<commit_message>
216 - Taking first notes of Claims
</commit_message>
<xml_diff>
--- a/Anotacoes-Kubernetes.docx
+++ b/Anotacoes-Kubernetes.docx
@@ -11785,6 +11785,245 @@
         </w:rPr>
         <w:t>.</w:t>
       </w:r>
+    </w:p>
+    <w:p>
+      <w:pPr>
+        <w:rPr>
+          <w:rFonts w:ascii="Arial" w:hAnsi="Arial" w:cs="Arial"/>
+          <w:color w:val="000000" w:themeColor="text1"/>
+          <w:sz w:val="18"/>
+          <w:szCs w:val="18"/>
+          <w:lang w:val="pt-BR"/>
+        </w:rPr>
+      </w:pPr>
+    </w:p>
+    <w:p>
+      <w:pPr>
+        <w:rPr>
+          <w:rFonts w:ascii="Arial" w:hAnsi="Arial" w:cs="Arial"/>
+          <w:b/>
+          <w:color w:val="000000" w:themeColor="text1"/>
+          <w:sz w:val="32"/>
+          <w:szCs w:val="32"/>
+          <w:lang w:val="pt-BR"/>
+        </w:rPr>
+      </w:pPr>
+      <w:r>
+        <w:rPr>
+          <w:rFonts w:ascii="Arial" w:hAnsi="Arial" w:cs="Arial"/>
+          <w:b/>
+          <w:color w:val="000000" w:themeColor="text1"/>
+          <w:sz w:val="32"/>
+          <w:szCs w:val="32"/>
+          <w:lang w:val="pt-BR"/>
+        </w:rPr>
+        <w:t xml:space="preserve">Persistent </w:t>
+      </w:r>
+      <w:r>
+        <w:rPr>
+          <w:rFonts w:ascii="Arial" w:hAnsi="Arial" w:cs="Arial"/>
+          <w:b/>
+          <w:color w:val="000000" w:themeColor="text1"/>
+          <w:sz w:val="32"/>
+          <w:szCs w:val="32"/>
+          <w:lang w:val="pt-BR"/>
+        </w:rPr>
+        <w:t>Volumes</w:t>
+      </w:r>
+    </w:p>
+    <w:p>
+      <w:pPr>
+        <w:rPr>
+          <w:rFonts w:ascii="Arial" w:hAnsi="Arial" w:cs="Arial"/>
+          <w:bCs/>
+          <w:color w:val="000000" w:themeColor="text1"/>
+          <w:sz w:val="18"/>
+          <w:szCs w:val="18"/>
+          <w:lang w:val="pt-BR"/>
+        </w:rPr>
+      </w:pPr>
+      <w:r>
+        <w:rPr>
+          <w:rFonts w:ascii="Arial" w:hAnsi="Arial" w:cs="Arial"/>
+          <w:bCs/>
+          <w:color w:val="000000" w:themeColor="text1"/>
+          <w:sz w:val="18"/>
+          <w:szCs w:val="18"/>
+          <w:lang w:val="pt-BR"/>
+        </w:rPr>
+        <w:t xml:space="preserve">Os volumes vistos até o momento pertenciam à </w:t>
+      </w:r>
+      <w:r>
+        <w:rPr>
+          <w:rFonts w:ascii="Arial" w:hAnsi="Arial" w:cs="Arial"/>
+          <w:b/>
+          <w:color w:val="000000" w:themeColor="text1"/>
+          <w:sz w:val="18"/>
+          <w:szCs w:val="18"/>
+          <w:lang w:val="pt-BR"/>
+        </w:rPr>
+        <w:t>pod</w:t>
+      </w:r>
+      <w:r>
+        <w:rPr>
+          <w:rFonts w:ascii="Arial" w:hAnsi="Arial" w:cs="Arial"/>
+          <w:bCs/>
+          <w:color w:val="000000" w:themeColor="text1"/>
+          <w:sz w:val="18"/>
+          <w:szCs w:val="18"/>
+          <w:lang w:val="pt-BR"/>
+        </w:rPr>
+        <w:t xml:space="preserve"> ou ao </w:t>
+      </w:r>
+      <w:r>
+        <w:rPr>
+          <w:rFonts w:ascii="Arial" w:hAnsi="Arial" w:cs="Arial"/>
+          <w:b/>
+          <w:color w:val="000000" w:themeColor="text1"/>
+          <w:sz w:val="18"/>
+          <w:szCs w:val="18"/>
+          <w:lang w:val="pt-BR"/>
+        </w:rPr>
+        <w:t>node</w:t>
+      </w:r>
+      <w:r>
+        <w:rPr>
+          <w:rFonts w:ascii="Arial" w:hAnsi="Arial" w:cs="Arial"/>
+          <w:bCs/>
+          <w:color w:val="000000" w:themeColor="text1"/>
+          <w:sz w:val="18"/>
+          <w:szCs w:val="18"/>
+          <w:lang w:val="pt-BR"/>
+        </w:rPr>
+        <w:t xml:space="preserve"> estavam inseridos. Isso nos gera problemas ao criar aplicações com múltiplos nodes, que precisam se conectar ao mesmo volume.</w:t>
+      </w:r>
+    </w:p>
+    <w:p>
+      <w:pPr>
+        <w:rPr>
+          <w:rFonts w:ascii="Arial" w:hAnsi="Arial" w:cs="Arial"/>
+          <w:bCs/>
+          <w:color w:val="000000" w:themeColor="text1"/>
+          <w:sz w:val="18"/>
+          <w:szCs w:val="18"/>
+          <w:lang w:val="pt-BR"/>
+        </w:rPr>
+      </w:pPr>
+      <w:r>
+        <w:rPr>
+          <w:rFonts w:ascii="Arial" w:hAnsi="Arial" w:cs="Arial"/>
+          <w:bCs/>
+          <w:color w:val="000000" w:themeColor="text1"/>
+          <w:sz w:val="18"/>
+          <w:szCs w:val="18"/>
+          <w:lang w:val="pt-BR"/>
+        </w:rPr>
+        <w:t xml:space="preserve">A idéia dos Persistent Volumes é que os volumes existam de forma independente ao pod/node. Os nodes, por sua vez, possuem uma </w:t>
+      </w:r>
+      <w:r>
+        <w:rPr>
+          <w:rFonts w:ascii="Arial" w:hAnsi="Arial" w:cs="Arial"/>
+          <w:b/>
+          <w:color w:val="000000" w:themeColor="text1"/>
+          <w:sz w:val="18"/>
+          <w:szCs w:val="18"/>
+          <w:lang w:val="pt-BR"/>
+        </w:rPr>
+        <w:t>Claim</w:t>
+      </w:r>
+      <w:r>
+        <w:rPr>
+          <w:rFonts w:ascii="Arial" w:hAnsi="Arial" w:cs="Arial"/>
+          <w:bCs/>
+          <w:color w:val="000000" w:themeColor="text1"/>
+          <w:sz w:val="18"/>
+          <w:szCs w:val="18"/>
+          <w:lang w:val="pt-BR"/>
+        </w:rPr>
+        <w:t>, que se comunica com os volumes desejados.</w:t>
+      </w:r>
+    </w:p>
+    <w:p>
+      <w:pPr>
+        <w:rPr>
+          <w:rFonts w:ascii="Arial" w:hAnsi="Arial" w:cs="Arial"/>
+          <w:bCs/>
+          <w:color w:val="000000" w:themeColor="text1"/>
+          <w:sz w:val="18"/>
+          <w:szCs w:val="18"/>
+          <w:lang w:val="pt-BR"/>
+        </w:rPr>
+      </w:pPr>
+      <w:r>
+        <w:rPr>
+          <w:rFonts w:ascii="Arial" w:hAnsi="Arial" w:cs="Arial"/>
+          <w:bCs/>
+          <w:noProof/>
+          <w:color w:val="000000" w:themeColor="text1"/>
+          <w:sz w:val="18"/>
+          <w:szCs w:val="18"/>
+          <w:lang w:val="pt-BR"/>
+        </w:rPr>
+        <w:drawing>
+          <wp:inline distT="0" distB="0" distL="0" distR="0" wp14:anchorId="22AD45D2" wp14:editId="08F77B4B">
+            <wp:extent cx="4171950" cy="2793259"/>
+            <wp:effectExtent l="0" t="0" r="0" b="7620"/>
+            <wp:docPr id="1" name="Imagem 1"/>
+            <wp:cNvGraphicFramePr>
+              <a:graphicFrameLocks xmlns:a="http://schemas.openxmlformats.org/drawingml/2006/main" noChangeAspect="1"/>
+            </wp:cNvGraphicFramePr>
+            <a:graphic xmlns:a="http://schemas.openxmlformats.org/drawingml/2006/main">
+              <a:graphicData uri="http://schemas.openxmlformats.org/drawingml/2006/picture">
+                <pic:pic xmlns:pic="http://schemas.openxmlformats.org/drawingml/2006/picture">
+                  <pic:nvPicPr>
+                    <pic:cNvPr id="0" name="Picture 1"/>
+                    <pic:cNvPicPr>
+                      <a:picLocks noChangeAspect="1" noChangeArrowheads="1"/>
+                    </pic:cNvPicPr>
+                  </pic:nvPicPr>
+                  <pic:blipFill>
+                    <a:blip r:embed="rId15">
+                      <a:extLst>
+                        <a:ext uri="{28A0092B-C50C-407E-A947-70E740481C1C}">
+                          <a14:useLocalDpi xmlns:a14="http://schemas.microsoft.com/office/drawing/2010/main" val="0"/>
+                        </a:ext>
+                      </a:extLst>
+                    </a:blip>
+                    <a:srcRect/>
+                    <a:stretch>
+                      <a:fillRect/>
+                    </a:stretch>
+                  </pic:blipFill>
+                  <pic:spPr bwMode="auto">
+                    <a:xfrm>
+                      <a:off x="0" y="0"/>
+                      <a:ext cx="4177539" cy="2797001"/>
+                    </a:xfrm>
+                    <a:prstGeom prst="rect">
+                      <a:avLst/>
+                    </a:prstGeom>
+                    <a:noFill/>
+                    <a:ln>
+                      <a:noFill/>
+                    </a:ln>
+                  </pic:spPr>
+                </pic:pic>
+              </a:graphicData>
+            </a:graphic>
+          </wp:inline>
+        </w:drawing>
+      </w:r>
+    </w:p>
+    <w:p>
+      <w:pPr>
+        <w:rPr>
+          <w:rFonts w:ascii="Arial" w:hAnsi="Arial" w:cs="Arial"/>
+          <w:color w:val="000000" w:themeColor="text1"/>
+          <w:sz w:val="18"/>
+          <w:szCs w:val="18"/>
+          <w:lang w:val="pt-BR"/>
+        </w:rPr>
+      </w:pPr>
     </w:p>
     <w:p>
       <w:pPr>

</xml_diff>

<commit_message>
222 - Taking notes on ConfigMap resource
</commit_message>
<xml_diff>
--- a/Anotacoes-Kubernetes.docx
+++ b/Anotacoes-Kubernetes.docx
@@ -40,8 +40,8 @@
           <w:noProof/>
         </w:rPr>
         <w:drawing>
-          <wp:inline distT="0" distB="0" distL="0" distR="0" wp14:anchorId="2F6731BB" wp14:editId="24EBA236">
-            <wp:extent cx="8279825" cy="4655128"/>
+          <wp:inline distT="0" distB="0" distL="0" distR="0" wp14:anchorId="2F6731BB" wp14:editId="400D136A">
+            <wp:extent cx="5229225" cy="2940003"/>
             <wp:effectExtent l="0" t="0" r="0" b="0"/>
             <wp:docPr id="12" name="Imagem 12"/>
             <wp:cNvGraphicFramePr>
@@ -63,7 +63,7 @@
                   <pic:spPr>
                     <a:xfrm>
                       <a:off x="0" y="0"/>
-                      <a:ext cx="8302000" cy="4667596"/>
+                      <a:ext cx="5243836" cy="2948218"/>
                     </a:xfrm>
                     <a:prstGeom prst="rect">
                       <a:avLst/>
@@ -92,9 +92,9 @@
           <w:noProof/>
         </w:rPr>
         <w:drawing>
-          <wp:inline distT="0" distB="0" distL="0" distR="0" wp14:anchorId="7EBAABD5" wp14:editId="5A5F0FC0">
-            <wp:extent cx="8277101" cy="4653598"/>
-            <wp:effectExtent l="0" t="0" r="0" b="0"/>
+          <wp:inline distT="0" distB="0" distL="0" distR="0" wp14:anchorId="7EBAABD5" wp14:editId="6F340CC2">
+            <wp:extent cx="5238750" cy="2945360"/>
+            <wp:effectExtent l="0" t="0" r="0" b="7620"/>
             <wp:docPr id="14" name="Imagem 14"/>
             <wp:cNvGraphicFramePr>
               <a:graphicFrameLocks xmlns:a="http://schemas.openxmlformats.org/drawingml/2006/main" noChangeAspect="1"/>
@@ -115,7 +115,7 @@
                   <pic:spPr>
                     <a:xfrm>
                       <a:off x="0" y="0"/>
-                      <a:ext cx="8294085" cy="4663147"/>
+                      <a:ext cx="5265126" cy="2960189"/>
                     </a:xfrm>
                     <a:prstGeom prst="rect">
                       <a:avLst/>
@@ -144,9 +144,9 @@
           <w:noProof/>
         </w:rPr>
         <w:drawing>
-          <wp:inline distT="0" distB="0" distL="0" distR="0" wp14:anchorId="0BEC1EE1" wp14:editId="7C696751">
-            <wp:extent cx="8300852" cy="4666951"/>
-            <wp:effectExtent l="0" t="0" r="0" b="0"/>
+          <wp:inline distT="0" distB="0" distL="0" distR="0" wp14:anchorId="0BEC1EE1" wp14:editId="15FADBF0">
+            <wp:extent cx="5248275" cy="2950715"/>
+            <wp:effectExtent l="0" t="0" r="0" b="2540"/>
             <wp:docPr id="15" name="Imagem 15"/>
             <wp:cNvGraphicFramePr>
               <a:graphicFrameLocks xmlns:a="http://schemas.openxmlformats.org/drawingml/2006/main" noChangeAspect="1"/>
@@ -167,7 +167,7 @@
                   <pic:spPr>
                     <a:xfrm>
                       <a:off x="0" y="0"/>
-                      <a:ext cx="8319001" cy="4677155"/>
+                      <a:ext cx="5292989" cy="2975854"/>
                     </a:xfrm>
                     <a:prstGeom prst="rect">
                       <a:avLst/>
@@ -197,9 +197,9 @@
           <w:noProof/>
         </w:rPr>
         <w:drawing>
-          <wp:inline distT="0" distB="0" distL="0" distR="0" wp14:anchorId="72AD7680" wp14:editId="03A7F1E2">
-            <wp:extent cx="8300945" cy="4667002"/>
-            <wp:effectExtent l="0" t="0" r="0" b="0"/>
+          <wp:inline distT="0" distB="0" distL="0" distR="0" wp14:anchorId="72AD7680" wp14:editId="2655D31B">
+            <wp:extent cx="5238750" cy="2945358"/>
+            <wp:effectExtent l="0" t="0" r="0" b="7620"/>
             <wp:docPr id="13" name="Imagem 13"/>
             <wp:cNvGraphicFramePr>
               <a:graphicFrameLocks xmlns:a="http://schemas.openxmlformats.org/drawingml/2006/main" noChangeAspect="1"/>
@@ -220,7 +220,7 @@
                   <pic:spPr>
                     <a:xfrm>
                       <a:off x="0" y="0"/>
-                      <a:ext cx="8363414" cy="4702124"/>
+                      <a:ext cx="5296625" cy="2977897"/>
                     </a:xfrm>
                     <a:prstGeom prst="rect">
                       <a:avLst/>
@@ -10418,6 +10418,15 @@
         </w:rPr>
         <w:t>azold6/kub-deploy-stor</w:t>
       </w:r>
+      <w:r>
+        <w:rPr>
+          <w:rFonts w:ascii="Consolas" w:eastAsia="Times New Roman" w:hAnsi="Consolas" w:cs="Times New Roman"/>
+          <w:color w:val="CE9178"/>
+          <w:sz w:val="21"/>
+          <w:szCs w:val="21"/>
+        </w:rPr>
+        <w:t>y</w:t>
+      </w:r>
     </w:p>
     <w:p>
       <w:pPr>
@@ -11132,6 +11141,15 @@
         </w:rPr>
         <w:t>azold6/kub-deploy-stor</w:t>
       </w:r>
+      <w:r>
+        <w:rPr>
+          <w:rFonts w:ascii="Consolas" w:eastAsia="Times New Roman" w:hAnsi="Consolas" w:cs="Times New Roman"/>
+          <w:color w:val="CE9178"/>
+          <w:sz w:val="21"/>
+          <w:szCs w:val="21"/>
+        </w:rPr>
+        <w:t>y</w:t>
+      </w:r>
     </w:p>
     <w:p>
       <w:pPr>
@@ -11817,18 +11835,7 @@
           <w:szCs w:val="32"/>
           <w:lang w:val="pt-BR"/>
         </w:rPr>
-        <w:t xml:space="preserve">Persistent </w:t>
-      </w:r>
-      <w:r>
-        <w:rPr>
-          <w:rFonts w:ascii="Arial" w:hAnsi="Arial" w:cs="Arial"/>
-          <w:b/>
-          <w:color w:val="000000" w:themeColor="text1"/>
-          <w:sz w:val="32"/>
-          <w:szCs w:val="32"/>
-          <w:lang w:val="pt-BR"/>
-        </w:rPr>
-        <w:t>Volumes</w:t>
+        <w:t>Persistent Volumes</w:t>
       </w:r>
     </w:p>
     <w:p>
@@ -11885,6 +11892,28 @@
           <w:lang w:val="pt-BR"/>
         </w:rPr>
         <w:t>node</w:t>
+      </w:r>
+      <w:r>
+        <w:rPr>
+          <w:rFonts w:ascii="Arial" w:hAnsi="Arial" w:cs="Arial"/>
+          <w:b/>
+          <w:color w:val="000000" w:themeColor="text1"/>
+          <w:sz w:val="18"/>
+          <w:szCs w:val="18"/>
+          <w:lang w:val="pt-BR"/>
+        </w:rPr>
+        <w:t xml:space="preserve"> </w:t>
+      </w:r>
+      <w:r>
+        <w:rPr>
+          <w:rFonts w:ascii="Arial" w:hAnsi="Arial" w:cs="Arial"/>
+          <w:bCs/>
+          <w:color w:val="000000" w:themeColor="text1"/>
+          <w:sz w:val="18"/>
+          <w:szCs w:val="18"/>
+          <w:lang w:val="pt-BR"/>
+        </w:rPr>
+        <w:t>onde</w:t>
       </w:r>
       <w:r>
         <w:rPr>
@@ -12018,16 +12047,4358 @@
       <w:pPr>
         <w:rPr>
           <w:rFonts w:ascii="Arial" w:hAnsi="Arial" w:cs="Arial"/>
-          <w:color w:val="000000" w:themeColor="text1"/>
-          <w:sz w:val="18"/>
-          <w:szCs w:val="18"/>
-          <w:lang w:val="pt-BR"/>
-        </w:rPr>
-      </w:pPr>
-    </w:p>
-    <w:p>
-      <w:pPr>
-        <w:rPr>
+          <w:bCs/>
+          <w:color w:val="000000" w:themeColor="text1"/>
+          <w:sz w:val="18"/>
+          <w:szCs w:val="18"/>
+          <w:u w:val="single"/>
+          <w:lang w:val="pt-BR"/>
+        </w:rPr>
+      </w:pPr>
+    </w:p>
+    <w:p>
+      <w:pPr>
+        <w:rPr>
+          <w:rFonts w:ascii="Arial" w:hAnsi="Arial" w:cs="Arial"/>
+          <w:b/>
+          <w:color w:val="000000" w:themeColor="text1"/>
+          <w:sz w:val="18"/>
+          <w:szCs w:val="18"/>
+          <w:u w:val="single"/>
+        </w:rPr>
+      </w:pPr>
+      <w:r>
+        <w:rPr>
+          <w:rFonts w:ascii="Arial" w:hAnsi="Arial" w:cs="Arial"/>
+          <w:b/>
+          <w:color w:val="000000" w:themeColor="text1"/>
+          <w:sz w:val="18"/>
+          <w:szCs w:val="18"/>
+          <w:u w:val="single"/>
+        </w:rPr>
+        <w:t>D</w:t>
+      </w:r>
+      <w:r>
+        <w:rPr>
+          <w:rFonts w:ascii="Arial" w:hAnsi="Arial" w:cs="Arial"/>
+          <w:b/>
+          <w:color w:val="000000" w:themeColor="text1"/>
+          <w:sz w:val="18"/>
+          <w:szCs w:val="18"/>
+          <w:u w:val="single"/>
+        </w:rPr>
+        <w:t>efinindo um PersistentVolume</w:t>
+      </w:r>
+    </w:p>
+    <w:p>
+      <w:pPr>
+        <w:shd w:val="clear" w:color="auto" w:fill="1E1E1E"/>
+        <w:spacing w:after="0" w:line="285" w:lineRule="atLeast"/>
+        <w:rPr>
+          <w:rFonts w:ascii="Consolas" w:eastAsia="Times New Roman" w:hAnsi="Consolas" w:cs="Times New Roman"/>
+          <w:color w:val="D4D4D4"/>
+          <w:sz w:val="21"/>
+          <w:szCs w:val="21"/>
+        </w:rPr>
+      </w:pPr>
+      <w:r>
+        <w:rPr>
+          <w:rFonts w:ascii="Consolas" w:eastAsia="Times New Roman" w:hAnsi="Consolas" w:cs="Times New Roman"/>
+          <w:color w:val="569CD6"/>
+          <w:sz w:val="21"/>
+          <w:szCs w:val="21"/>
+        </w:rPr>
+        <w:t>apiVersion</w:t>
+      </w:r>
+      <w:r>
+        <w:rPr>
+          <w:rFonts w:ascii="Consolas" w:eastAsia="Times New Roman" w:hAnsi="Consolas" w:cs="Times New Roman"/>
+          <w:color w:val="D4D4D4"/>
+          <w:sz w:val="21"/>
+          <w:szCs w:val="21"/>
+        </w:rPr>
+        <w:t xml:space="preserve">: </w:t>
+      </w:r>
+      <w:r>
+        <w:rPr>
+          <w:rFonts w:ascii="Consolas" w:eastAsia="Times New Roman" w:hAnsi="Consolas" w:cs="Times New Roman"/>
+          <w:color w:val="CE9178"/>
+          <w:sz w:val="21"/>
+          <w:szCs w:val="21"/>
+        </w:rPr>
+        <w:t>v1</w:t>
+      </w:r>
+    </w:p>
+    <w:p>
+      <w:pPr>
+        <w:shd w:val="clear" w:color="auto" w:fill="1E1E1E"/>
+        <w:spacing w:after="0" w:line="285" w:lineRule="atLeast"/>
+        <w:rPr>
+          <w:rFonts w:ascii="Consolas" w:eastAsia="Times New Roman" w:hAnsi="Consolas" w:cs="Times New Roman"/>
+          <w:color w:val="D4D4D4"/>
+          <w:sz w:val="21"/>
+          <w:szCs w:val="21"/>
+        </w:rPr>
+      </w:pPr>
+      <w:r>
+        <w:rPr>
+          <w:rFonts w:ascii="Consolas" w:eastAsia="Times New Roman" w:hAnsi="Consolas" w:cs="Times New Roman"/>
+          <w:color w:val="569CD6"/>
+          <w:sz w:val="21"/>
+          <w:szCs w:val="21"/>
+        </w:rPr>
+        <w:t>kind</w:t>
+      </w:r>
+      <w:r>
+        <w:rPr>
+          <w:rFonts w:ascii="Consolas" w:eastAsia="Times New Roman" w:hAnsi="Consolas" w:cs="Times New Roman"/>
+          <w:color w:val="D4D4D4"/>
+          <w:sz w:val="21"/>
+          <w:szCs w:val="21"/>
+        </w:rPr>
+        <w:t xml:space="preserve">: </w:t>
+      </w:r>
+      <w:r>
+        <w:rPr>
+          <w:rFonts w:ascii="Consolas" w:eastAsia="Times New Roman" w:hAnsi="Consolas" w:cs="Times New Roman"/>
+          <w:color w:val="CE9178"/>
+          <w:sz w:val="21"/>
+          <w:szCs w:val="21"/>
+        </w:rPr>
+        <w:t>PersistentVolume</w:t>
+      </w:r>
+    </w:p>
+    <w:p>
+      <w:pPr>
+        <w:shd w:val="clear" w:color="auto" w:fill="1E1E1E"/>
+        <w:spacing w:after="0" w:line="285" w:lineRule="atLeast"/>
+        <w:rPr>
+          <w:rFonts w:ascii="Consolas" w:eastAsia="Times New Roman" w:hAnsi="Consolas" w:cs="Times New Roman"/>
+          <w:color w:val="D4D4D4"/>
+          <w:sz w:val="21"/>
+          <w:szCs w:val="21"/>
+        </w:rPr>
+      </w:pPr>
+      <w:r>
+        <w:rPr>
+          <w:rFonts w:ascii="Consolas" w:eastAsia="Times New Roman" w:hAnsi="Consolas" w:cs="Times New Roman"/>
+          <w:color w:val="569CD6"/>
+          <w:sz w:val="21"/>
+          <w:szCs w:val="21"/>
+        </w:rPr>
+        <w:t>metadata</w:t>
+      </w:r>
+      <w:r>
+        <w:rPr>
+          <w:rFonts w:ascii="Consolas" w:eastAsia="Times New Roman" w:hAnsi="Consolas" w:cs="Times New Roman"/>
+          <w:color w:val="D4D4D4"/>
+          <w:sz w:val="21"/>
+          <w:szCs w:val="21"/>
+        </w:rPr>
+        <w:t xml:space="preserve">: </w:t>
+      </w:r>
+    </w:p>
+    <w:p>
+      <w:pPr>
+        <w:shd w:val="clear" w:color="auto" w:fill="1E1E1E"/>
+        <w:spacing w:after="0" w:line="285" w:lineRule="atLeast"/>
+        <w:rPr>
+          <w:rFonts w:ascii="Consolas" w:eastAsia="Times New Roman" w:hAnsi="Consolas" w:cs="Times New Roman"/>
+          <w:color w:val="D4D4D4"/>
+          <w:sz w:val="21"/>
+          <w:szCs w:val="21"/>
+        </w:rPr>
+      </w:pPr>
+      <w:r>
+        <w:rPr>
+          <w:rFonts w:ascii="Consolas" w:eastAsia="Times New Roman" w:hAnsi="Consolas" w:cs="Times New Roman"/>
+          <w:color w:val="D4D4D4"/>
+          <w:sz w:val="21"/>
+          <w:szCs w:val="21"/>
+        </w:rPr>
+        <w:t xml:space="preserve">  </w:t>
+      </w:r>
+      <w:r>
+        <w:rPr>
+          <w:rFonts w:ascii="Consolas" w:eastAsia="Times New Roman" w:hAnsi="Consolas" w:cs="Times New Roman"/>
+          <w:color w:val="569CD6"/>
+          <w:sz w:val="21"/>
+          <w:szCs w:val="21"/>
+        </w:rPr>
+        <w:t>name</w:t>
+      </w:r>
+      <w:r>
+        <w:rPr>
+          <w:rFonts w:ascii="Consolas" w:eastAsia="Times New Roman" w:hAnsi="Consolas" w:cs="Times New Roman"/>
+          <w:color w:val="D4D4D4"/>
+          <w:sz w:val="21"/>
+          <w:szCs w:val="21"/>
+        </w:rPr>
+        <w:t xml:space="preserve">: </w:t>
+      </w:r>
+      <w:r>
+        <w:rPr>
+          <w:rFonts w:ascii="Consolas" w:eastAsia="Times New Roman" w:hAnsi="Consolas" w:cs="Times New Roman"/>
+          <w:color w:val="CE9178"/>
+          <w:sz w:val="21"/>
+          <w:szCs w:val="21"/>
+        </w:rPr>
+        <w:t>host-pv</w:t>
+      </w:r>
+    </w:p>
+    <w:p>
+      <w:pPr>
+        <w:shd w:val="clear" w:color="auto" w:fill="1E1E1E"/>
+        <w:spacing w:after="0" w:line="285" w:lineRule="atLeast"/>
+        <w:rPr>
+          <w:rFonts w:ascii="Consolas" w:eastAsia="Times New Roman" w:hAnsi="Consolas" w:cs="Times New Roman"/>
+          <w:color w:val="D4D4D4"/>
+          <w:sz w:val="21"/>
+          <w:szCs w:val="21"/>
+        </w:rPr>
+      </w:pPr>
+      <w:r>
+        <w:rPr>
+          <w:rFonts w:ascii="Consolas" w:eastAsia="Times New Roman" w:hAnsi="Consolas" w:cs="Times New Roman"/>
+          <w:color w:val="569CD6"/>
+          <w:sz w:val="21"/>
+          <w:szCs w:val="21"/>
+        </w:rPr>
+        <w:t>spec</w:t>
+      </w:r>
+      <w:r>
+        <w:rPr>
+          <w:rFonts w:ascii="Consolas" w:eastAsia="Times New Roman" w:hAnsi="Consolas" w:cs="Times New Roman"/>
+          <w:color w:val="D4D4D4"/>
+          <w:sz w:val="21"/>
+          <w:szCs w:val="21"/>
+        </w:rPr>
+        <w:t xml:space="preserve">: </w:t>
+      </w:r>
+      <w:r>
+        <w:rPr>
+          <w:rFonts w:ascii="Consolas" w:eastAsia="Times New Roman" w:hAnsi="Consolas" w:cs="Times New Roman"/>
+          <w:color w:val="6A9955"/>
+          <w:sz w:val="21"/>
+          <w:szCs w:val="21"/>
+        </w:rPr>
+        <w:t>#################### PERSISTENT VOLUME SPECIFICATIONS</w:t>
+      </w:r>
+    </w:p>
+    <w:p>
+      <w:pPr>
+        <w:shd w:val="clear" w:color="auto" w:fill="1E1E1E"/>
+        <w:spacing w:after="0" w:line="285" w:lineRule="atLeast"/>
+        <w:rPr>
+          <w:rFonts w:ascii="Consolas" w:eastAsia="Times New Roman" w:hAnsi="Consolas" w:cs="Times New Roman"/>
+          <w:color w:val="D4D4D4"/>
+          <w:sz w:val="21"/>
+          <w:szCs w:val="21"/>
+        </w:rPr>
+      </w:pPr>
+      <w:r>
+        <w:rPr>
+          <w:rFonts w:ascii="Consolas" w:eastAsia="Times New Roman" w:hAnsi="Consolas" w:cs="Times New Roman"/>
+          <w:color w:val="D4D4D4"/>
+          <w:sz w:val="21"/>
+          <w:szCs w:val="21"/>
+        </w:rPr>
+        <w:t xml:space="preserve">  </w:t>
+      </w:r>
+      <w:r>
+        <w:rPr>
+          <w:rFonts w:ascii="Consolas" w:eastAsia="Times New Roman" w:hAnsi="Consolas" w:cs="Times New Roman"/>
+          <w:color w:val="569CD6"/>
+          <w:sz w:val="21"/>
+          <w:szCs w:val="21"/>
+        </w:rPr>
+        <w:t>capacity</w:t>
+      </w:r>
+      <w:r>
+        <w:rPr>
+          <w:rFonts w:ascii="Consolas" w:eastAsia="Times New Roman" w:hAnsi="Consolas" w:cs="Times New Roman"/>
+          <w:color w:val="D4D4D4"/>
+          <w:sz w:val="21"/>
+          <w:szCs w:val="21"/>
+        </w:rPr>
+        <w:t>:</w:t>
+      </w:r>
+    </w:p>
+    <w:p>
+      <w:pPr>
+        <w:shd w:val="clear" w:color="auto" w:fill="1E1E1E"/>
+        <w:spacing w:after="0" w:line="285" w:lineRule="atLeast"/>
+        <w:rPr>
+          <w:rFonts w:ascii="Consolas" w:eastAsia="Times New Roman" w:hAnsi="Consolas" w:cs="Times New Roman"/>
+          <w:color w:val="D4D4D4"/>
+          <w:sz w:val="21"/>
+          <w:szCs w:val="21"/>
+        </w:rPr>
+      </w:pPr>
+      <w:r>
+        <w:rPr>
+          <w:rFonts w:ascii="Consolas" w:eastAsia="Times New Roman" w:hAnsi="Consolas" w:cs="Times New Roman"/>
+          <w:color w:val="D4D4D4"/>
+          <w:sz w:val="21"/>
+          <w:szCs w:val="21"/>
+        </w:rPr>
+        <w:t xml:space="preserve">    </w:t>
+      </w:r>
+      <w:r>
+        <w:rPr>
+          <w:rFonts w:ascii="Consolas" w:eastAsia="Times New Roman" w:hAnsi="Consolas" w:cs="Times New Roman"/>
+          <w:color w:val="569CD6"/>
+          <w:sz w:val="21"/>
+          <w:szCs w:val="21"/>
+        </w:rPr>
+        <w:t>storage</w:t>
+      </w:r>
+      <w:r>
+        <w:rPr>
+          <w:rFonts w:ascii="Consolas" w:eastAsia="Times New Roman" w:hAnsi="Consolas" w:cs="Times New Roman"/>
+          <w:color w:val="D4D4D4"/>
+          <w:sz w:val="21"/>
+          <w:szCs w:val="21"/>
+        </w:rPr>
+        <w:t xml:space="preserve">: </w:t>
+      </w:r>
+      <w:r>
+        <w:rPr>
+          <w:rFonts w:ascii="Consolas" w:eastAsia="Times New Roman" w:hAnsi="Consolas" w:cs="Times New Roman"/>
+          <w:color w:val="CE9178"/>
+          <w:sz w:val="21"/>
+          <w:szCs w:val="21"/>
+        </w:rPr>
+        <w:t>1Gi</w:t>
+      </w:r>
+      <w:r>
+        <w:rPr>
+          <w:rFonts w:ascii="Consolas" w:eastAsia="Times New Roman" w:hAnsi="Consolas" w:cs="Times New Roman"/>
+          <w:color w:val="D4D4D4"/>
+          <w:sz w:val="21"/>
+          <w:szCs w:val="21"/>
+        </w:rPr>
+        <w:t xml:space="preserve"> </w:t>
+      </w:r>
+    </w:p>
+    <w:p>
+      <w:pPr>
+        <w:shd w:val="clear" w:color="auto" w:fill="1E1E1E"/>
+        <w:spacing w:after="0" w:line="285" w:lineRule="atLeast"/>
+        <w:rPr>
+          <w:rFonts w:ascii="Consolas" w:eastAsia="Times New Roman" w:hAnsi="Consolas" w:cs="Times New Roman"/>
+          <w:color w:val="D4D4D4"/>
+          <w:sz w:val="21"/>
+          <w:szCs w:val="21"/>
+        </w:rPr>
+      </w:pPr>
+      <w:r>
+        <w:rPr>
+          <w:rFonts w:ascii="Consolas" w:eastAsia="Times New Roman" w:hAnsi="Consolas" w:cs="Times New Roman"/>
+          <w:color w:val="D4D4D4"/>
+          <w:sz w:val="21"/>
+          <w:szCs w:val="21"/>
+        </w:rPr>
+        <w:t xml:space="preserve">  </w:t>
+      </w:r>
+      <w:r>
+        <w:rPr>
+          <w:rFonts w:ascii="Consolas" w:eastAsia="Times New Roman" w:hAnsi="Consolas" w:cs="Times New Roman"/>
+          <w:color w:val="569CD6"/>
+          <w:sz w:val="21"/>
+          <w:szCs w:val="21"/>
+        </w:rPr>
+        <w:t>volumeMode</w:t>
+      </w:r>
+      <w:r>
+        <w:rPr>
+          <w:rFonts w:ascii="Consolas" w:eastAsia="Times New Roman" w:hAnsi="Consolas" w:cs="Times New Roman"/>
+          <w:color w:val="D4D4D4"/>
+          <w:sz w:val="21"/>
+          <w:szCs w:val="21"/>
+        </w:rPr>
+        <w:t xml:space="preserve">: </w:t>
+      </w:r>
+      <w:r>
+        <w:rPr>
+          <w:rFonts w:ascii="Consolas" w:eastAsia="Times New Roman" w:hAnsi="Consolas" w:cs="Times New Roman"/>
+          <w:color w:val="CE9178"/>
+          <w:sz w:val="21"/>
+          <w:szCs w:val="21"/>
+        </w:rPr>
+        <w:t>Filesystem</w:t>
+      </w:r>
+      <w:r>
+        <w:rPr>
+          <w:rFonts w:ascii="Consolas" w:eastAsia="Times New Roman" w:hAnsi="Consolas" w:cs="Times New Roman"/>
+          <w:color w:val="D4D4D4"/>
+          <w:sz w:val="21"/>
+          <w:szCs w:val="21"/>
+        </w:rPr>
+        <w:t xml:space="preserve"> </w:t>
+      </w:r>
+      <w:r>
+        <w:rPr>
+          <w:rFonts w:ascii="Consolas" w:eastAsia="Times New Roman" w:hAnsi="Consolas" w:cs="Times New Roman"/>
+          <w:color w:val="6A9955"/>
+          <w:sz w:val="21"/>
+          <w:szCs w:val="21"/>
+        </w:rPr>
+        <w:t># Filesystem, Block</w:t>
+      </w:r>
+    </w:p>
+    <w:p>
+      <w:pPr>
+        <w:shd w:val="clear" w:color="auto" w:fill="1E1E1E"/>
+        <w:spacing w:after="0" w:line="285" w:lineRule="atLeast"/>
+        <w:rPr>
+          <w:rFonts w:ascii="Consolas" w:eastAsia="Times New Roman" w:hAnsi="Consolas" w:cs="Times New Roman"/>
+          <w:color w:val="D4D4D4"/>
+          <w:sz w:val="21"/>
+          <w:szCs w:val="21"/>
+        </w:rPr>
+      </w:pPr>
+      <w:r>
+        <w:rPr>
+          <w:rFonts w:ascii="Consolas" w:eastAsia="Times New Roman" w:hAnsi="Consolas" w:cs="Times New Roman"/>
+          <w:color w:val="D4D4D4"/>
+          <w:sz w:val="21"/>
+          <w:szCs w:val="21"/>
+        </w:rPr>
+        <w:t xml:space="preserve">  </w:t>
+      </w:r>
+      <w:r>
+        <w:rPr>
+          <w:rFonts w:ascii="Consolas" w:eastAsia="Times New Roman" w:hAnsi="Consolas" w:cs="Times New Roman"/>
+          <w:color w:val="569CD6"/>
+          <w:sz w:val="21"/>
+          <w:szCs w:val="21"/>
+        </w:rPr>
+        <w:t>accessModes</w:t>
+      </w:r>
+      <w:r>
+        <w:rPr>
+          <w:rFonts w:ascii="Consolas" w:eastAsia="Times New Roman" w:hAnsi="Consolas" w:cs="Times New Roman"/>
+          <w:color w:val="D4D4D4"/>
+          <w:sz w:val="21"/>
+          <w:szCs w:val="21"/>
+        </w:rPr>
+        <w:t>:</w:t>
+      </w:r>
+    </w:p>
+    <w:p>
+      <w:pPr>
+        <w:shd w:val="clear" w:color="auto" w:fill="1E1E1E"/>
+        <w:spacing w:after="0" w:line="285" w:lineRule="atLeast"/>
+        <w:rPr>
+          <w:rFonts w:ascii="Consolas" w:eastAsia="Times New Roman" w:hAnsi="Consolas" w:cs="Times New Roman"/>
+          <w:color w:val="D4D4D4"/>
+          <w:sz w:val="21"/>
+          <w:szCs w:val="21"/>
+        </w:rPr>
+      </w:pPr>
+      <w:r>
+        <w:rPr>
+          <w:rFonts w:ascii="Consolas" w:eastAsia="Times New Roman" w:hAnsi="Consolas" w:cs="Times New Roman"/>
+          <w:color w:val="D4D4D4"/>
+          <w:sz w:val="21"/>
+          <w:szCs w:val="21"/>
+        </w:rPr>
+        <w:t xml:space="preserve">    - </w:t>
+      </w:r>
+      <w:r>
+        <w:rPr>
+          <w:rFonts w:ascii="Consolas" w:eastAsia="Times New Roman" w:hAnsi="Consolas" w:cs="Times New Roman"/>
+          <w:color w:val="CE9178"/>
+          <w:sz w:val="21"/>
+          <w:szCs w:val="21"/>
+        </w:rPr>
+        <w:t>"ReadWriteOnce"</w:t>
+      </w:r>
+      <w:r>
+        <w:rPr>
+          <w:rFonts w:ascii="Consolas" w:eastAsia="Times New Roman" w:hAnsi="Consolas" w:cs="Times New Roman"/>
+          <w:color w:val="D4D4D4"/>
+          <w:sz w:val="21"/>
+          <w:szCs w:val="21"/>
+        </w:rPr>
+        <w:t xml:space="preserve"> </w:t>
+      </w:r>
+      <w:r>
+        <w:rPr>
+          <w:rFonts w:ascii="Consolas" w:eastAsia="Times New Roman" w:hAnsi="Consolas" w:cs="Times New Roman"/>
+          <w:color w:val="6A9955"/>
+          <w:sz w:val="21"/>
+          <w:szCs w:val="21"/>
+        </w:rPr>
+        <w:t># ReadWriteOnce, ReadOnlyMany, ReadWriteMany</w:t>
+      </w:r>
+    </w:p>
+    <w:p>
+      <w:pPr>
+        <w:shd w:val="clear" w:color="auto" w:fill="1E1E1E"/>
+        <w:spacing w:after="0" w:line="285" w:lineRule="atLeast"/>
+        <w:rPr>
+          <w:rFonts w:ascii="Consolas" w:eastAsia="Times New Roman" w:hAnsi="Consolas" w:cs="Times New Roman"/>
+          <w:color w:val="D4D4D4"/>
+          <w:sz w:val="21"/>
+          <w:szCs w:val="21"/>
+        </w:rPr>
+      </w:pPr>
+      <w:r>
+        <w:rPr>
+          <w:rFonts w:ascii="Consolas" w:eastAsia="Times New Roman" w:hAnsi="Consolas" w:cs="Times New Roman"/>
+          <w:color w:val="D4D4D4"/>
+          <w:sz w:val="21"/>
+          <w:szCs w:val="21"/>
+        </w:rPr>
+        <w:t xml:space="preserve">  </w:t>
+      </w:r>
+      <w:r>
+        <w:rPr>
+          <w:rFonts w:ascii="Consolas" w:eastAsia="Times New Roman" w:hAnsi="Consolas" w:cs="Times New Roman"/>
+          <w:color w:val="569CD6"/>
+          <w:sz w:val="21"/>
+          <w:szCs w:val="21"/>
+        </w:rPr>
+        <w:t>hostPath</w:t>
+      </w:r>
+      <w:r>
+        <w:rPr>
+          <w:rFonts w:ascii="Consolas" w:eastAsia="Times New Roman" w:hAnsi="Consolas" w:cs="Times New Roman"/>
+          <w:color w:val="D4D4D4"/>
+          <w:sz w:val="21"/>
+          <w:szCs w:val="21"/>
+        </w:rPr>
+        <w:t>:</w:t>
+      </w:r>
+    </w:p>
+    <w:p>
+      <w:pPr>
+        <w:shd w:val="clear" w:color="auto" w:fill="1E1E1E"/>
+        <w:spacing w:after="0" w:line="285" w:lineRule="atLeast"/>
+        <w:rPr>
+          <w:rFonts w:ascii="Consolas" w:eastAsia="Times New Roman" w:hAnsi="Consolas" w:cs="Times New Roman"/>
+          <w:color w:val="D4D4D4"/>
+          <w:sz w:val="21"/>
+          <w:szCs w:val="21"/>
+        </w:rPr>
+      </w:pPr>
+      <w:r>
+        <w:rPr>
+          <w:rFonts w:ascii="Consolas" w:eastAsia="Times New Roman" w:hAnsi="Consolas" w:cs="Times New Roman"/>
+          <w:color w:val="D4D4D4"/>
+          <w:sz w:val="21"/>
+          <w:szCs w:val="21"/>
+        </w:rPr>
+        <w:t xml:space="preserve">    </w:t>
+      </w:r>
+      <w:r>
+        <w:rPr>
+          <w:rFonts w:ascii="Consolas" w:eastAsia="Times New Roman" w:hAnsi="Consolas" w:cs="Times New Roman"/>
+          <w:color w:val="569CD6"/>
+          <w:sz w:val="21"/>
+          <w:szCs w:val="21"/>
+        </w:rPr>
+        <w:t>path</w:t>
+      </w:r>
+      <w:r>
+        <w:rPr>
+          <w:rFonts w:ascii="Consolas" w:eastAsia="Times New Roman" w:hAnsi="Consolas" w:cs="Times New Roman"/>
+          <w:color w:val="D4D4D4"/>
+          <w:sz w:val="21"/>
+          <w:szCs w:val="21"/>
+        </w:rPr>
+        <w:t xml:space="preserve">: </w:t>
+      </w:r>
+      <w:r>
+        <w:rPr>
+          <w:rFonts w:ascii="Consolas" w:eastAsia="Times New Roman" w:hAnsi="Consolas" w:cs="Times New Roman"/>
+          <w:color w:val="CE9178"/>
+          <w:sz w:val="21"/>
+          <w:szCs w:val="21"/>
+        </w:rPr>
+        <w:t>/data</w:t>
+      </w:r>
+    </w:p>
+    <w:p>
+      <w:pPr>
+        <w:shd w:val="clear" w:color="auto" w:fill="1E1E1E"/>
+        <w:spacing w:after="0" w:line="285" w:lineRule="atLeast"/>
+        <w:rPr>
+          <w:rFonts w:ascii="Consolas" w:eastAsia="Times New Roman" w:hAnsi="Consolas" w:cs="Times New Roman"/>
+          <w:color w:val="D4D4D4"/>
+          <w:sz w:val="21"/>
+          <w:szCs w:val="21"/>
+        </w:rPr>
+      </w:pPr>
+      <w:r>
+        <w:rPr>
+          <w:rFonts w:ascii="Consolas" w:eastAsia="Times New Roman" w:hAnsi="Consolas" w:cs="Times New Roman"/>
+          <w:color w:val="D4D4D4"/>
+          <w:sz w:val="21"/>
+          <w:szCs w:val="21"/>
+        </w:rPr>
+        <w:t xml:space="preserve">    </w:t>
+      </w:r>
+      <w:r>
+        <w:rPr>
+          <w:rFonts w:ascii="Consolas" w:eastAsia="Times New Roman" w:hAnsi="Consolas" w:cs="Times New Roman"/>
+          <w:color w:val="569CD6"/>
+          <w:sz w:val="21"/>
+          <w:szCs w:val="21"/>
+        </w:rPr>
+        <w:t>type</w:t>
+      </w:r>
+      <w:r>
+        <w:rPr>
+          <w:rFonts w:ascii="Consolas" w:eastAsia="Times New Roman" w:hAnsi="Consolas" w:cs="Times New Roman"/>
+          <w:color w:val="D4D4D4"/>
+          <w:sz w:val="21"/>
+          <w:szCs w:val="21"/>
+        </w:rPr>
+        <w:t xml:space="preserve">: </w:t>
+      </w:r>
+      <w:r>
+        <w:rPr>
+          <w:rFonts w:ascii="Consolas" w:eastAsia="Times New Roman" w:hAnsi="Consolas" w:cs="Times New Roman"/>
+          <w:color w:val="CE9178"/>
+          <w:sz w:val="21"/>
+          <w:szCs w:val="21"/>
+        </w:rPr>
+        <w:t>DirectoryOrCreate</w:t>
+      </w:r>
+    </w:p>
+    <w:p>
+      <w:pPr>
+        <w:rPr>
+          <w:rFonts w:ascii="Arial" w:hAnsi="Arial" w:cs="Arial"/>
+          <w:color w:val="000000" w:themeColor="text1"/>
+          <w:sz w:val="18"/>
+          <w:szCs w:val="18"/>
+          <w:lang w:val="pt-BR"/>
+        </w:rPr>
+      </w:pPr>
+    </w:p>
+    <w:p>
+      <w:pPr>
+        <w:pStyle w:val="PargrafodaLista"/>
+        <w:numPr>
+          <w:ilvl w:val="0"/>
+          <w:numId w:val="9"/>
+        </w:numPr>
+        <w:rPr>
+          <w:rFonts w:ascii="Arial" w:hAnsi="Arial" w:cs="Arial"/>
+          <w:b/>
+          <w:bCs/>
+          <w:color w:val="000000" w:themeColor="text1"/>
+          <w:sz w:val="18"/>
+          <w:szCs w:val="18"/>
+          <w:u w:val="single"/>
+          <w:lang w:val="pt-BR"/>
+        </w:rPr>
+      </w:pPr>
+      <w:r>
+        <w:rPr>
+          <w:rFonts w:ascii="Arial" w:hAnsi="Arial" w:cs="Arial"/>
+          <w:b/>
+          <w:bCs/>
+          <w:color w:val="000000" w:themeColor="text1"/>
+          <w:sz w:val="18"/>
+          <w:szCs w:val="18"/>
+          <w:lang w:val="pt-BR"/>
+        </w:rPr>
+        <w:t xml:space="preserve">ReadWriteOnce: </w:t>
+      </w:r>
+      <w:r>
+        <w:rPr>
+          <w:rFonts w:ascii="Arial" w:hAnsi="Arial" w:cs="Arial"/>
+          <w:color w:val="000000" w:themeColor="text1"/>
+          <w:sz w:val="18"/>
+          <w:szCs w:val="18"/>
+          <w:lang w:val="pt-BR"/>
+        </w:rPr>
+        <w:t xml:space="preserve">Read/Write only no volume está disponível para somente um node (Once). </w:t>
+      </w:r>
+      <w:r>
+        <w:rPr>
+          <w:rFonts w:ascii="Arial" w:hAnsi="Arial" w:cs="Arial"/>
+          <w:b/>
+          <w:bCs/>
+          <w:color w:val="000000" w:themeColor="text1"/>
+          <w:sz w:val="18"/>
+          <w:szCs w:val="18"/>
+          <w:u w:val="single"/>
+          <w:lang w:val="pt-BR"/>
+        </w:rPr>
+        <w:t>Pods que realizarem o Claim nesse volume devem estar no mesmo node.</w:t>
+      </w:r>
+    </w:p>
+    <w:p>
+      <w:pPr>
+        <w:pStyle w:val="PargrafodaLista"/>
+        <w:numPr>
+          <w:ilvl w:val="0"/>
+          <w:numId w:val="9"/>
+        </w:numPr>
+        <w:rPr>
+          <w:rFonts w:ascii="Arial" w:hAnsi="Arial" w:cs="Arial"/>
+          <w:b/>
+          <w:bCs/>
+          <w:color w:val="000000" w:themeColor="text1"/>
+          <w:sz w:val="18"/>
+          <w:szCs w:val="18"/>
+          <w:lang w:val="pt-BR"/>
+        </w:rPr>
+      </w:pPr>
+      <w:r>
+        <w:rPr>
+          <w:rFonts w:ascii="Consolas" w:eastAsia="Times New Roman" w:hAnsi="Consolas" w:cs="Times New Roman"/>
+          <w:b/>
+          <w:bCs/>
+          <w:color w:val="000000" w:themeColor="text1"/>
+          <w:sz w:val="21"/>
+          <w:szCs w:val="21"/>
+          <w:lang w:val="pt-BR"/>
+        </w:rPr>
+        <w:t xml:space="preserve">ReadOnlyMany: </w:t>
+      </w:r>
+      <w:r>
+        <w:rPr>
+          <w:rFonts w:ascii="Arial" w:eastAsia="Times New Roman" w:hAnsi="Arial" w:cs="Arial"/>
+          <w:color w:val="000000" w:themeColor="text1"/>
+          <w:sz w:val="18"/>
+          <w:szCs w:val="18"/>
+          <w:lang w:val="pt-BR"/>
+        </w:rPr>
+        <w:t>Read only disponível para pods de nodes diferentes.</w:t>
+      </w:r>
+    </w:p>
+    <w:p>
+      <w:pPr>
+        <w:pStyle w:val="PargrafodaLista"/>
+        <w:numPr>
+          <w:ilvl w:val="0"/>
+          <w:numId w:val="9"/>
+        </w:numPr>
+        <w:rPr>
+          <w:rFonts w:ascii="Arial" w:hAnsi="Arial" w:cs="Arial"/>
+          <w:color w:val="000000" w:themeColor="text1"/>
+          <w:sz w:val="18"/>
+          <w:szCs w:val="18"/>
+          <w:lang w:val="pt-BR"/>
+        </w:rPr>
+      </w:pPr>
+      <w:r>
+        <w:rPr>
+          <w:rFonts w:ascii="Consolas" w:eastAsia="Times New Roman" w:hAnsi="Consolas" w:cs="Times New Roman"/>
+          <w:b/>
+          <w:bCs/>
+          <w:color w:val="000000" w:themeColor="text1"/>
+          <w:sz w:val="21"/>
+          <w:szCs w:val="21"/>
+        </w:rPr>
+        <w:t>Read</w:t>
+      </w:r>
+      <w:r>
+        <w:rPr>
+          <w:rFonts w:ascii="Consolas" w:eastAsia="Times New Roman" w:hAnsi="Consolas" w:cs="Times New Roman"/>
+          <w:b/>
+          <w:bCs/>
+          <w:color w:val="000000" w:themeColor="text1"/>
+          <w:sz w:val="21"/>
+          <w:szCs w:val="21"/>
+        </w:rPr>
+        <w:t>Write</w:t>
+      </w:r>
+      <w:r>
+        <w:rPr>
+          <w:rFonts w:ascii="Consolas" w:eastAsia="Times New Roman" w:hAnsi="Consolas" w:cs="Times New Roman"/>
+          <w:b/>
+          <w:bCs/>
+          <w:color w:val="000000" w:themeColor="text1"/>
+          <w:sz w:val="21"/>
+          <w:szCs w:val="21"/>
+        </w:rPr>
+        <w:t>Many</w:t>
+      </w:r>
+      <w:r>
+        <w:rPr>
+          <w:rFonts w:ascii="Consolas" w:eastAsia="Times New Roman" w:hAnsi="Consolas" w:cs="Times New Roman"/>
+          <w:b/>
+          <w:bCs/>
+          <w:color w:val="000000" w:themeColor="text1"/>
+          <w:sz w:val="21"/>
+          <w:szCs w:val="21"/>
+        </w:rPr>
+        <w:t xml:space="preserve">: </w:t>
+      </w:r>
+      <w:r>
+        <w:rPr>
+          <w:rFonts w:ascii="Arial" w:eastAsia="Times New Roman" w:hAnsi="Arial" w:cs="Arial"/>
+          <w:color w:val="000000" w:themeColor="text1"/>
+          <w:sz w:val="18"/>
+          <w:szCs w:val="18"/>
+          <w:lang w:val="pt-BR"/>
+        </w:rPr>
+        <w:t>Read/Write only disponível para pods de nodes diferentes.</w:t>
+      </w:r>
+    </w:p>
+    <w:p>
+      <w:pPr>
+        <w:rPr>
+          <w:rFonts w:ascii="Arial" w:hAnsi="Arial" w:cs="Arial"/>
+          <w:b/>
+          <w:bCs/>
+          <w:color w:val="000000" w:themeColor="text1"/>
+          <w:sz w:val="18"/>
+          <w:szCs w:val="18"/>
+          <w:lang w:val="pt-BR"/>
+        </w:rPr>
+      </w:pPr>
+      <w:r>
+        <w:rPr>
+          <w:rFonts w:ascii="Arial" w:hAnsi="Arial" w:cs="Arial"/>
+          <w:color w:val="000000" w:themeColor="text1"/>
+          <w:sz w:val="18"/>
+          <w:szCs w:val="18"/>
+          <w:lang w:val="pt-BR"/>
+        </w:rPr>
+        <w:t xml:space="preserve">Para acessar os dados de um PersistentVolume, devemos criar um resource do tipo </w:t>
+      </w:r>
+      <w:r>
+        <w:rPr>
+          <w:rFonts w:ascii="Arial" w:hAnsi="Arial" w:cs="Arial"/>
+          <w:b/>
+          <w:bCs/>
+          <w:color w:val="000000" w:themeColor="text1"/>
+          <w:sz w:val="18"/>
+          <w:szCs w:val="18"/>
+          <w:lang w:val="pt-BR"/>
+        </w:rPr>
+        <w:t>PersistentVolumeClaim</w:t>
+      </w:r>
+      <w:r>
+        <w:rPr>
+          <w:rFonts w:ascii="Arial" w:hAnsi="Arial" w:cs="Arial"/>
+          <w:b/>
+          <w:bCs/>
+          <w:color w:val="000000" w:themeColor="text1"/>
+          <w:sz w:val="18"/>
+          <w:szCs w:val="18"/>
+          <w:lang w:val="pt-BR"/>
+        </w:rPr>
+        <w:t>:</w:t>
+      </w:r>
+    </w:p>
+    <w:p>
+      <w:pPr>
+        <w:shd w:val="clear" w:color="auto" w:fill="1E1E1E"/>
+        <w:spacing w:after="0" w:line="285" w:lineRule="atLeast"/>
+        <w:rPr>
+          <w:rFonts w:ascii="Consolas" w:eastAsia="Times New Roman" w:hAnsi="Consolas" w:cs="Times New Roman"/>
+          <w:color w:val="D4D4D4"/>
+          <w:sz w:val="21"/>
+          <w:szCs w:val="21"/>
+        </w:rPr>
+      </w:pPr>
+      <w:r>
+        <w:rPr>
+          <w:rFonts w:ascii="Consolas" w:eastAsia="Times New Roman" w:hAnsi="Consolas" w:cs="Times New Roman"/>
+          <w:color w:val="569CD6"/>
+          <w:sz w:val="21"/>
+          <w:szCs w:val="21"/>
+        </w:rPr>
+        <w:t>apiVersion</w:t>
+      </w:r>
+      <w:r>
+        <w:rPr>
+          <w:rFonts w:ascii="Consolas" w:eastAsia="Times New Roman" w:hAnsi="Consolas" w:cs="Times New Roman"/>
+          <w:color w:val="D4D4D4"/>
+          <w:sz w:val="21"/>
+          <w:szCs w:val="21"/>
+        </w:rPr>
+        <w:t xml:space="preserve">: </w:t>
+      </w:r>
+      <w:r>
+        <w:rPr>
+          <w:rFonts w:ascii="Consolas" w:eastAsia="Times New Roman" w:hAnsi="Consolas" w:cs="Times New Roman"/>
+          <w:color w:val="CE9178"/>
+          <w:sz w:val="21"/>
+          <w:szCs w:val="21"/>
+        </w:rPr>
+        <w:t>v1</w:t>
+      </w:r>
+    </w:p>
+    <w:p>
+      <w:pPr>
+        <w:shd w:val="clear" w:color="auto" w:fill="1E1E1E"/>
+        <w:spacing w:after="0" w:line="285" w:lineRule="atLeast"/>
+        <w:rPr>
+          <w:rFonts w:ascii="Consolas" w:eastAsia="Times New Roman" w:hAnsi="Consolas" w:cs="Times New Roman"/>
+          <w:color w:val="D4D4D4"/>
+          <w:sz w:val="21"/>
+          <w:szCs w:val="21"/>
+        </w:rPr>
+      </w:pPr>
+      <w:r>
+        <w:rPr>
+          <w:rFonts w:ascii="Consolas" w:eastAsia="Times New Roman" w:hAnsi="Consolas" w:cs="Times New Roman"/>
+          <w:color w:val="569CD6"/>
+          <w:sz w:val="21"/>
+          <w:szCs w:val="21"/>
+        </w:rPr>
+        <w:t>kind</w:t>
+      </w:r>
+      <w:r>
+        <w:rPr>
+          <w:rFonts w:ascii="Consolas" w:eastAsia="Times New Roman" w:hAnsi="Consolas" w:cs="Times New Roman"/>
+          <w:color w:val="D4D4D4"/>
+          <w:sz w:val="21"/>
+          <w:szCs w:val="21"/>
+        </w:rPr>
+        <w:t xml:space="preserve">: </w:t>
+      </w:r>
+      <w:r>
+        <w:rPr>
+          <w:rFonts w:ascii="Consolas" w:eastAsia="Times New Roman" w:hAnsi="Consolas" w:cs="Times New Roman"/>
+          <w:color w:val="CE9178"/>
+          <w:sz w:val="21"/>
+          <w:szCs w:val="21"/>
+        </w:rPr>
+        <w:t>PersistentVolumeClaim</w:t>
+      </w:r>
+    </w:p>
+    <w:p>
+      <w:pPr>
+        <w:shd w:val="clear" w:color="auto" w:fill="1E1E1E"/>
+        <w:spacing w:after="0" w:line="285" w:lineRule="atLeast"/>
+        <w:rPr>
+          <w:rFonts w:ascii="Consolas" w:eastAsia="Times New Roman" w:hAnsi="Consolas" w:cs="Times New Roman"/>
+          <w:color w:val="D4D4D4"/>
+          <w:sz w:val="21"/>
+          <w:szCs w:val="21"/>
+        </w:rPr>
+      </w:pPr>
+      <w:r>
+        <w:rPr>
+          <w:rFonts w:ascii="Consolas" w:eastAsia="Times New Roman" w:hAnsi="Consolas" w:cs="Times New Roman"/>
+          <w:color w:val="569CD6"/>
+          <w:sz w:val="21"/>
+          <w:szCs w:val="21"/>
+        </w:rPr>
+        <w:t>metadata</w:t>
+      </w:r>
+      <w:r>
+        <w:rPr>
+          <w:rFonts w:ascii="Consolas" w:eastAsia="Times New Roman" w:hAnsi="Consolas" w:cs="Times New Roman"/>
+          <w:color w:val="D4D4D4"/>
+          <w:sz w:val="21"/>
+          <w:szCs w:val="21"/>
+        </w:rPr>
+        <w:t>:</w:t>
+      </w:r>
+    </w:p>
+    <w:p>
+      <w:pPr>
+        <w:shd w:val="clear" w:color="auto" w:fill="1E1E1E"/>
+        <w:spacing w:after="0" w:line="285" w:lineRule="atLeast"/>
+        <w:rPr>
+          <w:rFonts w:ascii="Consolas" w:eastAsia="Times New Roman" w:hAnsi="Consolas" w:cs="Times New Roman"/>
+          <w:color w:val="D4D4D4"/>
+          <w:sz w:val="21"/>
+          <w:szCs w:val="21"/>
+          <w:lang w:val="pt-BR"/>
+        </w:rPr>
+      </w:pPr>
+      <w:r>
+        <w:rPr>
+          <w:rFonts w:ascii="Consolas" w:eastAsia="Times New Roman" w:hAnsi="Consolas" w:cs="Times New Roman"/>
+          <w:color w:val="D4D4D4"/>
+          <w:sz w:val="21"/>
+          <w:szCs w:val="21"/>
+        </w:rPr>
+        <w:t xml:space="preserve">  </w:t>
+      </w:r>
+      <w:r>
+        <w:rPr>
+          <w:rFonts w:ascii="Consolas" w:eastAsia="Times New Roman" w:hAnsi="Consolas" w:cs="Times New Roman"/>
+          <w:color w:val="569CD6"/>
+          <w:sz w:val="21"/>
+          <w:szCs w:val="21"/>
+          <w:lang w:val="pt-BR"/>
+        </w:rPr>
+        <w:t>name</w:t>
+      </w:r>
+      <w:r>
+        <w:rPr>
+          <w:rFonts w:ascii="Consolas" w:eastAsia="Times New Roman" w:hAnsi="Consolas" w:cs="Times New Roman"/>
+          <w:color w:val="D4D4D4"/>
+          <w:sz w:val="21"/>
+          <w:szCs w:val="21"/>
+          <w:lang w:val="pt-BR"/>
+        </w:rPr>
+        <w:t xml:space="preserve">: </w:t>
+      </w:r>
+      <w:r>
+        <w:rPr>
+          <w:rFonts w:ascii="Consolas" w:eastAsia="Times New Roman" w:hAnsi="Consolas" w:cs="Times New Roman"/>
+          <w:color w:val="CE9178"/>
+          <w:sz w:val="21"/>
+          <w:szCs w:val="21"/>
+          <w:lang w:val="pt-BR"/>
+        </w:rPr>
+        <w:t>host-pvc</w:t>
+      </w:r>
+    </w:p>
+    <w:p>
+      <w:pPr>
+        <w:shd w:val="clear" w:color="auto" w:fill="1E1E1E"/>
+        <w:spacing w:after="0" w:line="285" w:lineRule="atLeast"/>
+        <w:rPr>
+          <w:rFonts w:ascii="Consolas" w:eastAsia="Times New Roman" w:hAnsi="Consolas" w:cs="Times New Roman"/>
+          <w:color w:val="D4D4D4"/>
+          <w:sz w:val="21"/>
+          <w:szCs w:val="21"/>
+          <w:lang w:val="pt-BR"/>
+        </w:rPr>
+      </w:pPr>
+      <w:r>
+        <w:rPr>
+          <w:rFonts w:ascii="Consolas" w:eastAsia="Times New Roman" w:hAnsi="Consolas" w:cs="Times New Roman"/>
+          <w:color w:val="569CD6"/>
+          <w:sz w:val="21"/>
+          <w:szCs w:val="21"/>
+          <w:lang w:val="pt-BR"/>
+        </w:rPr>
+        <w:t>spec</w:t>
+      </w:r>
+      <w:r>
+        <w:rPr>
+          <w:rFonts w:ascii="Consolas" w:eastAsia="Times New Roman" w:hAnsi="Consolas" w:cs="Times New Roman"/>
+          <w:color w:val="D4D4D4"/>
+          <w:sz w:val="21"/>
+          <w:szCs w:val="21"/>
+          <w:lang w:val="pt-BR"/>
+        </w:rPr>
+        <w:t>:</w:t>
+      </w:r>
+    </w:p>
+    <w:p>
+      <w:pPr>
+        <w:shd w:val="clear" w:color="auto" w:fill="1E1E1E"/>
+        <w:spacing w:after="0" w:line="285" w:lineRule="atLeast"/>
+        <w:rPr>
+          <w:rFonts w:ascii="Consolas" w:eastAsia="Times New Roman" w:hAnsi="Consolas" w:cs="Times New Roman"/>
+          <w:color w:val="D4D4D4"/>
+          <w:sz w:val="21"/>
+          <w:szCs w:val="21"/>
+          <w:lang w:val="pt-BR"/>
+        </w:rPr>
+      </w:pPr>
+      <w:r>
+        <w:rPr>
+          <w:rFonts w:ascii="Consolas" w:eastAsia="Times New Roman" w:hAnsi="Consolas" w:cs="Times New Roman"/>
+          <w:color w:val="D4D4D4"/>
+          <w:sz w:val="21"/>
+          <w:szCs w:val="21"/>
+          <w:lang w:val="pt-BR"/>
+        </w:rPr>
+        <w:t xml:space="preserve">  </w:t>
+      </w:r>
+      <w:r>
+        <w:rPr>
+          <w:rFonts w:ascii="Consolas" w:eastAsia="Times New Roman" w:hAnsi="Consolas" w:cs="Times New Roman"/>
+          <w:color w:val="569CD6"/>
+          <w:sz w:val="21"/>
+          <w:szCs w:val="21"/>
+          <w:lang w:val="pt-BR"/>
+        </w:rPr>
+        <w:t>volumeName</w:t>
+      </w:r>
+      <w:r>
+        <w:rPr>
+          <w:rFonts w:ascii="Consolas" w:eastAsia="Times New Roman" w:hAnsi="Consolas" w:cs="Times New Roman"/>
+          <w:color w:val="D4D4D4"/>
+          <w:sz w:val="21"/>
+          <w:szCs w:val="21"/>
+          <w:lang w:val="pt-BR"/>
+        </w:rPr>
+        <w:t xml:space="preserve">: </w:t>
+      </w:r>
+      <w:r>
+        <w:rPr>
+          <w:rFonts w:ascii="Consolas" w:eastAsia="Times New Roman" w:hAnsi="Consolas" w:cs="Times New Roman"/>
+          <w:color w:val="CE9178"/>
+          <w:sz w:val="21"/>
+          <w:szCs w:val="21"/>
+          <w:lang w:val="pt-BR"/>
+        </w:rPr>
+        <w:t>host-pv</w:t>
+      </w:r>
+      <w:r>
+        <w:rPr>
+          <w:rFonts w:ascii="Consolas" w:eastAsia="Times New Roman" w:hAnsi="Consolas" w:cs="Times New Roman"/>
+          <w:color w:val="D4D4D4"/>
+          <w:sz w:val="21"/>
+          <w:szCs w:val="21"/>
+          <w:lang w:val="pt-BR"/>
+        </w:rPr>
+        <w:t xml:space="preserve"> </w:t>
+      </w:r>
+      <w:r>
+        <w:rPr>
+          <w:rFonts w:ascii="Consolas" w:eastAsia="Times New Roman" w:hAnsi="Consolas" w:cs="Times New Roman"/>
+          <w:color w:val="6A9955"/>
+          <w:sz w:val="21"/>
+          <w:szCs w:val="21"/>
+          <w:lang w:val="pt-BR"/>
+        </w:rPr>
+        <w:t># Nome do PersistentVolume a ser reinvindicado pela Claim</w:t>
+      </w:r>
+    </w:p>
+    <w:p>
+      <w:pPr>
+        <w:shd w:val="clear" w:color="auto" w:fill="1E1E1E"/>
+        <w:spacing w:after="0" w:line="285" w:lineRule="atLeast"/>
+        <w:rPr>
+          <w:rFonts w:ascii="Consolas" w:eastAsia="Times New Roman" w:hAnsi="Consolas" w:cs="Times New Roman"/>
+          <w:color w:val="D4D4D4"/>
+          <w:sz w:val="21"/>
+          <w:szCs w:val="21"/>
+          <w:lang w:val="pt-BR"/>
+        </w:rPr>
+      </w:pPr>
+      <w:r>
+        <w:rPr>
+          <w:rFonts w:ascii="Consolas" w:eastAsia="Times New Roman" w:hAnsi="Consolas" w:cs="Times New Roman"/>
+          <w:color w:val="D4D4D4"/>
+          <w:sz w:val="21"/>
+          <w:szCs w:val="21"/>
+          <w:lang w:val="pt-BR"/>
+        </w:rPr>
+        <w:t xml:space="preserve">  </w:t>
+      </w:r>
+      <w:r>
+        <w:rPr>
+          <w:rFonts w:ascii="Consolas" w:eastAsia="Times New Roman" w:hAnsi="Consolas" w:cs="Times New Roman"/>
+          <w:color w:val="569CD6"/>
+          <w:sz w:val="21"/>
+          <w:szCs w:val="21"/>
+          <w:lang w:val="pt-BR"/>
+        </w:rPr>
+        <w:t>accessModes</w:t>
+      </w:r>
+      <w:r>
+        <w:rPr>
+          <w:rFonts w:ascii="Consolas" w:eastAsia="Times New Roman" w:hAnsi="Consolas" w:cs="Times New Roman"/>
+          <w:color w:val="D4D4D4"/>
+          <w:sz w:val="21"/>
+          <w:szCs w:val="21"/>
+          <w:lang w:val="pt-BR"/>
+        </w:rPr>
+        <w:t>:</w:t>
+      </w:r>
+    </w:p>
+    <w:p>
+      <w:pPr>
+        <w:shd w:val="clear" w:color="auto" w:fill="1E1E1E"/>
+        <w:spacing w:after="0" w:line="285" w:lineRule="atLeast"/>
+        <w:rPr>
+          <w:rFonts w:ascii="Consolas" w:eastAsia="Times New Roman" w:hAnsi="Consolas" w:cs="Times New Roman"/>
+          <w:color w:val="D4D4D4"/>
+          <w:sz w:val="21"/>
+          <w:szCs w:val="21"/>
+          <w:lang w:val="pt-BR"/>
+        </w:rPr>
+      </w:pPr>
+      <w:r>
+        <w:rPr>
+          <w:rFonts w:ascii="Consolas" w:eastAsia="Times New Roman" w:hAnsi="Consolas" w:cs="Times New Roman"/>
+          <w:color w:val="D4D4D4"/>
+          <w:sz w:val="21"/>
+          <w:szCs w:val="21"/>
+          <w:lang w:val="pt-BR"/>
+        </w:rPr>
+        <w:t xml:space="preserve">    - </w:t>
+      </w:r>
+      <w:r>
+        <w:rPr>
+          <w:rFonts w:ascii="Consolas" w:eastAsia="Times New Roman" w:hAnsi="Consolas" w:cs="Times New Roman"/>
+          <w:color w:val="CE9178"/>
+          <w:sz w:val="21"/>
+          <w:szCs w:val="21"/>
+          <w:lang w:val="pt-BR"/>
+        </w:rPr>
+        <w:t>ReadWriteOnce</w:t>
+      </w:r>
+      <w:r>
+        <w:rPr>
+          <w:rFonts w:ascii="Consolas" w:eastAsia="Times New Roman" w:hAnsi="Consolas" w:cs="Times New Roman"/>
+          <w:color w:val="D4D4D4"/>
+          <w:sz w:val="21"/>
+          <w:szCs w:val="21"/>
+          <w:lang w:val="pt-BR"/>
+        </w:rPr>
+        <w:t xml:space="preserve"> </w:t>
+      </w:r>
+      <w:r>
+        <w:rPr>
+          <w:rFonts w:ascii="Consolas" w:eastAsia="Times New Roman" w:hAnsi="Consolas" w:cs="Times New Roman"/>
+          <w:color w:val="6A9955"/>
+          <w:sz w:val="21"/>
+          <w:szCs w:val="21"/>
+          <w:lang w:val="pt-BR"/>
+        </w:rPr>
+        <w:t># Mesmo access mode do PersistentVolume</w:t>
+      </w:r>
+    </w:p>
+    <w:p>
+      <w:pPr>
+        <w:shd w:val="clear" w:color="auto" w:fill="1E1E1E"/>
+        <w:spacing w:after="0" w:line="285" w:lineRule="atLeast"/>
+        <w:rPr>
+          <w:rFonts w:ascii="Consolas" w:eastAsia="Times New Roman" w:hAnsi="Consolas" w:cs="Times New Roman"/>
+          <w:color w:val="D4D4D4"/>
+          <w:sz w:val="21"/>
+          <w:szCs w:val="21"/>
+          <w:lang w:val="pt-BR"/>
+        </w:rPr>
+      </w:pPr>
+      <w:r>
+        <w:rPr>
+          <w:rFonts w:ascii="Consolas" w:eastAsia="Times New Roman" w:hAnsi="Consolas" w:cs="Times New Roman"/>
+          <w:color w:val="D4D4D4"/>
+          <w:sz w:val="21"/>
+          <w:szCs w:val="21"/>
+          <w:lang w:val="pt-BR"/>
+        </w:rPr>
+        <w:t xml:space="preserve">  </w:t>
+      </w:r>
+      <w:r>
+        <w:rPr>
+          <w:rFonts w:ascii="Consolas" w:eastAsia="Times New Roman" w:hAnsi="Consolas" w:cs="Times New Roman"/>
+          <w:color w:val="569CD6"/>
+          <w:sz w:val="21"/>
+          <w:szCs w:val="21"/>
+          <w:lang w:val="pt-BR"/>
+        </w:rPr>
+        <w:t>resources</w:t>
+      </w:r>
+      <w:r>
+        <w:rPr>
+          <w:rFonts w:ascii="Consolas" w:eastAsia="Times New Roman" w:hAnsi="Consolas" w:cs="Times New Roman"/>
+          <w:color w:val="D4D4D4"/>
+          <w:sz w:val="21"/>
+          <w:szCs w:val="21"/>
+          <w:lang w:val="pt-BR"/>
+        </w:rPr>
+        <w:t xml:space="preserve">: </w:t>
+      </w:r>
+      <w:r>
+        <w:rPr>
+          <w:rFonts w:ascii="Consolas" w:eastAsia="Times New Roman" w:hAnsi="Consolas" w:cs="Times New Roman"/>
+          <w:color w:val="6A9955"/>
+          <w:sz w:val="21"/>
+          <w:szCs w:val="21"/>
+          <w:lang w:val="pt-BR"/>
+        </w:rPr>
+        <w:t>#Parte necessária. Ainda não sei o porquê.</w:t>
+      </w:r>
+    </w:p>
+    <w:p>
+      <w:pPr>
+        <w:shd w:val="clear" w:color="auto" w:fill="1E1E1E"/>
+        <w:spacing w:after="0" w:line="285" w:lineRule="atLeast"/>
+        <w:rPr>
+          <w:rFonts w:ascii="Consolas" w:eastAsia="Times New Roman" w:hAnsi="Consolas" w:cs="Times New Roman"/>
+          <w:color w:val="D4D4D4"/>
+          <w:sz w:val="21"/>
+          <w:szCs w:val="21"/>
+          <w:lang w:val="pt-BR"/>
+        </w:rPr>
+      </w:pPr>
+      <w:r>
+        <w:rPr>
+          <w:rFonts w:ascii="Consolas" w:eastAsia="Times New Roman" w:hAnsi="Consolas" w:cs="Times New Roman"/>
+          <w:color w:val="D4D4D4"/>
+          <w:sz w:val="21"/>
+          <w:szCs w:val="21"/>
+          <w:lang w:val="pt-BR"/>
+        </w:rPr>
+        <w:t xml:space="preserve">    </w:t>
+      </w:r>
+      <w:r>
+        <w:rPr>
+          <w:rFonts w:ascii="Consolas" w:eastAsia="Times New Roman" w:hAnsi="Consolas" w:cs="Times New Roman"/>
+          <w:color w:val="569CD6"/>
+          <w:sz w:val="21"/>
+          <w:szCs w:val="21"/>
+          <w:lang w:val="pt-BR"/>
+        </w:rPr>
+        <w:t>requests</w:t>
+      </w:r>
+      <w:r>
+        <w:rPr>
+          <w:rFonts w:ascii="Consolas" w:eastAsia="Times New Roman" w:hAnsi="Consolas" w:cs="Times New Roman"/>
+          <w:color w:val="D4D4D4"/>
+          <w:sz w:val="21"/>
+          <w:szCs w:val="21"/>
+          <w:lang w:val="pt-BR"/>
+        </w:rPr>
+        <w:t>:</w:t>
+      </w:r>
+    </w:p>
+    <w:p>
+      <w:pPr>
+        <w:shd w:val="clear" w:color="auto" w:fill="1E1E1E"/>
+        <w:spacing w:after="0" w:line="285" w:lineRule="atLeast"/>
+        <w:rPr>
+          <w:rFonts w:ascii="Consolas" w:eastAsia="Times New Roman" w:hAnsi="Consolas" w:cs="Times New Roman"/>
+          <w:color w:val="D4D4D4"/>
+          <w:sz w:val="21"/>
+          <w:szCs w:val="21"/>
+          <w:lang w:val="pt-BR"/>
+        </w:rPr>
+      </w:pPr>
+      <w:r>
+        <w:rPr>
+          <w:rFonts w:ascii="Consolas" w:eastAsia="Times New Roman" w:hAnsi="Consolas" w:cs="Times New Roman"/>
+          <w:color w:val="D4D4D4"/>
+          <w:sz w:val="21"/>
+          <w:szCs w:val="21"/>
+          <w:lang w:val="pt-BR"/>
+        </w:rPr>
+        <w:t xml:space="preserve">      </w:t>
+      </w:r>
+      <w:r>
+        <w:rPr>
+          <w:rFonts w:ascii="Consolas" w:eastAsia="Times New Roman" w:hAnsi="Consolas" w:cs="Times New Roman"/>
+          <w:color w:val="569CD6"/>
+          <w:sz w:val="21"/>
+          <w:szCs w:val="21"/>
+          <w:lang w:val="pt-BR"/>
+        </w:rPr>
+        <w:t>storage</w:t>
+      </w:r>
+      <w:r>
+        <w:rPr>
+          <w:rFonts w:ascii="Consolas" w:eastAsia="Times New Roman" w:hAnsi="Consolas" w:cs="Times New Roman"/>
+          <w:color w:val="D4D4D4"/>
+          <w:sz w:val="21"/>
+          <w:szCs w:val="21"/>
+          <w:lang w:val="pt-BR"/>
+        </w:rPr>
+        <w:t xml:space="preserve">: </w:t>
+      </w:r>
+      <w:r>
+        <w:rPr>
+          <w:rFonts w:ascii="Consolas" w:eastAsia="Times New Roman" w:hAnsi="Consolas" w:cs="Times New Roman"/>
+          <w:color w:val="CE9178"/>
+          <w:sz w:val="21"/>
+          <w:szCs w:val="21"/>
+          <w:lang w:val="pt-BR"/>
+        </w:rPr>
+        <w:t>1Gi</w:t>
+      </w:r>
+    </w:p>
+    <w:p>
+      <w:pPr>
+        <w:rPr>
+          <w:rFonts w:ascii="Arial" w:hAnsi="Arial" w:cs="Arial"/>
+          <w:b/>
+          <w:bCs/>
+          <w:color w:val="000000" w:themeColor="text1"/>
+          <w:sz w:val="18"/>
+          <w:szCs w:val="18"/>
+          <w:lang w:val="pt-BR"/>
+        </w:rPr>
+      </w:pPr>
+    </w:p>
+    <w:p>
+      <w:pPr>
+        <w:rPr>
+          <w:rFonts w:ascii="Arial" w:hAnsi="Arial" w:cs="Arial"/>
+          <w:color w:val="000000" w:themeColor="text1"/>
+          <w:sz w:val="18"/>
+          <w:szCs w:val="18"/>
+          <w:lang w:val="pt-BR"/>
+        </w:rPr>
+      </w:pPr>
+      <w:r>
+        <w:rPr>
+          <w:rFonts w:ascii="Arial" w:hAnsi="Arial" w:cs="Arial"/>
+          <w:color w:val="000000" w:themeColor="text1"/>
+          <w:sz w:val="18"/>
+          <w:szCs w:val="18"/>
+          <w:lang w:val="pt-BR"/>
+        </w:rPr>
+        <w:t>Após a criação da Claim</w:t>
+      </w:r>
+      <w:r>
+        <w:rPr>
+          <w:rFonts w:ascii="Arial" w:hAnsi="Arial" w:cs="Arial"/>
+          <w:color w:val="000000" w:themeColor="text1"/>
+          <w:sz w:val="18"/>
+          <w:szCs w:val="18"/>
+          <w:lang w:val="pt-BR"/>
+        </w:rPr>
+        <w:t>, devemos referenciá-la no Deployment, para que o Worker Node possua uma Claim que acessa os dados daquele volume não-atrelado à nodes/pods.</w:t>
+      </w:r>
+    </w:p>
+    <w:p>
+      <w:pPr>
+        <w:shd w:val="clear" w:color="auto" w:fill="1E1E1E"/>
+        <w:spacing w:after="0" w:line="285" w:lineRule="atLeast"/>
+        <w:rPr>
+          <w:rFonts w:ascii="Consolas" w:eastAsia="Times New Roman" w:hAnsi="Consolas" w:cs="Times New Roman"/>
+          <w:color w:val="D4D4D4"/>
+          <w:sz w:val="21"/>
+          <w:szCs w:val="21"/>
+        </w:rPr>
+      </w:pPr>
+      <w:r>
+        <w:rPr>
+          <w:rFonts w:ascii="Consolas" w:eastAsia="Times New Roman" w:hAnsi="Consolas" w:cs="Times New Roman"/>
+          <w:color w:val="6A9955"/>
+          <w:sz w:val="21"/>
+          <w:szCs w:val="21"/>
+        </w:rPr>
+        <w:t># ...</w:t>
+      </w:r>
+    </w:p>
+    <w:p>
+      <w:pPr>
+        <w:shd w:val="clear" w:color="auto" w:fill="1E1E1E"/>
+        <w:spacing w:after="0" w:line="285" w:lineRule="atLeast"/>
+        <w:rPr>
+          <w:rFonts w:ascii="Consolas" w:eastAsia="Times New Roman" w:hAnsi="Consolas" w:cs="Times New Roman"/>
+          <w:color w:val="D4D4D4"/>
+          <w:sz w:val="21"/>
+          <w:szCs w:val="21"/>
+        </w:rPr>
+      </w:pPr>
+      <w:r>
+        <w:rPr>
+          <w:rFonts w:ascii="Consolas" w:eastAsia="Times New Roman" w:hAnsi="Consolas" w:cs="Times New Roman"/>
+          <w:color w:val="D4D4D4"/>
+          <w:sz w:val="21"/>
+          <w:szCs w:val="21"/>
+        </w:rPr>
+        <w:t xml:space="preserve">    </w:t>
+      </w:r>
+      <w:r>
+        <w:rPr>
+          <w:rFonts w:ascii="Consolas" w:eastAsia="Times New Roman" w:hAnsi="Consolas" w:cs="Times New Roman"/>
+          <w:color w:val="569CD6"/>
+          <w:sz w:val="21"/>
+          <w:szCs w:val="21"/>
+        </w:rPr>
+        <w:t>spec</w:t>
+      </w:r>
+      <w:r>
+        <w:rPr>
+          <w:rFonts w:ascii="Consolas" w:eastAsia="Times New Roman" w:hAnsi="Consolas" w:cs="Times New Roman"/>
+          <w:color w:val="D4D4D4"/>
+          <w:sz w:val="21"/>
+          <w:szCs w:val="21"/>
+        </w:rPr>
+        <w:t>:</w:t>
+      </w:r>
+    </w:p>
+    <w:p>
+      <w:pPr>
+        <w:shd w:val="clear" w:color="auto" w:fill="1E1E1E"/>
+        <w:spacing w:after="0" w:line="285" w:lineRule="atLeast"/>
+        <w:rPr>
+          <w:rFonts w:ascii="Consolas" w:eastAsia="Times New Roman" w:hAnsi="Consolas" w:cs="Times New Roman"/>
+          <w:color w:val="D4D4D4"/>
+          <w:sz w:val="21"/>
+          <w:szCs w:val="21"/>
+        </w:rPr>
+      </w:pPr>
+      <w:r>
+        <w:rPr>
+          <w:rFonts w:ascii="Consolas" w:eastAsia="Times New Roman" w:hAnsi="Consolas" w:cs="Times New Roman"/>
+          <w:color w:val="D4D4D4"/>
+          <w:sz w:val="21"/>
+          <w:szCs w:val="21"/>
+        </w:rPr>
+        <w:t xml:space="preserve">      </w:t>
+      </w:r>
+      <w:r>
+        <w:rPr>
+          <w:rFonts w:ascii="Consolas" w:eastAsia="Times New Roman" w:hAnsi="Consolas" w:cs="Times New Roman"/>
+          <w:color w:val="569CD6"/>
+          <w:sz w:val="21"/>
+          <w:szCs w:val="21"/>
+        </w:rPr>
+        <w:t>containers</w:t>
+      </w:r>
+      <w:r>
+        <w:rPr>
+          <w:rFonts w:ascii="Consolas" w:eastAsia="Times New Roman" w:hAnsi="Consolas" w:cs="Times New Roman"/>
+          <w:color w:val="D4D4D4"/>
+          <w:sz w:val="21"/>
+          <w:szCs w:val="21"/>
+        </w:rPr>
+        <w:t>:</w:t>
+      </w:r>
+    </w:p>
+    <w:p>
+      <w:pPr>
+        <w:shd w:val="clear" w:color="auto" w:fill="1E1E1E"/>
+        <w:spacing w:after="0" w:line="285" w:lineRule="atLeast"/>
+        <w:rPr>
+          <w:rFonts w:ascii="Consolas" w:eastAsia="Times New Roman" w:hAnsi="Consolas" w:cs="Times New Roman"/>
+          <w:color w:val="D4D4D4"/>
+          <w:sz w:val="21"/>
+          <w:szCs w:val="21"/>
+        </w:rPr>
+      </w:pPr>
+      <w:r>
+        <w:rPr>
+          <w:rFonts w:ascii="Consolas" w:eastAsia="Times New Roman" w:hAnsi="Consolas" w:cs="Times New Roman"/>
+          <w:color w:val="D4D4D4"/>
+          <w:sz w:val="21"/>
+          <w:szCs w:val="21"/>
+        </w:rPr>
+        <w:t xml:space="preserve">        - </w:t>
+      </w:r>
+      <w:r>
+        <w:rPr>
+          <w:rFonts w:ascii="Consolas" w:eastAsia="Times New Roman" w:hAnsi="Consolas" w:cs="Times New Roman"/>
+          <w:color w:val="569CD6"/>
+          <w:sz w:val="21"/>
+          <w:szCs w:val="21"/>
+        </w:rPr>
+        <w:t>name</w:t>
+      </w:r>
+      <w:r>
+        <w:rPr>
+          <w:rFonts w:ascii="Consolas" w:eastAsia="Times New Roman" w:hAnsi="Consolas" w:cs="Times New Roman"/>
+          <w:color w:val="D4D4D4"/>
+          <w:sz w:val="21"/>
+          <w:szCs w:val="21"/>
+        </w:rPr>
+        <w:t xml:space="preserve">: </w:t>
+      </w:r>
+      <w:r>
+        <w:rPr>
+          <w:rFonts w:ascii="Consolas" w:eastAsia="Times New Roman" w:hAnsi="Consolas" w:cs="Times New Roman"/>
+          <w:color w:val="CE9178"/>
+          <w:sz w:val="21"/>
+          <w:szCs w:val="21"/>
+        </w:rPr>
+        <w:t>story-backend</w:t>
+      </w:r>
+    </w:p>
+    <w:p>
+      <w:pPr>
+        <w:shd w:val="clear" w:color="auto" w:fill="1E1E1E"/>
+        <w:spacing w:after="0" w:line="285" w:lineRule="atLeast"/>
+        <w:rPr>
+          <w:rFonts w:ascii="Consolas" w:eastAsia="Times New Roman" w:hAnsi="Consolas" w:cs="Times New Roman"/>
+          <w:color w:val="D4D4D4"/>
+          <w:sz w:val="21"/>
+          <w:szCs w:val="21"/>
+        </w:rPr>
+      </w:pPr>
+      <w:r>
+        <w:rPr>
+          <w:rFonts w:ascii="Consolas" w:eastAsia="Times New Roman" w:hAnsi="Consolas" w:cs="Times New Roman"/>
+          <w:color w:val="D4D4D4"/>
+          <w:sz w:val="21"/>
+          <w:szCs w:val="21"/>
+        </w:rPr>
+        <w:t xml:space="preserve">          </w:t>
+      </w:r>
+      <w:r>
+        <w:rPr>
+          <w:rFonts w:ascii="Consolas" w:eastAsia="Times New Roman" w:hAnsi="Consolas" w:cs="Times New Roman"/>
+          <w:color w:val="569CD6"/>
+          <w:sz w:val="21"/>
+          <w:szCs w:val="21"/>
+        </w:rPr>
+        <w:t>image</w:t>
+      </w:r>
+      <w:r>
+        <w:rPr>
+          <w:rFonts w:ascii="Consolas" w:eastAsia="Times New Roman" w:hAnsi="Consolas" w:cs="Times New Roman"/>
+          <w:color w:val="D4D4D4"/>
+          <w:sz w:val="21"/>
+          <w:szCs w:val="21"/>
+        </w:rPr>
+        <w:t xml:space="preserve">: </w:t>
+      </w:r>
+      <w:r>
+        <w:rPr>
+          <w:rFonts w:ascii="Consolas" w:eastAsia="Times New Roman" w:hAnsi="Consolas" w:cs="Times New Roman"/>
+          <w:color w:val="CE9178"/>
+          <w:sz w:val="21"/>
+          <w:szCs w:val="21"/>
+        </w:rPr>
+        <w:t>azold6/kub-deploy-stor</w:t>
+      </w:r>
+      <w:r>
+        <w:rPr>
+          <w:rFonts w:ascii="Consolas" w:eastAsia="Times New Roman" w:hAnsi="Consolas" w:cs="Times New Roman"/>
+          <w:color w:val="CE9178"/>
+          <w:sz w:val="21"/>
+          <w:szCs w:val="21"/>
+        </w:rPr>
+        <w:t>y</w:t>
+      </w:r>
+    </w:p>
+    <w:p>
+      <w:pPr>
+        <w:shd w:val="clear" w:color="auto" w:fill="1E1E1E"/>
+        <w:spacing w:after="0" w:line="285" w:lineRule="atLeast"/>
+        <w:rPr>
+          <w:rFonts w:ascii="Consolas" w:eastAsia="Times New Roman" w:hAnsi="Consolas" w:cs="Times New Roman"/>
+          <w:color w:val="D4D4D4"/>
+          <w:sz w:val="21"/>
+          <w:szCs w:val="21"/>
+          <w:lang w:val="pt-BR"/>
+        </w:rPr>
+      </w:pPr>
+      <w:r>
+        <w:rPr>
+          <w:rFonts w:ascii="Consolas" w:eastAsia="Times New Roman" w:hAnsi="Consolas" w:cs="Times New Roman"/>
+          <w:color w:val="D4D4D4"/>
+          <w:sz w:val="21"/>
+          <w:szCs w:val="21"/>
+        </w:rPr>
+        <w:t xml:space="preserve">          </w:t>
+      </w:r>
+      <w:r>
+        <w:rPr>
+          <w:rFonts w:ascii="Consolas" w:eastAsia="Times New Roman" w:hAnsi="Consolas" w:cs="Times New Roman"/>
+          <w:color w:val="569CD6"/>
+          <w:sz w:val="21"/>
+          <w:szCs w:val="21"/>
+          <w:lang w:val="pt-BR"/>
+        </w:rPr>
+        <w:t>volumeMounts</w:t>
+      </w:r>
+      <w:r>
+        <w:rPr>
+          <w:rFonts w:ascii="Consolas" w:eastAsia="Times New Roman" w:hAnsi="Consolas" w:cs="Times New Roman"/>
+          <w:color w:val="D4D4D4"/>
+          <w:sz w:val="21"/>
+          <w:szCs w:val="21"/>
+          <w:lang w:val="pt-BR"/>
+        </w:rPr>
+        <w:t>:</w:t>
+      </w:r>
+    </w:p>
+    <w:p>
+      <w:pPr>
+        <w:shd w:val="clear" w:color="auto" w:fill="1E1E1E"/>
+        <w:spacing w:after="0" w:line="285" w:lineRule="atLeast"/>
+        <w:rPr>
+          <w:rFonts w:ascii="Consolas" w:eastAsia="Times New Roman" w:hAnsi="Consolas" w:cs="Times New Roman"/>
+          <w:color w:val="D4D4D4"/>
+          <w:sz w:val="21"/>
+          <w:szCs w:val="21"/>
+          <w:lang w:val="pt-BR"/>
+        </w:rPr>
+      </w:pPr>
+      <w:r>
+        <w:rPr>
+          <w:rFonts w:ascii="Consolas" w:eastAsia="Times New Roman" w:hAnsi="Consolas" w:cs="Times New Roman"/>
+          <w:color w:val="D4D4D4"/>
+          <w:sz w:val="21"/>
+          <w:szCs w:val="21"/>
+          <w:lang w:val="pt-BR"/>
+        </w:rPr>
+        <w:t xml:space="preserve">            - </w:t>
+      </w:r>
+      <w:r>
+        <w:rPr>
+          <w:rFonts w:ascii="Consolas" w:eastAsia="Times New Roman" w:hAnsi="Consolas" w:cs="Times New Roman"/>
+          <w:color w:val="569CD6"/>
+          <w:sz w:val="21"/>
+          <w:szCs w:val="21"/>
+          <w:lang w:val="pt-BR"/>
+        </w:rPr>
+        <w:t>mountPath</w:t>
+      </w:r>
+      <w:r>
+        <w:rPr>
+          <w:rFonts w:ascii="Consolas" w:eastAsia="Times New Roman" w:hAnsi="Consolas" w:cs="Times New Roman"/>
+          <w:color w:val="D4D4D4"/>
+          <w:sz w:val="21"/>
+          <w:szCs w:val="21"/>
+          <w:lang w:val="pt-BR"/>
+        </w:rPr>
+        <w:t xml:space="preserve">: </w:t>
+      </w:r>
+      <w:r>
+        <w:rPr>
+          <w:rFonts w:ascii="Consolas" w:eastAsia="Times New Roman" w:hAnsi="Consolas" w:cs="Times New Roman"/>
+          <w:color w:val="CE9178"/>
+          <w:sz w:val="21"/>
+          <w:szCs w:val="21"/>
+          <w:lang w:val="pt-BR"/>
+        </w:rPr>
+        <w:t>/app/story</w:t>
+      </w:r>
+      <w:r>
+        <w:rPr>
+          <w:rFonts w:ascii="Consolas" w:eastAsia="Times New Roman" w:hAnsi="Consolas" w:cs="Times New Roman"/>
+          <w:color w:val="D4D4D4"/>
+          <w:sz w:val="21"/>
+          <w:szCs w:val="21"/>
+          <w:lang w:val="pt-BR"/>
+        </w:rPr>
+        <w:t xml:space="preserve"> </w:t>
+      </w:r>
+      <w:r>
+        <w:rPr>
+          <w:rFonts w:ascii="Consolas" w:eastAsia="Times New Roman" w:hAnsi="Consolas" w:cs="Times New Roman"/>
+          <w:color w:val="6A9955"/>
+          <w:sz w:val="21"/>
+          <w:szCs w:val="21"/>
+          <w:lang w:val="pt-BR"/>
+        </w:rPr>
+        <w:t># Caminho que não pode ser perdido no reiniciamento do contêiner</w:t>
+      </w:r>
+    </w:p>
+    <w:p>
+      <w:pPr>
+        <w:shd w:val="clear" w:color="auto" w:fill="1E1E1E"/>
+        <w:spacing w:after="0" w:line="285" w:lineRule="atLeast"/>
+        <w:rPr>
+          <w:rFonts w:ascii="Consolas" w:eastAsia="Times New Roman" w:hAnsi="Consolas" w:cs="Times New Roman"/>
+          <w:color w:val="D4D4D4"/>
+          <w:sz w:val="21"/>
+          <w:szCs w:val="21"/>
+          <w:lang w:val="pt-BR"/>
+        </w:rPr>
+      </w:pPr>
+      <w:r>
+        <w:rPr>
+          <w:rFonts w:ascii="Consolas" w:eastAsia="Times New Roman" w:hAnsi="Consolas" w:cs="Times New Roman"/>
+          <w:color w:val="D4D4D4"/>
+          <w:sz w:val="21"/>
+          <w:szCs w:val="21"/>
+          <w:lang w:val="pt-BR"/>
+        </w:rPr>
+        <w:t xml:space="preserve">              </w:t>
+      </w:r>
+      <w:r>
+        <w:rPr>
+          <w:rFonts w:ascii="Consolas" w:eastAsia="Times New Roman" w:hAnsi="Consolas" w:cs="Times New Roman"/>
+          <w:color w:val="569CD6"/>
+          <w:sz w:val="21"/>
+          <w:szCs w:val="21"/>
+          <w:lang w:val="pt-BR"/>
+        </w:rPr>
+        <w:t>name</w:t>
+      </w:r>
+      <w:r>
+        <w:rPr>
+          <w:rFonts w:ascii="Consolas" w:eastAsia="Times New Roman" w:hAnsi="Consolas" w:cs="Times New Roman"/>
+          <w:color w:val="D4D4D4"/>
+          <w:sz w:val="21"/>
+          <w:szCs w:val="21"/>
+          <w:lang w:val="pt-BR"/>
+        </w:rPr>
+        <w:t xml:space="preserve">: </w:t>
+      </w:r>
+      <w:r>
+        <w:rPr>
+          <w:rFonts w:ascii="Consolas" w:eastAsia="Times New Roman" w:hAnsi="Consolas" w:cs="Times New Roman"/>
+          <w:color w:val="CE9178"/>
+          <w:sz w:val="21"/>
+          <w:szCs w:val="21"/>
+          <w:lang w:val="pt-BR"/>
+        </w:rPr>
+        <w:t>story-volume</w:t>
+      </w:r>
+      <w:r>
+        <w:rPr>
+          <w:rFonts w:ascii="Consolas" w:eastAsia="Times New Roman" w:hAnsi="Consolas" w:cs="Times New Roman"/>
+          <w:color w:val="D4D4D4"/>
+          <w:sz w:val="21"/>
+          <w:szCs w:val="21"/>
+          <w:lang w:val="pt-BR"/>
+        </w:rPr>
+        <w:t xml:space="preserve"> </w:t>
+      </w:r>
+      <w:r>
+        <w:rPr>
+          <w:rFonts w:ascii="Consolas" w:eastAsia="Times New Roman" w:hAnsi="Consolas" w:cs="Times New Roman"/>
+          <w:color w:val="6A9955"/>
+          <w:sz w:val="21"/>
+          <w:szCs w:val="21"/>
+          <w:lang w:val="pt-BR"/>
+        </w:rPr>
+        <w:t>#</w:t>
+      </w:r>
+      <w:r>
+        <w:rPr>
+          <w:rFonts w:ascii="Consolas" w:eastAsia="Times New Roman" w:hAnsi="Consolas" w:cs="Times New Roman"/>
+          <w:color w:val="6A9955"/>
+          <w:sz w:val="21"/>
+          <w:szCs w:val="21"/>
+          <w:lang w:val="pt-BR"/>
+        </w:rPr>
+        <w:t>###</w:t>
+      </w:r>
+      <w:r>
+        <w:rPr>
+          <w:rFonts w:ascii="Consolas" w:eastAsia="Times New Roman" w:hAnsi="Consolas" w:cs="Times New Roman"/>
+          <w:color w:val="6A9955"/>
+          <w:sz w:val="21"/>
+          <w:szCs w:val="21"/>
+          <w:lang w:val="pt-BR"/>
+        </w:rPr>
+        <w:t xml:space="preserve"> Linkagem do diretório desejado ao volume criado abaixo</w:t>
+      </w:r>
+    </w:p>
+    <w:p>
+      <w:pPr>
+        <w:shd w:val="clear" w:color="auto" w:fill="1E1E1E"/>
+        <w:spacing w:after="0" w:line="285" w:lineRule="atLeast"/>
+        <w:rPr>
+          <w:rFonts w:ascii="Consolas" w:eastAsia="Times New Roman" w:hAnsi="Consolas" w:cs="Times New Roman"/>
+          <w:color w:val="D4D4D4"/>
+          <w:sz w:val="21"/>
+          <w:szCs w:val="21"/>
+          <w:lang w:val="pt-BR"/>
+        </w:rPr>
+      </w:pPr>
+      <w:r>
+        <w:rPr>
+          <w:rFonts w:ascii="Consolas" w:eastAsia="Times New Roman" w:hAnsi="Consolas" w:cs="Times New Roman"/>
+          <w:color w:val="D4D4D4"/>
+          <w:sz w:val="21"/>
+          <w:szCs w:val="21"/>
+          <w:lang w:val="pt-BR"/>
+        </w:rPr>
+        <w:t xml:space="preserve">      </w:t>
+      </w:r>
+      <w:r>
+        <w:rPr>
+          <w:rFonts w:ascii="Consolas" w:eastAsia="Times New Roman" w:hAnsi="Consolas" w:cs="Times New Roman"/>
+          <w:color w:val="569CD6"/>
+          <w:sz w:val="21"/>
+          <w:szCs w:val="21"/>
+          <w:lang w:val="pt-BR"/>
+        </w:rPr>
+        <w:t>volumes</w:t>
+      </w:r>
+      <w:r>
+        <w:rPr>
+          <w:rFonts w:ascii="Consolas" w:eastAsia="Times New Roman" w:hAnsi="Consolas" w:cs="Times New Roman"/>
+          <w:color w:val="D4D4D4"/>
+          <w:sz w:val="21"/>
+          <w:szCs w:val="21"/>
+          <w:lang w:val="pt-BR"/>
+        </w:rPr>
+        <w:t>:</w:t>
+      </w:r>
+    </w:p>
+    <w:p>
+      <w:pPr>
+        <w:shd w:val="clear" w:color="auto" w:fill="1E1E1E"/>
+        <w:spacing w:after="0" w:line="285" w:lineRule="atLeast"/>
+        <w:rPr>
+          <w:rFonts w:ascii="Consolas" w:eastAsia="Times New Roman" w:hAnsi="Consolas" w:cs="Times New Roman"/>
+          <w:color w:val="D4D4D4"/>
+          <w:sz w:val="21"/>
+          <w:szCs w:val="21"/>
+          <w:lang w:val="pt-BR"/>
+        </w:rPr>
+      </w:pPr>
+      <w:r>
+        <w:rPr>
+          <w:rFonts w:ascii="Consolas" w:eastAsia="Times New Roman" w:hAnsi="Consolas" w:cs="Times New Roman"/>
+          <w:color w:val="D4D4D4"/>
+          <w:sz w:val="21"/>
+          <w:szCs w:val="21"/>
+          <w:lang w:val="pt-BR"/>
+        </w:rPr>
+        <w:t xml:space="preserve">        - </w:t>
+      </w:r>
+      <w:r>
+        <w:rPr>
+          <w:rFonts w:ascii="Consolas" w:eastAsia="Times New Roman" w:hAnsi="Consolas" w:cs="Times New Roman"/>
+          <w:color w:val="569CD6"/>
+          <w:sz w:val="21"/>
+          <w:szCs w:val="21"/>
+          <w:lang w:val="pt-BR"/>
+        </w:rPr>
+        <w:t>name</w:t>
+      </w:r>
+      <w:r>
+        <w:rPr>
+          <w:rFonts w:ascii="Consolas" w:eastAsia="Times New Roman" w:hAnsi="Consolas" w:cs="Times New Roman"/>
+          <w:color w:val="D4D4D4"/>
+          <w:sz w:val="21"/>
+          <w:szCs w:val="21"/>
+          <w:lang w:val="pt-BR"/>
+        </w:rPr>
+        <w:t xml:space="preserve">: </w:t>
+      </w:r>
+      <w:r>
+        <w:rPr>
+          <w:rFonts w:ascii="Consolas" w:eastAsia="Times New Roman" w:hAnsi="Consolas" w:cs="Times New Roman"/>
+          <w:color w:val="CE9178"/>
+          <w:sz w:val="21"/>
+          <w:szCs w:val="21"/>
+          <w:lang w:val="pt-BR"/>
+        </w:rPr>
+        <w:t>story-volume</w:t>
+      </w:r>
+      <w:r>
+        <w:rPr>
+          <w:rFonts w:ascii="Consolas" w:eastAsia="Times New Roman" w:hAnsi="Consolas" w:cs="Times New Roman"/>
+          <w:color w:val="D4D4D4"/>
+          <w:sz w:val="21"/>
+          <w:szCs w:val="21"/>
+          <w:lang w:val="pt-BR"/>
+        </w:rPr>
+        <w:t xml:space="preserve"> </w:t>
+      </w:r>
+      <w:r>
+        <w:rPr>
+          <w:rFonts w:ascii="Consolas" w:eastAsia="Times New Roman" w:hAnsi="Consolas" w:cs="Times New Roman"/>
+          <w:color w:val="6A9955"/>
+          <w:sz w:val="21"/>
+          <w:szCs w:val="21"/>
+          <w:lang w:val="pt-BR"/>
+        </w:rPr>
+        <w:t>######## Nome do volume</w:t>
+      </w:r>
+    </w:p>
+    <w:p>
+      <w:pPr>
+        <w:shd w:val="clear" w:color="auto" w:fill="1E1E1E"/>
+        <w:spacing w:after="0" w:line="285" w:lineRule="atLeast"/>
+        <w:rPr>
+          <w:rFonts w:ascii="Consolas" w:eastAsia="Times New Roman" w:hAnsi="Consolas" w:cs="Times New Roman"/>
+          <w:color w:val="D4D4D4"/>
+          <w:sz w:val="21"/>
+          <w:szCs w:val="21"/>
+          <w:lang w:val="pt-BR"/>
+        </w:rPr>
+      </w:pPr>
+      <w:r>
+        <w:rPr>
+          <w:rFonts w:ascii="Consolas" w:eastAsia="Times New Roman" w:hAnsi="Consolas" w:cs="Times New Roman"/>
+          <w:color w:val="D4D4D4"/>
+          <w:sz w:val="21"/>
+          <w:szCs w:val="21"/>
+          <w:lang w:val="pt-BR"/>
+        </w:rPr>
+        <w:t xml:space="preserve">          </w:t>
+      </w:r>
+      <w:r>
+        <w:rPr>
+          <w:rFonts w:ascii="Consolas" w:eastAsia="Times New Roman" w:hAnsi="Consolas" w:cs="Times New Roman"/>
+          <w:color w:val="569CD6"/>
+          <w:sz w:val="21"/>
+          <w:szCs w:val="21"/>
+          <w:lang w:val="pt-BR"/>
+        </w:rPr>
+        <w:t>persistentVolumeClaim</w:t>
+      </w:r>
+      <w:r>
+        <w:rPr>
+          <w:rFonts w:ascii="Consolas" w:eastAsia="Times New Roman" w:hAnsi="Consolas" w:cs="Times New Roman"/>
+          <w:color w:val="D4D4D4"/>
+          <w:sz w:val="21"/>
+          <w:szCs w:val="21"/>
+          <w:lang w:val="pt-BR"/>
+        </w:rPr>
+        <w:t xml:space="preserve">: </w:t>
+      </w:r>
+    </w:p>
+    <w:p>
+      <w:pPr>
+        <w:shd w:val="clear" w:color="auto" w:fill="1E1E1E"/>
+        <w:spacing w:after="0" w:line="285" w:lineRule="atLeast"/>
+        <w:rPr>
+          <w:rFonts w:ascii="Consolas" w:eastAsia="Times New Roman" w:hAnsi="Consolas" w:cs="Times New Roman"/>
+          <w:color w:val="6A9955"/>
+          <w:sz w:val="21"/>
+          <w:szCs w:val="21"/>
+          <w:lang w:val="pt-BR"/>
+        </w:rPr>
+      </w:pPr>
+      <w:r>
+        <w:rPr>
+          <w:rFonts w:ascii="Consolas" w:eastAsia="Times New Roman" w:hAnsi="Consolas" w:cs="Times New Roman"/>
+          <w:color w:val="D4D4D4"/>
+          <w:sz w:val="21"/>
+          <w:szCs w:val="21"/>
+          <w:lang w:val="pt-BR"/>
+        </w:rPr>
+        <w:t xml:space="preserve">            </w:t>
+      </w:r>
+      <w:r>
+        <w:rPr>
+          <w:rFonts w:ascii="Consolas" w:eastAsia="Times New Roman" w:hAnsi="Consolas" w:cs="Times New Roman"/>
+          <w:color w:val="569CD6"/>
+          <w:sz w:val="21"/>
+          <w:szCs w:val="21"/>
+          <w:lang w:val="pt-BR"/>
+        </w:rPr>
+        <w:t>claimName</w:t>
+      </w:r>
+      <w:r>
+        <w:rPr>
+          <w:rFonts w:ascii="Consolas" w:eastAsia="Times New Roman" w:hAnsi="Consolas" w:cs="Times New Roman"/>
+          <w:color w:val="D4D4D4"/>
+          <w:sz w:val="21"/>
+          <w:szCs w:val="21"/>
+          <w:lang w:val="pt-BR"/>
+        </w:rPr>
+        <w:t xml:space="preserve">: </w:t>
+      </w:r>
+      <w:r>
+        <w:rPr>
+          <w:rFonts w:ascii="Consolas" w:eastAsia="Times New Roman" w:hAnsi="Consolas" w:cs="Times New Roman"/>
+          <w:color w:val="CE9178"/>
+          <w:sz w:val="21"/>
+          <w:szCs w:val="21"/>
+          <w:lang w:val="pt-BR"/>
+        </w:rPr>
+        <w:t xml:space="preserve">host-pvc </w:t>
+      </w:r>
+      <w:r>
+        <w:rPr>
+          <w:rFonts w:ascii="Consolas" w:eastAsia="Times New Roman" w:hAnsi="Consolas" w:cs="Times New Roman"/>
+          <w:color w:val="6A9955"/>
+          <w:sz w:val="21"/>
+          <w:szCs w:val="21"/>
+          <w:lang w:val="pt-BR"/>
+        </w:rPr>
+        <w:t>##### Referenciando a Claim para acessar o volume.</w:t>
+      </w:r>
+    </w:p>
+    <w:p>
+      <w:pPr>
+        <w:rPr>
+          <w:rFonts w:ascii="Arial" w:hAnsi="Arial" w:cs="Arial"/>
+          <w:b/>
+          <w:bCs/>
+          <w:color w:val="000000" w:themeColor="text1"/>
+          <w:sz w:val="18"/>
+          <w:szCs w:val="18"/>
+          <w:lang w:val="pt-BR"/>
+        </w:rPr>
+      </w:pPr>
+    </w:p>
+    <w:p>
+      <w:pPr>
+        <w:rPr>
+          <w:rFonts w:ascii="Arial" w:hAnsi="Arial" w:cs="Arial"/>
+          <w:b/>
+          <w:bCs/>
+          <w:color w:val="000000" w:themeColor="text1"/>
+          <w:sz w:val="18"/>
+          <w:szCs w:val="18"/>
+          <w:lang w:val="pt-BR"/>
+        </w:rPr>
+      </w:pPr>
+      <w:r>
+        <w:rPr>
+          <w:rFonts w:ascii="Arial" w:hAnsi="Arial" w:cs="Arial"/>
+          <w:color w:val="000000" w:themeColor="text1"/>
+          <w:sz w:val="18"/>
+          <w:szCs w:val="18"/>
+          <w:lang w:val="pt-BR"/>
+        </w:rPr>
+        <w:t xml:space="preserve">Depois disso, informar o parâmetro </w:t>
+      </w:r>
+      <w:r>
+        <w:rPr>
+          <w:rFonts w:ascii="Arial" w:hAnsi="Arial" w:cs="Arial"/>
+          <w:color w:val="000000" w:themeColor="text1"/>
+          <w:sz w:val="18"/>
+          <w:szCs w:val="18"/>
+          <w:u w:val="single"/>
+          <w:lang w:val="pt-BR"/>
+        </w:rPr>
+        <w:t>storageClassName</w:t>
+      </w:r>
+      <w:r>
+        <w:rPr>
+          <w:rFonts w:ascii="Arial" w:hAnsi="Arial" w:cs="Arial"/>
+          <w:color w:val="000000" w:themeColor="text1"/>
+          <w:sz w:val="18"/>
+          <w:szCs w:val="18"/>
+          <w:lang w:val="pt-BR"/>
+        </w:rPr>
+        <w:t xml:space="preserve"> nas specs do </w:t>
+      </w:r>
+      <w:r>
+        <w:rPr>
+          <w:rFonts w:ascii="Arial" w:hAnsi="Arial" w:cs="Arial"/>
+          <w:b/>
+          <w:bCs/>
+          <w:color w:val="000000" w:themeColor="text1"/>
+          <w:sz w:val="18"/>
+          <w:szCs w:val="18"/>
+          <w:lang w:val="pt-BR"/>
+        </w:rPr>
+        <w:t>PersistentVolume</w:t>
+      </w:r>
+      <w:r>
+        <w:rPr>
+          <w:rFonts w:ascii="Arial" w:hAnsi="Arial" w:cs="Arial"/>
+          <w:color w:val="000000" w:themeColor="text1"/>
+          <w:sz w:val="18"/>
+          <w:szCs w:val="18"/>
+          <w:lang w:val="pt-BR"/>
+        </w:rPr>
+        <w:t xml:space="preserve"> e da </w:t>
+      </w:r>
+      <w:r>
+        <w:rPr>
+          <w:rFonts w:ascii="Arial" w:hAnsi="Arial" w:cs="Arial"/>
+          <w:b/>
+          <w:bCs/>
+          <w:color w:val="000000" w:themeColor="text1"/>
+          <w:sz w:val="18"/>
+          <w:szCs w:val="18"/>
+          <w:lang w:val="pt-BR"/>
+        </w:rPr>
+        <w:t>PersistentVolumeClaim</w:t>
+      </w:r>
+      <w:r>
+        <w:rPr>
+          <w:rFonts w:ascii="Arial" w:hAnsi="Arial" w:cs="Arial"/>
+          <w:b/>
+          <w:bCs/>
+          <w:color w:val="000000" w:themeColor="text1"/>
+          <w:sz w:val="18"/>
+          <w:szCs w:val="18"/>
+          <w:lang w:val="pt-BR"/>
+        </w:rPr>
+        <w:t>.</w:t>
+      </w:r>
+    </w:p>
+    <w:p>
+      <w:pPr>
+        <w:rPr>
+          <w:rFonts w:ascii="Arial" w:hAnsi="Arial" w:cs="Arial"/>
+          <w:b/>
+          <w:bCs/>
+          <w:color w:val="FF0000"/>
+          <w:sz w:val="18"/>
+          <w:szCs w:val="18"/>
+          <w:lang w:val="pt-BR"/>
+        </w:rPr>
+      </w:pPr>
+      <w:r>
+        <w:rPr>
+          <w:rFonts w:ascii="Arial" w:hAnsi="Arial" w:cs="Arial"/>
+          <w:color w:val="000000" w:themeColor="text1"/>
+          <w:sz w:val="18"/>
+          <w:szCs w:val="18"/>
+          <w:u w:val="single"/>
+          <w:lang w:val="pt-BR"/>
+        </w:rPr>
+        <w:t>Os Storage Class podem ser encontrados pelo comando</w:t>
+      </w:r>
+      <w:r>
+        <w:rPr>
+          <w:rFonts w:ascii="Arial" w:hAnsi="Arial" w:cs="Arial"/>
+          <w:b/>
+          <w:bCs/>
+          <w:color w:val="000000" w:themeColor="text1"/>
+          <w:sz w:val="18"/>
+          <w:szCs w:val="18"/>
+          <w:lang w:val="pt-BR"/>
+        </w:rPr>
+        <w:t xml:space="preserve"> </w:t>
+      </w:r>
+      <w:r>
+        <w:rPr>
+          <w:rFonts w:ascii="Arial" w:hAnsi="Arial" w:cs="Arial"/>
+          <w:b/>
+          <w:bCs/>
+          <w:color w:val="FF0000"/>
+          <w:sz w:val="18"/>
+          <w:szCs w:val="18"/>
+          <w:lang w:val="pt-BR"/>
+        </w:rPr>
+        <w:t>kubectl get s</w:t>
+      </w:r>
+      <w:r>
+        <w:rPr>
+          <w:rFonts w:ascii="Arial" w:hAnsi="Arial" w:cs="Arial"/>
+          <w:b/>
+          <w:bCs/>
+          <w:color w:val="FF0000"/>
+          <w:sz w:val="18"/>
+          <w:szCs w:val="18"/>
+          <w:lang w:val="pt-BR"/>
+        </w:rPr>
+        <w:t>c</w:t>
+      </w:r>
+    </w:p>
+    <w:p>
+      <w:pPr>
+        <w:rPr>
+          <w:rFonts w:ascii="Arial" w:hAnsi="Arial" w:cs="Arial"/>
+          <w:b/>
+          <w:bCs/>
+          <w:color w:val="000000" w:themeColor="text1"/>
+          <w:sz w:val="18"/>
+          <w:szCs w:val="18"/>
+          <w:lang w:val="pt-BR"/>
+        </w:rPr>
+      </w:pPr>
+      <w:r>
+        <w:rPr>
+          <w:rFonts w:ascii="Arial" w:hAnsi="Arial" w:cs="Arial"/>
+          <w:b/>
+          <w:bCs/>
+          <w:noProof/>
+          <w:color w:val="FF0000"/>
+          <w:sz w:val="18"/>
+          <w:szCs w:val="18"/>
+          <w:lang w:val="pt-BR"/>
+        </w:rPr>
+        <w:drawing>
+          <wp:inline distT="0" distB="0" distL="0" distR="0" wp14:anchorId="78E2AB87" wp14:editId="628BE722">
+            <wp:extent cx="7496175" cy="533400"/>
+            <wp:effectExtent l="0" t="0" r="9525" b="0"/>
+            <wp:docPr id="2" name="Imagem 2"/>
+            <wp:cNvGraphicFramePr>
+              <a:graphicFrameLocks xmlns:a="http://schemas.openxmlformats.org/drawingml/2006/main" noChangeAspect="1"/>
+            </wp:cNvGraphicFramePr>
+            <a:graphic xmlns:a="http://schemas.openxmlformats.org/drawingml/2006/main">
+              <a:graphicData uri="http://schemas.openxmlformats.org/drawingml/2006/picture">
+                <pic:pic xmlns:pic="http://schemas.openxmlformats.org/drawingml/2006/picture">
+                  <pic:nvPicPr>
+                    <pic:cNvPr id="0" name="Picture 2"/>
+                    <pic:cNvPicPr>
+                      <a:picLocks noChangeAspect="1" noChangeArrowheads="1"/>
+                    </pic:cNvPicPr>
+                  </pic:nvPicPr>
+                  <pic:blipFill>
+                    <a:blip r:embed="rId16">
+                      <a:extLst>
+                        <a:ext uri="{28A0092B-C50C-407E-A947-70E740481C1C}">
+                          <a14:useLocalDpi xmlns:a14="http://schemas.microsoft.com/office/drawing/2010/main" val="0"/>
+                        </a:ext>
+                      </a:extLst>
+                    </a:blip>
+                    <a:srcRect/>
+                    <a:stretch>
+                      <a:fillRect/>
+                    </a:stretch>
+                  </pic:blipFill>
+                  <pic:spPr bwMode="auto">
+                    <a:xfrm>
+                      <a:off x="0" y="0"/>
+                      <a:ext cx="7496175" cy="533400"/>
+                    </a:xfrm>
+                    <a:prstGeom prst="rect">
+                      <a:avLst/>
+                    </a:prstGeom>
+                    <a:noFill/>
+                    <a:ln>
+                      <a:noFill/>
+                    </a:ln>
+                  </pic:spPr>
+                </pic:pic>
+              </a:graphicData>
+            </a:graphic>
+          </wp:inline>
+        </w:drawing>
+      </w:r>
+    </w:p>
+    <w:p>
+      <w:pPr>
+        <w:rPr>
+          <w:rFonts w:ascii="Arial" w:hAnsi="Arial" w:cs="Arial"/>
+          <w:b/>
+          <w:bCs/>
+          <w:color w:val="000000" w:themeColor="text1"/>
+          <w:sz w:val="18"/>
+          <w:szCs w:val="18"/>
+          <w:lang w:val="pt-BR"/>
+        </w:rPr>
+      </w:pPr>
+      <w:r>
+        <w:rPr>
+          <w:rFonts w:ascii="Arial" w:hAnsi="Arial" w:cs="Arial"/>
+          <w:b/>
+          <w:bCs/>
+          <w:color w:val="000000" w:themeColor="text1"/>
+          <w:sz w:val="18"/>
+          <w:szCs w:val="18"/>
+          <w:lang w:val="pt-BR"/>
+        </w:rPr>
+        <w:t>Incluindo parâmetro storageClassName nas specs dos resources necessários (PersistentVolume e PersistentVolumeClaim)</w:t>
+      </w:r>
+    </w:p>
+    <w:p>
+      <w:pPr>
+        <w:shd w:val="clear" w:color="auto" w:fill="1E1E1E"/>
+        <w:spacing w:after="0" w:line="285" w:lineRule="atLeast"/>
+        <w:rPr>
+          <w:rFonts w:ascii="Consolas" w:eastAsia="Times New Roman" w:hAnsi="Consolas" w:cs="Times New Roman"/>
+          <w:color w:val="D4D4D4"/>
+          <w:sz w:val="21"/>
+          <w:szCs w:val="21"/>
+          <w:lang w:val="pt-BR"/>
+        </w:rPr>
+      </w:pPr>
+      <w:r>
+        <w:rPr>
+          <w:rFonts w:ascii="Consolas" w:eastAsia="Times New Roman" w:hAnsi="Consolas" w:cs="Times New Roman"/>
+          <w:color w:val="6A9955"/>
+          <w:sz w:val="21"/>
+          <w:szCs w:val="21"/>
+          <w:lang w:val="pt-BR"/>
+        </w:rPr>
+        <w:t># ...</w:t>
+      </w:r>
+    </w:p>
+    <w:p>
+      <w:pPr>
+        <w:shd w:val="clear" w:color="auto" w:fill="1E1E1E"/>
+        <w:spacing w:after="0" w:line="285" w:lineRule="atLeast"/>
+        <w:rPr>
+          <w:rFonts w:ascii="Consolas" w:eastAsia="Times New Roman" w:hAnsi="Consolas" w:cs="Times New Roman"/>
+          <w:color w:val="D4D4D4"/>
+          <w:sz w:val="21"/>
+          <w:szCs w:val="21"/>
+          <w:lang w:val="pt-BR"/>
+        </w:rPr>
+      </w:pPr>
+      <w:r>
+        <w:rPr>
+          <w:rFonts w:ascii="Consolas" w:eastAsia="Times New Roman" w:hAnsi="Consolas" w:cs="Times New Roman"/>
+          <w:color w:val="569CD6"/>
+          <w:sz w:val="21"/>
+          <w:szCs w:val="21"/>
+          <w:lang w:val="pt-BR"/>
+        </w:rPr>
+        <w:t xml:space="preserve">    </w:t>
+      </w:r>
+      <w:r>
+        <w:rPr>
+          <w:rFonts w:ascii="Consolas" w:eastAsia="Times New Roman" w:hAnsi="Consolas" w:cs="Times New Roman"/>
+          <w:color w:val="569CD6"/>
+          <w:sz w:val="21"/>
+          <w:szCs w:val="21"/>
+          <w:lang w:val="pt-BR"/>
+        </w:rPr>
+        <w:t>spec</w:t>
+      </w:r>
+      <w:r>
+        <w:rPr>
+          <w:rFonts w:ascii="Consolas" w:eastAsia="Times New Roman" w:hAnsi="Consolas" w:cs="Times New Roman"/>
+          <w:color w:val="D4D4D4"/>
+          <w:sz w:val="21"/>
+          <w:szCs w:val="21"/>
+          <w:lang w:val="pt-BR"/>
+        </w:rPr>
+        <w:t>:</w:t>
+      </w:r>
+    </w:p>
+    <w:p>
+      <w:pPr>
+        <w:shd w:val="clear" w:color="auto" w:fill="1E1E1E"/>
+        <w:spacing w:after="0" w:line="285" w:lineRule="atLeast"/>
+        <w:rPr>
+          <w:rFonts w:ascii="Consolas" w:eastAsia="Times New Roman" w:hAnsi="Consolas" w:cs="Times New Roman"/>
+          <w:color w:val="D4D4D4"/>
+          <w:sz w:val="21"/>
+          <w:szCs w:val="21"/>
+          <w:lang w:val="pt-BR"/>
+        </w:rPr>
+      </w:pPr>
+      <w:r>
+        <w:rPr>
+          <w:rFonts w:ascii="Consolas" w:eastAsia="Times New Roman" w:hAnsi="Consolas" w:cs="Times New Roman"/>
+          <w:color w:val="D4D4D4"/>
+          <w:sz w:val="21"/>
+          <w:szCs w:val="21"/>
+          <w:lang w:val="pt-BR"/>
+        </w:rPr>
+        <w:t xml:space="preserve">  </w:t>
+      </w:r>
+      <w:r>
+        <w:rPr>
+          <w:rFonts w:ascii="Consolas" w:eastAsia="Times New Roman" w:hAnsi="Consolas" w:cs="Times New Roman"/>
+          <w:color w:val="D4D4D4"/>
+          <w:sz w:val="21"/>
+          <w:szCs w:val="21"/>
+          <w:lang w:val="pt-BR"/>
+        </w:rPr>
+        <w:t xml:space="preserve">    </w:t>
+      </w:r>
+      <w:r>
+        <w:rPr>
+          <w:rFonts w:ascii="Consolas" w:eastAsia="Times New Roman" w:hAnsi="Consolas" w:cs="Times New Roman"/>
+          <w:color w:val="569CD6"/>
+          <w:sz w:val="21"/>
+          <w:szCs w:val="21"/>
+          <w:lang w:val="pt-BR"/>
+        </w:rPr>
+        <w:t>volumeName</w:t>
+      </w:r>
+      <w:r>
+        <w:rPr>
+          <w:rFonts w:ascii="Consolas" w:eastAsia="Times New Roman" w:hAnsi="Consolas" w:cs="Times New Roman"/>
+          <w:color w:val="D4D4D4"/>
+          <w:sz w:val="21"/>
+          <w:szCs w:val="21"/>
+          <w:lang w:val="pt-BR"/>
+        </w:rPr>
+        <w:t xml:space="preserve">: </w:t>
+      </w:r>
+      <w:r>
+        <w:rPr>
+          <w:rFonts w:ascii="Consolas" w:eastAsia="Times New Roman" w:hAnsi="Consolas" w:cs="Times New Roman"/>
+          <w:color w:val="CE9178"/>
+          <w:sz w:val="21"/>
+          <w:szCs w:val="21"/>
+          <w:lang w:val="pt-BR"/>
+        </w:rPr>
+        <w:t>host-pv</w:t>
+      </w:r>
+      <w:r>
+        <w:rPr>
+          <w:rFonts w:ascii="Consolas" w:eastAsia="Times New Roman" w:hAnsi="Consolas" w:cs="Times New Roman"/>
+          <w:color w:val="D4D4D4"/>
+          <w:sz w:val="21"/>
+          <w:szCs w:val="21"/>
+          <w:lang w:val="pt-BR"/>
+        </w:rPr>
+        <w:t xml:space="preserve"> </w:t>
+      </w:r>
+    </w:p>
+    <w:p>
+      <w:pPr>
+        <w:shd w:val="clear" w:color="auto" w:fill="1E1E1E"/>
+        <w:spacing w:after="0" w:line="285" w:lineRule="atLeast"/>
+        <w:rPr>
+          <w:rFonts w:ascii="Consolas" w:eastAsia="Times New Roman" w:hAnsi="Consolas" w:cs="Times New Roman"/>
+          <w:color w:val="6A9955"/>
+          <w:sz w:val="21"/>
+          <w:szCs w:val="21"/>
+          <w:lang w:val="pt-BR"/>
+        </w:rPr>
+      </w:pPr>
+      <w:r>
+        <w:rPr>
+          <w:rFonts w:ascii="Consolas" w:eastAsia="Times New Roman" w:hAnsi="Consolas" w:cs="Times New Roman"/>
+          <w:color w:val="D4D4D4"/>
+          <w:sz w:val="21"/>
+          <w:szCs w:val="21"/>
+          <w:lang w:val="pt-BR"/>
+        </w:rPr>
+        <w:t xml:space="preserve">  </w:t>
+      </w:r>
+      <w:r>
+        <w:rPr>
+          <w:rFonts w:ascii="Consolas" w:eastAsia="Times New Roman" w:hAnsi="Consolas" w:cs="Times New Roman"/>
+          <w:color w:val="D4D4D4"/>
+          <w:sz w:val="21"/>
+          <w:szCs w:val="21"/>
+          <w:lang w:val="pt-BR"/>
+        </w:rPr>
+        <w:t xml:space="preserve">    </w:t>
+      </w:r>
+      <w:r>
+        <w:rPr>
+          <w:rFonts w:ascii="Consolas" w:eastAsia="Times New Roman" w:hAnsi="Consolas" w:cs="Times New Roman"/>
+          <w:color w:val="569CD6"/>
+          <w:sz w:val="21"/>
+          <w:szCs w:val="21"/>
+          <w:lang w:val="pt-BR"/>
+        </w:rPr>
+        <w:t>storageClassName</w:t>
+      </w:r>
+      <w:r>
+        <w:rPr>
+          <w:rFonts w:ascii="Consolas" w:eastAsia="Times New Roman" w:hAnsi="Consolas" w:cs="Times New Roman"/>
+          <w:color w:val="D4D4D4"/>
+          <w:sz w:val="21"/>
+          <w:szCs w:val="21"/>
+          <w:lang w:val="pt-BR"/>
+        </w:rPr>
+        <w:t xml:space="preserve">: </w:t>
+      </w:r>
+      <w:r>
+        <w:rPr>
+          <w:rFonts w:ascii="Consolas" w:eastAsia="Times New Roman" w:hAnsi="Consolas" w:cs="Times New Roman"/>
+          <w:color w:val="CE9178"/>
+          <w:sz w:val="21"/>
+          <w:szCs w:val="21"/>
+          <w:lang w:val="pt-BR"/>
+        </w:rPr>
+        <w:t xml:space="preserve">standard </w:t>
+      </w:r>
+      <w:r>
+        <w:rPr>
+          <w:rFonts w:ascii="Consolas" w:eastAsia="Times New Roman" w:hAnsi="Consolas" w:cs="Times New Roman"/>
+          <w:color w:val="6A9955"/>
+          <w:sz w:val="21"/>
+          <w:szCs w:val="21"/>
+          <w:lang w:val="pt-BR"/>
+        </w:rPr>
+        <w:t># Adição necessária. Ainda não está claro o porquê.</w:t>
+      </w:r>
+    </w:p>
+    <w:p>
+      <w:pPr>
+        <w:shd w:val="clear" w:color="auto" w:fill="1E1E1E"/>
+        <w:spacing w:after="0" w:line="285" w:lineRule="atLeast"/>
+        <w:rPr>
+          <w:rFonts w:ascii="Consolas" w:eastAsia="Times New Roman" w:hAnsi="Consolas" w:cs="Times New Roman"/>
+          <w:color w:val="D4D4D4"/>
+          <w:sz w:val="21"/>
+          <w:szCs w:val="21"/>
+        </w:rPr>
+      </w:pPr>
+      <w:r>
+        <w:rPr>
+          <w:rFonts w:ascii="Consolas" w:eastAsia="Times New Roman" w:hAnsi="Consolas" w:cs="Times New Roman"/>
+          <w:color w:val="D4D4D4"/>
+          <w:sz w:val="21"/>
+          <w:szCs w:val="21"/>
+          <w:lang w:val="pt-BR"/>
+        </w:rPr>
+        <w:t xml:space="preserve">      </w:t>
+      </w:r>
+      <w:r>
+        <w:rPr>
+          <w:rFonts w:ascii="Consolas" w:eastAsia="Times New Roman" w:hAnsi="Consolas" w:cs="Times New Roman"/>
+          <w:color w:val="569CD6"/>
+          <w:sz w:val="21"/>
+          <w:szCs w:val="21"/>
+        </w:rPr>
+        <w:t>accessModes</w:t>
+      </w:r>
+      <w:r>
+        <w:rPr>
+          <w:rFonts w:ascii="Consolas" w:eastAsia="Times New Roman" w:hAnsi="Consolas" w:cs="Times New Roman"/>
+          <w:color w:val="D4D4D4"/>
+          <w:sz w:val="21"/>
+          <w:szCs w:val="21"/>
+        </w:rPr>
+        <w:t>:</w:t>
+      </w:r>
+    </w:p>
+    <w:p>
+      <w:pPr>
+        <w:shd w:val="clear" w:color="auto" w:fill="1E1E1E"/>
+        <w:spacing w:after="0" w:line="285" w:lineRule="atLeast"/>
+        <w:rPr>
+          <w:rFonts w:ascii="Consolas" w:eastAsia="Times New Roman" w:hAnsi="Consolas" w:cs="Times New Roman"/>
+          <w:color w:val="D4D4D4"/>
+          <w:sz w:val="21"/>
+          <w:szCs w:val="21"/>
+        </w:rPr>
+      </w:pPr>
+      <w:r>
+        <w:rPr>
+          <w:rFonts w:ascii="Consolas" w:eastAsia="Times New Roman" w:hAnsi="Consolas" w:cs="Times New Roman"/>
+          <w:color w:val="D4D4D4"/>
+          <w:sz w:val="21"/>
+          <w:szCs w:val="21"/>
+        </w:rPr>
+        <w:t xml:space="preserve">    </w:t>
+      </w:r>
+      <w:r>
+        <w:rPr>
+          <w:rFonts w:ascii="Consolas" w:eastAsia="Times New Roman" w:hAnsi="Consolas" w:cs="Times New Roman"/>
+          <w:color w:val="D4D4D4"/>
+          <w:sz w:val="21"/>
+          <w:szCs w:val="21"/>
+        </w:rPr>
+        <w:t xml:space="preserve">  </w:t>
+      </w:r>
+      <w:r>
+        <w:rPr>
+          <w:rFonts w:ascii="Consolas" w:eastAsia="Times New Roman" w:hAnsi="Consolas" w:cs="Times New Roman"/>
+          <w:color w:val="D4D4D4"/>
+          <w:sz w:val="21"/>
+          <w:szCs w:val="21"/>
+        </w:rPr>
+        <w:t xml:space="preserve">  - </w:t>
+      </w:r>
+      <w:r>
+        <w:rPr>
+          <w:rFonts w:ascii="Consolas" w:eastAsia="Times New Roman" w:hAnsi="Consolas" w:cs="Times New Roman"/>
+          <w:color w:val="CE9178"/>
+          <w:sz w:val="21"/>
+          <w:szCs w:val="21"/>
+        </w:rPr>
+        <w:t>ReadWriteOnce</w:t>
+      </w:r>
+    </w:p>
+    <w:p>
+      <w:pPr>
+        <w:shd w:val="clear" w:color="auto" w:fill="1E1E1E"/>
+        <w:spacing w:after="0" w:line="285" w:lineRule="atLeast"/>
+        <w:rPr>
+          <w:rFonts w:ascii="Consolas" w:eastAsia="Times New Roman" w:hAnsi="Consolas" w:cs="Times New Roman"/>
+          <w:color w:val="D4D4D4"/>
+          <w:sz w:val="21"/>
+          <w:szCs w:val="21"/>
+        </w:rPr>
+      </w:pPr>
+      <w:r>
+        <w:rPr>
+          <w:rFonts w:ascii="Consolas" w:eastAsia="Times New Roman" w:hAnsi="Consolas" w:cs="Times New Roman"/>
+          <w:color w:val="D4D4D4"/>
+          <w:sz w:val="21"/>
+          <w:szCs w:val="21"/>
+        </w:rPr>
+        <w:t xml:space="preserve">  </w:t>
+      </w:r>
+      <w:r>
+        <w:rPr>
+          <w:rFonts w:ascii="Consolas" w:eastAsia="Times New Roman" w:hAnsi="Consolas" w:cs="Times New Roman"/>
+          <w:color w:val="D4D4D4"/>
+          <w:sz w:val="21"/>
+          <w:szCs w:val="21"/>
+        </w:rPr>
+        <w:t xml:space="preserve">    </w:t>
+      </w:r>
+      <w:r>
+        <w:rPr>
+          <w:rFonts w:ascii="Consolas" w:eastAsia="Times New Roman" w:hAnsi="Consolas" w:cs="Times New Roman"/>
+          <w:color w:val="569CD6"/>
+          <w:sz w:val="21"/>
+          <w:szCs w:val="21"/>
+        </w:rPr>
+        <w:t>resources</w:t>
+      </w:r>
+      <w:r>
+        <w:rPr>
+          <w:rFonts w:ascii="Consolas" w:eastAsia="Times New Roman" w:hAnsi="Consolas" w:cs="Times New Roman"/>
+          <w:color w:val="D4D4D4"/>
+          <w:sz w:val="21"/>
+          <w:szCs w:val="21"/>
+        </w:rPr>
+        <w:t xml:space="preserve">: </w:t>
+      </w:r>
+    </w:p>
+    <w:p>
+      <w:pPr>
+        <w:shd w:val="clear" w:color="auto" w:fill="1E1E1E"/>
+        <w:spacing w:after="0" w:line="285" w:lineRule="atLeast"/>
+        <w:rPr>
+          <w:rFonts w:ascii="Consolas" w:eastAsia="Times New Roman" w:hAnsi="Consolas" w:cs="Times New Roman"/>
+          <w:color w:val="D4D4D4"/>
+          <w:sz w:val="21"/>
+          <w:szCs w:val="21"/>
+        </w:rPr>
+      </w:pPr>
+      <w:r>
+        <w:rPr>
+          <w:rFonts w:ascii="Consolas" w:eastAsia="Times New Roman" w:hAnsi="Consolas" w:cs="Times New Roman"/>
+          <w:color w:val="D4D4D4"/>
+          <w:sz w:val="21"/>
+          <w:szCs w:val="21"/>
+        </w:rPr>
+        <w:t>   </w:t>
+      </w:r>
+      <w:r>
+        <w:rPr>
+          <w:rFonts w:ascii="Consolas" w:eastAsia="Times New Roman" w:hAnsi="Consolas" w:cs="Times New Roman"/>
+          <w:color w:val="D4D4D4"/>
+          <w:sz w:val="21"/>
+          <w:szCs w:val="21"/>
+        </w:rPr>
+        <w:t xml:space="preserve">    </w:t>
+      </w:r>
+      <w:r>
+        <w:rPr>
+          <w:rFonts w:ascii="Consolas" w:eastAsia="Times New Roman" w:hAnsi="Consolas" w:cs="Times New Roman"/>
+          <w:color w:val="D4D4D4"/>
+          <w:sz w:val="21"/>
+          <w:szCs w:val="21"/>
+        </w:rPr>
+        <w:t xml:space="preserve"> </w:t>
+      </w:r>
+      <w:r>
+        <w:rPr>
+          <w:rFonts w:ascii="Consolas" w:eastAsia="Times New Roman" w:hAnsi="Consolas" w:cs="Times New Roman"/>
+          <w:color w:val="569CD6"/>
+          <w:sz w:val="21"/>
+          <w:szCs w:val="21"/>
+        </w:rPr>
+        <w:t>requests</w:t>
+      </w:r>
+      <w:r>
+        <w:rPr>
+          <w:rFonts w:ascii="Consolas" w:eastAsia="Times New Roman" w:hAnsi="Consolas" w:cs="Times New Roman"/>
+          <w:color w:val="D4D4D4"/>
+          <w:sz w:val="21"/>
+          <w:szCs w:val="21"/>
+        </w:rPr>
+        <w:t>:</w:t>
+      </w:r>
+    </w:p>
+    <w:p>
+      <w:pPr>
+        <w:shd w:val="clear" w:color="auto" w:fill="1E1E1E"/>
+        <w:spacing w:after="0" w:line="285" w:lineRule="atLeast"/>
+        <w:rPr>
+          <w:rFonts w:ascii="Consolas" w:eastAsia="Times New Roman" w:hAnsi="Consolas" w:cs="Times New Roman"/>
+          <w:color w:val="D4D4D4"/>
+          <w:sz w:val="21"/>
+          <w:szCs w:val="21"/>
+        </w:rPr>
+      </w:pPr>
+      <w:r>
+        <w:rPr>
+          <w:rFonts w:ascii="Consolas" w:eastAsia="Times New Roman" w:hAnsi="Consolas" w:cs="Times New Roman"/>
+          <w:color w:val="D4D4D4"/>
+          <w:sz w:val="21"/>
+          <w:szCs w:val="21"/>
+        </w:rPr>
+        <w:t>   </w:t>
+      </w:r>
+      <w:r>
+        <w:rPr>
+          <w:rFonts w:ascii="Consolas" w:eastAsia="Times New Roman" w:hAnsi="Consolas" w:cs="Times New Roman"/>
+          <w:color w:val="D4D4D4"/>
+          <w:sz w:val="21"/>
+          <w:szCs w:val="21"/>
+        </w:rPr>
+        <w:t xml:space="preserve">    </w:t>
+      </w:r>
+      <w:r>
+        <w:rPr>
+          <w:rFonts w:ascii="Consolas" w:eastAsia="Times New Roman" w:hAnsi="Consolas" w:cs="Times New Roman"/>
+          <w:color w:val="D4D4D4"/>
+          <w:sz w:val="21"/>
+          <w:szCs w:val="21"/>
+        </w:rPr>
+        <w:t xml:space="preserve">   </w:t>
+      </w:r>
+      <w:r>
+        <w:rPr>
+          <w:rFonts w:ascii="Consolas" w:eastAsia="Times New Roman" w:hAnsi="Consolas" w:cs="Times New Roman"/>
+          <w:color w:val="569CD6"/>
+          <w:sz w:val="21"/>
+          <w:szCs w:val="21"/>
+        </w:rPr>
+        <w:t>storage</w:t>
+      </w:r>
+      <w:r>
+        <w:rPr>
+          <w:rFonts w:ascii="Consolas" w:eastAsia="Times New Roman" w:hAnsi="Consolas" w:cs="Times New Roman"/>
+          <w:color w:val="D4D4D4"/>
+          <w:sz w:val="21"/>
+          <w:szCs w:val="21"/>
+        </w:rPr>
+        <w:t xml:space="preserve">: </w:t>
+      </w:r>
+      <w:r>
+        <w:rPr>
+          <w:rFonts w:ascii="Consolas" w:eastAsia="Times New Roman" w:hAnsi="Consolas" w:cs="Times New Roman"/>
+          <w:color w:val="CE9178"/>
+          <w:sz w:val="21"/>
+          <w:szCs w:val="21"/>
+        </w:rPr>
+        <w:t>1Gi</w:t>
+      </w:r>
+    </w:p>
+    <w:p>
+      <w:pPr>
+        <w:rPr>
+          <w:rFonts w:ascii="Arial" w:hAnsi="Arial" w:cs="Arial"/>
+          <w:b/>
+          <w:bCs/>
+          <w:color w:val="000000" w:themeColor="text1"/>
+          <w:sz w:val="18"/>
+          <w:szCs w:val="18"/>
+        </w:rPr>
+      </w:pPr>
+    </w:p>
+    <w:p>
+      <w:pPr>
+        <w:rPr>
+          <w:rFonts w:ascii="Arial" w:hAnsi="Arial" w:cs="Arial"/>
+          <w:b/>
+          <w:bCs/>
+          <w:color w:val="000000" w:themeColor="text1"/>
+          <w:sz w:val="18"/>
+          <w:szCs w:val="18"/>
+        </w:rPr>
+      </w:pPr>
+    </w:p>
+    <w:p>
+      <w:pPr>
+        <w:rPr>
+          <w:rFonts w:ascii="Arial" w:hAnsi="Arial" w:cs="Arial"/>
+          <w:b/>
+          <w:color w:val="000000" w:themeColor="text1"/>
+          <w:sz w:val="32"/>
+          <w:szCs w:val="32"/>
+          <w:lang w:val="pt-BR"/>
+        </w:rPr>
+      </w:pPr>
+      <w:r>
+        <w:rPr>
+          <w:rFonts w:ascii="Arial" w:hAnsi="Arial" w:cs="Arial"/>
+          <w:b/>
+          <w:color w:val="000000" w:themeColor="text1"/>
+          <w:sz w:val="32"/>
+          <w:szCs w:val="32"/>
+          <w:lang w:val="pt-BR"/>
+        </w:rPr>
+        <w:t>Environment Variables</w:t>
+      </w:r>
+    </w:p>
+    <w:p>
+      <w:pPr>
+        <w:rPr>
+          <w:rFonts w:ascii="Arial" w:hAnsi="Arial" w:cs="Arial"/>
+          <w:bCs/>
+          <w:sz w:val="18"/>
+          <w:szCs w:val="18"/>
+          <w:lang w:val="pt-BR"/>
+        </w:rPr>
+      </w:pPr>
+      <w:r>
+        <w:rPr>
+          <w:rFonts w:ascii="Arial" w:hAnsi="Arial" w:cs="Arial"/>
+          <w:bCs/>
+          <w:sz w:val="18"/>
+          <w:szCs w:val="18"/>
+          <w:lang w:val="pt-BR"/>
+        </w:rPr>
+        <w:t>Podemos utilizar variáveis de ambiente n</w:t>
+      </w:r>
+      <w:r>
+        <w:rPr>
+          <w:rFonts w:ascii="Arial" w:hAnsi="Arial" w:cs="Arial"/>
+          <w:bCs/>
+          <w:sz w:val="18"/>
+          <w:szCs w:val="18"/>
+          <w:lang w:val="pt-BR"/>
+        </w:rPr>
+        <w:t xml:space="preserve">as pods, simplismente adicionando o parâmetro </w:t>
+      </w:r>
+      <w:r>
+        <w:rPr>
+          <w:rFonts w:ascii="Arial" w:hAnsi="Arial" w:cs="Arial"/>
+          <w:b/>
+          <w:sz w:val="18"/>
+          <w:szCs w:val="18"/>
+          <w:lang w:val="pt-BR"/>
+        </w:rPr>
+        <w:t>env</w:t>
+      </w:r>
+      <w:r>
+        <w:rPr>
+          <w:rFonts w:ascii="Arial" w:hAnsi="Arial" w:cs="Arial"/>
+          <w:b/>
+          <w:sz w:val="18"/>
+          <w:szCs w:val="18"/>
+          <w:lang w:val="pt-BR"/>
+        </w:rPr>
+        <w:t xml:space="preserve"> </w:t>
+      </w:r>
+      <w:r>
+        <w:rPr>
+          <w:rFonts w:ascii="Arial" w:hAnsi="Arial" w:cs="Arial"/>
+          <w:bCs/>
+          <w:sz w:val="18"/>
+          <w:szCs w:val="18"/>
+          <w:lang w:val="pt-BR"/>
+        </w:rPr>
+        <w:t>nas especificações do contêiner do depoyment (</w:t>
+      </w:r>
+      <w:r>
+        <w:rPr>
+          <w:rFonts w:ascii="Arial" w:hAnsi="Arial" w:cs="Arial"/>
+          <w:b/>
+          <w:sz w:val="18"/>
+          <w:szCs w:val="18"/>
+          <w:lang w:val="pt-BR"/>
+        </w:rPr>
+        <w:t>NÃO ESPECIFICAÇÕES DO DEPLOYMENT!!!</w:t>
+      </w:r>
+      <w:r>
+        <w:rPr>
+          <w:rFonts w:ascii="Arial" w:hAnsi="Arial" w:cs="Arial"/>
+          <w:bCs/>
+          <w:sz w:val="18"/>
+          <w:szCs w:val="18"/>
+          <w:lang w:val="pt-BR"/>
+        </w:rPr>
+        <w:t>)</w:t>
+      </w:r>
+    </w:p>
+    <w:p>
+      <w:pPr>
+        <w:shd w:val="clear" w:color="auto" w:fill="1E1E1E"/>
+        <w:spacing w:after="0" w:line="285" w:lineRule="atLeast"/>
+        <w:rPr>
+          <w:rFonts w:ascii="Consolas" w:eastAsia="Times New Roman" w:hAnsi="Consolas" w:cs="Times New Roman"/>
+          <w:color w:val="D4D4D4"/>
+          <w:sz w:val="21"/>
+          <w:szCs w:val="21"/>
+        </w:rPr>
+      </w:pPr>
+      <w:r>
+        <w:rPr>
+          <w:rFonts w:ascii="Consolas" w:eastAsia="Times New Roman" w:hAnsi="Consolas" w:cs="Times New Roman"/>
+          <w:color w:val="6A9955"/>
+          <w:sz w:val="21"/>
+          <w:szCs w:val="21"/>
+        </w:rPr>
+        <w:t># ...</w:t>
+      </w:r>
+    </w:p>
+    <w:p>
+      <w:pPr>
+        <w:shd w:val="clear" w:color="auto" w:fill="1E1E1E"/>
+        <w:spacing w:after="0" w:line="285" w:lineRule="atLeast"/>
+        <w:rPr>
+          <w:rFonts w:ascii="Consolas" w:eastAsia="Times New Roman" w:hAnsi="Consolas" w:cs="Times New Roman"/>
+          <w:color w:val="D4D4D4"/>
+          <w:sz w:val="21"/>
+          <w:szCs w:val="21"/>
+        </w:rPr>
+      </w:pPr>
+      <w:r>
+        <w:rPr>
+          <w:rFonts w:ascii="Consolas" w:eastAsia="Times New Roman" w:hAnsi="Consolas" w:cs="Times New Roman"/>
+          <w:color w:val="D4D4D4"/>
+          <w:sz w:val="21"/>
+          <w:szCs w:val="21"/>
+        </w:rPr>
+        <w:t xml:space="preserve">    </w:t>
+      </w:r>
+      <w:r>
+        <w:rPr>
+          <w:rFonts w:ascii="Consolas" w:eastAsia="Times New Roman" w:hAnsi="Consolas" w:cs="Times New Roman"/>
+          <w:color w:val="569CD6"/>
+          <w:sz w:val="21"/>
+          <w:szCs w:val="21"/>
+        </w:rPr>
+        <w:t>spec</w:t>
+      </w:r>
+      <w:r>
+        <w:rPr>
+          <w:rFonts w:ascii="Consolas" w:eastAsia="Times New Roman" w:hAnsi="Consolas" w:cs="Times New Roman"/>
+          <w:color w:val="D4D4D4"/>
+          <w:sz w:val="21"/>
+          <w:szCs w:val="21"/>
+        </w:rPr>
+        <w:t>:</w:t>
+      </w:r>
+    </w:p>
+    <w:p>
+      <w:pPr>
+        <w:shd w:val="clear" w:color="auto" w:fill="1E1E1E"/>
+        <w:spacing w:after="0" w:line="285" w:lineRule="atLeast"/>
+        <w:rPr>
+          <w:rFonts w:ascii="Consolas" w:eastAsia="Times New Roman" w:hAnsi="Consolas" w:cs="Times New Roman"/>
+          <w:color w:val="D4D4D4"/>
+          <w:sz w:val="21"/>
+          <w:szCs w:val="21"/>
+        </w:rPr>
+      </w:pPr>
+      <w:r>
+        <w:rPr>
+          <w:rFonts w:ascii="Consolas" w:eastAsia="Times New Roman" w:hAnsi="Consolas" w:cs="Times New Roman"/>
+          <w:color w:val="D4D4D4"/>
+          <w:sz w:val="21"/>
+          <w:szCs w:val="21"/>
+        </w:rPr>
+        <w:t xml:space="preserve">      </w:t>
+      </w:r>
+      <w:r>
+        <w:rPr>
+          <w:rFonts w:ascii="Consolas" w:eastAsia="Times New Roman" w:hAnsi="Consolas" w:cs="Times New Roman"/>
+          <w:color w:val="569CD6"/>
+          <w:sz w:val="21"/>
+          <w:szCs w:val="21"/>
+        </w:rPr>
+        <w:t>containers</w:t>
+      </w:r>
+      <w:r>
+        <w:rPr>
+          <w:rFonts w:ascii="Consolas" w:eastAsia="Times New Roman" w:hAnsi="Consolas" w:cs="Times New Roman"/>
+          <w:color w:val="D4D4D4"/>
+          <w:sz w:val="21"/>
+          <w:szCs w:val="21"/>
+        </w:rPr>
+        <w:t>:</w:t>
+      </w:r>
+    </w:p>
+    <w:p>
+      <w:pPr>
+        <w:shd w:val="clear" w:color="auto" w:fill="1E1E1E"/>
+        <w:spacing w:after="0" w:line="285" w:lineRule="atLeast"/>
+        <w:rPr>
+          <w:rFonts w:ascii="Consolas" w:eastAsia="Times New Roman" w:hAnsi="Consolas" w:cs="Times New Roman"/>
+          <w:color w:val="D4D4D4"/>
+          <w:sz w:val="21"/>
+          <w:szCs w:val="21"/>
+        </w:rPr>
+      </w:pPr>
+      <w:r>
+        <w:rPr>
+          <w:rFonts w:ascii="Consolas" w:eastAsia="Times New Roman" w:hAnsi="Consolas" w:cs="Times New Roman"/>
+          <w:color w:val="D4D4D4"/>
+          <w:sz w:val="21"/>
+          <w:szCs w:val="21"/>
+        </w:rPr>
+        <w:t xml:space="preserve">        - </w:t>
+      </w:r>
+      <w:r>
+        <w:rPr>
+          <w:rFonts w:ascii="Consolas" w:eastAsia="Times New Roman" w:hAnsi="Consolas" w:cs="Times New Roman"/>
+          <w:color w:val="569CD6"/>
+          <w:sz w:val="21"/>
+          <w:szCs w:val="21"/>
+        </w:rPr>
+        <w:t>name</w:t>
+      </w:r>
+      <w:r>
+        <w:rPr>
+          <w:rFonts w:ascii="Consolas" w:eastAsia="Times New Roman" w:hAnsi="Consolas" w:cs="Times New Roman"/>
+          <w:color w:val="D4D4D4"/>
+          <w:sz w:val="21"/>
+          <w:szCs w:val="21"/>
+        </w:rPr>
+        <w:t xml:space="preserve">: </w:t>
+      </w:r>
+      <w:r>
+        <w:rPr>
+          <w:rFonts w:ascii="Consolas" w:eastAsia="Times New Roman" w:hAnsi="Consolas" w:cs="Times New Roman"/>
+          <w:color w:val="CE9178"/>
+          <w:sz w:val="21"/>
+          <w:szCs w:val="21"/>
+        </w:rPr>
+        <w:t>story-backend</w:t>
+      </w:r>
+    </w:p>
+    <w:p>
+      <w:pPr>
+        <w:shd w:val="clear" w:color="auto" w:fill="1E1E1E"/>
+        <w:spacing w:after="0" w:line="285" w:lineRule="atLeast"/>
+        <w:rPr>
+          <w:rFonts w:ascii="Consolas" w:eastAsia="Times New Roman" w:hAnsi="Consolas" w:cs="Times New Roman"/>
+          <w:color w:val="CE9178"/>
+          <w:sz w:val="21"/>
+          <w:szCs w:val="21"/>
+        </w:rPr>
+      </w:pPr>
+      <w:r>
+        <w:rPr>
+          <w:rFonts w:ascii="Consolas" w:eastAsia="Times New Roman" w:hAnsi="Consolas" w:cs="Times New Roman"/>
+          <w:color w:val="D4D4D4"/>
+          <w:sz w:val="21"/>
+          <w:szCs w:val="21"/>
+        </w:rPr>
+        <w:t xml:space="preserve">          </w:t>
+      </w:r>
+      <w:r>
+        <w:rPr>
+          <w:rFonts w:ascii="Consolas" w:eastAsia="Times New Roman" w:hAnsi="Consolas" w:cs="Times New Roman"/>
+          <w:color w:val="569CD6"/>
+          <w:sz w:val="21"/>
+          <w:szCs w:val="21"/>
+        </w:rPr>
+        <w:t>image</w:t>
+      </w:r>
+      <w:r>
+        <w:rPr>
+          <w:rFonts w:ascii="Consolas" w:eastAsia="Times New Roman" w:hAnsi="Consolas" w:cs="Times New Roman"/>
+          <w:color w:val="D4D4D4"/>
+          <w:sz w:val="21"/>
+          <w:szCs w:val="21"/>
+        </w:rPr>
+        <w:t xml:space="preserve">: </w:t>
+      </w:r>
+      <w:r>
+        <w:rPr>
+          <w:rFonts w:ascii="Consolas" w:eastAsia="Times New Roman" w:hAnsi="Consolas" w:cs="Times New Roman"/>
+          <w:color w:val="CE9178"/>
+          <w:sz w:val="21"/>
+          <w:szCs w:val="21"/>
+        </w:rPr>
+        <w:t>azold6/kub-deploy-stor</w:t>
+      </w:r>
+      <w:r>
+        <w:rPr>
+          <w:rFonts w:ascii="Consolas" w:eastAsia="Times New Roman" w:hAnsi="Consolas" w:cs="Times New Roman"/>
+          <w:color w:val="CE9178"/>
+          <w:sz w:val="21"/>
+          <w:szCs w:val="21"/>
+        </w:rPr>
+        <w:t>y</w:t>
+      </w:r>
+    </w:p>
+    <w:p>
+      <w:pPr>
+        <w:shd w:val="clear" w:color="auto" w:fill="1E1E1E"/>
+        <w:spacing w:after="0" w:line="285" w:lineRule="atLeast"/>
+        <w:rPr>
+          <w:rFonts w:ascii="Consolas" w:eastAsia="Times New Roman" w:hAnsi="Consolas" w:cs="Times New Roman"/>
+          <w:color w:val="CE9178"/>
+          <w:sz w:val="21"/>
+          <w:szCs w:val="21"/>
+          <w:lang w:val="pt-BR"/>
+        </w:rPr>
+      </w:pPr>
+      <w:r>
+        <w:rPr>
+          <w:rFonts w:ascii="Consolas" w:eastAsia="Times New Roman" w:hAnsi="Consolas" w:cs="Times New Roman"/>
+          <w:color w:val="CE9178"/>
+          <w:sz w:val="21"/>
+          <w:szCs w:val="21"/>
+        </w:rPr>
+        <w:tab/>
+      </w:r>
+      <w:r>
+        <w:rPr>
+          <w:rFonts w:ascii="Consolas" w:eastAsia="Times New Roman" w:hAnsi="Consolas" w:cs="Times New Roman"/>
+          <w:color w:val="CE9178"/>
+          <w:sz w:val="21"/>
+          <w:szCs w:val="21"/>
+        </w:rPr>
+        <w:t xml:space="preserve">    </w:t>
+      </w:r>
+      <w:r>
+        <w:rPr>
+          <w:rFonts w:ascii="Consolas" w:eastAsia="Times New Roman" w:hAnsi="Consolas" w:cs="Times New Roman"/>
+          <w:color w:val="569CD6"/>
+          <w:sz w:val="21"/>
+          <w:szCs w:val="21"/>
+          <w:lang w:val="pt-BR"/>
+        </w:rPr>
+        <w:t>env</w:t>
+      </w:r>
+      <w:r>
+        <w:rPr>
+          <w:rFonts w:ascii="Consolas" w:eastAsia="Times New Roman" w:hAnsi="Consolas" w:cs="Times New Roman"/>
+          <w:color w:val="FFFFFF" w:themeColor="background1"/>
+          <w:sz w:val="21"/>
+          <w:szCs w:val="21"/>
+          <w:lang w:val="pt-BR"/>
+        </w:rPr>
+        <w:t xml:space="preserve">: </w:t>
+      </w:r>
+    </w:p>
+    <w:p>
+      <w:pPr>
+        <w:shd w:val="clear" w:color="auto" w:fill="1E1E1E"/>
+        <w:spacing w:after="0" w:line="285" w:lineRule="atLeast"/>
+        <w:rPr>
+          <w:rFonts w:ascii="Consolas" w:eastAsia="Times New Roman" w:hAnsi="Consolas" w:cs="Times New Roman"/>
+          <w:color w:val="CE9178"/>
+          <w:sz w:val="21"/>
+          <w:szCs w:val="21"/>
+          <w:lang w:val="pt-BR"/>
+        </w:rPr>
+      </w:pPr>
+      <w:r>
+        <w:rPr>
+          <w:rFonts w:ascii="Consolas" w:eastAsia="Times New Roman" w:hAnsi="Consolas" w:cs="Times New Roman"/>
+          <w:color w:val="CE9178"/>
+          <w:sz w:val="21"/>
+          <w:szCs w:val="21"/>
+          <w:lang w:val="pt-BR"/>
+        </w:rPr>
+        <w:tab/>
+        <w:t xml:space="preserve">      </w:t>
+      </w:r>
+      <w:r>
+        <w:rPr>
+          <w:rFonts w:ascii="Consolas" w:eastAsia="Times New Roman" w:hAnsi="Consolas" w:cs="Times New Roman"/>
+          <w:color w:val="569CD6"/>
+          <w:sz w:val="21"/>
+          <w:szCs w:val="21"/>
+          <w:lang w:val="pt-BR"/>
+        </w:rPr>
+        <w:t>name</w:t>
+      </w:r>
+      <w:r>
+        <w:rPr>
+          <w:rFonts w:ascii="Consolas" w:eastAsia="Times New Roman" w:hAnsi="Consolas" w:cs="Times New Roman"/>
+          <w:color w:val="FFFFFF" w:themeColor="background1"/>
+          <w:sz w:val="21"/>
+          <w:szCs w:val="21"/>
+          <w:lang w:val="pt-BR"/>
+        </w:rPr>
+        <w:t>:</w:t>
+      </w:r>
+      <w:r>
+        <w:rPr>
+          <w:rFonts w:ascii="Consolas" w:eastAsia="Times New Roman" w:hAnsi="Consolas" w:cs="Times New Roman"/>
+          <w:color w:val="CE9178"/>
+          <w:sz w:val="21"/>
+          <w:szCs w:val="21"/>
+          <w:lang w:val="pt-BR"/>
+        </w:rPr>
+        <w:t xml:space="preserve"> STORY_FOLDER </w:t>
+      </w:r>
+      <w:r>
+        <w:rPr>
+          <w:rFonts w:ascii="Consolas" w:eastAsia="Times New Roman" w:hAnsi="Consolas" w:cs="Times New Roman"/>
+          <w:color w:val="6A9955"/>
+          <w:sz w:val="21"/>
+          <w:szCs w:val="21"/>
+          <w:lang w:val="pt-BR"/>
+        </w:rPr>
+        <w:t># Definição das variáveis de ambiente</w:t>
+      </w:r>
+    </w:p>
+    <w:p>
+      <w:pPr>
+        <w:shd w:val="clear" w:color="auto" w:fill="1E1E1E"/>
+        <w:spacing w:after="0" w:line="285" w:lineRule="atLeast"/>
+        <w:rPr>
+          <w:rFonts w:ascii="Consolas" w:eastAsia="Times New Roman" w:hAnsi="Consolas" w:cs="Times New Roman"/>
+          <w:color w:val="CE9178"/>
+          <w:sz w:val="21"/>
+          <w:szCs w:val="21"/>
+          <w:lang w:val="pt-BR"/>
+        </w:rPr>
+      </w:pPr>
+      <w:r>
+        <w:rPr>
+          <w:rFonts w:ascii="Consolas" w:eastAsia="Times New Roman" w:hAnsi="Consolas" w:cs="Times New Roman"/>
+          <w:color w:val="CE9178"/>
+          <w:sz w:val="21"/>
+          <w:szCs w:val="21"/>
+          <w:lang w:val="pt-BR"/>
+        </w:rPr>
+        <w:t xml:space="preserve">            </w:t>
+      </w:r>
+      <w:r>
+        <w:rPr>
+          <w:rFonts w:ascii="Consolas" w:eastAsia="Times New Roman" w:hAnsi="Consolas" w:cs="Times New Roman"/>
+          <w:color w:val="569CD6"/>
+          <w:sz w:val="21"/>
+          <w:szCs w:val="21"/>
+          <w:lang w:val="pt-BR"/>
+        </w:rPr>
+        <w:t>value</w:t>
+      </w:r>
+      <w:r>
+        <w:rPr>
+          <w:rFonts w:ascii="Consolas" w:eastAsia="Times New Roman" w:hAnsi="Consolas" w:cs="Times New Roman"/>
+          <w:color w:val="FFFFFF" w:themeColor="background1"/>
+          <w:sz w:val="21"/>
+          <w:szCs w:val="21"/>
+          <w:lang w:val="pt-BR"/>
+        </w:rPr>
+        <w:t xml:space="preserve">: </w:t>
+      </w:r>
+      <w:r>
+        <w:rPr>
+          <w:rFonts w:ascii="Consolas" w:eastAsia="Times New Roman" w:hAnsi="Consolas" w:cs="Times New Roman"/>
+          <w:color w:val="CE9178"/>
+          <w:sz w:val="21"/>
+          <w:szCs w:val="21"/>
+          <w:lang w:val="pt-BR"/>
+        </w:rPr>
+        <w:t>story</w:t>
+      </w:r>
+    </w:p>
+    <w:p>
+      <w:pPr>
+        <w:shd w:val="clear" w:color="auto" w:fill="1E1E1E"/>
+        <w:spacing w:after="0" w:line="285" w:lineRule="atLeast"/>
+        <w:rPr>
+          <w:rFonts w:ascii="Consolas" w:eastAsia="Times New Roman" w:hAnsi="Consolas" w:cs="Times New Roman"/>
+          <w:color w:val="D4D4D4"/>
+          <w:sz w:val="21"/>
+          <w:szCs w:val="21"/>
+          <w:lang w:val="pt-BR"/>
+        </w:rPr>
+      </w:pPr>
+      <w:r>
+        <w:rPr>
+          <w:rFonts w:ascii="Consolas" w:eastAsia="Times New Roman" w:hAnsi="Consolas" w:cs="Times New Roman"/>
+          <w:color w:val="6A9955"/>
+          <w:sz w:val="21"/>
+          <w:szCs w:val="21"/>
+          <w:lang w:val="pt-BR"/>
+        </w:rPr>
+        <w:t># ...</w:t>
+      </w:r>
+    </w:p>
+    <w:p>
+      <w:pPr>
+        <w:rPr>
+          <w:rFonts w:ascii="Arial" w:hAnsi="Arial" w:cs="Arial"/>
+          <w:bCs/>
+          <w:sz w:val="18"/>
+          <w:szCs w:val="18"/>
+          <w:lang w:val="pt-BR"/>
+        </w:rPr>
+      </w:pPr>
+    </w:p>
+    <w:p>
+      <w:pPr>
+        <w:rPr>
+          <w:rFonts w:ascii="Arial" w:hAnsi="Arial" w:cs="Arial"/>
+          <w:bCs/>
+          <w:sz w:val="18"/>
+          <w:szCs w:val="18"/>
+          <w:lang w:val="pt-BR"/>
+        </w:rPr>
+      </w:pPr>
+      <w:r>
+        <w:rPr>
+          <w:rFonts w:ascii="Arial" w:hAnsi="Arial" w:cs="Arial"/>
+          <w:bCs/>
+          <w:sz w:val="18"/>
+          <w:szCs w:val="18"/>
+          <w:lang w:val="pt-BR"/>
+        </w:rPr>
+        <w:t xml:space="preserve">Alternativamente, podemos definir </w:t>
+      </w:r>
+      <w:r>
+        <w:rPr>
+          <w:rFonts w:ascii="Arial" w:hAnsi="Arial" w:cs="Arial"/>
+          <w:bCs/>
+          <w:sz w:val="18"/>
+          <w:szCs w:val="18"/>
+          <w:lang w:val="pt-BR"/>
+        </w:rPr>
+        <w:t xml:space="preserve">um </w:t>
+      </w:r>
+      <w:r>
+        <w:rPr>
+          <w:rFonts w:ascii="Arial" w:hAnsi="Arial" w:cs="Arial"/>
+          <w:bCs/>
+          <w:sz w:val="18"/>
+          <w:szCs w:val="18"/>
+          <w:lang w:val="pt-BR"/>
+        </w:rPr>
+        <w:t>yaml</w:t>
+      </w:r>
+      <w:r>
+        <w:rPr>
+          <w:rFonts w:ascii="Arial" w:hAnsi="Arial" w:cs="Arial"/>
+          <w:bCs/>
+          <w:sz w:val="18"/>
+          <w:szCs w:val="18"/>
+          <w:lang w:val="pt-BR"/>
+        </w:rPr>
+        <w:t xml:space="preserve"> do objeto </w:t>
+      </w:r>
+      <w:r>
+        <w:rPr>
+          <w:rFonts w:ascii="Arial" w:hAnsi="Arial" w:cs="Arial"/>
+          <w:b/>
+          <w:sz w:val="18"/>
+          <w:szCs w:val="18"/>
+          <w:lang w:val="pt-BR"/>
+        </w:rPr>
+        <w:t>ConfigMap</w:t>
+      </w:r>
+      <w:r>
+        <w:rPr>
+          <w:rFonts w:ascii="Arial" w:hAnsi="Arial" w:cs="Arial"/>
+          <w:bCs/>
+          <w:sz w:val="18"/>
+          <w:szCs w:val="18"/>
+          <w:lang w:val="pt-BR"/>
+        </w:rPr>
+        <w:t xml:space="preserve"> para conter as variáveis de ambiente. </w:t>
+      </w:r>
+    </w:p>
+    <w:p>
+      <w:pPr>
+        <w:shd w:val="clear" w:color="auto" w:fill="1E1E1E"/>
+        <w:spacing w:after="0" w:line="285" w:lineRule="atLeast"/>
+        <w:rPr>
+          <w:rFonts w:ascii="Consolas" w:eastAsia="Times New Roman" w:hAnsi="Consolas" w:cs="Times New Roman"/>
+          <w:color w:val="D4D4D4"/>
+          <w:sz w:val="21"/>
+          <w:szCs w:val="21"/>
+        </w:rPr>
+      </w:pPr>
+      <w:r>
+        <w:rPr>
+          <w:rFonts w:ascii="Consolas" w:eastAsia="Times New Roman" w:hAnsi="Consolas" w:cs="Times New Roman"/>
+          <w:color w:val="569CD6"/>
+          <w:sz w:val="21"/>
+          <w:szCs w:val="21"/>
+        </w:rPr>
+        <w:t>apiVersion</w:t>
+      </w:r>
+      <w:r>
+        <w:rPr>
+          <w:rFonts w:ascii="Consolas" w:eastAsia="Times New Roman" w:hAnsi="Consolas" w:cs="Times New Roman"/>
+          <w:color w:val="D4D4D4"/>
+          <w:sz w:val="21"/>
+          <w:szCs w:val="21"/>
+        </w:rPr>
+        <w:t xml:space="preserve">: </w:t>
+      </w:r>
+      <w:r>
+        <w:rPr>
+          <w:rFonts w:ascii="Consolas" w:eastAsia="Times New Roman" w:hAnsi="Consolas" w:cs="Times New Roman"/>
+          <w:color w:val="CE9178"/>
+          <w:sz w:val="21"/>
+          <w:szCs w:val="21"/>
+        </w:rPr>
+        <w:t>v1</w:t>
+      </w:r>
+    </w:p>
+    <w:p>
+      <w:pPr>
+        <w:shd w:val="clear" w:color="auto" w:fill="1E1E1E"/>
+        <w:spacing w:after="0" w:line="285" w:lineRule="atLeast"/>
+        <w:rPr>
+          <w:rFonts w:ascii="Consolas" w:eastAsia="Times New Roman" w:hAnsi="Consolas" w:cs="Times New Roman"/>
+          <w:color w:val="D4D4D4"/>
+          <w:sz w:val="21"/>
+          <w:szCs w:val="21"/>
+        </w:rPr>
+      </w:pPr>
+      <w:r>
+        <w:rPr>
+          <w:rFonts w:ascii="Consolas" w:eastAsia="Times New Roman" w:hAnsi="Consolas" w:cs="Times New Roman"/>
+          <w:color w:val="569CD6"/>
+          <w:sz w:val="21"/>
+          <w:szCs w:val="21"/>
+        </w:rPr>
+        <w:t>kind</w:t>
+      </w:r>
+      <w:r>
+        <w:rPr>
+          <w:rFonts w:ascii="Consolas" w:eastAsia="Times New Roman" w:hAnsi="Consolas" w:cs="Times New Roman"/>
+          <w:color w:val="D4D4D4"/>
+          <w:sz w:val="21"/>
+          <w:szCs w:val="21"/>
+        </w:rPr>
+        <w:t xml:space="preserve">: </w:t>
+      </w:r>
+      <w:r>
+        <w:rPr>
+          <w:rFonts w:ascii="Consolas" w:eastAsia="Times New Roman" w:hAnsi="Consolas" w:cs="Times New Roman"/>
+          <w:color w:val="CE9178"/>
+          <w:sz w:val="21"/>
+          <w:szCs w:val="21"/>
+        </w:rPr>
+        <w:t>ConfigMap</w:t>
+      </w:r>
+    </w:p>
+    <w:p>
+      <w:pPr>
+        <w:shd w:val="clear" w:color="auto" w:fill="1E1E1E"/>
+        <w:spacing w:after="0" w:line="285" w:lineRule="atLeast"/>
+        <w:rPr>
+          <w:rFonts w:ascii="Consolas" w:eastAsia="Times New Roman" w:hAnsi="Consolas" w:cs="Times New Roman"/>
+          <w:color w:val="D4D4D4"/>
+          <w:sz w:val="21"/>
+          <w:szCs w:val="21"/>
+        </w:rPr>
+      </w:pPr>
+      <w:r>
+        <w:rPr>
+          <w:rFonts w:ascii="Consolas" w:eastAsia="Times New Roman" w:hAnsi="Consolas" w:cs="Times New Roman"/>
+          <w:color w:val="569CD6"/>
+          <w:sz w:val="21"/>
+          <w:szCs w:val="21"/>
+        </w:rPr>
+        <w:t>metadata</w:t>
+      </w:r>
+      <w:r>
+        <w:rPr>
+          <w:rFonts w:ascii="Consolas" w:eastAsia="Times New Roman" w:hAnsi="Consolas" w:cs="Times New Roman"/>
+          <w:color w:val="D4D4D4"/>
+          <w:sz w:val="21"/>
+          <w:szCs w:val="21"/>
+        </w:rPr>
+        <w:t>:</w:t>
+      </w:r>
+    </w:p>
+    <w:p>
+      <w:pPr>
+        <w:shd w:val="clear" w:color="auto" w:fill="1E1E1E"/>
+        <w:spacing w:after="0" w:line="285" w:lineRule="atLeast"/>
+        <w:rPr>
+          <w:rFonts w:ascii="Consolas" w:eastAsia="Times New Roman" w:hAnsi="Consolas" w:cs="Times New Roman"/>
+          <w:color w:val="D4D4D4"/>
+          <w:sz w:val="21"/>
+          <w:szCs w:val="21"/>
+          <w:lang w:val="pt-BR"/>
+        </w:rPr>
+      </w:pPr>
+      <w:r>
+        <w:rPr>
+          <w:rFonts w:ascii="Consolas" w:eastAsia="Times New Roman" w:hAnsi="Consolas" w:cs="Times New Roman"/>
+          <w:color w:val="D4D4D4"/>
+          <w:sz w:val="21"/>
+          <w:szCs w:val="21"/>
+        </w:rPr>
+        <w:t xml:space="preserve">  </w:t>
+      </w:r>
+      <w:r>
+        <w:rPr>
+          <w:rFonts w:ascii="Consolas" w:eastAsia="Times New Roman" w:hAnsi="Consolas" w:cs="Times New Roman"/>
+          <w:color w:val="569CD6"/>
+          <w:sz w:val="21"/>
+          <w:szCs w:val="21"/>
+          <w:lang w:val="pt-BR"/>
+        </w:rPr>
+        <w:t>name</w:t>
+      </w:r>
+      <w:r>
+        <w:rPr>
+          <w:rFonts w:ascii="Consolas" w:eastAsia="Times New Roman" w:hAnsi="Consolas" w:cs="Times New Roman"/>
+          <w:color w:val="D4D4D4"/>
+          <w:sz w:val="21"/>
+          <w:szCs w:val="21"/>
+          <w:lang w:val="pt-BR"/>
+        </w:rPr>
+        <w:t xml:space="preserve">: </w:t>
+      </w:r>
+      <w:r>
+        <w:rPr>
+          <w:rFonts w:ascii="Consolas" w:eastAsia="Times New Roman" w:hAnsi="Consolas" w:cs="Times New Roman"/>
+          <w:color w:val="CE9178"/>
+          <w:sz w:val="21"/>
+          <w:szCs w:val="21"/>
+          <w:lang w:val="pt-BR"/>
+        </w:rPr>
+        <w:t>myconfigmap</w:t>
+      </w:r>
+    </w:p>
+    <w:p>
+      <w:pPr>
+        <w:shd w:val="clear" w:color="auto" w:fill="1E1E1E"/>
+        <w:spacing w:after="0" w:line="285" w:lineRule="atLeast"/>
+        <w:rPr>
+          <w:rFonts w:ascii="Consolas" w:eastAsia="Times New Roman" w:hAnsi="Consolas" w:cs="Times New Roman"/>
+          <w:color w:val="D4D4D4"/>
+          <w:sz w:val="21"/>
+          <w:szCs w:val="21"/>
+          <w:lang w:val="pt-BR"/>
+        </w:rPr>
+      </w:pPr>
+      <w:r>
+        <w:rPr>
+          <w:rFonts w:ascii="Consolas" w:eastAsia="Times New Roman" w:hAnsi="Consolas" w:cs="Times New Roman"/>
+          <w:color w:val="569CD6"/>
+          <w:sz w:val="21"/>
+          <w:szCs w:val="21"/>
+          <w:lang w:val="pt-BR"/>
+        </w:rPr>
+        <w:t>data</w:t>
+      </w:r>
+      <w:r>
+        <w:rPr>
+          <w:rFonts w:ascii="Consolas" w:eastAsia="Times New Roman" w:hAnsi="Consolas" w:cs="Times New Roman"/>
+          <w:color w:val="D4D4D4"/>
+          <w:sz w:val="21"/>
+          <w:szCs w:val="21"/>
+          <w:lang w:val="pt-BR"/>
+        </w:rPr>
+        <w:t>:</w:t>
+      </w:r>
+    </w:p>
+    <w:p>
+      <w:pPr>
+        <w:shd w:val="clear" w:color="auto" w:fill="1E1E1E"/>
+        <w:spacing w:after="0" w:line="285" w:lineRule="atLeast"/>
+        <w:rPr>
+          <w:rFonts w:ascii="Consolas" w:eastAsia="Times New Roman" w:hAnsi="Consolas" w:cs="Times New Roman"/>
+          <w:color w:val="D4D4D4"/>
+          <w:sz w:val="21"/>
+          <w:szCs w:val="21"/>
+          <w:lang w:val="pt-BR"/>
+        </w:rPr>
+      </w:pPr>
+      <w:r>
+        <w:rPr>
+          <w:rFonts w:ascii="Consolas" w:eastAsia="Times New Roman" w:hAnsi="Consolas" w:cs="Times New Roman"/>
+          <w:color w:val="D4D4D4"/>
+          <w:sz w:val="21"/>
+          <w:szCs w:val="21"/>
+          <w:lang w:val="pt-BR"/>
+        </w:rPr>
+        <w:t xml:space="preserve">  </w:t>
+      </w:r>
+      <w:r>
+        <w:rPr>
+          <w:rFonts w:ascii="Consolas" w:eastAsia="Times New Roman" w:hAnsi="Consolas" w:cs="Times New Roman"/>
+          <w:color w:val="569CD6"/>
+          <w:sz w:val="21"/>
+          <w:szCs w:val="21"/>
+          <w:lang w:val="pt-BR"/>
+        </w:rPr>
+        <w:t>folder</w:t>
+      </w:r>
+      <w:r>
+        <w:rPr>
+          <w:rFonts w:ascii="Consolas" w:eastAsia="Times New Roman" w:hAnsi="Consolas" w:cs="Times New Roman"/>
+          <w:color w:val="D4D4D4"/>
+          <w:sz w:val="21"/>
+          <w:szCs w:val="21"/>
+          <w:lang w:val="pt-BR"/>
+        </w:rPr>
+        <w:t xml:space="preserve">: </w:t>
+      </w:r>
+      <w:r>
+        <w:rPr>
+          <w:rFonts w:ascii="Consolas" w:eastAsia="Times New Roman" w:hAnsi="Consolas" w:cs="Times New Roman"/>
+          <w:color w:val="CE9178"/>
+          <w:sz w:val="21"/>
+          <w:szCs w:val="21"/>
+          <w:lang w:val="pt-BR"/>
+        </w:rPr>
+        <w:t>'story'</w:t>
+      </w:r>
+      <w:r>
+        <w:rPr>
+          <w:rFonts w:ascii="Consolas" w:eastAsia="Times New Roman" w:hAnsi="Consolas" w:cs="Times New Roman"/>
+          <w:color w:val="D4D4D4"/>
+          <w:sz w:val="21"/>
+          <w:szCs w:val="21"/>
+          <w:lang w:val="pt-BR"/>
+        </w:rPr>
+        <w:t xml:space="preserve"> </w:t>
+      </w:r>
+      <w:r>
+        <w:rPr>
+          <w:rFonts w:ascii="Consolas" w:eastAsia="Times New Roman" w:hAnsi="Consolas" w:cs="Times New Roman"/>
+          <w:color w:val="6A9955"/>
+          <w:sz w:val="21"/>
+          <w:szCs w:val="21"/>
+          <w:lang w:val="pt-BR"/>
+        </w:rPr>
+        <w:t># Variável key:value que será utilizada no yaml do resource Deployment</w:t>
+      </w:r>
+    </w:p>
+    <w:p>
+      <w:pPr>
+        <w:shd w:val="clear" w:color="auto" w:fill="1E1E1E"/>
+        <w:spacing w:after="0" w:line="285" w:lineRule="atLeast"/>
+        <w:rPr>
+          <w:rFonts w:ascii="Consolas" w:eastAsia="Times New Roman" w:hAnsi="Consolas" w:cs="Times New Roman"/>
+          <w:color w:val="D4D4D4"/>
+          <w:sz w:val="21"/>
+          <w:szCs w:val="21"/>
+          <w:lang w:val="pt-BR"/>
+        </w:rPr>
+      </w:pPr>
+      <w:r>
+        <w:rPr>
+          <w:rFonts w:ascii="Consolas" w:eastAsia="Times New Roman" w:hAnsi="Consolas" w:cs="Times New Roman"/>
+          <w:color w:val="6A9955"/>
+          <w:sz w:val="21"/>
+          <w:szCs w:val="21"/>
+          <w:lang w:val="pt-BR"/>
+        </w:rPr>
+        <w:t># Aqui, podem ser adicionadas mais veriáveis de ambiente do tipo key:value</w:t>
+      </w:r>
+    </w:p>
+    <w:p>
+      <w:pPr>
+        <w:shd w:val="clear" w:color="auto" w:fill="1E1E1E"/>
+        <w:spacing w:after="0" w:line="285" w:lineRule="atLeast"/>
+        <w:rPr>
+          <w:rFonts w:ascii="Consolas" w:eastAsia="Times New Roman" w:hAnsi="Consolas" w:cs="Times New Roman"/>
+          <w:color w:val="D4D4D4"/>
+          <w:sz w:val="21"/>
+          <w:szCs w:val="21"/>
+        </w:rPr>
+      </w:pPr>
+      <w:r>
+        <w:rPr>
+          <w:rFonts w:ascii="Consolas" w:eastAsia="Times New Roman" w:hAnsi="Consolas" w:cs="Times New Roman"/>
+          <w:color w:val="6A9955"/>
+          <w:sz w:val="21"/>
+          <w:szCs w:val="21"/>
+        </w:rPr>
+        <w:t xml:space="preserve"># key2: 'value2'... </w:t>
+      </w:r>
+    </w:p>
+    <w:p>
+      <w:pPr>
+        <w:shd w:val="clear" w:color="auto" w:fill="1E1E1E"/>
+        <w:spacing w:after="0" w:line="285" w:lineRule="atLeast"/>
+        <w:rPr>
+          <w:rFonts w:ascii="Consolas" w:eastAsia="Times New Roman" w:hAnsi="Consolas" w:cs="Times New Roman"/>
+          <w:color w:val="D4D4D4"/>
+          <w:sz w:val="21"/>
+          <w:szCs w:val="21"/>
+        </w:rPr>
+      </w:pPr>
+      <w:r>
+        <w:rPr>
+          <w:rFonts w:ascii="Consolas" w:eastAsia="Times New Roman" w:hAnsi="Consolas" w:cs="Times New Roman"/>
+          <w:color w:val="6A9955"/>
+          <w:sz w:val="21"/>
+          <w:szCs w:val="21"/>
+        </w:rPr>
+        <w:t># key3: 'value3'...</w:t>
+      </w:r>
+    </w:p>
+    <w:p>
+      <w:pPr>
+        <w:rPr>
+          <w:rFonts w:ascii="Arial" w:hAnsi="Arial" w:cs="Arial"/>
+          <w:bCs/>
+          <w:sz w:val="18"/>
+          <w:szCs w:val="18"/>
+          <w:lang w:val="pt-BR"/>
+        </w:rPr>
+      </w:pPr>
+    </w:p>
+    <w:p>
+      <w:pPr>
+        <w:rPr>
+          <w:rFonts w:ascii="Arial" w:hAnsi="Arial" w:cs="Arial"/>
+          <w:b/>
+          <w:sz w:val="18"/>
+          <w:szCs w:val="18"/>
+          <w:lang w:val="pt-BR"/>
+        </w:rPr>
+      </w:pPr>
+      <w:r>
+        <w:rPr>
+          <w:rFonts w:ascii="Arial" w:hAnsi="Arial" w:cs="Arial"/>
+          <w:bCs/>
+          <w:sz w:val="18"/>
+          <w:szCs w:val="18"/>
+          <w:lang w:val="pt-BR"/>
+        </w:rPr>
+        <w:t xml:space="preserve">Após a definição, basta referenciarmos o yaml no </w:t>
+      </w:r>
+      <w:r>
+        <w:rPr>
+          <w:rFonts w:ascii="Arial" w:hAnsi="Arial" w:cs="Arial"/>
+          <w:b/>
+          <w:sz w:val="18"/>
+          <w:szCs w:val="18"/>
+          <w:lang w:val="pt-BR"/>
+        </w:rPr>
+        <w:t>deployment</w:t>
+      </w:r>
+    </w:p>
+    <w:p>
+      <w:pPr>
+        <w:shd w:val="clear" w:color="auto" w:fill="1E1E1E"/>
+        <w:spacing w:after="0" w:line="285" w:lineRule="atLeast"/>
+        <w:rPr>
+          <w:rFonts w:ascii="Consolas" w:eastAsia="Times New Roman" w:hAnsi="Consolas" w:cs="Times New Roman"/>
+          <w:color w:val="D4D4D4"/>
+          <w:sz w:val="21"/>
+          <w:szCs w:val="21"/>
+        </w:rPr>
+      </w:pPr>
+      <w:r>
+        <w:rPr>
+          <w:rFonts w:ascii="Consolas" w:eastAsia="Times New Roman" w:hAnsi="Consolas" w:cs="Times New Roman"/>
+          <w:color w:val="D4D4D4"/>
+          <w:sz w:val="21"/>
+          <w:szCs w:val="21"/>
+        </w:rPr>
+        <w:t xml:space="preserve">    </w:t>
+      </w:r>
+      <w:r>
+        <w:rPr>
+          <w:rFonts w:ascii="Consolas" w:eastAsia="Times New Roman" w:hAnsi="Consolas" w:cs="Times New Roman"/>
+          <w:color w:val="6A9955"/>
+          <w:sz w:val="21"/>
+          <w:szCs w:val="21"/>
+        </w:rPr>
+        <w:t>#...</w:t>
+      </w:r>
+    </w:p>
+    <w:p>
+      <w:pPr>
+        <w:shd w:val="clear" w:color="auto" w:fill="1E1E1E"/>
+        <w:spacing w:after="0" w:line="285" w:lineRule="atLeast"/>
+        <w:rPr>
+          <w:rFonts w:ascii="Consolas" w:eastAsia="Times New Roman" w:hAnsi="Consolas" w:cs="Times New Roman"/>
+          <w:color w:val="D4D4D4"/>
+          <w:sz w:val="21"/>
+          <w:szCs w:val="21"/>
+        </w:rPr>
+      </w:pPr>
+      <w:r>
+        <w:rPr>
+          <w:rFonts w:ascii="Consolas" w:eastAsia="Times New Roman" w:hAnsi="Consolas" w:cs="Times New Roman"/>
+          <w:color w:val="D4D4D4"/>
+          <w:sz w:val="21"/>
+          <w:szCs w:val="21"/>
+        </w:rPr>
+        <w:t xml:space="preserve">    </w:t>
+      </w:r>
+      <w:r>
+        <w:rPr>
+          <w:rFonts w:ascii="Consolas" w:eastAsia="Times New Roman" w:hAnsi="Consolas" w:cs="Times New Roman"/>
+          <w:color w:val="569CD6"/>
+          <w:sz w:val="21"/>
+          <w:szCs w:val="21"/>
+        </w:rPr>
+        <w:t>spec</w:t>
+      </w:r>
+      <w:r>
+        <w:rPr>
+          <w:rFonts w:ascii="Consolas" w:eastAsia="Times New Roman" w:hAnsi="Consolas" w:cs="Times New Roman"/>
+          <w:color w:val="D4D4D4"/>
+          <w:sz w:val="21"/>
+          <w:szCs w:val="21"/>
+        </w:rPr>
+        <w:t>:</w:t>
+      </w:r>
+    </w:p>
+    <w:p>
+      <w:pPr>
+        <w:shd w:val="clear" w:color="auto" w:fill="1E1E1E"/>
+        <w:spacing w:after="0" w:line="285" w:lineRule="atLeast"/>
+        <w:rPr>
+          <w:rFonts w:ascii="Consolas" w:eastAsia="Times New Roman" w:hAnsi="Consolas" w:cs="Times New Roman"/>
+          <w:color w:val="D4D4D4"/>
+          <w:sz w:val="21"/>
+          <w:szCs w:val="21"/>
+        </w:rPr>
+      </w:pPr>
+      <w:r>
+        <w:rPr>
+          <w:rFonts w:ascii="Consolas" w:eastAsia="Times New Roman" w:hAnsi="Consolas" w:cs="Times New Roman"/>
+          <w:color w:val="D4D4D4"/>
+          <w:sz w:val="21"/>
+          <w:szCs w:val="21"/>
+        </w:rPr>
+        <w:t xml:space="preserve">      </w:t>
+      </w:r>
+      <w:r>
+        <w:rPr>
+          <w:rFonts w:ascii="Consolas" w:eastAsia="Times New Roman" w:hAnsi="Consolas" w:cs="Times New Roman"/>
+          <w:color w:val="569CD6"/>
+          <w:sz w:val="21"/>
+          <w:szCs w:val="21"/>
+        </w:rPr>
+        <w:t>containers</w:t>
+      </w:r>
+      <w:r>
+        <w:rPr>
+          <w:rFonts w:ascii="Consolas" w:eastAsia="Times New Roman" w:hAnsi="Consolas" w:cs="Times New Roman"/>
+          <w:color w:val="D4D4D4"/>
+          <w:sz w:val="21"/>
+          <w:szCs w:val="21"/>
+        </w:rPr>
+        <w:t>:</w:t>
+      </w:r>
+    </w:p>
+    <w:p>
+      <w:pPr>
+        <w:shd w:val="clear" w:color="auto" w:fill="1E1E1E"/>
+        <w:spacing w:after="0" w:line="285" w:lineRule="atLeast"/>
+        <w:rPr>
+          <w:rFonts w:ascii="Consolas" w:eastAsia="Times New Roman" w:hAnsi="Consolas" w:cs="Times New Roman"/>
+          <w:color w:val="D4D4D4"/>
+          <w:sz w:val="21"/>
+          <w:szCs w:val="21"/>
+        </w:rPr>
+      </w:pPr>
+      <w:r>
+        <w:rPr>
+          <w:rFonts w:ascii="Consolas" w:eastAsia="Times New Roman" w:hAnsi="Consolas" w:cs="Times New Roman"/>
+          <w:color w:val="D4D4D4"/>
+          <w:sz w:val="21"/>
+          <w:szCs w:val="21"/>
+        </w:rPr>
+        <w:t xml:space="preserve">        - </w:t>
+      </w:r>
+      <w:r>
+        <w:rPr>
+          <w:rFonts w:ascii="Consolas" w:eastAsia="Times New Roman" w:hAnsi="Consolas" w:cs="Times New Roman"/>
+          <w:color w:val="569CD6"/>
+          <w:sz w:val="21"/>
+          <w:szCs w:val="21"/>
+        </w:rPr>
+        <w:t>name</w:t>
+      </w:r>
+      <w:r>
+        <w:rPr>
+          <w:rFonts w:ascii="Consolas" w:eastAsia="Times New Roman" w:hAnsi="Consolas" w:cs="Times New Roman"/>
+          <w:color w:val="D4D4D4"/>
+          <w:sz w:val="21"/>
+          <w:szCs w:val="21"/>
+        </w:rPr>
+        <w:t xml:space="preserve">: </w:t>
+      </w:r>
+      <w:r>
+        <w:rPr>
+          <w:rFonts w:ascii="Consolas" w:eastAsia="Times New Roman" w:hAnsi="Consolas" w:cs="Times New Roman"/>
+          <w:color w:val="CE9178"/>
+          <w:sz w:val="21"/>
+          <w:szCs w:val="21"/>
+        </w:rPr>
+        <w:t>story-backend</w:t>
+      </w:r>
+    </w:p>
+    <w:p>
+      <w:pPr>
+        <w:shd w:val="clear" w:color="auto" w:fill="1E1E1E"/>
+        <w:spacing w:after="0" w:line="285" w:lineRule="atLeast"/>
+        <w:rPr>
+          <w:rFonts w:ascii="Consolas" w:eastAsia="Times New Roman" w:hAnsi="Consolas" w:cs="Times New Roman"/>
+          <w:color w:val="D4D4D4"/>
+          <w:sz w:val="21"/>
+          <w:szCs w:val="21"/>
+        </w:rPr>
+      </w:pPr>
+      <w:r>
+        <w:rPr>
+          <w:rFonts w:ascii="Consolas" w:eastAsia="Times New Roman" w:hAnsi="Consolas" w:cs="Times New Roman"/>
+          <w:color w:val="D4D4D4"/>
+          <w:sz w:val="21"/>
+          <w:szCs w:val="21"/>
+        </w:rPr>
+        <w:t xml:space="preserve">          </w:t>
+      </w:r>
+      <w:r>
+        <w:rPr>
+          <w:rFonts w:ascii="Consolas" w:eastAsia="Times New Roman" w:hAnsi="Consolas" w:cs="Times New Roman"/>
+          <w:color w:val="569CD6"/>
+          <w:sz w:val="21"/>
+          <w:szCs w:val="21"/>
+        </w:rPr>
+        <w:t>image</w:t>
+      </w:r>
+      <w:r>
+        <w:rPr>
+          <w:rFonts w:ascii="Consolas" w:eastAsia="Times New Roman" w:hAnsi="Consolas" w:cs="Times New Roman"/>
+          <w:color w:val="D4D4D4"/>
+          <w:sz w:val="21"/>
+          <w:szCs w:val="21"/>
+        </w:rPr>
+        <w:t xml:space="preserve">: </w:t>
+      </w:r>
+      <w:r>
+        <w:rPr>
+          <w:rFonts w:ascii="Consolas" w:eastAsia="Times New Roman" w:hAnsi="Consolas" w:cs="Times New Roman"/>
+          <w:color w:val="CE9178"/>
+          <w:sz w:val="21"/>
+          <w:szCs w:val="21"/>
+        </w:rPr>
+        <w:t>azold6/kub-deploy-story</w:t>
+      </w:r>
+    </w:p>
+    <w:p>
+      <w:pPr>
+        <w:shd w:val="clear" w:color="auto" w:fill="1E1E1E"/>
+        <w:spacing w:after="0" w:line="285" w:lineRule="atLeast"/>
+        <w:rPr>
+          <w:rFonts w:ascii="Consolas" w:eastAsia="Times New Roman" w:hAnsi="Consolas" w:cs="Times New Roman"/>
+          <w:color w:val="D4D4D4"/>
+          <w:sz w:val="21"/>
+          <w:szCs w:val="21"/>
+          <w:lang w:val="pt-BR"/>
+        </w:rPr>
+      </w:pPr>
+      <w:r>
+        <w:rPr>
+          <w:rFonts w:ascii="Consolas" w:eastAsia="Times New Roman" w:hAnsi="Consolas" w:cs="Times New Roman"/>
+          <w:color w:val="D4D4D4"/>
+          <w:sz w:val="21"/>
+          <w:szCs w:val="21"/>
+        </w:rPr>
+        <w:t xml:space="preserve">          </w:t>
+      </w:r>
+      <w:r>
+        <w:rPr>
+          <w:rFonts w:ascii="Consolas" w:eastAsia="Times New Roman" w:hAnsi="Consolas" w:cs="Times New Roman"/>
+          <w:color w:val="569CD6"/>
+          <w:sz w:val="21"/>
+          <w:szCs w:val="21"/>
+          <w:lang w:val="pt-BR"/>
+        </w:rPr>
+        <w:t>env</w:t>
+      </w:r>
+      <w:r>
+        <w:rPr>
+          <w:rFonts w:ascii="Consolas" w:eastAsia="Times New Roman" w:hAnsi="Consolas" w:cs="Times New Roman"/>
+          <w:color w:val="D4D4D4"/>
+          <w:sz w:val="21"/>
+          <w:szCs w:val="21"/>
+          <w:lang w:val="pt-BR"/>
+        </w:rPr>
+        <w:t>:</w:t>
+      </w:r>
+    </w:p>
+    <w:p>
+      <w:pPr>
+        <w:shd w:val="clear" w:color="auto" w:fill="1E1E1E"/>
+        <w:spacing w:after="0" w:line="285" w:lineRule="atLeast"/>
+        <w:rPr>
+          <w:rFonts w:ascii="Consolas" w:eastAsia="Times New Roman" w:hAnsi="Consolas" w:cs="Times New Roman"/>
+          <w:color w:val="D4D4D4"/>
+          <w:sz w:val="21"/>
+          <w:szCs w:val="21"/>
+          <w:lang w:val="pt-BR"/>
+        </w:rPr>
+      </w:pPr>
+      <w:r>
+        <w:rPr>
+          <w:rFonts w:ascii="Consolas" w:eastAsia="Times New Roman" w:hAnsi="Consolas" w:cs="Times New Roman"/>
+          <w:color w:val="D4D4D4"/>
+          <w:sz w:val="21"/>
+          <w:szCs w:val="21"/>
+          <w:lang w:val="pt-BR"/>
+        </w:rPr>
+        <w:t xml:space="preserve">            </w:t>
+      </w:r>
+      <w:r>
+        <w:rPr>
+          <w:rFonts w:ascii="Consolas" w:eastAsia="Times New Roman" w:hAnsi="Consolas" w:cs="Times New Roman"/>
+          <w:color w:val="569CD6"/>
+          <w:sz w:val="21"/>
+          <w:szCs w:val="21"/>
+          <w:lang w:val="pt-BR"/>
+        </w:rPr>
+        <w:t>name</w:t>
+      </w:r>
+      <w:r>
+        <w:rPr>
+          <w:rFonts w:ascii="Consolas" w:eastAsia="Times New Roman" w:hAnsi="Consolas" w:cs="Times New Roman"/>
+          <w:color w:val="D4D4D4"/>
+          <w:sz w:val="21"/>
+          <w:szCs w:val="21"/>
+          <w:lang w:val="pt-BR"/>
+        </w:rPr>
+        <w:t xml:space="preserve">: </w:t>
+      </w:r>
+      <w:r>
+        <w:rPr>
+          <w:rFonts w:ascii="Consolas" w:eastAsia="Times New Roman" w:hAnsi="Consolas" w:cs="Times New Roman"/>
+          <w:color w:val="CE9178"/>
+          <w:sz w:val="21"/>
+          <w:szCs w:val="21"/>
+          <w:lang w:val="pt-BR"/>
+        </w:rPr>
+        <w:t>STORY_FOLDER</w:t>
+      </w:r>
+      <w:r>
+        <w:rPr>
+          <w:rFonts w:ascii="Consolas" w:eastAsia="Times New Roman" w:hAnsi="Consolas" w:cs="Times New Roman"/>
+          <w:color w:val="D4D4D4"/>
+          <w:sz w:val="21"/>
+          <w:szCs w:val="21"/>
+          <w:lang w:val="pt-BR"/>
+        </w:rPr>
+        <w:t xml:space="preserve"> </w:t>
+      </w:r>
+      <w:r>
+        <w:rPr>
+          <w:rFonts w:ascii="Consolas" w:eastAsia="Times New Roman" w:hAnsi="Consolas" w:cs="Times New Roman"/>
+          <w:color w:val="6A9955"/>
+          <w:sz w:val="21"/>
+          <w:szCs w:val="21"/>
+          <w:lang w:val="pt-BR"/>
+        </w:rPr>
+        <w:t># Nome da variável de ambiente</w:t>
+      </w:r>
+    </w:p>
+    <w:p>
+      <w:pPr>
+        <w:shd w:val="clear" w:color="auto" w:fill="1E1E1E"/>
+        <w:spacing w:after="0" w:line="285" w:lineRule="atLeast"/>
+        <w:rPr>
+          <w:rFonts w:ascii="Consolas" w:eastAsia="Times New Roman" w:hAnsi="Consolas" w:cs="Times New Roman"/>
+          <w:color w:val="D4D4D4"/>
+          <w:sz w:val="21"/>
+          <w:szCs w:val="21"/>
+          <w:lang w:val="pt-BR"/>
+        </w:rPr>
+      </w:pPr>
+      <w:r>
+        <w:rPr>
+          <w:rFonts w:ascii="Consolas" w:eastAsia="Times New Roman" w:hAnsi="Consolas" w:cs="Times New Roman"/>
+          <w:color w:val="D4D4D4"/>
+          <w:sz w:val="21"/>
+          <w:szCs w:val="21"/>
+          <w:lang w:val="pt-BR"/>
+        </w:rPr>
+        <w:t xml:space="preserve">            </w:t>
+      </w:r>
+      <w:r>
+        <w:rPr>
+          <w:rFonts w:ascii="Consolas" w:eastAsia="Times New Roman" w:hAnsi="Consolas" w:cs="Times New Roman"/>
+          <w:color w:val="569CD6"/>
+          <w:sz w:val="21"/>
+          <w:szCs w:val="21"/>
+          <w:lang w:val="pt-BR"/>
+        </w:rPr>
+        <w:t>valueFrom</w:t>
+      </w:r>
+      <w:r>
+        <w:rPr>
+          <w:rFonts w:ascii="Consolas" w:eastAsia="Times New Roman" w:hAnsi="Consolas" w:cs="Times New Roman"/>
+          <w:color w:val="D4D4D4"/>
+          <w:sz w:val="21"/>
+          <w:szCs w:val="21"/>
+          <w:lang w:val="pt-BR"/>
+        </w:rPr>
+        <w:t xml:space="preserve">: </w:t>
+      </w:r>
+      <w:r>
+        <w:rPr>
+          <w:rFonts w:ascii="Consolas" w:eastAsia="Times New Roman" w:hAnsi="Consolas" w:cs="Times New Roman"/>
+          <w:color w:val="6A9955"/>
+          <w:sz w:val="21"/>
+          <w:szCs w:val="21"/>
+          <w:lang w:val="pt-BR"/>
+        </w:rPr>
+        <w:t># Definindo o source do valor da variável</w:t>
+      </w:r>
+    </w:p>
+    <w:p>
+      <w:pPr>
+        <w:shd w:val="clear" w:color="auto" w:fill="1E1E1E"/>
+        <w:spacing w:after="0" w:line="285" w:lineRule="atLeast"/>
+        <w:rPr>
+          <w:rFonts w:ascii="Consolas" w:eastAsia="Times New Roman" w:hAnsi="Consolas" w:cs="Times New Roman"/>
+          <w:color w:val="D4D4D4"/>
+          <w:sz w:val="21"/>
+          <w:szCs w:val="21"/>
+          <w:lang w:val="pt-BR"/>
+        </w:rPr>
+      </w:pPr>
+      <w:r>
+        <w:rPr>
+          <w:rFonts w:ascii="Consolas" w:eastAsia="Times New Roman" w:hAnsi="Consolas" w:cs="Times New Roman"/>
+          <w:color w:val="D4D4D4"/>
+          <w:sz w:val="21"/>
+          <w:szCs w:val="21"/>
+          <w:lang w:val="pt-BR"/>
+        </w:rPr>
+        <w:t xml:space="preserve">              </w:t>
+      </w:r>
+      <w:r>
+        <w:rPr>
+          <w:rFonts w:ascii="Consolas" w:eastAsia="Times New Roman" w:hAnsi="Consolas" w:cs="Times New Roman"/>
+          <w:color w:val="569CD6"/>
+          <w:sz w:val="21"/>
+          <w:szCs w:val="21"/>
+          <w:lang w:val="pt-BR"/>
+        </w:rPr>
+        <w:t>configMapKeyRef</w:t>
+      </w:r>
+      <w:r>
+        <w:rPr>
+          <w:rFonts w:ascii="Consolas" w:eastAsia="Times New Roman" w:hAnsi="Consolas" w:cs="Times New Roman"/>
+          <w:color w:val="D4D4D4"/>
+          <w:sz w:val="21"/>
+          <w:szCs w:val="21"/>
+          <w:lang w:val="pt-BR"/>
+        </w:rPr>
+        <w:t xml:space="preserve">: </w:t>
+      </w:r>
+      <w:r>
+        <w:rPr>
+          <w:rFonts w:ascii="Consolas" w:eastAsia="Times New Roman" w:hAnsi="Consolas" w:cs="Times New Roman"/>
+          <w:color w:val="6A9955"/>
+          <w:sz w:val="21"/>
+          <w:szCs w:val="21"/>
+          <w:lang w:val="pt-BR"/>
+        </w:rPr>
+        <w:t># Definindo que o valor virá de um objeto ConfigMap</w:t>
+      </w:r>
+    </w:p>
+    <w:p>
+      <w:pPr>
+        <w:shd w:val="clear" w:color="auto" w:fill="1E1E1E"/>
+        <w:spacing w:after="0" w:line="285" w:lineRule="atLeast"/>
+        <w:rPr>
+          <w:rFonts w:ascii="Consolas" w:eastAsia="Times New Roman" w:hAnsi="Consolas" w:cs="Times New Roman"/>
+          <w:color w:val="D4D4D4"/>
+          <w:sz w:val="21"/>
+          <w:szCs w:val="21"/>
+          <w:lang w:val="pt-BR"/>
+        </w:rPr>
+      </w:pPr>
+      <w:r>
+        <w:rPr>
+          <w:rFonts w:ascii="Consolas" w:eastAsia="Times New Roman" w:hAnsi="Consolas" w:cs="Times New Roman"/>
+          <w:color w:val="D4D4D4"/>
+          <w:sz w:val="21"/>
+          <w:szCs w:val="21"/>
+          <w:lang w:val="pt-BR"/>
+        </w:rPr>
+        <w:t xml:space="preserve">                </w:t>
+      </w:r>
+      <w:r>
+        <w:rPr>
+          <w:rFonts w:ascii="Consolas" w:eastAsia="Times New Roman" w:hAnsi="Consolas" w:cs="Times New Roman"/>
+          <w:color w:val="569CD6"/>
+          <w:sz w:val="21"/>
+          <w:szCs w:val="21"/>
+          <w:lang w:val="pt-BR"/>
+        </w:rPr>
+        <w:t>name</w:t>
+      </w:r>
+      <w:r>
+        <w:rPr>
+          <w:rFonts w:ascii="Consolas" w:eastAsia="Times New Roman" w:hAnsi="Consolas" w:cs="Times New Roman"/>
+          <w:color w:val="D4D4D4"/>
+          <w:sz w:val="21"/>
+          <w:szCs w:val="21"/>
+          <w:lang w:val="pt-BR"/>
+        </w:rPr>
+        <w:t xml:space="preserve">: </w:t>
+      </w:r>
+      <w:r>
+        <w:rPr>
+          <w:rFonts w:ascii="Consolas" w:eastAsia="Times New Roman" w:hAnsi="Consolas" w:cs="Times New Roman"/>
+          <w:color w:val="CE9178"/>
+          <w:sz w:val="21"/>
+          <w:szCs w:val="21"/>
+          <w:lang w:val="pt-BR"/>
+        </w:rPr>
+        <w:t>myconfigmap</w:t>
+      </w:r>
+      <w:r>
+        <w:rPr>
+          <w:rFonts w:ascii="Consolas" w:eastAsia="Times New Roman" w:hAnsi="Consolas" w:cs="Times New Roman"/>
+          <w:color w:val="D4D4D4"/>
+          <w:sz w:val="21"/>
+          <w:szCs w:val="21"/>
+          <w:lang w:val="pt-BR"/>
+        </w:rPr>
+        <w:t xml:space="preserve"> </w:t>
+      </w:r>
+      <w:r>
+        <w:rPr>
+          <w:rFonts w:ascii="Consolas" w:eastAsia="Times New Roman" w:hAnsi="Consolas" w:cs="Times New Roman"/>
+          <w:color w:val="6A9955"/>
+          <w:sz w:val="21"/>
+          <w:szCs w:val="21"/>
+          <w:lang w:val="pt-BR"/>
+        </w:rPr>
+        <w:t># Nome do objeto</w:t>
+      </w:r>
+    </w:p>
+    <w:p>
+      <w:pPr>
+        <w:shd w:val="clear" w:color="auto" w:fill="1E1E1E"/>
+        <w:spacing w:after="0" w:line="285" w:lineRule="atLeast"/>
+        <w:rPr>
+          <w:rFonts w:ascii="Consolas" w:eastAsia="Times New Roman" w:hAnsi="Consolas" w:cs="Times New Roman"/>
+          <w:color w:val="D4D4D4"/>
+          <w:sz w:val="21"/>
+          <w:szCs w:val="21"/>
+          <w:lang w:val="pt-BR"/>
+        </w:rPr>
+      </w:pPr>
+      <w:r>
+        <w:rPr>
+          <w:rFonts w:ascii="Consolas" w:eastAsia="Times New Roman" w:hAnsi="Consolas" w:cs="Times New Roman"/>
+          <w:color w:val="D4D4D4"/>
+          <w:sz w:val="21"/>
+          <w:szCs w:val="21"/>
+          <w:lang w:val="pt-BR"/>
+        </w:rPr>
+        <w:t xml:space="preserve">                </w:t>
+      </w:r>
+      <w:r>
+        <w:rPr>
+          <w:rFonts w:ascii="Consolas" w:eastAsia="Times New Roman" w:hAnsi="Consolas" w:cs="Times New Roman"/>
+          <w:color w:val="569CD6"/>
+          <w:sz w:val="21"/>
+          <w:szCs w:val="21"/>
+          <w:lang w:val="pt-BR"/>
+        </w:rPr>
+        <w:t>key</w:t>
+      </w:r>
+      <w:r>
+        <w:rPr>
+          <w:rFonts w:ascii="Consolas" w:eastAsia="Times New Roman" w:hAnsi="Consolas" w:cs="Times New Roman"/>
+          <w:color w:val="D4D4D4"/>
+          <w:sz w:val="21"/>
+          <w:szCs w:val="21"/>
+          <w:lang w:val="pt-BR"/>
+        </w:rPr>
+        <w:t xml:space="preserve">: </w:t>
+      </w:r>
+      <w:r>
+        <w:rPr>
+          <w:rFonts w:ascii="Consolas" w:eastAsia="Times New Roman" w:hAnsi="Consolas" w:cs="Times New Roman"/>
+          <w:color w:val="CE9178"/>
+          <w:sz w:val="21"/>
+          <w:szCs w:val="21"/>
+          <w:lang w:val="pt-BR"/>
+        </w:rPr>
+        <w:t>story</w:t>
+      </w:r>
+      <w:r>
+        <w:rPr>
+          <w:rFonts w:ascii="Consolas" w:eastAsia="Times New Roman" w:hAnsi="Consolas" w:cs="Times New Roman"/>
+          <w:color w:val="D4D4D4"/>
+          <w:sz w:val="21"/>
+          <w:szCs w:val="21"/>
+          <w:lang w:val="pt-BR"/>
+        </w:rPr>
+        <w:t xml:space="preserve"> </w:t>
+      </w:r>
+      <w:r>
+        <w:rPr>
+          <w:rFonts w:ascii="Consolas" w:eastAsia="Times New Roman" w:hAnsi="Consolas" w:cs="Times New Roman"/>
+          <w:color w:val="6A9955"/>
+          <w:sz w:val="21"/>
+          <w:szCs w:val="21"/>
+          <w:lang w:val="pt-BR"/>
+        </w:rPr>
+        <w:t># Chave de onde o objeto virá, definido no [CONFIGMAP_NAME].yaml</w:t>
+      </w:r>
+    </w:p>
+    <w:p>
+      <w:pPr>
+        <w:shd w:val="clear" w:color="auto" w:fill="1E1E1E"/>
+        <w:spacing w:after="0" w:line="285" w:lineRule="atLeast"/>
+        <w:rPr>
+          <w:rFonts w:ascii="Consolas" w:eastAsia="Times New Roman" w:hAnsi="Consolas" w:cs="Times New Roman"/>
+          <w:color w:val="D4D4D4"/>
+          <w:sz w:val="21"/>
+          <w:szCs w:val="21"/>
+        </w:rPr>
+      </w:pPr>
+      <w:r>
+        <w:rPr>
+          <w:rFonts w:ascii="Consolas" w:eastAsia="Times New Roman" w:hAnsi="Consolas" w:cs="Times New Roman"/>
+          <w:color w:val="D4D4D4"/>
+          <w:sz w:val="21"/>
+          <w:szCs w:val="21"/>
+          <w:lang w:val="pt-BR"/>
+        </w:rPr>
+        <w:t xml:space="preserve">    </w:t>
+      </w:r>
+      <w:r>
+        <w:rPr>
+          <w:rFonts w:ascii="Consolas" w:eastAsia="Times New Roman" w:hAnsi="Consolas" w:cs="Times New Roman"/>
+          <w:color w:val="6A9955"/>
+          <w:sz w:val="21"/>
+          <w:szCs w:val="21"/>
+        </w:rPr>
+        <w:t>#...</w:t>
+      </w:r>
+    </w:p>
+    <w:p>
+      <w:pPr>
+        <w:rPr>
+          <w:rFonts w:ascii="Arial" w:hAnsi="Arial" w:cs="Arial"/>
+          <w:bCs/>
+          <w:sz w:val="18"/>
+          <w:szCs w:val="18"/>
           <w:lang w:val="pt-BR"/>
         </w:rPr>
       </w:pPr>
@@ -12858,7 +17229,7 @@
   <w:abstractNum w:abstractNumId="8" w15:restartNumberingAfterBreak="0">
     <w:nsid w:val="64893597"/>
     <w:multiLevelType w:val="hybridMultilevel"/>
-    <w:tmpl w:val="28941F0A"/>
+    <w:tmpl w:val="FA7030F0"/>
     <w:lvl w:ilvl="0" w:tplc="04090001">
       <w:start w:val="1"/>
       <w:numFmt w:val="bullet"/>

</xml_diff>

<commit_message>
230 - Kubernetes Pod-Internal communication
</commit_message>
<xml_diff>
--- a/Anotacoes-Kubernetes.docx
+++ b/Anotacoes-Kubernetes.docx
@@ -44,58 +44,6 @@
             <wp:extent cx="5229225" cy="2940003"/>
             <wp:effectExtent l="0" t="0" r="0" b="0"/>
             <wp:docPr id="12" name="Imagem 12"/>
-            <wp:cNvGraphicFramePr>
-              <a:graphicFrameLocks xmlns:a="http://schemas.openxmlformats.org/drawingml/2006/main" noChangeAspect="1"/>
-            </wp:cNvGraphicFramePr>
-            <a:graphic xmlns:a="http://schemas.openxmlformats.org/drawingml/2006/main">
-              <a:graphicData uri="http://schemas.openxmlformats.org/drawingml/2006/picture">
-                <pic:pic xmlns:pic="http://schemas.openxmlformats.org/drawingml/2006/picture">
-                  <pic:nvPicPr>
-                    <pic:cNvPr id="1" name=""/>
-                    <pic:cNvPicPr/>
-                  </pic:nvPicPr>
-                  <pic:blipFill>
-                    <a:blip r:embed="rId5"/>
-                    <a:stretch>
-                      <a:fillRect/>
-                    </a:stretch>
-                  </pic:blipFill>
-                  <pic:spPr>
-                    <a:xfrm>
-                      <a:off x="0" y="0"/>
-                      <a:ext cx="5243836" cy="2948218"/>
-                    </a:xfrm>
-                    <a:prstGeom prst="rect">
-                      <a:avLst/>
-                    </a:prstGeom>
-                  </pic:spPr>
-                </pic:pic>
-              </a:graphicData>
-            </a:graphic>
-          </wp:inline>
-        </w:drawing>
-      </w:r>
-    </w:p>
-    <w:p>
-      <w:pPr>
-        <w:spacing w:line="240" w:lineRule="auto"/>
-        <w:rPr>
-          <w:rFonts w:ascii="Arial Black" w:hAnsi="Arial Black"/>
-          <w:color w:val="2E74B5" w:themeColor="accent5" w:themeShade="BF"/>
-          <w:sz w:val="44"/>
-          <w:szCs w:val="44"/>
-          <w:lang w:val="pt-BR"/>
-        </w:rPr>
-      </w:pPr>
-      <w:r>
-        <w:rPr>
-          <w:noProof/>
-        </w:rPr>
-        <w:drawing>
-          <wp:inline distT="0" distB="0" distL="0" distR="0" wp14:anchorId="7EBAABD5" wp14:editId="6F340CC2">
-            <wp:extent cx="5238750" cy="2945360"/>
-            <wp:effectExtent l="0" t="0" r="0" b="7620"/>
-            <wp:docPr id="14" name="Imagem 14"/>
             <wp:cNvGraphicFramePr>
               <a:graphicFrameLocks xmlns:a="http://schemas.openxmlformats.org/drawingml/2006/main" noChangeAspect="1"/>
             </wp:cNvGraphicFramePr>
@@ -115,7 +63,7 @@
                   <pic:spPr>
                     <a:xfrm>
                       <a:off x="0" y="0"/>
-                      <a:ext cx="5265126" cy="2960189"/>
+                      <a:ext cx="5243836" cy="2948218"/>
                     </a:xfrm>
                     <a:prstGeom prst="rect">
                       <a:avLst/>
@@ -144,10 +92,10 @@
           <w:noProof/>
         </w:rPr>
         <w:drawing>
-          <wp:inline distT="0" distB="0" distL="0" distR="0" wp14:anchorId="0BEC1EE1" wp14:editId="15FADBF0">
-            <wp:extent cx="5248275" cy="2950715"/>
-            <wp:effectExtent l="0" t="0" r="0" b="2540"/>
-            <wp:docPr id="15" name="Imagem 15"/>
+          <wp:inline distT="0" distB="0" distL="0" distR="0" wp14:anchorId="7EBAABD5" wp14:editId="6F340CC2">
+            <wp:extent cx="5238750" cy="2945360"/>
+            <wp:effectExtent l="0" t="0" r="0" b="7620"/>
+            <wp:docPr id="14" name="Imagem 14"/>
             <wp:cNvGraphicFramePr>
               <a:graphicFrameLocks xmlns:a="http://schemas.openxmlformats.org/drawingml/2006/main" noChangeAspect="1"/>
             </wp:cNvGraphicFramePr>
@@ -167,7 +115,7 @@
                   <pic:spPr>
                     <a:xfrm>
                       <a:off x="0" y="0"/>
-                      <a:ext cx="5292989" cy="2975854"/>
+                      <a:ext cx="5265126" cy="2960189"/>
                     </a:xfrm>
                     <a:prstGeom prst="rect">
                       <a:avLst/>
@@ -182,13 +130,12 @@
     </w:p>
     <w:p>
       <w:pPr>
-        <w:rPr>
-          <w:rFonts w:ascii="Arial" w:hAnsi="Arial" w:cs="Arial"/>
-          <w:b/>
-          <w:color w:val="0070C0"/>
-          <w:sz w:val="24"/>
-          <w:szCs w:val="24"/>
-          <w:u w:val="single"/>
+        <w:spacing w:line="240" w:lineRule="auto"/>
+        <w:rPr>
+          <w:rFonts w:ascii="Arial Black" w:hAnsi="Arial Black"/>
+          <w:color w:val="2E74B5" w:themeColor="accent5" w:themeShade="BF"/>
+          <w:sz w:val="44"/>
+          <w:szCs w:val="44"/>
           <w:lang w:val="pt-BR"/>
         </w:rPr>
       </w:pPr>
@@ -197,10 +144,10 @@
           <w:noProof/>
         </w:rPr>
         <w:drawing>
-          <wp:inline distT="0" distB="0" distL="0" distR="0" wp14:anchorId="72AD7680" wp14:editId="2655D31B">
-            <wp:extent cx="5238750" cy="2945358"/>
-            <wp:effectExtent l="0" t="0" r="0" b="7620"/>
-            <wp:docPr id="13" name="Imagem 13"/>
+          <wp:inline distT="0" distB="0" distL="0" distR="0" wp14:anchorId="0BEC1EE1" wp14:editId="15FADBF0">
+            <wp:extent cx="5248275" cy="2950715"/>
+            <wp:effectExtent l="0" t="0" r="0" b="2540"/>
+            <wp:docPr id="15" name="Imagem 15"/>
             <wp:cNvGraphicFramePr>
               <a:graphicFrameLocks xmlns:a="http://schemas.openxmlformats.org/drawingml/2006/main" noChangeAspect="1"/>
             </wp:cNvGraphicFramePr>
@@ -220,6 +167,59 @@
                   <pic:spPr>
                     <a:xfrm>
                       <a:off x="0" y="0"/>
+                      <a:ext cx="5292989" cy="2975854"/>
+                    </a:xfrm>
+                    <a:prstGeom prst="rect">
+                      <a:avLst/>
+                    </a:prstGeom>
+                  </pic:spPr>
+                </pic:pic>
+              </a:graphicData>
+            </a:graphic>
+          </wp:inline>
+        </w:drawing>
+      </w:r>
+    </w:p>
+    <w:p>
+      <w:pPr>
+        <w:rPr>
+          <w:rFonts w:ascii="Arial" w:hAnsi="Arial" w:cs="Arial"/>
+          <w:b/>
+          <w:color w:val="0070C0"/>
+          <w:sz w:val="24"/>
+          <w:szCs w:val="24"/>
+          <w:u w:val="single"/>
+          <w:lang w:val="pt-BR"/>
+        </w:rPr>
+      </w:pPr>
+      <w:r>
+        <w:rPr>
+          <w:noProof/>
+        </w:rPr>
+        <w:drawing>
+          <wp:inline distT="0" distB="0" distL="0" distR="0" wp14:anchorId="72AD7680" wp14:editId="2655D31B">
+            <wp:extent cx="5238750" cy="2945358"/>
+            <wp:effectExtent l="0" t="0" r="0" b="7620"/>
+            <wp:docPr id="13" name="Imagem 13"/>
+            <wp:cNvGraphicFramePr>
+              <a:graphicFrameLocks xmlns:a="http://schemas.openxmlformats.org/drawingml/2006/main" noChangeAspect="1"/>
+            </wp:cNvGraphicFramePr>
+            <a:graphic xmlns:a="http://schemas.openxmlformats.org/drawingml/2006/main">
+              <a:graphicData uri="http://schemas.openxmlformats.org/drawingml/2006/picture">
+                <pic:pic xmlns:pic="http://schemas.openxmlformats.org/drawingml/2006/picture">
+                  <pic:nvPicPr>
+                    <pic:cNvPr id="1" name=""/>
+                    <pic:cNvPicPr/>
+                  </pic:nvPicPr>
+                  <pic:blipFill>
+                    <a:blip r:embed="rId9"/>
+                    <a:stretch>
+                      <a:fillRect/>
+                    </a:stretch>
+                  </pic:blipFill>
+                  <pic:spPr>
+                    <a:xfrm>
+                      <a:off x="0" y="0"/>
                       <a:ext cx="5296625" cy="2977897"/>
                     </a:xfrm>
                     <a:prstGeom prst="rect">
@@ -485,7 +485,7 @@
         </w:rPr>
         <w:t xml:space="preserve">– Inicializa uma VM com o driver especificado. Drivers em: </w:t>
       </w:r>
-      <w:hyperlink r:id="rId9" w:history="1">
+      <w:hyperlink r:id="rId10" w:history="1">
         <w:r>
           <w:rPr>
             <w:rStyle w:val="Hyperlink"/>
@@ -698,6 +698,7 @@
           <w:color w:val="000000" w:themeColor="text1"/>
           <w:sz w:val="32"/>
           <w:szCs w:val="32"/>
+          <w:u w:val="single"/>
           <w:lang w:val="pt-BR"/>
         </w:rPr>
       </w:pPr>
@@ -708,6 +709,7 @@
           <w:color w:val="000000" w:themeColor="text1"/>
           <w:sz w:val="32"/>
           <w:szCs w:val="32"/>
+          <w:u w:val="single"/>
           <w:lang w:val="pt-BR"/>
         </w:rPr>
         <w:t>Comandos kubectl</w:t>
@@ -1195,7 +1197,7 @@
                     </pic:cNvPicPr>
                   </pic:nvPicPr>
                   <pic:blipFill>
-                    <a:blip r:embed="rId10" cstate="print">
+                    <a:blip r:embed="rId11" cstate="print">
                       <a:extLst>
                         <a:ext uri="{28A0092B-C50C-407E-A947-70E740481C1C}">
                           <a14:useLocalDpi xmlns:a14="http://schemas.microsoft.com/office/drawing/2010/main" val="0"/>
@@ -1260,6 +1262,7 @@
           <w:color w:val="000000" w:themeColor="text1"/>
           <w:sz w:val="32"/>
           <w:szCs w:val="32"/>
+          <w:u w:val="single"/>
           <w:lang w:val="pt-BR"/>
         </w:rPr>
       </w:pPr>
@@ -1270,6 +1273,7 @@
           <w:color w:val="000000" w:themeColor="text1"/>
           <w:sz w:val="32"/>
           <w:szCs w:val="32"/>
+          <w:u w:val="single"/>
           <w:lang w:val="pt-BR"/>
         </w:rPr>
         <w:t>Objetos</w:t>
@@ -2501,7 +2505,7 @@
                                           </pic:cNvPicPr>
                                         </pic:nvPicPr>
                                         <pic:blipFill>
-                                          <a:blip r:embed="rId11">
+                                          <a:blip r:embed="rId12">
                                             <a:extLst>
                                               <a:ext uri="{28A0092B-C50C-407E-A947-70E740481C1C}">
                                                 <a14:useLocalDpi xmlns:a14="http://schemas.microsoft.com/office/drawing/2010/main" val="0"/>
@@ -2757,7 +2761,7 @@
                                     </pic:cNvPicPr>
                                   </pic:nvPicPr>
                                   <pic:blipFill>
-                                    <a:blip r:embed="rId11">
+                                    <a:blip r:embed="rId12">
                                       <a:extLst>
                                         <a:ext uri="{28A0092B-C50C-407E-A947-70E740481C1C}">
                                           <a14:useLocalDpi xmlns:a14="http://schemas.microsoft.com/office/drawing/2010/main" val="0"/>
@@ -4175,7 +4179,7 @@
                                           </pic:cNvPicPr>
                                         </pic:nvPicPr>
                                         <pic:blipFill>
-                                          <a:blip r:embed="rId12">
+                                          <a:blip r:embed="rId13">
                                             <a:extLst>
                                               <a:ext uri="{28A0092B-C50C-407E-A947-70E740481C1C}">
                                                 <a14:useLocalDpi xmlns:a14="http://schemas.microsoft.com/office/drawing/2010/main" val="0"/>
@@ -4614,7 +4618,7 @@
                                     </pic:cNvPicPr>
                                   </pic:nvPicPr>
                                   <pic:blipFill>
-                                    <a:blip r:embed="rId12">
+                                    <a:blip r:embed="rId13">
                                       <a:extLst>
                                         <a:ext uri="{28A0092B-C50C-407E-A947-70E740481C1C}">
                                           <a14:useLocalDpi xmlns:a14="http://schemas.microsoft.com/office/drawing/2010/main" val="0"/>
@@ -5428,7 +5432,7 @@
                                           </pic:cNvPicPr>
                                         </pic:nvPicPr>
                                         <pic:blipFill>
-                                          <a:blip r:embed="rId13">
+                                          <a:blip r:embed="rId14">
                                             <a:extLst>
                                               <a:ext uri="{28A0092B-C50C-407E-A947-70E740481C1C}">
                                                 <a14:useLocalDpi xmlns:a14="http://schemas.microsoft.com/office/drawing/2010/main" val="0"/>
@@ -5895,7 +5899,7 @@
                                     </pic:cNvPicPr>
                                   </pic:nvPicPr>
                                   <pic:blipFill>
-                                    <a:blip r:embed="rId13">
+                                    <a:blip r:embed="rId14">
                                       <a:extLst>
                                         <a:ext uri="{28A0092B-C50C-407E-A947-70E740481C1C}">
                                           <a14:useLocalDpi xmlns:a14="http://schemas.microsoft.com/office/drawing/2010/main" val="0"/>
@@ -6173,6 +6177,7 @@
           <w:color w:val="000000" w:themeColor="text1"/>
           <w:sz w:val="32"/>
           <w:szCs w:val="32"/>
+          <w:u w:val="single"/>
           <w:lang w:val="pt-BR"/>
         </w:rPr>
       </w:pPr>
@@ -6183,6 +6188,7 @@
           <w:color w:val="000000" w:themeColor="text1"/>
           <w:sz w:val="32"/>
           <w:szCs w:val="32"/>
+          <w:u w:val="single"/>
           <w:lang w:val="pt-BR"/>
         </w:rPr>
         <w:t>‘Declarative Approach’</w:t>
@@ -8678,7 +8684,7 @@
                     </pic:cNvPicPr>
                   </pic:nvPicPr>
                   <pic:blipFill>
-                    <a:blip r:embed="rId14">
+                    <a:blip r:embed="rId15">
                       <a:extLst>
                         <a:ext uri="{28A0092B-C50C-407E-A947-70E740481C1C}">
                           <a14:useLocalDpi xmlns:a14="http://schemas.microsoft.com/office/drawing/2010/main" val="0"/>
@@ -10108,6 +10114,7 @@
           <w:color w:val="000000" w:themeColor="text1"/>
           <w:sz w:val="32"/>
           <w:szCs w:val="32"/>
+          <w:u w:val="single"/>
           <w:lang w:val="pt-BR"/>
         </w:rPr>
       </w:pPr>
@@ -10118,6 +10125,7 @@
           <w:color w:val="000000" w:themeColor="text1"/>
           <w:sz w:val="32"/>
           <w:szCs w:val="32"/>
+          <w:u w:val="single"/>
           <w:lang w:val="pt-BR"/>
         </w:rPr>
         <w:t>Volumes</w:t>
@@ -11823,6 +11831,7 @@
           <w:color w:val="000000" w:themeColor="text1"/>
           <w:sz w:val="32"/>
           <w:szCs w:val="32"/>
+          <w:u w:val="single"/>
           <w:lang w:val="pt-BR"/>
         </w:rPr>
       </w:pPr>
@@ -11833,6 +11842,7 @@
           <w:color w:val="000000" w:themeColor="text1"/>
           <w:sz w:val="32"/>
           <w:szCs w:val="32"/>
+          <w:u w:val="single"/>
           <w:lang w:val="pt-BR"/>
         </w:rPr>
         <w:t>Persistent Volumes</w:t>
@@ -12011,7 +12021,7 @@
                     </pic:cNvPicPr>
                   </pic:nvPicPr>
                   <pic:blipFill>
-                    <a:blip r:embed="rId15">
+                    <a:blip r:embed="rId16">
                       <a:extLst>
                         <a:ext uri="{28A0092B-C50C-407E-A947-70E740481C1C}">
                           <a14:useLocalDpi xmlns:a14="http://schemas.microsoft.com/office/drawing/2010/main" val="0"/>
@@ -14284,7 +14294,7 @@
                     </pic:cNvPicPr>
                   </pic:nvPicPr>
                   <pic:blipFill>
-                    <a:blip r:embed="rId16">
+                    <a:blip r:embed="rId17">
                       <a:extLst>
                         <a:ext uri="{28A0092B-C50C-407E-A947-70E740481C1C}">
                           <a14:useLocalDpi xmlns:a14="http://schemas.microsoft.com/office/drawing/2010/main" val="0"/>
@@ -14844,6 +14854,7 @@
           <w:color w:val="000000" w:themeColor="text1"/>
           <w:sz w:val="32"/>
           <w:szCs w:val="32"/>
+          <w:u w:val="single"/>
           <w:lang w:val="pt-BR"/>
         </w:rPr>
       </w:pPr>
@@ -14854,6 +14865,7 @@
           <w:color w:val="000000" w:themeColor="text1"/>
           <w:sz w:val="32"/>
           <w:szCs w:val="32"/>
+          <w:u w:val="single"/>
           <w:lang w:val="pt-BR"/>
         </w:rPr>
         <w:t>Environment Variables</w:t>
@@ -15715,6 +15727,7 @@
           <w:color w:val="D4D4D4"/>
           <w:sz w:val="21"/>
           <w:szCs w:val="21"/>
+          <w:lang w:val="pt-BR"/>
         </w:rPr>
       </w:pPr>
       <w:r>
@@ -15723,6 +15736,7 @@
           <w:color w:val="6A9955"/>
           <w:sz w:val="21"/>
           <w:szCs w:val="21"/>
+          <w:lang w:val="pt-BR"/>
         </w:rPr>
         <w:t xml:space="preserve"># key2: 'value2'... </w:t>
       </w:r>
@@ -15736,6 +15750,7 @@
           <w:color w:val="D4D4D4"/>
           <w:sz w:val="21"/>
           <w:szCs w:val="21"/>
+          <w:lang w:val="pt-BR"/>
         </w:rPr>
       </w:pPr>
       <w:r>
@@ -15744,6 +15759,7 @@
           <w:color w:val="6A9955"/>
           <w:sz w:val="21"/>
           <w:szCs w:val="21"/>
+          <w:lang w:val="pt-BR"/>
         </w:rPr>
         <w:t># key3: 'value3'...</w:t>
       </w:r>
@@ -15807,6 +15823,7 @@
           <w:color w:val="D4D4D4"/>
           <w:sz w:val="21"/>
           <w:szCs w:val="21"/>
+          <w:lang w:val="pt-BR"/>
         </w:rPr>
         <w:t xml:space="preserve">    </w:t>
       </w:r>
@@ -16400,6 +16417,1248 @@
           <w:sz w:val="18"/>
           <w:szCs w:val="18"/>
           <w:lang w:val="pt-BR"/>
+        </w:rPr>
+      </w:pPr>
+    </w:p>
+    <w:p>
+      <w:pPr>
+        <w:rPr>
+          <w:rFonts w:ascii="Arial" w:hAnsi="Arial" w:cs="Arial"/>
+          <w:b/>
+          <w:color w:val="000000" w:themeColor="text1"/>
+          <w:sz w:val="32"/>
+          <w:szCs w:val="32"/>
+          <w:u w:val="single"/>
+          <w:lang w:val="pt-BR"/>
+        </w:rPr>
+      </w:pPr>
+      <w:r>
+        <w:rPr>
+          <w:rFonts w:ascii="Arial" w:hAnsi="Arial" w:cs="Arial"/>
+          <w:b/>
+          <w:color w:val="000000" w:themeColor="text1"/>
+          <w:sz w:val="32"/>
+          <w:szCs w:val="32"/>
+          <w:u w:val="single"/>
+          <w:lang w:val="pt-BR"/>
+        </w:rPr>
+        <w:t>Kubernetes</w:t>
+      </w:r>
+      <w:r>
+        <w:rPr>
+          <w:rFonts w:ascii="Arial" w:hAnsi="Arial" w:cs="Arial"/>
+          <w:b/>
+          <w:color w:val="000000" w:themeColor="text1"/>
+          <w:sz w:val="32"/>
+          <w:szCs w:val="32"/>
+          <w:u w:val="single"/>
+          <w:lang w:val="pt-BR"/>
+        </w:rPr>
+        <w:t xml:space="preserve"> </w:t>
+      </w:r>
+      <w:r>
+        <w:rPr>
+          <w:rFonts w:ascii="Arial" w:hAnsi="Arial" w:cs="Arial"/>
+          <w:b/>
+          <w:color w:val="000000" w:themeColor="text1"/>
+          <w:sz w:val="32"/>
+          <w:szCs w:val="32"/>
+          <w:u w:val="single"/>
+          <w:lang w:val="pt-BR"/>
+        </w:rPr>
+        <w:t>Networking</w:t>
+      </w:r>
+    </w:p>
+    <w:p>
+      <w:pPr>
+        <w:rPr>
+          <w:rFonts w:ascii="Arial" w:hAnsi="Arial" w:cs="Arial"/>
+          <w:b/>
+          <w:color w:val="000000" w:themeColor="text1"/>
+          <w:sz w:val="18"/>
+          <w:szCs w:val="18"/>
+          <w:u w:val="single"/>
+          <w:lang w:val="pt-BR"/>
+        </w:rPr>
+      </w:pPr>
+      <w:r>
+        <w:rPr>
+          <w:rFonts w:ascii="Arial" w:hAnsi="Arial" w:cs="Arial"/>
+          <w:b/>
+          <w:color w:val="000000" w:themeColor="text1"/>
+          <w:sz w:val="18"/>
+          <w:szCs w:val="18"/>
+          <w:u w:val="single"/>
+          <w:lang w:val="pt-BR"/>
+        </w:rPr>
+        <w:t>Pod-Internal networking</w:t>
+      </w:r>
+      <w:r>
+        <w:rPr>
+          <w:rFonts w:ascii="Arial" w:hAnsi="Arial" w:cs="Arial"/>
+          <w:bCs/>
+          <w:color w:val="000000" w:themeColor="text1"/>
+          <w:sz w:val="18"/>
+          <w:szCs w:val="18"/>
+          <w:lang w:val="pt-BR"/>
+        </w:rPr>
+        <w:t>.</w:t>
+      </w:r>
+    </w:p>
+    <w:p>
+      <w:pPr>
+        <w:rPr>
+          <w:rFonts w:ascii="Arial" w:hAnsi="Arial" w:cs="Arial"/>
+          <w:b/>
+          <w:color w:val="000000" w:themeColor="text1"/>
+          <w:sz w:val="18"/>
+          <w:szCs w:val="18"/>
+          <w:u w:val="single"/>
+          <w:lang w:val="pt-BR"/>
+        </w:rPr>
+      </w:pPr>
+      <w:r>
+        <w:rPr>
+          <w:rFonts w:ascii="Arial" w:hAnsi="Arial" w:cs="Arial"/>
+          <w:b/>
+          <w:noProof/>
+          <w:color w:val="000000" w:themeColor="text1"/>
+          <w:sz w:val="18"/>
+          <w:szCs w:val="18"/>
+          <w:u w:val="single"/>
+          <w:lang w:val="pt-BR"/>
+        </w:rPr>
+        <w:drawing>
+          <wp:inline distT="0" distB="0" distL="0" distR="0" wp14:anchorId="2B248BF9" wp14:editId="09BD032B">
+            <wp:extent cx="4127834" cy="1533525"/>
+            <wp:effectExtent l="0" t="0" r="6350" b="0"/>
+            <wp:docPr id="3" name="Imagem 3"/>
+            <wp:cNvGraphicFramePr>
+              <a:graphicFrameLocks xmlns:a="http://schemas.openxmlformats.org/drawingml/2006/main" noChangeAspect="1"/>
+            </wp:cNvGraphicFramePr>
+            <a:graphic xmlns:a="http://schemas.openxmlformats.org/drawingml/2006/main">
+              <a:graphicData uri="http://schemas.openxmlformats.org/drawingml/2006/picture">
+                <pic:pic xmlns:pic="http://schemas.openxmlformats.org/drawingml/2006/picture">
+                  <pic:nvPicPr>
+                    <pic:cNvPr id="0" name="Picture 1"/>
+                    <pic:cNvPicPr>
+                      <a:picLocks noChangeAspect="1" noChangeArrowheads="1"/>
+                    </pic:cNvPicPr>
+                  </pic:nvPicPr>
+                  <pic:blipFill>
+                    <a:blip r:embed="rId18">
+                      <a:extLst>
+                        <a:ext uri="{28A0092B-C50C-407E-A947-70E740481C1C}">
+                          <a14:useLocalDpi xmlns:a14="http://schemas.microsoft.com/office/drawing/2010/main" val="0"/>
+                        </a:ext>
+                      </a:extLst>
+                    </a:blip>
+                    <a:srcRect/>
+                    <a:stretch>
+                      <a:fillRect/>
+                    </a:stretch>
+                  </pic:blipFill>
+                  <pic:spPr bwMode="auto">
+                    <a:xfrm>
+                      <a:off x="0" y="0"/>
+                      <a:ext cx="4139272" cy="1537774"/>
+                    </a:xfrm>
+                    <a:prstGeom prst="rect">
+                      <a:avLst/>
+                    </a:prstGeom>
+                    <a:noFill/>
+                    <a:ln>
+                      <a:noFill/>
+                    </a:ln>
+                  </pic:spPr>
+                </pic:pic>
+              </a:graphicData>
+            </a:graphic>
+          </wp:inline>
+        </w:drawing>
+      </w:r>
+    </w:p>
+    <w:p>
+      <w:pPr>
+        <w:rPr>
+          <w:rFonts w:ascii="Arial" w:hAnsi="Arial" w:cs="Arial"/>
+          <w:bCs/>
+          <w:color w:val="000000" w:themeColor="text1"/>
+          <w:sz w:val="18"/>
+          <w:szCs w:val="18"/>
+          <w:lang w:val="pt-BR"/>
+        </w:rPr>
+      </w:pPr>
+      <w:r>
+        <w:rPr>
+          <w:rFonts w:ascii="Arial" w:hAnsi="Arial" w:cs="Arial"/>
+          <w:bCs/>
+          <w:color w:val="000000" w:themeColor="text1"/>
+          <w:sz w:val="18"/>
+          <w:szCs w:val="18"/>
+          <w:lang w:val="pt-BR"/>
+        </w:rPr>
+        <w:t>Co</w:t>
+      </w:r>
+      <w:r>
+        <w:rPr>
+          <w:rFonts w:ascii="Arial" w:hAnsi="Arial" w:cs="Arial"/>
+          <w:bCs/>
+          <w:color w:val="000000" w:themeColor="text1"/>
+          <w:sz w:val="18"/>
+          <w:szCs w:val="18"/>
+          <w:lang w:val="pt-BR"/>
+        </w:rPr>
+        <w:t>municação entre dois contêineres dentro de uma mesma pod. Acontece quando definimos dois contêineres no mesmo Deployment</w:t>
+      </w:r>
+      <w:r>
+        <w:rPr>
+          <w:rFonts w:ascii="Arial" w:hAnsi="Arial" w:cs="Arial"/>
+          <w:bCs/>
+          <w:color w:val="000000" w:themeColor="text1"/>
+          <w:sz w:val="18"/>
+          <w:szCs w:val="18"/>
+          <w:lang w:val="pt-BR"/>
+        </w:rPr>
+        <w:t>, desta forma:</w:t>
+      </w:r>
+    </w:p>
+    <w:p>
+      <w:pPr>
+        <w:shd w:val="clear" w:color="auto" w:fill="1E1E1E"/>
+        <w:spacing w:after="0" w:line="285" w:lineRule="atLeast"/>
+        <w:rPr>
+          <w:rFonts w:ascii="Consolas" w:eastAsia="Times New Roman" w:hAnsi="Consolas" w:cs="Times New Roman"/>
+          <w:color w:val="D4D4D4"/>
+          <w:sz w:val="21"/>
+          <w:szCs w:val="21"/>
+        </w:rPr>
+      </w:pPr>
+      <w:r>
+        <w:rPr>
+          <w:rFonts w:ascii="Consolas" w:eastAsia="Times New Roman" w:hAnsi="Consolas" w:cs="Times New Roman"/>
+          <w:color w:val="D4D4D4"/>
+          <w:sz w:val="21"/>
+          <w:szCs w:val="21"/>
+        </w:rPr>
+        <w:t xml:space="preserve">    </w:t>
+      </w:r>
+      <w:r>
+        <w:rPr>
+          <w:rFonts w:ascii="Consolas" w:eastAsia="Times New Roman" w:hAnsi="Consolas" w:cs="Times New Roman"/>
+          <w:color w:val="6A9955"/>
+          <w:sz w:val="21"/>
+          <w:szCs w:val="21"/>
+        </w:rPr>
+        <w:t># ...</w:t>
+      </w:r>
+    </w:p>
+    <w:p>
+      <w:pPr>
+        <w:shd w:val="clear" w:color="auto" w:fill="1E1E1E"/>
+        <w:spacing w:after="0" w:line="285" w:lineRule="atLeast"/>
+        <w:rPr>
+          <w:rFonts w:ascii="Consolas" w:eastAsia="Times New Roman" w:hAnsi="Consolas" w:cs="Times New Roman"/>
+          <w:color w:val="D4D4D4"/>
+          <w:sz w:val="21"/>
+          <w:szCs w:val="21"/>
+        </w:rPr>
+      </w:pPr>
+      <w:r>
+        <w:rPr>
+          <w:rFonts w:ascii="Consolas" w:eastAsia="Times New Roman" w:hAnsi="Consolas" w:cs="Times New Roman"/>
+          <w:color w:val="D4D4D4"/>
+          <w:sz w:val="21"/>
+          <w:szCs w:val="21"/>
+        </w:rPr>
+        <w:t xml:space="preserve">    </w:t>
+      </w:r>
+      <w:r>
+        <w:rPr>
+          <w:rFonts w:ascii="Consolas" w:eastAsia="Times New Roman" w:hAnsi="Consolas" w:cs="Times New Roman"/>
+          <w:color w:val="569CD6"/>
+          <w:sz w:val="21"/>
+          <w:szCs w:val="21"/>
+        </w:rPr>
+        <w:t>spec</w:t>
+      </w:r>
+      <w:r>
+        <w:rPr>
+          <w:rFonts w:ascii="Consolas" w:eastAsia="Times New Roman" w:hAnsi="Consolas" w:cs="Times New Roman"/>
+          <w:color w:val="D4D4D4"/>
+          <w:sz w:val="21"/>
+          <w:szCs w:val="21"/>
+        </w:rPr>
+        <w:t>:</w:t>
+      </w:r>
+    </w:p>
+    <w:p>
+      <w:pPr>
+        <w:shd w:val="clear" w:color="auto" w:fill="1E1E1E"/>
+        <w:spacing w:after="0" w:line="285" w:lineRule="atLeast"/>
+        <w:rPr>
+          <w:rFonts w:ascii="Consolas" w:eastAsia="Times New Roman" w:hAnsi="Consolas" w:cs="Times New Roman"/>
+          <w:color w:val="D4D4D4"/>
+          <w:sz w:val="21"/>
+          <w:szCs w:val="21"/>
+        </w:rPr>
+      </w:pPr>
+      <w:r>
+        <w:rPr>
+          <w:rFonts w:ascii="Consolas" w:eastAsia="Times New Roman" w:hAnsi="Consolas" w:cs="Times New Roman"/>
+          <w:color w:val="D4D4D4"/>
+          <w:sz w:val="21"/>
+          <w:szCs w:val="21"/>
+        </w:rPr>
+        <w:t xml:space="preserve">      </w:t>
+      </w:r>
+      <w:r>
+        <w:rPr>
+          <w:rFonts w:ascii="Consolas" w:eastAsia="Times New Roman" w:hAnsi="Consolas" w:cs="Times New Roman"/>
+          <w:color w:val="569CD6"/>
+          <w:sz w:val="21"/>
+          <w:szCs w:val="21"/>
+        </w:rPr>
+        <w:t>containers</w:t>
+      </w:r>
+      <w:r>
+        <w:rPr>
+          <w:rFonts w:ascii="Consolas" w:eastAsia="Times New Roman" w:hAnsi="Consolas" w:cs="Times New Roman"/>
+          <w:color w:val="D4D4D4"/>
+          <w:sz w:val="21"/>
+          <w:szCs w:val="21"/>
+        </w:rPr>
+        <w:t>:</w:t>
+      </w:r>
+    </w:p>
+    <w:p>
+      <w:pPr>
+        <w:shd w:val="clear" w:color="auto" w:fill="1E1E1E"/>
+        <w:spacing w:after="0" w:line="285" w:lineRule="atLeast"/>
+        <w:rPr>
+          <w:rFonts w:ascii="Consolas" w:eastAsia="Times New Roman" w:hAnsi="Consolas" w:cs="Times New Roman"/>
+          <w:color w:val="D4D4D4"/>
+          <w:sz w:val="21"/>
+          <w:szCs w:val="21"/>
+        </w:rPr>
+      </w:pPr>
+      <w:r>
+        <w:rPr>
+          <w:rFonts w:ascii="Consolas" w:eastAsia="Times New Roman" w:hAnsi="Consolas" w:cs="Times New Roman"/>
+          <w:color w:val="D4D4D4"/>
+          <w:sz w:val="21"/>
+          <w:szCs w:val="21"/>
+        </w:rPr>
+        <w:t xml:space="preserve">        - </w:t>
+      </w:r>
+      <w:r>
+        <w:rPr>
+          <w:rFonts w:ascii="Consolas" w:eastAsia="Times New Roman" w:hAnsi="Consolas" w:cs="Times New Roman"/>
+          <w:color w:val="569CD6"/>
+          <w:sz w:val="21"/>
+          <w:szCs w:val="21"/>
+        </w:rPr>
+        <w:t>name</w:t>
+      </w:r>
+      <w:r>
+        <w:rPr>
+          <w:rFonts w:ascii="Consolas" w:eastAsia="Times New Roman" w:hAnsi="Consolas" w:cs="Times New Roman"/>
+          <w:color w:val="D4D4D4"/>
+          <w:sz w:val="21"/>
+          <w:szCs w:val="21"/>
+        </w:rPr>
+        <w:t>:  </w:t>
+      </w:r>
+      <w:r>
+        <w:rPr>
+          <w:rFonts w:ascii="Consolas" w:eastAsia="Times New Roman" w:hAnsi="Consolas" w:cs="Times New Roman"/>
+          <w:color w:val="CE9178"/>
+          <w:sz w:val="21"/>
+          <w:szCs w:val="21"/>
+        </w:rPr>
+        <w:t>cont-users</w:t>
+      </w:r>
+    </w:p>
+    <w:p>
+      <w:pPr>
+        <w:shd w:val="clear" w:color="auto" w:fill="1E1E1E"/>
+        <w:spacing w:after="0" w:line="285" w:lineRule="atLeast"/>
+        <w:rPr>
+          <w:rFonts w:ascii="Consolas" w:eastAsia="Times New Roman" w:hAnsi="Consolas" w:cs="Times New Roman"/>
+          <w:color w:val="D4D4D4"/>
+          <w:sz w:val="21"/>
+          <w:szCs w:val="21"/>
+        </w:rPr>
+      </w:pPr>
+      <w:r>
+        <w:rPr>
+          <w:rFonts w:ascii="Consolas" w:eastAsia="Times New Roman" w:hAnsi="Consolas" w:cs="Times New Roman"/>
+          <w:color w:val="D4D4D4"/>
+          <w:sz w:val="21"/>
+          <w:szCs w:val="21"/>
+        </w:rPr>
+        <w:t xml:space="preserve">          </w:t>
+      </w:r>
+      <w:r>
+        <w:rPr>
+          <w:rFonts w:ascii="Consolas" w:eastAsia="Times New Roman" w:hAnsi="Consolas" w:cs="Times New Roman"/>
+          <w:color w:val="569CD6"/>
+          <w:sz w:val="21"/>
+          <w:szCs w:val="21"/>
+        </w:rPr>
+        <w:t>image</w:t>
+      </w:r>
+      <w:r>
+        <w:rPr>
+          <w:rFonts w:ascii="Consolas" w:eastAsia="Times New Roman" w:hAnsi="Consolas" w:cs="Times New Roman"/>
+          <w:color w:val="D4D4D4"/>
+          <w:sz w:val="21"/>
+          <w:szCs w:val="21"/>
+        </w:rPr>
+        <w:t>:  </w:t>
+      </w:r>
+      <w:r>
+        <w:rPr>
+          <w:rFonts w:ascii="Consolas" w:eastAsia="Times New Roman" w:hAnsi="Consolas" w:cs="Times New Roman"/>
+          <w:color w:val="CE9178"/>
+          <w:sz w:val="21"/>
+          <w:szCs w:val="21"/>
+        </w:rPr>
+        <w:t>azold6/kub-demo-users:latest</w:t>
+      </w:r>
+    </w:p>
+    <w:p>
+      <w:pPr>
+        <w:shd w:val="clear" w:color="auto" w:fill="1E1E1E"/>
+        <w:spacing w:after="0" w:line="285" w:lineRule="atLeast"/>
+        <w:rPr>
+          <w:rFonts w:ascii="Consolas" w:eastAsia="Times New Roman" w:hAnsi="Consolas" w:cs="Times New Roman"/>
+          <w:color w:val="D4D4D4"/>
+          <w:sz w:val="21"/>
+          <w:szCs w:val="21"/>
+        </w:rPr>
+      </w:pPr>
+      <w:r>
+        <w:rPr>
+          <w:rFonts w:ascii="Consolas" w:eastAsia="Times New Roman" w:hAnsi="Consolas" w:cs="Times New Roman"/>
+          <w:color w:val="D4D4D4"/>
+          <w:sz w:val="21"/>
+          <w:szCs w:val="21"/>
+        </w:rPr>
+        <w:t xml:space="preserve">        - </w:t>
+      </w:r>
+      <w:r>
+        <w:rPr>
+          <w:rFonts w:ascii="Consolas" w:eastAsia="Times New Roman" w:hAnsi="Consolas" w:cs="Times New Roman"/>
+          <w:color w:val="569CD6"/>
+          <w:sz w:val="21"/>
+          <w:szCs w:val="21"/>
+        </w:rPr>
+        <w:t>name</w:t>
+      </w:r>
+      <w:r>
+        <w:rPr>
+          <w:rFonts w:ascii="Consolas" w:eastAsia="Times New Roman" w:hAnsi="Consolas" w:cs="Times New Roman"/>
+          <w:color w:val="D4D4D4"/>
+          <w:sz w:val="21"/>
+          <w:szCs w:val="21"/>
+        </w:rPr>
+        <w:t xml:space="preserve">: </w:t>
+      </w:r>
+      <w:r>
+        <w:rPr>
+          <w:rFonts w:ascii="Consolas" w:eastAsia="Times New Roman" w:hAnsi="Consolas" w:cs="Times New Roman"/>
+          <w:color w:val="CE9178"/>
+          <w:sz w:val="21"/>
+          <w:szCs w:val="21"/>
+        </w:rPr>
+        <w:t>cont-auth</w:t>
+      </w:r>
+    </w:p>
+    <w:p>
+      <w:pPr>
+        <w:shd w:val="clear" w:color="auto" w:fill="1E1E1E"/>
+        <w:spacing w:after="0" w:line="285" w:lineRule="atLeast"/>
+        <w:rPr>
+          <w:rFonts w:ascii="Consolas" w:eastAsia="Times New Roman" w:hAnsi="Consolas" w:cs="Times New Roman"/>
+          <w:color w:val="D4D4D4"/>
+          <w:sz w:val="21"/>
+          <w:szCs w:val="21"/>
+        </w:rPr>
+      </w:pPr>
+      <w:r>
+        <w:rPr>
+          <w:rFonts w:ascii="Consolas" w:eastAsia="Times New Roman" w:hAnsi="Consolas" w:cs="Times New Roman"/>
+          <w:color w:val="D4D4D4"/>
+          <w:sz w:val="21"/>
+          <w:szCs w:val="21"/>
+        </w:rPr>
+        <w:t xml:space="preserve">          </w:t>
+      </w:r>
+      <w:r>
+        <w:rPr>
+          <w:rFonts w:ascii="Consolas" w:eastAsia="Times New Roman" w:hAnsi="Consolas" w:cs="Times New Roman"/>
+          <w:color w:val="569CD6"/>
+          <w:sz w:val="21"/>
+          <w:szCs w:val="21"/>
+        </w:rPr>
+        <w:t>image</w:t>
+      </w:r>
+      <w:r>
+        <w:rPr>
+          <w:rFonts w:ascii="Consolas" w:eastAsia="Times New Roman" w:hAnsi="Consolas" w:cs="Times New Roman"/>
+          <w:color w:val="D4D4D4"/>
+          <w:sz w:val="21"/>
+          <w:szCs w:val="21"/>
+        </w:rPr>
+        <w:t xml:space="preserve">: </w:t>
+      </w:r>
+      <w:r>
+        <w:rPr>
+          <w:rFonts w:ascii="Consolas" w:eastAsia="Times New Roman" w:hAnsi="Consolas" w:cs="Times New Roman"/>
+          <w:color w:val="CE9178"/>
+          <w:sz w:val="21"/>
+          <w:szCs w:val="21"/>
+        </w:rPr>
+        <w:t>azold6/kub-demo-auth:latest</w:t>
+      </w:r>
+    </w:p>
+    <w:p>
+      <w:pPr>
+        <w:rPr>
+          <w:rFonts w:ascii="Arial" w:hAnsi="Arial" w:cs="Arial"/>
+          <w:b/>
+          <w:color w:val="000000" w:themeColor="text1"/>
+          <w:sz w:val="18"/>
+          <w:szCs w:val="18"/>
+          <w:u w:val="single"/>
+        </w:rPr>
+      </w:pPr>
+    </w:p>
+    <w:p>
+      <w:pPr>
+        <w:rPr>
+          <w:rFonts w:ascii="Arial" w:hAnsi="Arial" w:cs="Arial"/>
+          <w:bCs/>
+          <w:color w:val="000000" w:themeColor="text1"/>
+          <w:sz w:val="18"/>
+          <w:szCs w:val="18"/>
+          <w:lang w:val="pt-BR"/>
+        </w:rPr>
+      </w:pPr>
+      <w:r>
+        <w:rPr>
+          <w:rFonts w:ascii="Arial" w:hAnsi="Arial" w:cs="Arial"/>
+          <w:bCs/>
+          <w:color w:val="000000" w:themeColor="text1"/>
+          <w:sz w:val="18"/>
+          <w:szCs w:val="18"/>
+          <w:lang w:val="pt-BR"/>
+        </w:rPr>
+        <w:t>String de conexão para requisição:</w:t>
+      </w:r>
+    </w:p>
+    <w:p>
+      <w:pPr>
+        <w:shd w:val="clear" w:color="auto" w:fill="1E1E1E"/>
+        <w:spacing w:after="0" w:line="285" w:lineRule="atLeast"/>
+        <w:rPr>
+          <w:rFonts w:ascii="Consolas" w:eastAsia="Times New Roman" w:hAnsi="Consolas" w:cs="Times New Roman"/>
+          <w:color w:val="CE9178"/>
+          <w:sz w:val="21"/>
+          <w:szCs w:val="21"/>
+        </w:rPr>
+      </w:pPr>
+    </w:p>
+    <w:p>
+      <w:pPr>
+        <w:shd w:val="clear" w:color="auto" w:fill="1E1E1E"/>
+        <w:spacing w:after="0" w:line="285" w:lineRule="atLeast"/>
+        <w:rPr>
+          <w:rFonts w:ascii="Consolas" w:eastAsia="Times New Roman" w:hAnsi="Consolas" w:cs="Times New Roman"/>
+          <w:color w:val="4FC1FF"/>
+          <w:sz w:val="21"/>
+          <w:szCs w:val="21"/>
+        </w:rPr>
+      </w:pPr>
+      <w:r>
+        <w:rPr>
+          <w:rFonts w:ascii="Consolas" w:eastAsia="Times New Roman" w:hAnsi="Consolas" w:cs="Times New Roman"/>
+          <w:color w:val="CE9178"/>
+          <w:sz w:val="21"/>
+          <w:szCs w:val="21"/>
+        </w:rPr>
+        <w:t>`http://</w:t>
+      </w:r>
+      <w:r>
+        <w:rPr>
+          <w:rFonts w:ascii="Consolas" w:eastAsia="Times New Roman" w:hAnsi="Consolas" w:cs="Times New Roman"/>
+          <w:color w:val="569CD6"/>
+          <w:sz w:val="21"/>
+          <w:szCs w:val="21"/>
+        </w:rPr>
+        <w:t>${</w:t>
+      </w:r>
+      <w:r>
+        <w:rPr>
+          <w:rFonts w:ascii="Consolas" w:eastAsia="Times New Roman" w:hAnsi="Consolas" w:cs="Times New Roman"/>
+          <w:color w:val="9CDCFE"/>
+          <w:sz w:val="21"/>
+          <w:szCs w:val="21"/>
+        </w:rPr>
+        <w:t>process</w:t>
+      </w:r>
+      <w:r>
+        <w:rPr>
+          <w:rFonts w:ascii="Consolas" w:eastAsia="Times New Roman" w:hAnsi="Consolas" w:cs="Times New Roman"/>
+          <w:color w:val="D4D4D4"/>
+          <w:sz w:val="21"/>
+          <w:szCs w:val="21"/>
+        </w:rPr>
+        <w:t>.</w:t>
+      </w:r>
+      <w:r>
+        <w:rPr>
+          <w:rFonts w:ascii="Consolas" w:eastAsia="Times New Roman" w:hAnsi="Consolas" w:cs="Times New Roman"/>
+          <w:color w:val="9CDCFE"/>
+          <w:sz w:val="21"/>
+          <w:szCs w:val="21"/>
+        </w:rPr>
+        <w:t>env</w:t>
+      </w:r>
+      <w:r>
+        <w:rPr>
+          <w:rFonts w:ascii="Consolas" w:eastAsia="Times New Roman" w:hAnsi="Consolas" w:cs="Times New Roman"/>
+          <w:color w:val="D4D4D4"/>
+          <w:sz w:val="21"/>
+          <w:szCs w:val="21"/>
+        </w:rPr>
+        <w:t>.</w:t>
+      </w:r>
+      <w:r>
+        <w:rPr>
+          <w:rFonts w:ascii="Consolas" w:eastAsia="Times New Roman" w:hAnsi="Consolas" w:cs="Times New Roman"/>
+          <w:color w:val="4FC1FF"/>
+          <w:sz w:val="21"/>
+          <w:szCs w:val="21"/>
+        </w:rPr>
+        <w:t>AUTH_ADRESS</w:t>
+      </w:r>
+      <w:r>
+        <w:rPr>
+          <w:rFonts w:ascii="Consolas" w:eastAsia="Times New Roman" w:hAnsi="Consolas" w:cs="Times New Roman"/>
+          <w:color w:val="569CD6"/>
+          <w:sz w:val="21"/>
+          <w:szCs w:val="21"/>
+        </w:rPr>
+        <w:t>}</w:t>
+      </w:r>
+      <w:r>
+        <w:rPr>
+          <w:rFonts w:ascii="Consolas" w:eastAsia="Times New Roman" w:hAnsi="Consolas" w:cs="Times New Roman"/>
+          <w:color w:val="CE9178"/>
+          <w:sz w:val="21"/>
+          <w:szCs w:val="21"/>
+        </w:rPr>
+        <w:t>/hashed-password/`</w:t>
+      </w:r>
+      <w:r>
+        <w:rPr>
+          <w:rFonts w:ascii="Consolas" w:eastAsia="Times New Roman" w:hAnsi="Consolas" w:cs="Times New Roman"/>
+          <w:color w:val="D4D4D4"/>
+          <w:sz w:val="21"/>
+          <w:szCs w:val="21"/>
+        </w:rPr>
+        <w:t xml:space="preserve"> + </w:t>
+      </w:r>
+      <w:r>
+        <w:rPr>
+          <w:rFonts w:ascii="Consolas" w:eastAsia="Times New Roman" w:hAnsi="Consolas" w:cs="Times New Roman"/>
+          <w:color w:val="4FC1FF"/>
+          <w:sz w:val="21"/>
+          <w:szCs w:val="21"/>
+        </w:rPr>
+        <w:t>password</w:t>
+      </w:r>
+    </w:p>
+    <w:p>
+      <w:pPr>
+        <w:shd w:val="clear" w:color="auto" w:fill="1E1E1E"/>
+        <w:spacing w:after="0" w:line="285" w:lineRule="atLeast"/>
+        <w:rPr>
+          <w:rFonts w:ascii="Consolas" w:eastAsia="Times New Roman" w:hAnsi="Consolas" w:cs="Times New Roman"/>
+          <w:color w:val="D4D4D4"/>
+          <w:sz w:val="21"/>
+          <w:szCs w:val="21"/>
+        </w:rPr>
+      </w:pPr>
+    </w:p>
+    <w:p>
+      <w:pPr>
+        <w:rPr>
+          <w:rFonts w:ascii="Arial" w:hAnsi="Arial" w:cs="Arial"/>
+          <w:bCs/>
+          <w:color w:val="000000" w:themeColor="text1"/>
+          <w:sz w:val="32"/>
+          <w:szCs w:val="32"/>
+        </w:rPr>
+      </w:pPr>
+    </w:p>
+    <w:p>
+      <w:pPr>
+        <w:rPr>
+          <w:rFonts w:ascii="Arial" w:hAnsi="Arial" w:cs="Arial"/>
+          <w:bCs/>
+          <w:color w:val="000000" w:themeColor="text1"/>
+          <w:sz w:val="18"/>
+          <w:szCs w:val="18"/>
+          <w:lang w:val="pt-BR"/>
+        </w:rPr>
+      </w:pPr>
+      <w:r>
+        <w:rPr>
+          <w:rFonts w:ascii="Arial" w:hAnsi="Arial" w:cs="Arial"/>
+          <w:bCs/>
+          <w:color w:val="000000" w:themeColor="text1"/>
+          <w:sz w:val="18"/>
+          <w:szCs w:val="18"/>
+          <w:lang w:val="pt-BR"/>
+        </w:rPr>
+        <w:t xml:space="preserve">A variável de ambiente </w:t>
+      </w:r>
+      <w:r>
+        <w:rPr>
+          <w:rFonts w:ascii="Arial" w:hAnsi="Arial" w:cs="Arial"/>
+          <w:b/>
+          <w:color w:val="000000" w:themeColor="text1"/>
+          <w:sz w:val="18"/>
+          <w:szCs w:val="18"/>
+          <w:lang w:val="pt-BR"/>
+        </w:rPr>
+        <w:t>AUTH_ADRESS</w:t>
+      </w:r>
+      <w:r>
+        <w:rPr>
+          <w:rFonts w:ascii="Arial" w:hAnsi="Arial" w:cs="Arial"/>
+          <w:bCs/>
+          <w:color w:val="000000" w:themeColor="text1"/>
+          <w:sz w:val="18"/>
+          <w:szCs w:val="18"/>
+          <w:lang w:val="pt-BR"/>
+        </w:rPr>
+        <w:t xml:space="preserve">, na string de conexão acima, deve ser definida como </w:t>
+      </w:r>
+      <w:r>
+        <w:rPr>
+          <w:rFonts w:ascii="Arial" w:hAnsi="Arial" w:cs="Arial"/>
+          <w:b/>
+          <w:color w:val="000000" w:themeColor="text1"/>
+          <w:sz w:val="18"/>
+          <w:szCs w:val="18"/>
+          <w:u w:val="single"/>
+          <w:lang w:val="pt-BR"/>
+        </w:rPr>
+        <w:t>localhost</w:t>
+      </w:r>
+      <w:r>
+        <w:rPr>
+          <w:rFonts w:ascii="Arial" w:hAnsi="Arial" w:cs="Arial"/>
+          <w:b/>
+          <w:color w:val="000000" w:themeColor="text1"/>
+          <w:sz w:val="18"/>
+          <w:szCs w:val="18"/>
+          <w:lang w:val="pt-BR"/>
+        </w:rPr>
+        <w:t xml:space="preserve"> </w:t>
+      </w:r>
+      <w:r>
+        <w:rPr>
+          <w:rFonts w:ascii="Arial" w:hAnsi="Arial" w:cs="Arial"/>
+          <w:bCs/>
+          <w:color w:val="000000" w:themeColor="text1"/>
+          <w:sz w:val="18"/>
+          <w:szCs w:val="18"/>
+          <w:lang w:val="pt-BR"/>
+        </w:rPr>
+        <w:t>em comunicações internas de uma pod, desta forma:</w:t>
+      </w:r>
+    </w:p>
+    <w:p>
+      <w:pPr>
+        <w:shd w:val="clear" w:color="auto" w:fill="1E1E1E"/>
+        <w:spacing w:after="0" w:line="285" w:lineRule="atLeast"/>
+        <w:rPr>
+          <w:rFonts w:ascii="Consolas" w:eastAsia="Times New Roman" w:hAnsi="Consolas" w:cs="Times New Roman"/>
+          <w:color w:val="D4D4D4"/>
+          <w:sz w:val="21"/>
+          <w:szCs w:val="21"/>
+        </w:rPr>
+      </w:pPr>
+      <w:r>
+        <w:rPr>
+          <w:rFonts w:ascii="Consolas" w:eastAsia="Times New Roman" w:hAnsi="Consolas" w:cs="Times New Roman"/>
+          <w:color w:val="D4D4D4"/>
+          <w:sz w:val="21"/>
+          <w:szCs w:val="21"/>
+        </w:rPr>
+        <w:t xml:space="preserve">    </w:t>
+      </w:r>
+      <w:r>
+        <w:rPr>
+          <w:rFonts w:ascii="Consolas" w:eastAsia="Times New Roman" w:hAnsi="Consolas" w:cs="Times New Roman"/>
+          <w:color w:val="6A9955"/>
+          <w:sz w:val="21"/>
+          <w:szCs w:val="21"/>
+        </w:rPr>
+        <w:t># ...</w:t>
+      </w:r>
+    </w:p>
+    <w:p>
+      <w:pPr>
+        <w:shd w:val="clear" w:color="auto" w:fill="1E1E1E"/>
+        <w:spacing w:after="0" w:line="285" w:lineRule="atLeast"/>
+        <w:rPr>
+          <w:rFonts w:ascii="Consolas" w:eastAsia="Times New Roman" w:hAnsi="Consolas" w:cs="Times New Roman"/>
+          <w:color w:val="D4D4D4"/>
+          <w:sz w:val="21"/>
+          <w:szCs w:val="21"/>
+        </w:rPr>
+      </w:pPr>
+      <w:r>
+        <w:rPr>
+          <w:rFonts w:ascii="Consolas" w:eastAsia="Times New Roman" w:hAnsi="Consolas" w:cs="Times New Roman"/>
+          <w:color w:val="D4D4D4"/>
+          <w:sz w:val="21"/>
+          <w:szCs w:val="21"/>
+        </w:rPr>
+        <w:t xml:space="preserve">    </w:t>
+      </w:r>
+      <w:r>
+        <w:rPr>
+          <w:rFonts w:ascii="Consolas" w:eastAsia="Times New Roman" w:hAnsi="Consolas" w:cs="Times New Roman"/>
+          <w:color w:val="569CD6"/>
+          <w:sz w:val="21"/>
+          <w:szCs w:val="21"/>
+        </w:rPr>
+        <w:t>spec</w:t>
+      </w:r>
+      <w:r>
+        <w:rPr>
+          <w:rFonts w:ascii="Consolas" w:eastAsia="Times New Roman" w:hAnsi="Consolas" w:cs="Times New Roman"/>
+          <w:color w:val="D4D4D4"/>
+          <w:sz w:val="21"/>
+          <w:szCs w:val="21"/>
+        </w:rPr>
+        <w:t>:</w:t>
+      </w:r>
+    </w:p>
+    <w:p>
+      <w:pPr>
+        <w:shd w:val="clear" w:color="auto" w:fill="1E1E1E"/>
+        <w:spacing w:after="0" w:line="285" w:lineRule="atLeast"/>
+        <w:rPr>
+          <w:rFonts w:ascii="Consolas" w:eastAsia="Times New Roman" w:hAnsi="Consolas" w:cs="Times New Roman"/>
+          <w:color w:val="D4D4D4"/>
+          <w:sz w:val="21"/>
+          <w:szCs w:val="21"/>
+        </w:rPr>
+      </w:pPr>
+      <w:r>
+        <w:rPr>
+          <w:rFonts w:ascii="Consolas" w:eastAsia="Times New Roman" w:hAnsi="Consolas" w:cs="Times New Roman"/>
+          <w:color w:val="D4D4D4"/>
+          <w:sz w:val="21"/>
+          <w:szCs w:val="21"/>
+        </w:rPr>
+        <w:t xml:space="preserve">      </w:t>
+      </w:r>
+      <w:r>
+        <w:rPr>
+          <w:rFonts w:ascii="Consolas" w:eastAsia="Times New Roman" w:hAnsi="Consolas" w:cs="Times New Roman"/>
+          <w:color w:val="569CD6"/>
+          <w:sz w:val="21"/>
+          <w:szCs w:val="21"/>
+        </w:rPr>
+        <w:t>containers</w:t>
+      </w:r>
+      <w:r>
+        <w:rPr>
+          <w:rFonts w:ascii="Consolas" w:eastAsia="Times New Roman" w:hAnsi="Consolas" w:cs="Times New Roman"/>
+          <w:color w:val="D4D4D4"/>
+          <w:sz w:val="21"/>
+          <w:szCs w:val="21"/>
+        </w:rPr>
+        <w:t>:</w:t>
+      </w:r>
+    </w:p>
+    <w:p>
+      <w:pPr>
+        <w:shd w:val="clear" w:color="auto" w:fill="1E1E1E"/>
+        <w:spacing w:after="0" w:line="285" w:lineRule="atLeast"/>
+        <w:rPr>
+          <w:rFonts w:ascii="Consolas" w:eastAsia="Times New Roman" w:hAnsi="Consolas" w:cs="Times New Roman"/>
+          <w:color w:val="D4D4D4"/>
+          <w:sz w:val="21"/>
+          <w:szCs w:val="21"/>
+        </w:rPr>
+      </w:pPr>
+      <w:r>
+        <w:rPr>
+          <w:rFonts w:ascii="Consolas" w:eastAsia="Times New Roman" w:hAnsi="Consolas" w:cs="Times New Roman"/>
+          <w:color w:val="D4D4D4"/>
+          <w:sz w:val="21"/>
+          <w:szCs w:val="21"/>
+        </w:rPr>
+        <w:t xml:space="preserve">        - </w:t>
+      </w:r>
+      <w:r>
+        <w:rPr>
+          <w:rFonts w:ascii="Consolas" w:eastAsia="Times New Roman" w:hAnsi="Consolas" w:cs="Times New Roman"/>
+          <w:color w:val="569CD6"/>
+          <w:sz w:val="21"/>
+          <w:szCs w:val="21"/>
+        </w:rPr>
+        <w:t>name</w:t>
+      </w:r>
+      <w:r>
+        <w:rPr>
+          <w:rFonts w:ascii="Consolas" w:eastAsia="Times New Roman" w:hAnsi="Consolas" w:cs="Times New Roman"/>
+          <w:color w:val="D4D4D4"/>
+          <w:sz w:val="21"/>
+          <w:szCs w:val="21"/>
+        </w:rPr>
+        <w:t>:  </w:t>
+      </w:r>
+      <w:r>
+        <w:rPr>
+          <w:rFonts w:ascii="Consolas" w:eastAsia="Times New Roman" w:hAnsi="Consolas" w:cs="Times New Roman"/>
+          <w:color w:val="CE9178"/>
+          <w:sz w:val="21"/>
+          <w:szCs w:val="21"/>
+        </w:rPr>
+        <w:t>cont-users</w:t>
+      </w:r>
+    </w:p>
+    <w:p>
+      <w:pPr>
+        <w:shd w:val="clear" w:color="auto" w:fill="1E1E1E"/>
+        <w:spacing w:after="0" w:line="285" w:lineRule="atLeast"/>
+        <w:rPr>
+          <w:rFonts w:ascii="Consolas" w:eastAsia="Times New Roman" w:hAnsi="Consolas" w:cs="Times New Roman"/>
+          <w:color w:val="D4D4D4"/>
+          <w:sz w:val="21"/>
+          <w:szCs w:val="21"/>
+        </w:rPr>
+      </w:pPr>
+      <w:r>
+        <w:rPr>
+          <w:rFonts w:ascii="Consolas" w:eastAsia="Times New Roman" w:hAnsi="Consolas" w:cs="Times New Roman"/>
+          <w:color w:val="D4D4D4"/>
+          <w:sz w:val="21"/>
+          <w:szCs w:val="21"/>
+        </w:rPr>
+        <w:t xml:space="preserve">          </w:t>
+      </w:r>
+      <w:r>
+        <w:rPr>
+          <w:rFonts w:ascii="Consolas" w:eastAsia="Times New Roman" w:hAnsi="Consolas" w:cs="Times New Roman"/>
+          <w:color w:val="569CD6"/>
+          <w:sz w:val="21"/>
+          <w:szCs w:val="21"/>
+        </w:rPr>
+        <w:t>image</w:t>
+      </w:r>
+      <w:r>
+        <w:rPr>
+          <w:rFonts w:ascii="Consolas" w:eastAsia="Times New Roman" w:hAnsi="Consolas" w:cs="Times New Roman"/>
+          <w:color w:val="D4D4D4"/>
+          <w:sz w:val="21"/>
+          <w:szCs w:val="21"/>
+        </w:rPr>
+        <w:t>:  </w:t>
+      </w:r>
+      <w:r>
+        <w:rPr>
+          <w:rFonts w:ascii="Consolas" w:eastAsia="Times New Roman" w:hAnsi="Consolas" w:cs="Times New Roman"/>
+          <w:color w:val="CE9178"/>
+          <w:sz w:val="21"/>
+          <w:szCs w:val="21"/>
+        </w:rPr>
+        <w:t>azold6/kub-demo-users:latest</w:t>
+      </w:r>
+    </w:p>
+    <w:p>
+      <w:pPr>
+        <w:shd w:val="clear" w:color="auto" w:fill="1E1E1E"/>
+        <w:spacing w:after="0" w:line="285" w:lineRule="atLeast"/>
+        <w:rPr>
+          <w:rFonts w:ascii="Consolas" w:eastAsia="Times New Roman" w:hAnsi="Consolas" w:cs="Times New Roman"/>
+          <w:color w:val="D4D4D4"/>
+          <w:sz w:val="21"/>
+          <w:szCs w:val="21"/>
+        </w:rPr>
+      </w:pPr>
+      <w:r>
+        <w:rPr>
+          <w:rFonts w:ascii="Consolas" w:eastAsia="Times New Roman" w:hAnsi="Consolas" w:cs="Times New Roman"/>
+          <w:color w:val="D4D4D4"/>
+          <w:sz w:val="21"/>
+          <w:szCs w:val="21"/>
+        </w:rPr>
+        <w:t xml:space="preserve">          </w:t>
+      </w:r>
+      <w:r>
+        <w:rPr>
+          <w:rFonts w:ascii="Consolas" w:eastAsia="Times New Roman" w:hAnsi="Consolas" w:cs="Times New Roman"/>
+          <w:color w:val="569CD6"/>
+          <w:sz w:val="21"/>
+          <w:szCs w:val="21"/>
+        </w:rPr>
+        <w:t>env</w:t>
+      </w:r>
+      <w:r>
+        <w:rPr>
+          <w:rFonts w:ascii="Consolas" w:eastAsia="Times New Roman" w:hAnsi="Consolas" w:cs="Times New Roman"/>
+          <w:color w:val="D4D4D4"/>
+          <w:sz w:val="21"/>
+          <w:szCs w:val="21"/>
+        </w:rPr>
+        <w:t>:</w:t>
+      </w:r>
+    </w:p>
+    <w:p>
+      <w:pPr>
+        <w:shd w:val="clear" w:color="auto" w:fill="1E1E1E"/>
+        <w:spacing w:after="0" w:line="285" w:lineRule="atLeast"/>
+        <w:rPr>
+          <w:rFonts w:ascii="Consolas" w:eastAsia="Times New Roman" w:hAnsi="Consolas" w:cs="Times New Roman"/>
+          <w:color w:val="D4D4D4"/>
+          <w:sz w:val="21"/>
+          <w:szCs w:val="21"/>
+        </w:rPr>
+      </w:pPr>
+      <w:r>
+        <w:rPr>
+          <w:rFonts w:ascii="Consolas" w:eastAsia="Times New Roman" w:hAnsi="Consolas" w:cs="Times New Roman"/>
+          <w:color w:val="D4D4D4"/>
+          <w:sz w:val="21"/>
+          <w:szCs w:val="21"/>
+        </w:rPr>
+        <w:t xml:space="preserve">            - </w:t>
+      </w:r>
+      <w:r>
+        <w:rPr>
+          <w:rFonts w:ascii="Consolas" w:eastAsia="Times New Roman" w:hAnsi="Consolas" w:cs="Times New Roman"/>
+          <w:color w:val="569CD6"/>
+          <w:sz w:val="21"/>
+          <w:szCs w:val="21"/>
+        </w:rPr>
+        <w:t>name</w:t>
+      </w:r>
+      <w:r>
+        <w:rPr>
+          <w:rFonts w:ascii="Consolas" w:eastAsia="Times New Roman" w:hAnsi="Consolas" w:cs="Times New Roman"/>
+          <w:color w:val="D4D4D4"/>
+          <w:sz w:val="21"/>
+          <w:szCs w:val="21"/>
+        </w:rPr>
+        <w:t xml:space="preserve">: </w:t>
+      </w:r>
+      <w:r>
+        <w:rPr>
+          <w:rFonts w:ascii="Consolas" w:eastAsia="Times New Roman" w:hAnsi="Consolas" w:cs="Times New Roman"/>
+          <w:color w:val="CE9178"/>
+          <w:sz w:val="21"/>
+          <w:szCs w:val="21"/>
+        </w:rPr>
+        <w:t>AUTH_ADRESS</w:t>
+      </w:r>
+    </w:p>
+    <w:p>
+      <w:pPr>
+        <w:shd w:val="clear" w:color="auto" w:fill="1E1E1E"/>
+        <w:spacing w:after="0" w:line="285" w:lineRule="atLeast"/>
+        <w:rPr>
+          <w:rFonts w:ascii="Consolas" w:eastAsia="Times New Roman" w:hAnsi="Consolas" w:cs="Times New Roman"/>
+          <w:color w:val="D4D4D4"/>
+          <w:sz w:val="21"/>
+          <w:szCs w:val="21"/>
+        </w:rPr>
+      </w:pPr>
+      <w:r>
+        <w:rPr>
+          <w:rFonts w:ascii="Consolas" w:eastAsia="Times New Roman" w:hAnsi="Consolas" w:cs="Times New Roman"/>
+          <w:color w:val="D4D4D4"/>
+          <w:sz w:val="21"/>
+          <w:szCs w:val="21"/>
+        </w:rPr>
+        <w:t xml:space="preserve">              </w:t>
+      </w:r>
+      <w:r>
+        <w:rPr>
+          <w:rFonts w:ascii="Consolas" w:eastAsia="Times New Roman" w:hAnsi="Consolas" w:cs="Times New Roman"/>
+          <w:color w:val="569CD6"/>
+          <w:sz w:val="21"/>
+          <w:szCs w:val="21"/>
+        </w:rPr>
+        <w:t>value</w:t>
+      </w:r>
+      <w:r>
+        <w:rPr>
+          <w:rFonts w:ascii="Consolas" w:eastAsia="Times New Roman" w:hAnsi="Consolas" w:cs="Times New Roman"/>
+          <w:color w:val="D4D4D4"/>
+          <w:sz w:val="21"/>
+          <w:szCs w:val="21"/>
+        </w:rPr>
+        <w:t xml:space="preserve">: </w:t>
+      </w:r>
+      <w:r>
+        <w:rPr>
+          <w:rFonts w:ascii="Consolas" w:eastAsia="Times New Roman" w:hAnsi="Consolas" w:cs="Times New Roman"/>
+          <w:color w:val="CE9178"/>
+          <w:sz w:val="21"/>
+          <w:szCs w:val="21"/>
+        </w:rPr>
+        <w:t>localhost</w:t>
+      </w:r>
+    </w:p>
+    <w:p>
+      <w:pPr>
+        <w:shd w:val="clear" w:color="auto" w:fill="1E1E1E"/>
+        <w:spacing w:after="0" w:line="285" w:lineRule="atLeast"/>
+        <w:rPr>
+          <w:rFonts w:ascii="Consolas" w:eastAsia="Times New Roman" w:hAnsi="Consolas" w:cs="Times New Roman"/>
+          <w:color w:val="D4D4D4"/>
+          <w:sz w:val="21"/>
+          <w:szCs w:val="21"/>
+        </w:rPr>
+      </w:pPr>
+      <w:r>
+        <w:rPr>
+          <w:rFonts w:ascii="Consolas" w:eastAsia="Times New Roman" w:hAnsi="Consolas" w:cs="Times New Roman"/>
+          <w:color w:val="D4D4D4"/>
+          <w:sz w:val="21"/>
+          <w:szCs w:val="21"/>
+        </w:rPr>
+        <w:t xml:space="preserve">        - </w:t>
+      </w:r>
+      <w:r>
+        <w:rPr>
+          <w:rFonts w:ascii="Consolas" w:eastAsia="Times New Roman" w:hAnsi="Consolas" w:cs="Times New Roman"/>
+          <w:color w:val="569CD6"/>
+          <w:sz w:val="21"/>
+          <w:szCs w:val="21"/>
+        </w:rPr>
+        <w:t>name</w:t>
+      </w:r>
+      <w:r>
+        <w:rPr>
+          <w:rFonts w:ascii="Consolas" w:eastAsia="Times New Roman" w:hAnsi="Consolas" w:cs="Times New Roman"/>
+          <w:color w:val="D4D4D4"/>
+          <w:sz w:val="21"/>
+          <w:szCs w:val="21"/>
+        </w:rPr>
+        <w:t xml:space="preserve">: </w:t>
+      </w:r>
+      <w:r>
+        <w:rPr>
+          <w:rFonts w:ascii="Consolas" w:eastAsia="Times New Roman" w:hAnsi="Consolas" w:cs="Times New Roman"/>
+          <w:color w:val="CE9178"/>
+          <w:sz w:val="21"/>
+          <w:szCs w:val="21"/>
+        </w:rPr>
+        <w:t>cont-auth</w:t>
+      </w:r>
+    </w:p>
+    <w:p>
+      <w:pPr>
+        <w:shd w:val="clear" w:color="auto" w:fill="1E1E1E"/>
+        <w:spacing w:after="0" w:line="285" w:lineRule="atLeast"/>
+        <w:rPr>
+          <w:rFonts w:ascii="Consolas" w:eastAsia="Times New Roman" w:hAnsi="Consolas" w:cs="Times New Roman"/>
+          <w:color w:val="D4D4D4"/>
+          <w:sz w:val="21"/>
+          <w:szCs w:val="21"/>
+        </w:rPr>
+      </w:pPr>
+      <w:r>
+        <w:rPr>
+          <w:rFonts w:ascii="Consolas" w:eastAsia="Times New Roman" w:hAnsi="Consolas" w:cs="Times New Roman"/>
+          <w:color w:val="D4D4D4"/>
+          <w:sz w:val="21"/>
+          <w:szCs w:val="21"/>
+        </w:rPr>
+        <w:t xml:space="preserve">          </w:t>
+      </w:r>
+      <w:r>
+        <w:rPr>
+          <w:rFonts w:ascii="Consolas" w:eastAsia="Times New Roman" w:hAnsi="Consolas" w:cs="Times New Roman"/>
+          <w:color w:val="569CD6"/>
+          <w:sz w:val="21"/>
+          <w:szCs w:val="21"/>
+        </w:rPr>
+        <w:t>image</w:t>
+      </w:r>
+      <w:r>
+        <w:rPr>
+          <w:rFonts w:ascii="Consolas" w:eastAsia="Times New Roman" w:hAnsi="Consolas" w:cs="Times New Roman"/>
+          <w:color w:val="D4D4D4"/>
+          <w:sz w:val="21"/>
+          <w:szCs w:val="21"/>
+        </w:rPr>
+        <w:t xml:space="preserve">: </w:t>
+      </w:r>
+      <w:r>
+        <w:rPr>
+          <w:rFonts w:ascii="Consolas" w:eastAsia="Times New Roman" w:hAnsi="Consolas" w:cs="Times New Roman"/>
+          <w:color w:val="CE9178"/>
+          <w:sz w:val="21"/>
+          <w:szCs w:val="21"/>
+        </w:rPr>
+        <w:t>azold6/kub-demo-auth:latest</w:t>
+      </w:r>
+    </w:p>
+    <w:p>
+      <w:pPr>
+        <w:rPr>
+          <w:rFonts w:ascii="Arial" w:hAnsi="Arial" w:cs="Arial"/>
+          <w:bCs/>
+          <w:color w:val="000000" w:themeColor="text1"/>
+          <w:sz w:val="18"/>
+          <w:szCs w:val="18"/>
+        </w:rPr>
+      </w:pPr>
+    </w:p>
+    <w:p>
+      <w:pPr>
+        <w:rPr>
+          <w:rFonts w:ascii="Arial" w:hAnsi="Arial" w:cs="Arial"/>
+          <w:b/>
+          <w:color w:val="000000" w:themeColor="text1"/>
+          <w:sz w:val="32"/>
+          <w:szCs w:val="32"/>
+          <w:u w:val="single"/>
+        </w:rPr>
+      </w:pPr>
+    </w:p>
+    <w:p>
+      <w:pPr>
+        <w:rPr>
+          <w:rFonts w:ascii="Arial" w:hAnsi="Arial" w:cs="Arial"/>
+          <w:bCs/>
+          <w:color w:val="000000" w:themeColor="text1"/>
+          <w:sz w:val="18"/>
+          <w:szCs w:val="18"/>
+        </w:rPr>
+      </w:pPr>
+    </w:p>
+    <w:p>
+      <w:pPr>
+        <w:rPr>
+          <w:rFonts w:ascii="Arial" w:hAnsi="Arial" w:cs="Arial"/>
+          <w:bCs/>
+          <w:sz w:val="18"/>
+          <w:szCs w:val="18"/>
         </w:rPr>
       </w:pPr>
     </w:p>
@@ -18120,4 +19379,16 @@
     </a:ext>
   </a:extLst>
 </a:theme>
+</file>
+
+<file path=customXml/item1.xml><?xml version="1.0" encoding="utf-8"?>
+<b:Sources xmlns:b="http://schemas.openxmlformats.org/officeDocument/2006/bibliography" xmlns="http://schemas.openxmlformats.org/officeDocument/2006/bibliography" SelectedStyle="\APASixthEditionOfficeOnline.xsl" StyleName="APA" Version="6"/>
+</file>
+
+<file path=customXml/itemProps1.xml><?xml version="1.0" encoding="utf-8"?>
+<ds:datastoreItem xmlns:ds="http://schemas.openxmlformats.org/officeDocument/2006/customXml" ds:itemID="{80703EA7-682E-404D-8F09-A9A8554A2171}">
+  <ds:schemaRefs>
+    <ds:schemaRef ds:uri="http://schemas.openxmlformats.org/officeDocument/2006/bibliography"/>
+  </ds:schemaRefs>
+</ds:datastoreItem>
 </file>
</xml_diff>

<commit_message>
232 - Pod-to-Pod communication with IP & auto-gen Kubernetes ENV VARIABLES
</commit_message>
<xml_diff>
--- a/Anotacoes-Kubernetes.docx
+++ b/Anotacoes-Kubernetes.docx
@@ -16416,7 +16416,6 @@
           <w:bCs/>
           <w:sz w:val="18"/>
           <w:szCs w:val="18"/>
-          <w:lang w:val="pt-BR"/>
         </w:rPr>
       </w:pPr>
     </w:p>
@@ -16429,7 +16428,6 @@
           <w:sz w:val="32"/>
           <w:szCs w:val="32"/>
           <w:u w:val="single"/>
-          <w:lang w:val="pt-BR"/>
         </w:rPr>
       </w:pPr>
       <w:r>
@@ -16440,56 +16438,29 @@
           <w:sz w:val="32"/>
           <w:szCs w:val="32"/>
           <w:u w:val="single"/>
-          <w:lang w:val="pt-BR"/>
-        </w:rPr>
-        <w:t>Kubernetes</w:t>
-      </w:r>
-      <w:r>
-        <w:rPr>
-          <w:rFonts w:ascii="Arial" w:hAnsi="Arial" w:cs="Arial"/>
-          <w:b/>
-          <w:color w:val="000000" w:themeColor="text1"/>
-          <w:sz w:val="32"/>
-          <w:szCs w:val="32"/>
+        </w:rPr>
+        <w:t>Kubernetes Networking</w:t>
+      </w:r>
+    </w:p>
+    <w:p>
+      <w:pPr>
+        <w:rPr>
+          <w:rFonts w:ascii="Arial" w:hAnsi="Arial" w:cs="Arial"/>
+          <w:b/>
+          <w:color w:val="000000" w:themeColor="text1"/>
+          <w:sz w:val="18"/>
+          <w:szCs w:val="18"/>
           <w:u w:val="single"/>
-          <w:lang w:val="pt-BR"/>
-        </w:rPr>
-        <w:t xml:space="preserve"> </w:t>
-      </w:r>
-      <w:r>
-        <w:rPr>
-          <w:rFonts w:ascii="Arial" w:hAnsi="Arial" w:cs="Arial"/>
-          <w:b/>
-          <w:color w:val="000000" w:themeColor="text1"/>
-          <w:sz w:val="32"/>
-          <w:szCs w:val="32"/>
+        </w:rPr>
+      </w:pPr>
+      <w:r>
+        <w:rPr>
+          <w:rFonts w:ascii="Arial" w:hAnsi="Arial" w:cs="Arial"/>
+          <w:b/>
+          <w:color w:val="000000" w:themeColor="text1"/>
+          <w:sz w:val="18"/>
+          <w:szCs w:val="18"/>
           <w:u w:val="single"/>
-          <w:lang w:val="pt-BR"/>
-        </w:rPr>
-        <w:t>Networking</w:t>
-      </w:r>
-    </w:p>
-    <w:p>
-      <w:pPr>
-        <w:rPr>
-          <w:rFonts w:ascii="Arial" w:hAnsi="Arial" w:cs="Arial"/>
-          <w:b/>
-          <w:color w:val="000000" w:themeColor="text1"/>
-          <w:sz w:val="18"/>
-          <w:szCs w:val="18"/>
-          <w:u w:val="single"/>
-          <w:lang w:val="pt-BR"/>
-        </w:rPr>
-      </w:pPr>
-      <w:r>
-        <w:rPr>
-          <w:rFonts w:ascii="Arial" w:hAnsi="Arial" w:cs="Arial"/>
-          <w:b/>
-          <w:color w:val="000000" w:themeColor="text1"/>
-          <w:sz w:val="18"/>
-          <w:szCs w:val="18"/>
-          <w:u w:val="single"/>
-          <w:lang w:val="pt-BR"/>
         </w:rPr>
         <w:t>Pod-Internal networking</w:t>
       </w:r>
@@ -16500,7 +16471,6 @@
           <w:color w:val="000000" w:themeColor="text1"/>
           <w:sz w:val="18"/>
           <w:szCs w:val="18"/>
-          <w:lang w:val="pt-BR"/>
         </w:rPr>
         <w:t>.</w:t>
       </w:r>
@@ -16609,18 +16579,7 @@
           <w:szCs w:val="18"/>
           <w:lang w:val="pt-BR"/>
         </w:rPr>
-        <w:t>municação entre dois contêineres dentro de uma mesma pod. Acontece quando definimos dois contêineres no mesmo Deployment</w:t>
-      </w:r>
-      <w:r>
-        <w:rPr>
-          <w:rFonts w:ascii="Arial" w:hAnsi="Arial" w:cs="Arial"/>
-          <w:bCs/>
-          <w:color w:val="000000" w:themeColor="text1"/>
-          <w:sz w:val="18"/>
-          <w:szCs w:val="18"/>
-          <w:lang w:val="pt-BR"/>
-        </w:rPr>
-        <w:t>, desta forma:</w:t>
+        <w:t>municação entre dois contêineres dentro de uma mesma pod. Acontece quando definimos dois contêineres no mesmo Deployment, desta forma:</w:t>
       </w:r>
     </w:p>
     <w:p>
@@ -16640,6 +16599,7 @@
           <w:color w:val="D4D4D4"/>
           <w:sz w:val="21"/>
           <w:szCs w:val="21"/>
+          <w:lang w:val="pt-BR"/>
         </w:rPr>
         <w:t xml:space="preserve">    </w:t>
       </w:r>
@@ -16967,6 +16927,7 @@
           <w:color w:val="CE9178"/>
           <w:sz w:val="21"/>
           <w:szCs w:val="21"/>
+          <w:lang w:val="pt-BR"/>
         </w:rPr>
       </w:pPr>
     </w:p>
@@ -17200,6 +17161,7 @@
           <w:color w:val="D4D4D4"/>
           <w:sz w:val="21"/>
           <w:szCs w:val="21"/>
+          <w:lang w:val="pt-BR"/>
         </w:rPr>
         <w:t xml:space="preserve">    </w:t>
       </w:r>
@@ -17628,6 +17590,1278 @@
           <w:szCs w:val="18"/>
         </w:rPr>
       </w:pPr>
+    </w:p>
+    <w:p>
+      <w:pPr>
+        <w:rPr>
+          <w:rFonts w:ascii="Arial" w:hAnsi="Arial" w:cs="Arial"/>
+          <w:b/>
+          <w:color w:val="000000" w:themeColor="text1"/>
+          <w:sz w:val="18"/>
+          <w:szCs w:val="18"/>
+          <w:u w:val="single"/>
+          <w:lang w:val="pt-BR"/>
+        </w:rPr>
+      </w:pPr>
+    </w:p>
+    <w:p>
+      <w:pPr>
+        <w:rPr>
+          <w:rFonts w:ascii="Arial" w:hAnsi="Arial" w:cs="Arial"/>
+          <w:bCs/>
+          <w:color w:val="000000" w:themeColor="text1"/>
+          <w:sz w:val="18"/>
+          <w:szCs w:val="18"/>
+        </w:rPr>
+      </w:pPr>
+      <w:r>
+        <w:rPr>
+          <w:rFonts w:ascii="Arial" w:hAnsi="Arial" w:cs="Arial"/>
+          <w:b/>
+          <w:color w:val="000000" w:themeColor="text1"/>
+          <w:sz w:val="18"/>
+          <w:szCs w:val="18"/>
+          <w:u w:val="single"/>
+        </w:rPr>
+        <w:t>Pod-</w:t>
+      </w:r>
+      <w:r>
+        <w:rPr>
+          <w:rFonts w:ascii="Arial" w:hAnsi="Arial" w:cs="Arial"/>
+          <w:b/>
+          <w:color w:val="000000" w:themeColor="text1"/>
+          <w:sz w:val="18"/>
+          <w:szCs w:val="18"/>
+          <w:u w:val="single"/>
+        </w:rPr>
+        <w:t>to-Pod</w:t>
+      </w:r>
+      <w:r>
+        <w:rPr>
+          <w:rFonts w:ascii="Arial" w:hAnsi="Arial" w:cs="Arial"/>
+          <w:b/>
+          <w:color w:val="000000" w:themeColor="text1"/>
+          <w:sz w:val="18"/>
+          <w:szCs w:val="18"/>
+          <w:u w:val="single"/>
+        </w:rPr>
+        <w:t xml:space="preserve"> networking</w:t>
+      </w:r>
+      <w:r>
+        <w:rPr>
+          <w:rFonts w:ascii="Arial" w:hAnsi="Arial" w:cs="Arial"/>
+          <w:bCs/>
+          <w:color w:val="000000" w:themeColor="text1"/>
+          <w:sz w:val="18"/>
+          <w:szCs w:val="18"/>
+        </w:rPr>
+        <w:t>.</w:t>
+      </w:r>
+    </w:p>
+    <w:p>
+      <w:pPr>
+        <w:rPr>
+          <w:rFonts w:ascii="Arial" w:hAnsi="Arial" w:cs="Arial"/>
+          <w:bCs/>
+          <w:color w:val="000000" w:themeColor="text1"/>
+          <w:sz w:val="18"/>
+          <w:szCs w:val="18"/>
+          <w:lang w:val="pt-BR"/>
+        </w:rPr>
+      </w:pPr>
+      <w:r>
+        <w:rPr>
+          <w:rFonts w:ascii="Arial" w:hAnsi="Arial" w:cs="Arial"/>
+          <w:bCs/>
+          <w:color w:val="000000" w:themeColor="text1"/>
+          <w:sz w:val="18"/>
+          <w:szCs w:val="18"/>
+          <w:lang w:val="pt-BR"/>
+        </w:rPr>
+        <w:t xml:space="preserve">Para realizarmos a comunicação </w:t>
+      </w:r>
+      <w:r>
+        <w:rPr>
+          <w:rFonts w:ascii="Arial" w:hAnsi="Arial" w:cs="Arial"/>
+          <w:bCs/>
+          <w:color w:val="000000" w:themeColor="text1"/>
+          <w:sz w:val="18"/>
+          <w:szCs w:val="18"/>
+          <w:lang w:val="pt-BR"/>
+        </w:rPr>
+        <w:t>entre duas pods, seguem informações:</w:t>
+      </w:r>
+    </w:p>
+    <w:p>
+      <w:pPr>
+        <w:pStyle w:val="PargrafodaLista"/>
+        <w:numPr>
+          <w:ilvl w:val="0"/>
+          <w:numId w:val="10"/>
+        </w:numPr>
+        <w:rPr>
+          <w:rFonts w:ascii="Arial" w:hAnsi="Arial" w:cs="Arial"/>
+          <w:bCs/>
+          <w:color w:val="000000" w:themeColor="text1"/>
+          <w:sz w:val="18"/>
+          <w:szCs w:val="18"/>
+          <w:lang w:val="pt-BR"/>
+        </w:rPr>
+      </w:pPr>
+      <w:r>
+        <w:rPr>
+          <w:rFonts w:ascii="Arial" w:hAnsi="Arial" w:cs="Arial"/>
+          <w:bCs/>
+          <w:color w:val="000000" w:themeColor="text1"/>
+          <w:sz w:val="18"/>
+          <w:szCs w:val="18"/>
+          <w:lang w:val="pt-BR"/>
+        </w:rPr>
+        <w:t>O Kubernetes cria variáveis de ambiente automaticamente, seguindo o seguinte padrão:</w:t>
+      </w:r>
+    </w:p>
+    <w:p>
+      <w:pPr>
+        <w:pStyle w:val="PargrafodaLista"/>
+        <w:rPr>
+          <w:rFonts w:ascii="Arial" w:hAnsi="Arial" w:cs="Arial"/>
+          <w:b/>
+          <w:color w:val="000000" w:themeColor="text1"/>
+          <w:sz w:val="18"/>
+          <w:szCs w:val="18"/>
+          <w:u w:val="single"/>
+          <w:lang w:val="pt-BR"/>
+        </w:rPr>
+      </w:pPr>
+    </w:p>
+    <w:p>
+      <w:pPr>
+        <w:pStyle w:val="PargrafodaLista"/>
+        <w:numPr>
+          <w:ilvl w:val="0"/>
+          <w:numId w:val="11"/>
+        </w:numPr>
+        <w:rPr>
+          <w:rFonts w:ascii="Arial" w:hAnsi="Arial" w:cs="Arial"/>
+          <w:bCs/>
+          <w:color w:val="000000" w:themeColor="text1"/>
+          <w:sz w:val="18"/>
+          <w:szCs w:val="18"/>
+          <w:lang w:val="pt-BR"/>
+        </w:rPr>
+      </w:pPr>
+      <w:r>
+        <w:rPr>
+          <w:rFonts w:ascii="Arial" w:hAnsi="Arial" w:cs="Arial"/>
+          <w:b/>
+          <w:color w:val="000000" w:themeColor="text1"/>
+          <w:sz w:val="18"/>
+          <w:szCs w:val="18"/>
+          <w:lang w:val="pt-BR"/>
+        </w:rPr>
+        <w:t>Variável criada:</w:t>
+      </w:r>
+      <w:r>
+        <w:rPr>
+          <w:rFonts w:ascii="Arial" w:hAnsi="Arial" w:cs="Arial"/>
+          <w:bCs/>
+          <w:color w:val="000000" w:themeColor="text1"/>
+          <w:sz w:val="18"/>
+          <w:szCs w:val="18"/>
+          <w:lang w:val="pt-BR"/>
+        </w:rPr>
+        <w:t xml:space="preserve"> Nome do serviço que expõe as portas, em </w:t>
+      </w:r>
+      <w:r>
+        <w:rPr>
+          <w:rFonts w:ascii="Arial" w:hAnsi="Arial" w:cs="Arial"/>
+          <w:bCs/>
+          <w:color w:val="000000" w:themeColor="text1"/>
+          <w:sz w:val="18"/>
+          <w:szCs w:val="18"/>
+          <w:u w:val="single"/>
+          <w:lang w:val="pt-BR"/>
+        </w:rPr>
+        <w:t>CAPS LOCK</w:t>
+      </w:r>
+      <w:r>
+        <w:rPr>
+          <w:rFonts w:ascii="Arial" w:hAnsi="Arial" w:cs="Arial"/>
+          <w:bCs/>
+          <w:color w:val="000000" w:themeColor="text1"/>
+          <w:sz w:val="18"/>
+          <w:szCs w:val="18"/>
+          <w:lang w:val="pt-BR"/>
+        </w:rPr>
+        <w:t xml:space="preserve">, </w:t>
+      </w:r>
+      <w:r>
+        <w:rPr>
+          <w:rFonts w:ascii="Arial" w:hAnsi="Arial" w:cs="Arial"/>
+          <w:b/>
+          <w:color w:val="000000" w:themeColor="text1"/>
+          <w:sz w:val="18"/>
+          <w:szCs w:val="18"/>
+          <w:lang w:val="pt-BR"/>
+        </w:rPr>
+        <w:t>substituindo</w:t>
+      </w:r>
+      <w:r>
+        <w:rPr>
+          <w:rFonts w:ascii="Arial" w:hAnsi="Arial" w:cs="Arial"/>
+          <w:b/>
+          <w:color w:val="000000" w:themeColor="text1"/>
+          <w:sz w:val="18"/>
+          <w:szCs w:val="18"/>
+          <w:lang w:val="pt-BR"/>
+        </w:rPr>
+        <w:t xml:space="preserve"> os</w:t>
+      </w:r>
+      <w:r>
+        <w:rPr>
+          <w:rFonts w:ascii="Arial" w:hAnsi="Arial" w:cs="Arial"/>
+          <w:b/>
+          <w:color w:val="000000" w:themeColor="text1"/>
+          <w:sz w:val="18"/>
+          <w:szCs w:val="18"/>
+          <w:lang w:val="pt-BR"/>
+        </w:rPr>
+        <w:t xml:space="preserve"> - por _</w:t>
+      </w:r>
+    </w:p>
+    <w:p>
+      <w:pPr>
+        <w:pStyle w:val="PargrafodaLista"/>
+        <w:ind w:left="1440"/>
+        <w:rPr>
+          <w:rFonts w:ascii="Arial" w:hAnsi="Arial" w:cs="Arial"/>
+          <w:b/>
+          <w:color w:val="000000" w:themeColor="text1"/>
+          <w:sz w:val="18"/>
+          <w:szCs w:val="18"/>
+          <w:lang w:val="pt-BR"/>
+        </w:rPr>
+      </w:pPr>
+    </w:p>
+    <w:p>
+      <w:pPr>
+        <w:pStyle w:val="PargrafodaLista"/>
+        <w:ind w:left="1440"/>
+        <w:rPr>
+          <w:rFonts w:ascii="Arial" w:hAnsi="Arial" w:cs="Arial"/>
+          <w:bCs/>
+          <w:color w:val="000000" w:themeColor="text1"/>
+          <w:sz w:val="18"/>
+          <w:szCs w:val="18"/>
+          <w:lang w:val="pt-BR"/>
+        </w:rPr>
+      </w:pPr>
+      <w:r>
+        <w:rPr>
+          <w:rFonts w:ascii="Arial" w:hAnsi="Arial" w:cs="Arial"/>
+          <w:b/>
+          <w:color w:val="000000" w:themeColor="text1"/>
+          <w:sz w:val="18"/>
+          <w:szCs w:val="18"/>
+          <w:lang w:val="pt-BR"/>
+        </w:rPr>
+        <w:t>Exemplo:</w:t>
+      </w:r>
+      <w:r>
+        <w:rPr>
+          <w:rFonts w:ascii="Arial" w:hAnsi="Arial" w:cs="Arial"/>
+          <w:b/>
+          <w:color w:val="000000" w:themeColor="text1"/>
+          <w:sz w:val="18"/>
+          <w:szCs w:val="18"/>
+          <w:lang w:val="pt-BR"/>
+        </w:rPr>
+        <w:t xml:space="preserve"> </w:t>
+      </w:r>
+      <w:r>
+        <w:rPr>
+          <w:rFonts w:ascii="Arial" w:hAnsi="Arial" w:cs="Arial"/>
+          <w:bCs/>
+          <w:color w:val="000000" w:themeColor="text1"/>
+          <w:sz w:val="18"/>
+          <w:szCs w:val="18"/>
+          <w:lang w:val="pt-BR"/>
+        </w:rPr>
+        <w:t xml:space="preserve">O seguinte serviço poderia ser acessado por uma aplicação de outra pod pela variável de ambiente </w:t>
+      </w:r>
+      <w:r>
+        <w:rPr>
+          <w:rFonts w:ascii="Arial" w:hAnsi="Arial" w:cs="Arial"/>
+          <w:b/>
+          <w:color w:val="000000" w:themeColor="text1"/>
+          <w:sz w:val="18"/>
+          <w:szCs w:val="18"/>
+          <w:lang w:val="pt-BR"/>
+        </w:rPr>
+        <w:t>SERV_AUTH_SERVICE_HOST</w:t>
+      </w:r>
+    </w:p>
+    <w:p>
+      <w:pPr>
+        <w:shd w:val="clear" w:color="auto" w:fill="1E1E1E"/>
+        <w:spacing w:after="0" w:line="285" w:lineRule="atLeast"/>
+        <w:rPr>
+          <w:rFonts w:ascii="Consolas" w:eastAsia="Times New Roman" w:hAnsi="Consolas" w:cs="Times New Roman"/>
+          <w:color w:val="D4D4D4"/>
+          <w:sz w:val="21"/>
+          <w:szCs w:val="21"/>
+        </w:rPr>
+      </w:pPr>
+      <w:r>
+        <w:rPr>
+          <w:rFonts w:ascii="Consolas" w:eastAsia="Times New Roman" w:hAnsi="Consolas" w:cs="Times New Roman"/>
+          <w:color w:val="569CD6"/>
+          <w:sz w:val="21"/>
+          <w:szCs w:val="21"/>
+        </w:rPr>
+        <w:t>apiVersion</w:t>
+      </w:r>
+      <w:r>
+        <w:rPr>
+          <w:rFonts w:ascii="Consolas" w:eastAsia="Times New Roman" w:hAnsi="Consolas" w:cs="Times New Roman"/>
+          <w:color w:val="D4D4D4"/>
+          <w:sz w:val="21"/>
+          <w:szCs w:val="21"/>
+        </w:rPr>
+        <w:t xml:space="preserve">: </w:t>
+      </w:r>
+      <w:r>
+        <w:rPr>
+          <w:rFonts w:ascii="Consolas" w:eastAsia="Times New Roman" w:hAnsi="Consolas" w:cs="Times New Roman"/>
+          <w:color w:val="CE9178"/>
+          <w:sz w:val="21"/>
+          <w:szCs w:val="21"/>
+        </w:rPr>
+        <w:t>v1</w:t>
+      </w:r>
+    </w:p>
+    <w:p>
+      <w:pPr>
+        <w:shd w:val="clear" w:color="auto" w:fill="1E1E1E"/>
+        <w:spacing w:after="0" w:line="285" w:lineRule="atLeast"/>
+        <w:rPr>
+          <w:rFonts w:ascii="Consolas" w:eastAsia="Times New Roman" w:hAnsi="Consolas" w:cs="Times New Roman"/>
+          <w:color w:val="D4D4D4"/>
+          <w:sz w:val="21"/>
+          <w:szCs w:val="21"/>
+        </w:rPr>
+      </w:pPr>
+      <w:r>
+        <w:rPr>
+          <w:rFonts w:ascii="Consolas" w:eastAsia="Times New Roman" w:hAnsi="Consolas" w:cs="Times New Roman"/>
+          <w:color w:val="569CD6"/>
+          <w:sz w:val="21"/>
+          <w:szCs w:val="21"/>
+        </w:rPr>
+        <w:t>kind</w:t>
+      </w:r>
+      <w:r>
+        <w:rPr>
+          <w:rFonts w:ascii="Consolas" w:eastAsia="Times New Roman" w:hAnsi="Consolas" w:cs="Times New Roman"/>
+          <w:color w:val="D4D4D4"/>
+          <w:sz w:val="21"/>
+          <w:szCs w:val="21"/>
+        </w:rPr>
+        <w:t xml:space="preserve">: </w:t>
+      </w:r>
+      <w:r>
+        <w:rPr>
+          <w:rFonts w:ascii="Consolas" w:eastAsia="Times New Roman" w:hAnsi="Consolas" w:cs="Times New Roman"/>
+          <w:color w:val="CE9178"/>
+          <w:sz w:val="21"/>
+          <w:szCs w:val="21"/>
+        </w:rPr>
+        <w:t>Service</w:t>
+      </w:r>
+    </w:p>
+    <w:p>
+      <w:pPr>
+        <w:shd w:val="clear" w:color="auto" w:fill="1E1E1E"/>
+        <w:spacing w:after="0" w:line="285" w:lineRule="atLeast"/>
+        <w:rPr>
+          <w:rFonts w:ascii="Consolas" w:eastAsia="Times New Roman" w:hAnsi="Consolas" w:cs="Times New Roman"/>
+          <w:color w:val="D4D4D4"/>
+          <w:sz w:val="21"/>
+          <w:szCs w:val="21"/>
+        </w:rPr>
+      </w:pPr>
+      <w:r>
+        <w:rPr>
+          <w:rFonts w:ascii="Consolas" w:eastAsia="Times New Roman" w:hAnsi="Consolas" w:cs="Times New Roman"/>
+          <w:color w:val="569CD6"/>
+          <w:sz w:val="21"/>
+          <w:szCs w:val="21"/>
+        </w:rPr>
+        <w:t>metadata</w:t>
+      </w:r>
+      <w:r>
+        <w:rPr>
+          <w:rFonts w:ascii="Consolas" w:eastAsia="Times New Roman" w:hAnsi="Consolas" w:cs="Times New Roman"/>
+          <w:color w:val="D4D4D4"/>
+          <w:sz w:val="21"/>
+          <w:szCs w:val="21"/>
+        </w:rPr>
+        <w:t>:</w:t>
+      </w:r>
+    </w:p>
+    <w:p>
+      <w:pPr>
+        <w:shd w:val="clear" w:color="auto" w:fill="1E1E1E"/>
+        <w:spacing w:after="0" w:line="285" w:lineRule="atLeast"/>
+        <w:rPr>
+          <w:rFonts w:ascii="Consolas" w:eastAsia="Times New Roman" w:hAnsi="Consolas" w:cs="Times New Roman"/>
+          <w:color w:val="D4D4D4"/>
+          <w:sz w:val="21"/>
+          <w:szCs w:val="21"/>
+        </w:rPr>
+      </w:pPr>
+      <w:r>
+        <w:rPr>
+          <w:rFonts w:ascii="Consolas" w:eastAsia="Times New Roman" w:hAnsi="Consolas" w:cs="Times New Roman"/>
+          <w:color w:val="D4D4D4"/>
+          <w:sz w:val="21"/>
+          <w:szCs w:val="21"/>
+        </w:rPr>
+        <w:t xml:space="preserve">  </w:t>
+      </w:r>
+      <w:r>
+        <w:rPr>
+          <w:rFonts w:ascii="Consolas" w:eastAsia="Times New Roman" w:hAnsi="Consolas" w:cs="Times New Roman"/>
+          <w:color w:val="569CD6"/>
+          <w:sz w:val="21"/>
+          <w:szCs w:val="21"/>
+        </w:rPr>
+        <w:t>name</w:t>
+      </w:r>
+      <w:r>
+        <w:rPr>
+          <w:rFonts w:ascii="Consolas" w:eastAsia="Times New Roman" w:hAnsi="Consolas" w:cs="Times New Roman"/>
+          <w:color w:val="D4D4D4"/>
+          <w:sz w:val="21"/>
+          <w:szCs w:val="21"/>
+        </w:rPr>
+        <w:t xml:space="preserve">: </w:t>
+      </w:r>
+      <w:r>
+        <w:rPr>
+          <w:rFonts w:ascii="Consolas" w:eastAsia="Times New Roman" w:hAnsi="Consolas" w:cs="Times New Roman"/>
+          <w:color w:val="CE9178"/>
+          <w:sz w:val="21"/>
+          <w:szCs w:val="21"/>
+        </w:rPr>
+        <w:t>serv-auth</w:t>
+      </w:r>
+    </w:p>
+    <w:p>
+      <w:pPr>
+        <w:shd w:val="clear" w:color="auto" w:fill="1E1E1E"/>
+        <w:spacing w:after="0" w:line="285" w:lineRule="atLeast"/>
+        <w:rPr>
+          <w:rFonts w:ascii="Consolas" w:eastAsia="Times New Roman" w:hAnsi="Consolas" w:cs="Times New Roman"/>
+          <w:color w:val="D4D4D4"/>
+          <w:sz w:val="21"/>
+          <w:szCs w:val="21"/>
+        </w:rPr>
+      </w:pPr>
+      <w:r>
+        <w:rPr>
+          <w:rFonts w:ascii="Consolas" w:eastAsia="Times New Roman" w:hAnsi="Consolas" w:cs="Times New Roman"/>
+          <w:color w:val="569CD6"/>
+          <w:sz w:val="21"/>
+          <w:szCs w:val="21"/>
+        </w:rPr>
+        <w:t>spec</w:t>
+      </w:r>
+      <w:r>
+        <w:rPr>
+          <w:rFonts w:ascii="Consolas" w:eastAsia="Times New Roman" w:hAnsi="Consolas" w:cs="Times New Roman"/>
+          <w:color w:val="D4D4D4"/>
+          <w:sz w:val="21"/>
+          <w:szCs w:val="21"/>
+        </w:rPr>
+        <w:t>:</w:t>
+      </w:r>
+    </w:p>
+    <w:p>
+      <w:pPr>
+        <w:shd w:val="clear" w:color="auto" w:fill="1E1E1E"/>
+        <w:spacing w:after="0" w:line="285" w:lineRule="atLeast"/>
+        <w:rPr>
+          <w:rFonts w:ascii="Consolas" w:eastAsia="Times New Roman" w:hAnsi="Consolas" w:cs="Times New Roman"/>
+          <w:color w:val="D4D4D4"/>
+          <w:sz w:val="21"/>
+          <w:szCs w:val="21"/>
+        </w:rPr>
+      </w:pPr>
+      <w:r>
+        <w:rPr>
+          <w:rFonts w:ascii="Consolas" w:eastAsia="Times New Roman" w:hAnsi="Consolas" w:cs="Times New Roman"/>
+          <w:color w:val="D4D4D4"/>
+          <w:sz w:val="21"/>
+          <w:szCs w:val="21"/>
+        </w:rPr>
+        <w:t xml:space="preserve">  </w:t>
+      </w:r>
+      <w:r>
+        <w:rPr>
+          <w:rFonts w:ascii="Consolas" w:eastAsia="Times New Roman" w:hAnsi="Consolas" w:cs="Times New Roman"/>
+          <w:color w:val="569CD6"/>
+          <w:sz w:val="21"/>
+          <w:szCs w:val="21"/>
+        </w:rPr>
+        <w:t>selector</w:t>
+      </w:r>
+      <w:r>
+        <w:rPr>
+          <w:rFonts w:ascii="Consolas" w:eastAsia="Times New Roman" w:hAnsi="Consolas" w:cs="Times New Roman"/>
+          <w:color w:val="D4D4D4"/>
+          <w:sz w:val="21"/>
+          <w:szCs w:val="21"/>
+        </w:rPr>
+        <w:t>:</w:t>
+      </w:r>
+    </w:p>
+    <w:p>
+      <w:pPr>
+        <w:shd w:val="clear" w:color="auto" w:fill="1E1E1E"/>
+        <w:spacing w:after="0" w:line="285" w:lineRule="atLeast"/>
+        <w:rPr>
+          <w:rFonts w:ascii="Consolas" w:eastAsia="Times New Roman" w:hAnsi="Consolas" w:cs="Times New Roman"/>
+          <w:color w:val="D4D4D4"/>
+          <w:sz w:val="21"/>
+          <w:szCs w:val="21"/>
+        </w:rPr>
+      </w:pPr>
+      <w:r>
+        <w:rPr>
+          <w:rFonts w:ascii="Consolas" w:eastAsia="Times New Roman" w:hAnsi="Consolas" w:cs="Times New Roman"/>
+          <w:color w:val="D4D4D4"/>
+          <w:sz w:val="21"/>
+          <w:szCs w:val="21"/>
+        </w:rPr>
+        <w:t xml:space="preserve">    </w:t>
+      </w:r>
+      <w:r>
+        <w:rPr>
+          <w:rFonts w:ascii="Consolas" w:eastAsia="Times New Roman" w:hAnsi="Consolas" w:cs="Times New Roman"/>
+          <w:color w:val="569CD6"/>
+          <w:sz w:val="21"/>
+          <w:szCs w:val="21"/>
+        </w:rPr>
+        <w:t>app</w:t>
+      </w:r>
+      <w:r>
+        <w:rPr>
+          <w:rFonts w:ascii="Consolas" w:eastAsia="Times New Roman" w:hAnsi="Consolas" w:cs="Times New Roman"/>
+          <w:color w:val="D4D4D4"/>
+          <w:sz w:val="21"/>
+          <w:szCs w:val="21"/>
+        </w:rPr>
+        <w:t xml:space="preserve">: </w:t>
+      </w:r>
+      <w:r>
+        <w:rPr>
+          <w:rFonts w:ascii="Consolas" w:eastAsia="Times New Roman" w:hAnsi="Consolas" w:cs="Times New Roman"/>
+          <w:color w:val="CE9178"/>
+          <w:sz w:val="21"/>
+          <w:szCs w:val="21"/>
+        </w:rPr>
+        <w:t>app-auth</w:t>
+      </w:r>
+    </w:p>
+    <w:p>
+      <w:pPr>
+        <w:shd w:val="clear" w:color="auto" w:fill="1E1E1E"/>
+        <w:spacing w:after="0" w:line="285" w:lineRule="atLeast"/>
+        <w:rPr>
+          <w:rFonts w:ascii="Consolas" w:eastAsia="Times New Roman" w:hAnsi="Consolas" w:cs="Times New Roman"/>
+          <w:color w:val="D4D4D4"/>
+          <w:sz w:val="21"/>
+          <w:szCs w:val="21"/>
+        </w:rPr>
+      </w:pPr>
+      <w:r>
+        <w:rPr>
+          <w:rFonts w:ascii="Consolas" w:eastAsia="Times New Roman" w:hAnsi="Consolas" w:cs="Times New Roman"/>
+          <w:color w:val="D4D4D4"/>
+          <w:sz w:val="21"/>
+          <w:szCs w:val="21"/>
+        </w:rPr>
+        <w:t xml:space="preserve">  </w:t>
+      </w:r>
+      <w:r>
+        <w:rPr>
+          <w:rFonts w:ascii="Consolas" w:eastAsia="Times New Roman" w:hAnsi="Consolas" w:cs="Times New Roman"/>
+          <w:color w:val="569CD6"/>
+          <w:sz w:val="21"/>
+          <w:szCs w:val="21"/>
+        </w:rPr>
+        <w:t>ports</w:t>
+      </w:r>
+      <w:r>
+        <w:rPr>
+          <w:rFonts w:ascii="Consolas" w:eastAsia="Times New Roman" w:hAnsi="Consolas" w:cs="Times New Roman"/>
+          <w:color w:val="D4D4D4"/>
+          <w:sz w:val="21"/>
+          <w:szCs w:val="21"/>
+        </w:rPr>
+        <w:t>:</w:t>
+      </w:r>
+    </w:p>
+    <w:p>
+      <w:pPr>
+        <w:shd w:val="clear" w:color="auto" w:fill="1E1E1E"/>
+        <w:spacing w:after="0" w:line="285" w:lineRule="atLeast"/>
+        <w:rPr>
+          <w:rFonts w:ascii="Consolas" w:eastAsia="Times New Roman" w:hAnsi="Consolas" w:cs="Times New Roman"/>
+          <w:color w:val="D4D4D4"/>
+          <w:sz w:val="21"/>
+          <w:szCs w:val="21"/>
+        </w:rPr>
+      </w:pPr>
+      <w:r>
+        <w:rPr>
+          <w:rFonts w:ascii="Consolas" w:eastAsia="Times New Roman" w:hAnsi="Consolas" w:cs="Times New Roman"/>
+          <w:color w:val="D4D4D4"/>
+          <w:sz w:val="21"/>
+          <w:szCs w:val="21"/>
+        </w:rPr>
+        <w:t xml:space="preserve">    - </w:t>
+      </w:r>
+      <w:r>
+        <w:rPr>
+          <w:rFonts w:ascii="Consolas" w:eastAsia="Times New Roman" w:hAnsi="Consolas" w:cs="Times New Roman"/>
+          <w:color w:val="569CD6"/>
+          <w:sz w:val="21"/>
+          <w:szCs w:val="21"/>
+        </w:rPr>
+        <w:t>protocol</w:t>
+      </w:r>
+      <w:r>
+        <w:rPr>
+          <w:rFonts w:ascii="Consolas" w:eastAsia="Times New Roman" w:hAnsi="Consolas" w:cs="Times New Roman"/>
+          <w:color w:val="D4D4D4"/>
+          <w:sz w:val="21"/>
+          <w:szCs w:val="21"/>
+        </w:rPr>
+        <w:t xml:space="preserve">: </w:t>
+      </w:r>
+      <w:r>
+        <w:rPr>
+          <w:rFonts w:ascii="Consolas" w:eastAsia="Times New Roman" w:hAnsi="Consolas" w:cs="Times New Roman"/>
+          <w:color w:val="CE9178"/>
+          <w:sz w:val="21"/>
+          <w:szCs w:val="21"/>
+        </w:rPr>
+        <w:t>TCP</w:t>
+      </w:r>
+    </w:p>
+    <w:p>
+      <w:pPr>
+        <w:shd w:val="clear" w:color="auto" w:fill="1E1E1E"/>
+        <w:spacing w:after="0" w:line="285" w:lineRule="atLeast"/>
+        <w:rPr>
+          <w:rFonts w:ascii="Consolas" w:eastAsia="Times New Roman" w:hAnsi="Consolas" w:cs="Times New Roman"/>
+          <w:color w:val="D4D4D4"/>
+          <w:sz w:val="21"/>
+          <w:szCs w:val="21"/>
+        </w:rPr>
+      </w:pPr>
+      <w:r>
+        <w:rPr>
+          <w:rFonts w:ascii="Consolas" w:eastAsia="Times New Roman" w:hAnsi="Consolas" w:cs="Times New Roman"/>
+          <w:color w:val="D4D4D4"/>
+          <w:sz w:val="21"/>
+          <w:szCs w:val="21"/>
+        </w:rPr>
+        <w:t xml:space="preserve">      </w:t>
+      </w:r>
+      <w:r>
+        <w:rPr>
+          <w:rFonts w:ascii="Consolas" w:eastAsia="Times New Roman" w:hAnsi="Consolas" w:cs="Times New Roman"/>
+          <w:color w:val="569CD6"/>
+          <w:sz w:val="21"/>
+          <w:szCs w:val="21"/>
+        </w:rPr>
+        <w:t>port</w:t>
+      </w:r>
+      <w:r>
+        <w:rPr>
+          <w:rFonts w:ascii="Consolas" w:eastAsia="Times New Roman" w:hAnsi="Consolas" w:cs="Times New Roman"/>
+          <w:color w:val="D4D4D4"/>
+          <w:sz w:val="21"/>
+          <w:szCs w:val="21"/>
+        </w:rPr>
+        <w:t xml:space="preserve">: </w:t>
+      </w:r>
+      <w:r>
+        <w:rPr>
+          <w:rFonts w:ascii="Consolas" w:eastAsia="Times New Roman" w:hAnsi="Consolas" w:cs="Times New Roman"/>
+          <w:color w:val="B5CEA8"/>
+          <w:sz w:val="21"/>
+          <w:szCs w:val="21"/>
+        </w:rPr>
+        <w:t>80</w:t>
+      </w:r>
+    </w:p>
+    <w:p>
+      <w:pPr>
+        <w:shd w:val="clear" w:color="auto" w:fill="1E1E1E"/>
+        <w:spacing w:after="0" w:line="285" w:lineRule="atLeast"/>
+        <w:rPr>
+          <w:rFonts w:ascii="Consolas" w:eastAsia="Times New Roman" w:hAnsi="Consolas" w:cs="Times New Roman"/>
+          <w:color w:val="D4D4D4"/>
+          <w:sz w:val="21"/>
+          <w:szCs w:val="21"/>
+        </w:rPr>
+      </w:pPr>
+      <w:r>
+        <w:rPr>
+          <w:rFonts w:ascii="Consolas" w:eastAsia="Times New Roman" w:hAnsi="Consolas" w:cs="Times New Roman"/>
+          <w:color w:val="D4D4D4"/>
+          <w:sz w:val="21"/>
+          <w:szCs w:val="21"/>
+        </w:rPr>
+        <w:t xml:space="preserve">      </w:t>
+      </w:r>
+      <w:r>
+        <w:rPr>
+          <w:rFonts w:ascii="Consolas" w:eastAsia="Times New Roman" w:hAnsi="Consolas" w:cs="Times New Roman"/>
+          <w:color w:val="569CD6"/>
+          <w:sz w:val="21"/>
+          <w:szCs w:val="21"/>
+        </w:rPr>
+        <w:t>targetPort</w:t>
+      </w:r>
+      <w:r>
+        <w:rPr>
+          <w:rFonts w:ascii="Consolas" w:eastAsia="Times New Roman" w:hAnsi="Consolas" w:cs="Times New Roman"/>
+          <w:color w:val="D4D4D4"/>
+          <w:sz w:val="21"/>
+          <w:szCs w:val="21"/>
+        </w:rPr>
+        <w:t xml:space="preserve">: </w:t>
+      </w:r>
+      <w:r>
+        <w:rPr>
+          <w:rFonts w:ascii="Consolas" w:eastAsia="Times New Roman" w:hAnsi="Consolas" w:cs="Times New Roman"/>
+          <w:color w:val="B5CEA8"/>
+          <w:sz w:val="21"/>
+          <w:szCs w:val="21"/>
+        </w:rPr>
+        <w:t>80</w:t>
+      </w:r>
+    </w:p>
+    <w:p>
+      <w:pPr>
+        <w:shd w:val="clear" w:color="auto" w:fill="1E1E1E"/>
+        <w:spacing w:after="0" w:line="285" w:lineRule="atLeast"/>
+        <w:rPr>
+          <w:rFonts w:ascii="Consolas" w:eastAsia="Times New Roman" w:hAnsi="Consolas" w:cs="Times New Roman"/>
+          <w:color w:val="D4D4D4"/>
+          <w:sz w:val="21"/>
+          <w:szCs w:val="21"/>
+        </w:rPr>
+      </w:pPr>
+      <w:r>
+        <w:rPr>
+          <w:rFonts w:ascii="Consolas" w:eastAsia="Times New Roman" w:hAnsi="Consolas" w:cs="Times New Roman"/>
+          <w:color w:val="D4D4D4"/>
+          <w:sz w:val="21"/>
+          <w:szCs w:val="21"/>
+        </w:rPr>
+        <w:t xml:space="preserve">  </w:t>
+      </w:r>
+      <w:r>
+        <w:rPr>
+          <w:rFonts w:ascii="Consolas" w:eastAsia="Times New Roman" w:hAnsi="Consolas" w:cs="Times New Roman"/>
+          <w:color w:val="569CD6"/>
+          <w:sz w:val="21"/>
+          <w:szCs w:val="21"/>
+        </w:rPr>
+        <w:t>type</w:t>
+      </w:r>
+      <w:r>
+        <w:rPr>
+          <w:rFonts w:ascii="Consolas" w:eastAsia="Times New Roman" w:hAnsi="Consolas" w:cs="Times New Roman"/>
+          <w:color w:val="D4D4D4"/>
+          <w:sz w:val="21"/>
+          <w:szCs w:val="21"/>
+        </w:rPr>
+        <w:t xml:space="preserve">: </w:t>
+      </w:r>
+      <w:r>
+        <w:rPr>
+          <w:rFonts w:ascii="Consolas" w:eastAsia="Times New Roman" w:hAnsi="Consolas" w:cs="Times New Roman"/>
+          <w:color w:val="CE9178"/>
+          <w:sz w:val="21"/>
+          <w:szCs w:val="21"/>
+        </w:rPr>
+        <w:t>ClusterIP</w:t>
+      </w:r>
+    </w:p>
+    <w:p>
+      <w:pPr>
+        <w:pStyle w:val="PargrafodaLista"/>
+        <w:ind w:left="1440"/>
+        <w:rPr>
+          <w:rFonts w:ascii="Arial" w:hAnsi="Arial" w:cs="Arial"/>
+          <w:bCs/>
+          <w:color w:val="000000" w:themeColor="text1"/>
+          <w:sz w:val="18"/>
+          <w:szCs w:val="18"/>
+        </w:rPr>
+      </w:pPr>
+    </w:p>
+    <w:p>
+      <w:pPr>
+        <w:rPr>
+          <w:rFonts w:ascii="Arial" w:hAnsi="Arial" w:cs="Arial"/>
+          <w:bCs/>
+          <w:color w:val="000000" w:themeColor="text1"/>
+          <w:sz w:val="18"/>
+          <w:szCs w:val="18"/>
+          <w:lang w:val="pt-BR"/>
+        </w:rPr>
+      </w:pPr>
+      <w:r>
+        <w:rPr>
+          <w:rFonts w:ascii="Arial" w:hAnsi="Arial" w:cs="Arial"/>
+          <w:bCs/>
+          <w:color w:val="000000" w:themeColor="text1"/>
+          <w:sz w:val="18"/>
+          <w:szCs w:val="18"/>
+          <w:lang w:val="pt-BR"/>
+        </w:rPr>
+        <w:t>Isso é necessário, porque o</w:t>
+      </w:r>
+      <w:r>
+        <w:rPr>
+          <w:rFonts w:ascii="Arial" w:hAnsi="Arial" w:cs="Arial"/>
+          <w:bCs/>
+          <w:color w:val="000000" w:themeColor="text1"/>
+          <w:sz w:val="18"/>
+          <w:szCs w:val="18"/>
+          <w:lang w:val="pt-BR"/>
+        </w:rPr>
+        <w:t xml:space="preserve"> IP da pod é dinâmico, e pode se alterar ao reiniciá-la ou ao escalá-la. Desta forma, a variável </w:t>
+      </w:r>
+      <w:r>
+        <w:rPr>
+          <w:rFonts w:ascii="Arial" w:hAnsi="Arial" w:cs="Arial"/>
+          <w:b/>
+          <w:color w:val="000000" w:themeColor="text1"/>
+          <w:sz w:val="18"/>
+          <w:szCs w:val="18"/>
+          <w:lang w:val="pt-BR"/>
+        </w:rPr>
+        <w:t>[NOME_SERVICO]_SERVICE_HOST</w:t>
+      </w:r>
+      <w:r>
+        <w:rPr>
+          <w:rFonts w:ascii="Arial" w:hAnsi="Arial" w:cs="Arial"/>
+          <w:b/>
+          <w:color w:val="000000" w:themeColor="text1"/>
+          <w:sz w:val="18"/>
+          <w:szCs w:val="18"/>
+          <w:lang w:val="pt-BR"/>
+        </w:rPr>
+        <w:t xml:space="preserve"> </w:t>
+      </w:r>
+      <w:r>
+        <w:rPr>
+          <w:rFonts w:ascii="Arial" w:hAnsi="Arial" w:cs="Arial"/>
+          <w:bCs/>
+          <w:color w:val="000000" w:themeColor="text1"/>
+          <w:sz w:val="18"/>
+          <w:szCs w:val="18"/>
+          <w:lang w:val="pt-BR"/>
+        </w:rPr>
+        <w:t>permite que adiquíramos o host da outra pod de forma dinâmica.</w:t>
+      </w:r>
+    </w:p>
+    <w:p>
+      <w:pPr>
+        <w:rPr>
+          <w:rFonts w:ascii="Arial" w:hAnsi="Arial" w:cs="Arial"/>
+          <w:bCs/>
+          <w:color w:val="000000" w:themeColor="text1"/>
+          <w:sz w:val="18"/>
+          <w:szCs w:val="18"/>
+          <w:lang w:val="pt-BR"/>
+        </w:rPr>
+      </w:pPr>
+    </w:p>
+    <w:p>
+      <w:pPr>
+        <w:rPr>
+          <w:rFonts w:ascii="Arial" w:hAnsi="Arial" w:cs="Arial"/>
+          <w:bCs/>
+          <w:color w:val="000000" w:themeColor="text1"/>
+          <w:sz w:val="18"/>
+          <w:szCs w:val="18"/>
+          <w:lang w:val="pt-BR"/>
+        </w:rPr>
+      </w:pPr>
+      <w:r>
+        <w:rPr>
+          <w:rFonts w:ascii="Arial" w:hAnsi="Arial" w:cs="Arial"/>
+          <w:bCs/>
+          <w:color w:val="000000" w:themeColor="text1"/>
+          <w:sz w:val="18"/>
+          <w:szCs w:val="18"/>
+          <w:lang w:val="pt-BR"/>
+        </w:rPr>
+        <w:t>Abaixo, segue um exemplo de como ficaria a URL de conexão com outra pod no código</w:t>
+      </w:r>
+    </w:p>
+    <w:p>
+      <w:pPr>
+        <w:shd w:val="clear" w:color="auto" w:fill="1E1E1E"/>
+        <w:spacing w:after="0" w:line="285" w:lineRule="atLeast"/>
+        <w:rPr>
+          <w:rFonts w:ascii="Consolas" w:eastAsia="Times New Roman" w:hAnsi="Consolas" w:cs="Times New Roman"/>
+          <w:color w:val="D4D4D4"/>
+          <w:sz w:val="21"/>
+          <w:szCs w:val="21"/>
+        </w:rPr>
+      </w:pPr>
+      <w:r>
+        <w:rPr>
+          <w:rFonts w:ascii="Consolas" w:eastAsia="Times New Roman" w:hAnsi="Consolas" w:cs="Times New Roman"/>
+          <w:color w:val="D4D4D4"/>
+          <w:sz w:val="21"/>
+          <w:szCs w:val="21"/>
+        </w:rPr>
+        <w:t xml:space="preserve">    </w:t>
+      </w:r>
+    </w:p>
+    <w:p>
+      <w:pPr>
+        <w:shd w:val="clear" w:color="auto" w:fill="1E1E1E"/>
+        <w:spacing w:after="0" w:line="285" w:lineRule="atLeast"/>
+        <w:rPr>
+          <w:rFonts w:ascii="Consolas" w:eastAsia="Times New Roman" w:hAnsi="Consolas" w:cs="Times New Roman"/>
+          <w:color w:val="D4D4D4"/>
+          <w:sz w:val="21"/>
+          <w:szCs w:val="21"/>
+        </w:rPr>
+      </w:pPr>
+      <w:r>
+        <w:rPr>
+          <w:rFonts w:ascii="Consolas" w:eastAsia="Times New Roman" w:hAnsi="Consolas" w:cs="Times New Roman"/>
+          <w:color w:val="569CD6"/>
+          <w:sz w:val="21"/>
+          <w:szCs w:val="21"/>
+        </w:rPr>
+        <w:t>const</w:t>
+      </w:r>
+      <w:r>
+        <w:rPr>
+          <w:rFonts w:ascii="Consolas" w:eastAsia="Times New Roman" w:hAnsi="Consolas" w:cs="Times New Roman"/>
+          <w:color w:val="D4D4D4"/>
+          <w:sz w:val="21"/>
+          <w:szCs w:val="21"/>
+        </w:rPr>
+        <w:t xml:space="preserve"> </w:t>
+      </w:r>
+      <w:r>
+        <w:rPr>
+          <w:rFonts w:ascii="Consolas" w:eastAsia="Times New Roman" w:hAnsi="Consolas" w:cs="Times New Roman"/>
+          <w:color w:val="4FC1FF"/>
+          <w:sz w:val="21"/>
+          <w:szCs w:val="21"/>
+        </w:rPr>
+        <w:t>hashedPW</w:t>
+      </w:r>
+      <w:r>
+        <w:rPr>
+          <w:rFonts w:ascii="Consolas" w:eastAsia="Times New Roman" w:hAnsi="Consolas" w:cs="Times New Roman"/>
+          <w:color w:val="D4D4D4"/>
+          <w:sz w:val="21"/>
+          <w:szCs w:val="21"/>
+        </w:rPr>
+        <w:t xml:space="preserve"> = </w:t>
+      </w:r>
+      <w:r>
+        <w:rPr>
+          <w:rFonts w:ascii="Consolas" w:eastAsia="Times New Roman" w:hAnsi="Consolas" w:cs="Times New Roman"/>
+          <w:color w:val="C586C0"/>
+          <w:sz w:val="21"/>
+          <w:szCs w:val="21"/>
+        </w:rPr>
+        <w:t>await</w:t>
+      </w:r>
+      <w:r>
+        <w:rPr>
+          <w:rFonts w:ascii="Consolas" w:eastAsia="Times New Roman" w:hAnsi="Consolas" w:cs="Times New Roman"/>
+          <w:color w:val="D4D4D4"/>
+          <w:sz w:val="21"/>
+          <w:szCs w:val="21"/>
+        </w:rPr>
+        <w:t xml:space="preserve"> </w:t>
+      </w:r>
+      <w:r>
+        <w:rPr>
+          <w:rFonts w:ascii="Consolas" w:eastAsia="Times New Roman" w:hAnsi="Consolas" w:cs="Times New Roman"/>
+          <w:color w:val="9CDCFE"/>
+          <w:sz w:val="21"/>
+          <w:szCs w:val="21"/>
+        </w:rPr>
+        <w:t>axios</w:t>
+      </w:r>
+      <w:r>
+        <w:rPr>
+          <w:rFonts w:ascii="Consolas" w:eastAsia="Times New Roman" w:hAnsi="Consolas" w:cs="Times New Roman"/>
+          <w:color w:val="D4D4D4"/>
+          <w:sz w:val="21"/>
+          <w:szCs w:val="21"/>
+        </w:rPr>
+        <w:t>.</w:t>
+      </w:r>
+      <w:r>
+        <w:rPr>
+          <w:rFonts w:ascii="Consolas" w:eastAsia="Times New Roman" w:hAnsi="Consolas" w:cs="Times New Roman"/>
+          <w:color w:val="DCDCAA"/>
+          <w:sz w:val="21"/>
+          <w:szCs w:val="21"/>
+        </w:rPr>
+        <w:t>get</w:t>
+      </w:r>
+      <w:r>
+        <w:rPr>
+          <w:rFonts w:ascii="Consolas" w:eastAsia="Times New Roman" w:hAnsi="Consolas" w:cs="Times New Roman"/>
+          <w:color w:val="D4D4D4"/>
+          <w:sz w:val="21"/>
+          <w:szCs w:val="21"/>
+        </w:rPr>
+        <w:t>(</w:t>
+      </w:r>
+      <w:r>
+        <w:rPr>
+          <w:rFonts w:ascii="Consolas" w:eastAsia="Times New Roman" w:hAnsi="Consolas" w:cs="Times New Roman"/>
+          <w:color w:val="CE9178"/>
+          <w:sz w:val="21"/>
+          <w:szCs w:val="21"/>
+        </w:rPr>
+        <w:t>`http://</w:t>
+      </w:r>
+      <w:r>
+        <w:rPr>
+          <w:rFonts w:ascii="Consolas" w:eastAsia="Times New Roman" w:hAnsi="Consolas" w:cs="Times New Roman"/>
+          <w:color w:val="569CD6"/>
+          <w:sz w:val="21"/>
+          <w:szCs w:val="21"/>
+        </w:rPr>
+        <w:t>${</w:t>
+      </w:r>
+      <w:r>
+        <w:rPr>
+          <w:rFonts w:ascii="Consolas" w:eastAsia="Times New Roman" w:hAnsi="Consolas" w:cs="Times New Roman"/>
+          <w:color w:val="9CDCFE"/>
+          <w:sz w:val="21"/>
+          <w:szCs w:val="21"/>
+        </w:rPr>
+        <w:t>process</w:t>
+      </w:r>
+      <w:r>
+        <w:rPr>
+          <w:rFonts w:ascii="Consolas" w:eastAsia="Times New Roman" w:hAnsi="Consolas" w:cs="Times New Roman"/>
+          <w:color w:val="D4D4D4"/>
+          <w:sz w:val="21"/>
+          <w:szCs w:val="21"/>
+        </w:rPr>
+        <w:t>.</w:t>
+      </w:r>
+      <w:r>
+        <w:rPr>
+          <w:rFonts w:ascii="Consolas" w:eastAsia="Times New Roman" w:hAnsi="Consolas" w:cs="Times New Roman"/>
+          <w:color w:val="9CDCFE"/>
+          <w:sz w:val="21"/>
+          <w:szCs w:val="21"/>
+        </w:rPr>
+        <w:t>env</w:t>
+      </w:r>
+      <w:r>
+        <w:rPr>
+          <w:rFonts w:ascii="Consolas" w:eastAsia="Times New Roman" w:hAnsi="Consolas" w:cs="Times New Roman"/>
+          <w:color w:val="D4D4D4"/>
+          <w:sz w:val="21"/>
+          <w:szCs w:val="21"/>
+        </w:rPr>
+        <w:t>.</w:t>
+      </w:r>
+      <w:r>
+        <w:rPr>
+          <w:rFonts w:ascii="Consolas" w:eastAsia="Times New Roman" w:hAnsi="Consolas" w:cs="Times New Roman"/>
+          <w:color w:val="4FC1FF"/>
+          <w:sz w:val="21"/>
+          <w:szCs w:val="21"/>
+        </w:rPr>
+        <w:t>SERV_AUTH_SERVICE_HOST</w:t>
+      </w:r>
+      <w:r>
+        <w:rPr>
+          <w:rFonts w:ascii="Consolas" w:eastAsia="Times New Roman" w:hAnsi="Consolas" w:cs="Times New Roman"/>
+          <w:color w:val="569CD6"/>
+          <w:sz w:val="21"/>
+          <w:szCs w:val="21"/>
+        </w:rPr>
+        <w:t>}</w:t>
+      </w:r>
+      <w:r>
+        <w:rPr>
+          <w:rFonts w:ascii="Consolas" w:eastAsia="Times New Roman" w:hAnsi="Consolas" w:cs="Times New Roman"/>
+          <w:color w:val="CE9178"/>
+          <w:sz w:val="21"/>
+          <w:szCs w:val="21"/>
+        </w:rPr>
+        <w:t>/hashed-password/`</w:t>
+      </w:r>
+      <w:r>
+        <w:rPr>
+          <w:rFonts w:ascii="Consolas" w:eastAsia="Times New Roman" w:hAnsi="Consolas" w:cs="Times New Roman"/>
+          <w:color w:val="D4D4D4"/>
+          <w:sz w:val="21"/>
+          <w:szCs w:val="21"/>
+        </w:rPr>
+        <w:t xml:space="preserve"> + </w:t>
+      </w:r>
+      <w:r>
+        <w:rPr>
+          <w:rFonts w:ascii="Consolas" w:eastAsia="Times New Roman" w:hAnsi="Consolas" w:cs="Times New Roman"/>
+          <w:color w:val="4FC1FF"/>
+          <w:sz w:val="21"/>
+          <w:szCs w:val="21"/>
+        </w:rPr>
+        <w:t>password</w:t>
+      </w:r>
+      <w:r>
+        <w:rPr>
+          <w:rFonts w:ascii="Consolas" w:eastAsia="Times New Roman" w:hAnsi="Consolas" w:cs="Times New Roman"/>
+          <w:color w:val="D4D4D4"/>
+          <w:sz w:val="21"/>
+          <w:szCs w:val="21"/>
+        </w:rPr>
+        <w:t>);</w:t>
+      </w:r>
+    </w:p>
+    <w:p>
+      <w:pPr>
+        <w:shd w:val="clear" w:color="auto" w:fill="1E1E1E"/>
+        <w:spacing w:after="0" w:line="285" w:lineRule="atLeast"/>
+        <w:rPr>
+          <w:rFonts w:ascii="Consolas" w:eastAsia="Times New Roman" w:hAnsi="Consolas" w:cs="Times New Roman"/>
+          <w:color w:val="D4D4D4"/>
+          <w:sz w:val="21"/>
+          <w:szCs w:val="21"/>
+        </w:rPr>
+      </w:pPr>
+    </w:p>
+    <w:p>
+      <w:pPr>
+        <w:rPr>
+          <w:rFonts w:ascii="Arial" w:hAnsi="Arial" w:cs="Arial"/>
+          <w:bCs/>
+          <w:color w:val="000000" w:themeColor="text1"/>
+          <w:sz w:val="18"/>
+          <w:szCs w:val="18"/>
+        </w:rPr>
+      </w:pPr>
+    </w:p>
+    <w:p>
+      <w:pPr>
+        <w:rPr>
+          <w:rFonts w:ascii="Arial" w:hAnsi="Arial" w:cs="Arial"/>
+          <w:bCs/>
+          <w:color w:val="FF0000"/>
+          <w:sz w:val="18"/>
+          <w:szCs w:val="18"/>
+          <w:lang w:val="pt-BR"/>
+        </w:rPr>
+      </w:pPr>
+      <w:r>
+        <w:rPr>
+          <w:rFonts w:ascii="Arial" w:hAnsi="Arial" w:cs="Arial"/>
+          <w:bCs/>
+          <w:color w:val="000000" w:themeColor="text1"/>
+          <w:sz w:val="18"/>
+          <w:szCs w:val="18"/>
+          <w:lang w:val="pt-BR"/>
+        </w:rPr>
+        <w:t xml:space="preserve">Alternativamente, podemos consultar o IP do serviço de exposição pelo comando </w:t>
+      </w:r>
+      <w:r>
+        <w:rPr>
+          <w:rFonts w:ascii="Arial" w:hAnsi="Arial" w:cs="Arial"/>
+          <w:b/>
+          <w:color w:val="FF0000"/>
+          <w:sz w:val="18"/>
+          <w:szCs w:val="18"/>
+          <w:lang w:val="pt-BR"/>
+        </w:rPr>
+        <w:t>kubectl get services</w:t>
+      </w:r>
+      <w:r>
+        <w:rPr>
+          <w:rFonts w:ascii="Arial" w:hAnsi="Arial" w:cs="Arial"/>
+          <w:bCs/>
+          <w:color w:val="FF0000"/>
+          <w:sz w:val="18"/>
+          <w:szCs w:val="18"/>
+          <w:lang w:val="pt-BR"/>
+        </w:rPr>
+        <w:t xml:space="preserve"> </w:t>
+      </w:r>
+      <w:r>
+        <w:rPr>
+          <w:rFonts w:ascii="Arial" w:hAnsi="Arial" w:cs="Arial"/>
+          <w:bCs/>
+          <w:color w:val="000000" w:themeColor="text1"/>
+          <w:sz w:val="18"/>
+          <w:szCs w:val="18"/>
+          <w:lang w:val="pt-BR"/>
+        </w:rPr>
+        <w:t>e</w:t>
+      </w:r>
+      <w:r>
+        <w:rPr>
+          <w:rFonts w:ascii="Arial" w:hAnsi="Arial" w:cs="Arial"/>
+          <w:bCs/>
+          <w:color w:val="FF0000"/>
+          <w:sz w:val="18"/>
+          <w:szCs w:val="18"/>
+          <w:lang w:val="pt-BR"/>
+        </w:rPr>
+        <w:t xml:space="preserve"> </w:t>
+      </w:r>
+      <w:r>
+        <w:rPr>
+          <w:rFonts w:ascii="Arial" w:hAnsi="Arial" w:cs="Arial"/>
+          <w:bCs/>
+          <w:color w:val="000000" w:themeColor="text1"/>
+          <w:sz w:val="18"/>
+          <w:szCs w:val="18"/>
+          <w:lang w:val="pt-BR"/>
+        </w:rPr>
+        <w:t>utilizá-lo como host no código. O problema disso é que não pegaríamos o IP de forma dinâmica.</w:t>
+      </w:r>
+      <w:r>
+        <w:rPr>
+          <w:rFonts w:ascii="Arial" w:hAnsi="Arial" w:cs="Arial"/>
+          <w:bCs/>
+          <w:color w:val="FF0000"/>
+          <w:sz w:val="18"/>
+          <w:szCs w:val="18"/>
+          <w:lang w:val="pt-BR"/>
+        </w:rPr>
+        <w:t xml:space="preserve"> </w:t>
+      </w:r>
     </w:p>
     <w:p>
       <w:pPr>
@@ -17638,6 +18872,7 @@
           <w:sz w:val="32"/>
           <w:szCs w:val="32"/>
           <w:u w:val="single"/>
+          <w:lang w:val="pt-BR"/>
         </w:rPr>
       </w:pPr>
     </w:p>
@@ -17649,6 +18884,7 @@
           <w:color w:val="000000" w:themeColor="text1"/>
           <w:sz w:val="18"/>
           <w:szCs w:val="18"/>
+          <w:lang w:val="pt-BR"/>
         </w:rPr>
       </w:pPr>
     </w:p>
@@ -17659,6 +18895,7 @@
           <w:bCs/>
           <w:sz w:val="18"/>
           <w:szCs w:val="18"/>
+          <w:lang w:val="pt-BR"/>
         </w:rPr>
       </w:pPr>
     </w:p>
@@ -18373,6 +19610,97 @@
     </w:lvl>
   </w:abstractNum>
   <w:abstractNum w:abstractNumId="7" w15:restartNumberingAfterBreak="0">
+    <w:nsid w:val="601D0565"/>
+    <w:multiLevelType w:val="hybridMultilevel"/>
+    <w:tmpl w:val="0BF64A42"/>
+    <w:lvl w:ilvl="0" w:tplc="0409000F">
+      <w:start w:val="1"/>
+      <w:numFmt w:val="decimal"/>
+      <w:lvlText w:val="%1."/>
+      <w:lvlJc w:val="left"/>
+      <w:pPr>
+        <w:ind w:left="720" w:hanging="360"/>
+      </w:pPr>
+      <w:rPr>
+        <w:rFonts w:hint="default"/>
+        <w:b w:val="0"/>
+        <w:u w:val="none"/>
+      </w:rPr>
+    </w:lvl>
+    <w:lvl w:ilvl="1" w:tplc="04090019" w:tentative="1">
+      <w:start w:val="1"/>
+      <w:numFmt w:val="lowerLetter"/>
+      <w:lvlText w:val="%2."/>
+      <w:lvlJc w:val="left"/>
+      <w:pPr>
+        <w:ind w:left="1440" w:hanging="360"/>
+      </w:pPr>
+    </w:lvl>
+    <w:lvl w:ilvl="2" w:tplc="0409001B" w:tentative="1">
+      <w:start w:val="1"/>
+      <w:numFmt w:val="lowerRoman"/>
+      <w:lvlText w:val="%3."/>
+      <w:lvlJc w:val="right"/>
+      <w:pPr>
+        <w:ind w:left="2160" w:hanging="180"/>
+      </w:pPr>
+    </w:lvl>
+    <w:lvl w:ilvl="3" w:tplc="0409000F" w:tentative="1">
+      <w:start w:val="1"/>
+      <w:numFmt w:val="decimal"/>
+      <w:lvlText w:val="%4."/>
+      <w:lvlJc w:val="left"/>
+      <w:pPr>
+        <w:ind w:left="2880" w:hanging="360"/>
+      </w:pPr>
+    </w:lvl>
+    <w:lvl w:ilvl="4" w:tplc="04090019" w:tentative="1">
+      <w:start w:val="1"/>
+      <w:numFmt w:val="lowerLetter"/>
+      <w:lvlText w:val="%5."/>
+      <w:lvlJc w:val="left"/>
+      <w:pPr>
+        <w:ind w:left="3600" w:hanging="360"/>
+      </w:pPr>
+    </w:lvl>
+    <w:lvl w:ilvl="5" w:tplc="0409001B" w:tentative="1">
+      <w:start w:val="1"/>
+      <w:numFmt w:val="lowerRoman"/>
+      <w:lvlText w:val="%6."/>
+      <w:lvlJc w:val="right"/>
+      <w:pPr>
+        <w:ind w:left="4320" w:hanging="180"/>
+      </w:pPr>
+    </w:lvl>
+    <w:lvl w:ilvl="6" w:tplc="0409000F" w:tentative="1">
+      <w:start w:val="1"/>
+      <w:numFmt w:val="decimal"/>
+      <w:lvlText w:val="%7."/>
+      <w:lvlJc w:val="left"/>
+      <w:pPr>
+        <w:ind w:left="5040" w:hanging="360"/>
+      </w:pPr>
+    </w:lvl>
+    <w:lvl w:ilvl="7" w:tplc="04090019" w:tentative="1">
+      <w:start w:val="1"/>
+      <w:numFmt w:val="lowerLetter"/>
+      <w:lvlText w:val="%8."/>
+      <w:lvlJc w:val="left"/>
+      <w:pPr>
+        <w:ind w:left="5760" w:hanging="360"/>
+      </w:pPr>
+    </w:lvl>
+    <w:lvl w:ilvl="8" w:tplc="0409001B" w:tentative="1">
+      <w:start w:val="1"/>
+      <w:numFmt w:val="lowerRoman"/>
+      <w:lvlText w:val="%9."/>
+      <w:lvlJc w:val="right"/>
+      <w:pPr>
+        <w:ind w:left="6480" w:hanging="180"/>
+      </w:pPr>
+    </w:lvl>
+  </w:abstractNum>
+  <w:abstractNum w:abstractNumId="8" w15:restartNumberingAfterBreak="0">
     <w:nsid w:val="61B7066D"/>
     <w:multiLevelType w:val="hybridMultilevel"/>
     <w:tmpl w:val="85C43FE0"/>
@@ -18485,7 +19813,7 @@
       </w:rPr>
     </w:lvl>
   </w:abstractNum>
-  <w:abstractNum w:abstractNumId="8" w15:restartNumberingAfterBreak="0">
+  <w:abstractNum w:abstractNumId="9" w15:restartNumberingAfterBreak="0">
     <w:nsid w:val="64893597"/>
     <w:multiLevelType w:val="hybridMultilevel"/>
     <w:tmpl w:val="FA7030F0"/>
@@ -18592,6 +19920,119 @@
       <w:lvlJc w:val="left"/>
       <w:pPr>
         <w:ind w:left="6480" w:hanging="360"/>
+      </w:pPr>
+      <w:rPr>
+        <w:rFonts w:ascii="Wingdings" w:hAnsi="Wingdings" w:hint="default"/>
+      </w:rPr>
+    </w:lvl>
+  </w:abstractNum>
+  <w:abstractNum w:abstractNumId="10" w15:restartNumberingAfterBreak="0">
+    <w:nsid w:val="66632ED9"/>
+    <w:multiLevelType w:val="hybridMultilevel"/>
+    <w:tmpl w:val="C9D0C67E"/>
+    <w:lvl w:ilvl="0" w:tplc="04090001">
+      <w:start w:val="1"/>
+      <w:numFmt w:val="bullet"/>
+      <w:lvlText w:val=""/>
+      <w:lvlJc w:val="left"/>
+      <w:pPr>
+        <w:ind w:left="1440" w:hanging="360"/>
+      </w:pPr>
+      <w:rPr>
+        <w:rFonts w:ascii="Symbol" w:hAnsi="Symbol" w:hint="default"/>
+      </w:rPr>
+    </w:lvl>
+    <w:lvl w:ilvl="1" w:tplc="04090003" w:tentative="1">
+      <w:start w:val="1"/>
+      <w:numFmt w:val="bullet"/>
+      <w:lvlText w:val="o"/>
+      <w:lvlJc w:val="left"/>
+      <w:pPr>
+        <w:ind w:left="2160" w:hanging="360"/>
+      </w:pPr>
+      <w:rPr>
+        <w:rFonts w:ascii="Courier New" w:hAnsi="Courier New" w:cs="Courier New" w:hint="default"/>
+      </w:rPr>
+    </w:lvl>
+    <w:lvl w:ilvl="2" w:tplc="04090005" w:tentative="1">
+      <w:start w:val="1"/>
+      <w:numFmt w:val="bullet"/>
+      <w:lvlText w:val=""/>
+      <w:lvlJc w:val="left"/>
+      <w:pPr>
+        <w:ind w:left="2880" w:hanging="360"/>
+      </w:pPr>
+      <w:rPr>
+        <w:rFonts w:ascii="Wingdings" w:hAnsi="Wingdings" w:hint="default"/>
+      </w:rPr>
+    </w:lvl>
+    <w:lvl w:ilvl="3" w:tplc="04090001" w:tentative="1">
+      <w:start w:val="1"/>
+      <w:numFmt w:val="bullet"/>
+      <w:lvlText w:val=""/>
+      <w:lvlJc w:val="left"/>
+      <w:pPr>
+        <w:ind w:left="3600" w:hanging="360"/>
+      </w:pPr>
+      <w:rPr>
+        <w:rFonts w:ascii="Symbol" w:hAnsi="Symbol" w:hint="default"/>
+      </w:rPr>
+    </w:lvl>
+    <w:lvl w:ilvl="4" w:tplc="04090003" w:tentative="1">
+      <w:start w:val="1"/>
+      <w:numFmt w:val="bullet"/>
+      <w:lvlText w:val="o"/>
+      <w:lvlJc w:val="left"/>
+      <w:pPr>
+        <w:ind w:left="4320" w:hanging="360"/>
+      </w:pPr>
+      <w:rPr>
+        <w:rFonts w:ascii="Courier New" w:hAnsi="Courier New" w:cs="Courier New" w:hint="default"/>
+      </w:rPr>
+    </w:lvl>
+    <w:lvl w:ilvl="5" w:tplc="04090005" w:tentative="1">
+      <w:start w:val="1"/>
+      <w:numFmt w:val="bullet"/>
+      <w:lvlText w:val=""/>
+      <w:lvlJc w:val="left"/>
+      <w:pPr>
+        <w:ind w:left="5040" w:hanging="360"/>
+      </w:pPr>
+      <w:rPr>
+        <w:rFonts w:ascii="Wingdings" w:hAnsi="Wingdings" w:hint="default"/>
+      </w:rPr>
+    </w:lvl>
+    <w:lvl w:ilvl="6" w:tplc="04090001" w:tentative="1">
+      <w:start w:val="1"/>
+      <w:numFmt w:val="bullet"/>
+      <w:lvlText w:val=""/>
+      <w:lvlJc w:val="left"/>
+      <w:pPr>
+        <w:ind w:left="5760" w:hanging="360"/>
+      </w:pPr>
+      <w:rPr>
+        <w:rFonts w:ascii="Symbol" w:hAnsi="Symbol" w:hint="default"/>
+      </w:rPr>
+    </w:lvl>
+    <w:lvl w:ilvl="7" w:tplc="04090003" w:tentative="1">
+      <w:start w:val="1"/>
+      <w:numFmt w:val="bullet"/>
+      <w:lvlText w:val="o"/>
+      <w:lvlJc w:val="left"/>
+      <w:pPr>
+        <w:ind w:left="6480" w:hanging="360"/>
+      </w:pPr>
+      <w:rPr>
+        <w:rFonts w:ascii="Courier New" w:hAnsi="Courier New" w:cs="Courier New" w:hint="default"/>
+      </w:rPr>
+    </w:lvl>
+    <w:lvl w:ilvl="8" w:tplc="04090005" w:tentative="1">
+      <w:start w:val="1"/>
+      <w:numFmt w:val="bullet"/>
+      <w:lvlText w:val=""/>
+      <w:lvlJc w:val="left"/>
+      <w:pPr>
+        <w:ind w:left="7200" w:hanging="360"/>
       </w:pPr>
       <w:rPr>
         <w:rFonts w:ascii="Wingdings" w:hAnsi="Wingdings" w:hint="default"/>
@@ -18608,7 +20049,7 @@
     <w:abstractNumId w:val="1"/>
   </w:num>
   <w:num w:numId="4">
-    <w:abstractNumId w:val="7"/>
+    <w:abstractNumId w:val="8"/>
   </w:num>
   <w:num w:numId="5">
     <w:abstractNumId w:val="6"/>
@@ -18623,7 +20064,13 @@
     <w:abstractNumId w:val="3"/>
   </w:num>
   <w:num w:numId="9">
-    <w:abstractNumId w:val="8"/>
+    <w:abstractNumId w:val="9"/>
+  </w:num>
+  <w:num w:numId="10">
+    <w:abstractNumId w:val="7"/>
+  </w:num>
+  <w:num w:numId="11">
+    <w:abstractNumId w:val="10"/>
   </w:num>
 </w:numbering>
 </file>

</xml_diff>

<commit_message>
233 - Taking notes on DNS for pod-to-pod communication
</commit_message>
<xml_diff>
--- a/Anotacoes-Kubernetes.docx
+++ b/Anotacoes-Kubernetes.docx
@@ -17600,7 +17600,6 @@
           <w:sz w:val="18"/>
           <w:szCs w:val="18"/>
           <w:u w:val="single"/>
-          <w:lang w:val="pt-BR"/>
         </w:rPr>
       </w:pPr>
     </w:p>
@@ -17612,6 +17611,7 @@
           <w:color w:val="000000" w:themeColor="text1"/>
           <w:sz w:val="18"/>
           <w:szCs w:val="18"/>
+          <w:lang w:val="pt-BR"/>
         </w:rPr>
       </w:pPr>
       <w:r>
@@ -17622,44 +17622,101 @@
           <w:sz w:val="18"/>
           <w:szCs w:val="18"/>
           <w:u w:val="single"/>
-        </w:rPr>
-        <w:t>Pod-</w:t>
-      </w:r>
-      <w:r>
-        <w:rPr>
-          <w:rFonts w:ascii="Arial" w:hAnsi="Arial" w:cs="Arial"/>
-          <w:b/>
-          <w:color w:val="000000" w:themeColor="text1"/>
-          <w:sz w:val="18"/>
-          <w:szCs w:val="18"/>
+          <w:lang w:val="pt-BR"/>
+        </w:rPr>
+        <w:t>Pod-to-Pod networking</w:t>
+      </w:r>
+      <w:r>
+        <w:rPr>
+          <w:rFonts w:ascii="Arial" w:hAnsi="Arial" w:cs="Arial"/>
+          <w:bCs/>
+          <w:color w:val="000000" w:themeColor="text1"/>
+          <w:sz w:val="18"/>
+          <w:szCs w:val="18"/>
+          <w:lang w:val="pt-BR"/>
+        </w:rPr>
+        <w:t>.</w:t>
+      </w:r>
+    </w:p>
+    <w:p>
+      <w:pPr>
+        <w:rPr>
+          <w:rFonts w:ascii="Arial" w:hAnsi="Arial" w:cs="Arial"/>
+          <w:bCs/>
+          <w:color w:val="000000" w:themeColor="text1"/>
+          <w:sz w:val="18"/>
+          <w:szCs w:val="18"/>
+          <w:lang w:val="pt-BR"/>
+        </w:rPr>
+      </w:pPr>
+      <w:r>
+        <w:rPr>
+          <w:rFonts w:ascii="Arial" w:hAnsi="Arial" w:cs="Arial"/>
+          <w:bCs/>
+          <w:color w:val="000000" w:themeColor="text1"/>
+          <w:sz w:val="18"/>
+          <w:szCs w:val="18"/>
+          <w:lang w:val="pt-BR"/>
+        </w:rPr>
+        <w:t xml:space="preserve">Para realizarmos a comunicação </w:t>
+      </w:r>
+      <w:r>
+        <w:rPr>
+          <w:rFonts w:ascii="Arial" w:hAnsi="Arial" w:cs="Arial"/>
+          <w:bCs/>
+          <w:color w:val="000000" w:themeColor="text1"/>
+          <w:sz w:val="18"/>
+          <w:szCs w:val="18"/>
+          <w:lang w:val="pt-BR"/>
+        </w:rPr>
+        <w:t>entre duas pods, seguem informações:</w:t>
+      </w:r>
+    </w:p>
+    <w:p>
+      <w:pPr>
+        <w:rPr>
+          <w:rFonts w:ascii="Arial" w:hAnsi="Arial" w:cs="Arial"/>
+          <w:bCs/>
+          <w:color w:val="000000" w:themeColor="text1"/>
+          <w:sz w:val="18"/>
+          <w:szCs w:val="18"/>
+          <w:lang w:val="pt-BR"/>
+        </w:rPr>
+      </w:pPr>
+    </w:p>
+    <w:p>
+      <w:pPr>
+        <w:rPr>
+          <w:rFonts w:ascii="Arial" w:hAnsi="Arial" w:cs="Arial"/>
+          <w:b/>
+          <w:color w:val="7030A0"/>
           <w:u w:val="single"/>
-        </w:rPr>
-        <w:t>to-Pod</w:t>
-      </w:r>
-      <w:r>
-        <w:rPr>
-          <w:rFonts w:ascii="Arial" w:hAnsi="Arial" w:cs="Arial"/>
-          <w:b/>
-          <w:color w:val="000000" w:themeColor="text1"/>
-          <w:sz w:val="18"/>
-          <w:szCs w:val="18"/>
+          <w:lang w:val="pt-BR"/>
+        </w:rPr>
+      </w:pPr>
+      <w:r>
+        <w:rPr>
+          <w:rFonts w:ascii="Arial" w:hAnsi="Arial" w:cs="Arial"/>
+          <w:b/>
+          <w:color w:val="7030A0"/>
           <w:u w:val="single"/>
-        </w:rPr>
-        <w:t xml:space="preserve"> networking</w:t>
-      </w:r>
-      <w:r>
+          <w:lang w:val="pt-BR"/>
+        </w:rPr>
+        <w:t>MÉTODO 1</w:t>
+      </w:r>
+    </w:p>
+    <w:p>
+      <w:pPr>
         <w:rPr>
           <w:rFonts w:ascii="Arial" w:hAnsi="Arial" w:cs="Arial"/>
           <w:bCs/>
           <w:color w:val="000000" w:themeColor="text1"/>
           <w:sz w:val="18"/>
           <w:szCs w:val="18"/>
-        </w:rPr>
-        <w:t>.</w:t>
-      </w:r>
-    </w:p>
-    <w:p>
-      <w:pPr>
+          <w:lang w:val="pt-BR"/>
+        </w:rPr>
+      </w:pPr>
+      <w:r>
         <w:rPr>
           <w:rFonts w:ascii="Arial" w:hAnsi="Arial" w:cs="Arial"/>
           <w:bCs/>
@@ -17668,7 +17725,8 @@
           <w:szCs w:val="18"/>
           <w:lang w:val="pt-BR"/>
         </w:rPr>
-      </w:pPr>
+        <w:t>O Kubernetes cria variáveis de ambiente automaticamente,</w:t>
+      </w:r>
       <w:r>
         <w:rPr>
           <w:rFonts w:ascii="Arial" w:hAnsi="Arial" w:cs="Arial"/>
@@ -17678,7 +17736,7 @@
           <w:szCs w:val="18"/>
           <w:lang w:val="pt-BR"/>
         </w:rPr>
-        <w:t xml:space="preserve">Para realizarmos a comunicação </w:t>
+        <w:t xml:space="preserve"> que podem ser usadas na String de comunicação/requisição. As variáveis são criadas</w:t>
       </w:r>
       <w:r>
         <w:rPr>
@@ -17689,16 +17747,11 @@
           <w:szCs w:val="18"/>
           <w:lang w:val="pt-BR"/>
         </w:rPr>
-        <w:t>entre duas pods, seguem informações:</w:t>
-      </w:r>
-    </w:p>
-    <w:p>
-      <w:pPr>
-        <w:pStyle w:val="PargrafodaLista"/>
-        <w:numPr>
-          <w:ilvl w:val="0"/>
-          <w:numId w:val="10"/>
-        </w:numPr>
+        <w:t xml:space="preserve"> seguindo o seguinte padrão:</w:t>
+      </w:r>
+    </w:p>
+    <w:p>
+      <w:pPr>
         <w:rPr>
           <w:rFonts w:ascii="Arial" w:hAnsi="Arial" w:cs="Arial"/>
           <w:bCs/>
@@ -17711,36 +17764,38 @@
       <w:r>
         <w:rPr>
           <w:rFonts w:ascii="Arial" w:hAnsi="Arial" w:cs="Arial"/>
+          <w:b/>
+          <w:color w:val="000000" w:themeColor="text1"/>
+          <w:sz w:val="18"/>
+          <w:szCs w:val="18"/>
+          <w:lang w:val="pt-BR"/>
+        </w:rPr>
+        <w:t>Variável criada:</w:t>
+      </w:r>
+      <w:r>
+        <w:rPr>
+          <w:rFonts w:ascii="Arial" w:hAnsi="Arial" w:cs="Arial"/>
           <w:bCs/>
           <w:color w:val="000000" w:themeColor="text1"/>
           <w:sz w:val="18"/>
           <w:szCs w:val="18"/>
           <w:lang w:val="pt-BR"/>
         </w:rPr>
-        <w:t>O Kubernetes cria variáveis de ambiente automaticamente, seguindo o seguinte padrão:</w:t>
-      </w:r>
-    </w:p>
-    <w:p>
-      <w:pPr>
-        <w:pStyle w:val="PargrafodaLista"/>
-        <w:rPr>
-          <w:rFonts w:ascii="Arial" w:hAnsi="Arial" w:cs="Arial"/>
-          <w:b/>
+        <w:t xml:space="preserve"> Nome do serviço que expõe as portas, em </w:t>
+      </w:r>
+      <w:r>
+        <w:rPr>
+          <w:rFonts w:ascii="Arial" w:hAnsi="Arial" w:cs="Arial"/>
+          <w:bCs/>
           <w:color w:val="000000" w:themeColor="text1"/>
           <w:sz w:val="18"/>
           <w:szCs w:val="18"/>
           <w:u w:val="single"/>
           <w:lang w:val="pt-BR"/>
         </w:rPr>
-      </w:pPr>
-    </w:p>
-    <w:p>
-      <w:pPr>
-        <w:pStyle w:val="PargrafodaLista"/>
-        <w:numPr>
-          <w:ilvl w:val="0"/>
-          <w:numId w:val="11"/>
-        </w:numPr>
+        <w:t>CAPS LOCK</w:t>
+      </w:r>
+      <w:r>
         <w:rPr>
           <w:rFonts w:ascii="Arial" w:hAnsi="Arial" w:cs="Arial"/>
           <w:bCs/>
@@ -17749,19 +17804,22 @@
           <w:szCs w:val="18"/>
           <w:lang w:val="pt-BR"/>
         </w:rPr>
-      </w:pPr>
-      <w:r>
-        <w:rPr>
-          <w:rFonts w:ascii="Arial" w:hAnsi="Arial" w:cs="Arial"/>
-          <w:b/>
-          <w:color w:val="000000" w:themeColor="text1"/>
-          <w:sz w:val="18"/>
-          <w:szCs w:val="18"/>
-          <w:lang w:val="pt-BR"/>
-        </w:rPr>
-        <w:t>Variável criada:</w:t>
-      </w:r>
-      <w:r>
+        <w:t xml:space="preserve">, </w:t>
+      </w:r>
+      <w:r>
+        <w:rPr>
+          <w:rFonts w:ascii="Arial" w:hAnsi="Arial" w:cs="Arial"/>
+          <w:b/>
+          <w:color w:val="000000" w:themeColor="text1"/>
+          <w:sz w:val="18"/>
+          <w:szCs w:val="18"/>
+          <w:lang w:val="pt-BR"/>
+        </w:rPr>
+        <w:t>substituindo os - por _</w:t>
+      </w:r>
+    </w:p>
+    <w:p>
+      <w:pPr>
         <w:rPr>
           <w:rFonts w:ascii="Arial" w:hAnsi="Arial" w:cs="Arial"/>
           <w:bCs/>
@@ -17770,7 +17828,17 @@
           <w:szCs w:val="18"/>
           <w:lang w:val="pt-BR"/>
         </w:rPr>
-        <w:t xml:space="preserve"> Nome do serviço que expõe as portas, em </w:t>
+      </w:pPr>
+      <w:r>
+        <w:rPr>
+          <w:rFonts w:ascii="Arial" w:hAnsi="Arial" w:cs="Arial"/>
+          <w:b/>
+          <w:color w:val="000000" w:themeColor="text1"/>
+          <w:sz w:val="18"/>
+          <w:szCs w:val="18"/>
+          <w:lang w:val="pt-BR"/>
+        </w:rPr>
+        <w:t xml:space="preserve">Exemplo: </w:t>
       </w:r>
       <w:r>
         <w:rPr>
@@ -17779,54 +17847,538 @@
           <w:color w:val="000000" w:themeColor="text1"/>
           <w:sz w:val="18"/>
           <w:szCs w:val="18"/>
-          <w:u w:val="single"/>
-          <w:lang w:val="pt-BR"/>
-        </w:rPr>
-        <w:t>CAPS LOCK</w:t>
-      </w:r>
-      <w:r>
-        <w:rPr>
-          <w:rFonts w:ascii="Arial" w:hAnsi="Arial" w:cs="Arial"/>
-          <w:bCs/>
-          <w:color w:val="000000" w:themeColor="text1"/>
-          <w:sz w:val="18"/>
-          <w:szCs w:val="18"/>
-          <w:lang w:val="pt-BR"/>
-        </w:rPr>
-        <w:t xml:space="preserve">, </w:t>
-      </w:r>
-      <w:r>
-        <w:rPr>
-          <w:rFonts w:ascii="Arial" w:hAnsi="Arial" w:cs="Arial"/>
-          <w:b/>
-          <w:color w:val="000000" w:themeColor="text1"/>
-          <w:sz w:val="18"/>
-          <w:szCs w:val="18"/>
-          <w:lang w:val="pt-BR"/>
-        </w:rPr>
-        <w:t>substituindo</w:t>
-      </w:r>
-      <w:r>
-        <w:rPr>
-          <w:rFonts w:ascii="Arial" w:hAnsi="Arial" w:cs="Arial"/>
-          <w:b/>
-          <w:color w:val="000000" w:themeColor="text1"/>
-          <w:sz w:val="18"/>
-          <w:szCs w:val="18"/>
-          <w:lang w:val="pt-BR"/>
-        </w:rPr>
-        <w:t xml:space="preserve"> os</w:t>
-      </w:r>
-      <w:r>
-        <w:rPr>
-          <w:rFonts w:ascii="Arial" w:hAnsi="Arial" w:cs="Arial"/>
-          <w:b/>
-          <w:color w:val="000000" w:themeColor="text1"/>
-          <w:sz w:val="18"/>
-          <w:szCs w:val="18"/>
-          <w:lang w:val="pt-BR"/>
-        </w:rPr>
-        <w:t xml:space="preserve"> - por _</w:t>
+          <w:lang w:val="pt-BR"/>
+        </w:rPr>
+        <w:t xml:space="preserve">O seguinte serviço poderia ser acessado por uma aplicação de outra pod pela variável de ambiente </w:t>
+      </w:r>
+      <w:r>
+        <w:rPr>
+          <w:rFonts w:ascii="Arial" w:hAnsi="Arial" w:cs="Arial"/>
+          <w:b/>
+          <w:color w:val="000000" w:themeColor="text1"/>
+          <w:sz w:val="18"/>
+          <w:szCs w:val="18"/>
+          <w:lang w:val="pt-BR"/>
+        </w:rPr>
+        <w:t>SERV_AUTH_SERVICE_HOST</w:t>
+      </w:r>
+    </w:p>
+    <w:p>
+      <w:pPr>
+        <w:shd w:val="clear" w:color="auto" w:fill="1E1E1E"/>
+        <w:spacing w:after="0" w:line="285" w:lineRule="atLeast"/>
+        <w:rPr>
+          <w:rFonts w:ascii="Consolas" w:eastAsia="Times New Roman" w:hAnsi="Consolas" w:cs="Times New Roman"/>
+          <w:color w:val="D4D4D4"/>
+          <w:sz w:val="21"/>
+          <w:szCs w:val="21"/>
+        </w:rPr>
+      </w:pPr>
+      <w:r>
+        <w:rPr>
+          <w:rFonts w:ascii="Consolas" w:eastAsia="Times New Roman" w:hAnsi="Consolas" w:cs="Times New Roman"/>
+          <w:color w:val="569CD6"/>
+          <w:sz w:val="21"/>
+          <w:szCs w:val="21"/>
+        </w:rPr>
+        <w:t>apiVersion</w:t>
+      </w:r>
+      <w:r>
+        <w:rPr>
+          <w:rFonts w:ascii="Consolas" w:eastAsia="Times New Roman" w:hAnsi="Consolas" w:cs="Times New Roman"/>
+          <w:color w:val="D4D4D4"/>
+          <w:sz w:val="21"/>
+          <w:szCs w:val="21"/>
+        </w:rPr>
+        <w:t xml:space="preserve">: </w:t>
+      </w:r>
+      <w:r>
+        <w:rPr>
+          <w:rFonts w:ascii="Consolas" w:eastAsia="Times New Roman" w:hAnsi="Consolas" w:cs="Times New Roman"/>
+          <w:color w:val="CE9178"/>
+          <w:sz w:val="21"/>
+          <w:szCs w:val="21"/>
+        </w:rPr>
+        <w:t>v1</w:t>
+      </w:r>
+    </w:p>
+    <w:p>
+      <w:pPr>
+        <w:shd w:val="clear" w:color="auto" w:fill="1E1E1E"/>
+        <w:spacing w:after="0" w:line="285" w:lineRule="atLeast"/>
+        <w:rPr>
+          <w:rFonts w:ascii="Consolas" w:eastAsia="Times New Roman" w:hAnsi="Consolas" w:cs="Times New Roman"/>
+          <w:color w:val="D4D4D4"/>
+          <w:sz w:val="21"/>
+          <w:szCs w:val="21"/>
+        </w:rPr>
+      </w:pPr>
+      <w:r>
+        <w:rPr>
+          <w:rFonts w:ascii="Consolas" w:eastAsia="Times New Roman" w:hAnsi="Consolas" w:cs="Times New Roman"/>
+          <w:color w:val="569CD6"/>
+          <w:sz w:val="21"/>
+          <w:szCs w:val="21"/>
+        </w:rPr>
+        <w:t>kind</w:t>
+      </w:r>
+      <w:r>
+        <w:rPr>
+          <w:rFonts w:ascii="Consolas" w:eastAsia="Times New Roman" w:hAnsi="Consolas" w:cs="Times New Roman"/>
+          <w:color w:val="D4D4D4"/>
+          <w:sz w:val="21"/>
+          <w:szCs w:val="21"/>
+        </w:rPr>
+        <w:t xml:space="preserve">: </w:t>
+      </w:r>
+      <w:r>
+        <w:rPr>
+          <w:rFonts w:ascii="Consolas" w:eastAsia="Times New Roman" w:hAnsi="Consolas" w:cs="Times New Roman"/>
+          <w:color w:val="CE9178"/>
+          <w:sz w:val="21"/>
+          <w:szCs w:val="21"/>
+        </w:rPr>
+        <w:t>Service</w:t>
+      </w:r>
+    </w:p>
+    <w:p>
+      <w:pPr>
+        <w:shd w:val="clear" w:color="auto" w:fill="1E1E1E"/>
+        <w:spacing w:after="0" w:line="285" w:lineRule="atLeast"/>
+        <w:rPr>
+          <w:rFonts w:ascii="Consolas" w:eastAsia="Times New Roman" w:hAnsi="Consolas" w:cs="Times New Roman"/>
+          <w:color w:val="D4D4D4"/>
+          <w:sz w:val="21"/>
+          <w:szCs w:val="21"/>
+        </w:rPr>
+      </w:pPr>
+      <w:r>
+        <w:rPr>
+          <w:rFonts w:ascii="Consolas" w:eastAsia="Times New Roman" w:hAnsi="Consolas" w:cs="Times New Roman"/>
+          <w:color w:val="569CD6"/>
+          <w:sz w:val="21"/>
+          <w:szCs w:val="21"/>
+        </w:rPr>
+        <w:t>metadata</w:t>
+      </w:r>
+      <w:r>
+        <w:rPr>
+          <w:rFonts w:ascii="Consolas" w:eastAsia="Times New Roman" w:hAnsi="Consolas" w:cs="Times New Roman"/>
+          <w:color w:val="D4D4D4"/>
+          <w:sz w:val="21"/>
+          <w:szCs w:val="21"/>
+        </w:rPr>
+        <w:t>:</w:t>
+      </w:r>
+    </w:p>
+    <w:p>
+      <w:pPr>
+        <w:shd w:val="clear" w:color="auto" w:fill="1E1E1E"/>
+        <w:spacing w:after="0" w:line="285" w:lineRule="atLeast"/>
+        <w:rPr>
+          <w:rFonts w:ascii="Consolas" w:eastAsia="Times New Roman" w:hAnsi="Consolas" w:cs="Times New Roman"/>
+          <w:color w:val="D4D4D4"/>
+          <w:sz w:val="21"/>
+          <w:szCs w:val="21"/>
+        </w:rPr>
+      </w:pPr>
+      <w:r>
+        <w:rPr>
+          <w:rFonts w:ascii="Consolas" w:eastAsia="Times New Roman" w:hAnsi="Consolas" w:cs="Times New Roman"/>
+          <w:color w:val="D4D4D4"/>
+          <w:sz w:val="21"/>
+          <w:szCs w:val="21"/>
+        </w:rPr>
+        <w:t xml:space="preserve">  </w:t>
+      </w:r>
+      <w:r>
+        <w:rPr>
+          <w:rFonts w:ascii="Consolas" w:eastAsia="Times New Roman" w:hAnsi="Consolas" w:cs="Times New Roman"/>
+          <w:color w:val="569CD6"/>
+          <w:sz w:val="21"/>
+          <w:szCs w:val="21"/>
+        </w:rPr>
+        <w:t>name</w:t>
+      </w:r>
+      <w:r>
+        <w:rPr>
+          <w:rFonts w:ascii="Consolas" w:eastAsia="Times New Roman" w:hAnsi="Consolas" w:cs="Times New Roman"/>
+          <w:color w:val="D4D4D4"/>
+          <w:sz w:val="21"/>
+          <w:szCs w:val="21"/>
+        </w:rPr>
+        <w:t xml:space="preserve">: </w:t>
+      </w:r>
+      <w:r>
+        <w:rPr>
+          <w:rFonts w:ascii="Consolas" w:eastAsia="Times New Roman" w:hAnsi="Consolas" w:cs="Times New Roman"/>
+          <w:color w:val="CE9178"/>
+          <w:sz w:val="21"/>
+          <w:szCs w:val="21"/>
+        </w:rPr>
+        <w:t>serv-auth</w:t>
+      </w:r>
+    </w:p>
+    <w:p>
+      <w:pPr>
+        <w:shd w:val="clear" w:color="auto" w:fill="1E1E1E"/>
+        <w:spacing w:after="0" w:line="285" w:lineRule="atLeast"/>
+        <w:rPr>
+          <w:rFonts w:ascii="Consolas" w:eastAsia="Times New Roman" w:hAnsi="Consolas" w:cs="Times New Roman"/>
+          <w:color w:val="D4D4D4"/>
+          <w:sz w:val="21"/>
+          <w:szCs w:val="21"/>
+        </w:rPr>
+      </w:pPr>
+      <w:r>
+        <w:rPr>
+          <w:rFonts w:ascii="Consolas" w:eastAsia="Times New Roman" w:hAnsi="Consolas" w:cs="Times New Roman"/>
+          <w:color w:val="569CD6"/>
+          <w:sz w:val="21"/>
+          <w:szCs w:val="21"/>
+        </w:rPr>
+        <w:t>spec</w:t>
+      </w:r>
+      <w:r>
+        <w:rPr>
+          <w:rFonts w:ascii="Consolas" w:eastAsia="Times New Roman" w:hAnsi="Consolas" w:cs="Times New Roman"/>
+          <w:color w:val="D4D4D4"/>
+          <w:sz w:val="21"/>
+          <w:szCs w:val="21"/>
+        </w:rPr>
+        <w:t>:</w:t>
+      </w:r>
+    </w:p>
+    <w:p>
+      <w:pPr>
+        <w:shd w:val="clear" w:color="auto" w:fill="1E1E1E"/>
+        <w:spacing w:after="0" w:line="285" w:lineRule="atLeast"/>
+        <w:rPr>
+          <w:rFonts w:ascii="Consolas" w:eastAsia="Times New Roman" w:hAnsi="Consolas" w:cs="Times New Roman"/>
+          <w:color w:val="D4D4D4"/>
+          <w:sz w:val="21"/>
+          <w:szCs w:val="21"/>
+        </w:rPr>
+      </w:pPr>
+      <w:r>
+        <w:rPr>
+          <w:rFonts w:ascii="Consolas" w:eastAsia="Times New Roman" w:hAnsi="Consolas" w:cs="Times New Roman"/>
+          <w:color w:val="D4D4D4"/>
+          <w:sz w:val="21"/>
+          <w:szCs w:val="21"/>
+        </w:rPr>
+        <w:t xml:space="preserve">  </w:t>
+      </w:r>
+      <w:r>
+        <w:rPr>
+          <w:rFonts w:ascii="Consolas" w:eastAsia="Times New Roman" w:hAnsi="Consolas" w:cs="Times New Roman"/>
+          <w:color w:val="569CD6"/>
+          <w:sz w:val="21"/>
+          <w:szCs w:val="21"/>
+        </w:rPr>
+        <w:t>selector</w:t>
+      </w:r>
+      <w:r>
+        <w:rPr>
+          <w:rFonts w:ascii="Consolas" w:eastAsia="Times New Roman" w:hAnsi="Consolas" w:cs="Times New Roman"/>
+          <w:color w:val="D4D4D4"/>
+          <w:sz w:val="21"/>
+          <w:szCs w:val="21"/>
+        </w:rPr>
+        <w:t>:</w:t>
+      </w:r>
+    </w:p>
+    <w:p>
+      <w:pPr>
+        <w:shd w:val="clear" w:color="auto" w:fill="1E1E1E"/>
+        <w:spacing w:after="0" w:line="285" w:lineRule="atLeast"/>
+        <w:rPr>
+          <w:rFonts w:ascii="Consolas" w:eastAsia="Times New Roman" w:hAnsi="Consolas" w:cs="Times New Roman"/>
+          <w:color w:val="D4D4D4"/>
+          <w:sz w:val="21"/>
+          <w:szCs w:val="21"/>
+        </w:rPr>
+      </w:pPr>
+      <w:r>
+        <w:rPr>
+          <w:rFonts w:ascii="Consolas" w:eastAsia="Times New Roman" w:hAnsi="Consolas" w:cs="Times New Roman"/>
+          <w:color w:val="D4D4D4"/>
+          <w:sz w:val="21"/>
+          <w:szCs w:val="21"/>
+        </w:rPr>
+        <w:t xml:space="preserve">    </w:t>
+      </w:r>
+      <w:r>
+        <w:rPr>
+          <w:rFonts w:ascii="Consolas" w:eastAsia="Times New Roman" w:hAnsi="Consolas" w:cs="Times New Roman"/>
+          <w:color w:val="569CD6"/>
+          <w:sz w:val="21"/>
+          <w:szCs w:val="21"/>
+        </w:rPr>
+        <w:t>app</w:t>
+      </w:r>
+      <w:r>
+        <w:rPr>
+          <w:rFonts w:ascii="Consolas" w:eastAsia="Times New Roman" w:hAnsi="Consolas" w:cs="Times New Roman"/>
+          <w:color w:val="D4D4D4"/>
+          <w:sz w:val="21"/>
+          <w:szCs w:val="21"/>
+        </w:rPr>
+        <w:t xml:space="preserve">: </w:t>
+      </w:r>
+      <w:r>
+        <w:rPr>
+          <w:rFonts w:ascii="Consolas" w:eastAsia="Times New Roman" w:hAnsi="Consolas" w:cs="Times New Roman"/>
+          <w:color w:val="CE9178"/>
+          <w:sz w:val="21"/>
+          <w:szCs w:val="21"/>
+        </w:rPr>
+        <w:t>app-auth</w:t>
+      </w:r>
+    </w:p>
+    <w:p>
+      <w:pPr>
+        <w:shd w:val="clear" w:color="auto" w:fill="1E1E1E"/>
+        <w:spacing w:after="0" w:line="285" w:lineRule="atLeast"/>
+        <w:rPr>
+          <w:rFonts w:ascii="Consolas" w:eastAsia="Times New Roman" w:hAnsi="Consolas" w:cs="Times New Roman"/>
+          <w:color w:val="D4D4D4"/>
+          <w:sz w:val="21"/>
+          <w:szCs w:val="21"/>
+        </w:rPr>
+      </w:pPr>
+      <w:r>
+        <w:rPr>
+          <w:rFonts w:ascii="Consolas" w:eastAsia="Times New Roman" w:hAnsi="Consolas" w:cs="Times New Roman"/>
+          <w:color w:val="D4D4D4"/>
+          <w:sz w:val="21"/>
+          <w:szCs w:val="21"/>
+        </w:rPr>
+        <w:t xml:space="preserve">  </w:t>
+      </w:r>
+      <w:r>
+        <w:rPr>
+          <w:rFonts w:ascii="Consolas" w:eastAsia="Times New Roman" w:hAnsi="Consolas" w:cs="Times New Roman"/>
+          <w:color w:val="569CD6"/>
+          <w:sz w:val="21"/>
+          <w:szCs w:val="21"/>
+        </w:rPr>
+        <w:t>ports</w:t>
+      </w:r>
+      <w:r>
+        <w:rPr>
+          <w:rFonts w:ascii="Consolas" w:eastAsia="Times New Roman" w:hAnsi="Consolas" w:cs="Times New Roman"/>
+          <w:color w:val="D4D4D4"/>
+          <w:sz w:val="21"/>
+          <w:szCs w:val="21"/>
+        </w:rPr>
+        <w:t>:</w:t>
+      </w:r>
+    </w:p>
+    <w:p>
+      <w:pPr>
+        <w:shd w:val="clear" w:color="auto" w:fill="1E1E1E"/>
+        <w:spacing w:after="0" w:line="285" w:lineRule="atLeast"/>
+        <w:rPr>
+          <w:rFonts w:ascii="Consolas" w:eastAsia="Times New Roman" w:hAnsi="Consolas" w:cs="Times New Roman"/>
+          <w:color w:val="D4D4D4"/>
+          <w:sz w:val="21"/>
+          <w:szCs w:val="21"/>
+        </w:rPr>
+      </w:pPr>
+      <w:r>
+        <w:rPr>
+          <w:rFonts w:ascii="Consolas" w:eastAsia="Times New Roman" w:hAnsi="Consolas" w:cs="Times New Roman"/>
+          <w:color w:val="D4D4D4"/>
+          <w:sz w:val="21"/>
+          <w:szCs w:val="21"/>
+        </w:rPr>
+        <w:t xml:space="preserve">    - </w:t>
+      </w:r>
+      <w:r>
+        <w:rPr>
+          <w:rFonts w:ascii="Consolas" w:eastAsia="Times New Roman" w:hAnsi="Consolas" w:cs="Times New Roman"/>
+          <w:color w:val="569CD6"/>
+          <w:sz w:val="21"/>
+          <w:szCs w:val="21"/>
+        </w:rPr>
+        <w:t>protocol</w:t>
+      </w:r>
+      <w:r>
+        <w:rPr>
+          <w:rFonts w:ascii="Consolas" w:eastAsia="Times New Roman" w:hAnsi="Consolas" w:cs="Times New Roman"/>
+          <w:color w:val="D4D4D4"/>
+          <w:sz w:val="21"/>
+          <w:szCs w:val="21"/>
+        </w:rPr>
+        <w:t xml:space="preserve">: </w:t>
+      </w:r>
+      <w:r>
+        <w:rPr>
+          <w:rFonts w:ascii="Consolas" w:eastAsia="Times New Roman" w:hAnsi="Consolas" w:cs="Times New Roman"/>
+          <w:color w:val="CE9178"/>
+          <w:sz w:val="21"/>
+          <w:szCs w:val="21"/>
+        </w:rPr>
+        <w:t>TCP</w:t>
+      </w:r>
+    </w:p>
+    <w:p>
+      <w:pPr>
+        <w:shd w:val="clear" w:color="auto" w:fill="1E1E1E"/>
+        <w:spacing w:after="0" w:line="285" w:lineRule="atLeast"/>
+        <w:rPr>
+          <w:rFonts w:ascii="Consolas" w:eastAsia="Times New Roman" w:hAnsi="Consolas" w:cs="Times New Roman"/>
+          <w:color w:val="D4D4D4"/>
+          <w:sz w:val="21"/>
+          <w:szCs w:val="21"/>
+          <w:lang w:val="pt-BR"/>
+        </w:rPr>
+      </w:pPr>
+      <w:r>
+        <w:rPr>
+          <w:rFonts w:ascii="Consolas" w:eastAsia="Times New Roman" w:hAnsi="Consolas" w:cs="Times New Roman"/>
+          <w:color w:val="D4D4D4"/>
+          <w:sz w:val="21"/>
+          <w:szCs w:val="21"/>
+        </w:rPr>
+        <w:t xml:space="preserve">      </w:t>
+      </w:r>
+      <w:r>
+        <w:rPr>
+          <w:rFonts w:ascii="Consolas" w:eastAsia="Times New Roman" w:hAnsi="Consolas" w:cs="Times New Roman"/>
+          <w:color w:val="569CD6"/>
+          <w:sz w:val="21"/>
+          <w:szCs w:val="21"/>
+          <w:lang w:val="pt-BR"/>
+        </w:rPr>
+        <w:t>port</w:t>
+      </w:r>
+      <w:r>
+        <w:rPr>
+          <w:rFonts w:ascii="Consolas" w:eastAsia="Times New Roman" w:hAnsi="Consolas" w:cs="Times New Roman"/>
+          <w:color w:val="D4D4D4"/>
+          <w:sz w:val="21"/>
+          <w:szCs w:val="21"/>
+          <w:lang w:val="pt-BR"/>
+        </w:rPr>
+        <w:t xml:space="preserve">: </w:t>
+      </w:r>
+      <w:r>
+        <w:rPr>
+          <w:rFonts w:ascii="Consolas" w:eastAsia="Times New Roman" w:hAnsi="Consolas" w:cs="Times New Roman"/>
+          <w:color w:val="B5CEA8"/>
+          <w:sz w:val="21"/>
+          <w:szCs w:val="21"/>
+          <w:lang w:val="pt-BR"/>
+        </w:rPr>
+        <w:t>80</w:t>
+      </w:r>
+    </w:p>
+    <w:p>
+      <w:pPr>
+        <w:shd w:val="clear" w:color="auto" w:fill="1E1E1E"/>
+        <w:spacing w:after="0" w:line="285" w:lineRule="atLeast"/>
+        <w:rPr>
+          <w:rFonts w:ascii="Consolas" w:eastAsia="Times New Roman" w:hAnsi="Consolas" w:cs="Times New Roman"/>
+          <w:color w:val="D4D4D4"/>
+          <w:sz w:val="21"/>
+          <w:szCs w:val="21"/>
+          <w:lang w:val="pt-BR"/>
+        </w:rPr>
+      </w:pPr>
+      <w:r>
+        <w:rPr>
+          <w:rFonts w:ascii="Consolas" w:eastAsia="Times New Roman" w:hAnsi="Consolas" w:cs="Times New Roman"/>
+          <w:color w:val="D4D4D4"/>
+          <w:sz w:val="21"/>
+          <w:szCs w:val="21"/>
+          <w:lang w:val="pt-BR"/>
+        </w:rPr>
+        <w:t xml:space="preserve">      </w:t>
+      </w:r>
+      <w:r>
+        <w:rPr>
+          <w:rFonts w:ascii="Consolas" w:eastAsia="Times New Roman" w:hAnsi="Consolas" w:cs="Times New Roman"/>
+          <w:color w:val="569CD6"/>
+          <w:sz w:val="21"/>
+          <w:szCs w:val="21"/>
+          <w:lang w:val="pt-BR"/>
+        </w:rPr>
+        <w:t>targetPort</w:t>
+      </w:r>
+      <w:r>
+        <w:rPr>
+          <w:rFonts w:ascii="Consolas" w:eastAsia="Times New Roman" w:hAnsi="Consolas" w:cs="Times New Roman"/>
+          <w:color w:val="D4D4D4"/>
+          <w:sz w:val="21"/>
+          <w:szCs w:val="21"/>
+          <w:lang w:val="pt-BR"/>
+        </w:rPr>
+        <w:t xml:space="preserve">: </w:t>
+      </w:r>
+      <w:r>
+        <w:rPr>
+          <w:rFonts w:ascii="Consolas" w:eastAsia="Times New Roman" w:hAnsi="Consolas" w:cs="Times New Roman"/>
+          <w:color w:val="B5CEA8"/>
+          <w:sz w:val="21"/>
+          <w:szCs w:val="21"/>
+          <w:lang w:val="pt-BR"/>
+        </w:rPr>
+        <w:t>80</w:t>
+      </w:r>
+    </w:p>
+    <w:p>
+      <w:pPr>
+        <w:shd w:val="clear" w:color="auto" w:fill="1E1E1E"/>
+        <w:spacing w:after="0" w:line="285" w:lineRule="atLeast"/>
+        <w:rPr>
+          <w:rFonts w:ascii="Consolas" w:eastAsia="Times New Roman" w:hAnsi="Consolas" w:cs="Times New Roman"/>
+          <w:color w:val="D4D4D4"/>
+          <w:sz w:val="21"/>
+          <w:szCs w:val="21"/>
+          <w:lang w:val="pt-BR"/>
+        </w:rPr>
+      </w:pPr>
+      <w:r>
+        <w:rPr>
+          <w:rFonts w:ascii="Consolas" w:eastAsia="Times New Roman" w:hAnsi="Consolas" w:cs="Times New Roman"/>
+          <w:color w:val="D4D4D4"/>
+          <w:sz w:val="21"/>
+          <w:szCs w:val="21"/>
+          <w:lang w:val="pt-BR"/>
+        </w:rPr>
+        <w:t xml:space="preserve">  </w:t>
+      </w:r>
+      <w:r>
+        <w:rPr>
+          <w:rFonts w:ascii="Consolas" w:eastAsia="Times New Roman" w:hAnsi="Consolas" w:cs="Times New Roman"/>
+          <w:color w:val="569CD6"/>
+          <w:sz w:val="21"/>
+          <w:szCs w:val="21"/>
+          <w:lang w:val="pt-BR"/>
+        </w:rPr>
+        <w:t>type</w:t>
+      </w:r>
+      <w:r>
+        <w:rPr>
+          <w:rFonts w:ascii="Consolas" w:eastAsia="Times New Roman" w:hAnsi="Consolas" w:cs="Times New Roman"/>
+          <w:color w:val="D4D4D4"/>
+          <w:sz w:val="21"/>
+          <w:szCs w:val="21"/>
+          <w:lang w:val="pt-BR"/>
+        </w:rPr>
+        <w:t xml:space="preserve">: </w:t>
+      </w:r>
+      <w:r>
+        <w:rPr>
+          <w:rFonts w:ascii="Consolas" w:eastAsia="Times New Roman" w:hAnsi="Consolas" w:cs="Times New Roman"/>
+          <w:color w:val="CE9178"/>
+          <w:sz w:val="21"/>
+          <w:szCs w:val="21"/>
+          <w:lang w:val="pt-BR"/>
+        </w:rPr>
+        <w:t>ClusterIP</w:t>
       </w:r>
     </w:p>
     <w:p>
@@ -17835,20 +18387,6 @@
         <w:ind w:left="1440"/>
         <w:rPr>
           <w:rFonts w:ascii="Arial" w:hAnsi="Arial" w:cs="Arial"/>
-          <w:b/>
-          <w:color w:val="000000" w:themeColor="text1"/>
-          <w:sz w:val="18"/>
-          <w:szCs w:val="18"/>
-          <w:lang w:val="pt-BR"/>
-        </w:rPr>
-      </w:pPr>
-    </w:p>
-    <w:p>
-      <w:pPr>
-        <w:pStyle w:val="PargrafodaLista"/>
-        <w:ind w:left="1440"/>
-        <w:rPr>
-          <w:rFonts w:ascii="Arial" w:hAnsi="Arial" w:cs="Arial"/>
           <w:bCs/>
           <w:color w:val="000000" w:themeColor="text1"/>
           <w:sz w:val="18"/>
@@ -17856,16 +18394,50 @@
           <w:lang w:val="pt-BR"/>
         </w:rPr>
       </w:pPr>
-      <w:r>
-        <w:rPr>
-          <w:rFonts w:ascii="Arial" w:hAnsi="Arial" w:cs="Arial"/>
-          <w:b/>
-          <w:color w:val="000000" w:themeColor="text1"/>
-          <w:sz w:val="18"/>
-          <w:szCs w:val="18"/>
-          <w:lang w:val="pt-BR"/>
-        </w:rPr>
-        <w:t>Exemplo:</w:t>
+    </w:p>
+    <w:p>
+      <w:pPr>
+        <w:rPr>
+          <w:rFonts w:ascii="Arial" w:hAnsi="Arial" w:cs="Arial"/>
+          <w:bCs/>
+          <w:color w:val="000000" w:themeColor="text1"/>
+          <w:sz w:val="18"/>
+          <w:szCs w:val="18"/>
+          <w:lang w:val="pt-BR"/>
+        </w:rPr>
+      </w:pPr>
+      <w:r>
+        <w:rPr>
+          <w:rFonts w:ascii="Arial" w:hAnsi="Arial" w:cs="Arial"/>
+          <w:bCs/>
+          <w:color w:val="000000" w:themeColor="text1"/>
+          <w:sz w:val="18"/>
+          <w:szCs w:val="18"/>
+          <w:lang w:val="pt-BR"/>
+        </w:rPr>
+        <w:t>Isso é necessário, porque o</w:t>
+      </w:r>
+      <w:r>
+        <w:rPr>
+          <w:rFonts w:ascii="Arial" w:hAnsi="Arial" w:cs="Arial"/>
+          <w:bCs/>
+          <w:color w:val="000000" w:themeColor="text1"/>
+          <w:sz w:val="18"/>
+          <w:szCs w:val="18"/>
+          <w:lang w:val="pt-BR"/>
+        </w:rPr>
+        <w:t xml:space="preserve"> IP da pod é dinâmico, e pode se alterar ao reiniciá-la ou ao escalá-la. Desta forma, a variável </w:t>
+      </w:r>
+      <w:r>
+        <w:rPr>
+          <w:rFonts w:ascii="Arial" w:hAnsi="Arial" w:cs="Arial"/>
+          <w:b/>
+          <w:color w:val="000000" w:themeColor="text1"/>
+          <w:sz w:val="18"/>
+          <w:szCs w:val="18"/>
+          <w:lang w:val="pt-BR"/>
+        </w:rPr>
+        <w:t>[NOME_SERVICO]_SERVICE_HOST</w:t>
       </w:r>
       <w:r>
         <w:rPr>
@@ -17887,18 +18459,42 @@
           <w:szCs w:val="18"/>
           <w:lang w:val="pt-BR"/>
         </w:rPr>
-        <w:t xml:space="preserve">O seguinte serviço poderia ser acessado por uma aplicação de outra pod pela variável de ambiente </w:t>
-      </w:r>
-      <w:r>
-        <w:rPr>
-          <w:rFonts w:ascii="Arial" w:hAnsi="Arial" w:cs="Arial"/>
-          <w:b/>
-          <w:color w:val="000000" w:themeColor="text1"/>
-          <w:sz w:val="18"/>
-          <w:szCs w:val="18"/>
-          <w:lang w:val="pt-BR"/>
-        </w:rPr>
-        <w:t>SERV_AUTH_SERVICE_HOST</w:t>
+        <w:t>permite que adiquíramos o host da outra pod de forma dinâmica.</w:t>
+      </w:r>
+    </w:p>
+    <w:p>
+      <w:pPr>
+        <w:rPr>
+          <w:rFonts w:ascii="Arial" w:hAnsi="Arial" w:cs="Arial"/>
+          <w:bCs/>
+          <w:color w:val="000000" w:themeColor="text1"/>
+          <w:sz w:val="18"/>
+          <w:szCs w:val="18"/>
+          <w:lang w:val="pt-BR"/>
+        </w:rPr>
+      </w:pPr>
+    </w:p>
+    <w:p>
+      <w:pPr>
+        <w:rPr>
+          <w:rFonts w:ascii="Arial" w:hAnsi="Arial" w:cs="Arial"/>
+          <w:bCs/>
+          <w:color w:val="000000" w:themeColor="text1"/>
+          <w:sz w:val="18"/>
+          <w:szCs w:val="18"/>
+          <w:lang w:val="pt-BR"/>
+        </w:rPr>
+      </w:pPr>
+      <w:r>
+        <w:rPr>
+          <w:rFonts w:ascii="Arial" w:hAnsi="Arial" w:cs="Arial"/>
+          <w:bCs/>
+          <w:color w:val="000000" w:themeColor="text1"/>
+          <w:sz w:val="18"/>
+          <w:szCs w:val="18"/>
+          <w:lang w:val="pt-BR"/>
+        </w:rPr>
+        <w:t>Abaixo, segue um exemplo de como ficaria a URL de conexão com outra pod no código</w:t>
       </w:r>
     </w:p>
     <w:p>
@@ -17910,34 +18506,18 @@
           <w:color w:val="D4D4D4"/>
           <w:sz w:val="21"/>
           <w:szCs w:val="21"/>
-        </w:rPr>
-      </w:pPr>
-      <w:r>
-        <w:rPr>
-          <w:rFonts w:ascii="Consolas" w:eastAsia="Times New Roman" w:hAnsi="Consolas" w:cs="Times New Roman"/>
-          <w:color w:val="569CD6"/>
-          <w:sz w:val="21"/>
-          <w:szCs w:val="21"/>
-        </w:rPr>
-        <w:t>apiVersion</w:t>
-      </w:r>
-      <w:r>
-        <w:rPr>
-          <w:rFonts w:ascii="Consolas" w:eastAsia="Times New Roman" w:hAnsi="Consolas" w:cs="Times New Roman"/>
-          <w:color w:val="D4D4D4"/>
-          <w:sz w:val="21"/>
-          <w:szCs w:val="21"/>
-        </w:rPr>
-        <w:t xml:space="preserve">: </w:t>
-      </w:r>
-      <w:r>
-        <w:rPr>
-          <w:rFonts w:ascii="Consolas" w:eastAsia="Times New Roman" w:hAnsi="Consolas" w:cs="Times New Roman"/>
-          <w:color w:val="CE9178"/>
-          <w:sz w:val="21"/>
-          <w:szCs w:val="21"/>
-        </w:rPr>
-        <w:t>v1</w:t>
+          <w:lang w:val="pt-BR"/>
+        </w:rPr>
+      </w:pPr>
+      <w:r>
+        <w:rPr>
+          <w:rFonts w:ascii="Consolas" w:eastAsia="Times New Roman" w:hAnsi="Consolas" w:cs="Times New Roman"/>
+          <w:color w:val="D4D4D4"/>
+          <w:sz w:val="21"/>
+          <w:szCs w:val="21"/>
+          <w:lang w:val="pt-BR"/>
+        </w:rPr>
+        <w:t xml:space="preserve">    </w:t>
       </w:r>
     </w:p>
     <w:p>
@@ -17958,16 +18538,88 @@
           <w:sz w:val="21"/>
           <w:szCs w:val="21"/>
         </w:rPr>
-        <w:t>kind</w:t>
-      </w:r>
-      <w:r>
-        <w:rPr>
-          <w:rFonts w:ascii="Consolas" w:eastAsia="Times New Roman" w:hAnsi="Consolas" w:cs="Times New Roman"/>
-          <w:color w:val="D4D4D4"/>
-          <w:sz w:val="21"/>
-          <w:szCs w:val="21"/>
-        </w:rPr>
-        <w:t xml:space="preserve">: </w:t>
+        <w:t>const</w:t>
+      </w:r>
+      <w:r>
+        <w:rPr>
+          <w:rFonts w:ascii="Consolas" w:eastAsia="Times New Roman" w:hAnsi="Consolas" w:cs="Times New Roman"/>
+          <w:color w:val="D4D4D4"/>
+          <w:sz w:val="21"/>
+          <w:szCs w:val="21"/>
+        </w:rPr>
+        <w:t xml:space="preserve"> </w:t>
+      </w:r>
+      <w:r>
+        <w:rPr>
+          <w:rFonts w:ascii="Consolas" w:eastAsia="Times New Roman" w:hAnsi="Consolas" w:cs="Times New Roman"/>
+          <w:color w:val="4FC1FF"/>
+          <w:sz w:val="21"/>
+          <w:szCs w:val="21"/>
+        </w:rPr>
+        <w:t>hashedPW</w:t>
+      </w:r>
+      <w:r>
+        <w:rPr>
+          <w:rFonts w:ascii="Consolas" w:eastAsia="Times New Roman" w:hAnsi="Consolas" w:cs="Times New Roman"/>
+          <w:color w:val="D4D4D4"/>
+          <w:sz w:val="21"/>
+          <w:szCs w:val="21"/>
+        </w:rPr>
+        <w:t xml:space="preserve"> = </w:t>
+      </w:r>
+      <w:r>
+        <w:rPr>
+          <w:rFonts w:ascii="Consolas" w:eastAsia="Times New Roman" w:hAnsi="Consolas" w:cs="Times New Roman"/>
+          <w:color w:val="C586C0"/>
+          <w:sz w:val="21"/>
+          <w:szCs w:val="21"/>
+        </w:rPr>
+        <w:t>await</w:t>
+      </w:r>
+      <w:r>
+        <w:rPr>
+          <w:rFonts w:ascii="Consolas" w:eastAsia="Times New Roman" w:hAnsi="Consolas" w:cs="Times New Roman"/>
+          <w:color w:val="D4D4D4"/>
+          <w:sz w:val="21"/>
+          <w:szCs w:val="21"/>
+        </w:rPr>
+        <w:t xml:space="preserve"> </w:t>
+      </w:r>
+      <w:r>
+        <w:rPr>
+          <w:rFonts w:ascii="Consolas" w:eastAsia="Times New Roman" w:hAnsi="Consolas" w:cs="Times New Roman"/>
+          <w:color w:val="9CDCFE"/>
+          <w:sz w:val="21"/>
+          <w:szCs w:val="21"/>
+        </w:rPr>
+        <w:t>axios</w:t>
+      </w:r>
+      <w:r>
+        <w:rPr>
+          <w:rFonts w:ascii="Consolas" w:eastAsia="Times New Roman" w:hAnsi="Consolas" w:cs="Times New Roman"/>
+          <w:color w:val="D4D4D4"/>
+          <w:sz w:val="21"/>
+          <w:szCs w:val="21"/>
+        </w:rPr>
+        <w:t>.</w:t>
+      </w:r>
+      <w:r>
+        <w:rPr>
+          <w:rFonts w:ascii="Consolas" w:eastAsia="Times New Roman" w:hAnsi="Consolas" w:cs="Times New Roman"/>
+          <w:color w:val="DCDCAA"/>
+          <w:sz w:val="21"/>
+          <w:szCs w:val="21"/>
+        </w:rPr>
+        <w:t>get</w:t>
+      </w:r>
+      <w:r>
+        <w:rPr>
+          <w:rFonts w:ascii="Consolas" w:eastAsia="Times New Roman" w:hAnsi="Consolas" w:cs="Times New Roman"/>
+          <w:color w:val="D4D4D4"/>
+          <w:sz w:val="21"/>
+          <w:szCs w:val="21"/>
+        </w:rPr>
+        <w:t>(</w:t>
       </w:r>
       <w:r>
         <w:rPr>
@@ -17976,7 +18628,106 @@
           <w:sz w:val="21"/>
           <w:szCs w:val="21"/>
         </w:rPr>
-        <w:t>Service</w:t>
+        <w:t>`http://</w:t>
+      </w:r>
+      <w:r>
+        <w:rPr>
+          <w:rFonts w:ascii="Consolas" w:eastAsia="Times New Roman" w:hAnsi="Consolas" w:cs="Times New Roman"/>
+          <w:color w:val="569CD6"/>
+          <w:sz w:val="21"/>
+          <w:szCs w:val="21"/>
+        </w:rPr>
+        <w:t>${</w:t>
+      </w:r>
+      <w:r>
+        <w:rPr>
+          <w:rFonts w:ascii="Consolas" w:eastAsia="Times New Roman" w:hAnsi="Consolas" w:cs="Times New Roman"/>
+          <w:color w:val="9CDCFE"/>
+          <w:sz w:val="21"/>
+          <w:szCs w:val="21"/>
+        </w:rPr>
+        <w:t>process</w:t>
+      </w:r>
+      <w:r>
+        <w:rPr>
+          <w:rFonts w:ascii="Consolas" w:eastAsia="Times New Roman" w:hAnsi="Consolas" w:cs="Times New Roman"/>
+          <w:color w:val="D4D4D4"/>
+          <w:sz w:val="21"/>
+          <w:szCs w:val="21"/>
+        </w:rPr>
+        <w:t>.</w:t>
+      </w:r>
+      <w:r>
+        <w:rPr>
+          <w:rFonts w:ascii="Consolas" w:eastAsia="Times New Roman" w:hAnsi="Consolas" w:cs="Times New Roman"/>
+          <w:color w:val="9CDCFE"/>
+          <w:sz w:val="21"/>
+          <w:szCs w:val="21"/>
+        </w:rPr>
+        <w:t>env</w:t>
+      </w:r>
+      <w:r>
+        <w:rPr>
+          <w:rFonts w:ascii="Consolas" w:eastAsia="Times New Roman" w:hAnsi="Consolas" w:cs="Times New Roman"/>
+          <w:color w:val="D4D4D4"/>
+          <w:sz w:val="21"/>
+          <w:szCs w:val="21"/>
+        </w:rPr>
+        <w:t>.</w:t>
+      </w:r>
+      <w:r>
+        <w:rPr>
+          <w:rFonts w:ascii="Consolas" w:eastAsia="Times New Roman" w:hAnsi="Consolas" w:cs="Times New Roman"/>
+          <w:color w:val="4FC1FF"/>
+          <w:sz w:val="21"/>
+          <w:szCs w:val="21"/>
+        </w:rPr>
+        <w:t>SERV_AUTH_SERVICE_HOST</w:t>
+      </w:r>
+      <w:r>
+        <w:rPr>
+          <w:rFonts w:ascii="Consolas" w:eastAsia="Times New Roman" w:hAnsi="Consolas" w:cs="Times New Roman"/>
+          <w:color w:val="569CD6"/>
+          <w:sz w:val="21"/>
+          <w:szCs w:val="21"/>
+        </w:rPr>
+        <w:t>}</w:t>
+      </w:r>
+      <w:r>
+        <w:rPr>
+          <w:rFonts w:ascii="Consolas" w:eastAsia="Times New Roman" w:hAnsi="Consolas" w:cs="Times New Roman"/>
+          <w:color w:val="CE9178"/>
+          <w:sz w:val="21"/>
+          <w:szCs w:val="21"/>
+        </w:rPr>
+        <w:t>/hashed-password/`</w:t>
+      </w:r>
+      <w:r>
+        <w:rPr>
+          <w:rFonts w:ascii="Consolas" w:eastAsia="Times New Roman" w:hAnsi="Consolas" w:cs="Times New Roman"/>
+          <w:color w:val="D4D4D4"/>
+          <w:sz w:val="21"/>
+          <w:szCs w:val="21"/>
+        </w:rPr>
+        <w:t xml:space="preserve"> + </w:t>
+      </w:r>
+      <w:r>
+        <w:rPr>
+          <w:rFonts w:ascii="Consolas" w:eastAsia="Times New Roman" w:hAnsi="Consolas" w:cs="Times New Roman"/>
+          <w:color w:val="4FC1FF"/>
+          <w:sz w:val="21"/>
+          <w:szCs w:val="21"/>
+        </w:rPr>
+        <w:t>password</w:t>
+      </w:r>
+      <w:r>
+        <w:rPr>
+          <w:rFonts w:ascii="Consolas" w:eastAsia="Times New Roman" w:hAnsi="Consolas" w:cs="Times New Roman"/>
+          <w:color w:val="D4D4D4"/>
+          <w:sz w:val="21"/>
+          <w:szCs w:val="21"/>
+        </w:rPr>
+        <w:t>);</w:t>
       </w:r>
     </w:p>
     <w:p>
@@ -17990,21 +18741,277 @@
           <w:szCs w:val="21"/>
         </w:rPr>
       </w:pPr>
-      <w:r>
-        <w:rPr>
-          <w:rFonts w:ascii="Consolas" w:eastAsia="Times New Roman" w:hAnsi="Consolas" w:cs="Times New Roman"/>
-          <w:color w:val="569CD6"/>
-          <w:sz w:val="21"/>
-          <w:szCs w:val="21"/>
-        </w:rPr>
-        <w:t>metadata</w:t>
-      </w:r>
-      <w:r>
-        <w:rPr>
-          <w:rFonts w:ascii="Consolas" w:eastAsia="Times New Roman" w:hAnsi="Consolas" w:cs="Times New Roman"/>
-          <w:color w:val="D4D4D4"/>
-          <w:sz w:val="21"/>
-          <w:szCs w:val="21"/>
+    </w:p>
+    <w:p>
+      <w:pPr>
+        <w:rPr>
+          <w:rFonts w:ascii="Arial" w:hAnsi="Arial" w:cs="Arial"/>
+          <w:bCs/>
+          <w:color w:val="000000" w:themeColor="text1"/>
+          <w:sz w:val="18"/>
+          <w:szCs w:val="18"/>
+        </w:rPr>
+      </w:pPr>
+    </w:p>
+    <w:p>
+      <w:pPr>
+        <w:rPr>
+          <w:rFonts w:ascii="Arial" w:hAnsi="Arial" w:cs="Arial"/>
+          <w:bCs/>
+          <w:color w:val="FF0000"/>
+          <w:sz w:val="18"/>
+          <w:szCs w:val="18"/>
+          <w:lang w:val="pt-BR"/>
+        </w:rPr>
+      </w:pPr>
+      <w:r>
+        <w:rPr>
+          <w:rFonts w:ascii="Arial" w:hAnsi="Arial" w:cs="Arial"/>
+          <w:bCs/>
+          <w:color w:val="000000" w:themeColor="text1"/>
+          <w:sz w:val="18"/>
+          <w:szCs w:val="18"/>
+          <w:lang w:val="pt-BR"/>
+        </w:rPr>
+        <w:t xml:space="preserve">Alternativamente, podemos consultar o IP do serviço de exposição pelo comando </w:t>
+      </w:r>
+      <w:r>
+        <w:rPr>
+          <w:rFonts w:ascii="Arial" w:hAnsi="Arial" w:cs="Arial"/>
+          <w:b/>
+          <w:color w:val="FF0000"/>
+          <w:sz w:val="18"/>
+          <w:szCs w:val="18"/>
+          <w:lang w:val="pt-BR"/>
+        </w:rPr>
+        <w:t>kubectl get services</w:t>
+      </w:r>
+      <w:r>
+        <w:rPr>
+          <w:rFonts w:ascii="Arial" w:hAnsi="Arial" w:cs="Arial"/>
+          <w:bCs/>
+          <w:color w:val="FF0000"/>
+          <w:sz w:val="18"/>
+          <w:szCs w:val="18"/>
+          <w:lang w:val="pt-BR"/>
+        </w:rPr>
+        <w:t xml:space="preserve"> </w:t>
+      </w:r>
+      <w:r>
+        <w:rPr>
+          <w:rFonts w:ascii="Arial" w:hAnsi="Arial" w:cs="Arial"/>
+          <w:bCs/>
+          <w:color w:val="000000" w:themeColor="text1"/>
+          <w:sz w:val="18"/>
+          <w:szCs w:val="18"/>
+          <w:lang w:val="pt-BR"/>
+        </w:rPr>
+        <w:t>e</w:t>
+      </w:r>
+      <w:r>
+        <w:rPr>
+          <w:rFonts w:ascii="Arial" w:hAnsi="Arial" w:cs="Arial"/>
+          <w:bCs/>
+          <w:color w:val="FF0000"/>
+          <w:sz w:val="18"/>
+          <w:szCs w:val="18"/>
+          <w:lang w:val="pt-BR"/>
+        </w:rPr>
+        <w:t xml:space="preserve"> </w:t>
+      </w:r>
+      <w:r>
+        <w:rPr>
+          <w:rFonts w:ascii="Arial" w:hAnsi="Arial" w:cs="Arial"/>
+          <w:bCs/>
+          <w:color w:val="000000" w:themeColor="text1"/>
+          <w:sz w:val="18"/>
+          <w:szCs w:val="18"/>
+          <w:lang w:val="pt-BR"/>
+        </w:rPr>
+        <w:t>utilizá-lo como host no código. O problema disso é que não pegaríamos o IP de forma dinâmica.</w:t>
+      </w:r>
+      <w:r>
+        <w:rPr>
+          <w:rFonts w:ascii="Arial" w:hAnsi="Arial" w:cs="Arial"/>
+          <w:bCs/>
+          <w:color w:val="FF0000"/>
+          <w:sz w:val="18"/>
+          <w:szCs w:val="18"/>
+          <w:lang w:val="pt-BR"/>
+        </w:rPr>
+        <w:t xml:space="preserve"> </w:t>
+      </w:r>
+    </w:p>
+    <w:p>
+      <w:pPr>
+        <w:rPr>
+          <w:rFonts w:ascii="Arial" w:hAnsi="Arial" w:cs="Arial"/>
+          <w:b/>
+          <w:color w:val="000000" w:themeColor="text1"/>
+          <w:sz w:val="32"/>
+          <w:szCs w:val="32"/>
+          <w:lang w:val="pt-BR"/>
+        </w:rPr>
+      </w:pPr>
+    </w:p>
+    <w:p>
+      <w:pPr>
+        <w:rPr>
+          <w:rFonts w:ascii="Arial" w:hAnsi="Arial" w:cs="Arial"/>
+          <w:b/>
+          <w:color w:val="7030A0"/>
+          <w:u w:val="single"/>
+          <w:lang w:val="pt-BR"/>
+        </w:rPr>
+      </w:pPr>
+      <w:r>
+        <w:rPr>
+          <w:rFonts w:ascii="Arial" w:hAnsi="Arial" w:cs="Arial"/>
+          <w:b/>
+          <w:color w:val="7030A0"/>
+          <w:u w:val="single"/>
+          <w:lang w:val="pt-BR"/>
+        </w:rPr>
+        <w:t xml:space="preserve">MÉTODO </w:t>
+      </w:r>
+      <w:r>
+        <w:rPr>
+          <w:rFonts w:ascii="Arial" w:hAnsi="Arial" w:cs="Arial"/>
+          <w:b/>
+          <w:color w:val="7030A0"/>
+          <w:u w:val="single"/>
+          <w:lang w:val="pt-BR"/>
+        </w:rPr>
+        <w:t>2</w:t>
+      </w:r>
+    </w:p>
+    <w:p>
+      <w:pPr>
+        <w:rPr>
+          <w:rFonts w:ascii="Arial" w:hAnsi="Arial" w:cs="Arial"/>
+          <w:bCs/>
+          <w:color w:val="000000" w:themeColor="text1"/>
+          <w:lang w:val="pt-BR"/>
+        </w:rPr>
+      </w:pPr>
+      <w:r>
+        <w:rPr>
+          <w:rFonts w:ascii="Arial" w:hAnsi="Arial" w:cs="Arial"/>
+          <w:bCs/>
+          <w:color w:val="000000" w:themeColor="text1"/>
+          <w:lang w:val="pt-BR"/>
+        </w:rPr>
+        <w:t xml:space="preserve">Podemos utilizar no deployment a sintaxe </w:t>
+      </w:r>
+      <w:r>
+        <w:rPr>
+          <w:rFonts w:ascii="Arial" w:hAnsi="Arial" w:cs="Arial"/>
+          <w:b/>
+          <w:color w:val="000000" w:themeColor="text1"/>
+          <w:lang w:val="pt-BR"/>
+        </w:rPr>
+        <w:t>[NOME_SERVICO].[NAMESPACE_ONDE_SERVICO_PERTENCE]</w:t>
+      </w:r>
+      <w:r>
+        <w:rPr>
+          <w:rFonts w:ascii="Arial" w:hAnsi="Arial" w:cs="Arial"/>
+          <w:b/>
+          <w:color w:val="000000" w:themeColor="text1"/>
+          <w:lang w:val="pt-BR"/>
+        </w:rPr>
+        <w:t xml:space="preserve"> </w:t>
+      </w:r>
+      <w:r>
+        <w:rPr>
+          <w:rFonts w:ascii="Arial" w:hAnsi="Arial" w:cs="Arial"/>
+          <w:bCs/>
+          <w:color w:val="000000" w:themeColor="text1"/>
+          <w:lang w:val="pt-BR"/>
+        </w:rPr>
+        <w:t>na hora de definir o valor da variável de ambiente utilizada na string de requisição/comunicação. Segue o exemplo:</w:t>
+      </w:r>
+    </w:p>
+    <w:p>
+      <w:pPr>
+        <w:rPr>
+          <w:rFonts w:ascii="Arial" w:hAnsi="Arial" w:cs="Arial"/>
+          <w:bCs/>
+          <w:color w:val="000000" w:themeColor="text1"/>
+          <w:lang w:val="pt-BR"/>
+        </w:rPr>
+      </w:pPr>
+    </w:p>
+    <w:p>
+      <w:pPr>
+        <w:rPr>
+          <w:rFonts w:ascii="Arial" w:hAnsi="Arial" w:cs="Arial"/>
+          <w:bCs/>
+          <w:color w:val="000000" w:themeColor="text1"/>
+          <w:lang w:val="pt-BR"/>
+        </w:rPr>
+      </w:pPr>
+      <w:r>
+        <w:rPr>
+          <w:rFonts w:ascii="Arial" w:hAnsi="Arial" w:cs="Arial"/>
+          <w:bCs/>
+          <w:color w:val="000000" w:themeColor="text1"/>
+          <w:u w:val="single"/>
+          <w:lang w:val="pt-BR"/>
+        </w:rPr>
+        <w:t>String de requisição</w:t>
+      </w:r>
+      <w:r>
+        <w:rPr>
+          <w:rFonts w:ascii="Arial" w:hAnsi="Arial" w:cs="Arial"/>
+          <w:bCs/>
+          <w:color w:val="000000" w:themeColor="text1"/>
+          <w:u w:val="single"/>
+          <w:lang w:val="pt-BR"/>
+        </w:rPr>
+        <w:t>.</w:t>
+      </w:r>
+      <w:r>
+        <w:rPr>
+          <w:rFonts w:ascii="Arial" w:hAnsi="Arial" w:cs="Arial"/>
+          <w:bCs/>
+          <w:color w:val="000000" w:themeColor="text1"/>
+          <w:lang w:val="pt-BR"/>
+        </w:rPr>
+        <w:t xml:space="preserve"> Perceba que a variável </w:t>
+      </w:r>
+      <w:r>
+        <w:rPr>
+          <w:rFonts w:ascii="Arial" w:hAnsi="Arial" w:cs="Arial"/>
+          <w:b/>
+          <w:color w:val="000000" w:themeColor="text1"/>
+          <w:lang w:val="pt-BR"/>
+        </w:rPr>
+        <w:t>AUTH_HOST</w:t>
+      </w:r>
+      <w:r>
+        <w:rPr>
+          <w:rFonts w:ascii="Arial" w:hAnsi="Arial" w:cs="Arial"/>
+          <w:bCs/>
+          <w:color w:val="000000" w:themeColor="text1"/>
+          <w:lang w:val="pt-BR"/>
+        </w:rPr>
+        <w:t xml:space="preserve"> será definida no </w:t>
+      </w:r>
+      <w:r>
+        <w:rPr>
+          <w:rFonts w:ascii="Arial" w:hAnsi="Arial" w:cs="Arial"/>
+          <w:b/>
+          <w:color w:val="000000" w:themeColor="text1"/>
+          <w:lang w:val="pt-BR"/>
+        </w:rPr>
+        <w:t>deployment</w:t>
+      </w:r>
+      <w:r>
+        <w:rPr>
+          <w:rFonts w:ascii="Arial" w:hAnsi="Arial" w:cs="Arial"/>
+          <w:bCs/>
+          <w:color w:val="000000" w:themeColor="text1"/>
+          <w:lang w:val="pt-BR"/>
         </w:rPr>
         <w:t>:</w:t>
       </w:r>
@@ -18015,47 +19022,12 @@
         <w:spacing w:after="0" w:line="285" w:lineRule="atLeast"/>
         <w:rPr>
           <w:rFonts w:ascii="Consolas" w:eastAsia="Times New Roman" w:hAnsi="Consolas" w:cs="Times New Roman"/>
-          <w:color w:val="D4D4D4"/>
-          <w:sz w:val="21"/>
-          <w:szCs w:val="21"/>
-        </w:rPr>
-      </w:pPr>
-      <w:r>
-        <w:rPr>
-          <w:rFonts w:ascii="Consolas" w:eastAsia="Times New Roman" w:hAnsi="Consolas" w:cs="Times New Roman"/>
-          <w:color w:val="D4D4D4"/>
-          <w:sz w:val="21"/>
-          <w:szCs w:val="21"/>
-        </w:rPr>
-        <w:t xml:space="preserve">  </w:t>
-      </w:r>
-      <w:r>
-        <w:rPr>
-          <w:rFonts w:ascii="Consolas" w:eastAsia="Times New Roman" w:hAnsi="Consolas" w:cs="Times New Roman"/>
           <w:color w:val="569CD6"/>
           <w:sz w:val="21"/>
           <w:szCs w:val="21"/>
-        </w:rPr>
-        <w:t>name</w:t>
-      </w:r>
-      <w:r>
-        <w:rPr>
-          <w:rFonts w:ascii="Consolas" w:eastAsia="Times New Roman" w:hAnsi="Consolas" w:cs="Times New Roman"/>
-          <w:color w:val="D4D4D4"/>
-          <w:sz w:val="21"/>
-          <w:szCs w:val="21"/>
-        </w:rPr>
-        <w:t xml:space="preserve">: </w:t>
-      </w:r>
-      <w:r>
-        <w:rPr>
-          <w:rFonts w:ascii="Consolas" w:eastAsia="Times New Roman" w:hAnsi="Consolas" w:cs="Times New Roman"/>
-          <w:color w:val="CE9178"/>
-          <w:sz w:val="21"/>
-          <w:szCs w:val="21"/>
-        </w:rPr>
-        <w:t>serv-auth</w:t>
-      </w:r>
+          <w:lang w:val="pt-BR"/>
+        </w:rPr>
+      </w:pPr>
     </w:p>
     <w:p>
       <w:pPr>
@@ -18075,16 +19047,205 @@
           <w:sz w:val="21"/>
           <w:szCs w:val="21"/>
         </w:rPr>
-        <w:t>spec</w:t>
-      </w:r>
-      <w:r>
-        <w:rPr>
-          <w:rFonts w:ascii="Consolas" w:eastAsia="Times New Roman" w:hAnsi="Consolas" w:cs="Times New Roman"/>
-          <w:color w:val="D4D4D4"/>
-          <w:sz w:val="21"/>
-          <w:szCs w:val="21"/>
-        </w:rPr>
-        <w:t>:</w:t>
+        <w:t>const</w:t>
+      </w:r>
+      <w:r>
+        <w:rPr>
+          <w:rFonts w:ascii="Consolas" w:eastAsia="Times New Roman" w:hAnsi="Consolas" w:cs="Times New Roman"/>
+          <w:color w:val="D4D4D4"/>
+          <w:sz w:val="21"/>
+          <w:szCs w:val="21"/>
+        </w:rPr>
+        <w:t xml:space="preserve"> </w:t>
+      </w:r>
+      <w:r>
+        <w:rPr>
+          <w:rFonts w:ascii="Consolas" w:eastAsia="Times New Roman" w:hAnsi="Consolas" w:cs="Times New Roman"/>
+          <w:color w:val="4FC1FF"/>
+          <w:sz w:val="21"/>
+          <w:szCs w:val="21"/>
+        </w:rPr>
+        <w:t>hashedPW</w:t>
+      </w:r>
+      <w:r>
+        <w:rPr>
+          <w:rFonts w:ascii="Consolas" w:eastAsia="Times New Roman" w:hAnsi="Consolas" w:cs="Times New Roman"/>
+          <w:color w:val="D4D4D4"/>
+          <w:sz w:val="21"/>
+          <w:szCs w:val="21"/>
+        </w:rPr>
+        <w:t xml:space="preserve"> = </w:t>
+      </w:r>
+      <w:r>
+        <w:rPr>
+          <w:rFonts w:ascii="Consolas" w:eastAsia="Times New Roman" w:hAnsi="Consolas" w:cs="Times New Roman"/>
+          <w:color w:val="C586C0"/>
+          <w:sz w:val="21"/>
+          <w:szCs w:val="21"/>
+        </w:rPr>
+        <w:t>await</w:t>
+      </w:r>
+      <w:r>
+        <w:rPr>
+          <w:rFonts w:ascii="Consolas" w:eastAsia="Times New Roman" w:hAnsi="Consolas" w:cs="Times New Roman"/>
+          <w:color w:val="D4D4D4"/>
+          <w:sz w:val="21"/>
+          <w:szCs w:val="21"/>
+        </w:rPr>
+        <w:t xml:space="preserve"> </w:t>
+      </w:r>
+      <w:r>
+        <w:rPr>
+          <w:rFonts w:ascii="Consolas" w:eastAsia="Times New Roman" w:hAnsi="Consolas" w:cs="Times New Roman"/>
+          <w:color w:val="9CDCFE"/>
+          <w:sz w:val="21"/>
+          <w:szCs w:val="21"/>
+        </w:rPr>
+        <w:t>axios</w:t>
+      </w:r>
+      <w:r>
+        <w:rPr>
+          <w:rFonts w:ascii="Consolas" w:eastAsia="Times New Roman" w:hAnsi="Consolas" w:cs="Times New Roman"/>
+          <w:color w:val="D4D4D4"/>
+          <w:sz w:val="21"/>
+          <w:szCs w:val="21"/>
+        </w:rPr>
+        <w:t>.</w:t>
+      </w:r>
+      <w:r>
+        <w:rPr>
+          <w:rFonts w:ascii="Consolas" w:eastAsia="Times New Roman" w:hAnsi="Consolas" w:cs="Times New Roman"/>
+          <w:color w:val="DCDCAA"/>
+          <w:sz w:val="21"/>
+          <w:szCs w:val="21"/>
+        </w:rPr>
+        <w:t>get</w:t>
+      </w:r>
+      <w:r>
+        <w:rPr>
+          <w:rFonts w:ascii="Consolas" w:eastAsia="Times New Roman" w:hAnsi="Consolas" w:cs="Times New Roman"/>
+          <w:color w:val="D4D4D4"/>
+          <w:sz w:val="21"/>
+          <w:szCs w:val="21"/>
+        </w:rPr>
+        <w:t>(</w:t>
+      </w:r>
+      <w:r>
+        <w:rPr>
+          <w:rFonts w:ascii="Consolas" w:eastAsia="Times New Roman" w:hAnsi="Consolas" w:cs="Times New Roman"/>
+          <w:color w:val="CE9178"/>
+          <w:sz w:val="21"/>
+          <w:szCs w:val="21"/>
+        </w:rPr>
+        <w:t>`http://</w:t>
+      </w:r>
+      <w:r>
+        <w:rPr>
+          <w:rFonts w:ascii="Consolas" w:eastAsia="Times New Roman" w:hAnsi="Consolas" w:cs="Times New Roman"/>
+          <w:color w:val="569CD6"/>
+          <w:sz w:val="21"/>
+          <w:szCs w:val="21"/>
+        </w:rPr>
+        <w:t>${</w:t>
+      </w:r>
+      <w:r>
+        <w:rPr>
+          <w:rFonts w:ascii="Consolas" w:eastAsia="Times New Roman" w:hAnsi="Consolas" w:cs="Times New Roman"/>
+          <w:color w:val="9CDCFE"/>
+          <w:sz w:val="21"/>
+          <w:szCs w:val="21"/>
+        </w:rPr>
+        <w:t>process</w:t>
+      </w:r>
+      <w:r>
+        <w:rPr>
+          <w:rFonts w:ascii="Consolas" w:eastAsia="Times New Roman" w:hAnsi="Consolas" w:cs="Times New Roman"/>
+          <w:color w:val="D4D4D4"/>
+          <w:sz w:val="21"/>
+          <w:szCs w:val="21"/>
+        </w:rPr>
+        <w:t>.</w:t>
+      </w:r>
+      <w:r>
+        <w:rPr>
+          <w:rFonts w:ascii="Consolas" w:eastAsia="Times New Roman" w:hAnsi="Consolas" w:cs="Times New Roman"/>
+          <w:color w:val="9CDCFE"/>
+          <w:sz w:val="21"/>
+          <w:szCs w:val="21"/>
+        </w:rPr>
+        <w:t>env</w:t>
+      </w:r>
+      <w:r>
+        <w:rPr>
+          <w:rFonts w:ascii="Consolas" w:eastAsia="Times New Roman" w:hAnsi="Consolas" w:cs="Times New Roman"/>
+          <w:color w:val="D4D4D4"/>
+          <w:sz w:val="21"/>
+          <w:szCs w:val="21"/>
+        </w:rPr>
+        <w:t>.</w:t>
+      </w:r>
+      <w:r>
+        <w:rPr>
+          <w:rFonts w:ascii="Consolas" w:eastAsia="Times New Roman" w:hAnsi="Consolas" w:cs="Times New Roman"/>
+          <w:color w:val="4FC1FF"/>
+          <w:sz w:val="21"/>
+          <w:szCs w:val="21"/>
+        </w:rPr>
+        <w:t>A</w:t>
+      </w:r>
+      <w:r>
+        <w:rPr>
+          <w:rFonts w:ascii="Consolas" w:eastAsia="Times New Roman" w:hAnsi="Consolas" w:cs="Times New Roman"/>
+          <w:color w:val="4FC1FF"/>
+          <w:sz w:val="21"/>
+          <w:szCs w:val="21"/>
+        </w:rPr>
+        <w:t>UTH_ADRESS</w:t>
+      </w:r>
+      <w:r>
+        <w:rPr>
+          <w:rFonts w:ascii="Consolas" w:eastAsia="Times New Roman" w:hAnsi="Consolas" w:cs="Times New Roman"/>
+          <w:color w:val="569CD6"/>
+          <w:sz w:val="21"/>
+          <w:szCs w:val="21"/>
+        </w:rPr>
+        <w:t>}</w:t>
+      </w:r>
+      <w:r>
+        <w:rPr>
+          <w:rFonts w:ascii="Consolas" w:eastAsia="Times New Roman" w:hAnsi="Consolas" w:cs="Times New Roman"/>
+          <w:color w:val="CE9178"/>
+          <w:sz w:val="21"/>
+          <w:szCs w:val="21"/>
+        </w:rPr>
+        <w:t>/hashed-password/`</w:t>
+      </w:r>
+      <w:r>
+        <w:rPr>
+          <w:rFonts w:ascii="Consolas" w:eastAsia="Times New Roman" w:hAnsi="Consolas" w:cs="Times New Roman"/>
+          <w:color w:val="D4D4D4"/>
+          <w:sz w:val="21"/>
+          <w:szCs w:val="21"/>
+        </w:rPr>
+        <w:t xml:space="preserve"> + </w:t>
+      </w:r>
+      <w:r>
+        <w:rPr>
+          <w:rFonts w:ascii="Consolas" w:eastAsia="Times New Roman" w:hAnsi="Consolas" w:cs="Times New Roman"/>
+          <w:color w:val="4FC1FF"/>
+          <w:sz w:val="21"/>
+          <w:szCs w:val="21"/>
+        </w:rPr>
+        <w:t>password</w:t>
+      </w:r>
+      <w:r>
+        <w:rPr>
+          <w:rFonts w:ascii="Consolas" w:eastAsia="Times New Roman" w:hAnsi="Consolas" w:cs="Times New Roman"/>
+          <w:color w:val="D4D4D4"/>
+          <w:sz w:val="21"/>
+          <w:szCs w:val="21"/>
+        </w:rPr>
+        <w:t>);</w:t>
       </w:r>
     </w:p>
     <w:p>
@@ -18098,770 +19259,6 @@
           <w:szCs w:val="21"/>
         </w:rPr>
       </w:pPr>
-      <w:r>
-        <w:rPr>
-          <w:rFonts w:ascii="Consolas" w:eastAsia="Times New Roman" w:hAnsi="Consolas" w:cs="Times New Roman"/>
-          <w:color w:val="D4D4D4"/>
-          <w:sz w:val="21"/>
-          <w:szCs w:val="21"/>
-        </w:rPr>
-        <w:t xml:space="preserve">  </w:t>
-      </w:r>
-      <w:r>
-        <w:rPr>
-          <w:rFonts w:ascii="Consolas" w:eastAsia="Times New Roman" w:hAnsi="Consolas" w:cs="Times New Roman"/>
-          <w:color w:val="569CD6"/>
-          <w:sz w:val="21"/>
-          <w:szCs w:val="21"/>
-        </w:rPr>
-        <w:t>selector</w:t>
-      </w:r>
-      <w:r>
-        <w:rPr>
-          <w:rFonts w:ascii="Consolas" w:eastAsia="Times New Roman" w:hAnsi="Consolas" w:cs="Times New Roman"/>
-          <w:color w:val="D4D4D4"/>
-          <w:sz w:val="21"/>
-          <w:szCs w:val="21"/>
-        </w:rPr>
-        <w:t>:</w:t>
-      </w:r>
-    </w:p>
-    <w:p>
-      <w:pPr>
-        <w:shd w:val="clear" w:color="auto" w:fill="1E1E1E"/>
-        <w:spacing w:after="0" w:line="285" w:lineRule="atLeast"/>
-        <w:rPr>
-          <w:rFonts w:ascii="Consolas" w:eastAsia="Times New Roman" w:hAnsi="Consolas" w:cs="Times New Roman"/>
-          <w:color w:val="D4D4D4"/>
-          <w:sz w:val="21"/>
-          <w:szCs w:val="21"/>
-        </w:rPr>
-      </w:pPr>
-      <w:r>
-        <w:rPr>
-          <w:rFonts w:ascii="Consolas" w:eastAsia="Times New Roman" w:hAnsi="Consolas" w:cs="Times New Roman"/>
-          <w:color w:val="D4D4D4"/>
-          <w:sz w:val="21"/>
-          <w:szCs w:val="21"/>
-        </w:rPr>
-        <w:t xml:space="preserve">    </w:t>
-      </w:r>
-      <w:r>
-        <w:rPr>
-          <w:rFonts w:ascii="Consolas" w:eastAsia="Times New Roman" w:hAnsi="Consolas" w:cs="Times New Roman"/>
-          <w:color w:val="569CD6"/>
-          <w:sz w:val="21"/>
-          <w:szCs w:val="21"/>
-        </w:rPr>
-        <w:t>app</w:t>
-      </w:r>
-      <w:r>
-        <w:rPr>
-          <w:rFonts w:ascii="Consolas" w:eastAsia="Times New Roman" w:hAnsi="Consolas" w:cs="Times New Roman"/>
-          <w:color w:val="D4D4D4"/>
-          <w:sz w:val="21"/>
-          <w:szCs w:val="21"/>
-        </w:rPr>
-        <w:t xml:space="preserve">: </w:t>
-      </w:r>
-      <w:r>
-        <w:rPr>
-          <w:rFonts w:ascii="Consolas" w:eastAsia="Times New Roman" w:hAnsi="Consolas" w:cs="Times New Roman"/>
-          <w:color w:val="CE9178"/>
-          <w:sz w:val="21"/>
-          <w:szCs w:val="21"/>
-        </w:rPr>
-        <w:t>app-auth</w:t>
-      </w:r>
-    </w:p>
-    <w:p>
-      <w:pPr>
-        <w:shd w:val="clear" w:color="auto" w:fill="1E1E1E"/>
-        <w:spacing w:after="0" w:line="285" w:lineRule="atLeast"/>
-        <w:rPr>
-          <w:rFonts w:ascii="Consolas" w:eastAsia="Times New Roman" w:hAnsi="Consolas" w:cs="Times New Roman"/>
-          <w:color w:val="D4D4D4"/>
-          <w:sz w:val="21"/>
-          <w:szCs w:val="21"/>
-        </w:rPr>
-      </w:pPr>
-      <w:r>
-        <w:rPr>
-          <w:rFonts w:ascii="Consolas" w:eastAsia="Times New Roman" w:hAnsi="Consolas" w:cs="Times New Roman"/>
-          <w:color w:val="D4D4D4"/>
-          <w:sz w:val="21"/>
-          <w:szCs w:val="21"/>
-        </w:rPr>
-        <w:t xml:space="preserve">  </w:t>
-      </w:r>
-      <w:r>
-        <w:rPr>
-          <w:rFonts w:ascii="Consolas" w:eastAsia="Times New Roman" w:hAnsi="Consolas" w:cs="Times New Roman"/>
-          <w:color w:val="569CD6"/>
-          <w:sz w:val="21"/>
-          <w:szCs w:val="21"/>
-        </w:rPr>
-        <w:t>ports</w:t>
-      </w:r>
-      <w:r>
-        <w:rPr>
-          <w:rFonts w:ascii="Consolas" w:eastAsia="Times New Roman" w:hAnsi="Consolas" w:cs="Times New Roman"/>
-          <w:color w:val="D4D4D4"/>
-          <w:sz w:val="21"/>
-          <w:szCs w:val="21"/>
-        </w:rPr>
-        <w:t>:</w:t>
-      </w:r>
-    </w:p>
-    <w:p>
-      <w:pPr>
-        <w:shd w:val="clear" w:color="auto" w:fill="1E1E1E"/>
-        <w:spacing w:after="0" w:line="285" w:lineRule="atLeast"/>
-        <w:rPr>
-          <w:rFonts w:ascii="Consolas" w:eastAsia="Times New Roman" w:hAnsi="Consolas" w:cs="Times New Roman"/>
-          <w:color w:val="D4D4D4"/>
-          <w:sz w:val="21"/>
-          <w:szCs w:val="21"/>
-        </w:rPr>
-      </w:pPr>
-      <w:r>
-        <w:rPr>
-          <w:rFonts w:ascii="Consolas" w:eastAsia="Times New Roman" w:hAnsi="Consolas" w:cs="Times New Roman"/>
-          <w:color w:val="D4D4D4"/>
-          <w:sz w:val="21"/>
-          <w:szCs w:val="21"/>
-        </w:rPr>
-        <w:t xml:space="preserve">    - </w:t>
-      </w:r>
-      <w:r>
-        <w:rPr>
-          <w:rFonts w:ascii="Consolas" w:eastAsia="Times New Roman" w:hAnsi="Consolas" w:cs="Times New Roman"/>
-          <w:color w:val="569CD6"/>
-          <w:sz w:val="21"/>
-          <w:szCs w:val="21"/>
-        </w:rPr>
-        <w:t>protocol</w:t>
-      </w:r>
-      <w:r>
-        <w:rPr>
-          <w:rFonts w:ascii="Consolas" w:eastAsia="Times New Roman" w:hAnsi="Consolas" w:cs="Times New Roman"/>
-          <w:color w:val="D4D4D4"/>
-          <w:sz w:val="21"/>
-          <w:szCs w:val="21"/>
-        </w:rPr>
-        <w:t xml:space="preserve">: </w:t>
-      </w:r>
-      <w:r>
-        <w:rPr>
-          <w:rFonts w:ascii="Consolas" w:eastAsia="Times New Roman" w:hAnsi="Consolas" w:cs="Times New Roman"/>
-          <w:color w:val="CE9178"/>
-          <w:sz w:val="21"/>
-          <w:szCs w:val="21"/>
-        </w:rPr>
-        <w:t>TCP</w:t>
-      </w:r>
-    </w:p>
-    <w:p>
-      <w:pPr>
-        <w:shd w:val="clear" w:color="auto" w:fill="1E1E1E"/>
-        <w:spacing w:after="0" w:line="285" w:lineRule="atLeast"/>
-        <w:rPr>
-          <w:rFonts w:ascii="Consolas" w:eastAsia="Times New Roman" w:hAnsi="Consolas" w:cs="Times New Roman"/>
-          <w:color w:val="D4D4D4"/>
-          <w:sz w:val="21"/>
-          <w:szCs w:val="21"/>
-        </w:rPr>
-      </w:pPr>
-      <w:r>
-        <w:rPr>
-          <w:rFonts w:ascii="Consolas" w:eastAsia="Times New Roman" w:hAnsi="Consolas" w:cs="Times New Roman"/>
-          <w:color w:val="D4D4D4"/>
-          <w:sz w:val="21"/>
-          <w:szCs w:val="21"/>
-        </w:rPr>
-        <w:t xml:space="preserve">      </w:t>
-      </w:r>
-      <w:r>
-        <w:rPr>
-          <w:rFonts w:ascii="Consolas" w:eastAsia="Times New Roman" w:hAnsi="Consolas" w:cs="Times New Roman"/>
-          <w:color w:val="569CD6"/>
-          <w:sz w:val="21"/>
-          <w:szCs w:val="21"/>
-        </w:rPr>
-        <w:t>port</w:t>
-      </w:r>
-      <w:r>
-        <w:rPr>
-          <w:rFonts w:ascii="Consolas" w:eastAsia="Times New Roman" w:hAnsi="Consolas" w:cs="Times New Roman"/>
-          <w:color w:val="D4D4D4"/>
-          <w:sz w:val="21"/>
-          <w:szCs w:val="21"/>
-        </w:rPr>
-        <w:t xml:space="preserve">: </w:t>
-      </w:r>
-      <w:r>
-        <w:rPr>
-          <w:rFonts w:ascii="Consolas" w:eastAsia="Times New Roman" w:hAnsi="Consolas" w:cs="Times New Roman"/>
-          <w:color w:val="B5CEA8"/>
-          <w:sz w:val="21"/>
-          <w:szCs w:val="21"/>
-        </w:rPr>
-        <w:t>80</w:t>
-      </w:r>
-    </w:p>
-    <w:p>
-      <w:pPr>
-        <w:shd w:val="clear" w:color="auto" w:fill="1E1E1E"/>
-        <w:spacing w:after="0" w:line="285" w:lineRule="atLeast"/>
-        <w:rPr>
-          <w:rFonts w:ascii="Consolas" w:eastAsia="Times New Roman" w:hAnsi="Consolas" w:cs="Times New Roman"/>
-          <w:color w:val="D4D4D4"/>
-          <w:sz w:val="21"/>
-          <w:szCs w:val="21"/>
-        </w:rPr>
-      </w:pPr>
-      <w:r>
-        <w:rPr>
-          <w:rFonts w:ascii="Consolas" w:eastAsia="Times New Roman" w:hAnsi="Consolas" w:cs="Times New Roman"/>
-          <w:color w:val="D4D4D4"/>
-          <w:sz w:val="21"/>
-          <w:szCs w:val="21"/>
-        </w:rPr>
-        <w:t xml:space="preserve">      </w:t>
-      </w:r>
-      <w:r>
-        <w:rPr>
-          <w:rFonts w:ascii="Consolas" w:eastAsia="Times New Roman" w:hAnsi="Consolas" w:cs="Times New Roman"/>
-          <w:color w:val="569CD6"/>
-          <w:sz w:val="21"/>
-          <w:szCs w:val="21"/>
-        </w:rPr>
-        <w:t>targetPort</w:t>
-      </w:r>
-      <w:r>
-        <w:rPr>
-          <w:rFonts w:ascii="Consolas" w:eastAsia="Times New Roman" w:hAnsi="Consolas" w:cs="Times New Roman"/>
-          <w:color w:val="D4D4D4"/>
-          <w:sz w:val="21"/>
-          <w:szCs w:val="21"/>
-        </w:rPr>
-        <w:t xml:space="preserve">: </w:t>
-      </w:r>
-      <w:r>
-        <w:rPr>
-          <w:rFonts w:ascii="Consolas" w:eastAsia="Times New Roman" w:hAnsi="Consolas" w:cs="Times New Roman"/>
-          <w:color w:val="B5CEA8"/>
-          <w:sz w:val="21"/>
-          <w:szCs w:val="21"/>
-        </w:rPr>
-        <w:t>80</w:t>
-      </w:r>
-    </w:p>
-    <w:p>
-      <w:pPr>
-        <w:shd w:val="clear" w:color="auto" w:fill="1E1E1E"/>
-        <w:spacing w:after="0" w:line="285" w:lineRule="atLeast"/>
-        <w:rPr>
-          <w:rFonts w:ascii="Consolas" w:eastAsia="Times New Roman" w:hAnsi="Consolas" w:cs="Times New Roman"/>
-          <w:color w:val="D4D4D4"/>
-          <w:sz w:val="21"/>
-          <w:szCs w:val="21"/>
-        </w:rPr>
-      </w:pPr>
-      <w:r>
-        <w:rPr>
-          <w:rFonts w:ascii="Consolas" w:eastAsia="Times New Roman" w:hAnsi="Consolas" w:cs="Times New Roman"/>
-          <w:color w:val="D4D4D4"/>
-          <w:sz w:val="21"/>
-          <w:szCs w:val="21"/>
-        </w:rPr>
-        <w:t xml:space="preserve">  </w:t>
-      </w:r>
-      <w:r>
-        <w:rPr>
-          <w:rFonts w:ascii="Consolas" w:eastAsia="Times New Roman" w:hAnsi="Consolas" w:cs="Times New Roman"/>
-          <w:color w:val="569CD6"/>
-          <w:sz w:val="21"/>
-          <w:szCs w:val="21"/>
-        </w:rPr>
-        <w:t>type</w:t>
-      </w:r>
-      <w:r>
-        <w:rPr>
-          <w:rFonts w:ascii="Consolas" w:eastAsia="Times New Roman" w:hAnsi="Consolas" w:cs="Times New Roman"/>
-          <w:color w:val="D4D4D4"/>
-          <w:sz w:val="21"/>
-          <w:szCs w:val="21"/>
-        </w:rPr>
-        <w:t xml:space="preserve">: </w:t>
-      </w:r>
-      <w:r>
-        <w:rPr>
-          <w:rFonts w:ascii="Consolas" w:eastAsia="Times New Roman" w:hAnsi="Consolas" w:cs="Times New Roman"/>
-          <w:color w:val="CE9178"/>
-          <w:sz w:val="21"/>
-          <w:szCs w:val="21"/>
-        </w:rPr>
-        <w:t>ClusterIP</w:t>
-      </w:r>
-    </w:p>
-    <w:p>
-      <w:pPr>
-        <w:pStyle w:val="PargrafodaLista"/>
-        <w:ind w:left="1440"/>
-        <w:rPr>
-          <w:rFonts w:ascii="Arial" w:hAnsi="Arial" w:cs="Arial"/>
-          <w:bCs/>
-          <w:color w:val="000000" w:themeColor="text1"/>
-          <w:sz w:val="18"/>
-          <w:szCs w:val="18"/>
-        </w:rPr>
-      </w:pPr>
-    </w:p>
-    <w:p>
-      <w:pPr>
-        <w:rPr>
-          <w:rFonts w:ascii="Arial" w:hAnsi="Arial" w:cs="Arial"/>
-          <w:bCs/>
-          <w:color w:val="000000" w:themeColor="text1"/>
-          <w:sz w:val="18"/>
-          <w:szCs w:val="18"/>
-          <w:lang w:val="pt-BR"/>
-        </w:rPr>
-      </w:pPr>
-      <w:r>
-        <w:rPr>
-          <w:rFonts w:ascii="Arial" w:hAnsi="Arial" w:cs="Arial"/>
-          <w:bCs/>
-          <w:color w:val="000000" w:themeColor="text1"/>
-          <w:sz w:val="18"/>
-          <w:szCs w:val="18"/>
-          <w:lang w:val="pt-BR"/>
-        </w:rPr>
-        <w:t>Isso é necessário, porque o</w:t>
-      </w:r>
-      <w:r>
-        <w:rPr>
-          <w:rFonts w:ascii="Arial" w:hAnsi="Arial" w:cs="Arial"/>
-          <w:bCs/>
-          <w:color w:val="000000" w:themeColor="text1"/>
-          <w:sz w:val="18"/>
-          <w:szCs w:val="18"/>
-          <w:lang w:val="pt-BR"/>
-        </w:rPr>
-        <w:t xml:space="preserve"> IP da pod é dinâmico, e pode se alterar ao reiniciá-la ou ao escalá-la. Desta forma, a variável </w:t>
-      </w:r>
-      <w:r>
-        <w:rPr>
-          <w:rFonts w:ascii="Arial" w:hAnsi="Arial" w:cs="Arial"/>
-          <w:b/>
-          <w:color w:val="000000" w:themeColor="text1"/>
-          <w:sz w:val="18"/>
-          <w:szCs w:val="18"/>
-          <w:lang w:val="pt-BR"/>
-        </w:rPr>
-        <w:t>[NOME_SERVICO]_SERVICE_HOST</w:t>
-      </w:r>
-      <w:r>
-        <w:rPr>
-          <w:rFonts w:ascii="Arial" w:hAnsi="Arial" w:cs="Arial"/>
-          <w:b/>
-          <w:color w:val="000000" w:themeColor="text1"/>
-          <w:sz w:val="18"/>
-          <w:szCs w:val="18"/>
-          <w:lang w:val="pt-BR"/>
-        </w:rPr>
-        <w:t xml:space="preserve"> </w:t>
-      </w:r>
-      <w:r>
-        <w:rPr>
-          <w:rFonts w:ascii="Arial" w:hAnsi="Arial" w:cs="Arial"/>
-          <w:bCs/>
-          <w:color w:val="000000" w:themeColor="text1"/>
-          <w:sz w:val="18"/>
-          <w:szCs w:val="18"/>
-          <w:lang w:val="pt-BR"/>
-        </w:rPr>
-        <w:t>permite que adiquíramos o host da outra pod de forma dinâmica.</w:t>
-      </w:r>
-    </w:p>
-    <w:p>
-      <w:pPr>
-        <w:rPr>
-          <w:rFonts w:ascii="Arial" w:hAnsi="Arial" w:cs="Arial"/>
-          <w:bCs/>
-          <w:color w:val="000000" w:themeColor="text1"/>
-          <w:sz w:val="18"/>
-          <w:szCs w:val="18"/>
-          <w:lang w:val="pt-BR"/>
-        </w:rPr>
-      </w:pPr>
-    </w:p>
-    <w:p>
-      <w:pPr>
-        <w:rPr>
-          <w:rFonts w:ascii="Arial" w:hAnsi="Arial" w:cs="Arial"/>
-          <w:bCs/>
-          <w:color w:val="000000" w:themeColor="text1"/>
-          <w:sz w:val="18"/>
-          <w:szCs w:val="18"/>
-          <w:lang w:val="pt-BR"/>
-        </w:rPr>
-      </w:pPr>
-      <w:r>
-        <w:rPr>
-          <w:rFonts w:ascii="Arial" w:hAnsi="Arial" w:cs="Arial"/>
-          <w:bCs/>
-          <w:color w:val="000000" w:themeColor="text1"/>
-          <w:sz w:val="18"/>
-          <w:szCs w:val="18"/>
-          <w:lang w:val="pt-BR"/>
-        </w:rPr>
-        <w:t>Abaixo, segue um exemplo de como ficaria a URL de conexão com outra pod no código</w:t>
-      </w:r>
-    </w:p>
-    <w:p>
-      <w:pPr>
-        <w:shd w:val="clear" w:color="auto" w:fill="1E1E1E"/>
-        <w:spacing w:after="0" w:line="285" w:lineRule="atLeast"/>
-        <w:rPr>
-          <w:rFonts w:ascii="Consolas" w:eastAsia="Times New Roman" w:hAnsi="Consolas" w:cs="Times New Roman"/>
-          <w:color w:val="D4D4D4"/>
-          <w:sz w:val="21"/>
-          <w:szCs w:val="21"/>
-        </w:rPr>
-      </w:pPr>
-      <w:r>
-        <w:rPr>
-          <w:rFonts w:ascii="Consolas" w:eastAsia="Times New Roman" w:hAnsi="Consolas" w:cs="Times New Roman"/>
-          <w:color w:val="D4D4D4"/>
-          <w:sz w:val="21"/>
-          <w:szCs w:val="21"/>
-        </w:rPr>
-        <w:t xml:space="preserve">    </w:t>
-      </w:r>
-    </w:p>
-    <w:p>
-      <w:pPr>
-        <w:shd w:val="clear" w:color="auto" w:fill="1E1E1E"/>
-        <w:spacing w:after="0" w:line="285" w:lineRule="atLeast"/>
-        <w:rPr>
-          <w:rFonts w:ascii="Consolas" w:eastAsia="Times New Roman" w:hAnsi="Consolas" w:cs="Times New Roman"/>
-          <w:color w:val="D4D4D4"/>
-          <w:sz w:val="21"/>
-          <w:szCs w:val="21"/>
-        </w:rPr>
-      </w:pPr>
-      <w:r>
-        <w:rPr>
-          <w:rFonts w:ascii="Consolas" w:eastAsia="Times New Roman" w:hAnsi="Consolas" w:cs="Times New Roman"/>
-          <w:color w:val="569CD6"/>
-          <w:sz w:val="21"/>
-          <w:szCs w:val="21"/>
-        </w:rPr>
-        <w:t>const</w:t>
-      </w:r>
-      <w:r>
-        <w:rPr>
-          <w:rFonts w:ascii="Consolas" w:eastAsia="Times New Roman" w:hAnsi="Consolas" w:cs="Times New Roman"/>
-          <w:color w:val="D4D4D4"/>
-          <w:sz w:val="21"/>
-          <w:szCs w:val="21"/>
-        </w:rPr>
-        <w:t xml:space="preserve"> </w:t>
-      </w:r>
-      <w:r>
-        <w:rPr>
-          <w:rFonts w:ascii="Consolas" w:eastAsia="Times New Roman" w:hAnsi="Consolas" w:cs="Times New Roman"/>
-          <w:color w:val="4FC1FF"/>
-          <w:sz w:val="21"/>
-          <w:szCs w:val="21"/>
-        </w:rPr>
-        <w:t>hashedPW</w:t>
-      </w:r>
-      <w:r>
-        <w:rPr>
-          <w:rFonts w:ascii="Consolas" w:eastAsia="Times New Roman" w:hAnsi="Consolas" w:cs="Times New Roman"/>
-          <w:color w:val="D4D4D4"/>
-          <w:sz w:val="21"/>
-          <w:szCs w:val="21"/>
-        </w:rPr>
-        <w:t xml:space="preserve"> = </w:t>
-      </w:r>
-      <w:r>
-        <w:rPr>
-          <w:rFonts w:ascii="Consolas" w:eastAsia="Times New Roman" w:hAnsi="Consolas" w:cs="Times New Roman"/>
-          <w:color w:val="C586C0"/>
-          <w:sz w:val="21"/>
-          <w:szCs w:val="21"/>
-        </w:rPr>
-        <w:t>await</w:t>
-      </w:r>
-      <w:r>
-        <w:rPr>
-          <w:rFonts w:ascii="Consolas" w:eastAsia="Times New Roman" w:hAnsi="Consolas" w:cs="Times New Roman"/>
-          <w:color w:val="D4D4D4"/>
-          <w:sz w:val="21"/>
-          <w:szCs w:val="21"/>
-        </w:rPr>
-        <w:t xml:space="preserve"> </w:t>
-      </w:r>
-      <w:r>
-        <w:rPr>
-          <w:rFonts w:ascii="Consolas" w:eastAsia="Times New Roman" w:hAnsi="Consolas" w:cs="Times New Roman"/>
-          <w:color w:val="9CDCFE"/>
-          <w:sz w:val="21"/>
-          <w:szCs w:val="21"/>
-        </w:rPr>
-        <w:t>axios</w:t>
-      </w:r>
-      <w:r>
-        <w:rPr>
-          <w:rFonts w:ascii="Consolas" w:eastAsia="Times New Roman" w:hAnsi="Consolas" w:cs="Times New Roman"/>
-          <w:color w:val="D4D4D4"/>
-          <w:sz w:val="21"/>
-          <w:szCs w:val="21"/>
-        </w:rPr>
-        <w:t>.</w:t>
-      </w:r>
-      <w:r>
-        <w:rPr>
-          <w:rFonts w:ascii="Consolas" w:eastAsia="Times New Roman" w:hAnsi="Consolas" w:cs="Times New Roman"/>
-          <w:color w:val="DCDCAA"/>
-          <w:sz w:val="21"/>
-          <w:szCs w:val="21"/>
-        </w:rPr>
-        <w:t>get</w:t>
-      </w:r>
-      <w:r>
-        <w:rPr>
-          <w:rFonts w:ascii="Consolas" w:eastAsia="Times New Roman" w:hAnsi="Consolas" w:cs="Times New Roman"/>
-          <w:color w:val="D4D4D4"/>
-          <w:sz w:val="21"/>
-          <w:szCs w:val="21"/>
-        </w:rPr>
-        <w:t>(</w:t>
-      </w:r>
-      <w:r>
-        <w:rPr>
-          <w:rFonts w:ascii="Consolas" w:eastAsia="Times New Roman" w:hAnsi="Consolas" w:cs="Times New Roman"/>
-          <w:color w:val="CE9178"/>
-          <w:sz w:val="21"/>
-          <w:szCs w:val="21"/>
-        </w:rPr>
-        <w:t>`http://</w:t>
-      </w:r>
-      <w:r>
-        <w:rPr>
-          <w:rFonts w:ascii="Consolas" w:eastAsia="Times New Roman" w:hAnsi="Consolas" w:cs="Times New Roman"/>
-          <w:color w:val="569CD6"/>
-          <w:sz w:val="21"/>
-          <w:szCs w:val="21"/>
-        </w:rPr>
-        <w:t>${</w:t>
-      </w:r>
-      <w:r>
-        <w:rPr>
-          <w:rFonts w:ascii="Consolas" w:eastAsia="Times New Roman" w:hAnsi="Consolas" w:cs="Times New Roman"/>
-          <w:color w:val="9CDCFE"/>
-          <w:sz w:val="21"/>
-          <w:szCs w:val="21"/>
-        </w:rPr>
-        <w:t>process</w:t>
-      </w:r>
-      <w:r>
-        <w:rPr>
-          <w:rFonts w:ascii="Consolas" w:eastAsia="Times New Roman" w:hAnsi="Consolas" w:cs="Times New Roman"/>
-          <w:color w:val="D4D4D4"/>
-          <w:sz w:val="21"/>
-          <w:szCs w:val="21"/>
-        </w:rPr>
-        <w:t>.</w:t>
-      </w:r>
-      <w:r>
-        <w:rPr>
-          <w:rFonts w:ascii="Consolas" w:eastAsia="Times New Roman" w:hAnsi="Consolas" w:cs="Times New Roman"/>
-          <w:color w:val="9CDCFE"/>
-          <w:sz w:val="21"/>
-          <w:szCs w:val="21"/>
-        </w:rPr>
-        <w:t>env</w:t>
-      </w:r>
-      <w:r>
-        <w:rPr>
-          <w:rFonts w:ascii="Consolas" w:eastAsia="Times New Roman" w:hAnsi="Consolas" w:cs="Times New Roman"/>
-          <w:color w:val="D4D4D4"/>
-          <w:sz w:val="21"/>
-          <w:szCs w:val="21"/>
-        </w:rPr>
-        <w:t>.</w:t>
-      </w:r>
-      <w:r>
-        <w:rPr>
-          <w:rFonts w:ascii="Consolas" w:eastAsia="Times New Roman" w:hAnsi="Consolas" w:cs="Times New Roman"/>
-          <w:color w:val="4FC1FF"/>
-          <w:sz w:val="21"/>
-          <w:szCs w:val="21"/>
-        </w:rPr>
-        <w:t>SERV_AUTH_SERVICE_HOST</w:t>
-      </w:r>
-      <w:r>
-        <w:rPr>
-          <w:rFonts w:ascii="Consolas" w:eastAsia="Times New Roman" w:hAnsi="Consolas" w:cs="Times New Roman"/>
-          <w:color w:val="569CD6"/>
-          <w:sz w:val="21"/>
-          <w:szCs w:val="21"/>
-        </w:rPr>
-        <w:t>}</w:t>
-      </w:r>
-      <w:r>
-        <w:rPr>
-          <w:rFonts w:ascii="Consolas" w:eastAsia="Times New Roman" w:hAnsi="Consolas" w:cs="Times New Roman"/>
-          <w:color w:val="CE9178"/>
-          <w:sz w:val="21"/>
-          <w:szCs w:val="21"/>
-        </w:rPr>
-        <w:t>/hashed-password/`</w:t>
-      </w:r>
-      <w:r>
-        <w:rPr>
-          <w:rFonts w:ascii="Consolas" w:eastAsia="Times New Roman" w:hAnsi="Consolas" w:cs="Times New Roman"/>
-          <w:color w:val="D4D4D4"/>
-          <w:sz w:val="21"/>
-          <w:szCs w:val="21"/>
-        </w:rPr>
-        <w:t xml:space="preserve"> + </w:t>
-      </w:r>
-      <w:r>
-        <w:rPr>
-          <w:rFonts w:ascii="Consolas" w:eastAsia="Times New Roman" w:hAnsi="Consolas" w:cs="Times New Roman"/>
-          <w:color w:val="4FC1FF"/>
-          <w:sz w:val="21"/>
-          <w:szCs w:val="21"/>
-        </w:rPr>
-        <w:t>password</w:t>
-      </w:r>
-      <w:r>
-        <w:rPr>
-          <w:rFonts w:ascii="Consolas" w:eastAsia="Times New Roman" w:hAnsi="Consolas" w:cs="Times New Roman"/>
-          <w:color w:val="D4D4D4"/>
-          <w:sz w:val="21"/>
-          <w:szCs w:val="21"/>
-        </w:rPr>
-        <w:t>);</w:t>
-      </w:r>
-    </w:p>
-    <w:p>
-      <w:pPr>
-        <w:shd w:val="clear" w:color="auto" w:fill="1E1E1E"/>
-        <w:spacing w:after="0" w:line="285" w:lineRule="atLeast"/>
-        <w:rPr>
-          <w:rFonts w:ascii="Consolas" w:eastAsia="Times New Roman" w:hAnsi="Consolas" w:cs="Times New Roman"/>
-          <w:color w:val="D4D4D4"/>
-          <w:sz w:val="21"/>
-          <w:szCs w:val="21"/>
-        </w:rPr>
-      </w:pPr>
-    </w:p>
-    <w:p>
-      <w:pPr>
-        <w:rPr>
-          <w:rFonts w:ascii="Arial" w:hAnsi="Arial" w:cs="Arial"/>
-          <w:bCs/>
-          <w:color w:val="000000" w:themeColor="text1"/>
-          <w:sz w:val="18"/>
-          <w:szCs w:val="18"/>
-        </w:rPr>
-      </w:pPr>
-    </w:p>
-    <w:p>
-      <w:pPr>
-        <w:rPr>
-          <w:rFonts w:ascii="Arial" w:hAnsi="Arial" w:cs="Arial"/>
-          <w:bCs/>
-          <w:color w:val="FF0000"/>
-          <w:sz w:val="18"/>
-          <w:szCs w:val="18"/>
-          <w:lang w:val="pt-BR"/>
-        </w:rPr>
-      </w:pPr>
-      <w:r>
-        <w:rPr>
-          <w:rFonts w:ascii="Arial" w:hAnsi="Arial" w:cs="Arial"/>
-          <w:bCs/>
-          <w:color w:val="000000" w:themeColor="text1"/>
-          <w:sz w:val="18"/>
-          <w:szCs w:val="18"/>
-          <w:lang w:val="pt-BR"/>
-        </w:rPr>
-        <w:t xml:space="preserve">Alternativamente, podemos consultar o IP do serviço de exposição pelo comando </w:t>
-      </w:r>
-      <w:r>
-        <w:rPr>
-          <w:rFonts w:ascii="Arial" w:hAnsi="Arial" w:cs="Arial"/>
-          <w:b/>
-          <w:color w:val="FF0000"/>
-          <w:sz w:val="18"/>
-          <w:szCs w:val="18"/>
-          <w:lang w:val="pt-BR"/>
-        </w:rPr>
-        <w:t>kubectl get services</w:t>
-      </w:r>
-      <w:r>
-        <w:rPr>
-          <w:rFonts w:ascii="Arial" w:hAnsi="Arial" w:cs="Arial"/>
-          <w:bCs/>
-          <w:color w:val="FF0000"/>
-          <w:sz w:val="18"/>
-          <w:szCs w:val="18"/>
-          <w:lang w:val="pt-BR"/>
-        </w:rPr>
-        <w:t xml:space="preserve"> </w:t>
-      </w:r>
-      <w:r>
-        <w:rPr>
-          <w:rFonts w:ascii="Arial" w:hAnsi="Arial" w:cs="Arial"/>
-          <w:bCs/>
-          <w:color w:val="000000" w:themeColor="text1"/>
-          <w:sz w:val="18"/>
-          <w:szCs w:val="18"/>
-          <w:lang w:val="pt-BR"/>
-        </w:rPr>
-        <w:t>e</w:t>
-      </w:r>
-      <w:r>
-        <w:rPr>
-          <w:rFonts w:ascii="Arial" w:hAnsi="Arial" w:cs="Arial"/>
-          <w:bCs/>
-          <w:color w:val="FF0000"/>
-          <w:sz w:val="18"/>
-          <w:szCs w:val="18"/>
-          <w:lang w:val="pt-BR"/>
-        </w:rPr>
-        <w:t xml:space="preserve"> </w:t>
-      </w:r>
-      <w:r>
-        <w:rPr>
-          <w:rFonts w:ascii="Arial" w:hAnsi="Arial" w:cs="Arial"/>
-          <w:bCs/>
-          <w:color w:val="000000" w:themeColor="text1"/>
-          <w:sz w:val="18"/>
-          <w:szCs w:val="18"/>
-          <w:lang w:val="pt-BR"/>
-        </w:rPr>
-        <w:t>utilizá-lo como host no código. O problema disso é que não pegaríamos o IP de forma dinâmica.</w:t>
-      </w:r>
-      <w:r>
-        <w:rPr>
-          <w:rFonts w:ascii="Arial" w:hAnsi="Arial" w:cs="Arial"/>
-          <w:bCs/>
-          <w:color w:val="FF0000"/>
-          <w:sz w:val="18"/>
-          <w:szCs w:val="18"/>
-          <w:lang w:val="pt-BR"/>
-        </w:rPr>
-        <w:t xml:space="preserve"> </w:t>
-      </w:r>
     </w:p>
     <w:p>
       <w:pPr>
@@ -18872,7 +19269,6 @@
           <w:sz w:val="32"/>
           <w:szCs w:val="32"/>
           <w:u w:val="single"/>
-          <w:lang w:val="pt-BR"/>
         </w:rPr>
       </w:pPr>
     </w:p>
@@ -18884,18 +19280,1050 @@
           <w:color w:val="000000" w:themeColor="text1"/>
           <w:sz w:val="18"/>
           <w:szCs w:val="18"/>
-          <w:lang w:val="pt-BR"/>
-        </w:rPr>
-      </w:pPr>
-    </w:p>
-    <w:p>
-      <w:pPr>
+          <w:u w:val="single"/>
+        </w:rPr>
+      </w:pPr>
+      <w:r>
         <w:rPr>
           <w:rFonts w:ascii="Arial" w:hAnsi="Arial" w:cs="Arial"/>
           <w:bCs/>
-          <w:sz w:val="18"/>
-          <w:szCs w:val="18"/>
-          <w:lang w:val="pt-BR"/>
+          <w:color w:val="000000" w:themeColor="text1"/>
+          <w:sz w:val="18"/>
+          <w:szCs w:val="18"/>
+          <w:u w:val="single"/>
+        </w:rPr>
+        <w:t>Resource Service:</w:t>
+      </w:r>
+    </w:p>
+    <w:p>
+      <w:pPr>
+        <w:shd w:val="clear" w:color="auto" w:fill="1E1E1E"/>
+        <w:spacing w:after="0" w:line="285" w:lineRule="atLeast"/>
+        <w:rPr>
+          <w:rFonts w:ascii="Consolas" w:eastAsia="Times New Roman" w:hAnsi="Consolas" w:cs="Times New Roman"/>
+          <w:color w:val="D4D4D4"/>
+          <w:sz w:val="21"/>
+          <w:szCs w:val="21"/>
+        </w:rPr>
+      </w:pPr>
+      <w:r>
+        <w:rPr>
+          <w:rFonts w:ascii="Consolas" w:eastAsia="Times New Roman" w:hAnsi="Consolas" w:cs="Times New Roman"/>
+          <w:color w:val="569CD6"/>
+          <w:sz w:val="21"/>
+          <w:szCs w:val="21"/>
+        </w:rPr>
+        <w:t>apiVersion</w:t>
+      </w:r>
+      <w:r>
+        <w:rPr>
+          <w:rFonts w:ascii="Consolas" w:eastAsia="Times New Roman" w:hAnsi="Consolas" w:cs="Times New Roman"/>
+          <w:color w:val="D4D4D4"/>
+          <w:sz w:val="21"/>
+          <w:szCs w:val="21"/>
+        </w:rPr>
+        <w:t xml:space="preserve">: </w:t>
+      </w:r>
+      <w:r>
+        <w:rPr>
+          <w:rFonts w:ascii="Consolas" w:eastAsia="Times New Roman" w:hAnsi="Consolas" w:cs="Times New Roman"/>
+          <w:color w:val="CE9178"/>
+          <w:sz w:val="21"/>
+          <w:szCs w:val="21"/>
+        </w:rPr>
+        <w:t>v1</w:t>
+      </w:r>
+    </w:p>
+    <w:p>
+      <w:pPr>
+        <w:shd w:val="clear" w:color="auto" w:fill="1E1E1E"/>
+        <w:spacing w:after="0" w:line="285" w:lineRule="atLeast"/>
+        <w:rPr>
+          <w:rFonts w:ascii="Consolas" w:eastAsia="Times New Roman" w:hAnsi="Consolas" w:cs="Times New Roman"/>
+          <w:color w:val="D4D4D4"/>
+          <w:sz w:val="21"/>
+          <w:szCs w:val="21"/>
+        </w:rPr>
+      </w:pPr>
+      <w:r>
+        <w:rPr>
+          <w:rFonts w:ascii="Consolas" w:eastAsia="Times New Roman" w:hAnsi="Consolas" w:cs="Times New Roman"/>
+          <w:color w:val="569CD6"/>
+          <w:sz w:val="21"/>
+          <w:szCs w:val="21"/>
+        </w:rPr>
+        <w:t>kind</w:t>
+      </w:r>
+      <w:r>
+        <w:rPr>
+          <w:rFonts w:ascii="Consolas" w:eastAsia="Times New Roman" w:hAnsi="Consolas" w:cs="Times New Roman"/>
+          <w:color w:val="D4D4D4"/>
+          <w:sz w:val="21"/>
+          <w:szCs w:val="21"/>
+        </w:rPr>
+        <w:t xml:space="preserve">: </w:t>
+      </w:r>
+      <w:r>
+        <w:rPr>
+          <w:rFonts w:ascii="Consolas" w:eastAsia="Times New Roman" w:hAnsi="Consolas" w:cs="Times New Roman"/>
+          <w:color w:val="CE9178"/>
+          <w:sz w:val="21"/>
+          <w:szCs w:val="21"/>
+        </w:rPr>
+        <w:t>Service</w:t>
+      </w:r>
+    </w:p>
+    <w:p>
+      <w:pPr>
+        <w:shd w:val="clear" w:color="auto" w:fill="1E1E1E"/>
+        <w:spacing w:after="0" w:line="285" w:lineRule="atLeast"/>
+        <w:rPr>
+          <w:rFonts w:ascii="Consolas" w:eastAsia="Times New Roman" w:hAnsi="Consolas" w:cs="Times New Roman"/>
+          <w:color w:val="D4D4D4"/>
+          <w:sz w:val="21"/>
+          <w:szCs w:val="21"/>
+        </w:rPr>
+      </w:pPr>
+      <w:r>
+        <w:rPr>
+          <w:rFonts w:ascii="Consolas" w:eastAsia="Times New Roman" w:hAnsi="Consolas" w:cs="Times New Roman"/>
+          <w:color w:val="569CD6"/>
+          <w:sz w:val="21"/>
+          <w:szCs w:val="21"/>
+        </w:rPr>
+        <w:t>metadata</w:t>
+      </w:r>
+      <w:r>
+        <w:rPr>
+          <w:rFonts w:ascii="Consolas" w:eastAsia="Times New Roman" w:hAnsi="Consolas" w:cs="Times New Roman"/>
+          <w:color w:val="D4D4D4"/>
+          <w:sz w:val="21"/>
+          <w:szCs w:val="21"/>
+        </w:rPr>
+        <w:t>:</w:t>
+      </w:r>
+    </w:p>
+    <w:p>
+      <w:pPr>
+        <w:shd w:val="clear" w:color="auto" w:fill="1E1E1E"/>
+        <w:spacing w:after="0" w:line="285" w:lineRule="atLeast"/>
+        <w:rPr>
+          <w:rFonts w:ascii="Consolas" w:eastAsia="Times New Roman" w:hAnsi="Consolas" w:cs="Times New Roman"/>
+          <w:color w:val="D4D4D4"/>
+          <w:sz w:val="21"/>
+          <w:szCs w:val="21"/>
+        </w:rPr>
+      </w:pPr>
+      <w:r>
+        <w:rPr>
+          <w:rFonts w:ascii="Consolas" w:eastAsia="Times New Roman" w:hAnsi="Consolas" w:cs="Times New Roman"/>
+          <w:color w:val="D4D4D4"/>
+          <w:sz w:val="21"/>
+          <w:szCs w:val="21"/>
+        </w:rPr>
+        <w:t xml:space="preserve">  </w:t>
+      </w:r>
+      <w:r>
+        <w:rPr>
+          <w:rFonts w:ascii="Consolas" w:eastAsia="Times New Roman" w:hAnsi="Consolas" w:cs="Times New Roman"/>
+          <w:color w:val="569CD6"/>
+          <w:sz w:val="21"/>
+          <w:szCs w:val="21"/>
+        </w:rPr>
+        <w:t>name</w:t>
+      </w:r>
+      <w:r>
+        <w:rPr>
+          <w:rFonts w:ascii="Consolas" w:eastAsia="Times New Roman" w:hAnsi="Consolas" w:cs="Times New Roman"/>
+          <w:color w:val="D4D4D4"/>
+          <w:sz w:val="21"/>
+          <w:szCs w:val="21"/>
+        </w:rPr>
+        <w:t xml:space="preserve">: </w:t>
+      </w:r>
+      <w:r>
+        <w:rPr>
+          <w:rFonts w:ascii="Consolas" w:eastAsia="Times New Roman" w:hAnsi="Consolas" w:cs="Times New Roman"/>
+          <w:color w:val="CE9178"/>
+          <w:sz w:val="21"/>
+          <w:szCs w:val="21"/>
+        </w:rPr>
+        <w:t>serv-auth</w:t>
+      </w:r>
+    </w:p>
+    <w:p>
+      <w:pPr>
+        <w:shd w:val="clear" w:color="auto" w:fill="1E1E1E"/>
+        <w:spacing w:after="0" w:line="285" w:lineRule="atLeast"/>
+        <w:rPr>
+          <w:rFonts w:ascii="Consolas" w:eastAsia="Times New Roman" w:hAnsi="Consolas" w:cs="Times New Roman"/>
+          <w:color w:val="D4D4D4"/>
+          <w:sz w:val="21"/>
+          <w:szCs w:val="21"/>
+        </w:rPr>
+      </w:pPr>
+      <w:r>
+        <w:rPr>
+          <w:rFonts w:ascii="Consolas" w:eastAsia="Times New Roman" w:hAnsi="Consolas" w:cs="Times New Roman"/>
+          <w:color w:val="569CD6"/>
+          <w:sz w:val="21"/>
+          <w:szCs w:val="21"/>
+        </w:rPr>
+        <w:t>spec</w:t>
+      </w:r>
+      <w:r>
+        <w:rPr>
+          <w:rFonts w:ascii="Consolas" w:eastAsia="Times New Roman" w:hAnsi="Consolas" w:cs="Times New Roman"/>
+          <w:color w:val="D4D4D4"/>
+          <w:sz w:val="21"/>
+          <w:szCs w:val="21"/>
+        </w:rPr>
+        <w:t>:</w:t>
+      </w:r>
+    </w:p>
+    <w:p>
+      <w:pPr>
+        <w:shd w:val="clear" w:color="auto" w:fill="1E1E1E"/>
+        <w:spacing w:after="0" w:line="285" w:lineRule="atLeast"/>
+        <w:rPr>
+          <w:rFonts w:ascii="Consolas" w:eastAsia="Times New Roman" w:hAnsi="Consolas" w:cs="Times New Roman"/>
+          <w:color w:val="D4D4D4"/>
+          <w:sz w:val="21"/>
+          <w:szCs w:val="21"/>
+        </w:rPr>
+      </w:pPr>
+      <w:r>
+        <w:rPr>
+          <w:rFonts w:ascii="Consolas" w:eastAsia="Times New Roman" w:hAnsi="Consolas" w:cs="Times New Roman"/>
+          <w:color w:val="D4D4D4"/>
+          <w:sz w:val="21"/>
+          <w:szCs w:val="21"/>
+        </w:rPr>
+        <w:t xml:space="preserve">  </w:t>
+      </w:r>
+      <w:r>
+        <w:rPr>
+          <w:rFonts w:ascii="Consolas" w:eastAsia="Times New Roman" w:hAnsi="Consolas" w:cs="Times New Roman"/>
+          <w:color w:val="569CD6"/>
+          <w:sz w:val="21"/>
+          <w:szCs w:val="21"/>
+        </w:rPr>
+        <w:t>selector</w:t>
+      </w:r>
+      <w:r>
+        <w:rPr>
+          <w:rFonts w:ascii="Consolas" w:eastAsia="Times New Roman" w:hAnsi="Consolas" w:cs="Times New Roman"/>
+          <w:color w:val="D4D4D4"/>
+          <w:sz w:val="21"/>
+          <w:szCs w:val="21"/>
+        </w:rPr>
+        <w:t>:</w:t>
+      </w:r>
+    </w:p>
+    <w:p>
+      <w:pPr>
+        <w:shd w:val="clear" w:color="auto" w:fill="1E1E1E"/>
+        <w:spacing w:after="0" w:line="285" w:lineRule="atLeast"/>
+        <w:rPr>
+          <w:rFonts w:ascii="Consolas" w:eastAsia="Times New Roman" w:hAnsi="Consolas" w:cs="Times New Roman"/>
+          <w:color w:val="D4D4D4"/>
+          <w:sz w:val="21"/>
+          <w:szCs w:val="21"/>
+        </w:rPr>
+      </w:pPr>
+      <w:r>
+        <w:rPr>
+          <w:rFonts w:ascii="Consolas" w:eastAsia="Times New Roman" w:hAnsi="Consolas" w:cs="Times New Roman"/>
+          <w:color w:val="D4D4D4"/>
+          <w:sz w:val="21"/>
+          <w:szCs w:val="21"/>
+        </w:rPr>
+        <w:t xml:space="preserve">    </w:t>
+      </w:r>
+      <w:r>
+        <w:rPr>
+          <w:rFonts w:ascii="Consolas" w:eastAsia="Times New Roman" w:hAnsi="Consolas" w:cs="Times New Roman"/>
+          <w:color w:val="569CD6"/>
+          <w:sz w:val="21"/>
+          <w:szCs w:val="21"/>
+        </w:rPr>
+        <w:t>app</w:t>
+      </w:r>
+      <w:r>
+        <w:rPr>
+          <w:rFonts w:ascii="Consolas" w:eastAsia="Times New Roman" w:hAnsi="Consolas" w:cs="Times New Roman"/>
+          <w:color w:val="D4D4D4"/>
+          <w:sz w:val="21"/>
+          <w:szCs w:val="21"/>
+        </w:rPr>
+        <w:t xml:space="preserve">: </w:t>
+      </w:r>
+      <w:r>
+        <w:rPr>
+          <w:rFonts w:ascii="Consolas" w:eastAsia="Times New Roman" w:hAnsi="Consolas" w:cs="Times New Roman"/>
+          <w:color w:val="CE9178"/>
+          <w:sz w:val="21"/>
+          <w:szCs w:val="21"/>
+        </w:rPr>
+        <w:t>app-auth</w:t>
+      </w:r>
+    </w:p>
+    <w:p>
+      <w:pPr>
+        <w:shd w:val="clear" w:color="auto" w:fill="1E1E1E"/>
+        <w:spacing w:after="0" w:line="285" w:lineRule="atLeast"/>
+        <w:rPr>
+          <w:rFonts w:ascii="Consolas" w:eastAsia="Times New Roman" w:hAnsi="Consolas" w:cs="Times New Roman"/>
+          <w:color w:val="D4D4D4"/>
+          <w:sz w:val="21"/>
+          <w:szCs w:val="21"/>
+        </w:rPr>
+      </w:pPr>
+      <w:r>
+        <w:rPr>
+          <w:rFonts w:ascii="Consolas" w:eastAsia="Times New Roman" w:hAnsi="Consolas" w:cs="Times New Roman"/>
+          <w:color w:val="D4D4D4"/>
+          <w:sz w:val="21"/>
+          <w:szCs w:val="21"/>
+        </w:rPr>
+        <w:t xml:space="preserve">  </w:t>
+      </w:r>
+      <w:r>
+        <w:rPr>
+          <w:rFonts w:ascii="Consolas" w:eastAsia="Times New Roman" w:hAnsi="Consolas" w:cs="Times New Roman"/>
+          <w:color w:val="569CD6"/>
+          <w:sz w:val="21"/>
+          <w:szCs w:val="21"/>
+        </w:rPr>
+        <w:t>ports</w:t>
+      </w:r>
+      <w:r>
+        <w:rPr>
+          <w:rFonts w:ascii="Consolas" w:eastAsia="Times New Roman" w:hAnsi="Consolas" w:cs="Times New Roman"/>
+          <w:color w:val="D4D4D4"/>
+          <w:sz w:val="21"/>
+          <w:szCs w:val="21"/>
+        </w:rPr>
+        <w:t>:</w:t>
+      </w:r>
+    </w:p>
+    <w:p>
+      <w:pPr>
+        <w:shd w:val="clear" w:color="auto" w:fill="1E1E1E"/>
+        <w:spacing w:after="0" w:line="285" w:lineRule="atLeast"/>
+        <w:rPr>
+          <w:rFonts w:ascii="Consolas" w:eastAsia="Times New Roman" w:hAnsi="Consolas" w:cs="Times New Roman"/>
+          <w:color w:val="D4D4D4"/>
+          <w:sz w:val="21"/>
+          <w:szCs w:val="21"/>
+        </w:rPr>
+      </w:pPr>
+      <w:r>
+        <w:rPr>
+          <w:rFonts w:ascii="Consolas" w:eastAsia="Times New Roman" w:hAnsi="Consolas" w:cs="Times New Roman"/>
+          <w:color w:val="D4D4D4"/>
+          <w:sz w:val="21"/>
+          <w:szCs w:val="21"/>
+        </w:rPr>
+        <w:t xml:space="preserve">    - </w:t>
+      </w:r>
+      <w:r>
+        <w:rPr>
+          <w:rFonts w:ascii="Consolas" w:eastAsia="Times New Roman" w:hAnsi="Consolas" w:cs="Times New Roman"/>
+          <w:color w:val="569CD6"/>
+          <w:sz w:val="21"/>
+          <w:szCs w:val="21"/>
+        </w:rPr>
+        <w:t>protocol</w:t>
+      </w:r>
+      <w:r>
+        <w:rPr>
+          <w:rFonts w:ascii="Consolas" w:eastAsia="Times New Roman" w:hAnsi="Consolas" w:cs="Times New Roman"/>
+          <w:color w:val="D4D4D4"/>
+          <w:sz w:val="21"/>
+          <w:szCs w:val="21"/>
+        </w:rPr>
+        <w:t xml:space="preserve">: </w:t>
+      </w:r>
+      <w:r>
+        <w:rPr>
+          <w:rFonts w:ascii="Consolas" w:eastAsia="Times New Roman" w:hAnsi="Consolas" w:cs="Times New Roman"/>
+          <w:color w:val="CE9178"/>
+          <w:sz w:val="21"/>
+          <w:szCs w:val="21"/>
+        </w:rPr>
+        <w:t>TCP</w:t>
+      </w:r>
+    </w:p>
+    <w:p>
+      <w:pPr>
+        <w:shd w:val="clear" w:color="auto" w:fill="1E1E1E"/>
+        <w:spacing w:after="0" w:line="285" w:lineRule="atLeast"/>
+        <w:rPr>
+          <w:rFonts w:ascii="Consolas" w:eastAsia="Times New Roman" w:hAnsi="Consolas" w:cs="Times New Roman"/>
+          <w:color w:val="D4D4D4"/>
+          <w:sz w:val="21"/>
+          <w:szCs w:val="21"/>
+        </w:rPr>
+      </w:pPr>
+      <w:r>
+        <w:rPr>
+          <w:rFonts w:ascii="Consolas" w:eastAsia="Times New Roman" w:hAnsi="Consolas" w:cs="Times New Roman"/>
+          <w:color w:val="D4D4D4"/>
+          <w:sz w:val="21"/>
+          <w:szCs w:val="21"/>
+        </w:rPr>
+        <w:t xml:space="preserve">      </w:t>
+      </w:r>
+      <w:r>
+        <w:rPr>
+          <w:rFonts w:ascii="Consolas" w:eastAsia="Times New Roman" w:hAnsi="Consolas" w:cs="Times New Roman"/>
+          <w:color w:val="569CD6"/>
+          <w:sz w:val="21"/>
+          <w:szCs w:val="21"/>
+        </w:rPr>
+        <w:t>port</w:t>
+      </w:r>
+      <w:r>
+        <w:rPr>
+          <w:rFonts w:ascii="Consolas" w:eastAsia="Times New Roman" w:hAnsi="Consolas" w:cs="Times New Roman"/>
+          <w:color w:val="D4D4D4"/>
+          <w:sz w:val="21"/>
+          <w:szCs w:val="21"/>
+        </w:rPr>
+        <w:t xml:space="preserve">: </w:t>
+      </w:r>
+      <w:r>
+        <w:rPr>
+          <w:rFonts w:ascii="Consolas" w:eastAsia="Times New Roman" w:hAnsi="Consolas" w:cs="Times New Roman"/>
+          <w:color w:val="B5CEA8"/>
+          <w:sz w:val="21"/>
+          <w:szCs w:val="21"/>
+        </w:rPr>
+        <w:t>80</w:t>
+      </w:r>
+    </w:p>
+    <w:p>
+      <w:pPr>
+        <w:shd w:val="clear" w:color="auto" w:fill="1E1E1E"/>
+        <w:spacing w:after="0" w:line="285" w:lineRule="atLeast"/>
+        <w:rPr>
+          <w:rFonts w:ascii="Consolas" w:eastAsia="Times New Roman" w:hAnsi="Consolas" w:cs="Times New Roman"/>
+          <w:color w:val="D4D4D4"/>
+          <w:sz w:val="21"/>
+          <w:szCs w:val="21"/>
+        </w:rPr>
+      </w:pPr>
+      <w:r>
+        <w:rPr>
+          <w:rFonts w:ascii="Consolas" w:eastAsia="Times New Roman" w:hAnsi="Consolas" w:cs="Times New Roman"/>
+          <w:color w:val="D4D4D4"/>
+          <w:sz w:val="21"/>
+          <w:szCs w:val="21"/>
+        </w:rPr>
+        <w:t xml:space="preserve">      </w:t>
+      </w:r>
+      <w:r>
+        <w:rPr>
+          <w:rFonts w:ascii="Consolas" w:eastAsia="Times New Roman" w:hAnsi="Consolas" w:cs="Times New Roman"/>
+          <w:color w:val="569CD6"/>
+          <w:sz w:val="21"/>
+          <w:szCs w:val="21"/>
+        </w:rPr>
+        <w:t>targetPort</w:t>
+      </w:r>
+      <w:r>
+        <w:rPr>
+          <w:rFonts w:ascii="Consolas" w:eastAsia="Times New Roman" w:hAnsi="Consolas" w:cs="Times New Roman"/>
+          <w:color w:val="D4D4D4"/>
+          <w:sz w:val="21"/>
+          <w:szCs w:val="21"/>
+        </w:rPr>
+        <w:t xml:space="preserve">: </w:t>
+      </w:r>
+      <w:r>
+        <w:rPr>
+          <w:rFonts w:ascii="Consolas" w:eastAsia="Times New Roman" w:hAnsi="Consolas" w:cs="Times New Roman"/>
+          <w:color w:val="B5CEA8"/>
+          <w:sz w:val="21"/>
+          <w:szCs w:val="21"/>
+        </w:rPr>
+        <w:t>80</w:t>
+      </w:r>
+    </w:p>
+    <w:p>
+      <w:pPr>
+        <w:shd w:val="clear" w:color="auto" w:fill="1E1E1E"/>
+        <w:spacing w:after="0" w:line="285" w:lineRule="atLeast"/>
+        <w:rPr>
+          <w:rFonts w:ascii="Consolas" w:eastAsia="Times New Roman" w:hAnsi="Consolas" w:cs="Times New Roman"/>
+          <w:color w:val="D4D4D4"/>
+          <w:sz w:val="21"/>
+          <w:szCs w:val="21"/>
+        </w:rPr>
+      </w:pPr>
+      <w:r>
+        <w:rPr>
+          <w:rFonts w:ascii="Consolas" w:eastAsia="Times New Roman" w:hAnsi="Consolas" w:cs="Times New Roman"/>
+          <w:color w:val="D4D4D4"/>
+          <w:sz w:val="21"/>
+          <w:szCs w:val="21"/>
+        </w:rPr>
+        <w:t xml:space="preserve">  </w:t>
+      </w:r>
+      <w:r>
+        <w:rPr>
+          <w:rFonts w:ascii="Consolas" w:eastAsia="Times New Roman" w:hAnsi="Consolas" w:cs="Times New Roman"/>
+          <w:color w:val="569CD6"/>
+          <w:sz w:val="21"/>
+          <w:szCs w:val="21"/>
+        </w:rPr>
+        <w:t>type</w:t>
+      </w:r>
+      <w:r>
+        <w:rPr>
+          <w:rFonts w:ascii="Consolas" w:eastAsia="Times New Roman" w:hAnsi="Consolas" w:cs="Times New Roman"/>
+          <w:color w:val="D4D4D4"/>
+          <w:sz w:val="21"/>
+          <w:szCs w:val="21"/>
+        </w:rPr>
+        <w:t xml:space="preserve">: </w:t>
+      </w:r>
+      <w:r>
+        <w:rPr>
+          <w:rFonts w:ascii="Consolas" w:eastAsia="Times New Roman" w:hAnsi="Consolas" w:cs="Times New Roman"/>
+          <w:color w:val="CE9178"/>
+          <w:sz w:val="21"/>
+          <w:szCs w:val="21"/>
+        </w:rPr>
+        <w:t>ClusterIP</w:t>
+      </w:r>
+    </w:p>
+    <w:p>
+      <w:pPr>
+        <w:rPr>
+          <w:rFonts w:ascii="Arial" w:hAnsi="Arial" w:cs="Arial"/>
+          <w:b/>
+          <w:color w:val="000000" w:themeColor="text1"/>
+          <w:sz w:val="32"/>
+          <w:szCs w:val="32"/>
+          <w:u w:val="single"/>
+        </w:rPr>
+      </w:pPr>
+    </w:p>
+    <w:p>
+      <w:pPr>
+        <w:rPr>
+          <w:rFonts w:ascii="Arial" w:hAnsi="Arial" w:cs="Arial"/>
+          <w:bCs/>
+          <w:color w:val="000000" w:themeColor="text1"/>
+          <w:sz w:val="18"/>
+          <w:szCs w:val="18"/>
+          <w:u w:val="single"/>
+          <w:lang w:val="pt-BR"/>
+        </w:rPr>
+      </w:pPr>
+      <w:r>
+        <w:rPr>
+          <w:rFonts w:ascii="Arial" w:hAnsi="Arial" w:cs="Arial"/>
+          <w:bCs/>
+          <w:color w:val="000000" w:themeColor="text1"/>
+          <w:sz w:val="18"/>
+          <w:szCs w:val="18"/>
+          <w:u w:val="single"/>
+          <w:lang w:val="pt-BR"/>
+        </w:rPr>
+        <w:t>Resource deployment.</w:t>
+      </w:r>
+      <w:r>
+        <w:rPr>
+          <w:rFonts w:ascii="Arial" w:hAnsi="Arial" w:cs="Arial"/>
+          <w:bCs/>
+          <w:color w:val="000000" w:themeColor="text1"/>
+          <w:sz w:val="18"/>
+          <w:szCs w:val="18"/>
+          <w:lang w:val="pt-BR"/>
+        </w:rPr>
+        <w:t xml:space="preserve"> Os </w:t>
+      </w:r>
+      <w:r>
+        <w:rPr>
+          <w:rFonts w:ascii="Arial" w:hAnsi="Arial" w:cs="Arial"/>
+          <w:b/>
+          <w:color w:val="000000" w:themeColor="text1"/>
+          <w:sz w:val="18"/>
+          <w:szCs w:val="18"/>
+          <w:lang w:val="pt-BR"/>
+        </w:rPr>
+        <w:t>namespaces</w:t>
+      </w:r>
+      <w:r>
+        <w:rPr>
+          <w:rFonts w:ascii="Arial" w:hAnsi="Arial" w:cs="Arial"/>
+          <w:bCs/>
+          <w:color w:val="000000" w:themeColor="text1"/>
+          <w:sz w:val="18"/>
+          <w:szCs w:val="18"/>
+          <w:lang w:val="pt-BR"/>
+        </w:rPr>
+        <w:t xml:space="preserve"> podem ser encontrados pelo comando </w:t>
+      </w:r>
+      <w:r>
+        <w:rPr>
+          <w:rFonts w:ascii="Arial" w:hAnsi="Arial" w:cs="Arial"/>
+          <w:b/>
+          <w:color w:val="FF0000"/>
+          <w:sz w:val="18"/>
+          <w:szCs w:val="18"/>
+          <w:lang w:val="pt-BR"/>
+        </w:rPr>
+        <w:t>kubectl get namespaces</w:t>
+      </w:r>
+      <w:r>
+        <w:rPr>
+          <w:rFonts w:ascii="Arial" w:hAnsi="Arial" w:cs="Arial"/>
+          <w:bCs/>
+          <w:color w:val="000000" w:themeColor="text1"/>
+          <w:sz w:val="18"/>
+          <w:szCs w:val="18"/>
+          <w:lang w:val="pt-BR"/>
+        </w:rPr>
+        <w:t xml:space="preserve">. </w:t>
+      </w:r>
+      <w:r>
+        <w:rPr>
+          <w:rFonts w:ascii="Arial" w:hAnsi="Arial" w:cs="Arial"/>
+          <w:b/>
+          <w:color w:val="000000" w:themeColor="text1"/>
+          <w:sz w:val="18"/>
+          <w:szCs w:val="18"/>
+          <w:lang w:val="pt-BR"/>
+        </w:rPr>
+        <w:t xml:space="preserve">Por padrão, todo serviço é pertencente ao namespace </w:t>
+      </w:r>
+      <w:r>
+        <w:rPr>
+          <w:rFonts w:ascii="Arial" w:hAnsi="Arial" w:cs="Arial"/>
+          <w:b/>
+          <w:color w:val="2E74B5" w:themeColor="accent5" w:themeShade="BF"/>
+          <w:sz w:val="18"/>
+          <w:szCs w:val="18"/>
+          <w:lang w:val="pt-BR"/>
+        </w:rPr>
+        <w:t>default</w:t>
+      </w:r>
+      <w:r>
+        <w:rPr>
+          <w:rFonts w:ascii="Arial" w:hAnsi="Arial" w:cs="Arial"/>
+          <w:bCs/>
+          <w:color w:val="000000" w:themeColor="text1"/>
+          <w:sz w:val="18"/>
+          <w:szCs w:val="18"/>
+          <w:lang w:val="pt-BR"/>
+        </w:rPr>
+        <w:t>.</w:t>
+      </w:r>
+    </w:p>
+    <w:p>
+      <w:pPr>
+        <w:shd w:val="clear" w:color="auto" w:fill="1E1E1E"/>
+        <w:spacing w:after="0" w:line="285" w:lineRule="atLeast"/>
+        <w:rPr>
+          <w:rFonts w:ascii="Consolas" w:eastAsia="Times New Roman" w:hAnsi="Consolas" w:cs="Times New Roman"/>
+          <w:color w:val="D4D4D4"/>
+          <w:sz w:val="21"/>
+          <w:szCs w:val="21"/>
+        </w:rPr>
+      </w:pPr>
+      <w:r>
+        <w:rPr>
+          <w:rFonts w:ascii="Consolas" w:eastAsia="Times New Roman" w:hAnsi="Consolas" w:cs="Times New Roman"/>
+          <w:color w:val="D4D4D4"/>
+          <w:sz w:val="21"/>
+          <w:szCs w:val="21"/>
+          <w:lang w:val="pt-BR"/>
+        </w:rPr>
+        <w:t xml:space="preserve">    </w:t>
+      </w:r>
+      <w:r>
+        <w:rPr>
+          <w:rFonts w:ascii="Consolas" w:eastAsia="Times New Roman" w:hAnsi="Consolas" w:cs="Times New Roman"/>
+          <w:color w:val="6A9955"/>
+          <w:sz w:val="21"/>
+          <w:szCs w:val="21"/>
+        </w:rPr>
+        <w:t># ...</w:t>
+      </w:r>
+    </w:p>
+    <w:p>
+      <w:pPr>
+        <w:shd w:val="clear" w:color="auto" w:fill="1E1E1E"/>
+        <w:spacing w:after="0" w:line="285" w:lineRule="atLeast"/>
+        <w:rPr>
+          <w:rFonts w:ascii="Consolas" w:eastAsia="Times New Roman" w:hAnsi="Consolas" w:cs="Times New Roman"/>
+          <w:color w:val="D4D4D4"/>
+          <w:sz w:val="21"/>
+          <w:szCs w:val="21"/>
+        </w:rPr>
+      </w:pPr>
+      <w:r>
+        <w:rPr>
+          <w:rFonts w:ascii="Consolas" w:eastAsia="Times New Roman" w:hAnsi="Consolas" w:cs="Times New Roman"/>
+          <w:color w:val="D4D4D4"/>
+          <w:sz w:val="21"/>
+          <w:szCs w:val="21"/>
+        </w:rPr>
+        <w:t xml:space="preserve">    </w:t>
+      </w:r>
+      <w:r>
+        <w:rPr>
+          <w:rFonts w:ascii="Consolas" w:eastAsia="Times New Roman" w:hAnsi="Consolas" w:cs="Times New Roman"/>
+          <w:color w:val="569CD6"/>
+          <w:sz w:val="21"/>
+          <w:szCs w:val="21"/>
+        </w:rPr>
+        <w:t>spec</w:t>
+      </w:r>
+      <w:r>
+        <w:rPr>
+          <w:rFonts w:ascii="Consolas" w:eastAsia="Times New Roman" w:hAnsi="Consolas" w:cs="Times New Roman"/>
+          <w:color w:val="D4D4D4"/>
+          <w:sz w:val="21"/>
+          <w:szCs w:val="21"/>
+        </w:rPr>
+        <w:t>:</w:t>
+      </w:r>
+    </w:p>
+    <w:p>
+      <w:pPr>
+        <w:shd w:val="clear" w:color="auto" w:fill="1E1E1E"/>
+        <w:spacing w:after="0" w:line="285" w:lineRule="atLeast"/>
+        <w:rPr>
+          <w:rFonts w:ascii="Consolas" w:eastAsia="Times New Roman" w:hAnsi="Consolas" w:cs="Times New Roman"/>
+          <w:color w:val="D4D4D4"/>
+          <w:sz w:val="21"/>
+          <w:szCs w:val="21"/>
+        </w:rPr>
+      </w:pPr>
+      <w:r>
+        <w:rPr>
+          <w:rFonts w:ascii="Consolas" w:eastAsia="Times New Roman" w:hAnsi="Consolas" w:cs="Times New Roman"/>
+          <w:color w:val="D4D4D4"/>
+          <w:sz w:val="21"/>
+          <w:szCs w:val="21"/>
+        </w:rPr>
+        <w:t xml:space="preserve">      </w:t>
+      </w:r>
+      <w:r>
+        <w:rPr>
+          <w:rFonts w:ascii="Consolas" w:eastAsia="Times New Roman" w:hAnsi="Consolas" w:cs="Times New Roman"/>
+          <w:color w:val="569CD6"/>
+          <w:sz w:val="21"/>
+          <w:szCs w:val="21"/>
+        </w:rPr>
+        <w:t>containers</w:t>
+      </w:r>
+      <w:r>
+        <w:rPr>
+          <w:rFonts w:ascii="Consolas" w:eastAsia="Times New Roman" w:hAnsi="Consolas" w:cs="Times New Roman"/>
+          <w:color w:val="D4D4D4"/>
+          <w:sz w:val="21"/>
+          <w:szCs w:val="21"/>
+        </w:rPr>
+        <w:t>:</w:t>
+      </w:r>
+    </w:p>
+    <w:p>
+      <w:pPr>
+        <w:shd w:val="clear" w:color="auto" w:fill="1E1E1E"/>
+        <w:spacing w:after="0" w:line="285" w:lineRule="atLeast"/>
+        <w:rPr>
+          <w:rFonts w:ascii="Consolas" w:eastAsia="Times New Roman" w:hAnsi="Consolas" w:cs="Times New Roman"/>
+          <w:color w:val="D4D4D4"/>
+          <w:sz w:val="21"/>
+          <w:szCs w:val="21"/>
+        </w:rPr>
+      </w:pPr>
+      <w:r>
+        <w:rPr>
+          <w:rFonts w:ascii="Consolas" w:eastAsia="Times New Roman" w:hAnsi="Consolas" w:cs="Times New Roman"/>
+          <w:color w:val="D4D4D4"/>
+          <w:sz w:val="21"/>
+          <w:szCs w:val="21"/>
+        </w:rPr>
+        <w:t xml:space="preserve">        - </w:t>
+      </w:r>
+      <w:r>
+        <w:rPr>
+          <w:rFonts w:ascii="Consolas" w:eastAsia="Times New Roman" w:hAnsi="Consolas" w:cs="Times New Roman"/>
+          <w:color w:val="569CD6"/>
+          <w:sz w:val="21"/>
+          <w:szCs w:val="21"/>
+        </w:rPr>
+        <w:t>name</w:t>
+      </w:r>
+      <w:r>
+        <w:rPr>
+          <w:rFonts w:ascii="Consolas" w:eastAsia="Times New Roman" w:hAnsi="Consolas" w:cs="Times New Roman"/>
+          <w:color w:val="D4D4D4"/>
+          <w:sz w:val="21"/>
+          <w:szCs w:val="21"/>
+        </w:rPr>
+        <w:t>:  </w:t>
+      </w:r>
+      <w:r>
+        <w:rPr>
+          <w:rFonts w:ascii="Consolas" w:eastAsia="Times New Roman" w:hAnsi="Consolas" w:cs="Times New Roman"/>
+          <w:color w:val="CE9178"/>
+          <w:sz w:val="21"/>
+          <w:szCs w:val="21"/>
+        </w:rPr>
+        <w:t>cont-users</w:t>
+      </w:r>
+    </w:p>
+    <w:p>
+      <w:pPr>
+        <w:shd w:val="clear" w:color="auto" w:fill="1E1E1E"/>
+        <w:spacing w:after="0" w:line="285" w:lineRule="atLeast"/>
+        <w:rPr>
+          <w:rFonts w:ascii="Consolas" w:eastAsia="Times New Roman" w:hAnsi="Consolas" w:cs="Times New Roman"/>
+          <w:color w:val="D4D4D4"/>
+          <w:sz w:val="21"/>
+          <w:szCs w:val="21"/>
+        </w:rPr>
+      </w:pPr>
+      <w:r>
+        <w:rPr>
+          <w:rFonts w:ascii="Consolas" w:eastAsia="Times New Roman" w:hAnsi="Consolas" w:cs="Times New Roman"/>
+          <w:color w:val="D4D4D4"/>
+          <w:sz w:val="21"/>
+          <w:szCs w:val="21"/>
+        </w:rPr>
+        <w:t xml:space="preserve">          </w:t>
+      </w:r>
+      <w:r>
+        <w:rPr>
+          <w:rFonts w:ascii="Consolas" w:eastAsia="Times New Roman" w:hAnsi="Consolas" w:cs="Times New Roman"/>
+          <w:color w:val="569CD6"/>
+          <w:sz w:val="21"/>
+          <w:szCs w:val="21"/>
+        </w:rPr>
+        <w:t>image</w:t>
+      </w:r>
+      <w:r>
+        <w:rPr>
+          <w:rFonts w:ascii="Consolas" w:eastAsia="Times New Roman" w:hAnsi="Consolas" w:cs="Times New Roman"/>
+          <w:color w:val="D4D4D4"/>
+          <w:sz w:val="21"/>
+          <w:szCs w:val="21"/>
+        </w:rPr>
+        <w:t>:  </w:t>
+      </w:r>
+      <w:r>
+        <w:rPr>
+          <w:rFonts w:ascii="Consolas" w:eastAsia="Times New Roman" w:hAnsi="Consolas" w:cs="Times New Roman"/>
+          <w:color w:val="CE9178"/>
+          <w:sz w:val="21"/>
+          <w:szCs w:val="21"/>
+        </w:rPr>
+        <w:t>azold6/kub-demo-users:latest</w:t>
+      </w:r>
+    </w:p>
+    <w:p>
+      <w:pPr>
+        <w:shd w:val="clear" w:color="auto" w:fill="1E1E1E"/>
+        <w:spacing w:after="0" w:line="285" w:lineRule="atLeast"/>
+        <w:rPr>
+          <w:rFonts w:ascii="Consolas" w:eastAsia="Times New Roman" w:hAnsi="Consolas" w:cs="Times New Roman"/>
+          <w:color w:val="D4D4D4"/>
+          <w:sz w:val="21"/>
+          <w:szCs w:val="21"/>
+        </w:rPr>
+      </w:pPr>
+      <w:r>
+        <w:rPr>
+          <w:rFonts w:ascii="Consolas" w:eastAsia="Times New Roman" w:hAnsi="Consolas" w:cs="Times New Roman"/>
+          <w:color w:val="D4D4D4"/>
+          <w:sz w:val="21"/>
+          <w:szCs w:val="21"/>
+        </w:rPr>
+        <w:t xml:space="preserve">          </w:t>
+      </w:r>
+      <w:r>
+        <w:rPr>
+          <w:rFonts w:ascii="Consolas" w:eastAsia="Times New Roman" w:hAnsi="Consolas" w:cs="Times New Roman"/>
+          <w:color w:val="569CD6"/>
+          <w:sz w:val="21"/>
+          <w:szCs w:val="21"/>
+        </w:rPr>
+        <w:t>env</w:t>
+      </w:r>
+      <w:r>
+        <w:rPr>
+          <w:rFonts w:ascii="Consolas" w:eastAsia="Times New Roman" w:hAnsi="Consolas" w:cs="Times New Roman"/>
+          <w:color w:val="D4D4D4"/>
+          <w:sz w:val="21"/>
+          <w:szCs w:val="21"/>
+        </w:rPr>
+        <w:t>:</w:t>
+      </w:r>
+    </w:p>
+    <w:p>
+      <w:pPr>
+        <w:shd w:val="clear" w:color="auto" w:fill="1E1E1E"/>
+        <w:spacing w:after="0" w:line="285" w:lineRule="atLeast"/>
+        <w:rPr>
+          <w:rFonts w:ascii="Consolas" w:eastAsia="Times New Roman" w:hAnsi="Consolas" w:cs="Times New Roman"/>
+          <w:color w:val="D4D4D4"/>
+          <w:sz w:val="21"/>
+          <w:szCs w:val="21"/>
+        </w:rPr>
+      </w:pPr>
+      <w:r>
+        <w:rPr>
+          <w:rFonts w:ascii="Consolas" w:eastAsia="Times New Roman" w:hAnsi="Consolas" w:cs="Times New Roman"/>
+          <w:color w:val="D4D4D4"/>
+          <w:sz w:val="21"/>
+          <w:szCs w:val="21"/>
+        </w:rPr>
+        <w:t xml:space="preserve">            - </w:t>
+      </w:r>
+      <w:r>
+        <w:rPr>
+          <w:rFonts w:ascii="Consolas" w:eastAsia="Times New Roman" w:hAnsi="Consolas" w:cs="Times New Roman"/>
+          <w:color w:val="569CD6"/>
+          <w:sz w:val="21"/>
+          <w:szCs w:val="21"/>
+        </w:rPr>
+        <w:t>name</w:t>
+      </w:r>
+      <w:r>
+        <w:rPr>
+          <w:rFonts w:ascii="Consolas" w:eastAsia="Times New Roman" w:hAnsi="Consolas" w:cs="Times New Roman"/>
+          <w:color w:val="D4D4D4"/>
+          <w:sz w:val="21"/>
+          <w:szCs w:val="21"/>
+        </w:rPr>
+        <w:t xml:space="preserve">: </w:t>
+      </w:r>
+      <w:r>
+        <w:rPr>
+          <w:rFonts w:ascii="Consolas" w:eastAsia="Times New Roman" w:hAnsi="Consolas" w:cs="Times New Roman"/>
+          <w:color w:val="CE9178"/>
+          <w:sz w:val="21"/>
+          <w:szCs w:val="21"/>
+        </w:rPr>
+        <w:t>AUTH_ADRESS</w:t>
+      </w:r>
+    </w:p>
+    <w:p>
+      <w:pPr>
+        <w:shd w:val="clear" w:color="auto" w:fill="1E1E1E"/>
+        <w:spacing w:after="0" w:line="285" w:lineRule="atLeast"/>
+        <w:rPr>
+          <w:rFonts w:ascii="Consolas" w:eastAsia="Times New Roman" w:hAnsi="Consolas" w:cs="Times New Roman"/>
+          <w:color w:val="6A9955"/>
+          <w:sz w:val="21"/>
+          <w:szCs w:val="21"/>
+        </w:rPr>
+      </w:pPr>
+      <w:r>
+        <w:rPr>
+          <w:rFonts w:ascii="Consolas" w:eastAsia="Times New Roman" w:hAnsi="Consolas" w:cs="Times New Roman"/>
+          <w:color w:val="D4D4D4"/>
+          <w:sz w:val="21"/>
+          <w:szCs w:val="21"/>
+        </w:rPr>
+        <w:t xml:space="preserve">              </w:t>
+      </w:r>
+      <w:r>
+        <w:rPr>
+          <w:rFonts w:ascii="Consolas" w:eastAsia="Times New Roman" w:hAnsi="Consolas" w:cs="Times New Roman"/>
+          <w:color w:val="569CD6"/>
+          <w:sz w:val="21"/>
+          <w:szCs w:val="21"/>
+        </w:rPr>
+        <w:t>value</w:t>
+      </w:r>
+      <w:r>
+        <w:rPr>
+          <w:rFonts w:ascii="Consolas" w:eastAsia="Times New Roman" w:hAnsi="Consolas" w:cs="Times New Roman"/>
+          <w:color w:val="D4D4D4"/>
+          <w:sz w:val="21"/>
+          <w:szCs w:val="21"/>
+        </w:rPr>
+        <w:t xml:space="preserve">: </w:t>
+      </w:r>
+      <w:r>
+        <w:rPr>
+          <w:rFonts w:ascii="Consolas" w:eastAsia="Times New Roman" w:hAnsi="Consolas" w:cs="Times New Roman"/>
+          <w:color w:val="CE9178"/>
+          <w:sz w:val="21"/>
+          <w:szCs w:val="21"/>
+        </w:rPr>
+        <w:t>"serv-auth.default"</w:t>
+      </w:r>
+      <w:r>
+        <w:rPr>
+          <w:rFonts w:ascii="Consolas" w:eastAsia="Times New Roman" w:hAnsi="Consolas" w:cs="Times New Roman"/>
+          <w:color w:val="D4D4D4"/>
+          <w:sz w:val="21"/>
+          <w:szCs w:val="21"/>
+        </w:rPr>
+        <w:t xml:space="preserve"> </w:t>
+      </w:r>
+      <w:r>
+        <w:rPr>
+          <w:rFonts w:ascii="Consolas" w:eastAsia="Times New Roman" w:hAnsi="Consolas" w:cs="Times New Roman"/>
+          <w:color w:val="6A9955"/>
+          <w:sz w:val="21"/>
+          <w:szCs w:val="21"/>
+        </w:rPr>
+        <w:t># [NOME_SERVICO_EXPOSICAO].[NAMESPACE_DO_SERVICO]</w:t>
+      </w:r>
+    </w:p>
+    <w:p>
+      <w:pPr>
+        <w:shd w:val="clear" w:color="auto" w:fill="1E1E1E"/>
+        <w:spacing w:after="0" w:line="285" w:lineRule="atLeast"/>
+        <w:rPr>
+          <w:rFonts w:ascii="Consolas" w:eastAsia="Times New Roman" w:hAnsi="Consolas" w:cs="Times New Roman"/>
+          <w:color w:val="D4D4D4"/>
+          <w:sz w:val="21"/>
+          <w:szCs w:val="21"/>
+        </w:rPr>
+      </w:pPr>
+    </w:p>
+    <w:p>
+      <w:pPr>
+        <w:rPr>
+          <w:rFonts w:ascii="Arial" w:hAnsi="Arial" w:cs="Arial"/>
+          <w:bCs/>
+          <w:color w:val="000000" w:themeColor="text1"/>
+          <w:sz w:val="18"/>
+          <w:szCs w:val="18"/>
+          <w:u w:val="single"/>
+        </w:rPr>
+      </w:pPr>
+    </w:p>
+    <w:p>
+      <w:pPr>
+        <w:rPr>
+          <w:rFonts w:ascii="Arial" w:hAnsi="Arial" w:cs="Arial"/>
+          <w:bCs/>
+          <w:color w:val="000000" w:themeColor="text1"/>
+          <w:sz w:val="18"/>
+          <w:szCs w:val="18"/>
+        </w:rPr>
+      </w:pPr>
+    </w:p>
+    <w:p>
+      <w:pPr>
+        <w:rPr>
+          <w:rFonts w:ascii="Arial" w:hAnsi="Arial" w:cs="Arial"/>
+          <w:bCs/>
+          <w:sz w:val="18"/>
+          <w:szCs w:val="18"/>
         </w:rPr>
       </w:pPr>
     </w:p>

</xml_diff>

<commit_message>
244 - Adding section 15's project
</commit_message>
<xml_diff>
--- a/Anotacoes-Kubernetes.docx
+++ b/Anotacoes-Kubernetes.docx
@@ -16447,9 +16447,9 @@
         <w:rPr>
           <w:rFonts w:ascii="Arial" w:hAnsi="Arial" w:cs="Arial"/>
           <w:b/>
-          <w:color w:val="000000" w:themeColor="text1"/>
-          <w:sz w:val="18"/>
-          <w:szCs w:val="18"/>
+          <w:color w:val="2F5496" w:themeColor="accent1" w:themeShade="BF"/>
+          <w:sz w:val="24"/>
+          <w:szCs w:val="24"/>
           <w:u w:val="single"/>
         </w:rPr>
       </w:pPr>
@@ -16457,9 +16457,9 @@
         <w:rPr>
           <w:rFonts w:ascii="Arial" w:hAnsi="Arial" w:cs="Arial"/>
           <w:b/>
-          <w:color w:val="000000" w:themeColor="text1"/>
-          <w:sz w:val="18"/>
-          <w:szCs w:val="18"/>
+          <w:color w:val="2F5496" w:themeColor="accent1" w:themeShade="BF"/>
+          <w:sz w:val="24"/>
+          <w:szCs w:val="24"/>
           <w:u w:val="single"/>
         </w:rPr>
         <w:t>Pod-Internal networking</w:t>
@@ -16468,9 +16468,9 @@
         <w:rPr>
           <w:rFonts w:ascii="Arial" w:hAnsi="Arial" w:cs="Arial"/>
           <w:bCs/>
-          <w:color w:val="000000" w:themeColor="text1"/>
-          <w:sz w:val="18"/>
-          <w:szCs w:val="18"/>
+          <w:color w:val="2F5496" w:themeColor="accent1" w:themeShade="BF"/>
+          <w:sz w:val="24"/>
+          <w:szCs w:val="24"/>
         </w:rPr>
         <w:t>.</w:t>
       </w:r>
@@ -17608,9 +17608,9 @@
         <w:rPr>
           <w:rFonts w:ascii="Arial" w:hAnsi="Arial" w:cs="Arial"/>
           <w:bCs/>
-          <w:color w:val="000000" w:themeColor="text1"/>
-          <w:sz w:val="18"/>
-          <w:szCs w:val="18"/>
+          <w:color w:val="2F5496" w:themeColor="accent1" w:themeShade="BF"/>
+          <w:sz w:val="24"/>
+          <w:szCs w:val="24"/>
           <w:lang w:val="pt-BR"/>
         </w:rPr>
       </w:pPr>
@@ -17618,9 +17618,9 @@
         <w:rPr>
           <w:rFonts w:ascii="Arial" w:hAnsi="Arial" w:cs="Arial"/>
           <w:b/>
-          <w:color w:val="000000" w:themeColor="text1"/>
-          <w:sz w:val="18"/>
-          <w:szCs w:val="18"/>
+          <w:color w:val="2F5496" w:themeColor="accent1" w:themeShade="BF"/>
+          <w:sz w:val="24"/>
+          <w:szCs w:val="24"/>
           <w:u w:val="single"/>
           <w:lang w:val="pt-BR"/>
         </w:rPr>
@@ -17630,9 +17630,9 @@
         <w:rPr>
           <w:rFonts w:ascii="Arial" w:hAnsi="Arial" w:cs="Arial"/>
           <w:bCs/>
-          <w:color w:val="000000" w:themeColor="text1"/>
-          <w:sz w:val="18"/>
-          <w:szCs w:val="18"/>
+          <w:color w:val="2F5496" w:themeColor="accent1" w:themeShade="BF"/>
+          <w:sz w:val="24"/>
+          <w:szCs w:val="24"/>
           <w:lang w:val="pt-BR"/>
         </w:rPr>
         <w:t>.</w:t>
@@ -20138,6 +20138,7 @@
           <w:color w:val="D4D4D4"/>
           <w:sz w:val="21"/>
           <w:szCs w:val="21"/>
+          <w:lang w:val="pt-BR"/>
         </w:rPr>
       </w:pPr>
       <w:r>
@@ -20155,6 +20156,7 @@
           <w:color w:val="569CD6"/>
           <w:sz w:val="21"/>
           <w:szCs w:val="21"/>
+          <w:lang w:val="pt-BR"/>
         </w:rPr>
         <w:t>env</w:t>
       </w:r>
@@ -20164,6 +20166,7 @@
           <w:color w:val="D4D4D4"/>
           <w:sz w:val="21"/>
           <w:szCs w:val="21"/>
+          <w:lang w:val="pt-BR"/>
         </w:rPr>
         <w:t>:</w:t>
       </w:r>
@@ -20177,14 +20180,16 @@
           <w:color w:val="D4D4D4"/>
           <w:sz w:val="21"/>
           <w:szCs w:val="21"/>
-        </w:rPr>
-      </w:pPr>
-      <w:r>
-        <w:rPr>
-          <w:rFonts w:ascii="Consolas" w:eastAsia="Times New Roman" w:hAnsi="Consolas" w:cs="Times New Roman"/>
-          <w:color w:val="D4D4D4"/>
-          <w:sz w:val="21"/>
-          <w:szCs w:val="21"/>
+          <w:lang w:val="pt-BR"/>
+        </w:rPr>
+      </w:pPr>
+      <w:r>
+        <w:rPr>
+          <w:rFonts w:ascii="Consolas" w:eastAsia="Times New Roman" w:hAnsi="Consolas" w:cs="Times New Roman"/>
+          <w:color w:val="D4D4D4"/>
+          <w:sz w:val="21"/>
+          <w:szCs w:val="21"/>
+          <w:lang w:val="pt-BR"/>
         </w:rPr>
         <w:t xml:space="preserve">            - </w:t>
       </w:r>
@@ -20194,6 +20199,7 @@
           <w:color w:val="569CD6"/>
           <w:sz w:val="21"/>
           <w:szCs w:val="21"/>
+          <w:lang w:val="pt-BR"/>
         </w:rPr>
         <w:t>name</w:t>
       </w:r>
@@ -20203,6 +20209,7 @@
           <w:color w:val="D4D4D4"/>
           <w:sz w:val="21"/>
           <w:szCs w:val="21"/>
+          <w:lang w:val="pt-BR"/>
         </w:rPr>
         <w:t xml:space="preserve">: </w:t>
       </w:r>
@@ -20212,6 +20219,7 @@
           <w:color w:val="CE9178"/>
           <w:sz w:val="21"/>
           <w:szCs w:val="21"/>
+          <w:lang w:val="pt-BR"/>
         </w:rPr>
         <w:t>AUTH_ADRESS</w:t>
       </w:r>
@@ -20225,14 +20233,16 @@
           <w:color w:val="6A9955"/>
           <w:sz w:val="21"/>
           <w:szCs w:val="21"/>
-        </w:rPr>
-      </w:pPr>
-      <w:r>
-        <w:rPr>
-          <w:rFonts w:ascii="Consolas" w:eastAsia="Times New Roman" w:hAnsi="Consolas" w:cs="Times New Roman"/>
-          <w:color w:val="D4D4D4"/>
-          <w:sz w:val="21"/>
-          <w:szCs w:val="21"/>
+          <w:lang w:val="pt-BR"/>
+        </w:rPr>
+      </w:pPr>
+      <w:r>
+        <w:rPr>
+          <w:rFonts w:ascii="Consolas" w:eastAsia="Times New Roman" w:hAnsi="Consolas" w:cs="Times New Roman"/>
+          <w:color w:val="D4D4D4"/>
+          <w:sz w:val="21"/>
+          <w:szCs w:val="21"/>
+          <w:lang w:val="pt-BR"/>
         </w:rPr>
         <w:t xml:space="preserve">              </w:t>
       </w:r>
@@ -20242,6 +20252,7 @@
           <w:color w:val="569CD6"/>
           <w:sz w:val="21"/>
           <w:szCs w:val="21"/>
+          <w:lang w:val="pt-BR"/>
         </w:rPr>
         <w:t>value</w:t>
       </w:r>
@@ -20251,6 +20262,7 @@
           <w:color w:val="D4D4D4"/>
           <w:sz w:val="21"/>
           <w:szCs w:val="21"/>
+          <w:lang w:val="pt-BR"/>
         </w:rPr>
         <w:t xml:space="preserve">: </w:t>
       </w:r>
@@ -20260,6 +20272,7 @@
           <w:color w:val="CE9178"/>
           <w:sz w:val="21"/>
           <w:szCs w:val="21"/>
+          <w:lang w:val="pt-BR"/>
         </w:rPr>
         <w:t>"serv-auth.default"</w:t>
       </w:r>
@@ -20269,6 +20282,7 @@
           <w:color w:val="D4D4D4"/>
           <w:sz w:val="21"/>
           <w:szCs w:val="21"/>
+          <w:lang w:val="pt-BR"/>
         </w:rPr>
         <w:t xml:space="preserve"> </w:t>
       </w:r>
@@ -20278,19 +20292,105 @@
           <w:color w:val="6A9955"/>
           <w:sz w:val="21"/>
           <w:szCs w:val="21"/>
+          <w:lang w:val="pt-BR"/>
         </w:rPr>
         <w:t># [NOME_SERVICO_EXPOSICAO].[NAMESPACE_DO_SERVICO]</w:t>
+      </w:r>
+      <w:r>
+        <w:rPr>
+          <w:rFonts w:ascii="Consolas" w:eastAsia="Times New Roman" w:hAnsi="Consolas" w:cs="Times New Roman"/>
+          <w:color w:val="6A9955"/>
+          <w:sz w:val="21"/>
+          <w:szCs w:val="21"/>
+          <w:lang w:val="pt-BR"/>
+        </w:rPr>
+        <w:t>. O serviço referenciado está descrito acima</w:t>
+      </w:r>
+      <w:r>
+        <w:rPr>
+          <w:rFonts w:ascii="Consolas" w:eastAsia="Times New Roman" w:hAnsi="Consolas" w:cs="Times New Roman"/>
+          <w:color w:val="6A9955"/>
+          <w:sz w:val="21"/>
+          <w:szCs w:val="21"/>
+          <w:lang w:val="pt-BR"/>
+        </w:rPr>
+        <w:t>, que se refere</w:t>
       </w:r>
     </w:p>
     <w:p>
       <w:pPr>
         <w:shd w:val="clear" w:color="auto" w:fill="1E1E1E"/>
         <w:spacing w:after="0" w:line="285" w:lineRule="atLeast"/>
-        <w:rPr>
-          <w:rFonts w:ascii="Consolas" w:eastAsia="Times New Roman" w:hAnsi="Consolas" w:cs="Times New Roman"/>
-          <w:color w:val="D4D4D4"/>
-          <w:sz w:val="21"/>
-          <w:szCs w:val="21"/>
+        <w:ind w:firstLine="720"/>
+        <w:rPr>
+          <w:rFonts w:ascii="Consolas" w:eastAsia="Times New Roman" w:hAnsi="Consolas" w:cs="Times New Roman"/>
+          <w:color w:val="D4D4D4"/>
+          <w:sz w:val="21"/>
+          <w:szCs w:val="21"/>
+          <w:lang w:val="pt-BR"/>
+        </w:rPr>
+      </w:pPr>
+      <w:r>
+        <w:rPr>
+          <w:rFonts w:ascii="Consolas" w:eastAsia="Times New Roman" w:hAnsi="Consolas" w:cs="Times New Roman"/>
+          <w:color w:val="6A9955"/>
+          <w:sz w:val="21"/>
+          <w:szCs w:val="21"/>
+          <w:lang w:val="pt-BR"/>
+        </w:rPr>
+        <w:t xml:space="preserve">                                   </w:t>
+      </w:r>
+      <w:r>
+        <w:rPr>
+          <w:rFonts w:ascii="Consolas" w:eastAsia="Times New Roman" w:hAnsi="Consolas" w:cs="Times New Roman"/>
+          <w:color w:val="6A9955"/>
+          <w:sz w:val="21"/>
+          <w:szCs w:val="21"/>
+          <w:lang w:val="pt-BR"/>
+        </w:rPr>
+        <w:t xml:space="preserve"># </w:t>
+      </w:r>
+      <w:r>
+        <w:rPr>
+          <w:rFonts w:ascii="Consolas" w:eastAsia="Times New Roman" w:hAnsi="Consolas" w:cs="Times New Roman"/>
+          <w:color w:val="6A9955"/>
+          <w:sz w:val="21"/>
+          <w:szCs w:val="21"/>
+          <w:lang w:val="pt-BR"/>
+        </w:rPr>
+        <w:t>O serviço referenciado está descrito acima</w:t>
+      </w:r>
+      <w:r>
+        <w:rPr>
+          <w:rFonts w:ascii="Consolas" w:eastAsia="Times New Roman" w:hAnsi="Consolas" w:cs="Times New Roman"/>
+          <w:color w:val="6A9955"/>
+          <w:sz w:val="21"/>
+          <w:szCs w:val="21"/>
+          <w:lang w:val="pt-BR"/>
+        </w:rPr>
+        <w:t>, que se refere</w:t>
+      </w:r>
+      <w:r>
+        <w:rPr>
+          <w:rFonts w:ascii="Consolas" w:eastAsia="Times New Roman" w:hAnsi="Consolas" w:cs="Times New Roman"/>
+          <w:color w:val="6A9955"/>
+          <w:sz w:val="21"/>
+          <w:szCs w:val="21"/>
+          <w:lang w:val="pt-BR"/>
+        </w:rPr>
+        <w:t xml:space="preserve"> a uma OUTRA pod a qual esse deployment deve se comunicar.</w:t>
+      </w:r>
+    </w:p>
+    <w:p>
+      <w:pPr>
+        <w:shd w:val="clear" w:color="auto" w:fill="1E1E1E"/>
+        <w:spacing w:after="0" w:line="285" w:lineRule="atLeast"/>
+        <w:rPr>
+          <w:rFonts w:ascii="Consolas" w:eastAsia="Times New Roman" w:hAnsi="Consolas" w:cs="Times New Roman"/>
+          <w:color w:val="D4D4D4"/>
+          <w:sz w:val="21"/>
+          <w:szCs w:val="21"/>
+          <w:lang w:val="pt-BR"/>
         </w:rPr>
       </w:pPr>
     </w:p>
@@ -20303,6 +20403,7 @@
           <w:sz w:val="18"/>
           <w:szCs w:val="18"/>
           <w:u w:val="single"/>
+          <w:lang w:val="pt-BR"/>
         </w:rPr>
       </w:pPr>
     </w:p>
@@ -20314,6 +20415,7 @@
           <w:color w:val="000000" w:themeColor="text1"/>
           <w:sz w:val="18"/>
           <w:szCs w:val="18"/>
+          <w:lang w:val="pt-BR"/>
         </w:rPr>
       </w:pPr>
     </w:p>
@@ -20324,6 +20426,7 @@
           <w:bCs/>
           <w:sz w:val="18"/>
           <w:szCs w:val="18"/>
+          <w:lang w:val="pt-BR"/>
         </w:rPr>
       </w:pPr>
     </w:p>

</xml_diff>

<commit_message>
247 - Taking initial class notes on IAM Console and EKS
</commit_message>
<xml_diff>
--- a/Anotacoes-Kubernetes.docx
+++ b/Anotacoes-Kubernetes.docx
@@ -18872,17 +18872,7 @@
           <w:u w:val="single"/>
           <w:lang w:val="pt-BR"/>
         </w:rPr>
-        <w:t xml:space="preserve">MÉTODO </w:t>
-      </w:r>
-      <w:r>
-        <w:rPr>
-          <w:rFonts w:ascii="Arial" w:hAnsi="Arial" w:cs="Arial"/>
-          <w:b/>
-          <w:color w:val="7030A0"/>
-          <w:u w:val="single"/>
-          <w:lang w:val="pt-BR"/>
-        </w:rPr>
-        <w:t>2</w:t>
+        <w:t>MÉTODO 2</w:t>
       </w:r>
     </w:p>
     <w:p>
@@ -19933,6 +19923,7 @@
           <w:color w:val="D4D4D4"/>
           <w:sz w:val="21"/>
           <w:szCs w:val="21"/>
+          <w:lang w:val="pt-BR"/>
         </w:rPr>
       </w:pPr>
       <w:r>
@@ -19951,6 +19942,7 @@
           <w:color w:val="6A9955"/>
           <w:sz w:val="21"/>
           <w:szCs w:val="21"/>
+          <w:lang w:val="pt-BR"/>
         </w:rPr>
         <w:t># ...</w:t>
       </w:r>
@@ -19964,14 +19956,16 @@
           <w:color w:val="D4D4D4"/>
           <w:sz w:val="21"/>
           <w:szCs w:val="21"/>
-        </w:rPr>
-      </w:pPr>
-      <w:r>
-        <w:rPr>
-          <w:rFonts w:ascii="Consolas" w:eastAsia="Times New Roman" w:hAnsi="Consolas" w:cs="Times New Roman"/>
-          <w:color w:val="D4D4D4"/>
-          <w:sz w:val="21"/>
-          <w:szCs w:val="21"/>
+          <w:lang w:val="pt-BR"/>
+        </w:rPr>
+      </w:pPr>
+      <w:r>
+        <w:rPr>
+          <w:rFonts w:ascii="Consolas" w:eastAsia="Times New Roman" w:hAnsi="Consolas" w:cs="Times New Roman"/>
+          <w:color w:val="D4D4D4"/>
+          <w:sz w:val="21"/>
+          <w:szCs w:val="21"/>
+          <w:lang w:val="pt-BR"/>
         </w:rPr>
         <w:t xml:space="preserve">    </w:t>
       </w:r>
@@ -19981,6 +19975,7 @@
           <w:color w:val="569CD6"/>
           <w:sz w:val="21"/>
           <w:szCs w:val="21"/>
+          <w:lang w:val="pt-BR"/>
         </w:rPr>
         <w:t>spec</w:t>
       </w:r>
@@ -19990,6 +19985,7 @@
           <w:color w:val="D4D4D4"/>
           <w:sz w:val="21"/>
           <w:szCs w:val="21"/>
+          <w:lang w:val="pt-BR"/>
         </w:rPr>
         <w:t>:</w:t>
       </w:r>
@@ -20011,6 +20007,7 @@
           <w:color w:val="D4D4D4"/>
           <w:sz w:val="21"/>
           <w:szCs w:val="21"/>
+          <w:lang w:val="pt-BR"/>
         </w:rPr>
         <w:t xml:space="preserve">      </w:t>
       </w:r>
@@ -20368,17 +20365,7 @@
           <w:szCs w:val="21"/>
           <w:lang w:val="pt-BR"/>
         </w:rPr>
-        <w:t>, que se refere</w:t>
-      </w:r>
-      <w:r>
-        <w:rPr>
-          <w:rFonts w:ascii="Consolas" w:eastAsia="Times New Roman" w:hAnsi="Consolas" w:cs="Times New Roman"/>
-          <w:color w:val="6A9955"/>
-          <w:sz w:val="21"/>
-          <w:szCs w:val="21"/>
-          <w:lang w:val="pt-BR"/>
-        </w:rPr>
-        <w:t xml:space="preserve"> a uma OUTRA pod a qual esse deployment deve se comunicar.</w:t>
+        <w:t>, que se refere a uma OUTRA pod a qual esse deployment deve se comunicar.</w:t>
       </w:r>
     </w:p>
     <w:p>
@@ -20421,9 +20408,642 @@
     </w:p>
     <w:p>
       <w:pPr>
+        <w:spacing w:line="240" w:lineRule="auto"/>
+        <w:rPr>
+          <w:rFonts w:ascii="Arial Black" w:hAnsi="Arial Black"/>
+          <w:color w:val="2E74B5" w:themeColor="accent5" w:themeShade="BF"/>
+          <w:sz w:val="44"/>
+          <w:szCs w:val="44"/>
+          <w:lang w:val="pt-BR"/>
+        </w:rPr>
+      </w:pPr>
+      <w:r>
+        <w:rPr>
+          <w:rFonts w:ascii="Arial Black" w:hAnsi="Arial Black"/>
+          <w:color w:val="2E74B5" w:themeColor="accent5" w:themeShade="BF"/>
+          <w:sz w:val="44"/>
+          <w:szCs w:val="44"/>
+          <w:lang w:val="pt-BR"/>
+        </w:rPr>
+        <w:t>Kubernetes</w:t>
+      </w:r>
+      <w:r>
+        <w:rPr>
+          <w:rFonts w:ascii="Arial Black" w:hAnsi="Arial Black"/>
+          <w:color w:val="2E74B5" w:themeColor="accent5" w:themeShade="BF"/>
+          <w:sz w:val="44"/>
+          <w:szCs w:val="44"/>
+          <w:lang w:val="pt-BR"/>
+        </w:rPr>
+        <w:t xml:space="preserve"> Deployment on AWS EKS</w:t>
+      </w:r>
+    </w:p>
+    <w:p>
+      <w:pPr>
+        <w:spacing w:line="240" w:lineRule="auto"/>
         <w:rPr>
           <w:rFonts w:ascii="Arial" w:hAnsi="Arial" w:cs="Arial"/>
           <w:bCs/>
+          <w:color w:val="000000" w:themeColor="text1"/>
+          <w:sz w:val="18"/>
+          <w:szCs w:val="18"/>
+          <w:lang w:val="pt-BR"/>
+        </w:rPr>
+      </w:pPr>
+      <w:r>
+        <w:rPr>
+          <w:rFonts w:ascii="Arial" w:hAnsi="Arial" w:cs="Arial"/>
+          <w:bCs/>
+          <w:color w:val="000000" w:themeColor="text1"/>
+          <w:sz w:val="18"/>
+          <w:szCs w:val="18"/>
+          <w:lang w:val="pt-BR"/>
+        </w:rPr>
+        <w:t xml:space="preserve">O EKS utiliza de instâncias EC2 para funcionar. Por isso, devemos primeiramente dar permissão ao EKS pelo </w:t>
+      </w:r>
+      <w:r>
+        <w:rPr>
+          <w:rFonts w:ascii="Arial" w:hAnsi="Arial" w:cs="Arial"/>
+          <w:b/>
+          <w:color w:val="000000" w:themeColor="text1"/>
+          <w:sz w:val="18"/>
+          <w:szCs w:val="18"/>
+          <w:lang w:val="pt-BR"/>
+        </w:rPr>
+        <w:t>IAM console</w:t>
+      </w:r>
+      <w:r>
+        <w:rPr>
+          <w:rFonts w:ascii="Arial" w:hAnsi="Arial" w:cs="Arial"/>
+          <w:bCs/>
+          <w:color w:val="000000" w:themeColor="text1"/>
+          <w:sz w:val="18"/>
+          <w:szCs w:val="18"/>
+          <w:lang w:val="pt-BR"/>
+        </w:rPr>
+        <w:t xml:space="preserve"> (Identity and Access Manager console)</w:t>
+      </w:r>
+    </w:p>
+    <w:p>
+      <w:pPr>
+        <w:spacing w:line="240" w:lineRule="auto"/>
+        <w:rPr>
+          <w:rFonts w:ascii="Arial Black" w:hAnsi="Arial Black"/>
+          <w:color w:val="FF0000"/>
+          <w:sz w:val="44"/>
+          <w:szCs w:val="44"/>
+          <w:lang w:val="pt-BR"/>
+        </w:rPr>
+      </w:pPr>
+      <w:r>
+        <w:rPr>
+          <w:rFonts w:ascii="Arial" w:hAnsi="Arial" w:cs="Arial"/>
+          <w:bCs/>
+          <w:noProof/>
+          <w:color w:val="000000" w:themeColor="text1"/>
+          <w:sz w:val="18"/>
+          <w:szCs w:val="18"/>
+          <w:lang w:val="pt-BR"/>
+        </w:rPr>
+        <w:drawing>
+          <wp:inline distT="0" distB="0" distL="0" distR="0" wp14:anchorId="131AFBE1" wp14:editId="41A6A1A8">
+            <wp:extent cx="6334125" cy="3113140"/>
+            <wp:effectExtent l="19050" t="19050" r="9525" b="11430"/>
+            <wp:docPr id="4" name="Imagem 4"/>
+            <wp:cNvGraphicFramePr>
+              <a:graphicFrameLocks xmlns:a="http://schemas.openxmlformats.org/drawingml/2006/main" noChangeAspect="1"/>
+            </wp:cNvGraphicFramePr>
+            <a:graphic xmlns:a="http://schemas.openxmlformats.org/drawingml/2006/main">
+              <a:graphicData uri="http://schemas.openxmlformats.org/drawingml/2006/picture">
+                <pic:pic xmlns:pic="http://schemas.openxmlformats.org/drawingml/2006/picture">
+                  <pic:nvPicPr>
+                    <pic:cNvPr id="0" name="Picture 1"/>
+                    <pic:cNvPicPr>
+                      <a:picLocks noChangeAspect="1" noChangeArrowheads="1"/>
+                    </pic:cNvPicPr>
+                  </pic:nvPicPr>
+                  <pic:blipFill>
+                    <a:blip r:embed="rId19">
+                      <a:extLst>
+                        <a:ext uri="{28A0092B-C50C-407E-A947-70E740481C1C}">
+                          <a14:useLocalDpi xmlns:a14="http://schemas.microsoft.com/office/drawing/2010/main" val="0"/>
+                        </a:ext>
+                      </a:extLst>
+                    </a:blip>
+                    <a:srcRect/>
+                    <a:stretch>
+                      <a:fillRect/>
+                    </a:stretch>
+                  </pic:blipFill>
+                  <pic:spPr bwMode="auto">
+                    <a:xfrm>
+                      <a:off x="0" y="0"/>
+                      <a:ext cx="6349210" cy="3120554"/>
+                    </a:xfrm>
+                    <a:prstGeom prst="rect">
+                      <a:avLst/>
+                    </a:prstGeom>
+                    <a:noFill/>
+                    <a:ln>
+                      <a:solidFill>
+                        <a:schemeClr val="tx1"/>
+                      </a:solidFill>
+                    </a:ln>
+                  </pic:spPr>
+                </pic:pic>
+              </a:graphicData>
+            </a:graphic>
+          </wp:inline>
+        </w:drawing>
+      </w:r>
+    </w:p>
+    <w:p>
+      <w:pPr>
+        <w:spacing w:line="240" w:lineRule="auto"/>
+        <w:rPr>
+          <w:rFonts w:ascii="Arial" w:hAnsi="Arial" w:cs="Arial"/>
+          <w:color w:val="000000" w:themeColor="text1"/>
+          <w:sz w:val="18"/>
+          <w:szCs w:val="18"/>
+          <w:lang w:val="pt-BR"/>
+        </w:rPr>
+      </w:pPr>
+    </w:p>
+    <w:p>
+      <w:pPr>
+        <w:spacing w:line="240" w:lineRule="auto"/>
+        <w:rPr>
+          <w:rFonts w:ascii="Arial" w:hAnsi="Arial" w:cs="Arial"/>
+          <w:color w:val="000000" w:themeColor="text1"/>
+          <w:sz w:val="18"/>
+          <w:szCs w:val="18"/>
+          <w:lang w:val="pt-BR"/>
+        </w:rPr>
+      </w:pPr>
+    </w:p>
+    <w:p>
+      <w:pPr>
+        <w:spacing w:line="240" w:lineRule="auto"/>
+        <w:rPr>
+          <w:rFonts w:ascii="Arial" w:hAnsi="Arial" w:cs="Arial"/>
+          <w:color w:val="000000" w:themeColor="text1"/>
+          <w:sz w:val="18"/>
+          <w:szCs w:val="18"/>
+          <w:lang w:val="pt-BR"/>
+        </w:rPr>
+      </w:pPr>
+    </w:p>
+    <w:p>
+      <w:pPr>
+        <w:spacing w:line="240" w:lineRule="auto"/>
+        <w:rPr>
+          <w:rFonts w:ascii="Arial" w:hAnsi="Arial" w:cs="Arial"/>
+          <w:color w:val="000000" w:themeColor="text1"/>
+          <w:sz w:val="18"/>
+          <w:szCs w:val="18"/>
+          <w:lang w:val="pt-BR"/>
+        </w:rPr>
+      </w:pPr>
+      <w:r>
+        <w:rPr>
+          <w:rFonts w:ascii="Arial" w:hAnsi="Arial" w:cs="Arial"/>
+          <w:color w:val="000000" w:themeColor="text1"/>
+          <w:sz w:val="18"/>
+          <w:szCs w:val="18"/>
+          <w:lang w:val="pt-BR"/>
+        </w:rPr>
+        <w:t>Criando uma role para o EKS...</w:t>
+      </w:r>
+    </w:p>
+    <w:p>
+      <w:pPr>
+        <w:spacing w:line="240" w:lineRule="auto"/>
+        <w:rPr>
+          <w:rFonts w:ascii="Arial" w:hAnsi="Arial" w:cs="Arial"/>
+          <w:color w:val="000000" w:themeColor="text1"/>
+          <w:sz w:val="18"/>
+          <w:szCs w:val="18"/>
+          <w:lang w:val="pt-BR"/>
+        </w:rPr>
+      </w:pPr>
+      <w:r>
+        <w:rPr>
+          <w:rFonts w:ascii="Arial" w:hAnsi="Arial" w:cs="Arial"/>
+          <w:noProof/>
+          <w:color w:val="000000" w:themeColor="text1"/>
+          <w:sz w:val="18"/>
+          <w:szCs w:val="18"/>
+          <w:lang w:val="pt-BR"/>
+        </w:rPr>
+        <w:drawing>
+          <wp:inline distT="0" distB="0" distL="0" distR="0" wp14:anchorId="3046A4FE" wp14:editId="6D6E6FB4">
+            <wp:extent cx="5324475" cy="2695575"/>
+            <wp:effectExtent l="19050" t="19050" r="28575" b="28575"/>
+            <wp:docPr id="5" name="Imagem 5"/>
+            <wp:cNvGraphicFramePr>
+              <a:graphicFrameLocks xmlns:a="http://schemas.openxmlformats.org/drawingml/2006/main" noChangeAspect="1"/>
+            </wp:cNvGraphicFramePr>
+            <a:graphic xmlns:a="http://schemas.openxmlformats.org/drawingml/2006/main">
+              <a:graphicData uri="http://schemas.openxmlformats.org/drawingml/2006/picture">
+                <pic:pic xmlns:pic="http://schemas.openxmlformats.org/drawingml/2006/picture">
+                  <pic:nvPicPr>
+                    <pic:cNvPr id="0" name="Picture 2"/>
+                    <pic:cNvPicPr>
+                      <a:picLocks noChangeAspect="1" noChangeArrowheads="1"/>
+                    </pic:cNvPicPr>
+                  </pic:nvPicPr>
+                  <pic:blipFill>
+                    <a:blip r:embed="rId20">
+                      <a:extLst>
+                        <a:ext uri="{28A0092B-C50C-407E-A947-70E740481C1C}">
+                          <a14:useLocalDpi xmlns:a14="http://schemas.microsoft.com/office/drawing/2010/main" val="0"/>
+                        </a:ext>
+                      </a:extLst>
+                    </a:blip>
+                    <a:srcRect/>
+                    <a:stretch>
+                      <a:fillRect/>
+                    </a:stretch>
+                  </pic:blipFill>
+                  <pic:spPr bwMode="auto">
+                    <a:xfrm>
+                      <a:off x="0" y="0"/>
+                      <a:ext cx="5324475" cy="2695575"/>
+                    </a:xfrm>
+                    <a:prstGeom prst="rect">
+                      <a:avLst/>
+                    </a:prstGeom>
+                    <a:noFill/>
+                    <a:ln>
+                      <a:solidFill>
+                        <a:schemeClr val="tx1"/>
+                      </a:solidFill>
+                    </a:ln>
+                  </pic:spPr>
+                </pic:pic>
+              </a:graphicData>
+            </a:graphic>
+          </wp:inline>
+        </w:drawing>
+      </w:r>
+    </w:p>
+    <w:p>
+      <w:pPr>
+        <w:spacing w:line="240" w:lineRule="auto"/>
+        <w:rPr>
+          <w:rFonts w:ascii="Arial" w:hAnsi="Arial" w:cs="Arial"/>
+          <w:color w:val="000000" w:themeColor="text1"/>
+          <w:sz w:val="18"/>
+          <w:szCs w:val="18"/>
+          <w:lang w:val="pt-BR"/>
+        </w:rPr>
+      </w:pPr>
+    </w:p>
+    <w:p>
+      <w:pPr>
+        <w:spacing w:line="240" w:lineRule="auto"/>
+        <w:rPr>
+          <w:rFonts w:ascii="Arial" w:hAnsi="Arial" w:cs="Arial"/>
+          <w:color w:val="000000" w:themeColor="text1"/>
+          <w:sz w:val="18"/>
+          <w:szCs w:val="18"/>
+          <w:lang w:val="pt-BR"/>
+        </w:rPr>
+      </w:pPr>
+    </w:p>
+    <w:p>
+      <w:pPr>
+        <w:spacing w:line="240" w:lineRule="auto"/>
+        <w:rPr>
+          <w:rFonts w:ascii="Arial" w:hAnsi="Arial" w:cs="Arial"/>
+          <w:color w:val="000000" w:themeColor="text1"/>
+          <w:sz w:val="18"/>
+          <w:szCs w:val="18"/>
+          <w:lang w:val="pt-BR"/>
+        </w:rPr>
+      </w:pPr>
+    </w:p>
+    <w:p>
+      <w:pPr>
+        <w:spacing w:line="240" w:lineRule="auto"/>
+        <w:rPr>
+          <w:rFonts w:ascii="Arial" w:hAnsi="Arial" w:cs="Arial"/>
+          <w:b/>
+          <w:bCs/>
+          <w:color w:val="000000" w:themeColor="text1"/>
+          <w:sz w:val="18"/>
+          <w:szCs w:val="18"/>
+          <w:lang w:val="pt-BR"/>
+        </w:rPr>
+      </w:pPr>
+      <w:r>
+        <w:rPr>
+          <w:rFonts w:ascii="Arial" w:hAnsi="Arial" w:cs="Arial"/>
+          <w:color w:val="000000" w:themeColor="text1"/>
+          <w:sz w:val="18"/>
+          <w:szCs w:val="18"/>
+          <w:lang w:val="pt-BR"/>
+        </w:rPr>
+        <w:t xml:space="preserve">Informando que a role criada é para um </w:t>
+      </w:r>
+      <w:r>
+        <w:rPr>
+          <w:rFonts w:ascii="Arial" w:hAnsi="Arial" w:cs="Arial"/>
+          <w:b/>
+          <w:bCs/>
+          <w:color w:val="000000" w:themeColor="text1"/>
+          <w:sz w:val="18"/>
+          <w:szCs w:val="18"/>
+          <w:u w:val="single"/>
+          <w:lang w:val="pt-BR"/>
+        </w:rPr>
+        <w:t>serviço da AWS...</w:t>
+      </w:r>
+    </w:p>
+    <w:p>
+      <w:pPr>
+        <w:spacing w:line="240" w:lineRule="auto"/>
+        <w:rPr>
+          <w:rFonts w:ascii="Arial" w:hAnsi="Arial" w:cs="Arial"/>
+          <w:color w:val="000000" w:themeColor="text1"/>
+          <w:sz w:val="18"/>
+          <w:szCs w:val="18"/>
+          <w:lang w:val="pt-BR"/>
+        </w:rPr>
+      </w:pPr>
+      <w:r>
+        <w:rPr>
+          <w:rFonts w:ascii="Arial" w:hAnsi="Arial" w:cs="Arial"/>
+          <w:b/>
+          <w:bCs/>
+          <w:noProof/>
+          <w:color w:val="000000" w:themeColor="text1"/>
+          <w:sz w:val="18"/>
+          <w:szCs w:val="18"/>
+          <w:lang w:val="pt-BR"/>
+        </w:rPr>
+        <w:drawing>
+          <wp:inline distT="0" distB="0" distL="0" distR="0" wp14:anchorId="623C08A9" wp14:editId="177424A1">
+            <wp:extent cx="3990975" cy="2019300"/>
+            <wp:effectExtent l="19050" t="19050" r="28575" b="19050"/>
+            <wp:docPr id="6" name="Imagem 6"/>
+            <wp:cNvGraphicFramePr>
+              <a:graphicFrameLocks xmlns:a="http://schemas.openxmlformats.org/drawingml/2006/main" noChangeAspect="1"/>
+            </wp:cNvGraphicFramePr>
+            <a:graphic xmlns:a="http://schemas.openxmlformats.org/drawingml/2006/main">
+              <a:graphicData uri="http://schemas.openxmlformats.org/drawingml/2006/picture">
+                <pic:pic xmlns:pic="http://schemas.openxmlformats.org/drawingml/2006/picture">
+                  <pic:nvPicPr>
+                    <pic:cNvPr id="0" name="Picture 3"/>
+                    <pic:cNvPicPr>
+                      <a:picLocks noChangeAspect="1" noChangeArrowheads="1"/>
+                    </pic:cNvPicPr>
+                  </pic:nvPicPr>
+                  <pic:blipFill>
+                    <a:blip r:embed="rId21">
+                      <a:extLst>
+                        <a:ext uri="{28A0092B-C50C-407E-A947-70E740481C1C}">
+                          <a14:useLocalDpi xmlns:a14="http://schemas.microsoft.com/office/drawing/2010/main" val="0"/>
+                        </a:ext>
+                      </a:extLst>
+                    </a:blip>
+                    <a:srcRect/>
+                    <a:stretch>
+                      <a:fillRect/>
+                    </a:stretch>
+                  </pic:blipFill>
+                  <pic:spPr bwMode="auto">
+                    <a:xfrm>
+                      <a:off x="0" y="0"/>
+                      <a:ext cx="3990975" cy="2019300"/>
+                    </a:xfrm>
+                    <a:prstGeom prst="rect">
+                      <a:avLst/>
+                    </a:prstGeom>
+                    <a:noFill/>
+                    <a:ln>
+                      <a:solidFill>
+                        <a:schemeClr val="tx1"/>
+                      </a:solidFill>
+                    </a:ln>
+                  </pic:spPr>
+                </pic:pic>
+              </a:graphicData>
+            </a:graphic>
+          </wp:inline>
+        </w:drawing>
+      </w:r>
+    </w:p>
+    <w:p>
+      <w:pPr>
+        <w:spacing w:line="240" w:lineRule="auto"/>
+        <w:rPr>
+          <w:rFonts w:ascii="Arial" w:hAnsi="Arial" w:cs="Arial"/>
+          <w:color w:val="000000" w:themeColor="text1"/>
+          <w:sz w:val="18"/>
+          <w:szCs w:val="18"/>
+          <w:lang w:val="pt-BR"/>
+        </w:rPr>
+      </w:pPr>
+    </w:p>
+    <w:p>
+      <w:pPr>
+        <w:spacing w:line="240" w:lineRule="auto"/>
+        <w:rPr>
+          <w:rFonts w:ascii="Arial" w:hAnsi="Arial" w:cs="Arial"/>
+          <w:color w:val="000000" w:themeColor="text1"/>
+          <w:sz w:val="18"/>
+          <w:szCs w:val="18"/>
+          <w:lang w:val="pt-BR"/>
+        </w:rPr>
+      </w:pPr>
+    </w:p>
+    <w:p>
+      <w:pPr>
+        <w:spacing w:line="240" w:lineRule="auto"/>
+        <w:rPr>
+          <w:rFonts w:ascii="Arial" w:hAnsi="Arial" w:cs="Arial"/>
+          <w:color w:val="000000" w:themeColor="text1"/>
+          <w:sz w:val="18"/>
+          <w:szCs w:val="18"/>
+          <w:lang w:val="pt-BR"/>
+        </w:rPr>
+      </w:pPr>
+    </w:p>
+    <w:p>
+      <w:pPr>
+        <w:spacing w:line="240" w:lineRule="auto"/>
+        <w:rPr>
+          <w:rFonts w:ascii="Arial" w:hAnsi="Arial" w:cs="Arial"/>
+          <w:b/>
+          <w:bCs/>
+          <w:color w:val="000000" w:themeColor="text1"/>
+          <w:sz w:val="18"/>
+          <w:szCs w:val="18"/>
+          <w:lang w:val="pt-BR"/>
+        </w:rPr>
+      </w:pPr>
+      <w:r>
+        <w:rPr>
+          <w:rFonts w:ascii="Arial" w:hAnsi="Arial" w:cs="Arial"/>
+          <w:color w:val="000000" w:themeColor="text1"/>
+          <w:sz w:val="18"/>
+          <w:szCs w:val="18"/>
+          <w:lang w:val="pt-BR"/>
+        </w:rPr>
+        <w:t xml:space="preserve">No final da tela, selecionar </w:t>
+      </w:r>
+      <w:r>
+        <w:rPr>
+          <w:rFonts w:ascii="Arial" w:hAnsi="Arial" w:cs="Arial"/>
+          <w:b/>
+          <w:bCs/>
+          <w:color w:val="000000" w:themeColor="text1"/>
+          <w:sz w:val="18"/>
+          <w:szCs w:val="18"/>
+          <w:lang w:val="pt-BR"/>
+        </w:rPr>
+        <w:t>EKS</w:t>
+      </w:r>
+      <w:r>
+        <w:rPr>
+          <w:rFonts w:ascii="Arial" w:hAnsi="Arial" w:cs="Arial"/>
+          <w:b/>
+          <w:bCs/>
+          <w:color w:val="000000" w:themeColor="text1"/>
+          <w:sz w:val="18"/>
+          <w:szCs w:val="18"/>
+          <w:lang w:val="pt-BR"/>
+        </w:rPr>
+        <w:t xml:space="preserve"> </w:t>
+      </w:r>
+      <w:r>
+        <w:rPr>
+          <w:rFonts w:ascii="Arial" w:hAnsi="Arial" w:cs="Arial"/>
+          <w:color w:val="000000" w:themeColor="text1"/>
+          <w:sz w:val="18"/>
+          <w:szCs w:val="18"/>
+          <w:lang w:val="pt-BR"/>
+        </w:rPr>
+        <w:t>e</w:t>
+      </w:r>
+      <w:r>
+        <w:rPr>
+          <w:rFonts w:ascii="Arial" w:hAnsi="Arial" w:cs="Arial"/>
+          <w:color w:val="000000" w:themeColor="text1"/>
+          <w:sz w:val="18"/>
+          <w:szCs w:val="18"/>
+          <w:lang w:val="pt-BR"/>
+        </w:rPr>
+        <w:t xml:space="preserve"> </w:t>
+      </w:r>
+      <w:r>
+        <w:rPr>
+          <w:rFonts w:ascii="Arial" w:hAnsi="Arial" w:cs="Arial"/>
+          <w:b/>
+          <w:bCs/>
+          <w:color w:val="000000" w:themeColor="text1"/>
+          <w:sz w:val="18"/>
+          <w:szCs w:val="18"/>
+          <w:lang w:val="pt-BR"/>
+        </w:rPr>
+        <w:t>EKS Cluster</w:t>
+      </w:r>
+      <w:r>
+        <w:rPr>
+          <w:rFonts w:ascii="Arial" w:hAnsi="Arial" w:cs="Arial"/>
+          <w:b/>
+          <w:bCs/>
+          <w:color w:val="000000" w:themeColor="text1"/>
+          <w:sz w:val="18"/>
+          <w:szCs w:val="18"/>
+          <w:lang w:val="pt-BR"/>
+        </w:rPr>
+        <w:t>...</w:t>
+      </w:r>
+    </w:p>
+    <w:p>
+      <w:pPr>
+        <w:spacing w:line="240" w:lineRule="auto"/>
+        <w:rPr>
+          <w:rFonts w:ascii="Arial" w:hAnsi="Arial" w:cs="Arial"/>
+          <w:b/>
+          <w:bCs/>
+          <w:color w:val="000000" w:themeColor="text1"/>
+          <w:sz w:val="18"/>
+          <w:szCs w:val="18"/>
+          <w:lang w:val="pt-BR"/>
+        </w:rPr>
+      </w:pPr>
+      <w:r>
+        <w:rPr>
+          <w:rFonts w:ascii="Arial" w:hAnsi="Arial" w:cs="Arial"/>
+          <w:b/>
+          <w:bCs/>
+          <w:noProof/>
+          <w:color w:val="000000" w:themeColor="text1"/>
+          <w:sz w:val="18"/>
+          <w:szCs w:val="18"/>
+          <w:lang w:val="pt-BR"/>
+        </w:rPr>
+        <w:drawing>
+          <wp:inline distT="0" distB="0" distL="0" distR="0" wp14:anchorId="3E34919A" wp14:editId="41090DD4">
+            <wp:extent cx="8705850" cy="4495800"/>
+            <wp:effectExtent l="19050" t="19050" r="19050" b="19050"/>
+            <wp:docPr id="8" name="Imagem 8"/>
+            <wp:cNvGraphicFramePr>
+              <a:graphicFrameLocks xmlns:a="http://schemas.openxmlformats.org/drawingml/2006/main" noChangeAspect="1"/>
+            </wp:cNvGraphicFramePr>
+            <a:graphic xmlns:a="http://schemas.openxmlformats.org/drawingml/2006/main">
+              <a:graphicData uri="http://schemas.openxmlformats.org/drawingml/2006/picture">
+                <pic:pic xmlns:pic="http://schemas.openxmlformats.org/drawingml/2006/picture">
+                  <pic:nvPicPr>
+                    <pic:cNvPr id="0" name="Picture 5"/>
+                    <pic:cNvPicPr>
+                      <a:picLocks noChangeAspect="1" noChangeArrowheads="1"/>
+                    </pic:cNvPicPr>
+                  </pic:nvPicPr>
+                  <pic:blipFill>
+                    <a:blip r:embed="rId22">
+                      <a:extLst>
+                        <a:ext uri="{28A0092B-C50C-407E-A947-70E740481C1C}">
+                          <a14:useLocalDpi xmlns:a14="http://schemas.microsoft.com/office/drawing/2010/main" val="0"/>
+                        </a:ext>
+                      </a:extLst>
+                    </a:blip>
+                    <a:srcRect/>
+                    <a:stretch>
+                      <a:fillRect/>
+                    </a:stretch>
+                  </pic:blipFill>
+                  <pic:spPr bwMode="auto">
+                    <a:xfrm>
+                      <a:off x="0" y="0"/>
+                      <a:ext cx="8705850" cy="4495800"/>
+                    </a:xfrm>
+                    <a:prstGeom prst="rect">
+                      <a:avLst/>
+                    </a:prstGeom>
+                    <a:noFill/>
+                    <a:ln>
+                      <a:solidFill>
+                        <a:schemeClr val="tx1"/>
+                      </a:solidFill>
+                    </a:ln>
+                  </pic:spPr>
+                </pic:pic>
+              </a:graphicData>
+            </a:graphic>
+          </wp:inline>
+        </w:drawing>
+      </w:r>
+    </w:p>
+    <w:p>
+      <w:pPr>
+        <w:spacing w:line="240" w:lineRule="auto"/>
+        <w:rPr>
+          <w:rFonts w:ascii="Arial" w:hAnsi="Arial" w:cs="Arial"/>
+          <w:color w:val="000000" w:themeColor="text1"/>
           <w:sz w:val="18"/>
           <w:szCs w:val="18"/>
           <w:lang w:val="pt-BR"/>

</xml_diff>

<commit_message>
247 - Taking notes on pointing kubectl to AWS cluster
</commit_message>
<xml_diff>
--- a/Anotacoes-Kubernetes.docx
+++ b/Anotacoes-Kubernetes.docx
@@ -20425,17 +20425,7 @@
           <w:szCs w:val="44"/>
           <w:lang w:val="pt-BR"/>
         </w:rPr>
-        <w:t>Kubernetes</w:t>
-      </w:r>
-      <w:r>
-        <w:rPr>
-          <w:rFonts w:ascii="Arial Black" w:hAnsi="Arial Black"/>
-          <w:color w:val="2E74B5" w:themeColor="accent5" w:themeShade="BF"/>
-          <w:sz w:val="44"/>
-          <w:szCs w:val="44"/>
-          <w:lang w:val="pt-BR"/>
-        </w:rPr>
-        <w:t xml:space="preserve"> Deployment on AWS EKS</w:t>
+        <w:t>Kubernetes Deployment on AWS EKS</w:t>
       </w:r>
     </w:p>
     <w:p>
@@ -21036,6 +21026,3232 @@
             </a:graphic>
           </wp:inline>
         </w:drawing>
+      </w:r>
+    </w:p>
+    <w:p>
+      <w:pPr>
+        <w:spacing w:line="240" w:lineRule="auto"/>
+        <w:rPr>
+          <w:rFonts w:ascii="Arial" w:hAnsi="Arial" w:cs="Arial"/>
+          <w:b/>
+          <w:bCs/>
+          <w:color w:val="000000" w:themeColor="text1"/>
+          <w:sz w:val="18"/>
+          <w:szCs w:val="18"/>
+          <w:lang w:val="pt-BR"/>
+        </w:rPr>
+      </w:pPr>
+    </w:p>
+    <w:p>
+      <w:pPr>
+        <w:spacing w:line="240" w:lineRule="auto"/>
+        <w:rPr>
+          <w:rFonts w:ascii="Arial" w:hAnsi="Arial" w:cs="Arial"/>
+          <w:b/>
+          <w:bCs/>
+          <w:color w:val="000000" w:themeColor="text1"/>
+          <w:sz w:val="18"/>
+          <w:szCs w:val="18"/>
+          <w:lang w:val="pt-BR"/>
+        </w:rPr>
+      </w:pPr>
+    </w:p>
+    <w:p>
+      <w:pPr>
+        <w:spacing w:line="240" w:lineRule="auto"/>
+        <w:rPr>
+          <w:rFonts w:ascii="Arial" w:hAnsi="Arial" w:cs="Arial"/>
+          <w:b/>
+          <w:bCs/>
+          <w:color w:val="000000" w:themeColor="text1"/>
+          <w:sz w:val="18"/>
+          <w:szCs w:val="18"/>
+          <w:lang w:val="pt-BR"/>
+        </w:rPr>
+      </w:pPr>
+    </w:p>
+    <w:p>
+      <w:pPr>
+        <w:spacing w:line="240" w:lineRule="auto"/>
+        <w:rPr>
+          <w:rFonts w:ascii="Arial" w:hAnsi="Arial" w:cs="Arial"/>
+          <w:b/>
+          <w:bCs/>
+          <w:color w:val="000000" w:themeColor="text1"/>
+          <w:sz w:val="18"/>
+          <w:szCs w:val="18"/>
+          <w:lang w:val="pt-BR"/>
+        </w:rPr>
+      </w:pPr>
+      <w:r>
+        <w:rPr>
+          <w:rFonts w:ascii="Arial" w:hAnsi="Arial" w:cs="Arial"/>
+          <w:color w:val="000000" w:themeColor="text1"/>
+          <w:sz w:val="18"/>
+          <w:szCs w:val="18"/>
+          <w:lang w:val="pt-BR"/>
+        </w:rPr>
+        <w:t xml:space="preserve">Confirme as próximas duas telas, nomeie a role e clique em </w:t>
+      </w:r>
+      <w:r>
+        <w:rPr>
+          <w:rFonts w:ascii="Arial" w:hAnsi="Arial" w:cs="Arial"/>
+          <w:b/>
+          <w:bCs/>
+          <w:color w:val="000000" w:themeColor="text1"/>
+          <w:sz w:val="18"/>
+          <w:szCs w:val="18"/>
+          <w:lang w:val="pt-BR"/>
+        </w:rPr>
+        <w:t>Create role</w:t>
+      </w:r>
+    </w:p>
+    <w:p>
+      <w:pPr>
+        <w:spacing w:line="240" w:lineRule="auto"/>
+        <w:rPr>
+          <w:rFonts w:ascii="Arial" w:hAnsi="Arial" w:cs="Arial"/>
+          <w:color w:val="000000" w:themeColor="text1"/>
+          <w:sz w:val="18"/>
+          <w:szCs w:val="18"/>
+          <w:lang w:val="pt-BR"/>
+        </w:rPr>
+      </w:pPr>
+      <w:r>
+        <w:rPr>
+          <w:rFonts w:ascii="Arial" w:hAnsi="Arial" w:cs="Arial"/>
+          <w:b/>
+          <w:bCs/>
+          <w:noProof/>
+          <w:color w:val="000000" w:themeColor="text1"/>
+          <w:sz w:val="18"/>
+          <w:szCs w:val="18"/>
+          <w:lang w:val="pt-BR"/>
+        </w:rPr>
+        <w:drawing>
+          <wp:inline distT="0" distB="0" distL="0" distR="0" wp14:anchorId="00045935" wp14:editId="3EDC177C">
+            <wp:extent cx="8696325" cy="2162175"/>
+            <wp:effectExtent l="19050" t="19050" r="28575" b="28575"/>
+            <wp:docPr id="10" name="Imagem 10"/>
+            <wp:cNvGraphicFramePr>
+              <a:graphicFrameLocks xmlns:a="http://schemas.openxmlformats.org/drawingml/2006/main" noChangeAspect="1"/>
+            </wp:cNvGraphicFramePr>
+            <a:graphic xmlns:a="http://schemas.openxmlformats.org/drawingml/2006/main">
+              <a:graphicData uri="http://schemas.openxmlformats.org/drawingml/2006/picture">
+                <pic:pic xmlns:pic="http://schemas.openxmlformats.org/drawingml/2006/picture">
+                  <pic:nvPicPr>
+                    <pic:cNvPr id="0" name="Picture 2"/>
+                    <pic:cNvPicPr>
+                      <a:picLocks noChangeAspect="1" noChangeArrowheads="1"/>
+                    </pic:cNvPicPr>
+                  </pic:nvPicPr>
+                  <pic:blipFill>
+                    <a:blip r:embed="rId23">
+                      <a:extLst>
+                        <a:ext uri="{28A0092B-C50C-407E-A947-70E740481C1C}">
+                          <a14:useLocalDpi xmlns:a14="http://schemas.microsoft.com/office/drawing/2010/main" val="0"/>
+                        </a:ext>
+                      </a:extLst>
+                    </a:blip>
+                    <a:srcRect/>
+                    <a:stretch>
+                      <a:fillRect/>
+                    </a:stretch>
+                  </pic:blipFill>
+                  <pic:spPr bwMode="auto">
+                    <a:xfrm>
+                      <a:off x="0" y="0"/>
+                      <a:ext cx="8696325" cy="2162175"/>
+                    </a:xfrm>
+                    <a:prstGeom prst="rect">
+                      <a:avLst/>
+                    </a:prstGeom>
+                    <a:noFill/>
+                    <a:ln>
+                      <a:solidFill>
+                        <a:schemeClr val="tx1"/>
+                      </a:solidFill>
+                    </a:ln>
+                  </pic:spPr>
+                </pic:pic>
+              </a:graphicData>
+            </a:graphic>
+          </wp:inline>
+        </w:drawing>
+      </w:r>
+    </w:p>
+    <w:p>
+      <w:pPr>
+        <w:spacing w:line="240" w:lineRule="auto"/>
+        <w:rPr>
+          <w:rFonts w:ascii="Arial" w:hAnsi="Arial" w:cs="Arial"/>
+          <w:color w:val="000000" w:themeColor="text1"/>
+          <w:sz w:val="18"/>
+          <w:szCs w:val="18"/>
+          <w:lang w:val="pt-BR"/>
+        </w:rPr>
+      </w:pPr>
+    </w:p>
+    <w:p>
+      <w:pPr>
+        <w:spacing w:line="240" w:lineRule="auto"/>
+        <w:rPr>
+          <w:rFonts w:ascii="Arial" w:hAnsi="Arial" w:cs="Arial"/>
+          <w:color w:val="000000" w:themeColor="text1"/>
+          <w:sz w:val="18"/>
+          <w:szCs w:val="18"/>
+          <w:lang w:val="pt-BR"/>
+        </w:rPr>
+      </w:pPr>
+    </w:p>
+    <w:p>
+      <w:pPr>
+        <w:spacing w:line="240" w:lineRule="auto"/>
+        <w:rPr>
+          <w:rFonts w:ascii="Arial" w:hAnsi="Arial" w:cs="Arial"/>
+          <w:color w:val="000000" w:themeColor="text1"/>
+          <w:sz w:val="18"/>
+          <w:szCs w:val="18"/>
+          <w:lang w:val="pt-BR"/>
+        </w:rPr>
+      </w:pPr>
+    </w:p>
+    <w:p>
+      <w:pPr>
+        <w:spacing w:line="240" w:lineRule="auto"/>
+        <w:rPr>
+          <w:rFonts w:ascii="Arial" w:hAnsi="Arial" w:cs="Arial"/>
+          <w:color w:val="000000" w:themeColor="text1"/>
+          <w:sz w:val="18"/>
+          <w:szCs w:val="18"/>
+          <w:lang w:val="pt-BR"/>
+        </w:rPr>
+      </w:pPr>
+      <w:r>
+        <w:rPr>
+          <w:rFonts w:ascii="Arial" w:hAnsi="Arial" w:cs="Arial"/>
+          <w:color w:val="000000" w:themeColor="text1"/>
+          <w:sz w:val="18"/>
+          <w:szCs w:val="18"/>
+          <w:lang w:val="pt-BR"/>
+        </w:rPr>
+        <w:t>Retorne a tela de criação de um cluster EKS e selecione a role criada</w:t>
+      </w:r>
+      <w:r>
+        <w:rPr>
+          <w:rFonts w:ascii="Arial" w:hAnsi="Arial" w:cs="Arial"/>
+          <w:color w:val="000000" w:themeColor="text1"/>
+          <w:sz w:val="18"/>
+          <w:szCs w:val="18"/>
+          <w:lang w:val="pt-BR"/>
+        </w:rPr>
+        <w:t xml:space="preserve">. Clicar em </w:t>
+      </w:r>
+      <w:r>
+        <w:rPr>
+          <w:rFonts w:ascii="Arial" w:hAnsi="Arial" w:cs="Arial"/>
+          <w:b/>
+          <w:bCs/>
+          <w:color w:val="000000" w:themeColor="text1"/>
+          <w:sz w:val="18"/>
+          <w:szCs w:val="18"/>
+          <w:lang w:val="pt-BR"/>
+        </w:rPr>
+        <w:t>Next</w:t>
+      </w:r>
+    </w:p>
+    <w:p>
+      <w:pPr>
+        <w:spacing w:line="240" w:lineRule="auto"/>
+        <w:rPr>
+          <w:rFonts w:ascii="Arial" w:hAnsi="Arial" w:cs="Arial"/>
+          <w:color w:val="000000" w:themeColor="text1"/>
+          <w:sz w:val="18"/>
+          <w:szCs w:val="18"/>
+          <w:lang w:val="pt-BR"/>
+        </w:rPr>
+      </w:pPr>
+      <w:r>
+        <w:rPr>
+          <w:rFonts w:ascii="Arial" w:hAnsi="Arial" w:cs="Arial"/>
+          <w:noProof/>
+          <w:color w:val="000000" w:themeColor="text1"/>
+          <w:sz w:val="18"/>
+          <w:szCs w:val="18"/>
+          <w:lang w:val="pt-BR"/>
+        </w:rPr>
+        <w:drawing>
+          <wp:inline distT="0" distB="0" distL="0" distR="0" wp14:anchorId="179CA8F0" wp14:editId="713855D9">
+            <wp:extent cx="6200775" cy="4219575"/>
+            <wp:effectExtent l="19050" t="19050" r="28575" b="28575"/>
+            <wp:docPr id="11" name="Imagem 11"/>
+            <wp:cNvGraphicFramePr>
+              <a:graphicFrameLocks xmlns:a="http://schemas.openxmlformats.org/drawingml/2006/main" noChangeAspect="1"/>
+            </wp:cNvGraphicFramePr>
+            <a:graphic xmlns:a="http://schemas.openxmlformats.org/drawingml/2006/main">
+              <a:graphicData uri="http://schemas.openxmlformats.org/drawingml/2006/picture">
+                <pic:pic xmlns:pic="http://schemas.openxmlformats.org/drawingml/2006/picture">
+                  <pic:nvPicPr>
+                    <pic:cNvPr id="0" name="Picture 3"/>
+                    <pic:cNvPicPr>
+                      <a:picLocks noChangeAspect="1" noChangeArrowheads="1"/>
+                    </pic:cNvPicPr>
+                  </pic:nvPicPr>
+                  <pic:blipFill>
+                    <a:blip r:embed="rId24">
+                      <a:extLst>
+                        <a:ext uri="{28A0092B-C50C-407E-A947-70E740481C1C}">
+                          <a14:useLocalDpi xmlns:a14="http://schemas.microsoft.com/office/drawing/2010/main" val="0"/>
+                        </a:ext>
+                      </a:extLst>
+                    </a:blip>
+                    <a:srcRect/>
+                    <a:stretch>
+                      <a:fillRect/>
+                    </a:stretch>
+                  </pic:blipFill>
+                  <pic:spPr bwMode="auto">
+                    <a:xfrm>
+                      <a:off x="0" y="0"/>
+                      <a:ext cx="6200775" cy="4219575"/>
+                    </a:xfrm>
+                    <a:prstGeom prst="rect">
+                      <a:avLst/>
+                    </a:prstGeom>
+                    <a:noFill/>
+                    <a:ln>
+                      <a:solidFill>
+                        <a:schemeClr val="tx1"/>
+                      </a:solidFill>
+                    </a:ln>
+                  </pic:spPr>
+                </pic:pic>
+              </a:graphicData>
+            </a:graphic>
+          </wp:inline>
+        </w:drawing>
+      </w:r>
+    </w:p>
+    <w:p>
+      <w:pPr>
+        <w:spacing w:line="240" w:lineRule="auto"/>
+        <w:rPr>
+          <w:rFonts w:ascii="Arial" w:hAnsi="Arial" w:cs="Arial"/>
+          <w:color w:val="000000" w:themeColor="text1"/>
+          <w:sz w:val="18"/>
+          <w:szCs w:val="18"/>
+          <w:lang w:val="pt-BR"/>
+        </w:rPr>
+      </w:pPr>
+    </w:p>
+    <w:p>
+      <w:pPr>
+        <w:spacing w:line="240" w:lineRule="auto"/>
+        <w:rPr>
+          <w:rFonts w:ascii="Arial" w:hAnsi="Arial" w:cs="Arial"/>
+          <w:color w:val="000000" w:themeColor="text1"/>
+          <w:sz w:val="18"/>
+          <w:szCs w:val="18"/>
+          <w:lang w:val="pt-BR"/>
+        </w:rPr>
+      </w:pPr>
+    </w:p>
+    <w:p>
+      <w:pPr>
+        <w:spacing w:line="240" w:lineRule="auto"/>
+        <w:rPr>
+          <w:rFonts w:ascii="Arial" w:hAnsi="Arial" w:cs="Arial"/>
+          <w:color w:val="000000" w:themeColor="text1"/>
+          <w:sz w:val="18"/>
+          <w:szCs w:val="18"/>
+          <w:lang w:val="pt-BR"/>
+        </w:rPr>
+      </w:pPr>
+    </w:p>
+    <w:p>
+      <w:pPr>
+        <w:spacing w:line="240" w:lineRule="auto"/>
+        <w:rPr>
+          <w:rFonts w:ascii="Arial" w:hAnsi="Arial" w:cs="Arial"/>
+          <w:b/>
+          <w:bCs/>
+          <w:color w:val="000000" w:themeColor="text1"/>
+          <w:sz w:val="18"/>
+          <w:szCs w:val="18"/>
+          <w:lang w:val="pt-BR"/>
+        </w:rPr>
+      </w:pPr>
+      <w:r>
+        <w:rPr>
+          <w:rFonts w:ascii="Arial" w:hAnsi="Arial" w:cs="Arial"/>
+          <w:color w:val="000000" w:themeColor="text1"/>
+          <w:sz w:val="18"/>
+          <w:szCs w:val="18"/>
+          <w:lang w:val="pt-BR"/>
+        </w:rPr>
+        <w:t xml:space="preserve">Na tela de configurar a network, o instrutor pediu para que importássemos configurações de um arquivo </w:t>
+      </w:r>
+      <w:r>
+        <w:rPr>
+          <w:rFonts w:ascii="Arial" w:hAnsi="Arial" w:cs="Arial"/>
+          <w:b/>
+          <w:bCs/>
+          <w:color w:val="000000" w:themeColor="text1"/>
+          <w:sz w:val="18"/>
+          <w:szCs w:val="18"/>
+          <w:lang w:val="pt-BR"/>
+        </w:rPr>
+        <w:t>CloudFormation</w:t>
+      </w:r>
+      <w:r>
+        <w:rPr>
+          <w:rFonts w:ascii="Arial" w:hAnsi="Arial" w:cs="Arial"/>
+          <w:color w:val="000000" w:themeColor="text1"/>
+          <w:sz w:val="18"/>
+          <w:szCs w:val="18"/>
+          <w:lang w:val="pt-BR"/>
+        </w:rPr>
+        <w:t xml:space="preserve">. Para realizar tal, nos encaminhamos à tela do </w:t>
+      </w:r>
+      <w:r>
+        <w:rPr>
+          <w:rFonts w:ascii="Arial" w:hAnsi="Arial" w:cs="Arial"/>
+          <w:color w:val="000000" w:themeColor="text1"/>
+          <w:sz w:val="18"/>
+          <w:szCs w:val="18"/>
+          <w:u w:val="single"/>
+          <w:lang w:val="pt-BR"/>
+        </w:rPr>
+        <w:t>CloudFormation</w:t>
+      </w:r>
+      <w:r>
+        <w:rPr>
+          <w:rFonts w:ascii="Arial" w:hAnsi="Arial" w:cs="Arial"/>
+          <w:color w:val="000000" w:themeColor="text1"/>
+          <w:sz w:val="18"/>
+          <w:szCs w:val="18"/>
+          <w:lang w:val="pt-BR"/>
+        </w:rPr>
+        <w:t xml:space="preserve"> e clicamos em </w:t>
+      </w:r>
+      <w:r>
+        <w:rPr>
+          <w:rFonts w:ascii="Arial" w:hAnsi="Arial" w:cs="Arial"/>
+          <w:b/>
+          <w:bCs/>
+          <w:color w:val="000000" w:themeColor="text1"/>
+          <w:sz w:val="18"/>
+          <w:szCs w:val="18"/>
+          <w:lang w:val="pt-BR"/>
+        </w:rPr>
+        <w:t xml:space="preserve">Create </w:t>
+      </w:r>
+      <w:r>
+        <w:rPr>
+          <w:rFonts w:ascii="Arial" w:hAnsi="Arial" w:cs="Arial"/>
+          <w:b/>
+          <w:bCs/>
+          <w:color w:val="000000" w:themeColor="text1"/>
+          <w:sz w:val="18"/>
+          <w:szCs w:val="18"/>
+          <w:lang w:val="pt-BR"/>
+        </w:rPr>
+        <w:t>s</w:t>
+      </w:r>
+      <w:r>
+        <w:rPr>
+          <w:rFonts w:ascii="Arial" w:hAnsi="Arial" w:cs="Arial"/>
+          <w:b/>
+          <w:bCs/>
+          <w:color w:val="000000" w:themeColor="text1"/>
+          <w:sz w:val="18"/>
+          <w:szCs w:val="18"/>
+          <w:lang w:val="pt-BR"/>
+        </w:rPr>
+        <w:t>tack</w:t>
+      </w:r>
+    </w:p>
+    <w:p>
+      <w:pPr>
+        <w:spacing w:line="240" w:lineRule="auto"/>
+        <w:rPr>
+          <w:rFonts w:ascii="Arial" w:hAnsi="Arial" w:cs="Arial"/>
+          <w:color w:val="000000" w:themeColor="text1"/>
+          <w:sz w:val="18"/>
+          <w:szCs w:val="18"/>
+          <w:lang w:val="pt-BR"/>
+        </w:rPr>
+      </w:pPr>
+      <w:r>
+        <w:rPr>
+          <w:rFonts w:ascii="Arial" w:hAnsi="Arial" w:cs="Arial"/>
+          <w:b/>
+          <w:bCs/>
+          <w:noProof/>
+          <w:color w:val="000000" w:themeColor="text1"/>
+          <w:sz w:val="18"/>
+          <w:szCs w:val="18"/>
+          <w:lang w:val="pt-BR"/>
+        </w:rPr>
+        <w:drawing>
+          <wp:inline distT="0" distB="0" distL="0" distR="0" wp14:anchorId="00A1627D" wp14:editId="460526EB">
+            <wp:extent cx="3067050" cy="1838325"/>
+            <wp:effectExtent l="0" t="0" r="0" b="9525"/>
+            <wp:docPr id="7" name="Imagem 7"/>
+            <wp:cNvGraphicFramePr>
+              <a:graphicFrameLocks xmlns:a="http://schemas.openxmlformats.org/drawingml/2006/main" noChangeAspect="1"/>
+            </wp:cNvGraphicFramePr>
+            <a:graphic xmlns:a="http://schemas.openxmlformats.org/drawingml/2006/main">
+              <a:graphicData uri="http://schemas.openxmlformats.org/drawingml/2006/picture">
+                <pic:pic xmlns:pic="http://schemas.openxmlformats.org/drawingml/2006/picture">
+                  <pic:nvPicPr>
+                    <pic:cNvPr id="0" name="Picture 1"/>
+                    <pic:cNvPicPr>
+                      <a:picLocks noChangeAspect="1" noChangeArrowheads="1"/>
+                    </pic:cNvPicPr>
+                  </pic:nvPicPr>
+                  <pic:blipFill>
+                    <a:blip r:embed="rId25">
+                      <a:extLst>
+                        <a:ext uri="{28A0092B-C50C-407E-A947-70E740481C1C}">
+                          <a14:useLocalDpi xmlns:a14="http://schemas.microsoft.com/office/drawing/2010/main" val="0"/>
+                        </a:ext>
+                      </a:extLst>
+                    </a:blip>
+                    <a:srcRect/>
+                    <a:stretch>
+                      <a:fillRect/>
+                    </a:stretch>
+                  </pic:blipFill>
+                  <pic:spPr bwMode="auto">
+                    <a:xfrm>
+                      <a:off x="0" y="0"/>
+                      <a:ext cx="3067050" cy="1838325"/>
+                    </a:xfrm>
+                    <a:prstGeom prst="rect">
+                      <a:avLst/>
+                    </a:prstGeom>
+                    <a:noFill/>
+                    <a:ln>
+                      <a:noFill/>
+                    </a:ln>
+                  </pic:spPr>
+                </pic:pic>
+              </a:graphicData>
+            </a:graphic>
+          </wp:inline>
+        </w:drawing>
+      </w:r>
+    </w:p>
+    <w:p>
+      <w:pPr>
+        <w:spacing w:line="240" w:lineRule="auto"/>
+        <w:rPr>
+          <w:rFonts w:ascii="Arial" w:hAnsi="Arial" w:cs="Arial"/>
+          <w:color w:val="000000" w:themeColor="text1"/>
+          <w:sz w:val="18"/>
+          <w:szCs w:val="18"/>
+          <w:lang w:val="pt-BR"/>
+        </w:rPr>
+      </w:pPr>
+    </w:p>
+    <w:p>
+      <w:pPr>
+        <w:spacing w:line="240" w:lineRule="auto"/>
+        <w:rPr>
+          <w:rFonts w:ascii="Arial" w:hAnsi="Arial" w:cs="Arial"/>
+          <w:color w:val="000000" w:themeColor="text1"/>
+          <w:sz w:val="18"/>
+          <w:szCs w:val="18"/>
+          <w:lang w:val="pt-BR"/>
+        </w:rPr>
+      </w:pPr>
+    </w:p>
+    <w:p>
+      <w:pPr>
+        <w:spacing w:line="240" w:lineRule="auto"/>
+        <w:rPr>
+          <w:rFonts w:ascii="Arial" w:hAnsi="Arial" w:cs="Arial"/>
+          <w:color w:val="000000" w:themeColor="text1"/>
+          <w:sz w:val="18"/>
+          <w:szCs w:val="18"/>
+          <w:lang w:val="pt-BR"/>
+        </w:rPr>
+      </w:pPr>
+    </w:p>
+    <w:p>
+      <w:pPr>
+        <w:spacing w:line="240" w:lineRule="auto"/>
+        <w:rPr>
+          <w:rFonts w:ascii="Arial" w:hAnsi="Arial" w:cs="Arial"/>
+          <w:b/>
+          <w:bCs/>
+          <w:color w:val="000000" w:themeColor="text1"/>
+          <w:sz w:val="18"/>
+          <w:szCs w:val="18"/>
+          <w:lang w:val="pt-BR"/>
+        </w:rPr>
+      </w:pPr>
+      <w:r>
+        <w:rPr>
+          <w:rFonts w:ascii="Arial" w:hAnsi="Arial" w:cs="Arial"/>
+          <w:color w:val="000000" w:themeColor="text1"/>
+          <w:sz w:val="18"/>
+          <w:szCs w:val="18"/>
+          <w:lang w:val="pt-BR"/>
+        </w:rPr>
+        <w:t>Após isso,</w:t>
+      </w:r>
+      <w:r>
+        <w:rPr>
+          <w:rFonts w:ascii="Arial" w:hAnsi="Arial" w:cs="Arial"/>
+          <w:color w:val="000000" w:themeColor="text1"/>
+          <w:sz w:val="18"/>
+          <w:szCs w:val="18"/>
+          <w:lang w:val="pt-BR"/>
+        </w:rPr>
+        <w:t xml:space="preserve"> utilizamos as configurações do link anexado na </w:t>
+      </w:r>
+      <w:r>
+        <w:rPr>
+          <w:rFonts w:ascii="Arial" w:hAnsi="Arial" w:cs="Arial"/>
+          <w:b/>
+          <w:bCs/>
+          <w:color w:val="000000" w:themeColor="text1"/>
+          <w:sz w:val="18"/>
+          <w:szCs w:val="18"/>
+          <w:lang w:val="pt-BR"/>
+        </w:rPr>
+        <w:t>aula 247</w:t>
+      </w:r>
+      <w:r>
+        <w:rPr>
+          <w:rFonts w:ascii="Arial" w:hAnsi="Arial" w:cs="Arial"/>
+          <w:color w:val="000000" w:themeColor="text1"/>
+          <w:sz w:val="18"/>
+          <w:szCs w:val="18"/>
+          <w:lang w:val="pt-BR"/>
+        </w:rPr>
+        <w:t>,</w:t>
+      </w:r>
+      <w:r>
+        <w:rPr>
+          <w:rFonts w:ascii="Arial" w:hAnsi="Arial" w:cs="Arial"/>
+          <w:color w:val="000000" w:themeColor="text1"/>
+          <w:sz w:val="18"/>
+          <w:szCs w:val="18"/>
+          <w:lang w:val="pt-BR"/>
+        </w:rPr>
+        <w:t xml:space="preserve"> e inserimos a URL no campo </w:t>
+      </w:r>
+      <w:r>
+        <w:rPr>
+          <w:rFonts w:ascii="Arial" w:hAnsi="Arial" w:cs="Arial"/>
+          <w:b/>
+          <w:bCs/>
+          <w:color w:val="000000" w:themeColor="text1"/>
+          <w:sz w:val="18"/>
+          <w:szCs w:val="18"/>
+          <w:lang w:val="pt-BR"/>
+        </w:rPr>
+        <w:t>Amazon S3 URL</w:t>
+      </w:r>
+      <w:r>
+        <w:rPr>
+          <w:rFonts w:ascii="Arial" w:hAnsi="Arial" w:cs="Arial"/>
+          <w:b/>
+          <w:bCs/>
+          <w:color w:val="000000" w:themeColor="text1"/>
+          <w:sz w:val="18"/>
+          <w:szCs w:val="18"/>
+          <w:lang w:val="pt-BR"/>
+        </w:rPr>
+        <w:t xml:space="preserve">. </w:t>
+      </w:r>
+      <w:r>
+        <w:rPr>
+          <w:rFonts w:ascii="Arial" w:hAnsi="Arial" w:cs="Arial"/>
+          <w:color w:val="000000" w:themeColor="text1"/>
+          <w:sz w:val="18"/>
+          <w:szCs w:val="18"/>
+          <w:lang w:val="pt-BR"/>
+        </w:rPr>
+        <w:t>Clique em</w:t>
+      </w:r>
+      <w:r>
+        <w:rPr>
+          <w:rFonts w:ascii="Arial" w:hAnsi="Arial" w:cs="Arial"/>
+          <w:b/>
+          <w:bCs/>
+          <w:color w:val="000000" w:themeColor="text1"/>
+          <w:sz w:val="18"/>
+          <w:szCs w:val="18"/>
+          <w:lang w:val="pt-BR"/>
+        </w:rPr>
+        <w:t xml:space="preserve"> Next</w:t>
+      </w:r>
+    </w:p>
+    <w:p>
+      <w:pPr>
+        <w:spacing w:line="240" w:lineRule="auto"/>
+        <w:rPr>
+          <w:rFonts w:ascii="Arial" w:hAnsi="Arial" w:cs="Arial"/>
+          <w:b/>
+          <w:bCs/>
+          <w:color w:val="000000" w:themeColor="text1"/>
+          <w:sz w:val="18"/>
+          <w:szCs w:val="18"/>
+          <w:lang w:val="pt-BR"/>
+        </w:rPr>
+      </w:pPr>
+      <w:r>
+        <w:rPr>
+          <w:rFonts w:ascii="Arial" w:hAnsi="Arial" w:cs="Arial"/>
+          <w:b/>
+          <w:bCs/>
+          <w:noProof/>
+          <w:color w:val="000000" w:themeColor="text1"/>
+          <w:sz w:val="18"/>
+          <w:szCs w:val="18"/>
+          <w:lang w:val="pt-BR"/>
+        </w:rPr>
+        <w:drawing>
+          <wp:inline distT="0" distB="0" distL="0" distR="0" wp14:anchorId="2FFCD9A0" wp14:editId="410D6F90">
+            <wp:extent cx="9020175" cy="5229225"/>
+            <wp:effectExtent l="19050" t="19050" r="28575" b="28575"/>
+            <wp:docPr id="9" name="Imagem 9"/>
+            <wp:cNvGraphicFramePr>
+              <a:graphicFrameLocks xmlns:a="http://schemas.openxmlformats.org/drawingml/2006/main" noChangeAspect="1"/>
+            </wp:cNvGraphicFramePr>
+            <a:graphic xmlns:a="http://schemas.openxmlformats.org/drawingml/2006/main">
+              <a:graphicData uri="http://schemas.openxmlformats.org/drawingml/2006/picture">
+                <pic:pic xmlns:pic="http://schemas.openxmlformats.org/drawingml/2006/picture">
+                  <pic:nvPicPr>
+                    <pic:cNvPr id="0" name="Picture 2"/>
+                    <pic:cNvPicPr>
+                      <a:picLocks noChangeAspect="1" noChangeArrowheads="1"/>
+                    </pic:cNvPicPr>
+                  </pic:nvPicPr>
+                  <pic:blipFill>
+                    <a:blip r:embed="rId26">
+                      <a:extLst>
+                        <a:ext uri="{28A0092B-C50C-407E-A947-70E740481C1C}">
+                          <a14:useLocalDpi xmlns:a14="http://schemas.microsoft.com/office/drawing/2010/main" val="0"/>
+                        </a:ext>
+                      </a:extLst>
+                    </a:blip>
+                    <a:srcRect/>
+                    <a:stretch>
+                      <a:fillRect/>
+                    </a:stretch>
+                  </pic:blipFill>
+                  <pic:spPr bwMode="auto">
+                    <a:xfrm>
+                      <a:off x="0" y="0"/>
+                      <a:ext cx="9020175" cy="5229225"/>
+                    </a:xfrm>
+                    <a:prstGeom prst="rect">
+                      <a:avLst/>
+                    </a:prstGeom>
+                    <a:noFill/>
+                    <a:ln>
+                      <a:solidFill>
+                        <a:schemeClr val="tx1"/>
+                      </a:solidFill>
+                    </a:ln>
+                  </pic:spPr>
+                </pic:pic>
+              </a:graphicData>
+            </a:graphic>
+          </wp:inline>
+        </w:drawing>
+      </w:r>
+    </w:p>
+    <w:p>
+      <w:pPr>
+        <w:spacing w:line="240" w:lineRule="auto"/>
+        <w:rPr>
+          <w:rFonts w:ascii="Arial" w:hAnsi="Arial" w:cs="Arial"/>
+          <w:color w:val="000000" w:themeColor="text1"/>
+          <w:sz w:val="18"/>
+          <w:szCs w:val="18"/>
+          <w:lang w:val="pt-BR"/>
+        </w:rPr>
+      </w:pPr>
+    </w:p>
+    <w:p>
+      <w:pPr>
+        <w:spacing w:line="240" w:lineRule="auto"/>
+        <w:rPr>
+          <w:rFonts w:ascii="Arial" w:hAnsi="Arial" w:cs="Arial"/>
+          <w:color w:val="000000" w:themeColor="text1"/>
+          <w:sz w:val="18"/>
+          <w:szCs w:val="18"/>
+          <w:lang w:val="pt-BR"/>
+        </w:rPr>
+      </w:pPr>
+    </w:p>
+    <w:p>
+      <w:pPr>
+        <w:spacing w:line="240" w:lineRule="auto"/>
+        <w:rPr>
+          <w:rFonts w:ascii="Arial" w:hAnsi="Arial" w:cs="Arial"/>
+          <w:color w:val="000000" w:themeColor="text1"/>
+          <w:sz w:val="18"/>
+          <w:szCs w:val="18"/>
+          <w:lang w:val="pt-BR"/>
+        </w:rPr>
+      </w:pPr>
+    </w:p>
+    <w:p>
+      <w:pPr>
+        <w:spacing w:line="240" w:lineRule="auto"/>
+        <w:rPr>
+          <w:rFonts w:ascii="Arial" w:hAnsi="Arial" w:cs="Arial"/>
+          <w:color w:val="000000" w:themeColor="text1"/>
+          <w:sz w:val="18"/>
+          <w:szCs w:val="18"/>
+          <w:lang w:val="pt-BR"/>
+        </w:rPr>
+      </w:pPr>
+      <w:r>
+        <w:rPr>
+          <w:rFonts w:ascii="Arial" w:hAnsi="Arial" w:cs="Arial"/>
+          <w:color w:val="000000" w:themeColor="text1"/>
+          <w:sz w:val="18"/>
+          <w:szCs w:val="18"/>
+          <w:lang w:val="pt-BR"/>
+        </w:rPr>
+        <w:t xml:space="preserve">Na próxima tela, </w:t>
+      </w:r>
+      <w:r>
+        <w:rPr>
+          <w:rFonts w:ascii="Arial" w:hAnsi="Arial" w:cs="Arial"/>
+          <w:color w:val="000000" w:themeColor="text1"/>
+          <w:sz w:val="18"/>
+          <w:szCs w:val="18"/>
+          <w:lang w:val="pt-BR"/>
+        </w:rPr>
+        <w:t xml:space="preserve">nomeamos a VPC e damos </w:t>
+      </w:r>
+      <w:r>
+        <w:rPr>
+          <w:rFonts w:ascii="Arial" w:hAnsi="Arial" w:cs="Arial"/>
+          <w:b/>
+          <w:bCs/>
+          <w:color w:val="000000" w:themeColor="text1"/>
+          <w:sz w:val="18"/>
+          <w:szCs w:val="18"/>
+          <w:lang w:val="pt-BR"/>
+        </w:rPr>
+        <w:t>Next</w:t>
+      </w:r>
+      <w:r>
+        <w:rPr>
+          <w:rFonts w:ascii="Arial" w:hAnsi="Arial" w:cs="Arial"/>
+          <w:b/>
+          <w:bCs/>
+          <w:color w:val="000000" w:themeColor="text1"/>
+          <w:sz w:val="18"/>
+          <w:szCs w:val="18"/>
+          <w:lang w:val="pt-BR"/>
+        </w:rPr>
+        <w:t xml:space="preserve">, </w:t>
+      </w:r>
+      <w:r>
+        <w:rPr>
+          <w:rFonts w:ascii="Arial" w:hAnsi="Arial" w:cs="Arial"/>
+          <w:color w:val="000000" w:themeColor="text1"/>
+          <w:sz w:val="18"/>
+          <w:szCs w:val="18"/>
+          <w:lang w:val="pt-BR"/>
+        </w:rPr>
+        <w:t>sem alterar as demais configurações.</w:t>
+      </w:r>
+    </w:p>
+    <w:p>
+      <w:pPr>
+        <w:spacing w:line="240" w:lineRule="auto"/>
+        <w:rPr>
+          <w:rFonts w:ascii="Arial" w:hAnsi="Arial" w:cs="Arial"/>
+          <w:color w:val="000000" w:themeColor="text1"/>
+          <w:sz w:val="18"/>
+          <w:szCs w:val="18"/>
+          <w:lang w:val="pt-BR"/>
+        </w:rPr>
+      </w:pPr>
+      <w:r>
+        <w:rPr>
+          <w:rFonts w:ascii="Arial" w:hAnsi="Arial" w:cs="Arial"/>
+          <w:noProof/>
+          <w:color w:val="000000" w:themeColor="text1"/>
+          <w:sz w:val="18"/>
+          <w:szCs w:val="18"/>
+          <w:lang w:val="pt-BR"/>
+        </w:rPr>
+        <w:drawing>
+          <wp:inline distT="0" distB="0" distL="0" distR="0" wp14:anchorId="18443F3C" wp14:editId="1CBD3395">
+            <wp:extent cx="5886450" cy="4733925"/>
+            <wp:effectExtent l="19050" t="19050" r="19050" b="28575"/>
+            <wp:docPr id="16" name="Imagem 16"/>
+            <wp:cNvGraphicFramePr>
+              <a:graphicFrameLocks xmlns:a="http://schemas.openxmlformats.org/drawingml/2006/main" noChangeAspect="1"/>
+            </wp:cNvGraphicFramePr>
+            <a:graphic xmlns:a="http://schemas.openxmlformats.org/drawingml/2006/main">
+              <a:graphicData uri="http://schemas.openxmlformats.org/drawingml/2006/picture">
+                <pic:pic xmlns:pic="http://schemas.openxmlformats.org/drawingml/2006/picture">
+                  <pic:nvPicPr>
+                    <pic:cNvPr id="0" name="Picture 3"/>
+                    <pic:cNvPicPr>
+                      <a:picLocks noChangeAspect="1" noChangeArrowheads="1"/>
+                    </pic:cNvPicPr>
+                  </pic:nvPicPr>
+                  <pic:blipFill>
+                    <a:blip r:embed="rId27">
+                      <a:extLst>
+                        <a:ext uri="{28A0092B-C50C-407E-A947-70E740481C1C}">
+                          <a14:useLocalDpi xmlns:a14="http://schemas.microsoft.com/office/drawing/2010/main" val="0"/>
+                        </a:ext>
+                      </a:extLst>
+                    </a:blip>
+                    <a:srcRect/>
+                    <a:stretch>
+                      <a:fillRect/>
+                    </a:stretch>
+                  </pic:blipFill>
+                  <pic:spPr bwMode="auto">
+                    <a:xfrm>
+                      <a:off x="0" y="0"/>
+                      <a:ext cx="5886450" cy="4733925"/>
+                    </a:xfrm>
+                    <a:prstGeom prst="rect">
+                      <a:avLst/>
+                    </a:prstGeom>
+                    <a:noFill/>
+                    <a:ln>
+                      <a:solidFill>
+                        <a:schemeClr val="tx1"/>
+                      </a:solidFill>
+                    </a:ln>
+                  </pic:spPr>
+                </pic:pic>
+              </a:graphicData>
+            </a:graphic>
+          </wp:inline>
+        </w:drawing>
+      </w:r>
+    </w:p>
+    <w:p>
+      <w:pPr>
+        <w:spacing w:line="240" w:lineRule="auto"/>
+        <w:rPr>
+          <w:rFonts w:ascii="Arial" w:hAnsi="Arial" w:cs="Arial"/>
+          <w:color w:val="000000" w:themeColor="text1"/>
+          <w:sz w:val="18"/>
+          <w:szCs w:val="18"/>
+          <w:lang w:val="pt-BR"/>
+        </w:rPr>
+      </w:pPr>
+    </w:p>
+    <w:p>
+      <w:pPr>
+        <w:spacing w:line="240" w:lineRule="auto"/>
+        <w:rPr>
+          <w:rFonts w:ascii="Arial" w:hAnsi="Arial" w:cs="Arial"/>
+          <w:b/>
+          <w:bCs/>
+          <w:color w:val="000000" w:themeColor="text1"/>
+          <w:sz w:val="18"/>
+          <w:szCs w:val="18"/>
+          <w:lang w:val="pt-BR"/>
+        </w:rPr>
+      </w:pPr>
+      <w:r>
+        <w:rPr>
+          <w:rFonts w:ascii="Arial" w:hAnsi="Arial" w:cs="Arial"/>
+          <w:color w:val="000000" w:themeColor="text1"/>
+          <w:sz w:val="18"/>
+          <w:szCs w:val="18"/>
+          <w:lang w:val="pt-BR"/>
+        </w:rPr>
+        <w:t xml:space="preserve">As próximas telas serão as de </w:t>
+      </w:r>
+      <w:r>
+        <w:rPr>
+          <w:rFonts w:ascii="Arial" w:hAnsi="Arial" w:cs="Arial"/>
+          <w:b/>
+          <w:bCs/>
+          <w:color w:val="000000" w:themeColor="text1"/>
+          <w:sz w:val="18"/>
+          <w:szCs w:val="18"/>
+          <w:lang w:val="pt-BR"/>
+        </w:rPr>
+        <w:t>Configure stack details</w:t>
+      </w:r>
+      <w:r>
+        <w:rPr>
+          <w:rFonts w:ascii="Arial" w:hAnsi="Arial" w:cs="Arial"/>
+          <w:color w:val="000000" w:themeColor="text1"/>
+          <w:sz w:val="18"/>
+          <w:szCs w:val="18"/>
+          <w:lang w:val="pt-BR"/>
+        </w:rPr>
+        <w:t xml:space="preserve"> e </w:t>
+      </w:r>
+      <w:r>
+        <w:rPr>
+          <w:rFonts w:ascii="Arial" w:hAnsi="Arial" w:cs="Arial"/>
+          <w:b/>
+          <w:bCs/>
+          <w:color w:val="000000" w:themeColor="text1"/>
+          <w:sz w:val="18"/>
+          <w:szCs w:val="18"/>
+          <w:lang w:val="pt-BR"/>
+        </w:rPr>
+        <w:t>Configure stack options</w:t>
+      </w:r>
+      <w:r>
+        <w:rPr>
+          <w:rFonts w:ascii="Arial" w:hAnsi="Arial" w:cs="Arial"/>
+          <w:b/>
+          <w:bCs/>
+          <w:color w:val="000000" w:themeColor="text1"/>
+          <w:sz w:val="18"/>
+          <w:szCs w:val="18"/>
+          <w:lang w:val="pt-BR"/>
+        </w:rPr>
+        <w:t xml:space="preserve">. </w:t>
+      </w:r>
+      <w:r>
+        <w:rPr>
+          <w:rFonts w:ascii="Arial" w:hAnsi="Arial" w:cs="Arial"/>
+          <w:color w:val="000000" w:themeColor="text1"/>
+          <w:sz w:val="18"/>
+          <w:szCs w:val="18"/>
+          <w:lang w:val="pt-BR"/>
+        </w:rPr>
+        <w:t>Ambas</w:t>
+      </w:r>
+      <w:r>
+        <w:rPr>
+          <w:rFonts w:ascii="Arial" w:hAnsi="Arial" w:cs="Arial"/>
+          <w:color w:val="000000" w:themeColor="text1"/>
+          <w:sz w:val="18"/>
+          <w:szCs w:val="18"/>
+          <w:lang w:val="pt-BR"/>
+        </w:rPr>
+        <w:t xml:space="preserve"> não precisam de modificação. Ao final da tela </w:t>
+      </w:r>
+      <w:r>
+        <w:rPr>
+          <w:rFonts w:ascii="Arial" w:hAnsi="Arial" w:cs="Arial"/>
+          <w:b/>
+          <w:bCs/>
+          <w:color w:val="000000" w:themeColor="text1"/>
+          <w:sz w:val="18"/>
+          <w:szCs w:val="18"/>
+          <w:lang w:val="pt-BR"/>
+        </w:rPr>
+        <w:t>Configure stack options</w:t>
+      </w:r>
+      <w:r>
+        <w:rPr>
+          <w:rFonts w:ascii="Arial" w:hAnsi="Arial" w:cs="Arial"/>
+          <w:color w:val="000000" w:themeColor="text1"/>
+          <w:sz w:val="18"/>
+          <w:szCs w:val="18"/>
+          <w:lang w:val="pt-BR"/>
+        </w:rPr>
+        <w:t xml:space="preserve">, clicamos em </w:t>
+      </w:r>
+      <w:r>
+        <w:rPr>
+          <w:rFonts w:ascii="Arial" w:hAnsi="Arial" w:cs="Arial"/>
+          <w:b/>
+          <w:bCs/>
+          <w:color w:val="000000" w:themeColor="text1"/>
+          <w:sz w:val="18"/>
+          <w:szCs w:val="18"/>
+          <w:lang w:val="pt-BR"/>
+        </w:rPr>
+        <w:t>Create stack</w:t>
+      </w:r>
+      <w:r>
+        <w:rPr>
+          <w:rFonts w:ascii="Arial" w:hAnsi="Arial" w:cs="Arial"/>
+          <w:b/>
+          <w:bCs/>
+          <w:color w:val="000000" w:themeColor="text1"/>
+          <w:sz w:val="18"/>
+          <w:szCs w:val="18"/>
+          <w:lang w:val="pt-BR"/>
+        </w:rPr>
+        <w:t>.</w:t>
+      </w:r>
+    </w:p>
+    <w:p>
+      <w:pPr>
+        <w:spacing w:line="240" w:lineRule="auto"/>
+        <w:rPr>
+          <w:rFonts w:ascii="Arial" w:hAnsi="Arial" w:cs="Arial"/>
+          <w:b/>
+          <w:bCs/>
+          <w:color w:val="000000" w:themeColor="text1"/>
+          <w:sz w:val="18"/>
+          <w:szCs w:val="18"/>
+          <w:lang w:val="pt-BR"/>
+        </w:rPr>
+      </w:pPr>
+    </w:p>
+    <w:p>
+      <w:pPr>
+        <w:spacing w:line="240" w:lineRule="auto"/>
+        <w:rPr>
+          <w:rFonts w:ascii="Arial" w:hAnsi="Arial" w:cs="Arial"/>
+          <w:b/>
+          <w:bCs/>
+          <w:color w:val="000000" w:themeColor="text1"/>
+          <w:sz w:val="18"/>
+          <w:szCs w:val="18"/>
+          <w:lang w:val="pt-BR"/>
+        </w:rPr>
+      </w:pPr>
+    </w:p>
+    <w:p>
+      <w:pPr>
+        <w:spacing w:line="240" w:lineRule="auto"/>
+        <w:rPr>
+          <w:rFonts w:ascii="Arial" w:hAnsi="Arial" w:cs="Arial"/>
+          <w:b/>
+          <w:bCs/>
+          <w:color w:val="000000" w:themeColor="text1"/>
+          <w:sz w:val="18"/>
+          <w:szCs w:val="18"/>
+          <w:lang w:val="pt-BR"/>
+        </w:rPr>
+      </w:pPr>
+    </w:p>
+    <w:p>
+      <w:pPr>
+        <w:spacing w:line="240" w:lineRule="auto"/>
+        <w:rPr>
+          <w:rFonts w:ascii="Arial" w:hAnsi="Arial" w:cs="Arial"/>
+          <w:color w:val="000000" w:themeColor="text1"/>
+          <w:sz w:val="18"/>
+          <w:szCs w:val="18"/>
+          <w:lang w:val="pt-BR"/>
+        </w:rPr>
+      </w:pPr>
+      <w:r>
+        <w:rPr>
+          <w:rFonts w:ascii="Arial" w:hAnsi="Arial" w:cs="Arial"/>
+          <w:color w:val="000000" w:themeColor="text1"/>
+          <w:sz w:val="18"/>
+          <w:szCs w:val="18"/>
+          <w:lang w:val="pt-BR"/>
+        </w:rPr>
+        <w:t>Re</w:t>
+      </w:r>
+      <w:r>
+        <w:rPr>
+          <w:rFonts w:ascii="Arial" w:hAnsi="Arial" w:cs="Arial"/>
+          <w:color w:val="000000" w:themeColor="text1"/>
+          <w:sz w:val="18"/>
+          <w:szCs w:val="18"/>
+          <w:lang w:val="pt-BR"/>
+        </w:rPr>
+        <w:t xml:space="preserve">tornamos a tela de criação do Cluster, e selecionamos a VPC criada no passo acima. Ao final desta página, também selecionamos a opção </w:t>
+      </w:r>
+      <w:r>
+        <w:rPr>
+          <w:rFonts w:ascii="Arial" w:hAnsi="Arial" w:cs="Arial"/>
+          <w:b/>
+          <w:bCs/>
+          <w:color w:val="000000" w:themeColor="text1"/>
+          <w:sz w:val="18"/>
+          <w:szCs w:val="18"/>
+          <w:lang w:val="pt-BR"/>
+        </w:rPr>
+        <w:t>Public and private</w:t>
+      </w:r>
+      <w:r>
+        <w:rPr>
+          <w:rFonts w:ascii="Arial" w:hAnsi="Arial" w:cs="Arial"/>
+          <w:color w:val="000000" w:themeColor="text1"/>
+          <w:sz w:val="18"/>
+          <w:szCs w:val="18"/>
+          <w:lang w:val="pt-BR"/>
+        </w:rPr>
+        <w:t xml:space="preserve"> na aba </w:t>
+      </w:r>
+      <w:r>
+        <w:rPr>
+          <w:rFonts w:ascii="Arial" w:hAnsi="Arial" w:cs="Arial"/>
+          <w:b/>
+          <w:bCs/>
+          <w:color w:val="000000" w:themeColor="text1"/>
+          <w:sz w:val="18"/>
+          <w:szCs w:val="18"/>
+          <w:lang w:val="pt-BR"/>
+        </w:rPr>
+        <w:t>Cluster endpoint access</w:t>
+      </w:r>
+      <w:r>
+        <w:rPr>
+          <w:rFonts w:ascii="Arial" w:hAnsi="Arial" w:cs="Arial"/>
+          <w:color w:val="000000" w:themeColor="text1"/>
+          <w:sz w:val="18"/>
+          <w:szCs w:val="18"/>
+          <w:lang w:val="pt-BR"/>
+        </w:rPr>
+        <w:t>,</w:t>
+      </w:r>
+      <w:r>
+        <w:rPr>
+          <w:rFonts w:ascii="Arial" w:hAnsi="Arial" w:cs="Arial"/>
+          <w:color w:val="000000" w:themeColor="text1"/>
+          <w:sz w:val="18"/>
+          <w:szCs w:val="18"/>
+          <w:lang w:val="pt-BR"/>
+        </w:rPr>
+        <w:t xml:space="preserve"> já que o Cluster será configurado para receber requisições externas e internas (similar ao </w:t>
+      </w:r>
+      <w:r>
+        <w:rPr>
+          <w:rFonts w:ascii="Arial" w:hAnsi="Arial" w:cs="Arial"/>
+          <w:color w:val="000000" w:themeColor="text1"/>
+          <w:sz w:val="18"/>
+          <w:szCs w:val="18"/>
+          <w:u w:val="single"/>
+          <w:lang w:val="pt-BR"/>
+        </w:rPr>
+        <w:t>ClusterIP</w:t>
+      </w:r>
+      <w:r>
+        <w:rPr>
+          <w:rFonts w:ascii="Arial" w:hAnsi="Arial" w:cs="Arial"/>
+          <w:color w:val="000000" w:themeColor="text1"/>
+          <w:sz w:val="18"/>
+          <w:szCs w:val="18"/>
+          <w:lang w:val="pt-BR"/>
+        </w:rPr>
+        <w:t>).</w:t>
+      </w:r>
+    </w:p>
+    <w:p>
+      <w:pPr>
+        <w:spacing w:line="240" w:lineRule="auto"/>
+        <w:rPr>
+          <w:rFonts w:ascii="Arial" w:hAnsi="Arial" w:cs="Arial"/>
+          <w:color w:val="000000" w:themeColor="text1"/>
+          <w:sz w:val="18"/>
+          <w:szCs w:val="18"/>
+          <w:lang w:val="pt-BR"/>
+        </w:rPr>
+      </w:pPr>
+      <w:r>
+        <w:rPr>
+          <w:rFonts w:ascii="Arial" w:hAnsi="Arial" w:cs="Arial"/>
+          <w:noProof/>
+          <w:color w:val="000000" w:themeColor="text1"/>
+          <w:sz w:val="18"/>
+          <w:szCs w:val="18"/>
+          <w:lang w:val="pt-BR"/>
+        </w:rPr>
+        <w:drawing>
+          <wp:inline distT="0" distB="0" distL="0" distR="0" wp14:anchorId="1E5C0181" wp14:editId="084929D3">
+            <wp:extent cx="8010525" cy="4286250"/>
+            <wp:effectExtent l="19050" t="19050" r="28575" b="19050"/>
+            <wp:docPr id="17" name="Imagem 17"/>
+            <wp:cNvGraphicFramePr>
+              <a:graphicFrameLocks xmlns:a="http://schemas.openxmlformats.org/drawingml/2006/main" noChangeAspect="1"/>
+            </wp:cNvGraphicFramePr>
+            <a:graphic xmlns:a="http://schemas.openxmlformats.org/drawingml/2006/main">
+              <a:graphicData uri="http://schemas.openxmlformats.org/drawingml/2006/picture">
+                <pic:pic xmlns:pic="http://schemas.openxmlformats.org/drawingml/2006/picture">
+                  <pic:nvPicPr>
+                    <pic:cNvPr id="0" name="Picture 4"/>
+                    <pic:cNvPicPr>
+                      <a:picLocks noChangeAspect="1" noChangeArrowheads="1"/>
+                    </pic:cNvPicPr>
+                  </pic:nvPicPr>
+                  <pic:blipFill>
+                    <a:blip r:embed="rId28">
+                      <a:extLst>
+                        <a:ext uri="{28A0092B-C50C-407E-A947-70E740481C1C}">
+                          <a14:useLocalDpi xmlns:a14="http://schemas.microsoft.com/office/drawing/2010/main" val="0"/>
+                        </a:ext>
+                      </a:extLst>
+                    </a:blip>
+                    <a:srcRect/>
+                    <a:stretch>
+                      <a:fillRect/>
+                    </a:stretch>
+                  </pic:blipFill>
+                  <pic:spPr bwMode="auto">
+                    <a:xfrm>
+                      <a:off x="0" y="0"/>
+                      <a:ext cx="8010525" cy="4286250"/>
+                    </a:xfrm>
+                    <a:prstGeom prst="rect">
+                      <a:avLst/>
+                    </a:prstGeom>
+                    <a:noFill/>
+                    <a:ln>
+                      <a:solidFill>
+                        <a:schemeClr val="tx1"/>
+                      </a:solidFill>
+                    </a:ln>
+                  </pic:spPr>
+                </pic:pic>
+              </a:graphicData>
+            </a:graphic>
+          </wp:inline>
+        </w:drawing>
+      </w:r>
+    </w:p>
+    <w:p>
+      <w:pPr>
+        <w:spacing w:line="240" w:lineRule="auto"/>
+        <w:ind w:firstLine="720"/>
+        <w:rPr>
+          <w:rFonts w:ascii="Arial" w:hAnsi="Arial" w:cs="Arial"/>
+          <w:b/>
+          <w:bCs/>
+          <w:color w:val="000000" w:themeColor="text1"/>
+          <w:sz w:val="18"/>
+          <w:szCs w:val="18"/>
+          <w:lang w:val="pt-BR"/>
+        </w:rPr>
+      </w:pPr>
+      <w:r>
+        <w:rPr>
+          <w:rFonts w:ascii="Arial" w:hAnsi="Arial" w:cs="Arial"/>
+          <w:b/>
+          <w:bCs/>
+          <w:color w:val="000000" w:themeColor="text1"/>
+          <w:sz w:val="36"/>
+          <w:szCs w:val="36"/>
+          <w:lang w:val="pt-BR"/>
+        </w:rPr>
+        <w:t xml:space="preserve">                                         </w:t>
+      </w:r>
+      <w:r>
+        <w:rPr>
+          <w:rFonts w:ascii="Arial" w:hAnsi="Arial" w:cs="Arial"/>
+          <w:b/>
+          <w:bCs/>
+          <w:color w:val="000000" w:themeColor="text1"/>
+          <w:sz w:val="36"/>
+          <w:szCs w:val="36"/>
+          <w:lang w:val="pt-BR"/>
+        </w:rPr>
+        <w:t>.</w:t>
+      </w:r>
+      <w:r>
+        <w:rPr>
+          <w:rFonts w:ascii="Arial" w:hAnsi="Arial" w:cs="Arial"/>
+          <w:b/>
+          <w:bCs/>
+          <w:color w:val="000000" w:themeColor="text1"/>
+          <w:sz w:val="36"/>
+          <w:szCs w:val="36"/>
+          <w:lang w:val="pt-BR"/>
+        </w:rPr>
+        <w:t xml:space="preserve"> . . </w:t>
+      </w:r>
+      <w:r>
+        <w:rPr>
+          <w:rFonts w:ascii="Arial" w:hAnsi="Arial" w:cs="Arial"/>
+          <w:b/>
+          <w:bCs/>
+          <w:color w:val="000000" w:themeColor="text1"/>
+          <w:sz w:val="18"/>
+          <w:szCs w:val="18"/>
+          <w:lang w:val="pt-BR"/>
+        </w:rPr>
+        <w:t>(FINAL DA PÁGINA)</w:t>
+      </w:r>
+    </w:p>
+    <w:p>
+      <w:pPr>
+        <w:spacing w:line="240" w:lineRule="auto"/>
+        <w:rPr>
+          <w:rFonts w:ascii="Arial" w:hAnsi="Arial" w:cs="Arial"/>
+          <w:b/>
+          <w:bCs/>
+          <w:color w:val="000000" w:themeColor="text1"/>
+          <w:sz w:val="36"/>
+          <w:szCs w:val="36"/>
+          <w:lang w:val="pt-BR"/>
+        </w:rPr>
+      </w:pPr>
+      <w:r>
+        <w:rPr>
+          <w:rFonts w:ascii="Arial" w:hAnsi="Arial" w:cs="Arial"/>
+          <w:b/>
+          <w:bCs/>
+          <w:noProof/>
+          <w:color w:val="000000" w:themeColor="text1"/>
+          <w:sz w:val="18"/>
+          <w:szCs w:val="18"/>
+          <w:lang w:val="pt-BR"/>
+        </w:rPr>
+        <w:drawing>
+          <wp:inline distT="0" distB="0" distL="0" distR="0" wp14:anchorId="64F6A957" wp14:editId="2BB41C7D">
+            <wp:extent cx="7629525" cy="3000375"/>
+            <wp:effectExtent l="19050" t="19050" r="28575" b="28575"/>
+            <wp:docPr id="18" name="Imagem 18"/>
+            <wp:cNvGraphicFramePr>
+              <a:graphicFrameLocks xmlns:a="http://schemas.openxmlformats.org/drawingml/2006/main" noChangeAspect="1"/>
+            </wp:cNvGraphicFramePr>
+            <a:graphic xmlns:a="http://schemas.openxmlformats.org/drawingml/2006/main">
+              <a:graphicData uri="http://schemas.openxmlformats.org/drawingml/2006/picture">
+                <pic:pic xmlns:pic="http://schemas.openxmlformats.org/drawingml/2006/picture">
+                  <pic:nvPicPr>
+                    <pic:cNvPr id="0" name="Picture 5"/>
+                    <pic:cNvPicPr>
+                      <a:picLocks noChangeAspect="1" noChangeArrowheads="1"/>
+                    </pic:cNvPicPr>
+                  </pic:nvPicPr>
+                  <pic:blipFill>
+                    <a:blip r:embed="rId29">
+                      <a:extLst>
+                        <a:ext uri="{28A0092B-C50C-407E-A947-70E740481C1C}">
+                          <a14:useLocalDpi xmlns:a14="http://schemas.microsoft.com/office/drawing/2010/main" val="0"/>
+                        </a:ext>
+                      </a:extLst>
+                    </a:blip>
+                    <a:srcRect/>
+                    <a:stretch>
+                      <a:fillRect/>
+                    </a:stretch>
+                  </pic:blipFill>
+                  <pic:spPr bwMode="auto">
+                    <a:xfrm>
+                      <a:off x="0" y="0"/>
+                      <a:ext cx="7629525" cy="3000375"/>
+                    </a:xfrm>
+                    <a:prstGeom prst="rect">
+                      <a:avLst/>
+                    </a:prstGeom>
+                    <a:noFill/>
+                    <a:ln>
+                      <a:solidFill>
+                        <a:schemeClr val="tx1"/>
+                      </a:solidFill>
+                    </a:ln>
+                  </pic:spPr>
+                </pic:pic>
+              </a:graphicData>
+            </a:graphic>
+          </wp:inline>
+        </w:drawing>
+      </w:r>
+    </w:p>
+    <w:p>
+      <w:pPr>
+        <w:spacing w:line="240" w:lineRule="auto"/>
+        <w:rPr>
+          <w:rFonts w:ascii="Arial" w:hAnsi="Arial" w:cs="Arial"/>
+          <w:b/>
+          <w:bCs/>
+          <w:color w:val="000000" w:themeColor="text1"/>
+          <w:sz w:val="36"/>
+          <w:szCs w:val="36"/>
+          <w:lang w:val="pt-BR"/>
+        </w:rPr>
+      </w:pPr>
+    </w:p>
+    <w:p>
+      <w:pPr>
+        <w:spacing w:line="240" w:lineRule="auto"/>
+        <w:rPr>
+          <w:rFonts w:ascii="Arial" w:hAnsi="Arial" w:cs="Arial"/>
+          <w:b/>
+          <w:bCs/>
+          <w:color w:val="000000" w:themeColor="text1"/>
+          <w:sz w:val="36"/>
+          <w:szCs w:val="36"/>
+          <w:lang w:val="pt-BR"/>
+        </w:rPr>
+      </w:pPr>
+    </w:p>
+    <w:p>
+      <w:pPr>
+        <w:spacing w:line="240" w:lineRule="auto"/>
+        <w:rPr>
+          <w:rFonts w:ascii="Arial" w:hAnsi="Arial" w:cs="Arial"/>
+          <w:b/>
+          <w:bCs/>
+          <w:color w:val="000000" w:themeColor="text1"/>
+          <w:sz w:val="36"/>
+          <w:szCs w:val="36"/>
+          <w:lang w:val="pt-BR"/>
+        </w:rPr>
+      </w:pPr>
+    </w:p>
+    <w:p>
+      <w:pPr>
+        <w:spacing w:line="240" w:lineRule="auto"/>
+        <w:rPr>
+          <w:rFonts w:ascii="Arial" w:hAnsi="Arial" w:cs="Arial"/>
+          <w:b/>
+          <w:bCs/>
+          <w:color w:val="000000" w:themeColor="text1"/>
+          <w:sz w:val="18"/>
+          <w:szCs w:val="18"/>
+          <w:lang w:val="pt-BR"/>
+        </w:rPr>
+      </w:pPr>
+      <w:r>
+        <w:rPr>
+          <w:rFonts w:ascii="Arial" w:hAnsi="Arial" w:cs="Arial"/>
+          <w:color w:val="000000" w:themeColor="text1"/>
+          <w:sz w:val="18"/>
+          <w:szCs w:val="18"/>
+          <w:lang w:val="pt-BR"/>
+        </w:rPr>
+        <w:t xml:space="preserve">Na tela de </w:t>
+      </w:r>
+      <w:r>
+        <w:rPr>
+          <w:rFonts w:ascii="Arial" w:hAnsi="Arial" w:cs="Arial"/>
+          <w:b/>
+          <w:bCs/>
+          <w:color w:val="000000" w:themeColor="text1"/>
+          <w:sz w:val="18"/>
+          <w:szCs w:val="18"/>
+          <w:lang w:val="pt-BR"/>
+        </w:rPr>
+        <w:t>Configure logging</w:t>
+      </w:r>
+      <w:r>
+        <w:rPr>
+          <w:rFonts w:ascii="Arial" w:hAnsi="Arial" w:cs="Arial"/>
+          <w:b/>
+          <w:bCs/>
+          <w:color w:val="000000" w:themeColor="text1"/>
+          <w:sz w:val="18"/>
+          <w:szCs w:val="18"/>
+          <w:lang w:val="pt-BR"/>
+        </w:rPr>
+        <w:t xml:space="preserve">, </w:t>
+      </w:r>
+      <w:r>
+        <w:rPr>
+          <w:rFonts w:ascii="Arial" w:hAnsi="Arial" w:cs="Arial"/>
+          <w:color w:val="000000" w:themeColor="text1"/>
+          <w:sz w:val="18"/>
+          <w:szCs w:val="18"/>
+          <w:lang w:val="pt-BR"/>
+        </w:rPr>
+        <w:t xml:space="preserve">dar </w:t>
+      </w:r>
+      <w:r>
+        <w:rPr>
+          <w:rFonts w:ascii="Arial" w:hAnsi="Arial" w:cs="Arial"/>
+          <w:b/>
+          <w:bCs/>
+          <w:color w:val="000000" w:themeColor="text1"/>
+          <w:sz w:val="18"/>
+          <w:szCs w:val="18"/>
+          <w:lang w:val="pt-BR"/>
+        </w:rPr>
+        <w:t>Next</w:t>
+      </w:r>
+      <w:r>
+        <w:rPr>
+          <w:rFonts w:ascii="Arial" w:hAnsi="Arial" w:cs="Arial"/>
+          <w:b/>
+          <w:bCs/>
+          <w:color w:val="000000" w:themeColor="text1"/>
+          <w:sz w:val="18"/>
+          <w:szCs w:val="18"/>
+          <w:lang w:val="pt-BR"/>
+        </w:rPr>
+        <w:t xml:space="preserve">. </w:t>
+      </w:r>
+      <w:r>
+        <w:rPr>
+          <w:rFonts w:ascii="Arial" w:hAnsi="Arial" w:cs="Arial"/>
+          <w:color w:val="000000" w:themeColor="text1"/>
+          <w:sz w:val="18"/>
+          <w:szCs w:val="18"/>
+          <w:lang w:val="pt-BR"/>
+        </w:rPr>
+        <w:t>Na tela de</w:t>
+      </w:r>
+      <w:r>
+        <w:rPr>
+          <w:rFonts w:ascii="Arial" w:hAnsi="Arial" w:cs="Arial"/>
+          <w:b/>
+          <w:bCs/>
+          <w:color w:val="000000" w:themeColor="text1"/>
+          <w:sz w:val="18"/>
+          <w:szCs w:val="18"/>
+          <w:lang w:val="pt-BR"/>
+        </w:rPr>
+        <w:t xml:space="preserve"> Review de configurações, </w:t>
+      </w:r>
+      <w:r>
+        <w:rPr>
+          <w:rFonts w:ascii="Arial" w:hAnsi="Arial" w:cs="Arial"/>
+          <w:color w:val="000000" w:themeColor="text1"/>
+          <w:sz w:val="18"/>
+          <w:szCs w:val="18"/>
+          <w:lang w:val="pt-BR"/>
+        </w:rPr>
+        <w:t>clicar em</w:t>
+      </w:r>
+      <w:r>
+        <w:rPr>
+          <w:rFonts w:ascii="Arial" w:hAnsi="Arial" w:cs="Arial"/>
+          <w:b/>
+          <w:bCs/>
+          <w:color w:val="000000" w:themeColor="text1"/>
+          <w:sz w:val="18"/>
+          <w:szCs w:val="18"/>
+          <w:lang w:val="pt-BR"/>
+        </w:rPr>
+        <w:t xml:space="preserve"> Create.</w:t>
+      </w:r>
+    </w:p>
+    <w:p>
+      <w:pPr>
+        <w:spacing w:line="240" w:lineRule="auto"/>
+        <w:rPr>
+          <w:rFonts w:ascii="Arial" w:hAnsi="Arial" w:cs="Arial"/>
+          <w:b/>
+          <w:bCs/>
+          <w:color w:val="000000" w:themeColor="text1"/>
+          <w:sz w:val="18"/>
+          <w:szCs w:val="18"/>
+          <w:lang w:val="pt-BR"/>
+        </w:rPr>
+      </w:pPr>
+    </w:p>
+    <w:p>
+      <w:pPr>
+        <w:spacing w:line="240" w:lineRule="auto"/>
+        <w:rPr>
+          <w:rFonts w:ascii="Arial" w:hAnsi="Arial" w:cs="Arial"/>
+          <w:b/>
+          <w:bCs/>
+          <w:color w:val="000000" w:themeColor="text1"/>
+          <w:sz w:val="18"/>
+          <w:szCs w:val="18"/>
+          <w:lang w:val="pt-BR"/>
+        </w:rPr>
+      </w:pPr>
+    </w:p>
+    <w:p>
+      <w:pPr>
+        <w:spacing w:line="240" w:lineRule="auto"/>
+        <w:rPr>
+          <w:rFonts w:ascii="Arial" w:hAnsi="Arial" w:cs="Arial"/>
+          <w:b/>
+          <w:bCs/>
+          <w:color w:val="000000" w:themeColor="text1"/>
+          <w:sz w:val="18"/>
+          <w:szCs w:val="18"/>
+          <w:lang w:val="pt-BR"/>
+        </w:rPr>
+      </w:pPr>
+    </w:p>
+    <w:p>
+      <w:pPr>
+        <w:spacing w:line="240" w:lineRule="auto"/>
+        <w:rPr>
+          <w:rFonts w:ascii="Arial" w:hAnsi="Arial" w:cs="Arial"/>
+          <w:b/>
+          <w:bCs/>
+          <w:color w:val="000000" w:themeColor="text1"/>
+          <w:sz w:val="18"/>
+          <w:szCs w:val="18"/>
+          <w:u w:val="single"/>
+          <w:lang w:val="pt-BR"/>
+        </w:rPr>
+      </w:pPr>
+      <w:r>
+        <w:rPr>
+          <w:rFonts w:ascii="Arial" w:hAnsi="Arial" w:cs="Arial"/>
+          <w:color w:val="000000" w:themeColor="text1"/>
+          <w:sz w:val="18"/>
+          <w:szCs w:val="18"/>
+          <w:lang w:val="pt-BR"/>
+        </w:rPr>
+        <w:t>Após isso,</w:t>
+      </w:r>
+      <w:r>
+        <w:rPr>
+          <w:rFonts w:ascii="Arial" w:hAnsi="Arial" w:cs="Arial"/>
+          <w:color w:val="000000" w:themeColor="text1"/>
+          <w:sz w:val="18"/>
+          <w:szCs w:val="18"/>
+          <w:lang w:val="pt-BR"/>
+        </w:rPr>
+        <w:t xml:space="preserve"> devemos apontar o comando </w:t>
+      </w:r>
+      <w:r>
+        <w:rPr>
+          <w:rFonts w:ascii="Arial" w:hAnsi="Arial" w:cs="Arial"/>
+          <w:b/>
+          <w:bCs/>
+          <w:color w:val="000000" w:themeColor="text1"/>
+          <w:sz w:val="18"/>
+          <w:szCs w:val="18"/>
+          <w:lang w:val="pt-BR"/>
+        </w:rPr>
+        <w:t>kubectl</w:t>
+      </w:r>
+      <w:r>
+        <w:rPr>
+          <w:rFonts w:ascii="Arial" w:hAnsi="Arial" w:cs="Arial"/>
+          <w:b/>
+          <w:bCs/>
+          <w:color w:val="000000" w:themeColor="text1"/>
+          <w:sz w:val="18"/>
+          <w:szCs w:val="18"/>
+          <w:lang w:val="pt-BR"/>
+        </w:rPr>
+        <w:t xml:space="preserve"> </w:t>
+      </w:r>
+      <w:r>
+        <w:rPr>
+          <w:rFonts w:ascii="Arial" w:hAnsi="Arial" w:cs="Arial"/>
+          <w:color w:val="000000" w:themeColor="text1"/>
+          <w:sz w:val="18"/>
+          <w:szCs w:val="18"/>
+          <w:lang w:val="pt-BR"/>
+        </w:rPr>
+        <w:t xml:space="preserve">para o Cluster criado na AWS. As configurações de para onde o </w:t>
+      </w:r>
+      <w:r>
+        <w:rPr>
+          <w:rFonts w:ascii="Arial" w:hAnsi="Arial" w:cs="Arial"/>
+          <w:b/>
+          <w:bCs/>
+          <w:color w:val="000000" w:themeColor="text1"/>
+          <w:sz w:val="18"/>
+          <w:szCs w:val="18"/>
+          <w:lang w:val="pt-BR"/>
+        </w:rPr>
+        <w:t>kubectl</w:t>
+      </w:r>
+      <w:r>
+        <w:rPr>
+          <w:rFonts w:ascii="Arial" w:hAnsi="Arial" w:cs="Arial"/>
+          <w:b/>
+          <w:bCs/>
+          <w:color w:val="000000" w:themeColor="text1"/>
+          <w:sz w:val="18"/>
+          <w:szCs w:val="18"/>
+          <w:lang w:val="pt-BR"/>
+        </w:rPr>
+        <w:t xml:space="preserve"> </w:t>
+      </w:r>
+      <w:r>
+        <w:rPr>
+          <w:rFonts w:ascii="Arial" w:hAnsi="Arial" w:cs="Arial"/>
+          <w:color w:val="000000" w:themeColor="text1"/>
+          <w:sz w:val="18"/>
+          <w:szCs w:val="18"/>
+          <w:lang w:val="pt-BR"/>
+        </w:rPr>
+        <w:t xml:space="preserve">aponta estão no arquivo </w:t>
+      </w:r>
+      <w:r>
+        <w:rPr>
+          <w:rFonts w:ascii="Arial" w:hAnsi="Arial" w:cs="Arial"/>
+          <w:b/>
+          <w:bCs/>
+          <w:color w:val="000000" w:themeColor="text1"/>
+          <w:sz w:val="18"/>
+          <w:szCs w:val="18"/>
+          <w:u w:val="single"/>
+          <w:lang w:val="pt-BR"/>
+        </w:rPr>
+        <w:t>config</w:t>
+      </w:r>
+    </w:p>
+    <w:p>
+      <w:pPr>
+        <w:spacing w:line="240" w:lineRule="auto"/>
+        <w:rPr>
+          <w:rFonts w:ascii="Arial" w:hAnsi="Arial" w:cs="Arial"/>
+          <w:color w:val="000000" w:themeColor="text1"/>
+          <w:sz w:val="18"/>
+          <w:szCs w:val="18"/>
+          <w:lang w:val="pt-BR"/>
+        </w:rPr>
+      </w:pPr>
+      <w:r>
+        <w:rPr>
+          <w:rFonts w:ascii="Arial" w:hAnsi="Arial" w:cs="Arial"/>
+          <w:b/>
+          <w:bCs/>
+          <w:noProof/>
+          <w:color w:val="000000" w:themeColor="text1"/>
+          <w:sz w:val="18"/>
+          <w:szCs w:val="18"/>
+          <w:u w:val="single"/>
+          <w:lang w:val="pt-BR"/>
+        </w:rPr>
+        <w:drawing>
+          <wp:inline distT="0" distB="0" distL="0" distR="0" wp14:anchorId="5F8398AC" wp14:editId="57749A9D">
+            <wp:extent cx="6610350" cy="1847850"/>
+            <wp:effectExtent l="19050" t="19050" r="19050" b="19050"/>
+            <wp:docPr id="22" name="Imagem 22"/>
+            <wp:cNvGraphicFramePr>
+              <a:graphicFrameLocks xmlns:a="http://schemas.openxmlformats.org/drawingml/2006/main" noChangeAspect="1"/>
+            </wp:cNvGraphicFramePr>
+            <a:graphic xmlns:a="http://schemas.openxmlformats.org/drawingml/2006/main">
+              <a:graphicData uri="http://schemas.openxmlformats.org/drawingml/2006/picture">
+                <pic:pic xmlns:pic="http://schemas.openxmlformats.org/drawingml/2006/picture">
+                  <pic:nvPicPr>
+                    <pic:cNvPr id="0" name="Picture 6"/>
+                    <pic:cNvPicPr>
+                      <a:picLocks noChangeAspect="1" noChangeArrowheads="1"/>
+                    </pic:cNvPicPr>
+                  </pic:nvPicPr>
+                  <pic:blipFill>
+                    <a:blip r:embed="rId30">
+                      <a:extLst>
+                        <a:ext uri="{28A0092B-C50C-407E-A947-70E740481C1C}">
+                          <a14:useLocalDpi xmlns:a14="http://schemas.microsoft.com/office/drawing/2010/main" val="0"/>
+                        </a:ext>
+                      </a:extLst>
+                    </a:blip>
+                    <a:srcRect/>
+                    <a:stretch>
+                      <a:fillRect/>
+                    </a:stretch>
+                  </pic:blipFill>
+                  <pic:spPr bwMode="auto">
+                    <a:xfrm>
+                      <a:off x="0" y="0"/>
+                      <a:ext cx="6610350" cy="1847850"/>
+                    </a:xfrm>
+                    <a:prstGeom prst="rect">
+                      <a:avLst/>
+                    </a:prstGeom>
+                    <a:noFill/>
+                    <a:ln>
+                      <a:solidFill>
+                        <a:schemeClr val="tx1"/>
+                      </a:solidFill>
+                    </a:ln>
+                  </pic:spPr>
+                </pic:pic>
+              </a:graphicData>
+            </a:graphic>
+          </wp:inline>
+        </w:drawing>
+      </w:r>
+    </w:p>
+    <w:p>
+      <w:pPr>
+        <w:spacing w:line="240" w:lineRule="auto"/>
+        <w:rPr>
+          <w:rFonts w:ascii="Arial" w:hAnsi="Arial" w:cs="Arial"/>
+          <w:color w:val="000000" w:themeColor="text1"/>
+          <w:sz w:val="18"/>
+          <w:szCs w:val="18"/>
+          <w:lang w:val="pt-BR"/>
+        </w:rPr>
+      </w:pPr>
+    </w:p>
+    <w:p>
+      <w:pPr>
+        <w:spacing w:line="240" w:lineRule="auto"/>
+        <w:rPr>
+          <w:rFonts w:ascii="Arial" w:hAnsi="Arial" w:cs="Arial"/>
+          <w:color w:val="000000" w:themeColor="text1"/>
+          <w:sz w:val="18"/>
+          <w:szCs w:val="18"/>
+          <w:lang w:val="pt-BR"/>
+        </w:rPr>
+      </w:pPr>
+    </w:p>
+    <w:p>
+      <w:pPr>
+        <w:spacing w:line="240" w:lineRule="auto"/>
+        <w:rPr>
+          <w:rFonts w:ascii="Arial" w:hAnsi="Arial" w:cs="Arial"/>
+          <w:color w:val="000000" w:themeColor="text1"/>
+          <w:sz w:val="18"/>
+          <w:szCs w:val="18"/>
+          <w:lang w:val="pt-BR"/>
+        </w:rPr>
+      </w:pPr>
+    </w:p>
+    <w:p>
+      <w:pPr>
+        <w:spacing w:line="240" w:lineRule="auto"/>
+        <w:rPr>
+          <w:rFonts w:ascii="Arial" w:hAnsi="Arial" w:cs="Arial"/>
+          <w:color w:val="000000" w:themeColor="text1"/>
+          <w:sz w:val="18"/>
+          <w:szCs w:val="18"/>
+          <w:lang w:val="pt-BR"/>
+        </w:rPr>
+      </w:pPr>
+      <w:r>
+        <w:rPr>
+          <w:rFonts w:ascii="Arial" w:hAnsi="Arial" w:cs="Arial"/>
+          <w:color w:val="000000" w:themeColor="text1"/>
+          <w:sz w:val="18"/>
+          <w:szCs w:val="18"/>
+          <w:lang w:val="pt-BR"/>
+        </w:rPr>
+        <w:t xml:space="preserve">Ao abrir o arquivo, observamos que as configurações apontam para o </w:t>
+      </w:r>
+      <w:r>
+        <w:rPr>
+          <w:rFonts w:ascii="Arial" w:hAnsi="Arial" w:cs="Arial"/>
+          <w:b/>
+          <w:bCs/>
+          <w:color w:val="000000" w:themeColor="text1"/>
+          <w:sz w:val="18"/>
+          <w:szCs w:val="18"/>
+          <w:u w:val="single"/>
+          <w:lang w:val="pt-BR"/>
+        </w:rPr>
+        <w:t>minikube</w:t>
+      </w:r>
+      <w:r>
+        <w:rPr>
+          <w:rFonts w:ascii="Arial" w:hAnsi="Arial" w:cs="Arial"/>
+          <w:b/>
+          <w:bCs/>
+          <w:color w:val="000000" w:themeColor="text1"/>
+          <w:sz w:val="18"/>
+          <w:szCs w:val="18"/>
+          <w:lang w:val="pt-BR"/>
+        </w:rPr>
+        <w:t xml:space="preserve"> </w:t>
+      </w:r>
+      <w:r>
+        <w:rPr>
+          <w:rFonts w:ascii="Arial" w:hAnsi="Arial" w:cs="Arial"/>
+          <w:color w:val="000000" w:themeColor="text1"/>
+          <w:sz w:val="18"/>
+          <w:szCs w:val="18"/>
+          <w:lang w:val="pt-BR"/>
+        </w:rPr>
+        <w:t>i</w:t>
+      </w:r>
+      <w:r>
+        <w:rPr>
+          <w:rFonts w:ascii="Arial" w:hAnsi="Arial" w:cs="Arial"/>
+          <w:color w:val="000000" w:themeColor="text1"/>
+          <w:sz w:val="18"/>
+          <w:szCs w:val="18"/>
+          <w:lang w:val="pt-BR"/>
+        </w:rPr>
+        <w:t>nstalado anteriormente</w:t>
+      </w:r>
+    </w:p>
+    <w:p>
+      <w:pPr>
+        <w:spacing w:line="240" w:lineRule="auto"/>
+        <w:rPr>
+          <w:rFonts w:ascii="Arial" w:hAnsi="Arial" w:cs="Arial"/>
+          <w:color w:val="000000" w:themeColor="text1"/>
+          <w:sz w:val="18"/>
+          <w:szCs w:val="18"/>
+          <w:lang w:val="pt-BR"/>
+        </w:rPr>
+      </w:pPr>
+      <w:r>
+        <w:rPr>
+          <w:rFonts w:ascii="Arial" w:hAnsi="Arial" w:cs="Arial"/>
+          <w:noProof/>
+          <w:color w:val="000000" w:themeColor="text1"/>
+          <w:sz w:val="18"/>
+          <w:szCs w:val="18"/>
+          <w:lang w:val="pt-BR"/>
+        </w:rPr>
+        <w:drawing>
+          <wp:inline distT="0" distB="0" distL="0" distR="0" wp14:anchorId="3878648F" wp14:editId="0A21BF3F">
+            <wp:extent cx="5876925" cy="5943600"/>
+            <wp:effectExtent l="19050" t="19050" r="28575" b="19050"/>
+            <wp:docPr id="25" name="Imagem 25"/>
+            <wp:cNvGraphicFramePr>
+              <a:graphicFrameLocks xmlns:a="http://schemas.openxmlformats.org/drawingml/2006/main" noChangeAspect="1"/>
+            </wp:cNvGraphicFramePr>
+            <a:graphic xmlns:a="http://schemas.openxmlformats.org/drawingml/2006/main">
+              <a:graphicData uri="http://schemas.openxmlformats.org/drawingml/2006/picture">
+                <pic:pic xmlns:pic="http://schemas.openxmlformats.org/drawingml/2006/picture">
+                  <pic:nvPicPr>
+                    <pic:cNvPr id="0" name="Picture 8"/>
+                    <pic:cNvPicPr>
+                      <a:picLocks noChangeAspect="1" noChangeArrowheads="1"/>
+                    </pic:cNvPicPr>
+                  </pic:nvPicPr>
+                  <pic:blipFill>
+                    <a:blip r:embed="rId31">
+                      <a:extLst>
+                        <a:ext uri="{28A0092B-C50C-407E-A947-70E740481C1C}">
+                          <a14:useLocalDpi xmlns:a14="http://schemas.microsoft.com/office/drawing/2010/main" val="0"/>
+                        </a:ext>
+                      </a:extLst>
+                    </a:blip>
+                    <a:srcRect/>
+                    <a:stretch>
+                      <a:fillRect/>
+                    </a:stretch>
+                  </pic:blipFill>
+                  <pic:spPr bwMode="auto">
+                    <a:xfrm>
+                      <a:off x="0" y="0"/>
+                      <a:ext cx="5876925" cy="5943600"/>
+                    </a:xfrm>
+                    <a:prstGeom prst="rect">
+                      <a:avLst/>
+                    </a:prstGeom>
+                    <a:noFill/>
+                    <a:ln>
+                      <a:solidFill>
+                        <a:schemeClr val="tx1"/>
+                      </a:solidFill>
+                    </a:ln>
+                  </pic:spPr>
+                </pic:pic>
+              </a:graphicData>
+            </a:graphic>
+          </wp:inline>
+        </w:drawing>
+      </w:r>
+    </w:p>
+    <w:p>
+      <w:pPr>
+        <w:spacing w:line="240" w:lineRule="auto"/>
+        <w:rPr>
+          <w:rFonts w:ascii="Arial" w:hAnsi="Arial" w:cs="Arial"/>
+          <w:color w:val="000000" w:themeColor="text1"/>
+          <w:sz w:val="18"/>
+          <w:szCs w:val="18"/>
+          <w:lang w:val="pt-BR"/>
+        </w:rPr>
+      </w:pPr>
+    </w:p>
+    <w:p>
+      <w:pPr>
+        <w:spacing w:line="240" w:lineRule="auto"/>
+        <w:rPr>
+          <w:rFonts w:ascii="Arial" w:hAnsi="Arial" w:cs="Arial"/>
+          <w:color w:val="000000" w:themeColor="text1"/>
+          <w:sz w:val="18"/>
+          <w:szCs w:val="18"/>
+          <w:lang w:val="pt-BR"/>
+        </w:rPr>
+      </w:pPr>
+    </w:p>
+    <w:p>
+      <w:pPr>
+        <w:spacing w:line="240" w:lineRule="auto"/>
+        <w:rPr>
+          <w:rFonts w:ascii="Arial" w:hAnsi="Arial" w:cs="Arial"/>
+          <w:color w:val="000000" w:themeColor="text1"/>
+          <w:sz w:val="18"/>
+          <w:szCs w:val="18"/>
+          <w:lang w:val="pt-BR"/>
+        </w:rPr>
+      </w:pPr>
+    </w:p>
+    <w:p>
+      <w:pPr>
+        <w:spacing w:line="240" w:lineRule="auto"/>
+        <w:rPr>
+          <w:rFonts w:ascii="Arial" w:hAnsi="Arial" w:cs="Arial"/>
+          <w:b/>
+          <w:bCs/>
+          <w:color w:val="000000" w:themeColor="text1"/>
+          <w:sz w:val="18"/>
+          <w:szCs w:val="18"/>
+          <w:u w:val="single"/>
+          <w:lang w:val="pt-BR"/>
+        </w:rPr>
+      </w:pPr>
+      <w:r>
+        <w:rPr>
+          <w:rFonts w:ascii="Arial" w:hAnsi="Arial" w:cs="Arial"/>
+          <w:b/>
+          <w:bCs/>
+          <w:color w:val="FF0000"/>
+          <w:sz w:val="18"/>
+          <w:szCs w:val="18"/>
+          <w:lang w:val="pt-BR"/>
+        </w:rPr>
+        <w:t>IMPORTANTE:</w:t>
+      </w:r>
+      <w:r>
+        <w:rPr>
+          <w:rFonts w:ascii="Arial" w:hAnsi="Arial" w:cs="Arial"/>
+          <w:b/>
+          <w:bCs/>
+          <w:color w:val="FF0000"/>
+          <w:sz w:val="18"/>
+          <w:szCs w:val="18"/>
+          <w:lang w:val="pt-BR"/>
+        </w:rPr>
+        <w:t xml:space="preserve"> </w:t>
+      </w:r>
+      <w:r>
+        <w:rPr>
+          <w:rFonts w:ascii="Arial" w:hAnsi="Arial" w:cs="Arial"/>
+          <w:b/>
+          <w:bCs/>
+          <w:color w:val="000000" w:themeColor="text1"/>
+          <w:sz w:val="18"/>
+          <w:szCs w:val="18"/>
+          <w:u w:val="single"/>
+          <w:lang w:val="pt-BR"/>
+        </w:rPr>
+        <w:t>Salvar o arquivo que aponta para o minikube em um outro, para conseguir voltar a apontar para o minikube a qualquer momento.</w:t>
+      </w:r>
+    </w:p>
+    <w:p>
+      <w:pPr>
+        <w:spacing w:line="240" w:lineRule="auto"/>
+        <w:rPr>
+          <w:rFonts w:ascii="Arial" w:hAnsi="Arial" w:cs="Arial"/>
+          <w:b/>
+          <w:bCs/>
+          <w:color w:val="000000" w:themeColor="text1"/>
+          <w:sz w:val="18"/>
+          <w:szCs w:val="18"/>
+          <w:lang w:val="pt-BR"/>
+        </w:rPr>
+      </w:pPr>
+    </w:p>
+    <w:p>
+      <w:pPr>
+        <w:spacing w:line="240" w:lineRule="auto"/>
+        <w:rPr>
+          <w:rFonts w:ascii="Arial" w:hAnsi="Arial" w:cs="Arial"/>
+          <w:b/>
+          <w:bCs/>
+          <w:color w:val="000000" w:themeColor="text1"/>
+          <w:sz w:val="18"/>
+          <w:szCs w:val="18"/>
+          <w:lang w:val="pt-BR"/>
+        </w:rPr>
+      </w:pPr>
+    </w:p>
+    <w:p>
+      <w:pPr>
+        <w:spacing w:line="240" w:lineRule="auto"/>
+        <w:rPr>
+          <w:rFonts w:ascii="Arial" w:hAnsi="Arial" w:cs="Arial"/>
+          <w:b/>
+          <w:bCs/>
+          <w:color w:val="000000" w:themeColor="text1"/>
+          <w:sz w:val="18"/>
+          <w:szCs w:val="18"/>
+          <w:lang w:val="pt-BR"/>
+        </w:rPr>
+      </w:pPr>
+    </w:p>
+    <w:p>
+      <w:pPr>
+        <w:spacing w:line="240" w:lineRule="auto"/>
+        <w:rPr>
+          <w:rFonts w:ascii="Arial" w:hAnsi="Arial" w:cs="Arial"/>
+          <w:color w:val="2F5496" w:themeColor="accent1" w:themeShade="BF"/>
+          <w:sz w:val="18"/>
+          <w:szCs w:val="18"/>
+          <w:lang w:val="pt-BR"/>
+        </w:rPr>
+      </w:pPr>
+      <w:r>
+        <w:rPr>
+          <w:rFonts w:ascii="Arial" w:hAnsi="Arial" w:cs="Arial"/>
+          <w:color w:val="000000" w:themeColor="text1"/>
+          <w:sz w:val="18"/>
+          <w:szCs w:val="18"/>
+          <w:lang w:val="pt-BR"/>
+        </w:rPr>
+        <w:t>Para</w:t>
+      </w:r>
+      <w:r>
+        <w:rPr>
+          <w:rFonts w:ascii="Arial" w:hAnsi="Arial" w:cs="Arial"/>
+          <w:color w:val="000000" w:themeColor="text1"/>
+          <w:sz w:val="18"/>
+          <w:szCs w:val="18"/>
+          <w:lang w:val="pt-BR"/>
+        </w:rPr>
+        <w:t xml:space="preserve"> conversar com o cluster, devemos baixar o </w:t>
+      </w:r>
+      <w:r>
+        <w:rPr>
+          <w:rFonts w:ascii="Arial" w:hAnsi="Arial" w:cs="Arial"/>
+          <w:b/>
+          <w:bCs/>
+          <w:color w:val="000000" w:themeColor="text1"/>
+          <w:sz w:val="18"/>
+          <w:szCs w:val="18"/>
+          <w:lang w:val="pt-BR"/>
+        </w:rPr>
+        <w:t>AWS CLI</w:t>
+      </w:r>
+      <w:r>
+        <w:rPr>
+          <w:rFonts w:ascii="Arial" w:hAnsi="Arial" w:cs="Arial"/>
+          <w:b/>
+          <w:bCs/>
+          <w:color w:val="000000" w:themeColor="text1"/>
+          <w:sz w:val="18"/>
+          <w:szCs w:val="18"/>
+          <w:lang w:val="pt-BR"/>
+        </w:rPr>
+        <w:t xml:space="preserve"> </w:t>
+      </w:r>
+      <w:r>
+        <w:rPr>
+          <w:rFonts w:ascii="Arial" w:hAnsi="Arial" w:cs="Arial"/>
+          <w:color w:val="000000" w:themeColor="text1"/>
+          <w:sz w:val="18"/>
+          <w:szCs w:val="18"/>
+          <w:lang w:val="pt-BR"/>
+        </w:rPr>
+        <w:t>em:</w:t>
+      </w:r>
+      <w:r>
+        <w:rPr>
+          <w:rFonts w:ascii="Arial" w:hAnsi="Arial" w:cs="Arial"/>
+          <w:color w:val="000000" w:themeColor="text1"/>
+          <w:sz w:val="18"/>
+          <w:szCs w:val="18"/>
+          <w:lang w:val="pt-BR"/>
+        </w:rPr>
+        <w:t xml:space="preserve"> </w:t>
+      </w:r>
+      <w:hyperlink r:id="rId32" w:history="1">
+        <w:r>
+          <w:rPr>
+            <w:rStyle w:val="Hyperlink"/>
+            <w:rFonts w:ascii="Arial" w:hAnsi="Arial" w:cs="Arial"/>
+            <w:sz w:val="18"/>
+            <w:szCs w:val="18"/>
+            <w:lang w:val="pt-BR"/>
+            <w14:textFill>
+              <w14:solidFill>
+                <w14:srgbClr w14:val="0000FF">
+                  <w14:lumMod w14:val="75000"/>
+                </w14:srgbClr>
+              </w14:solidFill>
+            </w14:textFill>
+          </w:rPr>
+          <w:t>https://aws.amazon.com/cli/</w:t>
+        </w:r>
+      </w:hyperlink>
+    </w:p>
+    <w:p>
+      <w:pPr>
+        <w:spacing w:line="240" w:lineRule="auto"/>
+        <w:rPr>
+          <w:rFonts w:ascii="Arial" w:hAnsi="Arial" w:cs="Arial"/>
+          <w:color w:val="000000" w:themeColor="text1"/>
+          <w:sz w:val="18"/>
+          <w:szCs w:val="18"/>
+          <w:lang w:val="pt-BR"/>
+        </w:rPr>
+      </w:pPr>
+      <w:r>
+        <w:rPr>
+          <w:rFonts w:ascii="Arial" w:hAnsi="Arial" w:cs="Arial"/>
+          <w:color w:val="000000" w:themeColor="text1"/>
+          <w:sz w:val="18"/>
+          <w:szCs w:val="18"/>
+          <w:lang w:val="pt-BR"/>
+        </w:rPr>
+        <w:t xml:space="preserve">Após </w:t>
+      </w:r>
+      <w:r>
+        <w:rPr>
+          <w:rFonts w:ascii="Arial" w:hAnsi="Arial" w:cs="Arial"/>
+          <w:color w:val="000000" w:themeColor="text1"/>
+          <w:sz w:val="18"/>
+          <w:szCs w:val="18"/>
+          <w:lang w:val="pt-BR"/>
+        </w:rPr>
+        <w:t xml:space="preserve">o download do </w:t>
+      </w:r>
+      <w:r>
+        <w:rPr>
+          <w:rFonts w:ascii="Arial" w:hAnsi="Arial" w:cs="Arial"/>
+          <w:b/>
+          <w:bCs/>
+          <w:color w:val="000000" w:themeColor="text1"/>
+          <w:sz w:val="18"/>
+          <w:szCs w:val="18"/>
+          <w:lang w:val="pt-BR"/>
+        </w:rPr>
+        <w:t>AWS CLI</w:t>
+      </w:r>
+      <w:r>
+        <w:rPr>
+          <w:rFonts w:ascii="Arial" w:hAnsi="Arial" w:cs="Arial"/>
+          <w:color w:val="000000" w:themeColor="text1"/>
+          <w:sz w:val="18"/>
+          <w:szCs w:val="18"/>
+          <w:lang w:val="pt-BR"/>
+        </w:rPr>
+        <w:t xml:space="preserve">, devemos criar uma </w:t>
+      </w:r>
+      <w:r>
+        <w:rPr>
+          <w:rFonts w:ascii="Arial" w:hAnsi="Arial" w:cs="Arial"/>
+          <w:color w:val="000000" w:themeColor="text1"/>
+          <w:sz w:val="18"/>
+          <w:szCs w:val="18"/>
+          <w:u w:val="single"/>
+          <w:lang w:val="pt-BR"/>
+        </w:rPr>
+        <w:t>chave de segurança</w:t>
+      </w:r>
+      <w:r>
+        <w:rPr>
+          <w:rFonts w:ascii="Arial" w:hAnsi="Arial" w:cs="Arial"/>
+          <w:color w:val="000000" w:themeColor="text1"/>
+          <w:sz w:val="18"/>
+          <w:szCs w:val="18"/>
+          <w:lang w:val="pt-BR"/>
+        </w:rPr>
+        <w:t xml:space="preserve"> para que possamos nos conectar à nossa conta na AWS. Para isso:</w:t>
+      </w:r>
+    </w:p>
+    <w:p>
+      <w:pPr>
+        <w:spacing w:line="240" w:lineRule="auto"/>
+        <w:rPr>
+          <w:rFonts w:ascii="Arial" w:hAnsi="Arial" w:cs="Arial"/>
+          <w:color w:val="000000" w:themeColor="text1"/>
+          <w:sz w:val="18"/>
+          <w:szCs w:val="18"/>
+          <w:lang w:val="pt-BR"/>
+        </w:rPr>
+      </w:pPr>
+    </w:p>
+    <w:p>
+      <w:pPr>
+        <w:spacing w:line="240" w:lineRule="auto"/>
+        <w:rPr>
+          <w:rFonts w:ascii="Arial" w:hAnsi="Arial" w:cs="Arial"/>
+          <w:b/>
+          <w:bCs/>
+          <w:color w:val="000000" w:themeColor="text1"/>
+          <w:sz w:val="18"/>
+          <w:szCs w:val="18"/>
+        </w:rPr>
+      </w:pPr>
+      <w:r>
+        <w:rPr>
+          <w:rFonts w:ascii="Arial" w:hAnsi="Arial" w:cs="Arial"/>
+          <w:color w:val="000000" w:themeColor="text1"/>
+          <w:sz w:val="18"/>
+          <w:szCs w:val="18"/>
+        </w:rPr>
+        <w:t xml:space="preserve">Selecione a opção </w:t>
+      </w:r>
+      <w:r>
+        <w:rPr>
+          <w:rFonts w:ascii="Arial" w:hAnsi="Arial" w:cs="Arial"/>
+          <w:b/>
+          <w:bCs/>
+          <w:color w:val="000000" w:themeColor="text1"/>
+          <w:sz w:val="18"/>
+          <w:szCs w:val="18"/>
+        </w:rPr>
+        <w:t>My Security Credentials</w:t>
+      </w:r>
+      <w:r>
+        <w:rPr>
+          <w:rFonts w:ascii="Arial" w:hAnsi="Arial" w:cs="Arial"/>
+          <w:b/>
+          <w:bCs/>
+          <w:color w:val="000000" w:themeColor="text1"/>
+          <w:sz w:val="18"/>
+          <w:szCs w:val="18"/>
+        </w:rPr>
+        <w:t xml:space="preserve"> </w:t>
+      </w:r>
+    </w:p>
+    <w:p>
+      <w:pPr>
+        <w:spacing w:line="240" w:lineRule="auto"/>
+        <w:rPr>
+          <w:rFonts w:ascii="Arial" w:hAnsi="Arial" w:cs="Arial"/>
+          <w:color w:val="000000" w:themeColor="text1"/>
+          <w:sz w:val="18"/>
+          <w:szCs w:val="18"/>
+        </w:rPr>
+      </w:pPr>
+      <w:r>
+        <w:rPr>
+          <w:rFonts w:ascii="Arial" w:hAnsi="Arial" w:cs="Arial"/>
+          <w:b/>
+          <w:bCs/>
+          <w:noProof/>
+          <w:color w:val="000000" w:themeColor="text1"/>
+          <w:sz w:val="18"/>
+          <w:szCs w:val="18"/>
+        </w:rPr>
+        <w:drawing>
+          <wp:inline distT="0" distB="0" distL="0" distR="0" wp14:anchorId="4C761570" wp14:editId="3EE0FFB2">
+            <wp:extent cx="3609975" cy="3013710"/>
+            <wp:effectExtent l="19050" t="19050" r="28575" b="15240"/>
+            <wp:docPr id="27" name="Imagem 27"/>
+            <wp:cNvGraphicFramePr>
+              <a:graphicFrameLocks xmlns:a="http://schemas.openxmlformats.org/drawingml/2006/main" noChangeAspect="1"/>
+            </wp:cNvGraphicFramePr>
+            <a:graphic xmlns:a="http://schemas.openxmlformats.org/drawingml/2006/main">
+              <a:graphicData uri="http://schemas.openxmlformats.org/drawingml/2006/picture">
+                <pic:pic xmlns:pic="http://schemas.openxmlformats.org/drawingml/2006/picture">
+                  <pic:nvPicPr>
+                    <pic:cNvPr id="0" name="Picture 9"/>
+                    <pic:cNvPicPr>
+                      <a:picLocks noChangeAspect="1" noChangeArrowheads="1"/>
+                    </pic:cNvPicPr>
+                  </pic:nvPicPr>
+                  <pic:blipFill>
+                    <a:blip r:embed="rId33">
+                      <a:extLst>
+                        <a:ext uri="{28A0092B-C50C-407E-A947-70E740481C1C}">
+                          <a14:useLocalDpi xmlns:a14="http://schemas.microsoft.com/office/drawing/2010/main" val="0"/>
+                        </a:ext>
+                      </a:extLst>
+                    </a:blip>
+                    <a:srcRect/>
+                    <a:stretch>
+                      <a:fillRect/>
+                    </a:stretch>
+                  </pic:blipFill>
+                  <pic:spPr bwMode="auto">
+                    <a:xfrm>
+                      <a:off x="0" y="0"/>
+                      <a:ext cx="3609975" cy="3013710"/>
+                    </a:xfrm>
+                    <a:prstGeom prst="rect">
+                      <a:avLst/>
+                    </a:prstGeom>
+                    <a:noFill/>
+                    <a:ln>
+                      <a:solidFill>
+                        <a:schemeClr val="tx1"/>
+                      </a:solidFill>
+                    </a:ln>
+                  </pic:spPr>
+                </pic:pic>
+              </a:graphicData>
+            </a:graphic>
+          </wp:inline>
+        </w:drawing>
+      </w:r>
+    </w:p>
+    <w:p>
+      <w:pPr>
+        <w:spacing w:line="240" w:lineRule="auto"/>
+        <w:rPr>
+          <w:rFonts w:ascii="Arial" w:hAnsi="Arial" w:cs="Arial"/>
+          <w:color w:val="000000" w:themeColor="text1"/>
+          <w:sz w:val="18"/>
+          <w:szCs w:val="18"/>
+        </w:rPr>
+      </w:pPr>
+    </w:p>
+    <w:p>
+      <w:pPr>
+        <w:spacing w:line="240" w:lineRule="auto"/>
+        <w:rPr>
+          <w:rFonts w:ascii="Arial" w:hAnsi="Arial" w:cs="Arial"/>
+          <w:color w:val="000000" w:themeColor="text1"/>
+          <w:sz w:val="18"/>
+          <w:szCs w:val="18"/>
+        </w:rPr>
+      </w:pPr>
+    </w:p>
+    <w:p>
+      <w:pPr>
+        <w:spacing w:line="240" w:lineRule="auto"/>
+        <w:rPr>
+          <w:rFonts w:ascii="Arial" w:hAnsi="Arial" w:cs="Arial"/>
+          <w:color w:val="000000" w:themeColor="text1"/>
+          <w:sz w:val="18"/>
+          <w:szCs w:val="18"/>
+        </w:rPr>
+      </w:pPr>
+    </w:p>
+    <w:p>
+      <w:pPr>
+        <w:spacing w:line="240" w:lineRule="auto"/>
+        <w:rPr>
+          <w:rFonts w:ascii="Arial" w:hAnsi="Arial" w:cs="Arial"/>
+          <w:b/>
+          <w:bCs/>
+          <w:color w:val="000000" w:themeColor="text1"/>
+          <w:sz w:val="18"/>
+          <w:szCs w:val="18"/>
+        </w:rPr>
+      </w:pPr>
+      <w:r>
+        <w:rPr>
+          <w:rFonts w:ascii="Arial" w:hAnsi="Arial" w:cs="Arial"/>
+          <w:color w:val="000000" w:themeColor="text1"/>
+          <w:sz w:val="18"/>
+          <w:szCs w:val="18"/>
+        </w:rPr>
+        <w:t xml:space="preserve">Clique em </w:t>
+      </w:r>
+      <w:r>
+        <w:rPr>
+          <w:rFonts w:ascii="Arial" w:hAnsi="Arial" w:cs="Arial"/>
+          <w:b/>
+          <w:bCs/>
+          <w:color w:val="000000" w:themeColor="text1"/>
+          <w:sz w:val="18"/>
+          <w:szCs w:val="18"/>
+        </w:rPr>
+        <w:t>Access Keys</w:t>
+      </w:r>
+      <w:r>
+        <w:rPr>
+          <w:rFonts w:ascii="Arial" w:hAnsi="Arial" w:cs="Arial"/>
+          <w:color w:val="000000" w:themeColor="text1"/>
+          <w:sz w:val="18"/>
+          <w:szCs w:val="18"/>
+        </w:rPr>
+        <w:t xml:space="preserve"> e em </w:t>
+      </w:r>
+      <w:r>
+        <w:rPr>
+          <w:rFonts w:ascii="Arial" w:hAnsi="Arial" w:cs="Arial"/>
+          <w:b/>
+          <w:bCs/>
+          <w:color w:val="000000" w:themeColor="text1"/>
+          <w:sz w:val="18"/>
+          <w:szCs w:val="18"/>
+        </w:rPr>
+        <w:t>Create New Access Key</w:t>
+      </w:r>
+    </w:p>
+    <w:p>
+      <w:pPr>
+        <w:spacing w:line="240" w:lineRule="auto"/>
+        <w:rPr>
+          <w:rFonts w:ascii="Arial" w:hAnsi="Arial" w:cs="Arial"/>
+          <w:color w:val="000000" w:themeColor="text1"/>
+          <w:sz w:val="18"/>
+          <w:szCs w:val="18"/>
+        </w:rPr>
+      </w:pPr>
+      <w:r>
+        <w:rPr>
+          <w:rFonts w:ascii="Arial" w:hAnsi="Arial" w:cs="Arial"/>
+          <w:b/>
+          <w:bCs/>
+          <w:noProof/>
+          <w:color w:val="000000" w:themeColor="text1"/>
+          <w:sz w:val="18"/>
+          <w:szCs w:val="18"/>
+        </w:rPr>
+        <w:drawing>
+          <wp:inline distT="0" distB="0" distL="0" distR="0" wp14:anchorId="6F93E6B3" wp14:editId="40FE134B">
+            <wp:extent cx="6559826" cy="2757429"/>
+            <wp:effectExtent l="19050" t="19050" r="12700" b="24130"/>
+            <wp:docPr id="28" name="Imagem 28"/>
+            <wp:cNvGraphicFramePr>
+              <a:graphicFrameLocks xmlns:a="http://schemas.openxmlformats.org/drawingml/2006/main" noChangeAspect="1"/>
+            </wp:cNvGraphicFramePr>
+            <a:graphic xmlns:a="http://schemas.openxmlformats.org/drawingml/2006/main">
+              <a:graphicData uri="http://schemas.openxmlformats.org/drawingml/2006/picture">
+                <pic:pic xmlns:pic="http://schemas.openxmlformats.org/drawingml/2006/picture">
+                  <pic:nvPicPr>
+                    <pic:cNvPr id="0" name="Picture 10"/>
+                    <pic:cNvPicPr>
+                      <a:picLocks noChangeAspect="1" noChangeArrowheads="1"/>
+                    </pic:cNvPicPr>
+                  </pic:nvPicPr>
+                  <pic:blipFill>
+                    <a:blip r:embed="rId34">
+                      <a:extLst>
+                        <a:ext uri="{28A0092B-C50C-407E-A947-70E740481C1C}">
+                          <a14:useLocalDpi xmlns:a14="http://schemas.microsoft.com/office/drawing/2010/main" val="0"/>
+                        </a:ext>
+                      </a:extLst>
+                    </a:blip>
+                    <a:srcRect/>
+                    <a:stretch>
+                      <a:fillRect/>
+                    </a:stretch>
+                  </pic:blipFill>
+                  <pic:spPr bwMode="auto">
+                    <a:xfrm>
+                      <a:off x="0" y="0"/>
+                      <a:ext cx="6574177" cy="2763462"/>
+                    </a:xfrm>
+                    <a:prstGeom prst="rect">
+                      <a:avLst/>
+                    </a:prstGeom>
+                    <a:noFill/>
+                    <a:ln>
+                      <a:solidFill>
+                        <a:schemeClr val="tx1"/>
+                      </a:solidFill>
+                    </a:ln>
+                  </pic:spPr>
+                </pic:pic>
+              </a:graphicData>
+            </a:graphic>
+          </wp:inline>
+        </w:drawing>
+      </w:r>
+    </w:p>
+    <w:p>
+      <w:pPr>
+        <w:spacing w:line="240" w:lineRule="auto"/>
+        <w:rPr>
+          <w:rFonts w:ascii="Arial" w:hAnsi="Arial" w:cs="Arial"/>
+          <w:color w:val="000000" w:themeColor="text1"/>
+          <w:sz w:val="18"/>
+          <w:szCs w:val="18"/>
+        </w:rPr>
+      </w:pPr>
+    </w:p>
+    <w:p>
+      <w:pPr>
+        <w:spacing w:line="240" w:lineRule="auto"/>
+        <w:rPr>
+          <w:rFonts w:ascii="Arial" w:hAnsi="Arial" w:cs="Arial"/>
+          <w:color w:val="000000" w:themeColor="text1"/>
+          <w:sz w:val="18"/>
+          <w:szCs w:val="18"/>
+        </w:rPr>
+      </w:pPr>
+    </w:p>
+    <w:p>
+      <w:pPr>
+        <w:spacing w:line="240" w:lineRule="auto"/>
+        <w:rPr>
+          <w:rFonts w:ascii="Arial" w:hAnsi="Arial" w:cs="Arial"/>
+          <w:color w:val="000000" w:themeColor="text1"/>
+          <w:sz w:val="18"/>
+          <w:szCs w:val="18"/>
+        </w:rPr>
+      </w:pPr>
+    </w:p>
+    <w:p>
+      <w:pPr>
+        <w:spacing w:line="240" w:lineRule="auto"/>
+        <w:rPr>
+          <w:rFonts w:ascii="Arial" w:hAnsi="Arial" w:cs="Arial"/>
+          <w:b/>
+          <w:bCs/>
+          <w:color w:val="000000" w:themeColor="text1"/>
+          <w:sz w:val="18"/>
+          <w:szCs w:val="18"/>
+        </w:rPr>
+      </w:pPr>
+      <w:r>
+        <w:rPr>
+          <w:rFonts w:ascii="Arial" w:hAnsi="Arial" w:cs="Arial"/>
+          <w:color w:val="000000" w:themeColor="text1"/>
+          <w:sz w:val="18"/>
+          <w:szCs w:val="18"/>
+        </w:rPr>
+        <w:t xml:space="preserve">Clique em </w:t>
+      </w:r>
+      <w:r>
+        <w:rPr>
+          <w:rFonts w:ascii="Arial" w:hAnsi="Arial" w:cs="Arial"/>
+          <w:b/>
+          <w:bCs/>
+          <w:color w:val="000000" w:themeColor="text1"/>
+          <w:sz w:val="18"/>
+          <w:szCs w:val="18"/>
+        </w:rPr>
+        <w:t>Download Key File</w:t>
+      </w:r>
+      <w:r>
+        <w:rPr>
+          <w:rFonts w:ascii="Arial" w:hAnsi="Arial" w:cs="Arial"/>
+          <w:b/>
+          <w:bCs/>
+          <w:color w:val="000000" w:themeColor="text1"/>
+          <w:sz w:val="18"/>
+          <w:szCs w:val="18"/>
+        </w:rPr>
+        <w:t xml:space="preserve">. </w:t>
+      </w:r>
+      <w:r>
+        <w:rPr>
+          <w:rFonts w:ascii="Arial" w:hAnsi="Arial" w:cs="Arial"/>
+          <w:b/>
+          <w:bCs/>
+          <w:color w:val="000000" w:themeColor="text1"/>
+          <w:sz w:val="18"/>
+          <w:szCs w:val="18"/>
+          <w:u w:val="single"/>
+        </w:rPr>
+        <w:t>Não perca o arquivo!</w:t>
+      </w:r>
+    </w:p>
+    <w:p>
+      <w:pPr>
+        <w:spacing w:line="240" w:lineRule="auto"/>
+        <w:rPr>
+          <w:rFonts w:ascii="Arial" w:hAnsi="Arial" w:cs="Arial"/>
+          <w:color w:val="000000" w:themeColor="text1"/>
+          <w:sz w:val="18"/>
+          <w:szCs w:val="18"/>
+        </w:rPr>
+      </w:pPr>
+      <w:r>
+        <w:rPr>
+          <w:rFonts w:ascii="Arial" w:hAnsi="Arial" w:cs="Arial"/>
+          <w:b/>
+          <w:bCs/>
+          <w:noProof/>
+          <w:color w:val="000000" w:themeColor="text1"/>
+          <w:sz w:val="18"/>
+          <w:szCs w:val="18"/>
+        </w:rPr>
+        <w:drawing>
+          <wp:inline distT="0" distB="0" distL="0" distR="0" wp14:anchorId="54AD1538" wp14:editId="413E6784">
+            <wp:extent cx="6734810" cy="2154555"/>
+            <wp:effectExtent l="19050" t="19050" r="27940" b="17145"/>
+            <wp:docPr id="30" name="Imagem 30"/>
+            <wp:cNvGraphicFramePr>
+              <a:graphicFrameLocks xmlns:a="http://schemas.openxmlformats.org/drawingml/2006/main" noChangeAspect="1"/>
+            </wp:cNvGraphicFramePr>
+            <a:graphic xmlns:a="http://schemas.openxmlformats.org/drawingml/2006/main">
+              <a:graphicData uri="http://schemas.openxmlformats.org/drawingml/2006/picture">
+                <pic:pic xmlns:pic="http://schemas.openxmlformats.org/drawingml/2006/picture">
+                  <pic:nvPicPr>
+                    <pic:cNvPr id="0" name="Picture 11"/>
+                    <pic:cNvPicPr>
+                      <a:picLocks noChangeAspect="1" noChangeArrowheads="1"/>
+                    </pic:cNvPicPr>
+                  </pic:nvPicPr>
+                  <pic:blipFill>
+                    <a:blip r:embed="rId35">
+                      <a:extLst>
+                        <a:ext uri="{28A0092B-C50C-407E-A947-70E740481C1C}">
+                          <a14:useLocalDpi xmlns:a14="http://schemas.microsoft.com/office/drawing/2010/main" val="0"/>
+                        </a:ext>
+                      </a:extLst>
+                    </a:blip>
+                    <a:srcRect/>
+                    <a:stretch>
+                      <a:fillRect/>
+                    </a:stretch>
+                  </pic:blipFill>
+                  <pic:spPr bwMode="auto">
+                    <a:xfrm>
+                      <a:off x="0" y="0"/>
+                      <a:ext cx="6734810" cy="2154555"/>
+                    </a:xfrm>
+                    <a:prstGeom prst="rect">
+                      <a:avLst/>
+                    </a:prstGeom>
+                    <a:noFill/>
+                    <a:ln>
+                      <a:solidFill>
+                        <a:schemeClr val="tx1"/>
+                      </a:solidFill>
+                    </a:ln>
+                  </pic:spPr>
+                </pic:pic>
+              </a:graphicData>
+            </a:graphic>
+          </wp:inline>
+        </w:drawing>
+      </w:r>
+    </w:p>
+    <w:p>
+      <w:pPr>
+        <w:spacing w:line="240" w:lineRule="auto"/>
+        <w:rPr>
+          <w:rFonts w:ascii="Arial" w:hAnsi="Arial" w:cs="Arial"/>
+          <w:color w:val="000000" w:themeColor="text1"/>
+          <w:sz w:val="18"/>
+          <w:szCs w:val="18"/>
+        </w:rPr>
+      </w:pPr>
+    </w:p>
+    <w:p>
+      <w:pPr>
+        <w:spacing w:line="240" w:lineRule="auto"/>
+        <w:rPr>
+          <w:rFonts w:ascii="Arial" w:hAnsi="Arial" w:cs="Arial"/>
+          <w:color w:val="000000" w:themeColor="text1"/>
+          <w:sz w:val="18"/>
+          <w:szCs w:val="18"/>
+        </w:rPr>
+      </w:pPr>
+    </w:p>
+    <w:p>
+      <w:pPr>
+        <w:spacing w:line="240" w:lineRule="auto"/>
+        <w:rPr>
+          <w:rFonts w:ascii="Arial" w:hAnsi="Arial" w:cs="Arial"/>
+          <w:color w:val="000000" w:themeColor="text1"/>
+          <w:sz w:val="18"/>
+          <w:szCs w:val="18"/>
+        </w:rPr>
+      </w:pPr>
+    </w:p>
+    <w:p>
+      <w:pPr>
+        <w:spacing w:line="240" w:lineRule="auto"/>
+        <w:rPr>
+          <w:rFonts w:ascii="Arial" w:hAnsi="Arial" w:cs="Arial"/>
+          <w:color w:val="000000" w:themeColor="text1"/>
+          <w:sz w:val="18"/>
+          <w:szCs w:val="18"/>
+          <w:lang w:val="pt-BR"/>
+        </w:rPr>
+      </w:pPr>
+      <w:r>
+        <w:rPr>
+          <w:rFonts w:ascii="Arial" w:hAnsi="Arial" w:cs="Arial"/>
+          <w:color w:val="000000" w:themeColor="text1"/>
+          <w:sz w:val="18"/>
+          <w:szCs w:val="18"/>
+          <w:lang w:val="pt-BR"/>
+        </w:rPr>
+        <w:t>Abrindo o arquivo, temos as seguintes configurações</w:t>
+      </w:r>
+      <w:r>
+        <w:rPr>
+          <w:rFonts w:ascii="Arial" w:hAnsi="Arial" w:cs="Arial"/>
+          <w:color w:val="000000" w:themeColor="text1"/>
+          <w:sz w:val="18"/>
+          <w:szCs w:val="18"/>
+          <w:lang w:val="pt-BR"/>
+        </w:rPr>
+        <w:t xml:space="preserve">. </w:t>
+      </w:r>
+      <w:r>
+        <w:rPr>
+          <w:rFonts w:ascii="Arial" w:hAnsi="Arial" w:cs="Arial"/>
+          <w:b/>
+          <w:bCs/>
+          <w:color w:val="000000" w:themeColor="text1"/>
+          <w:sz w:val="18"/>
+          <w:szCs w:val="18"/>
+          <w:u w:val="single"/>
+          <w:lang w:val="pt-BR"/>
+        </w:rPr>
+        <w:t>Os ‘Q’s também fazem parte das chaves!</w:t>
+      </w:r>
+    </w:p>
+    <w:p>
+      <w:pPr>
+        <w:spacing w:line="240" w:lineRule="auto"/>
+        <w:rPr>
+          <w:rFonts w:ascii="Arial" w:hAnsi="Arial" w:cs="Arial"/>
+          <w:color w:val="000000" w:themeColor="text1"/>
+          <w:sz w:val="18"/>
+          <w:szCs w:val="18"/>
+          <w:lang w:val="pt-BR"/>
+        </w:rPr>
+      </w:pPr>
+      <w:r>
+        <w:rPr>
+          <w:rFonts w:ascii="Arial" w:hAnsi="Arial" w:cs="Arial"/>
+          <w:noProof/>
+          <w:color w:val="000000" w:themeColor="text1"/>
+          <w:sz w:val="18"/>
+          <w:szCs w:val="18"/>
+          <w:lang w:val="pt-BR"/>
+        </w:rPr>
+        <w:drawing>
+          <wp:inline distT="0" distB="0" distL="0" distR="0" wp14:anchorId="7AE01955" wp14:editId="486FE862">
+            <wp:extent cx="8014970" cy="1025525"/>
+            <wp:effectExtent l="19050" t="19050" r="24130" b="22225"/>
+            <wp:docPr id="192" name="Imagem 192"/>
+            <wp:cNvGraphicFramePr>
+              <a:graphicFrameLocks xmlns:a="http://schemas.openxmlformats.org/drawingml/2006/main" noChangeAspect="1"/>
+            </wp:cNvGraphicFramePr>
+            <a:graphic xmlns:a="http://schemas.openxmlformats.org/drawingml/2006/main">
+              <a:graphicData uri="http://schemas.openxmlformats.org/drawingml/2006/picture">
+                <pic:pic xmlns:pic="http://schemas.openxmlformats.org/drawingml/2006/picture">
+                  <pic:nvPicPr>
+                    <pic:cNvPr id="0" name="Picture 13"/>
+                    <pic:cNvPicPr>
+                      <a:picLocks noChangeAspect="1" noChangeArrowheads="1"/>
+                    </pic:cNvPicPr>
+                  </pic:nvPicPr>
+                  <pic:blipFill>
+                    <a:blip r:embed="rId36">
+                      <a:extLst>
+                        <a:ext uri="{28A0092B-C50C-407E-A947-70E740481C1C}">
+                          <a14:useLocalDpi xmlns:a14="http://schemas.microsoft.com/office/drawing/2010/main" val="0"/>
+                        </a:ext>
+                      </a:extLst>
+                    </a:blip>
+                    <a:srcRect/>
+                    <a:stretch>
+                      <a:fillRect/>
+                    </a:stretch>
+                  </pic:blipFill>
+                  <pic:spPr bwMode="auto">
+                    <a:xfrm>
+                      <a:off x="0" y="0"/>
+                      <a:ext cx="8014970" cy="1025525"/>
+                    </a:xfrm>
+                    <a:prstGeom prst="rect">
+                      <a:avLst/>
+                    </a:prstGeom>
+                    <a:noFill/>
+                    <a:ln>
+                      <a:solidFill>
+                        <a:schemeClr val="tx1"/>
+                      </a:solidFill>
+                    </a:ln>
+                  </pic:spPr>
+                </pic:pic>
+              </a:graphicData>
+            </a:graphic>
+          </wp:inline>
+        </w:drawing>
+      </w:r>
+    </w:p>
+    <w:p>
+      <w:pPr>
+        <w:spacing w:line="240" w:lineRule="auto"/>
+        <w:rPr>
+          <w:rFonts w:ascii="Arial" w:hAnsi="Arial" w:cs="Arial"/>
+          <w:color w:val="000000" w:themeColor="text1"/>
+          <w:sz w:val="18"/>
+          <w:szCs w:val="18"/>
+          <w:lang w:val="pt-BR"/>
+        </w:rPr>
+      </w:pPr>
+    </w:p>
+    <w:p>
+      <w:pPr>
+        <w:spacing w:line="240" w:lineRule="auto"/>
+        <w:rPr>
+          <w:rFonts w:ascii="Arial" w:hAnsi="Arial" w:cs="Arial"/>
+          <w:color w:val="000000" w:themeColor="text1"/>
+          <w:sz w:val="18"/>
+          <w:szCs w:val="18"/>
+          <w:lang w:val="pt-BR"/>
+        </w:rPr>
+      </w:pPr>
+    </w:p>
+    <w:p>
+      <w:pPr>
+        <w:spacing w:line="240" w:lineRule="auto"/>
+        <w:rPr>
+          <w:rFonts w:ascii="Arial" w:hAnsi="Arial" w:cs="Arial"/>
+          <w:color w:val="000000" w:themeColor="text1"/>
+          <w:sz w:val="18"/>
+          <w:szCs w:val="18"/>
+          <w:lang w:val="pt-BR"/>
+        </w:rPr>
+      </w:pPr>
+    </w:p>
+    <w:p>
+      <w:pPr>
+        <w:spacing w:line="240" w:lineRule="auto"/>
+        <w:rPr>
+          <w:rFonts w:ascii="Arial" w:hAnsi="Arial" w:cs="Arial"/>
+          <w:color w:val="000000" w:themeColor="text1"/>
+          <w:sz w:val="18"/>
+          <w:szCs w:val="18"/>
+          <w:lang w:val="pt-BR"/>
+        </w:rPr>
+      </w:pPr>
+      <w:r>
+        <w:rPr>
+          <w:rFonts w:ascii="Arial" w:hAnsi="Arial" w:cs="Arial"/>
+          <w:color w:val="000000" w:themeColor="text1"/>
+          <w:sz w:val="18"/>
+          <w:szCs w:val="18"/>
+          <w:lang w:val="pt-BR"/>
+        </w:rPr>
+        <w:t xml:space="preserve">Após termos a CLI instalada, rodamos o comando </w:t>
+      </w:r>
+      <w:r>
+        <w:rPr>
+          <w:rFonts w:ascii="Arial" w:hAnsi="Arial" w:cs="Arial"/>
+          <w:b/>
+          <w:bCs/>
+          <w:color w:val="000000" w:themeColor="text1"/>
+          <w:sz w:val="18"/>
+          <w:szCs w:val="18"/>
+          <w:lang w:val="pt-BR"/>
+        </w:rPr>
+        <w:t>aws configure</w:t>
+      </w:r>
+      <w:r>
+        <w:rPr>
+          <w:rFonts w:ascii="Arial" w:hAnsi="Arial" w:cs="Arial"/>
+          <w:b/>
+          <w:bCs/>
+          <w:color w:val="000000" w:themeColor="text1"/>
+          <w:sz w:val="18"/>
+          <w:szCs w:val="18"/>
+          <w:lang w:val="pt-BR"/>
+        </w:rPr>
+        <w:t xml:space="preserve"> </w:t>
+      </w:r>
+      <w:r>
+        <w:rPr>
+          <w:rFonts w:ascii="Arial" w:hAnsi="Arial" w:cs="Arial"/>
+          <w:color w:val="000000" w:themeColor="text1"/>
+          <w:sz w:val="18"/>
+          <w:szCs w:val="18"/>
+          <w:lang w:val="pt-BR"/>
+        </w:rPr>
+        <w:t>e utilizamos os valores da chave baixada para nos conectarmos à conta da AWS</w:t>
+      </w:r>
+    </w:p>
+    <w:p>
+      <w:pPr>
+        <w:spacing w:line="240" w:lineRule="auto"/>
+        <w:rPr>
+          <w:rFonts w:ascii="Arial" w:hAnsi="Arial" w:cs="Arial"/>
+          <w:color w:val="000000" w:themeColor="text1"/>
+          <w:sz w:val="18"/>
+          <w:szCs w:val="18"/>
+          <w:lang w:val="pt-BR"/>
+        </w:rPr>
+      </w:pPr>
+      <w:r>
+        <w:rPr>
+          <w:rFonts w:ascii="Arial" w:hAnsi="Arial" w:cs="Arial"/>
+          <w:noProof/>
+          <w:color w:val="000000" w:themeColor="text1"/>
+          <w:sz w:val="18"/>
+          <w:szCs w:val="18"/>
+          <w:lang w:val="pt-BR"/>
+        </w:rPr>
+        <w:drawing>
+          <wp:inline distT="0" distB="0" distL="0" distR="0" wp14:anchorId="01E1981E" wp14:editId="5B4456B3">
+            <wp:extent cx="4632463" cy="1178932"/>
+            <wp:effectExtent l="19050" t="19050" r="15875" b="21590"/>
+            <wp:docPr id="193" name="Imagem 193"/>
+            <wp:cNvGraphicFramePr>
+              <a:graphicFrameLocks xmlns:a="http://schemas.openxmlformats.org/drawingml/2006/main" noChangeAspect="1"/>
+            </wp:cNvGraphicFramePr>
+            <a:graphic xmlns:a="http://schemas.openxmlformats.org/drawingml/2006/main">
+              <a:graphicData uri="http://schemas.openxmlformats.org/drawingml/2006/picture">
+                <pic:pic xmlns:pic="http://schemas.openxmlformats.org/drawingml/2006/picture">
+                  <pic:nvPicPr>
+                    <pic:cNvPr id="0" name="Picture 14"/>
+                    <pic:cNvPicPr>
+                      <a:picLocks noChangeAspect="1" noChangeArrowheads="1"/>
+                    </pic:cNvPicPr>
+                  </pic:nvPicPr>
+                  <pic:blipFill>
+                    <a:blip r:embed="rId37">
+                      <a:extLst>
+                        <a:ext uri="{28A0092B-C50C-407E-A947-70E740481C1C}">
+                          <a14:useLocalDpi xmlns:a14="http://schemas.microsoft.com/office/drawing/2010/main" val="0"/>
+                        </a:ext>
+                      </a:extLst>
+                    </a:blip>
+                    <a:srcRect/>
+                    <a:stretch>
+                      <a:fillRect/>
+                    </a:stretch>
+                  </pic:blipFill>
+                  <pic:spPr bwMode="auto">
+                    <a:xfrm>
+                      <a:off x="0" y="0"/>
+                      <a:ext cx="4668739" cy="1188164"/>
+                    </a:xfrm>
+                    <a:prstGeom prst="rect">
+                      <a:avLst/>
+                    </a:prstGeom>
+                    <a:noFill/>
+                    <a:ln>
+                      <a:solidFill>
+                        <a:schemeClr val="tx1"/>
+                      </a:solidFill>
+                    </a:ln>
+                  </pic:spPr>
+                </pic:pic>
+              </a:graphicData>
+            </a:graphic>
+          </wp:inline>
+        </w:drawing>
+      </w:r>
+    </w:p>
+    <w:p>
+      <w:pPr>
+        <w:spacing w:line="240" w:lineRule="auto"/>
+        <w:rPr>
+          <w:rFonts w:ascii="Arial" w:hAnsi="Arial" w:cs="Arial"/>
+          <w:color w:val="000000" w:themeColor="text1"/>
+          <w:sz w:val="18"/>
+          <w:szCs w:val="18"/>
+          <w:lang w:val="pt-BR"/>
+        </w:rPr>
+      </w:pPr>
+    </w:p>
+    <w:p>
+      <w:pPr>
+        <w:spacing w:line="240" w:lineRule="auto"/>
+        <w:rPr>
+          <w:rFonts w:ascii="Arial" w:hAnsi="Arial" w:cs="Arial"/>
+          <w:b/>
+          <w:bCs/>
+          <w:color w:val="000000" w:themeColor="text1"/>
+          <w:sz w:val="18"/>
+          <w:szCs w:val="18"/>
+          <w:u w:val="single"/>
+          <w:lang w:val="pt-BR"/>
+        </w:rPr>
+      </w:pPr>
+      <w:r>
+        <w:rPr>
+          <w:rFonts w:ascii="Arial" w:hAnsi="Arial" w:cs="Arial"/>
+          <w:color w:val="000000" w:themeColor="text1"/>
+          <w:sz w:val="18"/>
+          <w:szCs w:val="18"/>
+          <w:lang w:val="pt-BR"/>
+        </w:rPr>
+        <w:t xml:space="preserve">Depois, executamos o seguinte comando para nos conectarmos ao </w:t>
+      </w:r>
+      <w:r>
+        <w:rPr>
+          <w:rFonts w:ascii="Arial" w:hAnsi="Arial" w:cs="Arial"/>
+          <w:b/>
+          <w:bCs/>
+          <w:color w:val="000000" w:themeColor="text1"/>
+          <w:sz w:val="18"/>
+          <w:szCs w:val="18"/>
+          <w:u w:val="single"/>
+          <w:lang w:val="pt-BR"/>
+        </w:rPr>
+        <w:t>cluster</w:t>
+      </w:r>
+    </w:p>
+    <w:p>
+      <w:pPr>
+        <w:spacing w:line="240" w:lineRule="auto"/>
+        <w:rPr>
+          <w:rFonts w:ascii="Arial" w:hAnsi="Arial" w:cs="Arial"/>
+          <w:color w:val="000000" w:themeColor="text1"/>
+          <w:sz w:val="18"/>
+          <w:szCs w:val="18"/>
+          <w:u w:val="single"/>
+          <w:lang w:val="pt-BR"/>
+        </w:rPr>
+      </w:pPr>
+      <w:r>
+        <w:rPr>
+          <w:rFonts w:ascii="Arial" w:hAnsi="Arial" w:cs="Arial"/>
+          <w:b/>
+          <w:bCs/>
+          <w:noProof/>
+          <w:color w:val="000000" w:themeColor="text1"/>
+          <w:sz w:val="18"/>
+          <w:szCs w:val="18"/>
+          <w:u w:val="single"/>
+          <w:lang w:val="pt-BR"/>
+        </w:rPr>
+        <w:drawing>
+          <wp:inline distT="0" distB="0" distL="0" distR="0" wp14:anchorId="6CA24394" wp14:editId="4563386A">
+            <wp:extent cx="6424654" cy="986124"/>
+            <wp:effectExtent l="0" t="0" r="0" b="5080"/>
+            <wp:docPr id="194" name="Imagem 194"/>
+            <wp:cNvGraphicFramePr>
+              <a:graphicFrameLocks xmlns:a="http://schemas.openxmlformats.org/drawingml/2006/main" noChangeAspect="1"/>
+            </wp:cNvGraphicFramePr>
+            <a:graphic xmlns:a="http://schemas.openxmlformats.org/drawingml/2006/main">
+              <a:graphicData uri="http://schemas.openxmlformats.org/drawingml/2006/picture">
+                <pic:pic xmlns:pic="http://schemas.openxmlformats.org/drawingml/2006/picture">
+                  <pic:nvPicPr>
+                    <pic:cNvPr id="0" name="Picture 15"/>
+                    <pic:cNvPicPr>
+                      <a:picLocks noChangeAspect="1" noChangeArrowheads="1"/>
+                    </pic:cNvPicPr>
+                  </pic:nvPicPr>
+                  <pic:blipFill>
+                    <a:blip r:embed="rId38">
+                      <a:extLst>
+                        <a:ext uri="{28A0092B-C50C-407E-A947-70E740481C1C}">
+                          <a14:useLocalDpi xmlns:a14="http://schemas.microsoft.com/office/drawing/2010/main" val="0"/>
+                        </a:ext>
+                      </a:extLst>
+                    </a:blip>
+                    <a:srcRect/>
+                    <a:stretch>
+                      <a:fillRect/>
+                    </a:stretch>
+                  </pic:blipFill>
+                  <pic:spPr bwMode="auto">
+                    <a:xfrm>
+                      <a:off x="0" y="0"/>
+                      <a:ext cx="6534904" cy="1003046"/>
+                    </a:xfrm>
+                    <a:prstGeom prst="rect">
+                      <a:avLst/>
+                    </a:prstGeom>
+                    <a:noFill/>
+                    <a:ln>
+                      <a:noFill/>
+                    </a:ln>
+                  </pic:spPr>
+                </pic:pic>
+              </a:graphicData>
+            </a:graphic>
+          </wp:inline>
+        </w:drawing>
+      </w:r>
+    </w:p>
+    <w:p>
+      <w:pPr>
+        <w:spacing w:line="240" w:lineRule="auto"/>
+        <w:rPr>
+          <w:rFonts w:ascii="Arial" w:hAnsi="Arial" w:cs="Arial"/>
+          <w:color w:val="000000" w:themeColor="text1"/>
+          <w:sz w:val="18"/>
+          <w:szCs w:val="18"/>
+          <w:lang w:val="pt-BR"/>
+        </w:rPr>
+      </w:pPr>
+      <w:r>
+        <w:rPr>
+          <w:rFonts w:ascii="Arial" w:hAnsi="Arial" w:cs="Arial"/>
+          <w:color w:val="000000" w:themeColor="text1"/>
+          <w:sz w:val="18"/>
+          <w:szCs w:val="18"/>
+          <w:lang w:val="pt-BR"/>
+        </w:rPr>
+        <w:t xml:space="preserve">Após isso, o arquivo </w:t>
+      </w:r>
+      <w:r>
+        <w:rPr>
+          <w:rFonts w:ascii="Arial" w:hAnsi="Arial" w:cs="Arial"/>
+          <w:b/>
+          <w:bCs/>
+          <w:color w:val="000000" w:themeColor="text1"/>
+          <w:sz w:val="18"/>
+          <w:szCs w:val="18"/>
+          <w:lang w:val="pt-BR"/>
+        </w:rPr>
+        <w:t>config</w:t>
+      </w:r>
+      <w:r>
+        <w:rPr>
+          <w:rFonts w:ascii="Arial" w:hAnsi="Arial" w:cs="Arial"/>
+          <w:color w:val="000000" w:themeColor="text1"/>
+          <w:sz w:val="18"/>
+          <w:szCs w:val="18"/>
+          <w:lang w:val="pt-BR"/>
+        </w:rPr>
+        <w:t>, na pasta .kube, passará a apontar para o cluster da AWS.</w:t>
       </w:r>
     </w:p>
     <w:p>
@@ -22681,6 +25897,18 @@
       <w:u w:val="single"/>
     </w:rPr>
   </w:style>
+  <w:style w:type="character" w:styleId="MenoPendente">
+    <w:name w:val="Unresolved Mention"/>
+    <w:basedOn w:val="Fontepargpadro"/>
+    <w:uiPriority w:val="99"/>
+    <w:semiHidden/>
+    <w:unhideWhenUsed/>
+    <w:rsid w:val="0020424B"/>
+    <w:rPr>
+      <w:color w:val="605E5C"/>
+      <w:shd w:val="clear" w:color="auto" w:fill="E1DFDD"/>
+    </w:rPr>
+  </w:style>
 </w:styles>
 </file>
 

</xml_diff>

<commit_message>
248 - Taking initial notes on worker nodes creation on EKS
</commit_message>
<xml_diff>
--- a/Anotacoes-Kubernetes.docx
+++ b/Anotacoes-Kubernetes.docx
@@ -24266,6 +24266,926 @@
         </w:rPr>
       </w:pPr>
     </w:p>
+    <w:p>
+      <w:pPr>
+        <w:spacing w:line="240" w:lineRule="auto"/>
+        <w:rPr>
+          <w:rFonts w:ascii="Arial" w:hAnsi="Arial" w:cs="Arial"/>
+          <w:color w:val="000000" w:themeColor="text1"/>
+          <w:sz w:val="18"/>
+          <w:szCs w:val="18"/>
+          <w:lang w:val="pt-BR"/>
+        </w:rPr>
+      </w:pPr>
+    </w:p>
+    <w:p>
+      <w:pPr>
+        <w:spacing w:line="240" w:lineRule="auto"/>
+        <w:rPr>
+          <w:rFonts w:ascii="Arial" w:hAnsi="Arial" w:cs="Arial"/>
+          <w:color w:val="000000" w:themeColor="text1"/>
+          <w:sz w:val="18"/>
+          <w:szCs w:val="18"/>
+          <w:lang w:val="pt-BR"/>
+        </w:rPr>
+      </w:pPr>
+    </w:p>
+    <w:p>
+      <w:pPr>
+        <w:spacing w:line="240" w:lineRule="auto"/>
+        <w:rPr>
+          <w:rFonts w:ascii="Arial" w:hAnsi="Arial" w:cs="Arial"/>
+          <w:b/>
+          <w:bCs/>
+          <w:color w:val="000000" w:themeColor="text1"/>
+          <w:sz w:val="18"/>
+          <w:szCs w:val="18"/>
+          <w:lang w:val="pt-BR"/>
+        </w:rPr>
+      </w:pPr>
+      <w:r>
+        <w:rPr>
+          <w:rFonts w:ascii="Arial" w:hAnsi="Arial" w:cs="Arial"/>
+          <w:color w:val="000000" w:themeColor="text1"/>
+          <w:sz w:val="18"/>
+          <w:szCs w:val="18"/>
+          <w:lang w:val="pt-BR"/>
+        </w:rPr>
+        <w:t xml:space="preserve">Com o cluster criado, devemos criar os </w:t>
+      </w:r>
+      <w:r>
+        <w:rPr>
+          <w:rFonts w:ascii="Arial" w:hAnsi="Arial" w:cs="Arial"/>
+          <w:b/>
+          <w:bCs/>
+          <w:color w:val="000000" w:themeColor="text1"/>
+          <w:sz w:val="18"/>
+          <w:szCs w:val="18"/>
+          <w:lang w:val="pt-BR"/>
+        </w:rPr>
+        <w:t>Worker Nodes</w:t>
+      </w:r>
+      <w:r>
+        <w:rPr>
+          <w:rFonts w:ascii="Arial" w:hAnsi="Arial" w:cs="Arial"/>
+          <w:b/>
+          <w:bCs/>
+          <w:color w:val="000000" w:themeColor="text1"/>
+          <w:sz w:val="18"/>
+          <w:szCs w:val="18"/>
+          <w:lang w:val="pt-BR"/>
+        </w:rPr>
+        <w:t xml:space="preserve">. </w:t>
+      </w:r>
+      <w:r>
+        <w:rPr>
+          <w:rFonts w:ascii="Arial" w:hAnsi="Arial" w:cs="Arial"/>
+          <w:color w:val="000000" w:themeColor="text1"/>
+          <w:sz w:val="18"/>
+          <w:szCs w:val="18"/>
+          <w:lang w:val="pt-BR"/>
+        </w:rPr>
+        <w:t>Para</w:t>
+      </w:r>
+      <w:r>
+        <w:rPr>
+          <w:rFonts w:ascii="Arial" w:hAnsi="Arial" w:cs="Arial"/>
+          <w:color w:val="000000" w:themeColor="text1"/>
+          <w:sz w:val="18"/>
+          <w:szCs w:val="18"/>
+          <w:lang w:val="pt-BR"/>
+        </w:rPr>
+        <w:t xml:space="preserve"> tal, clique na aba </w:t>
+      </w:r>
+      <w:r>
+        <w:rPr>
+          <w:rFonts w:ascii="Arial" w:hAnsi="Arial" w:cs="Arial"/>
+          <w:b/>
+          <w:bCs/>
+          <w:color w:val="000000" w:themeColor="text1"/>
+          <w:sz w:val="18"/>
+          <w:szCs w:val="18"/>
+          <w:lang w:val="pt-BR"/>
+        </w:rPr>
+        <w:t>Compute</w:t>
+      </w:r>
+      <w:r>
+        <w:rPr>
+          <w:rFonts w:ascii="Arial" w:hAnsi="Arial" w:cs="Arial"/>
+          <w:b/>
+          <w:bCs/>
+          <w:color w:val="000000" w:themeColor="text1"/>
+          <w:sz w:val="18"/>
+          <w:szCs w:val="18"/>
+          <w:lang w:val="pt-BR"/>
+        </w:rPr>
+        <w:t xml:space="preserve"> </w:t>
+      </w:r>
+      <w:r>
+        <w:rPr>
+          <w:rFonts w:ascii="Arial" w:hAnsi="Arial" w:cs="Arial"/>
+          <w:color w:val="000000" w:themeColor="text1"/>
+          <w:sz w:val="18"/>
+          <w:szCs w:val="18"/>
+          <w:lang w:val="pt-BR"/>
+        </w:rPr>
+        <w:t xml:space="preserve">e </w:t>
+      </w:r>
+      <w:r>
+        <w:rPr>
+          <w:rFonts w:ascii="Arial" w:hAnsi="Arial" w:cs="Arial"/>
+          <w:b/>
+          <w:bCs/>
+          <w:color w:val="000000" w:themeColor="text1"/>
+          <w:sz w:val="18"/>
+          <w:szCs w:val="18"/>
+          <w:lang w:val="pt-BR"/>
+        </w:rPr>
+        <w:t>Add Node Group</w:t>
+      </w:r>
+    </w:p>
+    <w:p>
+      <w:pPr>
+        <w:spacing w:line="240" w:lineRule="auto"/>
+        <w:rPr>
+          <w:rFonts w:ascii="Arial" w:hAnsi="Arial" w:cs="Arial"/>
+          <w:color w:val="000000" w:themeColor="text1"/>
+          <w:sz w:val="18"/>
+          <w:szCs w:val="18"/>
+          <w:lang w:val="pt-BR"/>
+        </w:rPr>
+      </w:pPr>
+      <w:r>
+        <w:rPr>
+          <w:rFonts w:ascii="Arial" w:hAnsi="Arial" w:cs="Arial"/>
+          <w:b/>
+          <w:bCs/>
+          <w:noProof/>
+          <w:color w:val="000000" w:themeColor="text1"/>
+          <w:sz w:val="18"/>
+          <w:szCs w:val="18"/>
+          <w:lang w:val="pt-BR"/>
+        </w:rPr>
+        <w:drawing>
+          <wp:inline distT="0" distB="0" distL="0" distR="0" wp14:anchorId="2904E75D" wp14:editId="0CE7CCBE">
+            <wp:extent cx="8008531" cy="2569670"/>
+            <wp:effectExtent l="19050" t="19050" r="12065" b="21590"/>
+            <wp:docPr id="23" name="Imagem 23"/>
+            <wp:cNvGraphicFramePr>
+              <a:graphicFrameLocks xmlns:a="http://schemas.openxmlformats.org/drawingml/2006/main" noChangeAspect="1"/>
+            </wp:cNvGraphicFramePr>
+            <a:graphic xmlns:a="http://schemas.openxmlformats.org/drawingml/2006/main">
+              <a:graphicData uri="http://schemas.openxmlformats.org/drawingml/2006/picture">
+                <pic:pic xmlns:pic="http://schemas.openxmlformats.org/drawingml/2006/picture">
+                  <pic:nvPicPr>
+                    <pic:cNvPr id="0" name="Picture 1"/>
+                    <pic:cNvPicPr>
+                      <a:picLocks noChangeAspect="1" noChangeArrowheads="1"/>
+                    </pic:cNvPicPr>
+                  </pic:nvPicPr>
+                  <pic:blipFill>
+                    <a:blip r:embed="rId39">
+                      <a:extLst>
+                        <a:ext uri="{28A0092B-C50C-407E-A947-70E740481C1C}">
+                          <a14:useLocalDpi xmlns:a14="http://schemas.microsoft.com/office/drawing/2010/main" val="0"/>
+                        </a:ext>
+                      </a:extLst>
+                    </a:blip>
+                    <a:srcRect/>
+                    <a:stretch>
+                      <a:fillRect/>
+                    </a:stretch>
+                  </pic:blipFill>
+                  <pic:spPr bwMode="auto">
+                    <a:xfrm>
+                      <a:off x="0" y="0"/>
+                      <a:ext cx="8042570" cy="2580592"/>
+                    </a:xfrm>
+                    <a:prstGeom prst="rect">
+                      <a:avLst/>
+                    </a:prstGeom>
+                    <a:noFill/>
+                    <a:ln>
+                      <a:solidFill>
+                        <a:schemeClr val="tx1"/>
+                      </a:solidFill>
+                    </a:ln>
+                  </pic:spPr>
+                </pic:pic>
+              </a:graphicData>
+            </a:graphic>
+          </wp:inline>
+        </w:drawing>
+      </w:r>
+    </w:p>
+    <w:p>
+      <w:pPr>
+        <w:spacing w:line="240" w:lineRule="auto"/>
+        <w:rPr>
+          <w:rFonts w:ascii="Arial" w:hAnsi="Arial" w:cs="Arial"/>
+          <w:color w:val="000000" w:themeColor="text1"/>
+          <w:sz w:val="18"/>
+          <w:szCs w:val="18"/>
+          <w:lang w:val="pt-BR"/>
+        </w:rPr>
+      </w:pPr>
+    </w:p>
+    <w:p>
+      <w:pPr>
+        <w:spacing w:line="240" w:lineRule="auto"/>
+        <w:rPr>
+          <w:rFonts w:ascii="Arial" w:hAnsi="Arial" w:cs="Arial"/>
+          <w:color w:val="000000" w:themeColor="text1"/>
+          <w:sz w:val="18"/>
+          <w:szCs w:val="18"/>
+          <w:lang w:val="pt-BR"/>
+        </w:rPr>
+      </w:pPr>
+    </w:p>
+    <w:p>
+      <w:pPr>
+        <w:spacing w:line="240" w:lineRule="auto"/>
+        <w:rPr>
+          <w:rFonts w:ascii="Arial" w:hAnsi="Arial" w:cs="Arial"/>
+          <w:color w:val="000000" w:themeColor="text1"/>
+          <w:sz w:val="18"/>
+          <w:szCs w:val="18"/>
+          <w:lang w:val="pt-BR"/>
+        </w:rPr>
+      </w:pPr>
+    </w:p>
+    <w:p>
+      <w:pPr>
+        <w:spacing w:line="240" w:lineRule="auto"/>
+        <w:rPr>
+          <w:rFonts w:ascii="Arial" w:hAnsi="Arial" w:cs="Arial"/>
+          <w:color w:val="000000" w:themeColor="text1"/>
+          <w:sz w:val="18"/>
+          <w:szCs w:val="18"/>
+          <w:lang w:val="pt-BR"/>
+        </w:rPr>
+      </w:pPr>
+      <w:r>
+        <w:rPr>
+          <w:rFonts w:ascii="Arial" w:hAnsi="Arial" w:cs="Arial"/>
+          <w:color w:val="000000" w:themeColor="text1"/>
+          <w:sz w:val="18"/>
+          <w:szCs w:val="18"/>
+          <w:lang w:val="pt-BR"/>
+        </w:rPr>
+        <w:t xml:space="preserve">Na tela de criação de um </w:t>
+      </w:r>
+      <w:r>
+        <w:rPr>
+          <w:rFonts w:ascii="Arial" w:hAnsi="Arial" w:cs="Arial"/>
+          <w:b/>
+          <w:bCs/>
+          <w:color w:val="000000" w:themeColor="text1"/>
+          <w:sz w:val="18"/>
+          <w:szCs w:val="18"/>
+          <w:lang w:val="pt-BR"/>
+        </w:rPr>
+        <w:t>Node Group</w:t>
+      </w:r>
+      <w:r>
+        <w:rPr>
+          <w:rFonts w:ascii="Arial" w:hAnsi="Arial" w:cs="Arial"/>
+          <w:color w:val="000000" w:themeColor="text1"/>
+          <w:sz w:val="18"/>
+          <w:szCs w:val="18"/>
+          <w:lang w:val="pt-BR"/>
+        </w:rPr>
+        <w:t xml:space="preserve">, nomeamos o serviço e criamos um </w:t>
+      </w:r>
+      <w:r>
+        <w:rPr>
+          <w:rFonts w:ascii="Arial" w:hAnsi="Arial" w:cs="Arial"/>
+          <w:b/>
+          <w:bCs/>
+          <w:color w:val="000000" w:themeColor="text1"/>
+          <w:sz w:val="18"/>
+          <w:szCs w:val="18"/>
+          <w:lang w:val="pt-BR"/>
+        </w:rPr>
+        <w:t>IAM Role</w:t>
+      </w:r>
+      <w:r>
+        <w:rPr>
+          <w:rFonts w:ascii="Arial" w:hAnsi="Arial" w:cs="Arial"/>
+          <w:color w:val="000000" w:themeColor="text1"/>
+          <w:sz w:val="18"/>
+          <w:szCs w:val="18"/>
+          <w:lang w:val="pt-BR"/>
+        </w:rPr>
+        <w:t xml:space="preserve"> para ele</w:t>
+      </w:r>
+      <w:r>
+        <w:rPr>
+          <w:rFonts w:ascii="Arial" w:hAnsi="Arial" w:cs="Arial"/>
+          <w:color w:val="000000" w:themeColor="text1"/>
+          <w:sz w:val="18"/>
+          <w:szCs w:val="18"/>
+          <w:lang w:val="pt-BR"/>
+        </w:rPr>
+        <w:t xml:space="preserve"> no </w:t>
+      </w:r>
+      <w:r>
+        <w:rPr>
+          <w:rFonts w:ascii="Arial" w:hAnsi="Arial" w:cs="Arial"/>
+          <w:b/>
+          <w:bCs/>
+          <w:color w:val="000000" w:themeColor="text1"/>
+          <w:sz w:val="18"/>
+          <w:szCs w:val="18"/>
+          <w:lang w:val="pt-BR"/>
+        </w:rPr>
+        <w:t>IAM console</w:t>
+      </w:r>
+      <w:r>
+        <w:rPr>
+          <w:rFonts w:ascii="Arial" w:hAnsi="Arial" w:cs="Arial"/>
+          <w:color w:val="000000" w:themeColor="text1"/>
+          <w:sz w:val="18"/>
+          <w:szCs w:val="18"/>
+          <w:lang w:val="pt-BR"/>
+        </w:rPr>
+        <w:t xml:space="preserve"> </w:t>
+      </w:r>
+      <w:r>
+        <w:rPr>
+          <w:rFonts w:ascii="Arial" w:hAnsi="Arial" w:cs="Arial"/>
+          <w:b/>
+          <w:bCs/>
+          <w:color w:val="0070C0"/>
+          <w:sz w:val="18"/>
+          <w:szCs w:val="18"/>
+          <w:lang w:val="pt-BR"/>
+        </w:rPr>
+        <w:t>(destacado em azul na imagem)</w:t>
+      </w:r>
+    </w:p>
+    <w:p>
+      <w:pPr>
+        <w:spacing w:line="240" w:lineRule="auto"/>
+        <w:rPr>
+          <w:rFonts w:ascii="Arial" w:hAnsi="Arial" w:cs="Arial"/>
+          <w:color w:val="000000" w:themeColor="text1"/>
+          <w:sz w:val="18"/>
+          <w:szCs w:val="18"/>
+          <w:lang w:val="pt-BR"/>
+        </w:rPr>
+      </w:pPr>
+      <w:r>
+        <w:rPr>
+          <w:rFonts w:ascii="Arial" w:hAnsi="Arial" w:cs="Arial"/>
+          <w:noProof/>
+          <w:color w:val="000000" w:themeColor="text1"/>
+          <w:sz w:val="18"/>
+          <w:szCs w:val="18"/>
+          <w:lang w:val="pt-BR"/>
+        </w:rPr>
+        <w:drawing>
+          <wp:inline distT="0" distB="0" distL="0" distR="0" wp14:anchorId="42FBD02F" wp14:editId="18C546E6">
+            <wp:extent cx="6177280" cy="2296795"/>
+            <wp:effectExtent l="19050" t="19050" r="13970" b="27305"/>
+            <wp:docPr id="31" name="Imagem 31"/>
+            <wp:cNvGraphicFramePr>
+              <a:graphicFrameLocks xmlns:a="http://schemas.openxmlformats.org/drawingml/2006/main" noChangeAspect="1"/>
+            </wp:cNvGraphicFramePr>
+            <a:graphic xmlns:a="http://schemas.openxmlformats.org/drawingml/2006/main">
+              <a:graphicData uri="http://schemas.openxmlformats.org/drawingml/2006/picture">
+                <pic:pic xmlns:pic="http://schemas.openxmlformats.org/drawingml/2006/picture">
+                  <pic:nvPicPr>
+                    <pic:cNvPr id="0" name="Picture 2"/>
+                    <pic:cNvPicPr>
+                      <a:picLocks noChangeAspect="1" noChangeArrowheads="1"/>
+                    </pic:cNvPicPr>
+                  </pic:nvPicPr>
+                  <pic:blipFill>
+                    <a:blip r:embed="rId40">
+                      <a:extLst>
+                        <a:ext uri="{28A0092B-C50C-407E-A947-70E740481C1C}">
+                          <a14:useLocalDpi xmlns:a14="http://schemas.microsoft.com/office/drawing/2010/main" val="0"/>
+                        </a:ext>
+                      </a:extLst>
+                    </a:blip>
+                    <a:srcRect/>
+                    <a:stretch>
+                      <a:fillRect/>
+                    </a:stretch>
+                  </pic:blipFill>
+                  <pic:spPr bwMode="auto">
+                    <a:xfrm>
+                      <a:off x="0" y="0"/>
+                      <a:ext cx="6177280" cy="2296795"/>
+                    </a:xfrm>
+                    <a:prstGeom prst="rect">
+                      <a:avLst/>
+                    </a:prstGeom>
+                    <a:noFill/>
+                    <a:ln>
+                      <a:solidFill>
+                        <a:schemeClr val="tx1"/>
+                      </a:solidFill>
+                    </a:ln>
+                  </pic:spPr>
+                </pic:pic>
+              </a:graphicData>
+            </a:graphic>
+          </wp:inline>
+        </w:drawing>
+      </w:r>
+    </w:p>
+    <w:p>
+      <w:pPr>
+        <w:spacing w:line="240" w:lineRule="auto"/>
+        <w:rPr>
+          <w:rFonts w:ascii="Arial" w:hAnsi="Arial" w:cs="Arial"/>
+          <w:color w:val="000000" w:themeColor="text1"/>
+          <w:sz w:val="18"/>
+          <w:szCs w:val="18"/>
+          <w:lang w:val="pt-BR"/>
+        </w:rPr>
+      </w:pPr>
+    </w:p>
+    <w:p>
+      <w:pPr>
+        <w:spacing w:line="240" w:lineRule="auto"/>
+        <w:rPr>
+          <w:rFonts w:ascii="Arial" w:hAnsi="Arial" w:cs="Arial"/>
+          <w:color w:val="000000" w:themeColor="text1"/>
+          <w:sz w:val="18"/>
+          <w:szCs w:val="18"/>
+          <w:lang w:val="pt-BR"/>
+        </w:rPr>
+      </w:pPr>
+    </w:p>
+    <w:p>
+      <w:pPr>
+        <w:spacing w:line="240" w:lineRule="auto"/>
+        <w:rPr>
+          <w:rFonts w:ascii="Arial" w:hAnsi="Arial" w:cs="Arial"/>
+          <w:color w:val="000000" w:themeColor="text1"/>
+          <w:sz w:val="18"/>
+          <w:szCs w:val="18"/>
+          <w:lang w:val="pt-BR"/>
+        </w:rPr>
+      </w:pPr>
+    </w:p>
+    <w:p>
+      <w:pPr>
+        <w:spacing w:line="240" w:lineRule="auto"/>
+        <w:rPr>
+          <w:rFonts w:ascii="Arial" w:hAnsi="Arial" w:cs="Arial"/>
+          <w:color w:val="000000" w:themeColor="text1"/>
+          <w:sz w:val="18"/>
+          <w:szCs w:val="18"/>
+          <w:u w:val="single"/>
+          <w:lang w:val="pt-BR"/>
+        </w:rPr>
+      </w:pPr>
+      <w:r>
+        <w:rPr>
+          <w:rFonts w:ascii="Arial" w:hAnsi="Arial" w:cs="Arial"/>
+          <w:color w:val="000000" w:themeColor="text1"/>
+          <w:sz w:val="18"/>
+          <w:szCs w:val="18"/>
+          <w:lang w:val="pt-BR"/>
+        </w:rPr>
+        <w:t xml:space="preserve">Após clicar em </w:t>
+      </w:r>
+      <w:r>
+        <w:rPr>
+          <w:rFonts w:ascii="Arial" w:hAnsi="Arial" w:cs="Arial"/>
+          <w:b/>
+          <w:bCs/>
+          <w:color w:val="000000" w:themeColor="text1"/>
+          <w:sz w:val="18"/>
+          <w:szCs w:val="18"/>
+          <w:lang w:val="pt-BR"/>
+        </w:rPr>
+        <w:t>Create role</w:t>
+      </w:r>
+      <w:r>
+        <w:rPr>
+          <w:rFonts w:ascii="Arial" w:hAnsi="Arial" w:cs="Arial"/>
+          <w:color w:val="000000" w:themeColor="text1"/>
+          <w:sz w:val="18"/>
+          <w:szCs w:val="18"/>
+          <w:lang w:val="pt-BR"/>
+        </w:rPr>
+        <w:t xml:space="preserve"> no IAM Console, selecionamos </w:t>
+      </w:r>
+      <w:r>
+        <w:rPr>
+          <w:rFonts w:ascii="Arial" w:hAnsi="Arial" w:cs="Arial"/>
+          <w:b/>
+          <w:bCs/>
+          <w:color w:val="000000" w:themeColor="text1"/>
+          <w:sz w:val="18"/>
+          <w:szCs w:val="18"/>
+          <w:u w:val="single"/>
+          <w:lang w:val="pt-BR"/>
+        </w:rPr>
+        <w:t>AWS Service -&gt; EC2</w:t>
+      </w:r>
+      <w:r>
+        <w:rPr>
+          <w:rFonts w:ascii="Arial" w:hAnsi="Arial" w:cs="Arial"/>
+          <w:b/>
+          <w:bCs/>
+          <w:color w:val="000000" w:themeColor="text1"/>
+          <w:sz w:val="18"/>
+          <w:szCs w:val="18"/>
+          <w:u w:val="single"/>
+          <w:lang w:val="pt-BR"/>
+        </w:rPr>
+        <w:t xml:space="preserve"> -&gt; Next: permissions</w:t>
+      </w:r>
+      <w:r>
+        <w:rPr>
+          <w:rFonts w:ascii="Arial" w:hAnsi="Arial" w:cs="Arial"/>
+          <w:color w:val="000000" w:themeColor="text1"/>
+          <w:sz w:val="18"/>
+          <w:szCs w:val="18"/>
+          <w:lang w:val="pt-BR"/>
+        </w:rPr>
+        <w:t>.</w:t>
+      </w:r>
+      <w:r>
+        <w:rPr>
+          <w:rFonts w:ascii="Arial" w:hAnsi="Arial" w:cs="Arial"/>
+          <w:color w:val="000000" w:themeColor="text1"/>
+          <w:sz w:val="18"/>
+          <w:szCs w:val="18"/>
+          <w:lang w:val="pt-BR"/>
+        </w:rPr>
+        <w:t xml:space="preserve"> Selecionamos EC2 porque </w:t>
+      </w:r>
+      <w:r>
+        <w:rPr>
+          <w:rFonts w:ascii="Arial" w:hAnsi="Arial" w:cs="Arial"/>
+          <w:color w:val="000000" w:themeColor="text1"/>
+          <w:sz w:val="18"/>
+          <w:szCs w:val="18"/>
+          <w:u w:val="single"/>
+          <w:lang w:val="pt-BR"/>
+        </w:rPr>
+        <w:t>cada Worker node é uma instância EC2</w:t>
+      </w:r>
+      <w:r>
+        <w:rPr>
+          <w:rFonts w:ascii="Arial" w:hAnsi="Arial" w:cs="Arial"/>
+          <w:color w:val="000000" w:themeColor="text1"/>
+          <w:sz w:val="18"/>
+          <w:szCs w:val="18"/>
+          <w:u w:val="single"/>
+          <w:lang w:val="pt-BR"/>
+        </w:rPr>
+        <w:t>.</w:t>
+      </w:r>
+    </w:p>
+    <w:p>
+      <w:pPr>
+        <w:spacing w:line="240" w:lineRule="auto"/>
+        <w:rPr>
+          <w:rFonts w:ascii="Arial" w:hAnsi="Arial" w:cs="Arial"/>
+          <w:color w:val="000000" w:themeColor="text1"/>
+          <w:sz w:val="18"/>
+          <w:szCs w:val="18"/>
+          <w:u w:val="single"/>
+          <w:lang w:val="pt-BR"/>
+        </w:rPr>
+      </w:pPr>
+    </w:p>
+    <w:p>
+      <w:pPr>
+        <w:spacing w:line="240" w:lineRule="auto"/>
+        <w:rPr>
+          <w:rFonts w:ascii="Arial" w:hAnsi="Arial" w:cs="Arial"/>
+          <w:b/>
+          <w:bCs/>
+          <w:color w:val="000000" w:themeColor="text1"/>
+          <w:sz w:val="18"/>
+          <w:szCs w:val="18"/>
+          <w:lang w:val="pt-BR"/>
+        </w:rPr>
+      </w:pPr>
+      <w:r>
+        <w:rPr>
+          <w:rFonts w:ascii="Arial" w:hAnsi="Arial" w:cs="Arial"/>
+          <w:color w:val="000000" w:themeColor="text1"/>
+          <w:sz w:val="18"/>
+          <w:szCs w:val="18"/>
+          <w:lang w:val="pt-BR"/>
+        </w:rPr>
+        <w:t xml:space="preserve">Na tela de </w:t>
+      </w:r>
+      <w:r>
+        <w:rPr>
+          <w:rFonts w:ascii="Arial" w:hAnsi="Arial" w:cs="Arial"/>
+          <w:b/>
+          <w:bCs/>
+          <w:color w:val="000000" w:themeColor="text1"/>
+          <w:sz w:val="18"/>
+          <w:szCs w:val="18"/>
+          <w:lang w:val="pt-BR"/>
+        </w:rPr>
+        <w:t>Policies</w:t>
+      </w:r>
+      <w:r>
+        <w:rPr>
+          <w:rFonts w:ascii="Arial" w:hAnsi="Arial" w:cs="Arial"/>
+          <w:color w:val="000000" w:themeColor="text1"/>
+          <w:sz w:val="18"/>
+          <w:szCs w:val="18"/>
+          <w:lang w:val="pt-BR"/>
+        </w:rPr>
+        <w:t>,</w:t>
+      </w:r>
+      <w:r>
+        <w:rPr>
+          <w:rFonts w:ascii="Arial" w:hAnsi="Arial" w:cs="Arial"/>
+          <w:color w:val="000000" w:themeColor="text1"/>
+          <w:sz w:val="18"/>
+          <w:szCs w:val="18"/>
+          <w:lang w:val="pt-BR"/>
+        </w:rPr>
+        <w:t xml:space="preserve"> selecionamos as seguintes policies, nomeamos a nossa role e clicamos em </w:t>
+      </w:r>
+      <w:r>
+        <w:rPr>
+          <w:rFonts w:ascii="Arial" w:hAnsi="Arial" w:cs="Arial"/>
+          <w:b/>
+          <w:bCs/>
+          <w:color w:val="000000" w:themeColor="text1"/>
+          <w:sz w:val="18"/>
+          <w:szCs w:val="18"/>
+          <w:lang w:val="pt-BR"/>
+        </w:rPr>
+        <w:t>Create role</w:t>
+      </w:r>
+    </w:p>
+    <w:p>
+      <w:pPr>
+        <w:spacing w:line="240" w:lineRule="auto"/>
+        <w:rPr>
+          <w:rFonts w:ascii="Arial" w:hAnsi="Arial" w:cs="Arial"/>
+          <w:color w:val="000000" w:themeColor="text1"/>
+          <w:sz w:val="18"/>
+          <w:szCs w:val="18"/>
+          <w:lang w:val="pt-BR"/>
+        </w:rPr>
+      </w:pPr>
+      <w:r>
+        <w:rPr>
+          <w:rFonts w:ascii="Arial" w:hAnsi="Arial" w:cs="Arial"/>
+          <w:b/>
+          <w:bCs/>
+          <w:noProof/>
+          <w:color w:val="000000" w:themeColor="text1"/>
+          <w:sz w:val="18"/>
+          <w:szCs w:val="18"/>
+          <w:lang w:val="pt-BR"/>
+        </w:rPr>
+        <w:drawing>
+          <wp:inline distT="0" distB="0" distL="0" distR="0" wp14:anchorId="1333D7A9" wp14:editId="63E03859">
+            <wp:extent cx="6539230" cy="3753485"/>
+            <wp:effectExtent l="19050" t="19050" r="13970" b="18415"/>
+            <wp:docPr id="195" name="Imagem 195"/>
+            <wp:cNvGraphicFramePr>
+              <a:graphicFrameLocks xmlns:a="http://schemas.openxmlformats.org/drawingml/2006/main" noChangeAspect="1"/>
+            </wp:cNvGraphicFramePr>
+            <a:graphic xmlns:a="http://schemas.openxmlformats.org/drawingml/2006/main">
+              <a:graphicData uri="http://schemas.openxmlformats.org/drawingml/2006/picture">
+                <pic:pic xmlns:pic="http://schemas.openxmlformats.org/drawingml/2006/picture">
+                  <pic:nvPicPr>
+                    <pic:cNvPr id="0" name="Picture 3"/>
+                    <pic:cNvPicPr>
+                      <a:picLocks noChangeAspect="1" noChangeArrowheads="1"/>
+                    </pic:cNvPicPr>
+                  </pic:nvPicPr>
+                  <pic:blipFill>
+                    <a:blip r:embed="rId41">
+                      <a:extLst>
+                        <a:ext uri="{28A0092B-C50C-407E-A947-70E740481C1C}">
+                          <a14:useLocalDpi xmlns:a14="http://schemas.microsoft.com/office/drawing/2010/main" val="0"/>
+                        </a:ext>
+                      </a:extLst>
+                    </a:blip>
+                    <a:srcRect/>
+                    <a:stretch>
+                      <a:fillRect/>
+                    </a:stretch>
+                  </pic:blipFill>
+                  <pic:spPr bwMode="auto">
+                    <a:xfrm>
+                      <a:off x="0" y="0"/>
+                      <a:ext cx="6539230" cy="3753485"/>
+                    </a:xfrm>
+                    <a:prstGeom prst="rect">
+                      <a:avLst/>
+                    </a:prstGeom>
+                    <a:noFill/>
+                    <a:ln>
+                      <a:solidFill>
+                        <a:schemeClr val="tx1"/>
+                      </a:solidFill>
+                    </a:ln>
+                  </pic:spPr>
+                </pic:pic>
+              </a:graphicData>
+            </a:graphic>
+          </wp:inline>
+        </w:drawing>
+      </w:r>
+    </w:p>
+    <w:p>
+      <w:pPr>
+        <w:spacing w:line="240" w:lineRule="auto"/>
+        <w:rPr>
+          <w:rFonts w:ascii="Arial" w:hAnsi="Arial" w:cs="Arial"/>
+          <w:color w:val="000000" w:themeColor="text1"/>
+          <w:sz w:val="18"/>
+          <w:szCs w:val="18"/>
+          <w:lang w:val="pt-BR"/>
+        </w:rPr>
+      </w:pPr>
+    </w:p>
+    <w:p>
+      <w:pPr>
+        <w:spacing w:line="240" w:lineRule="auto"/>
+        <w:rPr>
+          <w:rFonts w:ascii="Arial" w:hAnsi="Arial" w:cs="Arial"/>
+          <w:color w:val="000000" w:themeColor="text1"/>
+          <w:sz w:val="18"/>
+          <w:szCs w:val="18"/>
+          <w:lang w:val="pt-BR"/>
+        </w:rPr>
+      </w:pPr>
+    </w:p>
+    <w:p>
+      <w:pPr>
+        <w:spacing w:line="240" w:lineRule="auto"/>
+        <w:rPr>
+          <w:rFonts w:ascii="Arial" w:hAnsi="Arial" w:cs="Arial"/>
+          <w:color w:val="000000" w:themeColor="text1"/>
+          <w:sz w:val="18"/>
+          <w:szCs w:val="18"/>
+          <w:lang w:val="pt-BR"/>
+        </w:rPr>
+      </w:pPr>
+    </w:p>
+    <w:p>
+      <w:pPr>
+        <w:spacing w:line="240" w:lineRule="auto"/>
+        <w:rPr>
+          <w:rFonts w:ascii="Arial" w:hAnsi="Arial" w:cs="Arial"/>
+          <w:color w:val="000000" w:themeColor="text1"/>
+          <w:sz w:val="18"/>
+          <w:szCs w:val="18"/>
+          <w:lang w:val="pt-BR"/>
+        </w:rPr>
+      </w:pPr>
+      <w:r>
+        <w:rPr>
+          <w:rFonts w:ascii="Arial" w:hAnsi="Arial" w:cs="Arial"/>
+          <w:color w:val="000000" w:themeColor="text1"/>
+          <w:sz w:val="18"/>
+          <w:szCs w:val="18"/>
+          <w:lang w:val="pt-BR"/>
+        </w:rPr>
+        <w:t xml:space="preserve">Retornamos a tela de criação de </w:t>
+      </w:r>
+      <w:r>
+        <w:rPr>
+          <w:rFonts w:ascii="Arial" w:hAnsi="Arial" w:cs="Arial"/>
+          <w:b/>
+          <w:bCs/>
+          <w:color w:val="000000" w:themeColor="text1"/>
+          <w:sz w:val="18"/>
+          <w:szCs w:val="18"/>
+          <w:lang w:val="pt-BR"/>
+        </w:rPr>
+        <w:t>Worker Nodes</w:t>
+      </w:r>
+      <w:r>
+        <w:rPr>
+          <w:rFonts w:ascii="Arial" w:hAnsi="Arial" w:cs="Arial"/>
+          <w:color w:val="000000" w:themeColor="text1"/>
+          <w:sz w:val="18"/>
+          <w:szCs w:val="18"/>
+          <w:lang w:val="pt-BR"/>
+        </w:rPr>
+        <w:t xml:space="preserve"> e selecionamos a role criada</w:t>
+      </w:r>
+    </w:p>
+    <w:p>
+      <w:pPr>
+        <w:spacing w:line="240" w:lineRule="auto"/>
+        <w:rPr>
+          <w:rFonts w:ascii="Arial" w:hAnsi="Arial" w:cs="Arial"/>
+          <w:color w:val="000000" w:themeColor="text1"/>
+          <w:sz w:val="18"/>
+          <w:szCs w:val="18"/>
+          <w:lang w:val="pt-BR"/>
+        </w:rPr>
+      </w:pPr>
+      <w:r>
+        <w:rPr>
+          <w:rFonts w:ascii="Arial" w:hAnsi="Arial" w:cs="Arial"/>
+          <w:noProof/>
+          <w:color w:val="000000" w:themeColor="text1"/>
+          <w:sz w:val="18"/>
+          <w:szCs w:val="18"/>
+          <w:lang w:val="pt-BR"/>
+        </w:rPr>
+        <w:drawing>
+          <wp:inline distT="0" distB="0" distL="0" distR="0" wp14:anchorId="0BCC0458" wp14:editId="534E15F5">
+            <wp:extent cx="6283960" cy="3157855"/>
+            <wp:effectExtent l="19050" t="19050" r="21590" b="23495"/>
+            <wp:docPr id="196" name="Imagem 196"/>
+            <wp:cNvGraphicFramePr>
+              <a:graphicFrameLocks xmlns:a="http://schemas.openxmlformats.org/drawingml/2006/main" noChangeAspect="1"/>
+            </wp:cNvGraphicFramePr>
+            <a:graphic xmlns:a="http://schemas.openxmlformats.org/drawingml/2006/main">
+              <a:graphicData uri="http://schemas.openxmlformats.org/drawingml/2006/picture">
+                <pic:pic xmlns:pic="http://schemas.openxmlformats.org/drawingml/2006/picture">
+                  <pic:nvPicPr>
+                    <pic:cNvPr id="0" name="Picture 4"/>
+                    <pic:cNvPicPr>
+                      <a:picLocks noChangeAspect="1" noChangeArrowheads="1"/>
+                    </pic:cNvPicPr>
+                  </pic:nvPicPr>
+                  <pic:blipFill>
+                    <a:blip r:embed="rId42">
+                      <a:extLst>
+                        <a:ext uri="{28A0092B-C50C-407E-A947-70E740481C1C}">
+                          <a14:useLocalDpi xmlns:a14="http://schemas.microsoft.com/office/drawing/2010/main" val="0"/>
+                        </a:ext>
+                      </a:extLst>
+                    </a:blip>
+                    <a:srcRect/>
+                    <a:stretch>
+                      <a:fillRect/>
+                    </a:stretch>
+                  </pic:blipFill>
+                  <pic:spPr bwMode="auto">
+                    <a:xfrm>
+                      <a:off x="0" y="0"/>
+                      <a:ext cx="6283960" cy="3157855"/>
+                    </a:xfrm>
+                    <a:prstGeom prst="rect">
+                      <a:avLst/>
+                    </a:prstGeom>
+                    <a:noFill/>
+                    <a:ln>
+                      <a:solidFill>
+                        <a:schemeClr val="tx1"/>
+                      </a:solidFill>
+                    </a:ln>
+                  </pic:spPr>
+                </pic:pic>
+              </a:graphicData>
+            </a:graphic>
+          </wp:inline>
+        </w:drawing>
+      </w:r>
+      <w:r>
+        <w:rPr>
+          <w:rFonts w:ascii="Arial" w:hAnsi="Arial" w:cs="Arial"/>
+          <w:color w:val="000000" w:themeColor="text1"/>
+          <w:sz w:val="18"/>
+          <w:szCs w:val="18"/>
+          <w:lang w:val="pt-BR"/>
+        </w:rPr>
+        <w:t xml:space="preserve"> </w:t>
+      </w:r>
+    </w:p>
+    <w:p>
+      <w:pPr>
+        <w:spacing w:line="240" w:lineRule="auto"/>
+        <w:rPr>
+          <w:rFonts w:ascii="Arial" w:hAnsi="Arial" w:cs="Arial"/>
+          <w:color w:val="000000" w:themeColor="text1"/>
+          <w:sz w:val="18"/>
+          <w:szCs w:val="18"/>
+          <w:lang w:val="pt-BR"/>
+        </w:rPr>
+      </w:pPr>
+    </w:p>
+    <w:p>
+      <w:pPr>
+        <w:spacing w:line="240" w:lineRule="auto"/>
+        <w:rPr>
+          <w:rFonts w:ascii="Arial" w:hAnsi="Arial" w:cs="Arial"/>
+          <w:color w:val="000000" w:themeColor="text1"/>
+          <w:sz w:val="18"/>
+          <w:szCs w:val="18"/>
+          <w:lang w:val="pt-BR"/>
+        </w:rPr>
+      </w:pPr>
+    </w:p>
     <w:sectPr>
       <w:pgSz w:w="12240" w:h="15840"/>
       <w:pgMar w:top="1440" w:right="1440" w:bottom="1440" w:left="1440" w:header="720" w:footer="720" w:gutter="0"/>

</xml_diff>

<commit_message>
248 - Taking notes on how to create worker nodes
</commit_message>
<xml_diff>
--- a/Anotacoes-Kubernetes.docx
+++ b/Anotacoes-Kubernetes.docx
@@ -25077,7 +25077,27 @@
           <w:szCs w:val="18"/>
           <w:lang w:val="pt-BR"/>
         </w:rPr>
-        <w:t xml:space="preserve"> e selecionamos a role criada</w:t>
+        <w:t>,</w:t>
+      </w:r>
+      <w:r>
+        <w:rPr>
+          <w:rFonts w:ascii="Arial" w:hAnsi="Arial" w:cs="Arial"/>
+          <w:color w:val="000000" w:themeColor="text1"/>
+          <w:sz w:val="18"/>
+          <w:szCs w:val="18"/>
+          <w:lang w:val="pt-BR"/>
+        </w:rPr>
+        <w:t xml:space="preserve"> selecionamos a role criada</w:t>
+      </w:r>
+      <w:r>
+        <w:rPr>
+          <w:rFonts w:ascii="Arial" w:hAnsi="Arial" w:cs="Arial"/>
+          <w:color w:val="000000" w:themeColor="text1"/>
+          <w:sz w:val="18"/>
+          <w:szCs w:val="18"/>
+          <w:lang w:val="pt-BR"/>
+        </w:rPr>
+        <w:t xml:space="preserve"> e vamos para a próxima tela</w:t>
       </w:r>
     </w:p>
     <w:p>
@@ -25161,6 +25181,663 @@
         </w:rPr>
         <w:t xml:space="preserve"> </w:t>
       </w:r>
+    </w:p>
+    <w:p>
+      <w:pPr>
+        <w:spacing w:line="240" w:lineRule="auto"/>
+        <w:rPr>
+          <w:rFonts w:ascii="Arial" w:hAnsi="Arial" w:cs="Arial"/>
+          <w:color w:val="000000" w:themeColor="text1"/>
+          <w:sz w:val="18"/>
+          <w:szCs w:val="18"/>
+          <w:lang w:val="pt-BR"/>
+        </w:rPr>
+      </w:pPr>
+    </w:p>
+    <w:p>
+      <w:pPr>
+        <w:spacing w:line="240" w:lineRule="auto"/>
+        <w:rPr>
+          <w:rFonts w:ascii="Arial" w:hAnsi="Arial" w:cs="Arial"/>
+          <w:color w:val="000000" w:themeColor="text1"/>
+          <w:sz w:val="18"/>
+          <w:szCs w:val="18"/>
+          <w:lang w:val="pt-BR"/>
+        </w:rPr>
+      </w:pPr>
+    </w:p>
+    <w:p>
+      <w:pPr>
+        <w:spacing w:line="240" w:lineRule="auto"/>
+        <w:rPr>
+          <w:rFonts w:ascii="Arial" w:hAnsi="Arial" w:cs="Arial"/>
+          <w:color w:val="000000" w:themeColor="text1"/>
+          <w:sz w:val="18"/>
+          <w:szCs w:val="18"/>
+          <w:lang w:val="pt-BR"/>
+        </w:rPr>
+      </w:pPr>
+    </w:p>
+    <w:p>
+      <w:pPr>
+        <w:spacing w:line="240" w:lineRule="auto"/>
+        <w:rPr>
+          <w:rFonts w:ascii="Arial" w:hAnsi="Arial" w:cs="Arial"/>
+          <w:color w:val="000000" w:themeColor="text1"/>
+          <w:sz w:val="18"/>
+          <w:szCs w:val="18"/>
+          <w:lang w:val="pt-BR"/>
+        </w:rPr>
+      </w:pPr>
+      <w:r>
+        <w:rPr>
+          <w:rFonts w:ascii="Arial" w:hAnsi="Arial" w:cs="Arial"/>
+          <w:color w:val="000000" w:themeColor="text1"/>
+          <w:sz w:val="18"/>
+          <w:szCs w:val="18"/>
+          <w:lang w:val="pt-BR"/>
+        </w:rPr>
+        <w:t xml:space="preserve">Já na tela de </w:t>
+      </w:r>
+      <w:r>
+        <w:rPr>
+          <w:rFonts w:ascii="Arial" w:hAnsi="Arial" w:cs="Arial"/>
+          <w:b/>
+          <w:bCs/>
+          <w:color w:val="000000" w:themeColor="text1"/>
+          <w:sz w:val="18"/>
+          <w:szCs w:val="18"/>
+          <w:lang w:val="pt-BR"/>
+        </w:rPr>
+        <w:t>Set compute and scaling configuration</w:t>
+      </w:r>
+      <w:r>
+        <w:rPr>
+          <w:rFonts w:ascii="Arial" w:hAnsi="Arial" w:cs="Arial"/>
+          <w:b/>
+          <w:bCs/>
+          <w:color w:val="000000" w:themeColor="text1"/>
+          <w:sz w:val="18"/>
+          <w:szCs w:val="18"/>
+          <w:lang w:val="pt-BR"/>
+        </w:rPr>
+        <w:t xml:space="preserve">, </w:t>
+      </w:r>
+      <w:r>
+        <w:rPr>
+          <w:rFonts w:ascii="Arial" w:hAnsi="Arial" w:cs="Arial"/>
+          <w:color w:val="000000" w:themeColor="text1"/>
+          <w:sz w:val="18"/>
+          <w:szCs w:val="18"/>
+          <w:lang w:val="pt-BR"/>
+        </w:rPr>
+        <w:t>selecion</w:t>
+      </w:r>
+      <w:r>
+        <w:rPr>
+          <w:rFonts w:ascii="Arial" w:hAnsi="Arial" w:cs="Arial"/>
+          <w:color w:val="000000" w:themeColor="text1"/>
+          <w:sz w:val="18"/>
+          <w:szCs w:val="18"/>
+          <w:lang w:val="pt-BR"/>
+        </w:rPr>
+        <w:t>ar as configurações abaixo, deixar o resto no padrão</w:t>
+      </w:r>
+      <w:r>
+        <w:rPr>
+          <w:rFonts w:ascii="Arial" w:hAnsi="Arial" w:cs="Arial"/>
+          <w:color w:val="000000" w:themeColor="text1"/>
+          <w:sz w:val="18"/>
+          <w:szCs w:val="18"/>
+          <w:lang w:val="pt-BR"/>
+        </w:rPr>
+        <w:t xml:space="preserve"> (2 worker nodes criados)</w:t>
+      </w:r>
+      <w:r>
+        <w:rPr>
+          <w:rFonts w:ascii="Arial" w:hAnsi="Arial" w:cs="Arial"/>
+          <w:color w:val="000000" w:themeColor="text1"/>
+          <w:sz w:val="18"/>
+          <w:szCs w:val="18"/>
+          <w:lang w:val="pt-BR"/>
+        </w:rPr>
+        <w:t>, e ir para a próxima tela</w:t>
+      </w:r>
+      <w:r>
+        <w:rPr>
+          <w:rFonts w:ascii="Arial" w:hAnsi="Arial" w:cs="Arial"/>
+          <w:noProof/>
+          <w:color w:val="000000" w:themeColor="text1"/>
+          <w:sz w:val="18"/>
+          <w:szCs w:val="18"/>
+          <w:lang w:val="pt-BR"/>
+        </w:rPr>
+        <w:drawing>
+          <wp:inline distT="0" distB="0" distL="0" distR="0" wp14:anchorId="50A1491B" wp14:editId="735CD3A8">
+            <wp:extent cx="7751445" cy="2839085"/>
+            <wp:effectExtent l="19050" t="19050" r="20955" b="18415"/>
+            <wp:docPr id="201" name="Imagem 201"/>
+            <wp:cNvGraphicFramePr>
+              <a:graphicFrameLocks xmlns:a="http://schemas.openxmlformats.org/drawingml/2006/main" noChangeAspect="1"/>
+            </wp:cNvGraphicFramePr>
+            <a:graphic xmlns:a="http://schemas.openxmlformats.org/drawingml/2006/main">
+              <a:graphicData uri="http://schemas.openxmlformats.org/drawingml/2006/picture">
+                <pic:pic xmlns:pic="http://schemas.openxmlformats.org/drawingml/2006/picture">
+                  <pic:nvPicPr>
+                    <pic:cNvPr id="0" name="Picture 2"/>
+                    <pic:cNvPicPr>
+                      <a:picLocks noChangeAspect="1" noChangeArrowheads="1"/>
+                    </pic:cNvPicPr>
+                  </pic:nvPicPr>
+                  <pic:blipFill>
+                    <a:blip r:embed="rId43">
+                      <a:extLst>
+                        <a:ext uri="{28A0092B-C50C-407E-A947-70E740481C1C}">
+                          <a14:useLocalDpi xmlns:a14="http://schemas.microsoft.com/office/drawing/2010/main" val="0"/>
+                        </a:ext>
+                      </a:extLst>
+                    </a:blip>
+                    <a:srcRect/>
+                    <a:stretch>
+                      <a:fillRect/>
+                    </a:stretch>
+                  </pic:blipFill>
+                  <pic:spPr bwMode="auto">
+                    <a:xfrm>
+                      <a:off x="0" y="0"/>
+                      <a:ext cx="7751445" cy="2839085"/>
+                    </a:xfrm>
+                    <a:prstGeom prst="rect">
+                      <a:avLst/>
+                    </a:prstGeom>
+                    <a:noFill/>
+                    <a:ln>
+                      <a:solidFill>
+                        <a:schemeClr val="tx1"/>
+                      </a:solidFill>
+                    </a:ln>
+                  </pic:spPr>
+                </pic:pic>
+              </a:graphicData>
+            </a:graphic>
+          </wp:inline>
+        </w:drawing>
+      </w:r>
+    </w:p>
+    <w:p>
+      <w:pPr>
+        <w:spacing w:line="240" w:lineRule="auto"/>
+        <w:rPr>
+          <w:rFonts w:ascii="Arial" w:hAnsi="Arial" w:cs="Arial"/>
+          <w:color w:val="000000" w:themeColor="text1"/>
+          <w:sz w:val="18"/>
+          <w:szCs w:val="18"/>
+          <w:lang w:val="pt-BR"/>
+        </w:rPr>
+      </w:pPr>
+    </w:p>
+    <w:p>
+      <w:pPr>
+        <w:spacing w:line="240" w:lineRule="auto"/>
+        <w:rPr>
+          <w:rFonts w:ascii="Arial" w:hAnsi="Arial" w:cs="Arial"/>
+          <w:color w:val="000000" w:themeColor="text1"/>
+          <w:sz w:val="18"/>
+          <w:szCs w:val="18"/>
+          <w:lang w:val="pt-BR"/>
+        </w:rPr>
+      </w:pPr>
+    </w:p>
+    <w:p>
+      <w:pPr>
+        <w:spacing w:line="240" w:lineRule="auto"/>
+        <w:rPr>
+          <w:rFonts w:ascii="Arial" w:hAnsi="Arial" w:cs="Arial"/>
+          <w:color w:val="000000" w:themeColor="text1"/>
+          <w:sz w:val="18"/>
+          <w:szCs w:val="18"/>
+          <w:lang w:val="pt-BR"/>
+        </w:rPr>
+      </w:pPr>
+    </w:p>
+    <w:p>
+      <w:pPr>
+        <w:spacing w:line="240" w:lineRule="auto"/>
+        <w:rPr>
+          <w:rFonts w:ascii="Arial" w:hAnsi="Arial" w:cs="Arial"/>
+          <w:color w:val="000000" w:themeColor="text1"/>
+          <w:sz w:val="18"/>
+          <w:szCs w:val="18"/>
+          <w:lang w:val="pt-BR"/>
+        </w:rPr>
+      </w:pPr>
+      <w:r>
+        <w:rPr>
+          <w:rFonts w:ascii="Arial" w:hAnsi="Arial" w:cs="Arial"/>
+          <w:color w:val="000000" w:themeColor="text1"/>
+          <w:sz w:val="18"/>
+          <w:szCs w:val="18"/>
+          <w:lang w:val="pt-BR"/>
+        </w:rPr>
+        <w:t xml:space="preserve">Na tela de </w:t>
+      </w:r>
+      <w:r>
+        <w:rPr>
+          <w:rFonts w:ascii="Arial" w:hAnsi="Arial" w:cs="Arial"/>
+          <w:b/>
+          <w:bCs/>
+          <w:color w:val="000000" w:themeColor="text1"/>
+          <w:sz w:val="18"/>
+          <w:szCs w:val="18"/>
+          <w:lang w:val="pt-BR"/>
+        </w:rPr>
+        <w:t>Specify networking</w:t>
+      </w:r>
+      <w:r>
+        <w:rPr>
+          <w:rFonts w:ascii="Arial" w:hAnsi="Arial" w:cs="Arial"/>
+          <w:color w:val="000000" w:themeColor="text1"/>
+          <w:sz w:val="18"/>
+          <w:szCs w:val="18"/>
+          <w:lang w:val="pt-BR"/>
+        </w:rPr>
+        <w:t>,</w:t>
+      </w:r>
+      <w:r>
+        <w:rPr>
+          <w:rFonts w:ascii="Arial" w:hAnsi="Arial" w:cs="Arial"/>
+          <w:color w:val="000000" w:themeColor="text1"/>
+          <w:sz w:val="18"/>
+          <w:szCs w:val="18"/>
+          <w:lang w:val="pt-BR"/>
+        </w:rPr>
+        <w:t xml:space="preserve"> desativar a opção </w:t>
+      </w:r>
+      <w:r>
+        <w:rPr>
+          <w:rFonts w:ascii="Arial" w:hAnsi="Arial" w:cs="Arial"/>
+          <w:b/>
+          <w:bCs/>
+          <w:color w:val="000000" w:themeColor="text1"/>
+          <w:sz w:val="18"/>
+          <w:szCs w:val="18"/>
+          <w:u w:val="single"/>
+          <w:lang w:val="pt-BR"/>
+        </w:rPr>
+        <w:t>Allow remote access to nodes</w:t>
+      </w:r>
+      <w:r>
+        <w:rPr>
+          <w:rFonts w:ascii="Arial" w:hAnsi="Arial" w:cs="Arial"/>
+          <w:color w:val="000000" w:themeColor="text1"/>
+          <w:sz w:val="18"/>
+          <w:szCs w:val="18"/>
+          <w:lang w:val="pt-BR"/>
+        </w:rPr>
+        <w:t>.</w:t>
+      </w:r>
+      <w:r>
+        <w:rPr>
+          <w:rFonts w:ascii="Arial" w:hAnsi="Arial" w:cs="Arial"/>
+          <w:color w:val="000000" w:themeColor="text1"/>
+          <w:sz w:val="18"/>
+          <w:szCs w:val="18"/>
+          <w:lang w:val="pt-BR"/>
+        </w:rPr>
+        <w:t xml:space="preserve"> Neste caso, não poderemos acessar os working nodes via SSH</w:t>
+      </w:r>
+    </w:p>
+    <w:p>
+      <w:pPr>
+        <w:spacing w:line="240" w:lineRule="auto"/>
+        <w:rPr>
+          <w:rFonts w:ascii="Arial" w:hAnsi="Arial" w:cs="Arial"/>
+          <w:color w:val="000000" w:themeColor="text1"/>
+          <w:sz w:val="18"/>
+          <w:szCs w:val="18"/>
+          <w:lang w:val="pt-BR"/>
+        </w:rPr>
+      </w:pPr>
+      <w:r>
+        <w:rPr>
+          <w:rFonts w:ascii="Arial" w:hAnsi="Arial" w:cs="Arial"/>
+          <w:noProof/>
+          <w:color w:val="000000" w:themeColor="text1"/>
+          <w:sz w:val="18"/>
+          <w:szCs w:val="18"/>
+          <w:lang w:val="pt-BR"/>
+        </w:rPr>
+        <w:drawing>
+          <wp:inline distT="0" distB="0" distL="0" distR="0" wp14:anchorId="51C443C9" wp14:editId="5C5C1A3C">
+            <wp:extent cx="6115936" cy="3180814"/>
+            <wp:effectExtent l="19050" t="19050" r="18415" b="19685"/>
+            <wp:docPr id="202" name="Imagem 202"/>
+            <wp:cNvGraphicFramePr>
+              <a:graphicFrameLocks xmlns:a="http://schemas.openxmlformats.org/drawingml/2006/main" noChangeAspect="1"/>
+            </wp:cNvGraphicFramePr>
+            <a:graphic xmlns:a="http://schemas.openxmlformats.org/drawingml/2006/main">
+              <a:graphicData uri="http://schemas.openxmlformats.org/drawingml/2006/picture">
+                <pic:pic xmlns:pic="http://schemas.openxmlformats.org/drawingml/2006/picture">
+                  <pic:nvPicPr>
+                    <pic:cNvPr id="0" name="Picture 3"/>
+                    <pic:cNvPicPr>
+                      <a:picLocks noChangeAspect="1" noChangeArrowheads="1"/>
+                    </pic:cNvPicPr>
+                  </pic:nvPicPr>
+                  <pic:blipFill>
+                    <a:blip r:embed="rId44">
+                      <a:extLst>
+                        <a:ext uri="{28A0092B-C50C-407E-A947-70E740481C1C}">
+                          <a14:useLocalDpi xmlns:a14="http://schemas.microsoft.com/office/drawing/2010/main" val="0"/>
+                        </a:ext>
+                      </a:extLst>
+                    </a:blip>
+                    <a:srcRect/>
+                    <a:stretch>
+                      <a:fillRect/>
+                    </a:stretch>
+                  </pic:blipFill>
+                  <pic:spPr bwMode="auto">
+                    <a:xfrm>
+                      <a:off x="0" y="0"/>
+                      <a:ext cx="6131101" cy="3188701"/>
+                    </a:xfrm>
+                    <a:prstGeom prst="rect">
+                      <a:avLst/>
+                    </a:prstGeom>
+                    <a:noFill/>
+                    <a:ln>
+                      <a:solidFill>
+                        <a:schemeClr val="tx1"/>
+                      </a:solidFill>
+                    </a:ln>
+                  </pic:spPr>
+                </pic:pic>
+              </a:graphicData>
+            </a:graphic>
+          </wp:inline>
+        </w:drawing>
+      </w:r>
+    </w:p>
+    <w:p>
+      <w:pPr>
+        <w:spacing w:line="240" w:lineRule="auto"/>
+        <w:rPr>
+          <w:rFonts w:ascii="Arial" w:hAnsi="Arial" w:cs="Arial"/>
+          <w:color w:val="000000" w:themeColor="text1"/>
+          <w:sz w:val="18"/>
+          <w:szCs w:val="18"/>
+          <w:lang w:val="pt-BR"/>
+        </w:rPr>
+      </w:pPr>
+    </w:p>
+    <w:p>
+      <w:pPr>
+        <w:spacing w:line="240" w:lineRule="auto"/>
+        <w:rPr>
+          <w:rFonts w:ascii="Arial" w:hAnsi="Arial" w:cs="Arial"/>
+          <w:color w:val="000000" w:themeColor="text1"/>
+          <w:sz w:val="18"/>
+          <w:szCs w:val="18"/>
+          <w:lang w:val="pt-BR"/>
+        </w:rPr>
+      </w:pPr>
+    </w:p>
+    <w:p>
+      <w:pPr>
+        <w:spacing w:line="240" w:lineRule="auto"/>
+        <w:rPr>
+          <w:rFonts w:ascii="Arial" w:hAnsi="Arial" w:cs="Arial"/>
+          <w:color w:val="000000" w:themeColor="text1"/>
+          <w:sz w:val="18"/>
+          <w:szCs w:val="18"/>
+          <w:lang w:val="pt-BR"/>
+        </w:rPr>
+      </w:pPr>
+    </w:p>
+    <w:p>
+      <w:pPr>
+        <w:spacing w:line="240" w:lineRule="auto"/>
+        <w:rPr>
+          <w:rFonts w:ascii="Arial" w:hAnsi="Arial" w:cs="Arial"/>
+          <w:color w:val="000000" w:themeColor="text1"/>
+          <w:sz w:val="18"/>
+          <w:szCs w:val="18"/>
+          <w:lang w:val="pt-BR"/>
+        </w:rPr>
+      </w:pPr>
+      <w:r>
+        <w:rPr>
+          <w:rFonts w:ascii="Arial" w:hAnsi="Arial" w:cs="Arial"/>
+          <w:color w:val="000000" w:themeColor="text1"/>
+          <w:sz w:val="18"/>
+          <w:szCs w:val="18"/>
+          <w:lang w:val="pt-BR"/>
+        </w:rPr>
+        <w:t xml:space="preserve">Na tela de </w:t>
+      </w:r>
+      <w:r>
+        <w:rPr>
+          <w:rFonts w:ascii="Arial" w:hAnsi="Arial" w:cs="Arial"/>
+          <w:b/>
+          <w:bCs/>
+          <w:color w:val="000000" w:themeColor="text1"/>
+          <w:sz w:val="18"/>
+          <w:szCs w:val="18"/>
+          <w:lang w:val="pt-BR"/>
+        </w:rPr>
+        <w:t>Review</w:t>
+      </w:r>
+      <w:r>
+        <w:rPr>
+          <w:rFonts w:ascii="Arial" w:hAnsi="Arial" w:cs="Arial"/>
+          <w:color w:val="000000" w:themeColor="text1"/>
+          <w:sz w:val="18"/>
+          <w:szCs w:val="18"/>
+          <w:lang w:val="pt-BR"/>
+        </w:rPr>
+        <w:t xml:space="preserve">, clicar em </w:t>
+      </w:r>
+      <w:r>
+        <w:rPr>
+          <w:rFonts w:ascii="Arial" w:hAnsi="Arial" w:cs="Arial"/>
+          <w:b/>
+          <w:bCs/>
+          <w:color w:val="000000" w:themeColor="text1"/>
+          <w:sz w:val="18"/>
+          <w:szCs w:val="18"/>
+          <w:lang w:val="pt-BR"/>
+        </w:rPr>
+        <w:t>Create</w:t>
+      </w:r>
+      <w:r>
+        <w:rPr>
+          <w:rFonts w:ascii="Arial" w:hAnsi="Arial" w:cs="Arial"/>
+          <w:b/>
+          <w:bCs/>
+          <w:color w:val="000000" w:themeColor="text1"/>
+          <w:sz w:val="18"/>
+          <w:szCs w:val="18"/>
+          <w:lang w:val="pt-BR"/>
+        </w:rPr>
+        <w:t xml:space="preserve">. </w:t>
+      </w:r>
+      <w:r>
+        <w:rPr>
+          <w:rFonts w:ascii="Arial" w:hAnsi="Arial" w:cs="Arial"/>
+          <w:color w:val="000000" w:themeColor="text1"/>
+          <w:sz w:val="18"/>
+          <w:szCs w:val="18"/>
+          <w:lang w:val="pt-BR"/>
+        </w:rPr>
+        <w:t>Os working nodes (instâncias EC2) terão todo o ferramental do Kubernetes instalados neles (kubelet, kubeproxy, etc...)</w:t>
+      </w:r>
+    </w:p>
+    <w:p>
+      <w:pPr>
+        <w:spacing w:line="240" w:lineRule="auto"/>
+        <w:rPr>
+          <w:rFonts w:ascii="Arial" w:hAnsi="Arial" w:cs="Arial"/>
+          <w:color w:val="000000" w:themeColor="text1"/>
+          <w:sz w:val="18"/>
+          <w:szCs w:val="18"/>
+          <w:lang w:val="pt-BR"/>
+        </w:rPr>
+      </w:pPr>
+      <w:r>
+        <w:rPr>
+          <w:rFonts w:ascii="Arial" w:hAnsi="Arial" w:cs="Arial"/>
+          <w:color w:val="000000" w:themeColor="text1"/>
+          <w:sz w:val="18"/>
+          <w:szCs w:val="18"/>
+          <w:lang w:val="pt-BR"/>
+        </w:rPr>
+        <w:t>No painel do serviço EC2, na AWS, poderemos observar as instâncias EC2 rodando, criadas pelo EKS.</w:t>
+      </w:r>
+    </w:p>
+    <w:p>
+      <w:pPr>
+        <w:spacing w:line="240" w:lineRule="auto"/>
+        <w:rPr>
+          <w:rFonts w:ascii="Arial" w:hAnsi="Arial" w:cs="Arial"/>
+          <w:color w:val="000000" w:themeColor="text1"/>
+          <w:sz w:val="18"/>
+          <w:szCs w:val="18"/>
+          <w:lang w:val="pt-BR"/>
+        </w:rPr>
+      </w:pPr>
+      <w:r>
+        <w:rPr>
+          <w:rFonts w:ascii="Arial" w:hAnsi="Arial" w:cs="Arial"/>
+          <w:noProof/>
+          <w:color w:val="000000" w:themeColor="text1"/>
+          <w:sz w:val="18"/>
+          <w:szCs w:val="18"/>
+          <w:lang w:val="pt-BR"/>
+        </w:rPr>
+        <w:drawing>
+          <wp:inline distT="0" distB="0" distL="0" distR="0" wp14:anchorId="16BF063B" wp14:editId="6DF75D10">
+            <wp:extent cx="4433570" cy="1882140"/>
+            <wp:effectExtent l="19050" t="19050" r="24130" b="22860"/>
+            <wp:docPr id="203" name="Imagem 203"/>
+            <wp:cNvGraphicFramePr>
+              <a:graphicFrameLocks xmlns:a="http://schemas.openxmlformats.org/drawingml/2006/main" noChangeAspect="1"/>
+            </wp:cNvGraphicFramePr>
+            <a:graphic xmlns:a="http://schemas.openxmlformats.org/drawingml/2006/main">
+              <a:graphicData uri="http://schemas.openxmlformats.org/drawingml/2006/picture">
+                <pic:pic xmlns:pic="http://schemas.openxmlformats.org/drawingml/2006/picture">
+                  <pic:nvPicPr>
+                    <pic:cNvPr id="0" name="Picture 4"/>
+                    <pic:cNvPicPr>
+                      <a:picLocks noChangeAspect="1" noChangeArrowheads="1"/>
+                    </pic:cNvPicPr>
+                  </pic:nvPicPr>
+                  <pic:blipFill>
+                    <a:blip r:embed="rId45">
+                      <a:extLst>
+                        <a:ext uri="{28A0092B-C50C-407E-A947-70E740481C1C}">
+                          <a14:useLocalDpi xmlns:a14="http://schemas.microsoft.com/office/drawing/2010/main" val="0"/>
+                        </a:ext>
+                      </a:extLst>
+                    </a:blip>
+                    <a:srcRect/>
+                    <a:stretch>
+                      <a:fillRect/>
+                    </a:stretch>
+                  </pic:blipFill>
+                  <pic:spPr bwMode="auto">
+                    <a:xfrm>
+                      <a:off x="0" y="0"/>
+                      <a:ext cx="4433570" cy="1882140"/>
+                    </a:xfrm>
+                    <a:prstGeom prst="rect">
+                      <a:avLst/>
+                    </a:prstGeom>
+                    <a:noFill/>
+                    <a:ln>
+                      <a:solidFill>
+                        <a:schemeClr val="tx1"/>
+                      </a:solidFill>
+                    </a:ln>
+                  </pic:spPr>
+                </pic:pic>
+              </a:graphicData>
+            </a:graphic>
+          </wp:inline>
+        </w:drawing>
+      </w:r>
+    </w:p>
+    <w:p>
+      <w:pPr>
+        <w:spacing w:line="240" w:lineRule="auto"/>
+        <w:rPr>
+          <w:rFonts w:ascii="Arial" w:hAnsi="Arial" w:cs="Arial"/>
+          <w:color w:val="000000" w:themeColor="text1"/>
+          <w:sz w:val="18"/>
+          <w:szCs w:val="18"/>
+          <w:lang w:val="pt-BR"/>
+        </w:rPr>
+      </w:pPr>
+    </w:p>
+    <w:p>
+      <w:pPr>
+        <w:spacing w:line="240" w:lineRule="auto"/>
+        <w:rPr>
+          <w:rFonts w:ascii="Arial" w:hAnsi="Arial" w:cs="Arial"/>
+          <w:color w:val="000000" w:themeColor="text1"/>
+          <w:sz w:val="18"/>
+          <w:szCs w:val="18"/>
+          <w:lang w:val="pt-BR"/>
+        </w:rPr>
+      </w:pPr>
+    </w:p>
+    <w:p>
+      <w:pPr>
+        <w:spacing w:line="240" w:lineRule="auto"/>
+        <w:rPr>
+          <w:rFonts w:ascii="Arial" w:hAnsi="Arial" w:cs="Arial"/>
+          <w:color w:val="000000" w:themeColor="text1"/>
+          <w:sz w:val="18"/>
+          <w:szCs w:val="18"/>
+          <w:lang w:val="pt-BR"/>
+        </w:rPr>
+      </w:pPr>
+    </w:p>
+    <w:p>
+      <w:pPr>
+        <w:spacing w:line="240" w:lineRule="auto"/>
+        <w:rPr>
+          <w:rFonts w:ascii="Arial" w:hAnsi="Arial" w:cs="Arial"/>
+          <w:color w:val="000000" w:themeColor="text1"/>
+          <w:sz w:val="18"/>
+          <w:szCs w:val="18"/>
+          <w:lang w:val="pt-BR"/>
+        </w:rPr>
+      </w:pPr>
+    </w:p>
+    <w:p>
+      <w:pPr>
+        <w:spacing w:line="240" w:lineRule="auto"/>
+        <w:rPr>
+          <w:rFonts w:ascii="Arial" w:hAnsi="Arial" w:cs="Arial"/>
+          <w:color w:val="000000" w:themeColor="text1"/>
+          <w:sz w:val="18"/>
+          <w:szCs w:val="18"/>
+          <w:lang w:val="pt-BR"/>
+        </w:rPr>
+      </w:pPr>
+    </w:p>
+    <w:p>
+      <w:pPr>
+        <w:spacing w:line="240" w:lineRule="auto"/>
+        <w:rPr>
+          <w:rFonts w:ascii="Arial" w:hAnsi="Arial" w:cs="Arial"/>
+          <w:color w:val="000000" w:themeColor="text1"/>
+          <w:sz w:val="18"/>
+          <w:szCs w:val="18"/>
+          <w:lang w:val="pt-BR"/>
+        </w:rPr>
+      </w:pPr>
     </w:p>
     <w:p>
       <w:pPr>

</xml_diff>

<commit_message>
249 - Taking notes on applying configs to AWS cluster
</commit_message>
<xml_diff>
--- a/Anotacoes-Kubernetes.docx
+++ b/Anotacoes-Kubernetes.docx
@@ -25784,6 +25784,511 @@
         <w:spacing w:line="240" w:lineRule="auto"/>
         <w:rPr>
           <w:rFonts w:ascii="Arial" w:hAnsi="Arial" w:cs="Arial"/>
+          <w:b/>
+          <w:bCs/>
+          <w:color w:val="FF0000"/>
+          <w:sz w:val="18"/>
+          <w:szCs w:val="18"/>
+          <w:lang w:val="pt-BR"/>
+        </w:rPr>
+      </w:pPr>
+      <w:r>
+        <w:rPr>
+          <w:rFonts w:ascii="Arial" w:hAnsi="Arial" w:cs="Arial"/>
+          <w:color w:val="000000" w:themeColor="text1"/>
+          <w:sz w:val="18"/>
+          <w:szCs w:val="18"/>
+          <w:lang w:val="pt-BR"/>
+        </w:rPr>
+        <w:t xml:space="preserve">Após isso, podemos executar os mesmos comandos que executávamos no minikube. Para aplicar alterações no cluster, por exemplo, executamos </w:t>
+      </w:r>
+      <w:r>
+        <w:rPr>
+          <w:rFonts w:ascii="Arial" w:hAnsi="Arial" w:cs="Arial"/>
+          <w:b/>
+          <w:bCs/>
+          <w:color w:val="FF0000"/>
+          <w:sz w:val="18"/>
+          <w:szCs w:val="18"/>
+          <w:lang w:val="pt-BR"/>
+        </w:rPr>
+        <w:t>kubectl apply -f=... -f=...</w:t>
+      </w:r>
+    </w:p>
+    <w:p>
+      <w:pPr>
+        <w:spacing w:line="240" w:lineRule="auto"/>
+        <w:rPr>
+          <w:rFonts w:ascii="Arial" w:hAnsi="Arial" w:cs="Arial"/>
+          <w:b/>
+          <w:bCs/>
+          <w:color w:val="FF0000"/>
+          <w:sz w:val="18"/>
+          <w:szCs w:val="18"/>
+          <w:lang w:val="pt-BR"/>
+        </w:rPr>
+      </w:pPr>
+    </w:p>
+    <w:p>
+      <w:pPr>
+        <w:spacing w:line="240" w:lineRule="auto"/>
+        <w:rPr>
+          <w:rFonts w:ascii="Arial" w:hAnsi="Arial" w:cs="Arial"/>
+          <w:b/>
+          <w:bCs/>
+          <w:color w:val="FF0000"/>
+          <w:sz w:val="18"/>
+          <w:szCs w:val="18"/>
+          <w:lang w:val="pt-BR"/>
+        </w:rPr>
+      </w:pPr>
+    </w:p>
+    <w:p>
+      <w:pPr>
+        <w:spacing w:line="240" w:lineRule="auto"/>
+        <w:rPr>
+          <w:rFonts w:ascii="Arial" w:hAnsi="Arial" w:cs="Arial"/>
+          <w:b/>
+          <w:bCs/>
+          <w:color w:val="FF0000"/>
+          <w:sz w:val="18"/>
+          <w:szCs w:val="18"/>
+          <w:lang w:val="pt-BR"/>
+        </w:rPr>
+      </w:pPr>
+    </w:p>
+    <w:p>
+      <w:pPr>
+        <w:spacing w:line="240" w:lineRule="auto"/>
+        <w:rPr>
+          <w:rFonts w:ascii="Arial" w:hAnsi="Arial" w:cs="Arial"/>
+          <w:b/>
+          <w:bCs/>
+          <w:color w:val="000000" w:themeColor="text1"/>
+          <w:sz w:val="18"/>
+          <w:szCs w:val="18"/>
+          <w:lang w:val="pt-BR"/>
+        </w:rPr>
+      </w:pPr>
+      <w:r>
+        <w:rPr>
+          <w:rFonts w:ascii="Arial" w:hAnsi="Arial" w:cs="Arial"/>
+          <w:color w:val="000000" w:themeColor="text1"/>
+          <w:sz w:val="18"/>
+          <w:szCs w:val="18"/>
+          <w:lang w:val="pt-BR"/>
+        </w:rPr>
+        <w:t xml:space="preserve">Após aplicar os yaml de </w:t>
+      </w:r>
+      <w:r>
+        <w:rPr>
+          <w:rFonts w:ascii="Arial" w:hAnsi="Arial" w:cs="Arial"/>
+          <w:color w:val="000000" w:themeColor="text1"/>
+          <w:sz w:val="18"/>
+          <w:szCs w:val="18"/>
+          <w:u w:val="single"/>
+          <w:lang w:val="pt-BR"/>
+        </w:rPr>
+        <w:t>Deployment</w:t>
+      </w:r>
+      <w:r>
+        <w:rPr>
+          <w:rFonts w:ascii="Arial" w:hAnsi="Arial" w:cs="Arial"/>
+          <w:color w:val="000000" w:themeColor="text1"/>
+          <w:sz w:val="18"/>
+          <w:szCs w:val="18"/>
+          <w:lang w:val="pt-BR"/>
+        </w:rPr>
+        <w:t xml:space="preserve"> e </w:t>
+      </w:r>
+      <w:r>
+        <w:rPr>
+          <w:rFonts w:ascii="Arial" w:hAnsi="Arial" w:cs="Arial"/>
+          <w:color w:val="000000" w:themeColor="text1"/>
+          <w:sz w:val="18"/>
+          <w:szCs w:val="18"/>
+          <w:u w:val="single"/>
+          <w:lang w:val="pt-BR"/>
+        </w:rPr>
+        <w:t>Service</w:t>
+      </w:r>
+      <w:r>
+        <w:rPr>
+          <w:rFonts w:ascii="Arial" w:hAnsi="Arial" w:cs="Arial"/>
+          <w:color w:val="000000" w:themeColor="text1"/>
+          <w:sz w:val="18"/>
+          <w:szCs w:val="18"/>
+          <w:lang w:val="pt-BR"/>
+        </w:rPr>
+        <w:t>, podem</w:t>
+      </w:r>
+      <w:r>
+        <w:rPr>
+          <w:rFonts w:ascii="Arial" w:hAnsi="Arial" w:cs="Arial"/>
+          <w:color w:val="000000" w:themeColor="text1"/>
+          <w:sz w:val="18"/>
+          <w:szCs w:val="18"/>
+          <w:lang w:val="pt-BR"/>
+        </w:rPr>
+        <w:t xml:space="preserve">os rodar </w:t>
+      </w:r>
+      <w:r>
+        <w:rPr>
+          <w:rFonts w:ascii="Arial" w:hAnsi="Arial" w:cs="Arial"/>
+          <w:b/>
+          <w:bCs/>
+          <w:color w:val="FF0000"/>
+          <w:sz w:val="18"/>
+          <w:szCs w:val="18"/>
+          <w:lang w:val="pt-BR"/>
+        </w:rPr>
+        <w:t>kubectl get services</w:t>
+      </w:r>
+      <w:r>
+        <w:rPr>
+          <w:rFonts w:ascii="Arial" w:hAnsi="Arial" w:cs="Arial"/>
+          <w:color w:val="000000" w:themeColor="text1"/>
+          <w:sz w:val="18"/>
+          <w:szCs w:val="18"/>
+          <w:lang w:val="pt-BR"/>
+        </w:rPr>
+        <w:t>, e constatar que a AWS atribui automaticamente o host para</w:t>
+      </w:r>
+      <w:r>
+        <w:rPr>
+          <w:rFonts w:ascii="Arial" w:hAnsi="Arial" w:cs="Arial"/>
+          <w:color w:val="000000" w:themeColor="text1"/>
+          <w:sz w:val="18"/>
+          <w:szCs w:val="18"/>
+          <w:lang w:val="pt-BR"/>
+        </w:rPr>
+        <w:t xml:space="preserve"> o </w:t>
+      </w:r>
+      <w:r>
+        <w:rPr>
+          <w:rFonts w:ascii="Arial" w:hAnsi="Arial" w:cs="Arial"/>
+          <w:b/>
+          <w:bCs/>
+          <w:color w:val="000000" w:themeColor="text1"/>
+          <w:sz w:val="18"/>
+          <w:szCs w:val="18"/>
+          <w:lang w:val="pt-BR"/>
+        </w:rPr>
+        <w:t>Service</w:t>
+      </w:r>
+    </w:p>
+    <w:p>
+      <w:pPr>
+        <w:spacing w:line="240" w:lineRule="auto"/>
+        <w:rPr>
+          <w:rFonts w:ascii="Arial" w:hAnsi="Arial" w:cs="Arial"/>
+          <w:b/>
+          <w:bCs/>
+          <w:color w:val="000000" w:themeColor="text1"/>
+          <w:sz w:val="18"/>
+          <w:szCs w:val="18"/>
+          <w:lang w:val="pt-BR"/>
+        </w:rPr>
+      </w:pPr>
+      <w:r>
+        <w:rPr>
+          <w:rFonts w:ascii="Arial" w:hAnsi="Arial" w:cs="Arial"/>
+          <w:b/>
+          <w:bCs/>
+          <w:noProof/>
+          <w:color w:val="000000" w:themeColor="text1"/>
+          <w:sz w:val="18"/>
+          <w:szCs w:val="18"/>
+          <w:lang w:val="pt-BR"/>
+        </w:rPr>
+        <w:drawing>
+          <wp:inline distT="0" distB="0" distL="0" distR="0" wp14:anchorId="2F0BDA47" wp14:editId="0AC66D78">
+            <wp:extent cx="7732085" cy="1618892"/>
+            <wp:effectExtent l="19050" t="19050" r="21590" b="19685"/>
+            <wp:docPr id="197" name="Imagem 197"/>
+            <wp:cNvGraphicFramePr>
+              <a:graphicFrameLocks xmlns:a="http://schemas.openxmlformats.org/drawingml/2006/main" noChangeAspect="1"/>
+            </wp:cNvGraphicFramePr>
+            <a:graphic xmlns:a="http://schemas.openxmlformats.org/drawingml/2006/main">
+              <a:graphicData uri="http://schemas.openxmlformats.org/drawingml/2006/picture">
+                <pic:pic xmlns:pic="http://schemas.openxmlformats.org/drawingml/2006/picture">
+                  <pic:nvPicPr>
+                    <pic:cNvPr id="0" name="Picture 1"/>
+                    <pic:cNvPicPr>
+                      <a:picLocks noChangeAspect="1" noChangeArrowheads="1"/>
+                    </pic:cNvPicPr>
+                  </pic:nvPicPr>
+                  <pic:blipFill>
+                    <a:blip r:embed="rId46">
+                      <a:extLst>
+                        <a:ext uri="{28A0092B-C50C-407E-A947-70E740481C1C}">
+                          <a14:useLocalDpi xmlns:a14="http://schemas.microsoft.com/office/drawing/2010/main" val="0"/>
+                        </a:ext>
+                      </a:extLst>
+                    </a:blip>
+                    <a:srcRect/>
+                    <a:stretch>
+                      <a:fillRect/>
+                    </a:stretch>
+                  </pic:blipFill>
+                  <pic:spPr bwMode="auto">
+                    <a:xfrm>
+                      <a:off x="0" y="0"/>
+                      <a:ext cx="7772001" cy="1627249"/>
+                    </a:xfrm>
+                    <a:prstGeom prst="rect">
+                      <a:avLst/>
+                    </a:prstGeom>
+                    <a:noFill/>
+                    <a:ln>
+                      <a:solidFill>
+                        <a:schemeClr val="tx1"/>
+                      </a:solidFill>
+                    </a:ln>
+                  </pic:spPr>
+                </pic:pic>
+              </a:graphicData>
+            </a:graphic>
+          </wp:inline>
+        </w:drawing>
+      </w:r>
+    </w:p>
+    <w:p>
+      <w:pPr>
+        <w:spacing w:line="240" w:lineRule="auto"/>
+        <w:rPr>
+          <w:rFonts w:ascii="Arial" w:hAnsi="Arial" w:cs="Arial"/>
+          <w:b/>
+          <w:bCs/>
+          <w:color w:val="000000" w:themeColor="text1"/>
+          <w:sz w:val="18"/>
+          <w:szCs w:val="18"/>
+          <w:u w:val="single"/>
+          <w:lang w:val="pt-BR"/>
+        </w:rPr>
+      </w:pPr>
+      <w:r>
+        <w:rPr>
+          <w:rFonts w:ascii="Arial" w:hAnsi="Arial" w:cs="Arial"/>
+          <w:b/>
+          <w:bCs/>
+          <w:color w:val="000000" w:themeColor="text1"/>
+          <w:sz w:val="18"/>
+          <w:szCs w:val="18"/>
+          <w:u w:val="single"/>
+          <w:lang w:val="pt-BR"/>
+        </w:rPr>
+        <w:t>Para acessar a nossa aplicação, basta mandar uma requisição para o endereço destacado acima.</w:t>
+      </w:r>
+    </w:p>
+    <w:p>
+      <w:pPr>
+        <w:spacing w:line="240" w:lineRule="auto"/>
+        <w:rPr>
+          <w:rFonts w:ascii="Arial" w:hAnsi="Arial" w:cs="Arial"/>
+          <w:color w:val="000000" w:themeColor="text1"/>
+          <w:sz w:val="18"/>
+          <w:szCs w:val="18"/>
+          <w:lang w:val="pt-BR"/>
+        </w:rPr>
+      </w:pPr>
+    </w:p>
+    <w:p>
+      <w:pPr>
+        <w:spacing w:line="240" w:lineRule="auto"/>
+        <w:rPr>
+          <w:rFonts w:ascii="Arial" w:hAnsi="Arial" w:cs="Arial"/>
+          <w:color w:val="000000" w:themeColor="text1"/>
+          <w:sz w:val="18"/>
+          <w:szCs w:val="18"/>
+          <w:lang w:val="pt-BR"/>
+        </w:rPr>
+      </w:pPr>
+    </w:p>
+    <w:p>
+      <w:pPr>
+        <w:spacing w:line="240" w:lineRule="auto"/>
+        <w:rPr>
+          <w:rFonts w:ascii="Arial" w:hAnsi="Arial" w:cs="Arial"/>
+          <w:color w:val="000000" w:themeColor="text1"/>
+          <w:sz w:val="18"/>
+          <w:szCs w:val="18"/>
+          <w:lang w:val="pt-BR"/>
+        </w:rPr>
+      </w:pPr>
+    </w:p>
+    <w:p>
+      <w:pPr>
+        <w:spacing w:line="240" w:lineRule="auto"/>
+        <w:rPr>
+          <w:rFonts w:ascii="Arial" w:hAnsi="Arial" w:cs="Arial"/>
+          <w:color w:val="000000" w:themeColor="text1"/>
+          <w:sz w:val="18"/>
+          <w:szCs w:val="18"/>
+          <w:lang w:val="pt-BR"/>
+        </w:rPr>
+      </w:pPr>
+      <w:r>
+        <w:rPr>
+          <w:rFonts w:ascii="Arial" w:hAnsi="Arial" w:cs="Arial"/>
+          <w:color w:val="000000" w:themeColor="text1"/>
+          <w:sz w:val="18"/>
+          <w:szCs w:val="18"/>
+          <w:lang w:val="pt-BR"/>
+        </w:rPr>
+        <w:t xml:space="preserve">Importante perceber que, ao aplicar o yaml do Service do tipo LoadBalancer em um cluster da AWS, </w:t>
+      </w:r>
+      <w:r>
+        <w:rPr>
+          <w:rFonts w:ascii="Arial" w:hAnsi="Arial" w:cs="Arial"/>
+          <w:b/>
+          <w:bCs/>
+          <w:color w:val="000000" w:themeColor="text1"/>
+          <w:sz w:val="18"/>
+          <w:szCs w:val="18"/>
+          <w:u w:val="single"/>
+          <w:lang w:val="pt-BR"/>
+        </w:rPr>
+        <w:t>automaticamente é criado um Load-Balancer na interface do EC2</w:t>
+      </w:r>
+      <w:r>
+        <w:rPr>
+          <w:rFonts w:ascii="Arial" w:hAnsi="Arial" w:cs="Arial"/>
+          <w:b/>
+          <w:bCs/>
+          <w:color w:val="000000" w:themeColor="text1"/>
+          <w:sz w:val="18"/>
+          <w:szCs w:val="18"/>
+          <w:u w:val="single"/>
+          <w:lang w:val="pt-BR"/>
+        </w:rPr>
+        <w:t xml:space="preserve">, </w:t>
+      </w:r>
+      <w:r>
+        <w:rPr>
+          <w:rFonts w:ascii="Arial" w:hAnsi="Arial" w:cs="Arial"/>
+          <w:color w:val="000000" w:themeColor="text1"/>
+          <w:sz w:val="18"/>
+          <w:szCs w:val="18"/>
+          <w:lang w:val="pt-BR"/>
+        </w:rPr>
+        <w:t xml:space="preserve">com o mesmo endereço exposto no comando </w:t>
+      </w:r>
+      <w:r>
+        <w:rPr>
+          <w:rFonts w:ascii="Arial" w:hAnsi="Arial" w:cs="Arial"/>
+          <w:b/>
+          <w:bCs/>
+          <w:color w:val="FF0000"/>
+          <w:sz w:val="18"/>
+          <w:szCs w:val="18"/>
+          <w:lang w:val="pt-BR"/>
+        </w:rPr>
+        <w:t>kubectl get services</w:t>
+      </w:r>
+      <w:r>
+        <w:rPr>
+          <w:rFonts w:ascii="Arial" w:hAnsi="Arial" w:cs="Arial"/>
+          <w:color w:val="000000" w:themeColor="text1"/>
+          <w:sz w:val="18"/>
+          <w:szCs w:val="18"/>
+          <w:lang w:val="pt-BR"/>
+        </w:rPr>
+        <w:t>, destacado acima</w:t>
+      </w:r>
+    </w:p>
+    <w:p>
+      <w:pPr>
+        <w:spacing w:line="240" w:lineRule="auto"/>
+        <w:rPr>
+          <w:rFonts w:ascii="Arial" w:hAnsi="Arial" w:cs="Arial"/>
+          <w:b/>
+          <w:bCs/>
+          <w:color w:val="000000" w:themeColor="text1"/>
+          <w:sz w:val="18"/>
+          <w:szCs w:val="18"/>
+          <w:u w:val="single"/>
+          <w:lang w:val="pt-BR"/>
+        </w:rPr>
+      </w:pPr>
+      <w:r>
+        <w:rPr>
+          <w:rFonts w:ascii="Arial" w:hAnsi="Arial" w:cs="Arial"/>
+          <w:noProof/>
+          <w:color w:val="000000" w:themeColor="text1"/>
+          <w:sz w:val="18"/>
+          <w:szCs w:val="18"/>
+          <w:lang w:val="pt-BR"/>
+        </w:rPr>
+        <w:drawing>
+          <wp:inline distT="0" distB="0" distL="0" distR="0" wp14:anchorId="4E9EECBB" wp14:editId="702EF69E">
+            <wp:extent cx="7466271" cy="3997864"/>
+            <wp:effectExtent l="19050" t="19050" r="20955" b="22225"/>
+            <wp:docPr id="204" name="Imagem 204"/>
+            <wp:cNvGraphicFramePr>
+              <a:graphicFrameLocks xmlns:a="http://schemas.openxmlformats.org/drawingml/2006/main" noChangeAspect="1"/>
+            </wp:cNvGraphicFramePr>
+            <a:graphic xmlns:a="http://schemas.openxmlformats.org/drawingml/2006/main">
+              <a:graphicData uri="http://schemas.openxmlformats.org/drawingml/2006/picture">
+                <pic:pic xmlns:pic="http://schemas.openxmlformats.org/drawingml/2006/picture">
+                  <pic:nvPicPr>
+                    <pic:cNvPr id="0" name="Picture 2"/>
+                    <pic:cNvPicPr>
+                      <a:picLocks noChangeAspect="1" noChangeArrowheads="1"/>
+                    </pic:cNvPicPr>
+                  </pic:nvPicPr>
+                  <pic:blipFill>
+                    <a:blip r:embed="rId47">
+                      <a:extLst>
+                        <a:ext uri="{28A0092B-C50C-407E-A947-70E740481C1C}">
+                          <a14:useLocalDpi xmlns:a14="http://schemas.microsoft.com/office/drawing/2010/main" val="0"/>
+                        </a:ext>
+                      </a:extLst>
+                    </a:blip>
+                    <a:srcRect/>
+                    <a:stretch>
+                      <a:fillRect/>
+                    </a:stretch>
+                  </pic:blipFill>
+                  <pic:spPr bwMode="auto">
+                    <a:xfrm>
+                      <a:off x="0" y="0"/>
+                      <a:ext cx="7474123" cy="4002069"/>
+                    </a:xfrm>
+                    <a:prstGeom prst="rect">
+                      <a:avLst/>
+                    </a:prstGeom>
+                    <a:noFill/>
+                    <a:ln>
+                      <a:solidFill>
+                        <a:schemeClr val="tx1"/>
+                      </a:solidFill>
+                    </a:ln>
+                  </pic:spPr>
+                </pic:pic>
+              </a:graphicData>
+            </a:graphic>
+          </wp:inline>
+        </w:drawing>
+      </w:r>
+    </w:p>
+    <w:p>
+      <w:pPr>
+        <w:spacing w:line="240" w:lineRule="auto"/>
+        <w:rPr>
+          <w:rFonts w:ascii="Arial" w:hAnsi="Arial" w:cs="Arial"/>
+          <w:color w:val="000000" w:themeColor="text1"/>
+          <w:sz w:val="18"/>
+          <w:szCs w:val="18"/>
+          <w:lang w:val="pt-BR"/>
+        </w:rPr>
+      </w:pPr>
+    </w:p>
+    <w:p>
+      <w:pPr>
+        <w:spacing w:line="240" w:lineRule="auto"/>
+        <w:rPr>
+          <w:rFonts w:ascii="Arial" w:hAnsi="Arial" w:cs="Arial"/>
           <w:color w:val="000000" w:themeColor="text1"/>
           <w:sz w:val="18"/>
           <w:szCs w:val="18"/>

</xml_diff>

<commit_message>
251 - Taking final notes on volumes
</commit_message>
<xml_diff>
--- a/Anotacoes-Kubernetes.docx
+++ b/Anotacoes-Kubernetes.docx
@@ -26310,6 +26310,458 @@
     </w:p>
     <w:p>
       <w:pPr>
+        <w:rPr>
+          <w:rFonts w:ascii="Arial" w:hAnsi="Arial" w:cs="Arial"/>
+          <w:b/>
+          <w:color w:val="000000" w:themeColor="text1"/>
+          <w:sz w:val="24"/>
+          <w:szCs w:val="24"/>
+          <w:u w:val="single"/>
+          <w:lang w:val="pt-BR"/>
+        </w:rPr>
+      </w:pPr>
+      <w:r>
+        <w:rPr>
+          <w:rFonts w:ascii="Arial" w:hAnsi="Arial" w:cs="Arial"/>
+          <w:b/>
+          <w:color w:val="000000" w:themeColor="text1"/>
+          <w:sz w:val="24"/>
+          <w:szCs w:val="24"/>
+          <w:u w:val="single"/>
+          <w:lang w:val="pt-BR"/>
+        </w:rPr>
+        <w:t>CSI Volume</w:t>
+      </w:r>
+    </w:p>
+    <w:p>
+      <w:pPr>
+        <w:rPr>
+          <w:rFonts w:ascii="Arial" w:hAnsi="Arial" w:cs="Arial"/>
+          <w:bCs/>
+          <w:color w:val="000000" w:themeColor="text1"/>
+          <w:sz w:val="18"/>
+          <w:szCs w:val="18"/>
+          <w:lang w:val="pt-BR"/>
+        </w:rPr>
+      </w:pPr>
+      <w:r>
+        <w:rPr>
+          <w:rFonts w:ascii="Arial" w:hAnsi="Arial" w:cs="Arial"/>
+          <w:bCs/>
+          <w:color w:val="000000" w:themeColor="text1"/>
+          <w:sz w:val="18"/>
+          <w:szCs w:val="18"/>
+          <w:lang w:val="pt-BR"/>
+        </w:rPr>
+        <w:t>É o volume</w:t>
+      </w:r>
+      <w:r>
+        <w:rPr>
+          <w:rFonts w:ascii="Arial" w:hAnsi="Arial" w:cs="Arial"/>
+          <w:bCs/>
+          <w:color w:val="000000" w:themeColor="text1"/>
+          <w:sz w:val="18"/>
+          <w:szCs w:val="18"/>
+          <w:lang w:val="pt-BR"/>
+        </w:rPr>
+        <w:t xml:space="preserve"> utilizado quando temos múltiplos </w:t>
+      </w:r>
+      <w:r>
+        <w:rPr>
+          <w:rFonts w:ascii="Arial" w:hAnsi="Arial" w:cs="Arial"/>
+          <w:b/>
+          <w:color w:val="000000" w:themeColor="text1"/>
+          <w:sz w:val="18"/>
+          <w:szCs w:val="18"/>
+          <w:lang w:val="pt-BR"/>
+        </w:rPr>
+        <w:t>Worker Nodes</w:t>
+      </w:r>
+      <w:r>
+        <w:rPr>
+          <w:rFonts w:ascii="Arial" w:hAnsi="Arial" w:cs="Arial"/>
+          <w:bCs/>
+          <w:color w:val="000000" w:themeColor="text1"/>
+          <w:sz w:val="18"/>
+          <w:szCs w:val="18"/>
+          <w:lang w:val="pt-BR"/>
+        </w:rPr>
+        <w:t xml:space="preserve"> em nosso cluster. Precisamos instalar o driver no cluster porque o Kubernetes </w:t>
+      </w:r>
+      <w:r>
+        <w:rPr>
+          <w:rFonts w:ascii="Arial" w:hAnsi="Arial" w:cs="Arial"/>
+          <w:bCs/>
+          <w:color w:val="000000" w:themeColor="text1"/>
+          <w:sz w:val="18"/>
+          <w:szCs w:val="18"/>
+          <w:u w:val="single"/>
+          <w:lang w:val="pt-BR"/>
+        </w:rPr>
+        <w:t xml:space="preserve">nativamente não suporta o </w:t>
+      </w:r>
+      <w:r>
+        <w:rPr>
+          <w:rFonts w:ascii="Arial" w:hAnsi="Arial" w:cs="Arial"/>
+          <w:bCs/>
+          <w:color w:val="000000" w:themeColor="text1"/>
+          <w:sz w:val="18"/>
+          <w:szCs w:val="18"/>
+          <w:u w:val="single"/>
+          <w:lang w:val="pt-BR"/>
+        </w:rPr>
+        <w:t xml:space="preserve">AWS </w:t>
+      </w:r>
+      <w:r>
+        <w:rPr>
+          <w:rFonts w:ascii="Arial" w:hAnsi="Arial" w:cs="Arial"/>
+          <w:bCs/>
+          <w:color w:val="000000" w:themeColor="text1"/>
+          <w:sz w:val="18"/>
+          <w:szCs w:val="18"/>
+          <w:u w:val="single"/>
+          <w:lang w:val="pt-BR"/>
+        </w:rPr>
+        <w:t>EFS</w:t>
+      </w:r>
+      <w:r>
+        <w:rPr>
+          <w:rFonts w:ascii="Arial" w:hAnsi="Arial" w:cs="Arial"/>
+          <w:bCs/>
+          <w:color w:val="000000" w:themeColor="text1"/>
+          <w:sz w:val="18"/>
+          <w:szCs w:val="18"/>
+          <w:u w:val="single"/>
+          <w:lang w:val="pt-BR"/>
+        </w:rPr>
+        <w:t>.</w:t>
+      </w:r>
+    </w:p>
+    <w:p>
+      <w:pPr>
+        <w:rPr>
+          <w:rFonts w:ascii="Arial" w:hAnsi="Arial" w:cs="Arial"/>
+          <w:bCs/>
+          <w:color w:val="000000" w:themeColor="text1"/>
+          <w:sz w:val="18"/>
+          <w:szCs w:val="18"/>
+          <w:lang w:val="pt-BR"/>
+        </w:rPr>
+      </w:pPr>
+      <w:r>
+        <w:rPr>
+          <w:rFonts w:ascii="Arial" w:hAnsi="Arial" w:cs="Arial"/>
+          <w:bCs/>
+          <w:color w:val="000000" w:themeColor="text1"/>
+          <w:sz w:val="18"/>
+          <w:szCs w:val="18"/>
+          <w:lang w:val="pt-BR"/>
+        </w:rPr>
+        <w:t>Para instalar o seu driver em nosso cluster:</w:t>
+      </w:r>
+    </w:p>
+    <w:p>
+      <w:pPr>
+        <w:pStyle w:val="PargrafodaLista"/>
+        <w:numPr>
+          <w:ilvl w:val="0"/>
+          <w:numId w:val="12"/>
+        </w:numPr>
+        <w:rPr>
+          <w:rFonts w:ascii="Arial" w:hAnsi="Arial" w:cs="Arial"/>
+          <w:bCs/>
+          <w:color w:val="000000" w:themeColor="text1"/>
+          <w:sz w:val="18"/>
+          <w:szCs w:val="18"/>
+          <w:lang w:val="pt-BR"/>
+        </w:rPr>
+      </w:pPr>
+      <w:r>
+        <w:rPr>
+          <w:rFonts w:ascii="Arial" w:hAnsi="Arial" w:cs="Arial"/>
+          <w:bCs/>
+          <w:color w:val="000000" w:themeColor="text1"/>
+          <w:sz w:val="18"/>
+          <w:szCs w:val="18"/>
+          <w:lang w:val="pt-BR"/>
+        </w:rPr>
+        <w:t xml:space="preserve"> </w:t>
+      </w:r>
+      <w:r>
+        <w:rPr>
+          <w:rFonts w:ascii="Arial" w:hAnsi="Arial" w:cs="Arial"/>
+          <w:bCs/>
+          <w:color w:val="000000" w:themeColor="text1"/>
+          <w:sz w:val="18"/>
+          <w:szCs w:val="18"/>
+          <w:lang w:val="pt-BR"/>
+        </w:rPr>
+        <w:t>V</w:t>
+      </w:r>
+      <w:r>
+        <w:rPr>
+          <w:rFonts w:ascii="Arial" w:hAnsi="Arial" w:cs="Arial"/>
+          <w:bCs/>
+          <w:color w:val="000000" w:themeColor="text1"/>
+          <w:sz w:val="18"/>
+          <w:szCs w:val="18"/>
+          <w:lang w:val="pt-BR"/>
+        </w:rPr>
+        <w:t>isitamos o repositório</w:t>
+      </w:r>
+      <w:r>
+        <w:rPr>
+          <w:rFonts w:ascii="Arial" w:hAnsi="Arial" w:cs="Arial"/>
+          <w:bCs/>
+          <w:color w:val="000000" w:themeColor="text1"/>
+          <w:sz w:val="18"/>
+          <w:szCs w:val="18"/>
+          <w:lang w:val="pt-BR"/>
+        </w:rPr>
+        <w:t xml:space="preserve"> </w:t>
+      </w:r>
+      <w:hyperlink r:id="rId48" w:history="1">
+        <w:r>
+          <w:rPr>
+            <w:rStyle w:val="Hyperlink"/>
+            <w:rFonts w:ascii="Arial" w:hAnsi="Arial" w:cs="Arial"/>
+            <w:bCs/>
+            <w:sz w:val="18"/>
+            <w:szCs w:val="18"/>
+            <w:lang w:val="pt-BR"/>
+          </w:rPr>
+          <w:t>https://github.com/kubernetes-sigs/aws-efs-csi-driver</w:t>
+        </w:r>
+      </w:hyperlink>
+    </w:p>
+    <w:p>
+      <w:pPr>
+        <w:pStyle w:val="PargrafodaLista"/>
+        <w:numPr>
+          <w:ilvl w:val="0"/>
+          <w:numId w:val="12"/>
+        </w:numPr>
+        <w:rPr>
+          <w:rFonts w:ascii="Arial" w:hAnsi="Arial" w:cs="Arial"/>
+          <w:bCs/>
+          <w:color w:val="000000" w:themeColor="text1"/>
+          <w:sz w:val="18"/>
+          <w:szCs w:val="18"/>
+          <w:lang w:val="pt-BR"/>
+        </w:rPr>
+      </w:pPr>
+      <w:r>
+        <w:rPr>
+          <w:rFonts w:ascii="Arial" w:hAnsi="Arial" w:cs="Arial"/>
+          <w:bCs/>
+          <w:color w:val="000000" w:themeColor="text1"/>
+          <w:sz w:val="18"/>
+          <w:szCs w:val="18"/>
+          <w:lang w:val="pt-BR"/>
+        </w:rPr>
+        <w:t xml:space="preserve">Na seção </w:t>
+      </w:r>
+      <w:r>
+        <w:rPr>
+          <w:rFonts w:ascii="Arial" w:hAnsi="Arial" w:cs="Arial"/>
+          <w:b/>
+          <w:color w:val="000000" w:themeColor="text1"/>
+          <w:sz w:val="18"/>
+          <w:szCs w:val="18"/>
+          <w:lang w:val="pt-BR"/>
+        </w:rPr>
+        <w:t>Installation</w:t>
+      </w:r>
+      <w:r>
+        <w:rPr>
+          <w:rFonts w:ascii="Arial" w:hAnsi="Arial" w:cs="Arial"/>
+          <w:bCs/>
+          <w:color w:val="000000" w:themeColor="text1"/>
+          <w:sz w:val="18"/>
+          <w:szCs w:val="18"/>
+          <w:lang w:val="pt-BR"/>
+        </w:rPr>
+        <w:t xml:space="preserve"> </w:t>
+      </w:r>
+      <w:r>
+        <w:rPr>
+          <w:rFonts w:ascii="Arial" w:hAnsi="Arial" w:cs="Arial"/>
+          <w:b/>
+          <w:color w:val="000000" w:themeColor="text1"/>
+          <w:sz w:val="18"/>
+          <w:szCs w:val="18"/>
+          <w:lang w:val="pt-BR"/>
+        </w:rPr>
+        <w:t>&gt;</w:t>
+      </w:r>
+      <w:r>
+        <w:rPr>
+          <w:rFonts w:ascii="Arial" w:hAnsi="Arial" w:cs="Arial"/>
+          <w:bCs/>
+          <w:color w:val="000000" w:themeColor="text1"/>
+          <w:sz w:val="18"/>
+          <w:szCs w:val="18"/>
+          <w:lang w:val="pt-BR"/>
+        </w:rPr>
+        <w:t xml:space="preserve"> </w:t>
+      </w:r>
+      <w:r>
+        <w:rPr>
+          <w:rFonts w:ascii="Arial" w:hAnsi="Arial" w:cs="Arial"/>
+          <w:b/>
+          <w:color w:val="000000" w:themeColor="text1"/>
+          <w:sz w:val="18"/>
+          <w:szCs w:val="18"/>
+          <w:lang w:val="pt-BR"/>
+        </w:rPr>
+        <w:t>Deploy the driver</w:t>
+      </w:r>
+      <w:r>
+        <w:rPr>
+          <w:rFonts w:ascii="Arial" w:hAnsi="Arial" w:cs="Arial"/>
+          <w:bCs/>
+          <w:color w:val="000000" w:themeColor="text1"/>
+          <w:sz w:val="18"/>
+          <w:szCs w:val="18"/>
+          <w:lang w:val="pt-BR"/>
+        </w:rPr>
+        <w:t>, copiamos o seguinte</w:t>
+      </w:r>
+      <w:r>
+        <w:rPr>
+          <w:rFonts w:ascii="Arial" w:hAnsi="Arial" w:cs="Arial"/>
+          <w:bCs/>
+          <w:color w:val="000000" w:themeColor="text1"/>
+          <w:sz w:val="18"/>
+          <w:szCs w:val="18"/>
+          <w:lang w:val="pt-BR"/>
+        </w:rPr>
+        <w:t xml:space="preserve"> comando</w:t>
+      </w:r>
+    </w:p>
+    <w:p>
+      <w:pPr>
+        <w:ind w:left="720"/>
+        <w:rPr>
+          <w:rFonts w:ascii="Arial" w:hAnsi="Arial" w:cs="Arial"/>
+          <w:bCs/>
+          <w:color w:val="000000" w:themeColor="text1"/>
+          <w:sz w:val="18"/>
+          <w:szCs w:val="18"/>
+          <w:lang w:val="pt-BR"/>
+        </w:rPr>
+      </w:pPr>
+      <w:r>
+        <w:rPr>
+          <w:rFonts w:ascii="Arial" w:hAnsi="Arial" w:cs="Arial"/>
+          <w:bCs/>
+          <w:noProof/>
+          <w:color w:val="000000" w:themeColor="text1"/>
+          <w:sz w:val="18"/>
+          <w:szCs w:val="18"/>
+          <w:lang w:val="pt-BR"/>
+        </w:rPr>
+        <w:drawing>
+          <wp:inline distT="0" distB="0" distL="0" distR="0" wp14:anchorId="59F51725" wp14:editId="358C87B6">
+            <wp:extent cx="8059420" cy="1499235"/>
+            <wp:effectExtent l="19050" t="19050" r="17780" b="24765"/>
+            <wp:docPr id="205" name="Imagem 205"/>
+            <wp:cNvGraphicFramePr>
+              <a:graphicFrameLocks xmlns:a="http://schemas.openxmlformats.org/drawingml/2006/main" noChangeAspect="1"/>
+            </wp:cNvGraphicFramePr>
+            <a:graphic xmlns:a="http://schemas.openxmlformats.org/drawingml/2006/main">
+              <a:graphicData uri="http://schemas.openxmlformats.org/drawingml/2006/picture">
+                <pic:pic xmlns:pic="http://schemas.openxmlformats.org/drawingml/2006/picture">
+                  <pic:nvPicPr>
+                    <pic:cNvPr id="0" name="Picture 3"/>
+                    <pic:cNvPicPr>
+                      <a:picLocks noChangeAspect="1" noChangeArrowheads="1"/>
+                    </pic:cNvPicPr>
+                  </pic:nvPicPr>
+                  <pic:blipFill>
+                    <a:blip r:embed="rId49">
+                      <a:extLst>
+                        <a:ext uri="{28A0092B-C50C-407E-A947-70E740481C1C}">
+                          <a14:useLocalDpi xmlns:a14="http://schemas.microsoft.com/office/drawing/2010/main" val="0"/>
+                        </a:ext>
+                      </a:extLst>
+                    </a:blip>
+                    <a:srcRect/>
+                    <a:stretch>
+                      <a:fillRect/>
+                    </a:stretch>
+                  </pic:blipFill>
+                  <pic:spPr bwMode="auto">
+                    <a:xfrm>
+                      <a:off x="0" y="0"/>
+                      <a:ext cx="8059420" cy="1499235"/>
+                    </a:xfrm>
+                    <a:prstGeom prst="rect">
+                      <a:avLst/>
+                    </a:prstGeom>
+                    <a:noFill/>
+                    <a:ln>
+                      <a:solidFill>
+                        <a:schemeClr val="tx1"/>
+                      </a:solidFill>
+                    </a:ln>
+                  </pic:spPr>
+                </pic:pic>
+              </a:graphicData>
+            </a:graphic>
+          </wp:inline>
+        </w:drawing>
+      </w:r>
+    </w:p>
+    <w:p>
+      <w:pPr>
+        <w:rPr>
+          <w:rFonts w:ascii="Arial" w:hAnsi="Arial" w:cs="Arial"/>
+          <w:bCs/>
+          <w:color w:val="000000" w:themeColor="text1"/>
+          <w:sz w:val="18"/>
+          <w:szCs w:val="18"/>
+          <w:lang w:val="pt-BR"/>
+        </w:rPr>
+      </w:pPr>
+      <w:r>
+        <w:rPr>
+          <w:rFonts w:ascii="Arial" w:hAnsi="Arial" w:cs="Arial"/>
+          <w:bCs/>
+          <w:color w:val="000000" w:themeColor="text1"/>
+          <w:sz w:val="18"/>
+          <w:szCs w:val="18"/>
+          <w:lang w:val="pt-BR"/>
+        </w:rPr>
+        <w:t>Volume CSI foi o último tópico do curso. Para finalizar o entendimento neste tópico, seguir da aula 250 em diante.</w:t>
+      </w:r>
+    </w:p>
+    <w:p>
+      <w:pPr>
+        <w:spacing w:line="240" w:lineRule="auto"/>
+        <w:rPr>
+          <w:rFonts w:ascii="Arial" w:hAnsi="Arial" w:cs="Arial"/>
+          <w:color w:val="000000" w:themeColor="text1"/>
+          <w:sz w:val="18"/>
+          <w:szCs w:val="18"/>
+          <w:lang w:val="pt-BR"/>
+        </w:rPr>
+      </w:pPr>
+    </w:p>
+    <w:p>
+      <w:pPr>
+        <w:spacing w:line="240" w:lineRule="auto"/>
+        <w:rPr>
+          <w:rFonts w:ascii="Arial" w:hAnsi="Arial" w:cs="Arial"/>
+          <w:color w:val="000000" w:themeColor="text1"/>
+          <w:sz w:val="18"/>
+          <w:szCs w:val="18"/>
+          <w:lang w:val="pt-BR"/>
+        </w:rPr>
+      </w:pPr>
+    </w:p>
+    <w:p>
+      <w:pPr>
         <w:spacing w:line="240" w:lineRule="auto"/>
         <w:rPr>
           <w:rFonts w:ascii="Arial" w:hAnsi="Arial" w:cs="Arial"/>
@@ -26494,9 +26946,9 @@
     </w:lvl>
   </w:abstractNum>
   <w:abstractNum w:abstractNumId="1" w15:restartNumberingAfterBreak="0">
-    <w:nsid w:val="1E850992"/>
+    <w:nsid w:val="14263287"/>
     <w:multiLevelType w:val="hybridMultilevel"/>
-    <w:tmpl w:val="F1249F9A"/>
+    <w:tmpl w:val="15FCC94E"/>
     <w:lvl w:ilvl="0" w:tplc="0409000F">
       <w:start w:val="1"/>
       <w:numFmt w:val="decimal"/>
@@ -26583,10 +27035,10 @@
     </w:lvl>
   </w:abstractNum>
   <w:abstractNum w:abstractNumId="2" w15:restartNumberingAfterBreak="0">
-    <w:nsid w:val="281E4922"/>
+    <w:nsid w:val="1E850992"/>
     <w:multiLevelType w:val="hybridMultilevel"/>
-    <w:tmpl w:val="4FB2CABA"/>
-    <w:lvl w:ilvl="0" w:tplc="204A3AC6">
+    <w:tmpl w:val="F1249F9A"/>
+    <w:lvl w:ilvl="0" w:tplc="0409000F">
       <w:start w:val="1"/>
       <w:numFmt w:val="decimal"/>
       <w:lvlText w:val="%1."/>
@@ -26672,6 +27124,95 @@
     </w:lvl>
   </w:abstractNum>
   <w:abstractNum w:abstractNumId="3" w15:restartNumberingAfterBreak="0">
+    <w:nsid w:val="281E4922"/>
+    <w:multiLevelType w:val="hybridMultilevel"/>
+    <w:tmpl w:val="4FB2CABA"/>
+    <w:lvl w:ilvl="0" w:tplc="204A3AC6">
+      <w:start w:val="1"/>
+      <w:numFmt w:val="decimal"/>
+      <w:lvlText w:val="%1."/>
+      <w:lvlJc w:val="left"/>
+      <w:pPr>
+        <w:ind w:left="720" w:hanging="360"/>
+      </w:pPr>
+      <w:rPr>
+        <w:rFonts w:hint="default"/>
+      </w:rPr>
+    </w:lvl>
+    <w:lvl w:ilvl="1" w:tplc="04090019" w:tentative="1">
+      <w:start w:val="1"/>
+      <w:numFmt w:val="lowerLetter"/>
+      <w:lvlText w:val="%2."/>
+      <w:lvlJc w:val="left"/>
+      <w:pPr>
+        <w:ind w:left="1440" w:hanging="360"/>
+      </w:pPr>
+    </w:lvl>
+    <w:lvl w:ilvl="2" w:tplc="0409001B" w:tentative="1">
+      <w:start w:val="1"/>
+      <w:numFmt w:val="lowerRoman"/>
+      <w:lvlText w:val="%3."/>
+      <w:lvlJc w:val="right"/>
+      <w:pPr>
+        <w:ind w:left="2160" w:hanging="180"/>
+      </w:pPr>
+    </w:lvl>
+    <w:lvl w:ilvl="3" w:tplc="0409000F" w:tentative="1">
+      <w:start w:val="1"/>
+      <w:numFmt w:val="decimal"/>
+      <w:lvlText w:val="%4."/>
+      <w:lvlJc w:val="left"/>
+      <w:pPr>
+        <w:ind w:left="2880" w:hanging="360"/>
+      </w:pPr>
+    </w:lvl>
+    <w:lvl w:ilvl="4" w:tplc="04090019" w:tentative="1">
+      <w:start w:val="1"/>
+      <w:numFmt w:val="lowerLetter"/>
+      <w:lvlText w:val="%5."/>
+      <w:lvlJc w:val="left"/>
+      <w:pPr>
+        <w:ind w:left="3600" w:hanging="360"/>
+      </w:pPr>
+    </w:lvl>
+    <w:lvl w:ilvl="5" w:tplc="0409001B" w:tentative="1">
+      <w:start w:val="1"/>
+      <w:numFmt w:val="lowerRoman"/>
+      <w:lvlText w:val="%6."/>
+      <w:lvlJc w:val="right"/>
+      <w:pPr>
+        <w:ind w:left="4320" w:hanging="180"/>
+      </w:pPr>
+    </w:lvl>
+    <w:lvl w:ilvl="6" w:tplc="0409000F" w:tentative="1">
+      <w:start w:val="1"/>
+      <w:numFmt w:val="decimal"/>
+      <w:lvlText w:val="%7."/>
+      <w:lvlJc w:val="left"/>
+      <w:pPr>
+        <w:ind w:left="5040" w:hanging="360"/>
+      </w:pPr>
+    </w:lvl>
+    <w:lvl w:ilvl="7" w:tplc="04090019" w:tentative="1">
+      <w:start w:val="1"/>
+      <w:numFmt w:val="lowerLetter"/>
+      <w:lvlText w:val="%8."/>
+      <w:lvlJc w:val="left"/>
+      <w:pPr>
+        <w:ind w:left="5760" w:hanging="360"/>
+      </w:pPr>
+    </w:lvl>
+    <w:lvl w:ilvl="8" w:tplc="0409001B" w:tentative="1">
+      <w:start w:val="1"/>
+      <w:numFmt w:val="lowerRoman"/>
+      <w:lvlText w:val="%9."/>
+      <w:lvlJc w:val="right"/>
+      <w:pPr>
+        <w:ind w:left="6480" w:hanging="180"/>
+      </w:pPr>
+    </w:lvl>
+  </w:abstractNum>
+  <w:abstractNum w:abstractNumId="4" w15:restartNumberingAfterBreak="0">
     <w:nsid w:val="3F264AEC"/>
     <w:multiLevelType w:val="hybridMultilevel"/>
     <w:tmpl w:val="47448246"/>
@@ -26763,7 +27304,7 @@
       </w:pPr>
     </w:lvl>
   </w:abstractNum>
-  <w:abstractNum w:abstractNumId="4" w15:restartNumberingAfterBreak="0">
+  <w:abstractNum w:abstractNumId="5" w15:restartNumberingAfterBreak="0">
     <w:nsid w:val="451D1DAA"/>
     <w:multiLevelType w:val="hybridMultilevel"/>
     <w:tmpl w:val="8CC25FD8"/>
@@ -26876,7 +27417,7 @@
       </w:rPr>
     </w:lvl>
   </w:abstractNum>
-  <w:abstractNum w:abstractNumId="5" w15:restartNumberingAfterBreak="0">
+  <w:abstractNum w:abstractNumId="6" w15:restartNumberingAfterBreak="0">
     <w:nsid w:val="49FB6103"/>
     <w:multiLevelType w:val="hybridMultilevel"/>
     <w:tmpl w:val="E1DC69B6"/>
@@ -26989,7 +27530,7 @@
       </w:rPr>
     </w:lvl>
   </w:abstractNum>
-  <w:abstractNum w:abstractNumId="6" w15:restartNumberingAfterBreak="0">
+  <w:abstractNum w:abstractNumId="7" w15:restartNumberingAfterBreak="0">
     <w:nsid w:val="52C930B3"/>
     <w:multiLevelType w:val="hybridMultilevel"/>
     <w:tmpl w:val="F280BEB4"/>
@@ -27078,7 +27619,7 @@
       </w:pPr>
     </w:lvl>
   </w:abstractNum>
-  <w:abstractNum w:abstractNumId="7" w15:restartNumberingAfterBreak="0">
+  <w:abstractNum w:abstractNumId="8" w15:restartNumberingAfterBreak="0">
     <w:nsid w:val="601D0565"/>
     <w:multiLevelType w:val="hybridMultilevel"/>
     <w:tmpl w:val="0BF64A42"/>
@@ -27169,7 +27710,7 @@
       </w:pPr>
     </w:lvl>
   </w:abstractNum>
-  <w:abstractNum w:abstractNumId="8" w15:restartNumberingAfterBreak="0">
+  <w:abstractNum w:abstractNumId="9" w15:restartNumberingAfterBreak="0">
     <w:nsid w:val="61B7066D"/>
     <w:multiLevelType w:val="hybridMultilevel"/>
     <w:tmpl w:val="85C43FE0"/>
@@ -27282,7 +27823,7 @@
       </w:rPr>
     </w:lvl>
   </w:abstractNum>
-  <w:abstractNum w:abstractNumId="9" w15:restartNumberingAfterBreak="0">
+  <w:abstractNum w:abstractNumId="10" w15:restartNumberingAfterBreak="0">
     <w:nsid w:val="64893597"/>
     <w:multiLevelType w:val="hybridMultilevel"/>
     <w:tmpl w:val="FA7030F0"/>
@@ -27395,7 +27936,7 @@
       </w:rPr>
     </w:lvl>
   </w:abstractNum>
-  <w:abstractNum w:abstractNumId="10" w15:restartNumberingAfterBreak="0">
+  <w:abstractNum w:abstractNumId="11" w15:restartNumberingAfterBreak="0">
     <w:nsid w:val="66632ED9"/>
     <w:multiLevelType w:val="hybridMultilevel"/>
     <w:tmpl w:val="C9D0C67E"/>
@@ -27509,37 +28050,40 @@
     </w:lvl>
   </w:abstractNum>
   <w:num w:numId="1">
+    <w:abstractNumId w:val="3"/>
+  </w:num>
+  <w:num w:numId="2">
+    <w:abstractNumId w:val="5"/>
+  </w:num>
+  <w:num w:numId="3">
     <w:abstractNumId w:val="2"/>
   </w:num>
-  <w:num w:numId="2">
-    <w:abstractNumId w:val="4"/>
-  </w:num>
-  <w:num w:numId="3">
-    <w:abstractNumId w:val="1"/>
-  </w:num>
   <w:num w:numId="4">
-    <w:abstractNumId w:val="8"/>
+    <w:abstractNumId w:val="9"/>
   </w:num>
   <w:num w:numId="5">
-    <w:abstractNumId w:val="6"/>
+    <w:abstractNumId w:val="7"/>
   </w:num>
   <w:num w:numId="6">
     <w:abstractNumId w:val="0"/>
   </w:num>
   <w:num w:numId="7">
-    <w:abstractNumId w:val="5"/>
+    <w:abstractNumId w:val="6"/>
   </w:num>
   <w:num w:numId="8">
-    <w:abstractNumId w:val="3"/>
+    <w:abstractNumId w:val="4"/>
   </w:num>
   <w:num w:numId="9">
-    <w:abstractNumId w:val="9"/>
+    <w:abstractNumId w:val="10"/>
   </w:num>
   <w:num w:numId="10">
-    <w:abstractNumId w:val="7"/>
+    <w:abstractNumId w:val="8"/>
   </w:num>
   <w:num w:numId="11">
-    <w:abstractNumId w:val="10"/>
+    <w:abstractNumId w:val="11"/>
+  </w:num>
+  <w:num w:numId="12">
+    <w:abstractNumId w:val="1"/>
   </w:num>
 </w:numbering>
 </file>

</xml_diff>